<commit_message>
Correct spelling and grammar.
</commit_message>
<xml_diff>
--- a/Source/Document/Capstone Project Document.docx
+++ b/Source/Document/Capstone Project Document.docx
@@ -1,6 +1,6 @@
 
 <file path=word/document.xml><?xml version="1.0" encoding="utf-8"?>
-<w:document xmlns:wpc="http://schemas.microsoft.com/office/word/2010/wordprocessingCanvas" xmlns:mc="http://schemas.openxmlformats.org/markup-compatibility/2006" xmlns:o="urn:schemas-microsoft-com:office:office" xmlns:r="http://schemas.openxmlformats.org/officeDocument/2006/relationships" xmlns:m="http://schemas.openxmlformats.org/officeDocument/2006/math" xmlns:v="urn:schemas-microsoft-com:vml" xmlns:wp14="http://schemas.microsoft.com/office/word/2010/wordprocessingDrawing" xmlns:wp="http://schemas.openxmlformats.org/drawingml/2006/wordprocessingDrawing" xmlns:w10="urn:schemas-microsoft-com:office:word" xmlns:w="http://schemas.openxmlformats.org/wordprocessingml/2006/main" xmlns:w14="http://schemas.microsoft.com/office/word/2010/wordml" xmlns:w15="http://schemas.microsoft.com/office/word/2012/wordml" xmlns:wpg="http://schemas.microsoft.com/office/word/2010/wordprocessingGroup" xmlns:wpi="http://schemas.microsoft.com/office/word/2010/wordprocessingInk" xmlns:wne="http://schemas.microsoft.com/office/word/2006/wordml" xmlns:wps="http://schemas.microsoft.com/office/word/2010/wordprocessingShape" mc:Ignorable="w14 w15 wp14">
+<w:document xmlns:wpc="http://schemas.microsoft.com/office/word/2010/wordprocessingCanvas" xmlns:mc="http://schemas.openxmlformats.org/markup-compatibility/2006" xmlns:o="urn:schemas-microsoft-com:office:office" xmlns:r="http://schemas.openxmlformats.org/officeDocument/2006/relationships" xmlns:m="http://schemas.openxmlformats.org/officeDocument/2006/math" xmlns:v="urn:schemas-microsoft-com:vml" xmlns:wp14="http://schemas.microsoft.com/office/word/2010/wordprocessingDrawing" xmlns:wp="http://schemas.openxmlformats.org/drawingml/2006/wordprocessingDrawing" xmlns:w10="urn:schemas-microsoft-com:office:word" xmlns:w="http://schemas.openxmlformats.org/wordprocessingml/2006/main" xmlns:w14="http://schemas.microsoft.com/office/word/2010/wordml" xmlns:wpg="http://schemas.microsoft.com/office/word/2010/wordprocessingGroup" xmlns:wpi="http://schemas.microsoft.com/office/word/2010/wordprocessingInk" xmlns:wne="http://schemas.microsoft.com/office/word/2006/wordml" xmlns:wps="http://schemas.microsoft.com/office/word/2010/wordprocessingShape" mc:Ignorable="w14 wp14">
   <w:body>
     <w:tbl>
       <w:tblPr>
@@ -70,7 +70,7 @@
                           <pic:cNvPicPr/>
                         </pic:nvPicPr>
                         <pic:blipFill>
-                          <a:blip r:embed="rId8" cstate="print">
+                          <a:blip r:embed="rId9" cstate="print">
                             <a:extLst>
                               <a:ext uri="{28A0092B-C50C-407E-A947-70E740481C1C}">
                                 <a14:useLocalDpi xmlns:a14="http://schemas.microsoft.com/office/drawing/2010/main" val="0"/>
@@ -695,7 +695,7 @@
           <w:szCs w:val="26"/>
         </w:rPr>
         <w:sectPr>
-          <w:footerReference w:type="default" r:id="rId9"/>
+          <w:footerReference w:type="default" r:id="rId10"/>
           <w:pgSz w:w="11920" w:h="16840"/>
           <w:pgMar w:top="1418" w:right="1134" w:bottom="1418" w:left="1985" w:header="0" w:footer="288" w:gutter="0"/>
           <w:cols w:space="720"/>
@@ -9156,7 +9156,13 @@
         <w:rPr>
           <w:rFonts w:asciiTheme="majorHAnsi" w:hAnsiTheme="majorHAnsi"/>
         </w:rPr>
-        <w:t>Customer can tracking their product status.</w:t>
+        <w:t>Customer can track</w:t>
+      </w:r>
+      <w:r>
+        <w:rPr>
+          <w:rFonts w:asciiTheme="majorHAnsi" w:hAnsiTheme="majorHAnsi"/>
+        </w:rPr>
+        <w:t xml:space="preserve"> their product status.</w:t>
       </w:r>
     </w:p>
     <w:p>
@@ -9634,14 +9640,14 @@
     <w:tbl>
       <w:tblPr>
         <w:tblStyle w:val="LightShading-Accent1"/>
-        <w:tblW w:w="0" w:type="auto"/>
+        <w:tblW w:w="5134" w:type="pct"/>
         <w:tblLook w:val="04A0" w:firstRow="1" w:lastRow="0" w:firstColumn="1" w:lastColumn="0" w:noHBand="0" w:noVBand="1"/>
       </w:tblPr>
       <w:tblGrid>
-        <w:gridCol w:w="572"/>
-        <w:gridCol w:w="2103"/>
-        <w:gridCol w:w="1335"/>
-        <w:gridCol w:w="1427"/>
+        <w:gridCol w:w="573"/>
+        <w:gridCol w:w="2263"/>
+        <w:gridCol w:w="1404"/>
+        <w:gridCol w:w="1433"/>
         <w:gridCol w:w="3364"/>
       </w:tblGrid>
       <w:tr>
@@ -9651,7 +9657,7 @@
         <w:tc>
           <w:tcPr>
             <w:cnfStyle w:val="001000000000" w:firstRow="0" w:lastRow="0" w:firstColumn="1" w:lastColumn="0" w:oddVBand="0" w:evenVBand="0" w:oddHBand="0" w:evenHBand="0" w:firstRowFirstColumn="0" w:firstRowLastColumn="0" w:lastRowFirstColumn="0" w:lastRowLastColumn="0"/>
-            <w:tcW w:w="572" w:type="dxa"/>
+            <w:tcW w:w="317" w:type="pct"/>
           </w:tcPr>
           <w:p>
             <w:pPr>
@@ -9675,7 +9681,7 @@
         </w:tc>
         <w:tc>
           <w:tcPr>
-            <w:tcW w:w="2103" w:type="dxa"/>
+            <w:tcW w:w="1252" w:type="pct"/>
           </w:tcPr>
           <w:p>
             <w:pPr>
@@ -9694,7 +9700,7 @@
         </w:tc>
         <w:tc>
           <w:tcPr>
-            <w:tcW w:w="1335" w:type="dxa"/>
+            <w:tcW w:w="777" w:type="pct"/>
           </w:tcPr>
           <w:p>
             <w:pPr>
@@ -9713,7 +9719,7 @@
         </w:tc>
         <w:tc>
           <w:tcPr>
-            <w:tcW w:w="1427" w:type="dxa"/>
+            <w:tcW w:w="793" w:type="pct"/>
           </w:tcPr>
           <w:p>
             <w:pPr>
@@ -9732,7 +9738,7 @@
         </w:tc>
         <w:tc>
           <w:tcPr>
-            <w:tcW w:w="3364" w:type="dxa"/>
+            <w:tcW w:w="1861" w:type="pct"/>
           </w:tcPr>
           <w:p>
             <w:pPr>
@@ -9757,7 +9763,7 @@
         <w:tc>
           <w:tcPr>
             <w:cnfStyle w:val="001000000000" w:firstRow="0" w:lastRow="0" w:firstColumn="1" w:lastColumn="0" w:oddVBand="0" w:evenVBand="0" w:oddHBand="0" w:evenHBand="0" w:firstRowFirstColumn="0" w:firstRowLastColumn="0" w:lastRowFirstColumn="0" w:lastRowLastColumn="0"/>
-            <w:tcW w:w="572" w:type="dxa"/>
+            <w:tcW w:w="317" w:type="pct"/>
           </w:tcPr>
           <w:p>
             <w:pPr>
@@ -9775,7 +9781,7 @@
         </w:tc>
         <w:tc>
           <w:tcPr>
-            <w:tcW w:w="2103" w:type="dxa"/>
+            <w:tcW w:w="1252" w:type="pct"/>
           </w:tcPr>
           <w:p>
             <w:pPr>
@@ -9800,7 +9806,7 @@
         </w:tc>
         <w:tc>
           <w:tcPr>
-            <w:tcW w:w="1335" w:type="dxa"/>
+            <w:tcW w:w="777" w:type="pct"/>
           </w:tcPr>
           <w:p>
             <w:pPr>
@@ -9813,13 +9819,13 @@
               <w:rPr>
                 <w:rFonts w:eastAsia="Cambria"/>
               </w:rPr>
-              <w:t>Project Manager</w:t>
-            </w:r>
-          </w:p>
-        </w:tc>
-        <w:tc>
-          <w:tcPr>
-            <w:tcW w:w="1427" w:type="dxa"/>
+              <w:t>Senior Manager</w:t>
+            </w:r>
+          </w:p>
+        </w:tc>
+        <w:tc>
+          <w:tcPr>
+            <w:tcW w:w="793" w:type="pct"/>
           </w:tcPr>
           <w:p>
             <w:pPr>
@@ -9838,7 +9844,7 @@
         </w:tc>
         <w:tc>
           <w:tcPr>
-            <w:tcW w:w="3364" w:type="dxa"/>
+            <w:tcW w:w="1861" w:type="pct"/>
           </w:tcPr>
           <w:p>
             <w:pPr>
@@ -9847,7 +9853,7 @@
                 <w:rFonts w:eastAsia="Cambria"/>
               </w:rPr>
             </w:pPr>
-            <w:hyperlink r:id="rId10" w:history="1">
+            <w:hyperlink r:id="rId11" w:history="1">
               <w:r>
                 <w:rPr>
                   <w:rStyle w:val="Hyperlink"/>
@@ -9863,7 +9869,7 @@
         <w:tc>
           <w:tcPr>
             <w:cnfStyle w:val="001000000000" w:firstRow="0" w:lastRow="0" w:firstColumn="1" w:lastColumn="0" w:oddVBand="0" w:evenVBand="0" w:oddHBand="0" w:evenHBand="0" w:firstRowFirstColumn="0" w:firstRowLastColumn="0" w:lastRowFirstColumn="0" w:lastRowLastColumn="0"/>
-            <w:tcW w:w="572" w:type="dxa"/>
+            <w:tcW w:w="317" w:type="pct"/>
           </w:tcPr>
           <w:p>
             <w:pPr>
@@ -9881,7 +9887,7 @@
         </w:tc>
         <w:tc>
           <w:tcPr>
-            <w:tcW w:w="2103" w:type="dxa"/>
+            <w:tcW w:w="1252" w:type="pct"/>
           </w:tcPr>
           <w:p>
             <w:pPr>
@@ -9900,7 +9906,7 @@
         </w:tc>
         <w:tc>
           <w:tcPr>
-            <w:tcW w:w="1335" w:type="dxa"/>
+            <w:tcW w:w="777" w:type="pct"/>
           </w:tcPr>
           <w:p>
             <w:pPr>
@@ -9913,13 +9919,19 @@
               <w:rPr>
                 <w:rFonts w:eastAsia="Cambria"/>
               </w:rPr>
+              <w:t xml:space="preserve">Project Manager, </w:t>
+            </w:r>
+            <w:r>
+              <w:rPr>
+                <w:rFonts w:eastAsia="Cambria"/>
+              </w:rPr>
               <w:t>Developer</w:t>
             </w:r>
           </w:p>
         </w:tc>
         <w:tc>
           <w:tcPr>
-            <w:tcW w:w="1427" w:type="dxa"/>
+            <w:tcW w:w="793" w:type="pct"/>
           </w:tcPr>
           <w:p>
             <w:pPr>
@@ -9938,7 +9950,7 @@
         </w:tc>
         <w:tc>
           <w:tcPr>
-            <w:tcW w:w="3364" w:type="dxa"/>
+            <w:tcW w:w="1861" w:type="pct"/>
           </w:tcPr>
           <w:p>
             <w:pPr>
@@ -9947,7 +9959,7 @@
                 <w:rFonts w:eastAsia="Cambria"/>
               </w:rPr>
             </w:pPr>
-            <w:hyperlink r:id="rId11" w:history="1">
+            <w:hyperlink r:id="rId12" w:history="1">
               <w:r>
                 <w:rPr>
                   <w:rStyle w:val="Hyperlink"/>
@@ -9966,7 +9978,7 @@
         <w:tc>
           <w:tcPr>
             <w:cnfStyle w:val="001000000000" w:firstRow="0" w:lastRow="0" w:firstColumn="1" w:lastColumn="0" w:oddVBand="0" w:evenVBand="0" w:oddHBand="0" w:evenHBand="0" w:firstRowFirstColumn="0" w:firstRowLastColumn="0" w:lastRowFirstColumn="0" w:lastRowLastColumn="0"/>
-            <w:tcW w:w="572" w:type="dxa"/>
+            <w:tcW w:w="317" w:type="pct"/>
           </w:tcPr>
           <w:p>
             <w:pPr>
@@ -9984,7 +9996,7 @@
         </w:tc>
         <w:tc>
           <w:tcPr>
-            <w:tcW w:w="2103" w:type="dxa"/>
+            <w:tcW w:w="1252" w:type="pct"/>
           </w:tcPr>
           <w:p>
             <w:pPr>
@@ -10003,7 +10015,7 @@
         </w:tc>
         <w:tc>
           <w:tcPr>
-            <w:tcW w:w="1335" w:type="dxa"/>
+            <w:tcW w:w="777" w:type="pct"/>
           </w:tcPr>
           <w:p>
             <w:pPr>
@@ -10022,7 +10034,7 @@
         </w:tc>
         <w:tc>
           <w:tcPr>
-            <w:tcW w:w="1427" w:type="dxa"/>
+            <w:tcW w:w="793" w:type="pct"/>
           </w:tcPr>
           <w:p>
             <w:pPr>
@@ -10041,7 +10053,7 @@
         </w:tc>
         <w:tc>
           <w:tcPr>
-            <w:tcW w:w="3364" w:type="dxa"/>
+            <w:tcW w:w="1861" w:type="pct"/>
           </w:tcPr>
           <w:p>
             <w:pPr>
@@ -10050,7 +10062,7 @@
                 <w:rFonts w:eastAsia="Cambria"/>
               </w:rPr>
             </w:pPr>
-            <w:hyperlink r:id="rId12" w:history="1">
+            <w:hyperlink r:id="rId13" w:history="1">
               <w:r>
                 <w:rPr>
                   <w:rStyle w:val="Hyperlink"/>
@@ -10066,7 +10078,7 @@
         <w:tc>
           <w:tcPr>
             <w:cnfStyle w:val="001000000000" w:firstRow="0" w:lastRow="0" w:firstColumn="1" w:lastColumn="0" w:oddVBand="0" w:evenVBand="0" w:oddHBand="0" w:evenHBand="0" w:firstRowFirstColumn="0" w:firstRowLastColumn="0" w:lastRowFirstColumn="0" w:lastRowLastColumn="0"/>
-            <w:tcW w:w="572" w:type="dxa"/>
+            <w:tcW w:w="317" w:type="pct"/>
           </w:tcPr>
           <w:p>
             <w:pPr>
@@ -10084,7 +10096,7 @@
         </w:tc>
         <w:tc>
           <w:tcPr>
-            <w:tcW w:w="2103" w:type="dxa"/>
+            <w:tcW w:w="1252" w:type="pct"/>
           </w:tcPr>
           <w:p>
             <w:pPr>
@@ -10103,7 +10115,7 @@
         </w:tc>
         <w:tc>
           <w:tcPr>
-            <w:tcW w:w="1335" w:type="dxa"/>
+            <w:tcW w:w="777" w:type="pct"/>
           </w:tcPr>
           <w:p>
             <w:pPr>
@@ -10122,7 +10134,7 @@
         </w:tc>
         <w:tc>
           <w:tcPr>
-            <w:tcW w:w="1427" w:type="dxa"/>
+            <w:tcW w:w="793" w:type="pct"/>
           </w:tcPr>
           <w:p>
             <w:pPr>
@@ -10141,7 +10153,7 @@
         </w:tc>
         <w:tc>
           <w:tcPr>
-            <w:tcW w:w="3364" w:type="dxa"/>
+            <w:tcW w:w="1861" w:type="pct"/>
           </w:tcPr>
           <w:p>
             <w:pPr>
@@ -10150,7 +10162,7 @@
                 <w:rFonts w:eastAsia="Cambria"/>
               </w:rPr>
             </w:pPr>
-            <w:hyperlink r:id="rId13" w:history="1">
+            <w:hyperlink r:id="rId14" w:history="1">
               <w:r>
                 <w:rPr>
                   <w:rStyle w:val="Hyperlink"/>
@@ -10169,7 +10181,7 @@
         <w:tc>
           <w:tcPr>
             <w:cnfStyle w:val="001000000000" w:firstRow="0" w:lastRow="0" w:firstColumn="1" w:lastColumn="0" w:oddVBand="0" w:evenVBand="0" w:oddHBand="0" w:evenHBand="0" w:firstRowFirstColumn="0" w:firstRowLastColumn="0" w:lastRowFirstColumn="0" w:lastRowLastColumn="0"/>
-            <w:tcW w:w="572" w:type="dxa"/>
+            <w:tcW w:w="317" w:type="pct"/>
           </w:tcPr>
           <w:p>
             <w:pPr>
@@ -10187,7 +10199,7 @@
         </w:tc>
         <w:tc>
           <w:tcPr>
-            <w:tcW w:w="2103" w:type="dxa"/>
+            <w:tcW w:w="1252" w:type="pct"/>
           </w:tcPr>
           <w:p>
             <w:pPr>
@@ -10206,7 +10218,7 @@
         </w:tc>
         <w:tc>
           <w:tcPr>
-            <w:tcW w:w="1335" w:type="dxa"/>
+            <w:tcW w:w="777" w:type="pct"/>
           </w:tcPr>
           <w:p>
             <w:pPr>
@@ -10225,7 +10237,7 @@
         </w:tc>
         <w:tc>
           <w:tcPr>
-            <w:tcW w:w="1427" w:type="dxa"/>
+            <w:tcW w:w="793" w:type="pct"/>
           </w:tcPr>
           <w:p>
             <w:pPr>
@@ -10244,7 +10256,7 @@
         </w:tc>
         <w:tc>
           <w:tcPr>
-            <w:tcW w:w="3364" w:type="dxa"/>
+            <w:tcW w:w="1861" w:type="pct"/>
           </w:tcPr>
           <w:p>
             <w:pPr>
@@ -10253,7 +10265,7 @@
                 <w:rFonts w:eastAsia="Cambria"/>
               </w:rPr>
             </w:pPr>
-            <w:hyperlink r:id="rId14" w:history="1">
+            <w:hyperlink r:id="rId15" w:history="1">
               <w:r>
                 <w:rPr>
                   <w:rStyle w:val="Hyperlink"/>
@@ -10355,7 +10367,13 @@
         </w:numPr>
       </w:pPr>
       <w:r>
-        <w:t>Haging Product Store (HPS)</w:t>
+        <w:t>Ha</w:t>
+      </w:r>
+      <w:r>
+        <w:t>n</w:t>
+      </w:r>
+      <w:r>
+        <w:t>ging Product Store (HPS)</w:t>
       </w:r>
     </w:p>
     <w:p>
@@ -11218,7 +11236,10 @@
         <w:t>software process</w:t>
       </w:r>
       <w:r>
-        <w:t>, we answer 10 guidelines questions</w:t>
+        <w:t>, we answer ten</w:t>
+      </w:r>
+      <w:r>
+        <w:t xml:space="preserve"> guidelines questions</w:t>
       </w:r>
       <w:sdt>
         <w:sdtPr>
@@ -11500,7 +11521,15 @@
               <w:cnfStyle w:val="000000000000" w:firstRow="0" w:lastRow="0" w:firstColumn="0" w:lastColumn="0" w:oddVBand="0" w:evenVBand="0" w:oddHBand="0" w:evenHBand="0" w:firstRowFirstColumn="0" w:firstRowLastColumn="0" w:lastRowFirstColumn="0" w:lastRowLastColumn="0"/>
             </w:pPr>
             <w:r>
-              <w:t xml:space="preserve">We a small with four people and we </w:t>
+              <w:t xml:space="preserve">We </w:t>
+            </w:r>
+            <w:r>
+              <w:t xml:space="preserve">are </w:t>
+            </w:r>
+            <w:bookmarkStart w:id="24" w:name="_GoBack"/>
+            <w:bookmarkEnd w:id="24"/>
+            <w:r>
+              <w:t xml:space="preserve">a small with four people and we </w:t>
             </w:r>
             <w:r>
               <w:t xml:space="preserve">are </w:t>
@@ -12109,7 +12138,6 @@
         <w:rPr>
           <w:rFonts w:eastAsia="Cambria"/>
           <w:noProof/>
-          <w:lang w:eastAsia="ja-JP"/>
         </w:rPr>
         <w:lastRenderedPageBreak/>
         <w:drawing>
@@ -12130,7 +12158,7 @@
                     </pic:cNvPicPr>
                   </pic:nvPicPr>
                   <pic:blipFill>
-                    <a:blip r:embed="rId15">
+                    <a:blip r:embed="rId16">
                       <a:extLst>
                         <a:ext uri="{28A0092B-C50C-407E-A947-70E740481C1C}">
                           <a14:useLocalDpi xmlns:a14="http://schemas.microsoft.com/office/drawing/2010/main" val="0"/>
@@ -12278,14 +12306,14 @@
           <w:lang w:val="vi-VN" w:eastAsia="ja-JP"/>
         </w:rPr>
       </w:pPr>
-      <w:bookmarkStart w:id="24" w:name="_Toc419313025"/>
+      <w:bookmarkStart w:id="25" w:name="_Toc419313025"/>
       <w:r>
         <w:rPr>
           <w:lang w:val="vi-VN" w:eastAsia="ja-JP"/>
         </w:rPr>
         <w:t>Roles and Responsibilities</w:t>
       </w:r>
-      <w:bookmarkEnd w:id="24"/>
+      <w:bookmarkEnd w:id="25"/>
     </w:p>
     <w:tbl>
       <w:tblPr>
@@ -12448,7 +12476,7 @@
               <w:rPr>
                 <w:rFonts w:eastAsia="Cambria"/>
               </w:rPr>
-              <w:t>Supervisor</w:t>
+              <w:t>Senior Manager</w:t>
             </w:r>
           </w:p>
           <w:p>
@@ -12500,7 +12528,13 @@
               <w:rPr>
                 <w:rFonts w:eastAsia="Cambria"/>
               </w:rPr>
-              <w:t>Mentor Dan</w:t>
+              <w:t xml:space="preserve">Mentor </w:t>
+            </w:r>
+            <w:r>
+              <w:rPr>
+                <w:rFonts w:eastAsia="Cambria"/>
+              </w:rPr>
+              <w:t>Project Manager</w:t>
             </w:r>
           </w:p>
           <w:p>
@@ -12657,7 +12691,7 @@
               <w:rPr>
                 <w:rFonts w:eastAsia="Cambria"/>
               </w:rPr>
-              <w:t>Business Analysis</w:t>
+              <w:t>Business Analyst</w:t>
             </w:r>
           </w:p>
           <w:p>
@@ -12899,7 +12933,7 @@
               <w:rPr>
                 <w:rFonts w:eastAsia="Cambria"/>
               </w:rPr>
-              <w:t>Business Analysis</w:t>
+              <w:t>Business Analyst</w:t>
             </w:r>
           </w:p>
           <w:p>
@@ -13125,7 +13159,14 @@
                 <w:rFonts w:eastAsia="Cambria"/>
                 <w:lang w:val="vi-VN"/>
               </w:rPr>
-              <w:t>Business Analysis</w:t>
+              <w:t>Business Analys</w:t>
+            </w:r>
+            <w:r>
+              <w:rPr>
+                <w:rFonts w:eastAsia="Cambria"/>
+                <w:lang w:val="en-US"/>
+              </w:rPr>
+              <w:t>t</w:t>
             </w:r>
           </w:p>
           <w:p>
@@ -13360,7 +13401,14 @@
                 <w:rFonts w:eastAsia="Cambria"/>
                 <w:lang w:val="vi-VN"/>
               </w:rPr>
-              <w:t>Business Analysis</w:t>
+              <w:t>Business Analys</w:t>
+            </w:r>
+            <w:r>
+              <w:rPr>
+                <w:rFonts w:eastAsia="Cambria"/>
+                <w:lang w:val="en-US"/>
+              </w:rPr>
+              <w:t>t</w:t>
             </w:r>
           </w:p>
           <w:p>
@@ -13522,7 +13570,7 @@
       <w:pPr>
         <w:pStyle w:val="Caption"/>
       </w:pPr>
-      <w:bookmarkStart w:id="25" w:name="_Toc419314704"/>
+      <w:bookmarkStart w:id="26" w:name="_Toc419314704"/>
       <w:r>
         <w:t xml:space="preserve">Table </w:t>
       </w:r>
@@ -13547,7 +13595,7 @@
       <w:r>
         <w:t>: Roles and Responsibilities Details</w:t>
       </w:r>
-      <w:bookmarkEnd w:id="25"/>
+      <w:bookmarkEnd w:id="26"/>
     </w:p>
     <w:p>
       <w:pPr>
@@ -13556,14 +13604,14 @@
           <w:lang w:eastAsia="ja-JP"/>
         </w:rPr>
       </w:pPr>
-      <w:bookmarkStart w:id="26" w:name="_Toc419313026"/>
+      <w:bookmarkStart w:id="27" w:name="_Toc419313026"/>
       <w:r>
         <w:rPr>
           <w:lang w:val="vi-VN" w:eastAsia="ja-JP"/>
         </w:rPr>
         <w:t>Tools and Techniques</w:t>
       </w:r>
-      <w:bookmarkEnd w:id="26"/>
+      <w:bookmarkEnd w:id="27"/>
     </w:p>
     <w:p>
       <w:pPr>
@@ -13661,7 +13709,25 @@
         </w:numPr>
       </w:pPr>
       <w:r>
-        <w:t>Payment Gateway: Paypal, Nganluong, Baokim.</w:t>
+        <w:t xml:space="preserve">Payment Gateway: </w:t>
+      </w:r>
+      <w:r>
+        <w:t>Authorize.net</w:t>
+      </w:r>
+      <w:r>
+        <w:t>, Nganluong</w:t>
+      </w:r>
+      <w:r>
+        <w:t>.vn</w:t>
+      </w:r>
+      <w:r>
+        <w:t>, Baokim</w:t>
+      </w:r>
+      <w:r>
+        <w:t>.vn</w:t>
+      </w:r>
+      <w:r>
+        <w:t>.</w:t>
       </w:r>
     </w:p>
     <w:p>
@@ -13671,14 +13737,14 @@
           <w:lang w:val="vi-VN" w:eastAsia="ja-JP"/>
         </w:rPr>
       </w:pPr>
-      <w:bookmarkStart w:id="27" w:name="_Toc419313027"/>
+      <w:bookmarkStart w:id="28" w:name="_Toc419313027"/>
       <w:r>
         <w:rPr>
           <w:lang w:val="vi-VN" w:eastAsia="ja-JP"/>
         </w:rPr>
         <w:t>Project Management Plan</w:t>
       </w:r>
-      <w:bookmarkEnd w:id="27"/>
+      <w:bookmarkEnd w:id="28"/>
     </w:p>
     <w:p>
       <w:pPr>
@@ -13687,14 +13753,14 @@
           <w:lang w:val="vi-VN" w:eastAsia="ja-JP"/>
         </w:rPr>
       </w:pPr>
-      <w:bookmarkStart w:id="28" w:name="_Toc419313028"/>
+      <w:bookmarkStart w:id="29" w:name="_Toc419313028"/>
       <w:r>
         <w:rPr>
           <w:lang w:val="vi-VN" w:eastAsia="ja-JP"/>
         </w:rPr>
         <w:t>Software developement life cycle</w:t>
       </w:r>
-      <w:bookmarkEnd w:id="28"/>
+      <w:bookmarkEnd w:id="29"/>
     </w:p>
     <w:p>
       <w:pPr>
@@ -14130,7 +14196,7 @@
       <w:pPr>
         <w:pStyle w:val="Caption"/>
       </w:pPr>
-      <w:bookmarkStart w:id="29" w:name="_Toc419314705"/>
+      <w:bookmarkStart w:id="30" w:name="_Toc419314705"/>
       <w:r>
         <w:t xml:space="preserve">Table </w:t>
       </w:r>
@@ -14155,7 +14221,7 @@
       <w:r>
         <w:t>: Software Development Life Cycle Detail</w:t>
       </w:r>
-      <w:bookmarkEnd w:id="29"/>
+      <w:bookmarkEnd w:id="30"/>
     </w:p>
     <w:p>
       <w:pPr>
@@ -14164,14 +14230,14 @@
           <w:lang w:val="vi-VN" w:eastAsia="ja-JP"/>
         </w:rPr>
       </w:pPr>
-      <w:bookmarkStart w:id="30" w:name="_Toc419313029"/>
+      <w:bookmarkStart w:id="31" w:name="_Toc419313029"/>
       <w:r>
         <w:rPr>
           <w:lang w:val="vi-VN" w:eastAsia="ja-JP"/>
         </w:rPr>
         <w:t>Phase Detail</w:t>
       </w:r>
-      <w:bookmarkEnd w:id="30"/>
+      <w:bookmarkEnd w:id="31"/>
     </w:p>
     <w:p>
       <w:r>
@@ -14437,7 +14503,7 @@
       <w:pPr>
         <w:pStyle w:val="Caption"/>
       </w:pPr>
-      <w:bookmarkStart w:id="31" w:name="_Toc419314706"/>
+      <w:bookmarkStart w:id="32" w:name="_Toc419314706"/>
       <w:r>
         <w:t xml:space="preserve">Table </w:t>
       </w:r>
@@ -14462,7 +14528,7 @@
       <w:r>
         <w:t>: Phase 1: Requirement Analysis</w:t>
       </w:r>
-      <w:bookmarkEnd w:id="31"/>
+      <w:bookmarkEnd w:id="32"/>
     </w:p>
     <w:p>
       <w:pPr>
@@ -14471,14 +14537,14 @@
           <w:lang w:val="vi-VN" w:eastAsia="ja-JP"/>
         </w:rPr>
       </w:pPr>
-      <w:bookmarkStart w:id="32" w:name="_Toc419313030"/>
+      <w:bookmarkStart w:id="33" w:name="_Toc419313030"/>
       <w:r>
         <w:rPr>
           <w:lang w:val="vi-VN" w:eastAsia="ja-JP"/>
         </w:rPr>
         <w:t>All Meeting Minutes</w:t>
       </w:r>
-      <w:bookmarkEnd w:id="32"/>
+      <w:bookmarkEnd w:id="33"/>
     </w:p>
     <w:p>
       <w:pPr>
@@ -14487,14 +14553,14 @@
           <w:lang w:eastAsia="ja-JP"/>
         </w:rPr>
       </w:pPr>
-      <w:bookmarkStart w:id="33" w:name="_Toc419313031"/>
+      <w:bookmarkStart w:id="34" w:name="_Toc419313031"/>
       <w:r>
         <w:rPr>
           <w:lang w:val="vi-VN" w:eastAsia="ja-JP"/>
         </w:rPr>
         <w:t>Coding Convention</w:t>
       </w:r>
-      <w:bookmarkEnd w:id="33"/>
+      <w:bookmarkEnd w:id="34"/>
     </w:p>
     <w:p>
       <w:pPr>
@@ -14661,12 +14727,7 @@
         <w:t>Comments should be placed in separated lines</w:t>
       </w:r>
       <w:r>
-        <w:t>,</w:t>
-      </w:r>
-      <w:bookmarkStart w:id="34" w:name="_GoBack"/>
-      <w:bookmarkEnd w:id="34"/>
-      <w:r>
-        <w:t xml:space="preserve"> not at the end of l</w:t>
+        <w:t>, not at the end of l</w:t>
       </w:r>
       <w:r>
         <w:t>ine</w:t>
@@ -14702,7 +14763,7 @@
       <w:r>
         <w:t xml:space="preserve"> </w:t>
       </w:r>
-      <w:hyperlink r:id="rId16" w:history="1">
+      <w:hyperlink r:id="rId17" w:history="1">
         <w:r>
           <w:rPr>
             <w:rStyle w:val="Hyperlink"/>
@@ -15132,7 +15193,7 @@
         </w:rPr>
         <w:t xml:space="preserve"> </w:t>
       </w:r>
-      <w:hyperlink r:id="rId17" w:history="1">
+      <w:hyperlink r:id="rId18" w:history="1">
         <w:r>
           <w:rPr>
             <w:rStyle w:val="Hyperlink"/>
@@ -15176,7 +15237,7 @@
         </w:rPr>
         <w:t xml:space="preserve"> </w:t>
       </w:r>
-      <w:hyperlink r:id="rId18" w:history="1">
+      <w:hyperlink r:id="rId19" w:history="1">
         <w:r>
           <w:rPr>
             <w:rStyle w:val="Hyperlink"/>
@@ -15220,7 +15281,7 @@
         </w:rPr>
         <w:t xml:space="preserve"> </w:t>
       </w:r>
-      <w:hyperlink r:id="rId19" w:history="1">
+      <w:hyperlink r:id="rId20" w:history="1">
         <w:r>
           <w:rPr>
             <w:rStyle w:val="Hyperlink"/>
@@ -15510,7 +15571,6 @@
         <w:rPr>
           <w:rFonts w:eastAsia="Cambria"/>
           <w:noProof/>
-          <w:lang w:eastAsia="ja-JP"/>
         </w:rPr>
         <w:lastRenderedPageBreak/>
         <w:drawing>
@@ -15531,7 +15591,7 @@
                     </pic:cNvPicPr>
                   </pic:nvPicPr>
                   <pic:blipFill>
-                    <a:blip r:embed="rId20">
+                    <a:blip r:embed="rId21">
                       <a:extLst>
                         <a:ext uri="{28A0092B-C50C-407E-A947-70E740481C1C}">
                           <a14:useLocalDpi xmlns:a14="http://schemas.microsoft.com/office/drawing/2010/main" val="0"/>
@@ -15692,7 +15752,6 @@
         <w:rPr>
           <w:rFonts w:eastAsia="Cambria"/>
           <w:noProof/>
-          <w:lang w:eastAsia="ja-JP"/>
         </w:rPr>
         <w:drawing>
           <wp:inline distT="0" distB="0" distL="0" distR="0" wp14:anchorId="7E20B007" wp14:editId="470E000B">
@@ -15712,7 +15771,7 @@
                     </pic:cNvPicPr>
                   </pic:nvPicPr>
                   <pic:blipFill>
-                    <a:blip r:embed="rId21">
+                    <a:blip r:embed="rId22">
                       <a:extLst>
                         <a:ext uri="{28A0092B-C50C-407E-A947-70E740481C1C}">
                           <a14:useLocalDpi xmlns:a14="http://schemas.microsoft.com/office/drawing/2010/main" val="0"/>
@@ -15849,7 +15908,6 @@
         <w:rPr>
           <w:rFonts w:eastAsia="Cambria"/>
           <w:noProof/>
-          <w:lang w:eastAsia="ja-JP"/>
         </w:rPr>
         <w:drawing>
           <wp:inline distT="0" distB="0" distL="0" distR="0" wp14:anchorId="7F247771" wp14:editId="350714E6">
@@ -15869,7 +15927,7 @@
                     </pic:cNvPicPr>
                   </pic:nvPicPr>
                   <pic:blipFill>
-                    <a:blip r:embed="rId22">
+                    <a:blip r:embed="rId23">
                       <a:extLst>
                         <a:ext uri="{28A0092B-C50C-407E-A947-70E740481C1C}">
                           <a14:useLocalDpi xmlns:a14="http://schemas.microsoft.com/office/drawing/2010/main" val="0"/>
@@ -19166,7 +19224,6 @@
         <w:rPr>
           <w:rFonts w:eastAsia="Cambria"/>
           <w:noProof/>
-          <w:lang w:eastAsia="ja-JP"/>
         </w:rPr>
         <w:lastRenderedPageBreak/>
         <w:drawing>
@@ -19187,7 +19244,7 @@
                     </pic:cNvPicPr>
                   </pic:nvPicPr>
                   <pic:blipFill>
-                    <a:blip r:embed="rId23">
+                    <a:blip r:embed="rId24">
                       <a:extLst>
                         <a:ext uri="{28A0092B-C50C-407E-A947-70E740481C1C}">
                           <a14:useLocalDpi xmlns:a14="http://schemas.microsoft.com/office/drawing/2010/main" val="0"/>
@@ -19308,7 +19365,6 @@
         <w:rPr>
           <w:rFonts w:eastAsia="Cambria"/>
           <w:noProof/>
-          <w:lang w:eastAsia="ja-JP"/>
         </w:rPr>
         <w:lastRenderedPageBreak/>
         <w:drawing>
@@ -19329,7 +19385,7 @@
                     </pic:cNvPicPr>
                   </pic:nvPicPr>
                   <pic:blipFill>
-                    <a:blip r:embed="rId24">
+                    <a:blip r:embed="rId25">
                       <a:extLst>
                         <a:ext uri="{28A0092B-C50C-407E-A947-70E740481C1C}">
                           <a14:useLocalDpi xmlns:a14="http://schemas.microsoft.com/office/drawing/2010/main" val="0"/>
@@ -19504,7 +19560,6 @@
       <w:r>
         <w:rPr>
           <w:noProof/>
-          <w:lang w:eastAsia="ja-JP"/>
         </w:rPr>
         <w:drawing>
           <wp:inline distT="0" distB="0" distL="0" distR="0" wp14:anchorId="4129D55D" wp14:editId="7CEB32DD">
@@ -19524,7 +19579,7 @@
                     </pic:cNvPicPr>
                   </pic:nvPicPr>
                   <pic:blipFill>
-                    <a:blip r:embed="rId25">
+                    <a:blip r:embed="rId26">
                       <a:extLst>
                         <a:ext uri="{28A0092B-C50C-407E-A947-70E740481C1C}">
                           <a14:useLocalDpi xmlns:a14="http://schemas.microsoft.com/office/drawing/2010/main" val="0"/>
@@ -21191,7 +21246,6 @@
         <w:rPr>
           <w:rFonts w:eastAsia="Cambria"/>
           <w:noProof/>
-          <w:lang w:eastAsia="ja-JP"/>
         </w:rPr>
         <w:drawing>
           <wp:inline distT="0" distB="0" distL="0" distR="0" wp14:anchorId="660B3F92" wp14:editId="5892A478">
@@ -21211,7 +21265,7 @@
                     </pic:cNvPicPr>
                   </pic:nvPicPr>
                   <pic:blipFill rotWithShape="1">
-                    <a:blip r:embed="rId26">
+                    <a:blip r:embed="rId27">
                       <a:extLst>
                         <a:ext uri="{28A0092B-C50C-407E-A947-70E740481C1C}">
                           <a14:useLocalDpi xmlns:a14="http://schemas.microsoft.com/office/drawing/2010/main" val="0"/>
@@ -22786,7 +22840,6 @@
         <w:rPr>
           <w:rFonts w:eastAsia="Cambria"/>
           <w:noProof/>
-          <w:lang w:eastAsia="ja-JP"/>
         </w:rPr>
         <w:drawing>
           <wp:inline distT="0" distB="0" distL="0" distR="0" wp14:anchorId="0CBC8708" wp14:editId="379505EA">
@@ -22806,7 +22859,7 @@
                     </pic:cNvPicPr>
                   </pic:nvPicPr>
                   <pic:blipFill>
-                    <a:blip r:embed="rId27">
+                    <a:blip r:embed="rId28">
                       <a:extLst>
                         <a:ext uri="{28A0092B-C50C-407E-A947-70E740481C1C}">
                           <a14:useLocalDpi xmlns:a14="http://schemas.microsoft.com/office/drawing/2010/main" val="0"/>
@@ -23493,7 +23546,7 @@
         </w:rPr>
         <w:t xml:space="preserve"> </w:t>
       </w:r>
-      <w:hyperlink r:id="rId28" w:history="1">
+      <w:hyperlink r:id="rId29" w:history="1">
         <w:r>
           <w:rPr>
             <w:rStyle w:val="Hyperlink"/>
@@ -23622,7 +23675,7 @@
 </file>
 
 <file path=word/endnotes.xml><?xml version="1.0" encoding="utf-8"?>
-<w:endnotes xmlns:wpc="http://schemas.microsoft.com/office/word/2010/wordprocessingCanvas" xmlns:mc="http://schemas.openxmlformats.org/markup-compatibility/2006" xmlns:o="urn:schemas-microsoft-com:office:office" xmlns:r="http://schemas.openxmlformats.org/officeDocument/2006/relationships" xmlns:m="http://schemas.openxmlformats.org/officeDocument/2006/math" xmlns:v="urn:schemas-microsoft-com:vml" xmlns:wp14="http://schemas.microsoft.com/office/word/2010/wordprocessingDrawing" xmlns:wp="http://schemas.openxmlformats.org/drawingml/2006/wordprocessingDrawing" xmlns:w10="urn:schemas-microsoft-com:office:word" xmlns:w="http://schemas.openxmlformats.org/wordprocessingml/2006/main" xmlns:w14="http://schemas.microsoft.com/office/word/2010/wordml" xmlns:w15="http://schemas.microsoft.com/office/word/2012/wordml" xmlns:wpg="http://schemas.microsoft.com/office/word/2010/wordprocessingGroup" xmlns:wpi="http://schemas.microsoft.com/office/word/2010/wordprocessingInk" xmlns:wne="http://schemas.microsoft.com/office/word/2006/wordml" xmlns:wps="http://schemas.microsoft.com/office/word/2010/wordprocessingShape" mc:Ignorable="w14 w15 wp14">
+<w:endnotes xmlns:wpc="http://schemas.microsoft.com/office/word/2010/wordprocessingCanvas" xmlns:mc="http://schemas.openxmlformats.org/markup-compatibility/2006" xmlns:o="urn:schemas-microsoft-com:office:office" xmlns:r="http://schemas.openxmlformats.org/officeDocument/2006/relationships" xmlns:m="http://schemas.openxmlformats.org/officeDocument/2006/math" xmlns:v="urn:schemas-microsoft-com:vml" xmlns:wp14="http://schemas.microsoft.com/office/word/2010/wordprocessingDrawing" xmlns:wp="http://schemas.openxmlformats.org/drawingml/2006/wordprocessingDrawing" xmlns:w10="urn:schemas-microsoft-com:office:word" xmlns:w="http://schemas.openxmlformats.org/wordprocessingml/2006/main" xmlns:w14="http://schemas.microsoft.com/office/word/2010/wordml" xmlns:wpg="http://schemas.microsoft.com/office/word/2010/wordprocessingGroup" xmlns:wpi="http://schemas.microsoft.com/office/word/2010/wordprocessingInk" xmlns:wne="http://schemas.microsoft.com/office/word/2006/wordml" xmlns:wps="http://schemas.microsoft.com/office/word/2010/wordprocessingShape" mc:Ignorable="w14 wp14">
   <w:endnote w:type="separator" w:id="-1">
     <w:p>
       <w:r>
@@ -23641,7 +23694,7 @@
 </file>
 
 <file path=word/footer1.xml><?xml version="1.0" encoding="utf-8"?>
-<w:ftr xmlns:wpc="http://schemas.microsoft.com/office/word/2010/wordprocessingCanvas" xmlns:mc="http://schemas.openxmlformats.org/markup-compatibility/2006" xmlns:o="urn:schemas-microsoft-com:office:office" xmlns:r="http://schemas.openxmlformats.org/officeDocument/2006/relationships" xmlns:m="http://schemas.openxmlformats.org/officeDocument/2006/math" xmlns:v="urn:schemas-microsoft-com:vml" xmlns:wp14="http://schemas.microsoft.com/office/word/2010/wordprocessingDrawing" xmlns:wp="http://schemas.openxmlformats.org/drawingml/2006/wordprocessingDrawing" xmlns:w10="urn:schemas-microsoft-com:office:word" xmlns:w="http://schemas.openxmlformats.org/wordprocessingml/2006/main" xmlns:w14="http://schemas.microsoft.com/office/word/2010/wordml" xmlns:w15="http://schemas.microsoft.com/office/word/2012/wordml" xmlns:wpg="http://schemas.microsoft.com/office/word/2010/wordprocessingGroup" xmlns:wpi="http://schemas.microsoft.com/office/word/2010/wordprocessingInk" xmlns:wne="http://schemas.microsoft.com/office/word/2006/wordml" xmlns:wps="http://schemas.microsoft.com/office/word/2010/wordprocessingShape" mc:Ignorable="w14 w15 wp14">
+<w:ftr xmlns:wpc="http://schemas.microsoft.com/office/word/2010/wordprocessingCanvas" xmlns:mc="http://schemas.openxmlformats.org/markup-compatibility/2006" xmlns:o="urn:schemas-microsoft-com:office:office" xmlns:r="http://schemas.openxmlformats.org/officeDocument/2006/relationships" xmlns:m="http://schemas.openxmlformats.org/officeDocument/2006/math" xmlns:v="urn:schemas-microsoft-com:vml" xmlns:wp14="http://schemas.microsoft.com/office/word/2010/wordprocessingDrawing" xmlns:wp="http://schemas.openxmlformats.org/drawingml/2006/wordprocessingDrawing" xmlns:w10="urn:schemas-microsoft-com:office:word" xmlns:w="http://schemas.openxmlformats.org/wordprocessingml/2006/main" xmlns:w14="http://schemas.microsoft.com/office/word/2010/wordml" xmlns:wpg="http://schemas.microsoft.com/office/word/2010/wordprocessingGroup" xmlns:wpi="http://schemas.microsoft.com/office/word/2010/wordprocessingInk" xmlns:wne="http://schemas.microsoft.com/office/word/2006/wordml" xmlns:wps="http://schemas.microsoft.com/office/word/2010/wordprocessingShape" mc:Ignorable="w14 wp14">
   <w:tbl>
     <w:tblPr>
       <w:tblStyle w:val="TableGrid"/>
@@ -23708,7 +23761,9 @@
               </w:r>
               <w:r>
                 <w:rPr>
+                  <w:rFonts w:ascii="Cambria" w:hAnsi="Cambria"/>
                   <w:b w:val="0"/>
+                  <w:sz w:val="24"/>
                 </w:rPr>
                 <w:fldChar w:fldCharType="separate"/>
               </w:r>
@@ -23716,7 +23771,7 @@
                 <w:rPr>
                   <w:noProof/>
                 </w:rPr>
-                <w:t>21</w:t>
+                <w:t>15</w:t>
               </w:r>
               <w:r>
                 <w:rPr>
@@ -23740,7 +23795,7 @@
 </file>
 
 <file path=word/footnotes.xml><?xml version="1.0" encoding="utf-8"?>
-<w:footnotes xmlns:wpc="http://schemas.microsoft.com/office/word/2010/wordprocessingCanvas" xmlns:mc="http://schemas.openxmlformats.org/markup-compatibility/2006" xmlns:o="urn:schemas-microsoft-com:office:office" xmlns:r="http://schemas.openxmlformats.org/officeDocument/2006/relationships" xmlns:m="http://schemas.openxmlformats.org/officeDocument/2006/math" xmlns:v="urn:schemas-microsoft-com:vml" xmlns:wp14="http://schemas.microsoft.com/office/word/2010/wordprocessingDrawing" xmlns:wp="http://schemas.openxmlformats.org/drawingml/2006/wordprocessingDrawing" xmlns:w10="urn:schemas-microsoft-com:office:word" xmlns:w="http://schemas.openxmlformats.org/wordprocessingml/2006/main" xmlns:w14="http://schemas.microsoft.com/office/word/2010/wordml" xmlns:w15="http://schemas.microsoft.com/office/word/2012/wordml" xmlns:wpg="http://schemas.microsoft.com/office/word/2010/wordprocessingGroup" xmlns:wpi="http://schemas.microsoft.com/office/word/2010/wordprocessingInk" xmlns:wne="http://schemas.microsoft.com/office/word/2006/wordml" xmlns:wps="http://schemas.microsoft.com/office/word/2010/wordprocessingShape" mc:Ignorable="w14 w15 wp14">
+<w:footnotes xmlns:wpc="http://schemas.microsoft.com/office/word/2010/wordprocessingCanvas" xmlns:mc="http://schemas.openxmlformats.org/markup-compatibility/2006" xmlns:o="urn:schemas-microsoft-com:office:office" xmlns:r="http://schemas.openxmlformats.org/officeDocument/2006/relationships" xmlns:m="http://schemas.openxmlformats.org/officeDocument/2006/math" xmlns:v="urn:schemas-microsoft-com:vml" xmlns:wp14="http://schemas.microsoft.com/office/word/2010/wordprocessingDrawing" xmlns:wp="http://schemas.openxmlformats.org/drawingml/2006/wordprocessingDrawing" xmlns:w10="urn:schemas-microsoft-com:office:word" xmlns:w="http://schemas.openxmlformats.org/wordprocessingml/2006/main" xmlns:w14="http://schemas.microsoft.com/office/word/2010/wordml" xmlns:wpg="http://schemas.microsoft.com/office/word/2010/wordprocessingGroup" xmlns:wpi="http://schemas.microsoft.com/office/word/2010/wordprocessingInk" xmlns:wne="http://schemas.microsoft.com/office/word/2006/wordml" xmlns:wps="http://schemas.microsoft.com/office/word/2010/wordprocessingShape" mc:Ignorable="w14 wp14">
   <w:footnote w:type="separator" w:id="-1">
     <w:p>
       <w:r>
@@ -23759,7 +23814,7 @@
 </file>
 
 <file path=word/numbering.xml><?xml version="1.0" encoding="utf-8"?>
-<w:numbering xmlns:wpc="http://schemas.microsoft.com/office/word/2010/wordprocessingCanvas" xmlns:mc="http://schemas.openxmlformats.org/markup-compatibility/2006" xmlns:o="urn:schemas-microsoft-com:office:office" xmlns:r="http://schemas.openxmlformats.org/officeDocument/2006/relationships" xmlns:m="http://schemas.openxmlformats.org/officeDocument/2006/math" xmlns:v="urn:schemas-microsoft-com:vml" xmlns:wp14="http://schemas.microsoft.com/office/word/2010/wordprocessingDrawing" xmlns:wp="http://schemas.openxmlformats.org/drawingml/2006/wordprocessingDrawing" xmlns:w10="urn:schemas-microsoft-com:office:word" xmlns:w="http://schemas.openxmlformats.org/wordprocessingml/2006/main" xmlns:w14="http://schemas.microsoft.com/office/word/2010/wordml" xmlns:w15="http://schemas.microsoft.com/office/word/2012/wordml" xmlns:wpg="http://schemas.microsoft.com/office/word/2010/wordprocessingGroup" xmlns:wpi="http://schemas.microsoft.com/office/word/2010/wordprocessingInk" xmlns:wne="http://schemas.microsoft.com/office/word/2006/wordml" xmlns:wps="http://schemas.microsoft.com/office/word/2010/wordprocessingShape" mc:Ignorable="w14 w15 wp14">
+<w:numbering xmlns:wpc="http://schemas.microsoft.com/office/word/2010/wordprocessingCanvas" xmlns:mc="http://schemas.openxmlformats.org/markup-compatibility/2006" xmlns:o="urn:schemas-microsoft-com:office:office" xmlns:r="http://schemas.openxmlformats.org/officeDocument/2006/relationships" xmlns:m="http://schemas.openxmlformats.org/officeDocument/2006/math" xmlns:v="urn:schemas-microsoft-com:vml" xmlns:wp14="http://schemas.microsoft.com/office/word/2010/wordprocessingDrawing" xmlns:wp="http://schemas.openxmlformats.org/drawingml/2006/wordprocessingDrawing" xmlns:w10="urn:schemas-microsoft-com:office:word" xmlns:w="http://schemas.openxmlformats.org/wordprocessingml/2006/main" xmlns:w14="http://schemas.microsoft.com/office/word/2010/wordml" xmlns:wpg="http://schemas.microsoft.com/office/word/2010/wordprocessingGroup" xmlns:wpi="http://schemas.microsoft.com/office/word/2010/wordprocessingInk" xmlns:wne="http://schemas.microsoft.com/office/word/2006/wordml" xmlns:wps="http://schemas.microsoft.com/office/word/2010/wordprocessingShape" mc:Ignorable="w14 wp14">
   <w:abstractNum w:abstractNumId="0">
     <w:nsid w:val="01B102BF"/>
     <w:multiLevelType w:val="multilevel"/>
@@ -25116,7 +25171,7 @@
 </file>
 
 <file path=word/styles.xml><?xml version="1.0" encoding="utf-8"?>
-<w:styles xmlns:mc="http://schemas.openxmlformats.org/markup-compatibility/2006" xmlns:r="http://schemas.openxmlformats.org/officeDocument/2006/relationships" xmlns:w="http://schemas.openxmlformats.org/wordprocessingml/2006/main" xmlns:w14="http://schemas.microsoft.com/office/word/2010/wordml" xmlns:w15="http://schemas.microsoft.com/office/word/2012/wordml" mc:Ignorable="w14 w15">
+<w:styles xmlns:mc="http://schemas.openxmlformats.org/markup-compatibility/2006" xmlns:r="http://schemas.openxmlformats.org/officeDocument/2006/relationships" xmlns:w="http://schemas.openxmlformats.org/wordprocessingml/2006/main" xmlns:w14="http://schemas.microsoft.com/office/word/2010/wordml" mc:Ignorable="w14">
   <w:docDefaults>
     <w:rPrDefault>
       <w:rPr>
@@ -25128,378 +25183,144 @@
     </w:rPrDefault>
     <w:pPrDefault/>
   </w:docDefaults>
-  <w:latentStyles w:defLockedState="0" w:defUIPriority="99" w:defSemiHidden="0" w:defUnhideWhenUsed="0" w:defQFormat="0" w:count="371">
-    <w:lsdException w:name="Normal" w:uiPriority="0" w:qFormat="1"/>
-    <w:lsdException w:name="heading 1" w:uiPriority="9" w:qFormat="1"/>
-    <w:lsdException w:name="heading 2" w:semiHidden="1" w:uiPriority="9" w:unhideWhenUsed="1" w:qFormat="1"/>
-    <w:lsdException w:name="heading 3" w:semiHidden="1" w:uiPriority="9" w:unhideWhenUsed="1" w:qFormat="1"/>
-    <w:lsdException w:name="heading 4" w:semiHidden="1" w:uiPriority="9" w:unhideWhenUsed="1" w:qFormat="1"/>
-    <w:lsdException w:name="heading 5" w:semiHidden="1" w:uiPriority="9" w:unhideWhenUsed="1" w:qFormat="1"/>
-    <w:lsdException w:name="heading 6" w:semiHidden="1" w:uiPriority="9" w:unhideWhenUsed="1" w:qFormat="1"/>
-    <w:lsdException w:name="heading 7" w:semiHidden="1" w:uiPriority="9" w:unhideWhenUsed="1" w:qFormat="1"/>
-    <w:lsdException w:name="heading 8" w:semiHidden="1" w:uiPriority="9" w:unhideWhenUsed="1" w:qFormat="1"/>
-    <w:lsdException w:name="heading 9" w:semiHidden="1" w:uiPriority="9" w:unhideWhenUsed="1" w:qFormat="1"/>
-    <w:lsdException w:name="index 1" w:semiHidden="1" w:unhideWhenUsed="1"/>
-    <w:lsdException w:name="index 2" w:semiHidden="1" w:unhideWhenUsed="1"/>
-    <w:lsdException w:name="index 3" w:semiHidden="1" w:unhideWhenUsed="1"/>
-    <w:lsdException w:name="index 4" w:semiHidden="1" w:unhideWhenUsed="1"/>
-    <w:lsdException w:name="index 5" w:semiHidden="1" w:unhideWhenUsed="1"/>
-    <w:lsdException w:name="index 6" w:semiHidden="1" w:unhideWhenUsed="1"/>
-    <w:lsdException w:name="index 7" w:semiHidden="1" w:unhideWhenUsed="1"/>
-    <w:lsdException w:name="index 8" w:semiHidden="1" w:unhideWhenUsed="1"/>
-    <w:lsdException w:name="index 9" w:semiHidden="1" w:unhideWhenUsed="1"/>
-    <w:lsdException w:name="toc 1" w:semiHidden="1" w:uiPriority="39" w:unhideWhenUsed="1"/>
-    <w:lsdException w:name="toc 2" w:semiHidden="1" w:uiPriority="39" w:unhideWhenUsed="1"/>
-    <w:lsdException w:name="toc 3" w:semiHidden="1" w:uiPriority="39" w:unhideWhenUsed="1"/>
-    <w:lsdException w:name="toc 4" w:semiHidden="1" w:uiPriority="39" w:unhideWhenUsed="1"/>
-    <w:lsdException w:name="toc 5" w:semiHidden="1" w:uiPriority="39" w:unhideWhenUsed="1"/>
-    <w:lsdException w:name="toc 6" w:semiHidden="1" w:uiPriority="39" w:unhideWhenUsed="1"/>
-    <w:lsdException w:name="toc 7" w:semiHidden="1" w:uiPriority="39" w:unhideWhenUsed="1"/>
-    <w:lsdException w:name="toc 8" w:semiHidden="1" w:uiPriority="39" w:unhideWhenUsed="1"/>
-    <w:lsdException w:name="toc 9" w:semiHidden="1" w:uiPriority="39" w:unhideWhenUsed="1"/>
-    <w:lsdException w:name="Normal Indent" w:semiHidden="1" w:unhideWhenUsed="1"/>
-    <w:lsdException w:name="footnote text" w:semiHidden="1" w:unhideWhenUsed="1"/>
-    <w:lsdException w:name="annotation text" w:semiHidden="1" w:unhideWhenUsed="1"/>
-    <w:lsdException w:name="header" w:semiHidden="1" w:unhideWhenUsed="1"/>
-    <w:lsdException w:name="footer" w:semiHidden="1" w:unhideWhenUsed="1"/>
-    <w:lsdException w:name="index heading" w:semiHidden="1" w:unhideWhenUsed="1"/>
-    <w:lsdException w:name="caption" w:semiHidden="1" w:uiPriority="35" w:unhideWhenUsed="1"/>
-    <w:lsdException w:name="table of figures" w:semiHidden="1" w:unhideWhenUsed="1"/>
-    <w:lsdException w:name="envelope address" w:semiHidden="1" w:unhideWhenUsed="1"/>
-    <w:lsdException w:name="envelope return" w:semiHidden="1" w:unhideWhenUsed="1"/>
-    <w:lsdException w:name="footnote reference" w:semiHidden="1" w:unhideWhenUsed="1"/>
-    <w:lsdException w:name="annotation reference" w:semiHidden="1" w:unhideWhenUsed="1"/>
-    <w:lsdException w:name="line number" w:semiHidden="1" w:unhideWhenUsed="1"/>
-    <w:lsdException w:name="page number" w:semiHidden="1" w:unhideWhenUsed="1"/>
-    <w:lsdException w:name="endnote reference" w:semiHidden="1" w:unhideWhenUsed="1"/>
-    <w:lsdException w:name="endnote text" w:semiHidden="1" w:unhideWhenUsed="1"/>
-    <w:lsdException w:name="table of authorities" w:semiHidden="1" w:unhideWhenUsed="1"/>
-    <w:lsdException w:name="macro" w:semiHidden="1" w:unhideWhenUsed="1"/>
-    <w:lsdException w:name="toa heading" w:semiHidden="1" w:unhideWhenUsed="1"/>
-    <w:lsdException w:name="List" w:semiHidden="1" w:unhideWhenUsed="1"/>
-    <w:lsdException w:name="List Bullet" w:semiHidden="1" w:unhideWhenUsed="1"/>
-    <w:lsdException w:name="List Number" w:semiHidden="1" w:unhideWhenUsed="1"/>
-    <w:lsdException w:name="List 2" w:semiHidden="1" w:unhideWhenUsed="1"/>
-    <w:lsdException w:name="List 3" w:semiHidden="1" w:unhideWhenUsed="1"/>
-    <w:lsdException w:name="List 4" w:semiHidden="1" w:unhideWhenUsed="1"/>
-    <w:lsdException w:name="List 5" w:semiHidden="1" w:unhideWhenUsed="1"/>
-    <w:lsdException w:name="List Bullet 2" w:semiHidden="1" w:unhideWhenUsed="1"/>
-    <w:lsdException w:name="List Bullet 3" w:semiHidden="1" w:unhideWhenUsed="1"/>
-    <w:lsdException w:name="List Bullet 4" w:semiHidden="1" w:unhideWhenUsed="1"/>
-    <w:lsdException w:name="List Bullet 5" w:semiHidden="1" w:unhideWhenUsed="1"/>
-    <w:lsdException w:name="List Number 2" w:semiHidden="1" w:unhideWhenUsed="1"/>
-    <w:lsdException w:name="List Number 3" w:semiHidden="1" w:unhideWhenUsed="1"/>
-    <w:lsdException w:name="List Number 4" w:semiHidden="1" w:unhideWhenUsed="1"/>
-    <w:lsdException w:name="List Number 5" w:semiHidden="1" w:unhideWhenUsed="1"/>
-    <w:lsdException w:name="Title" w:uiPriority="10" w:qFormat="1"/>
-    <w:lsdException w:name="Closing" w:semiHidden="1" w:unhideWhenUsed="1"/>
-    <w:lsdException w:name="Signature" w:semiHidden="1" w:unhideWhenUsed="1"/>
-    <w:lsdException w:name="Default Paragraph Font" w:semiHidden="1" w:uiPriority="1" w:unhideWhenUsed="1"/>
-    <w:lsdException w:name="Body Text" w:semiHidden="1" w:unhideWhenUsed="1"/>
-    <w:lsdException w:name="Body Text Indent" w:semiHidden="1" w:unhideWhenUsed="1"/>
-    <w:lsdException w:name="List Continue" w:semiHidden="1" w:unhideWhenUsed="1"/>
-    <w:lsdException w:name="List Continue 2" w:semiHidden="1" w:unhideWhenUsed="1"/>
-    <w:lsdException w:name="List Continue 3" w:semiHidden="1" w:unhideWhenUsed="1"/>
-    <w:lsdException w:name="List Continue 4" w:semiHidden="1" w:unhideWhenUsed="1"/>
-    <w:lsdException w:name="List Continue 5" w:semiHidden="1" w:unhideWhenUsed="1"/>
-    <w:lsdException w:name="Message Header" w:semiHidden="1" w:unhideWhenUsed="1"/>
-    <w:lsdException w:name="Subtitle" w:uiPriority="11" w:qFormat="1"/>
-    <w:lsdException w:name="Salutation" w:semiHidden="1" w:unhideWhenUsed="1"/>
-    <w:lsdException w:name="Date" w:semiHidden="1" w:unhideWhenUsed="1"/>
-    <w:lsdException w:name="Body Text First Indent" w:semiHidden="1" w:unhideWhenUsed="1"/>
-    <w:lsdException w:name="Body Text First Indent 2" w:semiHidden="1" w:unhideWhenUsed="1"/>
-    <w:lsdException w:name="Note Heading" w:semiHidden="1" w:unhideWhenUsed="1"/>
-    <w:lsdException w:name="Body Text 2" w:semiHidden="1" w:unhideWhenUsed="1"/>
-    <w:lsdException w:name="Body Text 3" w:semiHidden="1" w:unhideWhenUsed="1"/>
-    <w:lsdException w:name="Body Text Indent 2" w:semiHidden="1" w:unhideWhenUsed="1"/>
-    <w:lsdException w:name="Body Text Indent 3" w:semiHidden="1" w:unhideWhenUsed="1"/>
-    <w:lsdException w:name="Block Text" w:semiHidden="1" w:unhideWhenUsed="1"/>
-    <w:lsdException w:name="Hyperlink" w:semiHidden="1" w:unhideWhenUsed="1"/>
-    <w:lsdException w:name="FollowedHyperlink" w:semiHidden="1" w:unhideWhenUsed="1"/>
-    <w:lsdException w:name="Strong" w:uiPriority="22" w:qFormat="1"/>
-    <w:lsdException w:name="Emphasis" w:uiPriority="20" w:qFormat="1"/>
-    <w:lsdException w:name="Document Map" w:semiHidden="1" w:unhideWhenUsed="1"/>
-    <w:lsdException w:name="Plain Text" w:semiHidden="1" w:unhideWhenUsed="1"/>
-    <w:lsdException w:name="E-mail Signature" w:semiHidden="1" w:unhideWhenUsed="1"/>
-    <w:lsdException w:name="HTML Top of Form" w:semiHidden="1" w:unhideWhenUsed="1"/>
-    <w:lsdException w:name="HTML Bottom of Form" w:semiHidden="1" w:unhideWhenUsed="1"/>
-    <w:lsdException w:name="Normal (Web)" w:semiHidden="1" w:unhideWhenUsed="1"/>
-    <w:lsdException w:name="HTML Acronym" w:semiHidden="1" w:unhideWhenUsed="1"/>
-    <w:lsdException w:name="HTML Address" w:semiHidden="1" w:unhideWhenUsed="1"/>
-    <w:lsdException w:name="HTML Cite" w:semiHidden="1" w:unhideWhenUsed="1"/>
-    <w:lsdException w:name="HTML Code" w:semiHidden="1" w:unhideWhenUsed="1"/>
-    <w:lsdException w:name="HTML Definition" w:semiHidden="1" w:unhideWhenUsed="1"/>
-    <w:lsdException w:name="HTML Keyboard" w:semiHidden="1" w:unhideWhenUsed="1"/>
-    <w:lsdException w:name="HTML Preformatted" w:semiHidden="1" w:unhideWhenUsed="1"/>
-    <w:lsdException w:name="HTML Sample" w:semiHidden="1" w:unhideWhenUsed="1"/>
-    <w:lsdException w:name="HTML Typewriter" w:semiHidden="1" w:unhideWhenUsed="1"/>
-    <w:lsdException w:name="HTML Variable" w:semiHidden="1" w:unhideWhenUsed="1"/>
-    <w:lsdException w:name="Normal Table" w:semiHidden="1" w:unhideWhenUsed="1"/>
-    <w:lsdException w:name="annotation subject" w:semiHidden="1" w:unhideWhenUsed="1"/>
-    <w:lsdException w:name="No List" w:semiHidden="1" w:unhideWhenUsed="1"/>
-    <w:lsdException w:name="Outline List 1" w:semiHidden="1" w:unhideWhenUsed="1"/>
-    <w:lsdException w:name="Outline List 2" w:semiHidden="1" w:unhideWhenUsed="1"/>
-    <w:lsdException w:name="Outline List 3" w:semiHidden="1" w:unhideWhenUsed="1"/>
-    <w:lsdException w:name="Table Simple 1" w:semiHidden="1" w:unhideWhenUsed="1"/>
-    <w:lsdException w:name="Table Simple 2" w:semiHidden="1" w:unhideWhenUsed="1"/>
-    <w:lsdException w:name="Table Simple 3" w:semiHidden="1" w:unhideWhenUsed="1"/>
-    <w:lsdException w:name="Table Classic 1" w:semiHidden="1" w:unhideWhenUsed="1"/>
-    <w:lsdException w:name="Table Classic 2" w:semiHidden="1" w:unhideWhenUsed="1"/>
-    <w:lsdException w:name="Table Classic 3" w:semiHidden="1" w:unhideWhenUsed="1"/>
-    <w:lsdException w:name="Table Classic 4" w:semiHidden="1" w:unhideWhenUsed="1"/>
-    <w:lsdException w:name="Table Colorful 1" w:semiHidden="1" w:unhideWhenUsed="1"/>
-    <w:lsdException w:name="Table Colorful 2" w:semiHidden="1" w:unhideWhenUsed="1"/>
-    <w:lsdException w:name="Table Colorful 3" w:semiHidden="1" w:unhideWhenUsed="1"/>
-    <w:lsdException w:name="Table Columns 1" w:semiHidden="1" w:unhideWhenUsed="1"/>
-    <w:lsdException w:name="Table Columns 2" w:semiHidden="1" w:unhideWhenUsed="1"/>
-    <w:lsdException w:name="Table Columns 3" w:semiHidden="1" w:unhideWhenUsed="1"/>
-    <w:lsdException w:name="Table Columns 4" w:semiHidden="1" w:unhideWhenUsed="1"/>
-    <w:lsdException w:name="Table Columns 5" w:semiHidden="1" w:unhideWhenUsed="1"/>
-    <w:lsdException w:name="Table Grid 1" w:semiHidden="1" w:unhideWhenUsed="1"/>
-    <w:lsdException w:name="Table Grid 2" w:semiHidden="1" w:unhideWhenUsed="1"/>
-    <w:lsdException w:name="Table Grid 3" w:semiHidden="1" w:unhideWhenUsed="1"/>
-    <w:lsdException w:name="Table Grid 4" w:semiHidden="1" w:unhideWhenUsed="1"/>
-    <w:lsdException w:name="Table Grid 5" w:semiHidden="1" w:unhideWhenUsed="1"/>
-    <w:lsdException w:name="Table Grid 6" w:semiHidden="1" w:unhideWhenUsed="1"/>
-    <w:lsdException w:name="Table Grid 7" w:semiHidden="1" w:unhideWhenUsed="1"/>
-    <w:lsdException w:name="Table Grid 8" w:semiHidden="1" w:unhideWhenUsed="1"/>
-    <w:lsdException w:name="Table List 1" w:semiHidden="1" w:unhideWhenUsed="1"/>
-    <w:lsdException w:name="Table List 2" w:semiHidden="1" w:unhideWhenUsed="1"/>
-    <w:lsdException w:name="Table List 3" w:semiHidden="1" w:unhideWhenUsed="1"/>
-    <w:lsdException w:name="Table List 4" w:semiHidden="1" w:unhideWhenUsed="1"/>
-    <w:lsdException w:name="Table List 5" w:semiHidden="1" w:unhideWhenUsed="1"/>
-    <w:lsdException w:name="Table List 6" w:semiHidden="1" w:unhideWhenUsed="1"/>
-    <w:lsdException w:name="Table List 7" w:semiHidden="1" w:unhideWhenUsed="1"/>
-    <w:lsdException w:name="Table List 8" w:semiHidden="1" w:unhideWhenUsed="1"/>
-    <w:lsdException w:name="Table 3D effects 1" w:semiHidden="1" w:unhideWhenUsed="1"/>
-    <w:lsdException w:name="Table 3D effects 2" w:semiHidden="1" w:unhideWhenUsed="1"/>
-    <w:lsdException w:name="Table 3D effects 3" w:semiHidden="1" w:unhideWhenUsed="1"/>
-    <w:lsdException w:name="Table Contemporary" w:semiHidden="1" w:unhideWhenUsed="1"/>
-    <w:lsdException w:name="Table Elegant" w:semiHidden="1" w:unhideWhenUsed="1"/>
-    <w:lsdException w:name="Table Professional" w:semiHidden="1" w:unhideWhenUsed="1"/>
-    <w:lsdException w:name="Table Subtle 1" w:semiHidden="1" w:unhideWhenUsed="1"/>
-    <w:lsdException w:name="Table Subtle 2" w:semiHidden="1" w:unhideWhenUsed="1"/>
-    <w:lsdException w:name="Table Web 1" w:semiHidden="1" w:unhideWhenUsed="1"/>
-    <w:lsdException w:name="Table Web 2" w:semiHidden="1" w:unhideWhenUsed="1"/>
-    <w:lsdException w:name="Table Web 3" w:semiHidden="1" w:unhideWhenUsed="1"/>
-    <w:lsdException w:name="Balloon Text" w:semiHidden="1" w:unhideWhenUsed="1"/>
-    <w:lsdException w:name="Table Grid" w:uiPriority="59"/>
-    <w:lsdException w:name="Table Theme" w:semiHidden="1" w:unhideWhenUsed="1"/>
-    <w:lsdException w:name="Placeholder Text" w:semiHidden="1"/>
-    <w:lsdException w:name="No Spacing" w:uiPriority="1"/>
-    <w:lsdException w:name="Light Shading" w:uiPriority="60"/>
-    <w:lsdException w:name="Light List" w:uiPriority="61"/>
-    <w:lsdException w:name="Light Grid" w:uiPriority="62"/>
-    <w:lsdException w:name="Medium Shading 1" w:uiPriority="63"/>
-    <w:lsdException w:name="Medium Shading 2" w:uiPriority="64"/>
-    <w:lsdException w:name="Medium List 1" w:uiPriority="65"/>
-    <w:lsdException w:name="Medium List 2" w:uiPriority="66"/>
-    <w:lsdException w:name="Medium Grid 1" w:uiPriority="67"/>
-    <w:lsdException w:name="Medium Grid 2" w:uiPriority="68"/>
-    <w:lsdException w:name="Medium Grid 3" w:uiPriority="69"/>
-    <w:lsdException w:name="Dark List" w:uiPriority="70"/>
-    <w:lsdException w:name="Colorful Shading" w:uiPriority="71"/>
-    <w:lsdException w:name="Colorful List" w:uiPriority="72"/>
-    <w:lsdException w:name="Colorful Grid" w:uiPriority="73"/>
-    <w:lsdException w:name="Light Shading Accent 1" w:uiPriority="60"/>
-    <w:lsdException w:name="Light List Accent 1" w:uiPriority="61"/>
-    <w:lsdException w:name="Light Grid Accent 1" w:uiPriority="62"/>
-    <w:lsdException w:name="Medium Shading 1 Accent 1" w:uiPriority="63"/>
-    <w:lsdException w:name="Medium Shading 2 Accent 1" w:uiPriority="64"/>
-    <w:lsdException w:name="Medium List 1 Accent 1" w:uiPriority="65"/>
-    <w:lsdException w:name="Revision" w:semiHidden="1"/>
-    <w:lsdException w:name="List Paragraph" w:uiPriority="34" w:qFormat="1"/>
-    <w:lsdException w:name="Quote" w:uiPriority="29"/>
-    <w:lsdException w:name="Intense Quote" w:uiPriority="30"/>
-    <w:lsdException w:name="Medium List 2 Accent 1" w:uiPriority="66"/>
-    <w:lsdException w:name="Medium Grid 1 Accent 1" w:uiPriority="67"/>
-    <w:lsdException w:name="Medium Grid 2 Accent 1" w:uiPriority="68"/>
-    <w:lsdException w:name="Medium Grid 3 Accent 1" w:uiPriority="69"/>
-    <w:lsdException w:name="Dark List Accent 1" w:uiPriority="70"/>
-    <w:lsdException w:name="Colorful Shading Accent 1" w:uiPriority="71"/>
-    <w:lsdException w:name="Colorful List Accent 1" w:uiPriority="72"/>
-    <w:lsdException w:name="Colorful Grid Accent 1" w:uiPriority="73"/>
-    <w:lsdException w:name="Light Shading Accent 2" w:uiPriority="60"/>
-    <w:lsdException w:name="Light List Accent 2" w:uiPriority="61"/>
-    <w:lsdException w:name="Light Grid Accent 2" w:uiPriority="62"/>
-    <w:lsdException w:name="Medium Shading 1 Accent 2" w:uiPriority="63"/>
-    <w:lsdException w:name="Medium Shading 2 Accent 2" w:uiPriority="64"/>
-    <w:lsdException w:name="Medium List 1 Accent 2" w:uiPriority="65"/>
-    <w:lsdException w:name="Medium List 2 Accent 2" w:uiPriority="66"/>
-    <w:lsdException w:name="Medium Grid 1 Accent 2" w:uiPriority="67"/>
-    <w:lsdException w:name="Medium Grid 2 Accent 2" w:uiPriority="68"/>
-    <w:lsdException w:name="Medium Grid 3 Accent 2" w:uiPriority="69"/>
-    <w:lsdException w:name="Dark List Accent 2" w:uiPriority="70"/>
-    <w:lsdException w:name="Colorful Shading Accent 2" w:uiPriority="71"/>
-    <w:lsdException w:name="Colorful List Accent 2" w:uiPriority="72"/>
-    <w:lsdException w:name="Colorful Grid Accent 2" w:uiPriority="73"/>
-    <w:lsdException w:name="Light Shading Accent 3" w:uiPriority="60"/>
-    <w:lsdException w:name="Light List Accent 3" w:uiPriority="61"/>
-    <w:lsdException w:name="Light Grid Accent 3" w:uiPriority="62"/>
-    <w:lsdException w:name="Medium Shading 1 Accent 3" w:uiPriority="63"/>
-    <w:lsdException w:name="Medium Shading 2 Accent 3" w:uiPriority="64"/>
-    <w:lsdException w:name="Medium List 1 Accent 3" w:uiPriority="65"/>
-    <w:lsdException w:name="Medium List 2 Accent 3" w:uiPriority="66"/>
-    <w:lsdException w:name="Medium Grid 1 Accent 3" w:uiPriority="67"/>
-    <w:lsdException w:name="Medium Grid 2 Accent 3" w:uiPriority="68"/>
-    <w:lsdException w:name="Medium Grid 3 Accent 3" w:uiPriority="69"/>
-    <w:lsdException w:name="Dark List Accent 3" w:uiPriority="70"/>
-    <w:lsdException w:name="Colorful Shading Accent 3" w:uiPriority="71"/>
-    <w:lsdException w:name="Colorful List Accent 3" w:uiPriority="72"/>
-    <w:lsdException w:name="Colorful Grid Accent 3" w:uiPriority="73"/>
-    <w:lsdException w:name="Light Shading Accent 4" w:uiPriority="60"/>
-    <w:lsdException w:name="Light List Accent 4" w:uiPriority="61"/>
-    <w:lsdException w:name="Light Grid Accent 4" w:uiPriority="62"/>
-    <w:lsdException w:name="Medium Shading 1 Accent 4" w:uiPriority="63"/>
-    <w:lsdException w:name="Medium Shading 2 Accent 4" w:uiPriority="64"/>
-    <w:lsdException w:name="Medium List 1 Accent 4" w:uiPriority="65"/>
-    <w:lsdException w:name="Medium List 2 Accent 4" w:uiPriority="66"/>
-    <w:lsdException w:name="Medium Grid 1 Accent 4" w:uiPriority="67"/>
-    <w:lsdException w:name="Medium Grid 2 Accent 4" w:uiPriority="68"/>
-    <w:lsdException w:name="Medium Grid 3 Accent 4" w:uiPriority="69"/>
-    <w:lsdException w:name="Dark List Accent 4" w:uiPriority="70"/>
-    <w:lsdException w:name="Colorful Shading Accent 4" w:uiPriority="71"/>
-    <w:lsdException w:name="Colorful List Accent 4" w:uiPriority="72"/>
-    <w:lsdException w:name="Colorful Grid Accent 4" w:uiPriority="73"/>
-    <w:lsdException w:name="Light Shading Accent 5" w:uiPriority="60"/>
-    <w:lsdException w:name="Light List Accent 5" w:uiPriority="61"/>
-    <w:lsdException w:name="Light Grid Accent 5" w:uiPriority="62"/>
-    <w:lsdException w:name="Medium Shading 1 Accent 5" w:uiPriority="63"/>
-    <w:lsdException w:name="Medium Shading 2 Accent 5" w:uiPriority="64"/>
-    <w:lsdException w:name="Medium List 1 Accent 5" w:uiPriority="65"/>
-    <w:lsdException w:name="Medium List 2 Accent 5" w:uiPriority="66"/>
-    <w:lsdException w:name="Medium Grid 1 Accent 5" w:uiPriority="67"/>
-    <w:lsdException w:name="Medium Grid 2 Accent 5" w:uiPriority="68"/>
-    <w:lsdException w:name="Medium Grid 3 Accent 5" w:uiPriority="69"/>
-    <w:lsdException w:name="Dark List Accent 5" w:uiPriority="70"/>
-    <w:lsdException w:name="Colorful Shading Accent 5" w:uiPriority="71"/>
-    <w:lsdException w:name="Colorful List Accent 5" w:uiPriority="72"/>
-    <w:lsdException w:name="Colorful Grid Accent 5" w:uiPriority="73"/>
-    <w:lsdException w:name="Light Shading Accent 6" w:uiPriority="60"/>
-    <w:lsdException w:name="Light List Accent 6" w:uiPriority="61"/>
-    <w:lsdException w:name="Light Grid Accent 6" w:uiPriority="62"/>
-    <w:lsdException w:name="Medium Shading 1 Accent 6" w:uiPriority="63"/>
-    <w:lsdException w:name="Medium Shading 2 Accent 6" w:uiPriority="64"/>
-    <w:lsdException w:name="Medium List 1 Accent 6" w:uiPriority="65"/>
-    <w:lsdException w:name="Medium List 2 Accent 6" w:uiPriority="66"/>
-    <w:lsdException w:name="Medium Grid 1 Accent 6" w:uiPriority="67"/>
-    <w:lsdException w:name="Medium Grid 2 Accent 6" w:uiPriority="68"/>
-    <w:lsdException w:name="Medium Grid 3 Accent 6" w:uiPriority="69"/>
-    <w:lsdException w:name="Dark List Accent 6" w:uiPriority="70"/>
-    <w:lsdException w:name="Colorful Shading Accent 6" w:uiPriority="71"/>
-    <w:lsdException w:name="Colorful List Accent 6" w:uiPriority="72"/>
-    <w:lsdException w:name="Colorful Grid Accent 6" w:uiPriority="73"/>
-    <w:lsdException w:name="Subtle Emphasis" w:uiPriority="19"/>
-    <w:lsdException w:name="Intense Emphasis" w:uiPriority="21"/>
-    <w:lsdException w:name="Subtle Reference" w:uiPriority="31"/>
-    <w:lsdException w:name="Intense Reference" w:uiPriority="32"/>
-    <w:lsdException w:name="Book Title" w:uiPriority="33"/>
-    <w:lsdException w:name="Bibliography" w:semiHidden="1" w:uiPriority="37" w:unhideWhenUsed="1"/>
-    <w:lsdException w:name="TOC Heading" w:semiHidden="1" w:uiPriority="39" w:unhideWhenUsed="1"/>
-    <w:lsdException w:name="Plain Table 1" w:uiPriority="41"/>
-    <w:lsdException w:name="Plain Table 2" w:uiPriority="42"/>
-    <w:lsdException w:name="Plain Table 3" w:uiPriority="43"/>
-    <w:lsdException w:name="Plain Table 4" w:uiPriority="44"/>
-    <w:lsdException w:name="Plain Table 5" w:uiPriority="45"/>
-    <w:lsdException w:name="Grid Table Light" w:uiPriority="40"/>
-    <w:lsdException w:name="Grid Table 1 Light" w:uiPriority="46"/>
-    <w:lsdException w:name="Grid Table 2" w:uiPriority="47"/>
-    <w:lsdException w:name="Grid Table 3" w:uiPriority="48"/>
-    <w:lsdException w:name="Grid Table 4" w:uiPriority="49"/>
-    <w:lsdException w:name="Grid Table 5 Dark" w:uiPriority="50"/>
-    <w:lsdException w:name="Grid Table 6 Colorful" w:uiPriority="51"/>
-    <w:lsdException w:name="Grid Table 7 Colorful" w:uiPriority="52"/>
-    <w:lsdException w:name="Grid Table 1 Light Accent 1" w:uiPriority="46"/>
-    <w:lsdException w:name="Grid Table 2 Accent 1" w:uiPriority="47"/>
-    <w:lsdException w:name="Grid Table 3 Accent 1" w:uiPriority="48"/>
-    <w:lsdException w:name="Grid Table 4 Accent 1" w:uiPriority="49"/>
-    <w:lsdException w:name="Grid Table 5 Dark Accent 1" w:uiPriority="50"/>
-    <w:lsdException w:name="Grid Table 6 Colorful Accent 1" w:uiPriority="51"/>
-    <w:lsdException w:name="Grid Table 7 Colorful Accent 1" w:uiPriority="52"/>
-    <w:lsdException w:name="Grid Table 1 Light Accent 2" w:uiPriority="46"/>
-    <w:lsdException w:name="Grid Table 2 Accent 2" w:uiPriority="47"/>
-    <w:lsdException w:name="Grid Table 3 Accent 2" w:uiPriority="48"/>
-    <w:lsdException w:name="Grid Table 4 Accent 2" w:uiPriority="49"/>
-    <w:lsdException w:name="Grid Table 5 Dark Accent 2" w:uiPriority="50"/>
-    <w:lsdException w:name="Grid Table 6 Colorful Accent 2" w:uiPriority="51"/>
-    <w:lsdException w:name="Grid Table 7 Colorful Accent 2" w:uiPriority="52"/>
-    <w:lsdException w:name="Grid Table 1 Light Accent 3" w:uiPriority="46"/>
-    <w:lsdException w:name="Grid Table 2 Accent 3" w:uiPriority="47"/>
-    <w:lsdException w:name="Grid Table 3 Accent 3" w:uiPriority="48"/>
-    <w:lsdException w:name="Grid Table 4 Accent 3" w:uiPriority="49"/>
-    <w:lsdException w:name="Grid Table 5 Dark Accent 3" w:uiPriority="50"/>
-    <w:lsdException w:name="Grid Table 6 Colorful Accent 3" w:uiPriority="51"/>
-    <w:lsdException w:name="Grid Table 7 Colorful Accent 3" w:uiPriority="52"/>
-    <w:lsdException w:name="Grid Table 1 Light Accent 4" w:uiPriority="46"/>
-    <w:lsdException w:name="Grid Table 2 Accent 4" w:uiPriority="47"/>
-    <w:lsdException w:name="Grid Table 3 Accent 4" w:uiPriority="48"/>
-    <w:lsdException w:name="Grid Table 4 Accent 4" w:uiPriority="49"/>
-    <w:lsdException w:name="Grid Table 5 Dark Accent 4" w:uiPriority="50"/>
-    <w:lsdException w:name="Grid Table 6 Colorful Accent 4" w:uiPriority="51"/>
-    <w:lsdException w:name="Grid Table 7 Colorful Accent 4" w:uiPriority="52"/>
-    <w:lsdException w:name="Grid Table 1 Light Accent 5" w:uiPriority="46"/>
-    <w:lsdException w:name="Grid Table 2 Accent 5" w:uiPriority="47"/>
-    <w:lsdException w:name="Grid Table 3 Accent 5" w:uiPriority="48"/>
-    <w:lsdException w:name="Grid Table 4 Accent 5" w:uiPriority="49"/>
-    <w:lsdException w:name="Grid Table 5 Dark Accent 5" w:uiPriority="50"/>
-    <w:lsdException w:name="Grid Table 6 Colorful Accent 5" w:uiPriority="51"/>
-    <w:lsdException w:name="Grid Table 7 Colorful Accent 5" w:uiPriority="52"/>
-    <w:lsdException w:name="Grid Table 1 Light Accent 6" w:uiPriority="46"/>
-    <w:lsdException w:name="Grid Table 2 Accent 6" w:uiPriority="47"/>
-    <w:lsdException w:name="Grid Table 3 Accent 6" w:uiPriority="48"/>
-    <w:lsdException w:name="Grid Table 4 Accent 6" w:uiPriority="49"/>
-    <w:lsdException w:name="Grid Table 5 Dark Accent 6" w:uiPriority="50"/>
-    <w:lsdException w:name="Grid Table 6 Colorful Accent 6" w:uiPriority="51"/>
-    <w:lsdException w:name="Grid Table 7 Colorful Accent 6" w:uiPriority="52"/>
-    <w:lsdException w:name="List Table 1 Light" w:uiPriority="46"/>
-    <w:lsdException w:name="List Table 2" w:uiPriority="47"/>
-    <w:lsdException w:name="List Table 3" w:uiPriority="48"/>
-    <w:lsdException w:name="List Table 4" w:uiPriority="49"/>
-    <w:lsdException w:name="List Table 5 Dark" w:uiPriority="50"/>
-    <w:lsdException w:name="List Table 6 Colorful" w:uiPriority="51"/>
-    <w:lsdException w:name="List Table 7 Colorful" w:uiPriority="52"/>
-    <w:lsdException w:name="List Table 1 Light Accent 1" w:uiPriority="46"/>
-    <w:lsdException w:name="List Table 2 Accent 1" w:uiPriority="47"/>
-    <w:lsdException w:name="List Table 3 Accent 1" w:uiPriority="48"/>
-    <w:lsdException w:name="List Table 4 Accent 1" w:uiPriority="49"/>
-    <w:lsdException w:name="List Table 5 Dark Accent 1" w:uiPriority="50"/>
-    <w:lsdException w:name="List Table 6 Colorful Accent 1" w:uiPriority="51"/>
-    <w:lsdException w:name="List Table 7 Colorful Accent 1" w:uiPriority="52"/>
-    <w:lsdException w:name="List Table 1 Light Accent 2" w:uiPriority="46"/>
-    <w:lsdException w:name="List Table 2 Accent 2" w:uiPriority="47"/>
-    <w:lsdException w:name="List Table 3 Accent 2" w:uiPriority="48"/>
-    <w:lsdException w:name="List Table 4 Accent 2" w:uiPriority="49"/>
-    <w:lsdException w:name="List Table 5 Dark Accent 2" w:uiPriority="50"/>
-    <w:lsdException w:name="List Table 6 Colorful Accent 2" w:uiPriority="51"/>
-    <w:lsdException w:name="List Table 7 Colorful Accent 2" w:uiPriority="52"/>
-    <w:lsdException w:name="List Table 1 Light Accent 3" w:uiPriority="46"/>
-    <w:lsdException w:name="List Table 2 Accent 3" w:uiPriority="47"/>
-    <w:lsdException w:name="List Table 3 Accent 3" w:uiPriority="48"/>
-    <w:lsdException w:name="List Table 4 Accent 3" w:uiPriority="49"/>
-    <w:lsdException w:name="List Table 5 Dark Accent 3" w:uiPriority="50"/>
-    <w:lsdException w:name="List Table 6 Colorful Accent 3" w:uiPriority="51"/>
-    <w:lsdException w:name="List Table 7 Colorful Accent 3" w:uiPriority="52"/>
-    <w:lsdException w:name="List Table 1 Light Accent 4" w:uiPriority="46"/>
-    <w:lsdException w:name="List Table 2 Accent 4" w:uiPriority="47"/>
-    <w:lsdException w:name="List Table 3 Accent 4" w:uiPriority="48"/>
-    <w:lsdException w:name="List Table 4 Accent 4" w:uiPriority="49"/>
-    <w:lsdException w:name="List Table 5 Dark Accent 4" w:uiPriority="50"/>
-    <w:lsdException w:name="List Table 6 Colorful Accent 4" w:uiPriority="51"/>
-    <w:lsdException w:name="List Table 7 Colorful Accent 4" w:uiPriority="52"/>
-    <w:lsdException w:name="List Table 1 Light Accent 5" w:uiPriority="46"/>
-    <w:lsdException w:name="List Table 2 Accent 5" w:uiPriority="47"/>
-    <w:lsdException w:name="List Table 3 Accent 5" w:uiPriority="48"/>
-    <w:lsdException w:name="List Table 4 Accent 5" w:uiPriority="49"/>
-    <w:lsdException w:name="List Table 5 Dark Accent 5" w:uiPriority="50"/>
-    <w:lsdException w:name="List Table 6 Colorful Accent 5" w:uiPriority="51"/>
-    <w:lsdException w:name="List Table 7 Colorful Accent 5" w:uiPriority="52"/>
-    <w:lsdException w:name="List Table 1 Light Accent 6" w:uiPriority="46"/>
-    <w:lsdException w:name="List Table 2 Accent 6" w:uiPriority="47"/>
-    <w:lsdException w:name="List Table 3 Accent 6" w:uiPriority="48"/>
-    <w:lsdException w:name="List Table 4 Accent 6" w:uiPriority="49"/>
-    <w:lsdException w:name="List Table 5 Dark Accent 6" w:uiPriority="50"/>
-    <w:lsdException w:name="List Table 6 Colorful Accent 6" w:uiPriority="51"/>
-    <w:lsdException w:name="List Table 7 Colorful Accent 6" w:uiPriority="52"/>
+  <w:latentStyles w:defLockedState="0" w:defUIPriority="99" w:defSemiHidden="1" w:defUnhideWhenUsed="1" w:defQFormat="0" w:count="267">
+    <w:lsdException w:name="Normal" w:semiHidden="0" w:uiPriority="0" w:unhideWhenUsed="0" w:qFormat="1"/>
+    <w:lsdException w:name="heading 1" w:semiHidden="0" w:uiPriority="9" w:unhideWhenUsed="0" w:qFormat="1"/>
+    <w:lsdException w:name="heading 2" w:uiPriority="9" w:qFormat="1"/>
+    <w:lsdException w:name="heading 3" w:uiPriority="9" w:qFormat="1"/>
+    <w:lsdException w:name="heading 4" w:uiPriority="9" w:qFormat="1"/>
+    <w:lsdException w:name="heading 5" w:uiPriority="9" w:qFormat="1"/>
+    <w:lsdException w:name="heading 6" w:uiPriority="9" w:qFormat="1"/>
+    <w:lsdException w:name="heading 7" w:uiPriority="9" w:qFormat="1"/>
+    <w:lsdException w:name="heading 8" w:uiPriority="9" w:qFormat="1"/>
+    <w:lsdException w:name="heading 9" w:uiPriority="9" w:qFormat="1"/>
+    <w:lsdException w:name="toc 1" w:uiPriority="39"/>
+    <w:lsdException w:name="toc 2" w:uiPriority="39"/>
+    <w:lsdException w:name="toc 3" w:uiPriority="39"/>
+    <w:lsdException w:name="toc 4" w:uiPriority="39"/>
+    <w:lsdException w:name="toc 5" w:uiPriority="39"/>
+    <w:lsdException w:name="toc 6" w:uiPriority="39"/>
+    <w:lsdException w:name="toc 7" w:uiPriority="39"/>
+    <w:lsdException w:name="toc 8" w:uiPriority="39"/>
+    <w:lsdException w:name="toc 9" w:uiPriority="39"/>
+    <w:lsdException w:name="caption" w:uiPriority="35"/>
+    <w:lsdException w:name="Title" w:semiHidden="0" w:uiPriority="10" w:unhideWhenUsed="0" w:qFormat="1"/>
+    <w:lsdException w:name="Default Paragraph Font" w:uiPriority="1"/>
+    <w:lsdException w:name="Subtitle" w:semiHidden="0" w:uiPriority="11" w:unhideWhenUsed="0" w:qFormat="1"/>
+    <w:lsdException w:name="Strong" w:semiHidden="0" w:uiPriority="22" w:unhideWhenUsed="0" w:qFormat="1"/>
+    <w:lsdException w:name="Emphasis" w:semiHidden="0" w:uiPriority="20" w:unhideWhenUsed="0" w:qFormat="1"/>
+    <w:lsdException w:name="Table Grid" w:semiHidden="0" w:uiPriority="59" w:unhideWhenUsed="0"/>
+    <w:lsdException w:name="Placeholder Text" w:unhideWhenUsed="0"/>
+    <w:lsdException w:name="No Spacing" w:semiHidden="0" w:uiPriority="1" w:unhideWhenUsed="0"/>
+    <w:lsdException w:name="Light Shading" w:semiHidden="0" w:uiPriority="60" w:unhideWhenUsed="0"/>
+    <w:lsdException w:name="Light List" w:semiHidden="0" w:uiPriority="61" w:unhideWhenUsed="0"/>
+    <w:lsdException w:name="Light Grid" w:semiHidden="0" w:uiPriority="62" w:unhideWhenUsed="0"/>
+    <w:lsdException w:name="Medium Shading 1" w:semiHidden="0" w:uiPriority="63" w:unhideWhenUsed="0"/>
+    <w:lsdException w:name="Medium Shading 2" w:semiHidden="0" w:uiPriority="64" w:unhideWhenUsed="0"/>
+    <w:lsdException w:name="Medium List 1" w:semiHidden="0" w:uiPriority="65" w:unhideWhenUsed="0"/>
+    <w:lsdException w:name="Medium List 2" w:semiHidden="0" w:uiPriority="66" w:unhideWhenUsed="0"/>
+    <w:lsdException w:name="Medium Grid 1" w:semiHidden="0" w:uiPriority="67" w:unhideWhenUsed="0"/>
+    <w:lsdException w:name="Medium Grid 2" w:semiHidden="0" w:uiPriority="68" w:unhideWhenUsed="0"/>
+    <w:lsdException w:name="Medium Grid 3" w:semiHidden="0" w:uiPriority="69" w:unhideWhenUsed="0"/>
+    <w:lsdException w:name="Dark List" w:semiHidden="0" w:uiPriority="70" w:unhideWhenUsed="0"/>
+    <w:lsdException w:name="Colorful Shading" w:semiHidden="0" w:uiPriority="71" w:unhideWhenUsed="0"/>
+    <w:lsdException w:name="Colorful List" w:semiHidden="0" w:uiPriority="72" w:unhideWhenUsed="0"/>
+    <w:lsdException w:name="Colorful Grid" w:semiHidden="0" w:uiPriority="73" w:unhideWhenUsed="0"/>
+    <w:lsdException w:name="Light Shading Accent 1" w:semiHidden="0" w:uiPriority="60" w:unhideWhenUsed="0"/>
+    <w:lsdException w:name="Light List Accent 1" w:semiHidden="0" w:uiPriority="61" w:unhideWhenUsed="0"/>
+    <w:lsdException w:name="Light Grid Accent 1" w:semiHidden="0" w:uiPriority="62" w:unhideWhenUsed="0"/>
+    <w:lsdException w:name="Medium Shading 1 Accent 1" w:semiHidden="0" w:uiPriority="63" w:unhideWhenUsed="0"/>
+    <w:lsdException w:name="Medium Shading 2 Accent 1" w:semiHidden="0" w:uiPriority="64" w:unhideWhenUsed="0"/>
+    <w:lsdException w:name="Medium List 1 Accent 1" w:semiHidden="0" w:uiPriority="65" w:unhideWhenUsed="0"/>
+    <w:lsdException w:name="Revision" w:unhideWhenUsed="0"/>
+    <w:lsdException w:name="List Paragraph" w:semiHidden="0" w:uiPriority="34" w:unhideWhenUsed="0" w:qFormat="1"/>
+    <w:lsdException w:name="Quote" w:semiHidden="0" w:uiPriority="29" w:unhideWhenUsed="0"/>
+    <w:lsdException w:name="Intense Quote" w:semiHidden="0" w:uiPriority="30" w:unhideWhenUsed="0"/>
+    <w:lsdException w:name="Medium List 2 Accent 1" w:semiHidden="0" w:uiPriority="66" w:unhideWhenUsed="0"/>
+    <w:lsdException w:name="Medium Grid 1 Accent 1" w:semiHidden="0" w:uiPriority="67" w:unhideWhenUsed="0"/>
+    <w:lsdException w:name="Medium Grid 2 Accent 1" w:semiHidden="0" w:uiPriority="68" w:unhideWhenUsed="0"/>
+    <w:lsdException w:name="Medium Grid 3 Accent 1" w:semiHidden="0" w:uiPriority="69" w:unhideWhenUsed="0"/>
+    <w:lsdException w:name="Dark List Accent 1" w:semiHidden="0" w:uiPriority="70" w:unhideWhenUsed="0"/>
+    <w:lsdException w:name="Colorful Shading Accent 1" w:semiHidden="0" w:uiPriority="71" w:unhideWhenUsed="0"/>
+    <w:lsdException w:name="Colorful List Accent 1" w:semiHidden="0" w:uiPriority="72" w:unhideWhenUsed="0"/>
+    <w:lsdException w:name="Colorful Grid Accent 1" w:semiHidden="0" w:uiPriority="73" w:unhideWhenUsed="0"/>
+    <w:lsdException w:name="Light Shading Accent 2" w:semiHidden="0" w:uiPriority="60" w:unhideWhenUsed="0"/>
+    <w:lsdException w:name="Light List Accent 2" w:semiHidden="0" w:uiPriority="61" w:unhideWhenUsed="0"/>
+    <w:lsdException w:name="Light Grid Accent 2" w:semiHidden="0" w:uiPriority="62" w:unhideWhenUsed="0"/>
+    <w:lsdException w:name="Medium Shading 1 Accent 2" w:semiHidden="0" w:uiPriority="63" w:unhideWhenUsed="0"/>
+    <w:lsdException w:name="Medium Shading 2 Accent 2" w:semiHidden="0" w:uiPriority="64" w:unhideWhenUsed="0"/>
+    <w:lsdException w:name="Medium List 1 Accent 2" w:semiHidden="0" w:uiPriority="65" w:unhideWhenUsed="0"/>
+    <w:lsdException w:name="Medium List 2 Accent 2" w:semiHidden="0" w:uiPriority="66" w:unhideWhenUsed="0"/>
+    <w:lsdException w:name="Medium Grid 1 Accent 2" w:semiHidden="0" w:uiPriority="67" w:unhideWhenUsed="0"/>
+    <w:lsdException w:name="Medium Grid 2 Accent 2" w:semiHidden="0" w:uiPriority="68" w:unhideWhenUsed="0"/>
+    <w:lsdException w:name="Medium Grid 3 Accent 2" w:semiHidden="0" w:uiPriority="69" w:unhideWhenUsed="0"/>
+    <w:lsdException w:name="Dark List Accent 2" w:semiHidden="0" w:uiPriority="70" w:unhideWhenUsed="0"/>
+    <w:lsdException w:name="Colorful Shading Accent 2" w:semiHidden="0" w:uiPriority="71" w:unhideWhenUsed="0"/>
+    <w:lsdException w:name="Colorful List Accent 2" w:semiHidden="0" w:uiPriority="72" w:unhideWhenUsed="0"/>
+    <w:lsdException w:name="Colorful Grid Accent 2" w:semiHidden="0" w:uiPriority="73" w:unhideWhenUsed="0"/>
+    <w:lsdException w:name="Light Shading Accent 3" w:semiHidden="0" w:uiPriority="60" w:unhideWhenUsed="0"/>
+    <w:lsdException w:name="Light List Accent 3" w:semiHidden="0" w:uiPriority="61" w:unhideWhenUsed="0"/>
+    <w:lsdException w:name="Light Grid Accent 3" w:semiHidden="0" w:uiPriority="62" w:unhideWhenUsed="0"/>
+    <w:lsdException w:name="Medium Shading 1 Accent 3" w:semiHidden="0" w:uiPriority="63" w:unhideWhenUsed="0"/>
+    <w:lsdException w:name="Medium Shading 2 Accent 3" w:semiHidden="0" w:uiPriority="64" w:unhideWhenUsed="0"/>
+    <w:lsdException w:name="Medium List 1 Accent 3" w:semiHidden="0" w:uiPriority="65" w:unhideWhenUsed="0"/>
+    <w:lsdException w:name="Medium List 2 Accent 3" w:semiHidden="0" w:uiPriority="66" w:unhideWhenUsed="0"/>
+    <w:lsdException w:name="Medium Grid 1 Accent 3" w:semiHidden="0" w:uiPriority="67" w:unhideWhenUsed="0"/>
+    <w:lsdException w:name="Medium Grid 2 Accent 3" w:semiHidden="0" w:uiPriority="68" w:unhideWhenUsed="0"/>
+    <w:lsdException w:name="Medium Grid 3 Accent 3" w:semiHidden="0" w:uiPriority="69" w:unhideWhenUsed="0"/>
+    <w:lsdException w:name="Dark List Accent 3" w:semiHidden="0" w:uiPriority="70" w:unhideWhenUsed="0"/>
+    <w:lsdException w:name="Colorful Shading Accent 3" w:semiHidden="0" w:uiPriority="71" w:unhideWhenUsed="0"/>
+    <w:lsdException w:name="Colorful List Accent 3" w:semiHidden="0" w:uiPriority="72" w:unhideWhenUsed="0"/>
+    <w:lsdException w:name="Colorful Grid Accent 3" w:semiHidden="0" w:uiPriority="73" w:unhideWhenUsed="0"/>
+    <w:lsdException w:name="Light Shading Accent 4" w:semiHidden="0" w:uiPriority="60" w:unhideWhenUsed="0"/>
+    <w:lsdException w:name="Light List Accent 4" w:semiHidden="0" w:uiPriority="61" w:unhideWhenUsed="0"/>
+    <w:lsdException w:name="Light Grid Accent 4" w:semiHidden="0" w:uiPriority="62" w:unhideWhenUsed="0"/>
+    <w:lsdException w:name="Medium Shading 1 Accent 4" w:semiHidden="0" w:uiPriority="63" w:unhideWhenUsed="0"/>
+    <w:lsdException w:name="Medium Shading 2 Accent 4" w:semiHidden="0" w:uiPriority="64" w:unhideWhenUsed="0"/>
+    <w:lsdException w:name="Medium List 1 Accent 4" w:semiHidden="0" w:uiPriority="65" w:unhideWhenUsed="0"/>
+    <w:lsdException w:name="Medium List 2 Accent 4" w:semiHidden="0" w:uiPriority="66" w:unhideWhenUsed="0"/>
+    <w:lsdException w:name="Medium Grid 1 Accent 4" w:semiHidden="0" w:uiPriority="67" w:unhideWhenUsed="0"/>
+    <w:lsdException w:name="Medium Grid 2 Accent 4" w:semiHidden="0" w:uiPriority="68" w:unhideWhenUsed="0"/>
+    <w:lsdException w:name="Medium Grid 3 Accent 4" w:semiHidden="0" w:uiPriority="69" w:unhideWhenUsed="0"/>
+    <w:lsdException w:name="Dark List Accent 4" w:semiHidden="0" w:uiPriority="70" w:unhideWhenUsed="0"/>
+    <w:lsdException w:name="Colorful Shading Accent 4" w:semiHidden="0" w:uiPriority="71" w:unhideWhenUsed="0"/>
+    <w:lsdException w:name="Colorful List Accent 4" w:semiHidden="0" w:uiPriority="72" w:unhideWhenUsed="0"/>
+    <w:lsdException w:name="Colorful Grid Accent 4" w:semiHidden="0" w:uiPriority="73" w:unhideWhenUsed="0"/>
+    <w:lsdException w:name="Light Shading Accent 5" w:semiHidden="0" w:uiPriority="60" w:unhideWhenUsed="0"/>
+    <w:lsdException w:name="Light List Accent 5" w:semiHidden="0" w:uiPriority="61" w:unhideWhenUsed="0"/>
+    <w:lsdException w:name="Light Grid Accent 5" w:semiHidden="0" w:uiPriority="62" w:unhideWhenUsed="0"/>
+    <w:lsdException w:name="Medium Shading 1 Accent 5" w:semiHidden="0" w:uiPriority="63" w:unhideWhenUsed="0"/>
+    <w:lsdException w:name="Medium Shading 2 Accent 5" w:semiHidden="0" w:uiPriority="64" w:unhideWhenUsed="0"/>
+    <w:lsdException w:name="Medium List 1 Accent 5" w:semiHidden="0" w:uiPriority="65" w:unhideWhenUsed="0"/>
+    <w:lsdException w:name="Medium List 2 Accent 5" w:semiHidden="0" w:uiPriority="66" w:unhideWhenUsed="0"/>
+    <w:lsdException w:name="Medium Grid 1 Accent 5" w:semiHidden="0" w:uiPriority="67" w:unhideWhenUsed="0"/>
+    <w:lsdException w:name="Medium Grid 2 Accent 5" w:semiHidden="0" w:uiPriority="68" w:unhideWhenUsed="0"/>
+    <w:lsdException w:name="Medium Grid 3 Accent 5" w:semiHidden="0" w:uiPriority="69" w:unhideWhenUsed="0"/>
+    <w:lsdException w:name="Dark List Accent 5" w:semiHidden="0" w:uiPriority="70" w:unhideWhenUsed="0"/>
+    <w:lsdException w:name="Colorful Shading Accent 5" w:semiHidden="0" w:uiPriority="71" w:unhideWhenUsed="0"/>
+    <w:lsdException w:name="Colorful List Accent 5" w:semiHidden="0" w:uiPriority="72" w:unhideWhenUsed="0"/>
+    <w:lsdException w:name="Colorful Grid Accent 5" w:semiHidden="0" w:uiPriority="73" w:unhideWhenUsed="0"/>
+    <w:lsdException w:name="Light Shading Accent 6" w:semiHidden="0" w:uiPriority="60" w:unhideWhenUsed="0"/>
+    <w:lsdException w:name="Light List Accent 6" w:semiHidden="0" w:uiPriority="61" w:unhideWhenUsed="0"/>
+    <w:lsdException w:name="Light Grid Accent 6" w:semiHidden="0" w:uiPriority="62" w:unhideWhenUsed="0"/>
+    <w:lsdException w:name="Medium Shading 1 Accent 6" w:semiHidden="0" w:uiPriority="63" w:unhideWhenUsed="0"/>
+    <w:lsdException w:name="Medium Shading 2 Accent 6" w:semiHidden="0" w:uiPriority="64" w:unhideWhenUsed="0"/>
+    <w:lsdException w:name="Medium List 1 Accent 6" w:semiHidden="0" w:uiPriority="65" w:unhideWhenUsed="0"/>
+    <w:lsdException w:name="Medium List 2 Accent 6" w:semiHidden="0" w:uiPriority="66" w:unhideWhenUsed="0"/>
+    <w:lsdException w:name="Medium Grid 1 Accent 6" w:semiHidden="0" w:uiPriority="67" w:unhideWhenUsed="0"/>
+    <w:lsdException w:name="Medium Grid 2 Accent 6" w:semiHidden="0" w:uiPriority="68" w:unhideWhenUsed="0"/>
+    <w:lsdException w:name="Medium Grid 3 Accent 6" w:semiHidden="0" w:uiPriority="69" w:unhideWhenUsed="0"/>
+    <w:lsdException w:name="Dark List Accent 6" w:semiHidden="0" w:uiPriority="70" w:unhideWhenUsed="0"/>
+    <w:lsdException w:name="Colorful Shading Accent 6" w:semiHidden="0" w:uiPriority="71" w:unhideWhenUsed="0"/>
+    <w:lsdException w:name="Colorful List Accent 6" w:semiHidden="0" w:uiPriority="72" w:unhideWhenUsed="0"/>
+    <w:lsdException w:name="Colorful Grid Accent 6" w:semiHidden="0" w:uiPriority="73" w:unhideWhenUsed="0"/>
+    <w:lsdException w:name="Subtle Emphasis" w:semiHidden="0" w:uiPriority="19" w:unhideWhenUsed="0"/>
+    <w:lsdException w:name="Intense Emphasis" w:semiHidden="0" w:uiPriority="21" w:unhideWhenUsed="0"/>
+    <w:lsdException w:name="Subtle Reference" w:semiHidden="0" w:uiPriority="31" w:unhideWhenUsed="0"/>
+    <w:lsdException w:name="Intense Reference" w:semiHidden="0" w:uiPriority="32" w:unhideWhenUsed="0"/>
+    <w:lsdException w:name="Book Title" w:semiHidden="0" w:uiPriority="33" w:unhideWhenUsed="0"/>
+    <w:lsdException w:name="Bibliography" w:uiPriority="37"/>
+    <w:lsdException w:name="TOC Heading" w:uiPriority="39"/>
   </w:latentStyles>
   <w:style w:type="paragraph" w:default="1" w:styleId="Normal">
     <w:name w:val="Normal"/>
@@ -26050,6 +25871,7 @@
       <w:lang w:val="en-GB" w:eastAsia="ja-JP"/>
     </w:rPr>
     <w:tblPr>
+      <w:tblInd w:w="0" w:type="dxa"/>
       <w:tblBorders>
         <w:top w:val="single" w:sz="4" w:space="0" w:color="auto"/>
         <w:left w:val="single" w:sz="4" w:space="0" w:color="auto"/>
@@ -26058,6 +25880,12 @@
         <w:insideH w:val="single" w:sz="4" w:space="0" w:color="auto"/>
         <w:insideV w:val="single" w:sz="4" w:space="0" w:color="auto"/>
       </w:tblBorders>
+      <w:tblCellMar>
+        <w:top w:w="0" w:type="dxa"/>
+        <w:left w:w="108" w:type="dxa"/>
+        <w:bottom w:w="0" w:type="dxa"/>
+        <w:right w:w="108" w:type="dxa"/>
+      </w:tblCellMar>
     </w:tblPr>
   </w:style>
   <w:style w:type="paragraph" w:styleId="Header">
@@ -26185,6 +26013,7 @@
     <w:tblPr>
       <w:tblStyleRowBandSize w:val="1"/>
       <w:tblStyleColBandSize w:val="1"/>
+      <w:tblInd w:w="0" w:type="dxa"/>
       <w:tblBorders>
         <w:top w:val="single" w:sz="8" w:space="0" w:color="000000" w:themeColor="text1"/>
         <w:left w:val="single" w:sz="8" w:space="0" w:color="000000" w:themeColor="text1"/>
@@ -26193,6 +26022,12 @@
         <w:insideH w:val="single" w:sz="8" w:space="0" w:color="000000" w:themeColor="text1"/>
         <w:insideV w:val="single" w:sz="8" w:space="0" w:color="000000" w:themeColor="text1"/>
       </w:tblBorders>
+      <w:tblCellMar>
+        <w:top w:w="0" w:type="dxa"/>
+        <w:left w:w="108" w:type="dxa"/>
+        <w:bottom w:w="0" w:type="dxa"/>
+        <w:right w:w="108" w:type="dxa"/>
+      </w:tblCellMar>
     </w:tblPr>
     <w:tblStylePr w:type="firstRow">
       <w:pPr>
@@ -26700,10 +26535,17 @@
     <w:tblPr>
       <w:tblStyleRowBandSize w:val="1"/>
       <w:tblStyleColBandSize w:val="1"/>
+      <w:tblInd w:w="0" w:type="dxa"/>
       <w:tblBorders>
         <w:top w:val="single" w:sz="8" w:space="0" w:color="4BACC6" w:themeColor="accent5"/>
         <w:bottom w:val="single" w:sz="8" w:space="0" w:color="4BACC6" w:themeColor="accent5"/>
       </w:tblBorders>
+      <w:tblCellMar>
+        <w:top w:w="0" w:type="dxa"/>
+        <w:left w:w="108" w:type="dxa"/>
+        <w:bottom w:w="0" w:type="dxa"/>
+        <w:right w:w="108" w:type="dxa"/>
+      </w:tblCellMar>
     </w:tblPr>
     <w:tblStylePr w:type="firstRow">
       <w:pPr>
@@ -26948,6 +26790,12 @@
         <w:insideH w:val="single" w:sz="2" w:space="0" w:color="95B3D7" w:themeColor="accent1" w:themeTint="99"/>
         <w:insideV w:val="single" w:sz="2" w:space="0" w:color="95B3D7" w:themeColor="accent1" w:themeTint="99"/>
       </w:tblBorders>
+      <w:tblCellMar>
+        <w:top w:w="0" w:type="dxa"/>
+        <w:left w:w="108" w:type="dxa"/>
+        <w:bottom w:w="0" w:type="dxa"/>
+        <w:right w:w="108" w:type="dxa"/>
+      </w:tblCellMar>
     </w:tblPr>
     <w:tblStylePr w:type="firstRow">
       <w:rPr>
@@ -27014,12 +26862,19 @@
     <w:tblPr>
       <w:tblStyleRowBandSize w:val="1"/>
       <w:tblStyleColBandSize w:val="1"/>
+      <w:tblInd w:w="0" w:type="dxa"/>
       <w:tblBorders>
         <w:top w:val="single" w:sz="2" w:space="0" w:color="D99594" w:themeColor="accent2" w:themeTint="99"/>
         <w:bottom w:val="single" w:sz="2" w:space="0" w:color="D99594" w:themeColor="accent2" w:themeTint="99"/>
         <w:insideH w:val="single" w:sz="2" w:space="0" w:color="D99594" w:themeColor="accent2" w:themeTint="99"/>
         <w:insideV w:val="single" w:sz="2" w:space="0" w:color="D99594" w:themeColor="accent2" w:themeTint="99"/>
       </w:tblBorders>
+      <w:tblCellMar>
+        <w:top w:w="0" w:type="dxa"/>
+        <w:left w:w="108" w:type="dxa"/>
+        <w:bottom w:w="0" w:type="dxa"/>
+        <w:right w:w="108" w:type="dxa"/>
+      </w:tblCellMar>
     </w:tblPr>
     <w:tblStylePr w:type="firstRow">
       <w:rPr>
@@ -27089,6 +26944,7 @@
     <w:tblPr>
       <w:tblStyleRowBandSize w:val="1"/>
       <w:tblStyleColBandSize w:val="1"/>
+      <w:tblInd w:w="0" w:type="dxa"/>
       <w:tblBorders>
         <w:top w:val="single" w:sz="8" w:space="0" w:color="4F81BD" w:themeColor="accent1"/>
         <w:left w:val="single" w:sz="8" w:space="0" w:color="4F81BD" w:themeColor="accent1"/>
@@ -27098,7 +26954,9 @@
         <w:insideV w:val="single" w:sz="8" w:space="0" w:color="4F81BD" w:themeColor="accent1"/>
       </w:tblBorders>
       <w:tblCellMar>
+        <w:top w:w="0" w:type="dxa"/>
         <w:left w:w="0" w:type="dxa"/>
+        <w:bottom w:w="0" w:type="dxa"/>
         <w:right w:w="0" w:type="dxa"/>
       </w:tblCellMar>
     </w:tblPr>
@@ -27218,12 +27076,19 @@
     <w:tblPr>
       <w:tblStyleRowBandSize w:val="1"/>
       <w:tblStyleColBandSize w:val="1"/>
+      <w:tblInd w:w="0" w:type="dxa"/>
       <w:tblBorders>
         <w:top w:val="single" w:sz="8" w:space="0" w:color="4BACC6" w:themeColor="accent5"/>
         <w:left w:val="single" w:sz="8" w:space="0" w:color="4BACC6" w:themeColor="accent5"/>
         <w:bottom w:val="single" w:sz="8" w:space="0" w:color="4BACC6" w:themeColor="accent5"/>
         <w:right w:val="single" w:sz="8" w:space="0" w:color="4BACC6" w:themeColor="accent5"/>
       </w:tblBorders>
+      <w:tblCellMar>
+        <w:top w:w="0" w:type="dxa"/>
+        <w:left w:w="108" w:type="dxa"/>
+        <w:bottom w:w="0" w:type="dxa"/>
+        <w:right w:w="108" w:type="dxa"/>
+      </w:tblCellMar>
     </w:tblPr>
     <w:tblStylePr w:type="firstRow">
       <w:pPr>
@@ -27351,10 +27216,17 @@
     <w:tblPr>
       <w:tblStyleRowBandSize w:val="1"/>
       <w:tblStyleColBandSize w:val="1"/>
+      <w:tblInd w:w="0" w:type="dxa"/>
       <w:tblBorders>
         <w:top w:val="single" w:sz="8" w:space="0" w:color="4F81BD" w:themeColor="accent1"/>
         <w:bottom w:val="single" w:sz="8" w:space="0" w:color="4F81BD" w:themeColor="accent1"/>
       </w:tblBorders>
+      <w:tblCellMar>
+        <w:top w:w="0" w:type="dxa"/>
+        <w:left w:w="108" w:type="dxa"/>
+        <w:bottom w:w="0" w:type="dxa"/>
+        <w:right w:w="108" w:type="dxa"/>
+      </w:tblCellMar>
     </w:tblPr>
     <w:trPr>
       <w:cantSplit/>
@@ -27450,6 +27322,7 @@
     <w:tblPr>
       <w:tblStyleRowBandSize w:val="1"/>
       <w:tblStyleColBandSize w:val="1"/>
+      <w:tblInd w:w="0" w:type="dxa"/>
       <w:tblBorders>
         <w:top w:val="single" w:sz="8" w:space="0" w:color="000000" w:themeColor="text1"/>
         <w:left w:val="single" w:sz="8" w:space="0" w:color="000000" w:themeColor="text1"/>
@@ -27458,6 +27331,2412 @@
         <w:insideH w:val="single" w:sz="8" w:space="0" w:color="000000" w:themeColor="text1"/>
         <w:insideV w:val="single" w:sz="8" w:space="0" w:color="000000" w:themeColor="text1"/>
       </w:tblBorders>
+      <w:tblCellMar>
+        <w:top w:w="0" w:type="dxa"/>
+        <w:left w:w="108" w:type="dxa"/>
+        <w:bottom w:w="0" w:type="dxa"/>
+        <w:right w:w="108" w:type="dxa"/>
+      </w:tblCellMar>
+    </w:tblPr>
+    <w:tblStylePr w:type="firstRow">
+      <w:pPr>
+        <w:spacing w:before="0" w:after="0" w:line="240" w:lineRule="auto"/>
+      </w:pPr>
+      <w:rPr>
+        <w:rFonts w:asciiTheme="majorHAnsi" w:eastAsiaTheme="majorEastAsia" w:hAnsiTheme="majorHAnsi" w:cstheme="majorBidi"/>
+        <w:b/>
+        <w:bCs/>
+      </w:rPr>
+      <w:tblPr/>
+      <w:tcPr>
+        <w:tcBorders>
+          <w:top w:val="single" w:sz="8" w:space="0" w:color="000000" w:themeColor="text1"/>
+          <w:left w:val="single" w:sz="8" w:space="0" w:color="000000" w:themeColor="text1"/>
+          <w:bottom w:val="single" w:sz="18" w:space="0" w:color="000000" w:themeColor="text1"/>
+          <w:right w:val="single" w:sz="8" w:space="0" w:color="000000" w:themeColor="text1"/>
+          <w:insideH w:val="nil"/>
+          <w:insideV w:val="single" w:sz="8" w:space="0" w:color="000000" w:themeColor="text1"/>
+        </w:tcBorders>
+      </w:tcPr>
+    </w:tblStylePr>
+    <w:tblStylePr w:type="lastRow">
+      <w:pPr>
+        <w:spacing w:before="0" w:after="0" w:line="240" w:lineRule="auto"/>
+      </w:pPr>
+      <w:rPr>
+        <w:rFonts w:asciiTheme="majorHAnsi" w:eastAsiaTheme="majorEastAsia" w:hAnsiTheme="majorHAnsi" w:cstheme="majorBidi"/>
+        <w:b/>
+        <w:bCs/>
+      </w:rPr>
+      <w:tblPr/>
+      <w:tcPr>
+        <w:tcBorders>
+          <w:top w:val="double" w:sz="6" w:space="0" w:color="000000" w:themeColor="text1"/>
+          <w:left w:val="single" w:sz="8" w:space="0" w:color="000000" w:themeColor="text1"/>
+          <w:bottom w:val="single" w:sz="8" w:space="0" w:color="000000" w:themeColor="text1"/>
+          <w:right w:val="single" w:sz="8" w:space="0" w:color="000000" w:themeColor="text1"/>
+          <w:insideH w:val="nil"/>
+          <w:insideV w:val="single" w:sz="8" w:space="0" w:color="000000" w:themeColor="text1"/>
+        </w:tcBorders>
+      </w:tcPr>
+    </w:tblStylePr>
+    <w:tblStylePr w:type="firstCol">
+      <w:rPr>
+        <w:rFonts w:asciiTheme="majorHAnsi" w:eastAsiaTheme="majorEastAsia" w:hAnsiTheme="majorHAnsi" w:cstheme="majorBidi"/>
+        <w:b/>
+        <w:bCs/>
+      </w:rPr>
+    </w:tblStylePr>
+    <w:tblStylePr w:type="lastCol">
+      <w:rPr>
+        <w:rFonts w:asciiTheme="majorHAnsi" w:eastAsiaTheme="majorEastAsia" w:hAnsiTheme="majorHAnsi" w:cstheme="majorBidi"/>
+        <w:b/>
+        <w:bCs/>
+      </w:rPr>
+      <w:tblPr/>
+      <w:tcPr>
+        <w:tcBorders>
+          <w:top w:val="single" w:sz="8" w:space="0" w:color="000000" w:themeColor="text1"/>
+          <w:left w:val="single" w:sz="8" w:space="0" w:color="000000" w:themeColor="text1"/>
+          <w:bottom w:val="single" w:sz="8" w:space="0" w:color="000000" w:themeColor="text1"/>
+          <w:right w:val="single" w:sz="8" w:space="0" w:color="000000" w:themeColor="text1"/>
+        </w:tcBorders>
+      </w:tcPr>
+    </w:tblStylePr>
+    <w:tblStylePr w:type="band1Vert">
+      <w:tblPr/>
+      <w:tcPr>
+        <w:tcBorders>
+          <w:top w:val="single" w:sz="8" w:space="0" w:color="000000" w:themeColor="text1"/>
+          <w:left w:val="single" w:sz="8" w:space="0" w:color="000000" w:themeColor="text1"/>
+          <w:bottom w:val="single" w:sz="8" w:space="0" w:color="000000" w:themeColor="text1"/>
+          <w:right w:val="single" w:sz="8" w:space="0" w:color="000000" w:themeColor="text1"/>
+        </w:tcBorders>
+        <w:shd w:val="clear" w:color="auto" w:fill="C0C0C0" w:themeFill="text1" w:themeFillTint="3F"/>
+      </w:tcPr>
+    </w:tblStylePr>
+    <w:tblStylePr w:type="band1Horz">
+      <w:tblPr/>
+      <w:tcPr>
+        <w:tcBorders>
+          <w:top w:val="single" w:sz="8" w:space="0" w:color="000000" w:themeColor="text1"/>
+          <w:left w:val="single" w:sz="8" w:space="0" w:color="000000" w:themeColor="text1"/>
+          <w:bottom w:val="single" w:sz="8" w:space="0" w:color="000000" w:themeColor="text1"/>
+          <w:right w:val="single" w:sz="8" w:space="0" w:color="000000" w:themeColor="text1"/>
+          <w:insideV w:val="single" w:sz="8" w:space="0" w:color="000000" w:themeColor="text1"/>
+        </w:tcBorders>
+        <w:shd w:val="clear" w:color="auto" w:fill="C0C0C0" w:themeFill="text1" w:themeFillTint="3F"/>
+      </w:tcPr>
+    </w:tblStylePr>
+    <w:tblStylePr w:type="band2Horz">
+      <w:tblPr/>
+      <w:tcPr>
+        <w:tcBorders>
+          <w:top w:val="single" w:sz="8" w:space="0" w:color="000000" w:themeColor="text1"/>
+          <w:left w:val="single" w:sz="8" w:space="0" w:color="000000" w:themeColor="text1"/>
+          <w:bottom w:val="single" w:sz="8" w:space="0" w:color="000000" w:themeColor="text1"/>
+          <w:right w:val="single" w:sz="8" w:space="0" w:color="000000" w:themeColor="text1"/>
+          <w:insideV w:val="single" w:sz="8" w:space="0" w:color="000000" w:themeColor="text1"/>
+        </w:tcBorders>
+      </w:tcPr>
+    </w:tblStylePr>
+  </w:style>
+  <w:style w:type="numbering" w:customStyle="1" w:styleId="ULStyle2">
+    <w:name w:val="UL Style 2"/>
+    <w:uiPriority w:val="99"/>
+    <w:rsid w:val="0039277B"/>
+    <w:pPr>
+      <w:numPr>
+        <w:numId w:val="6"/>
+      </w:numPr>
+    </w:pPr>
+  </w:style>
+  <w:style w:type="paragraph" w:customStyle="1" w:styleId="FreeCaption">
+    <w:name w:val="Free Caption"/>
+    <w:basedOn w:val="Normal"/>
+    <w:next w:val="Normal"/>
+    <w:link w:val="FreeCaptionChar"/>
+    <w:qFormat/>
+    <w:rsid w:val="009743C4"/>
+    <w:pPr>
+      <w:keepNext/>
+      <w:keepLines/>
+      <w:spacing w:before="240"/>
+      <w:jc w:val="center"/>
+    </w:pPr>
+    <w:rPr>
+      <w:rFonts w:eastAsia="Cambria"/>
+      <w:b/>
+      <w:lang w:val="en-GB" w:eastAsia="ja-JP"/>
+    </w:rPr>
+  </w:style>
+  <w:style w:type="character" w:customStyle="1" w:styleId="FreeCaptionChar">
+    <w:name w:val="Free Caption Char"/>
+    <w:basedOn w:val="Heading5Char"/>
+    <w:link w:val="FreeCaption"/>
+    <w:rsid w:val="0041394B"/>
+    <w:rPr>
+      <w:rFonts w:asciiTheme="majorHAnsi" w:eastAsia="Cambria" w:hAnsiTheme="majorHAnsi"/>
+      <w:b/>
+      <w:bCs w:val="0"/>
+      <w:i w:val="0"/>
+      <w:iCs w:val="0"/>
+      <w:szCs w:val="26"/>
+      <w:lang w:val="en-GB" w:eastAsia="ja-JP"/>
+    </w:rPr>
+  </w:style>
+  <w:style w:type="paragraph" w:styleId="Title">
+    <w:name w:val="Title"/>
+    <w:basedOn w:val="Normal"/>
+    <w:next w:val="Normal"/>
+    <w:link w:val="TitleChar"/>
+    <w:uiPriority w:val="10"/>
+    <w:qFormat/>
+    <w:rsid w:val="00A55320"/>
+    <w:pPr>
+      <w:jc w:val="center"/>
+    </w:pPr>
+    <w:rPr>
+      <w:rFonts w:asciiTheme="majorHAnsi" w:eastAsiaTheme="minorEastAsia" w:hAnsiTheme="majorHAnsi"/>
+      <w:sz w:val="40"/>
+      <w:szCs w:val="40"/>
+      <w:lang w:val="en-GB" w:eastAsia="ja-JP"/>
+    </w:rPr>
+  </w:style>
+  <w:style w:type="character" w:customStyle="1" w:styleId="TitleChar">
+    <w:name w:val="Title Char"/>
+    <w:basedOn w:val="DefaultParagraphFont"/>
+    <w:link w:val="Title"/>
+    <w:uiPriority w:val="10"/>
+    <w:rsid w:val="00A55320"/>
+    <w:rPr>
+      <w:rFonts w:asciiTheme="majorHAnsi" w:eastAsiaTheme="minorEastAsia" w:hAnsiTheme="majorHAnsi"/>
+      <w:sz w:val="40"/>
+      <w:szCs w:val="40"/>
+      <w:lang w:val="en-GB" w:eastAsia="ja-JP"/>
+    </w:rPr>
+  </w:style>
+  <w:style w:type="character" w:styleId="IntenseEmphasis">
+    <w:name w:val="Intense Emphasis"/>
+    <w:basedOn w:val="DefaultParagraphFont"/>
+    <w:uiPriority w:val="21"/>
+    <w:rsid w:val="009743C4"/>
+    <w:rPr>
+      <w:b/>
+      <w:bCs/>
+      <w:i/>
+      <w:iCs/>
+      <w:color w:val="17365D" w:themeColor="text2" w:themeShade="BF"/>
+    </w:rPr>
+  </w:style>
+  <w:style w:type="paragraph" w:styleId="Bibliography">
+    <w:name w:val="Bibliography"/>
+    <w:basedOn w:val="Normal"/>
+    <w:next w:val="Normal"/>
+    <w:uiPriority w:val="37"/>
+    <w:unhideWhenUsed/>
+    <w:rsid w:val="00594B0B"/>
+    <w:pPr>
+      <w:keepLines/>
+      <w:ind w:left="567" w:hanging="567"/>
+    </w:pPr>
+  </w:style>
+  <w:style w:type="numbering" w:customStyle="1" w:styleId="OLStyle1">
+    <w:name w:val="OL Style 1"/>
+    <w:uiPriority w:val="99"/>
+    <w:rsid w:val="00FA1BA7"/>
+    <w:pPr>
+      <w:numPr>
+        <w:numId w:val="21"/>
+      </w:numPr>
+    </w:pPr>
+  </w:style>
+  <w:style w:type="paragraph" w:customStyle="1" w:styleId="TextBody">
+    <w:name w:val="Text Body"/>
+    <w:basedOn w:val="Normal"/>
+    <w:rsid w:val="00743552"/>
+    <w:pPr>
+      <w:widowControl w:val="0"/>
+      <w:suppressAutoHyphens/>
+      <w:spacing w:before="0" w:after="140" w:line="288" w:lineRule="auto"/>
+      <w:ind w:left="1008"/>
+      <w:jc w:val="left"/>
+    </w:pPr>
+    <w:rPr>
+      <w:rFonts w:asciiTheme="minorHAnsi" w:eastAsia="Droid Sans Fallback" w:hAnsiTheme="minorHAnsi" w:cs="FreeSans"/>
+      <w:lang w:eastAsia="zh-CN" w:bidi="hi-IN"/>
+    </w:rPr>
+  </w:style>
+</w:styles>
+</file>
+
+<file path=word/stylesWithEffects.xml><?xml version="1.0" encoding="utf-8"?>
+<w:styles xmlns:wpc="http://schemas.microsoft.com/office/word/2010/wordprocessingCanvas" xmlns:mc="http://schemas.openxmlformats.org/markup-compatibility/2006" xmlns:o="urn:schemas-microsoft-com:office:office" xmlns:r="http://schemas.openxmlformats.org/officeDocument/2006/relationships" xmlns:m="http://schemas.openxmlformats.org/officeDocument/2006/math" xmlns:v="urn:schemas-microsoft-com:vml" xmlns:wp14="http://schemas.microsoft.com/office/word/2010/wordprocessingDrawing" xmlns:wp="http://schemas.openxmlformats.org/drawingml/2006/wordprocessingDrawing" xmlns:w10="urn:schemas-microsoft-com:office:word" xmlns:w="http://schemas.openxmlformats.org/wordprocessingml/2006/main" xmlns:w14="http://schemas.microsoft.com/office/word/2010/wordml" xmlns:wpg="http://schemas.microsoft.com/office/word/2010/wordprocessingGroup" xmlns:wpi="http://schemas.microsoft.com/office/word/2010/wordprocessingInk" xmlns:wne="http://schemas.microsoft.com/office/word/2006/wordml" xmlns:wps="http://schemas.microsoft.com/office/word/2010/wordprocessingShape" mc:Ignorable="w14 wp14">
+  <w:docDefaults>
+    <w:rPrDefault>
+      <w:rPr>
+        <w:rFonts w:ascii="Cambria" w:eastAsia="Times New Roman" w:hAnsi="Cambria" w:cstheme="minorBidi"/>
+        <w:sz w:val="24"/>
+        <w:szCs w:val="24"/>
+        <w:lang w:val="en-US" w:eastAsia="en-US" w:bidi="ar-SA"/>
+      </w:rPr>
+    </w:rPrDefault>
+    <w:pPrDefault/>
+  </w:docDefaults>
+  <w:latentStyles w:defLockedState="0" w:defUIPriority="99" w:defSemiHidden="1" w:defUnhideWhenUsed="1" w:defQFormat="0" w:count="267">
+    <w:lsdException w:name="Normal" w:semiHidden="0" w:uiPriority="0" w:unhideWhenUsed="0" w:qFormat="1"/>
+    <w:lsdException w:name="heading 1" w:semiHidden="0" w:uiPriority="9" w:unhideWhenUsed="0" w:qFormat="1"/>
+    <w:lsdException w:name="heading 2" w:uiPriority="9" w:qFormat="1"/>
+    <w:lsdException w:name="heading 3" w:uiPriority="9" w:qFormat="1"/>
+    <w:lsdException w:name="heading 4" w:uiPriority="9" w:qFormat="1"/>
+    <w:lsdException w:name="heading 5" w:uiPriority="9" w:qFormat="1"/>
+    <w:lsdException w:name="heading 6" w:uiPriority="9" w:qFormat="1"/>
+    <w:lsdException w:name="heading 7" w:uiPriority="9" w:qFormat="1"/>
+    <w:lsdException w:name="heading 8" w:uiPriority="9" w:qFormat="1"/>
+    <w:lsdException w:name="heading 9" w:uiPriority="9" w:qFormat="1"/>
+    <w:lsdException w:name="toc 1" w:uiPriority="39"/>
+    <w:lsdException w:name="toc 2" w:uiPriority="39"/>
+    <w:lsdException w:name="toc 3" w:uiPriority="39"/>
+    <w:lsdException w:name="toc 4" w:uiPriority="39"/>
+    <w:lsdException w:name="toc 5" w:uiPriority="39"/>
+    <w:lsdException w:name="toc 6" w:uiPriority="39"/>
+    <w:lsdException w:name="toc 7" w:uiPriority="39"/>
+    <w:lsdException w:name="toc 8" w:uiPriority="39"/>
+    <w:lsdException w:name="toc 9" w:uiPriority="39"/>
+    <w:lsdException w:name="caption" w:uiPriority="35"/>
+    <w:lsdException w:name="Title" w:semiHidden="0" w:uiPriority="10" w:unhideWhenUsed="0" w:qFormat="1"/>
+    <w:lsdException w:name="Default Paragraph Font" w:uiPriority="1"/>
+    <w:lsdException w:name="Subtitle" w:semiHidden="0" w:uiPriority="11" w:unhideWhenUsed="0" w:qFormat="1"/>
+    <w:lsdException w:name="Strong" w:semiHidden="0" w:uiPriority="22" w:unhideWhenUsed="0" w:qFormat="1"/>
+    <w:lsdException w:name="Emphasis" w:semiHidden="0" w:uiPriority="20" w:unhideWhenUsed="0" w:qFormat="1"/>
+    <w:lsdException w:name="Table Grid" w:semiHidden="0" w:uiPriority="59" w:unhideWhenUsed="0"/>
+    <w:lsdException w:name="Placeholder Text" w:unhideWhenUsed="0"/>
+    <w:lsdException w:name="No Spacing" w:semiHidden="0" w:uiPriority="1" w:unhideWhenUsed="0"/>
+    <w:lsdException w:name="Light Shading" w:semiHidden="0" w:uiPriority="60" w:unhideWhenUsed="0"/>
+    <w:lsdException w:name="Light List" w:semiHidden="0" w:uiPriority="61" w:unhideWhenUsed="0"/>
+    <w:lsdException w:name="Light Grid" w:semiHidden="0" w:uiPriority="62" w:unhideWhenUsed="0"/>
+    <w:lsdException w:name="Medium Shading 1" w:semiHidden="0" w:uiPriority="63" w:unhideWhenUsed="0"/>
+    <w:lsdException w:name="Medium Shading 2" w:semiHidden="0" w:uiPriority="64" w:unhideWhenUsed="0"/>
+    <w:lsdException w:name="Medium List 1" w:semiHidden="0" w:uiPriority="65" w:unhideWhenUsed="0"/>
+    <w:lsdException w:name="Medium List 2" w:semiHidden="0" w:uiPriority="66" w:unhideWhenUsed="0"/>
+    <w:lsdException w:name="Medium Grid 1" w:semiHidden="0" w:uiPriority="67" w:unhideWhenUsed="0"/>
+    <w:lsdException w:name="Medium Grid 2" w:semiHidden="0" w:uiPriority="68" w:unhideWhenUsed="0"/>
+    <w:lsdException w:name="Medium Grid 3" w:semiHidden="0" w:uiPriority="69" w:unhideWhenUsed="0"/>
+    <w:lsdException w:name="Dark List" w:semiHidden="0" w:uiPriority="70" w:unhideWhenUsed="0"/>
+    <w:lsdException w:name="Colorful Shading" w:semiHidden="0" w:uiPriority="71" w:unhideWhenUsed="0"/>
+    <w:lsdException w:name="Colorful List" w:semiHidden="0" w:uiPriority="72" w:unhideWhenUsed="0"/>
+    <w:lsdException w:name="Colorful Grid" w:semiHidden="0" w:uiPriority="73" w:unhideWhenUsed="0"/>
+    <w:lsdException w:name="Light Shading Accent 1" w:semiHidden="0" w:uiPriority="60" w:unhideWhenUsed="0"/>
+    <w:lsdException w:name="Light List Accent 1" w:semiHidden="0" w:uiPriority="61" w:unhideWhenUsed="0"/>
+    <w:lsdException w:name="Light Grid Accent 1" w:semiHidden="0" w:uiPriority="62" w:unhideWhenUsed="0"/>
+    <w:lsdException w:name="Medium Shading 1 Accent 1" w:semiHidden="0" w:uiPriority="63" w:unhideWhenUsed="0"/>
+    <w:lsdException w:name="Medium Shading 2 Accent 1" w:semiHidden="0" w:uiPriority="64" w:unhideWhenUsed="0"/>
+    <w:lsdException w:name="Medium List 1 Accent 1" w:semiHidden="0" w:uiPriority="65" w:unhideWhenUsed="0"/>
+    <w:lsdException w:name="Revision" w:unhideWhenUsed="0"/>
+    <w:lsdException w:name="List Paragraph" w:semiHidden="0" w:uiPriority="34" w:unhideWhenUsed="0" w:qFormat="1"/>
+    <w:lsdException w:name="Quote" w:semiHidden="0" w:uiPriority="29" w:unhideWhenUsed="0"/>
+    <w:lsdException w:name="Intense Quote" w:semiHidden="0" w:uiPriority="30" w:unhideWhenUsed="0"/>
+    <w:lsdException w:name="Medium List 2 Accent 1" w:semiHidden="0" w:uiPriority="66" w:unhideWhenUsed="0"/>
+    <w:lsdException w:name="Medium Grid 1 Accent 1" w:semiHidden="0" w:uiPriority="67" w:unhideWhenUsed="0"/>
+    <w:lsdException w:name="Medium Grid 2 Accent 1" w:semiHidden="0" w:uiPriority="68" w:unhideWhenUsed="0"/>
+    <w:lsdException w:name="Medium Grid 3 Accent 1" w:semiHidden="0" w:uiPriority="69" w:unhideWhenUsed="0"/>
+    <w:lsdException w:name="Dark List Accent 1" w:semiHidden="0" w:uiPriority="70" w:unhideWhenUsed="0"/>
+    <w:lsdException w:name="Colorful Shading Accent 1" w:semiHidden="0" w:uiPriority="71" w:unhideWhenUsed="0"/>
+    <w:lsdException w:name="Colorful List Accent 1" w:semiHidden="0" w:uiPriority="72" w:unhideWhenUsed="0"/>
+    <w:lsdException w:name="Colorful Grid Accent 1" w:semiHidden="0" w:uiPriority="73" w:unhideWhenUsed="0"/>
+    <w:lsdException w:name="Light Shading Accent 2" w:semiHidden="0" w:uiPriority="60" w:unhideWhenUsed="0"/>
+    <w:lsdException w:name="Light List Accent 2" w:semiHidden="0" w:uiPriority="61" w:unhideWhenUsed="0"/>
+    <w:lsdException w:name="Light Grid Accent 2" w:semiHidden="0" w:uiPriority="62" w:unhideWhenUsed="0"/>
+    <w:lsdException w:name="Medium Shading 1 Accent 2" w:semiHidden="0" w:uiPriority="63" w:unhideWhenUsed="0"/>
+    <w:lsdException w:name="Medium Shading 2 Accent 2" w:semiHidden="0" w:uiPriority="64" w:unhideWhenUsed="0"/>
+    <w:lsdException w:name="Medium List 1 Accent 2" w:semiHidden="0" w:uiPriority="65" w:unhideWhenUsed="0"/>
+    <w:lsdException w:name="Medium List 2 Accent 2" w:semiHidden="0" w:uiPriority="66" w:unhideWhenUsed="0"/>
+    <w:lsdException w:name="Medium Grid 1 Accent 2" w:semiHidden="0" w:uiPriority="67" w:unhideWhenUsed="0"/>
+    <w:lsdException w:name="Medium Grid 2 Accent 2" w:semiHidden="0" w:uiPriority="68" w:unhideWhenUsed="0"/>
+    <w:lsdException w:name="Medium Grid 3 Accent 2" w:semiHidden="0" w:uiPriority="69" w:unhideWhenUsed="0"/>
+    <w:lsdException w:name="Dark List Accent 2" w:semiHidden="0" w:uiPriority="70" w:unhideWhenUsed="0"/>
+    <w:lsdException w:name="Colorful Shading Accent 2" w:semiHidden="0" w:uiPriority="71" w:unhideWhenUsed="0"/>
+    <w:lsdException w:name="Colorful List Accent 2" w:semiHidden="0" w:uiPriority="72" w:unhideWhenUsed="0"/>
+    <w:lsdException w:name="Colorful Grid Accent 2" w:semiHidden="0" w:uiPriority="73" w:unhideWhenUsed="0"/>
+    <w:lsdException w:name="Light Shading Accent 3" w:semiHidden="0" w:uiPriority="60" w:unhideWhenUsed="0"/>
+    <w:lsdException w:name="Light List Accent 3" w:semiHidden="0" w:uiPriority="61" w:unhideWhenUsed="0"/>
+    <w:lsdException w:name="Light Grid Accent 3" w:semiHidden="0" w:uiPriority="62" w:unhideWhenUsed="0"/>
+    <w:lsdException w:name="Medium Shading 1 Accent 3" w:semiHidden="0" w:uiPriority="63" w:unhideWhenUsed="0"/>
+    <w:lsdException w:name="Medium Shading 2 Accent 3" w:semiHidden="0" w:uiPriority="64" w:unhideWhenUsed="0"/>
+    <w:lsdException w:name="Medium List 1 Accent 3" w:semiHidden="0" w:uiPriority="65" w:unhideWhenUsed="0"/>
+    <w:lsdException w:name="Medium List 2 Accent 3" w:semiHidden="0" w:uiPriority="66" w:unhideWhenUsed="0"/>
+    <w:lsdException w:name="Medium Grid 1 Accent 3" w:semiHidden="0" w:uiPriority="67" w:unhideWhenUsed="0"/>
+    <w:lsdException w:name="Medium Grid 2 Accent 3" w:semiHidden="0" w:uiPriority="68" w:unhideWhenUsed="0"/>
+    <w:lsdException w:name="Medium Grid 3 Accent 3" w:semiHidden="0" w:uiPriority="69" w:unhideWhenUsed="0"/>
+    <w:lsdException w:name="Dark List Accent 3" w:semiHidden="0" w:uiPriority="70" w:unhideWhenUsed="0"/>
+    <w:lsdException w:name="Colorful Shading Accent 3" w:semiHidden="0" w:uiPriority="71" w:unhideWhenUsed="0"/>
+    <w:lsdException w:name="Colorful List Accent 3" w:semiHidden="0" w:uiPriority="72" w:unhideWhenUsed="0"/>
+    <w:lsdException w:name="Colorful Grid Accent 3" w:semiHidden="0" w:uiPriority="73" w:unhideWhenUsed="0"/>
+    <w:lsdException w:name="Light Shading Accent 4" w:semiHidden="0" w:uiPriority="60" w:unhideWhenUsed="0"/>
+    <w:lsdException w:name="Light List Accent 4" w:semiHidden="0" w:uiPriority="61" w:unhideWhenUsed="0"/>
+    <w:lsdException w:name="Light Grid Accent 4" w:semiHidden="0" w:uiPriority="62" w:unhideWhenUsed="0"/>
+    <w:lsdException w:name="Medium Shading 1 Accent 4" w:semiHidden="0" w:uiPriority="63" w:unhideWhenUsed="0"/>
+    <w:lsdException w:name="Medium Shading 2 Accent 4" w:semiHidden="0" w:uiPriority="64" w:unhideWhenUsed="0"/>
+    <w:lsdException w:name="Medium List 1 Accent 4" w:semiHidden="0" w:uiPriority="65" w:unhideWhenUsed="0"/>
+    <w:lsdException w:name="Medium List 2 Accent 4" w:semiHidden="0" w:uiPriority="66" w:unhideWhenUsed="0"/>
+    <w:lsdException w:name="Medium Grid 1 Accent 4" w:semiHidden="0" w:uiPriority="67" w:unhideWhenUsed="0"/>
+    <w:lsdException w:name="Medium Grid 2 Accent 4" w:semiHidden="0" w:uiPriority="68" w:unhideWhenUsed="0"/>
+    <w:lsdException w:name="Medium Grid 3 Accent 4" w:semiHidden="0" w:uiPriority="69" w:unhideWhenUsed="0"/>
+    <w:lsdException w:name="Dark List Accent 4" w:semiHidden="0" w:uiPriority="70" w:unhideWhenUsed="0"/>
+    <w:lsdException w:name="Colorful Shading Accent 4" w:semiHidden="0" w:uiPriority="71" w:unhideWhenUsed="0"/>
+    <w:lsdException w:name="Colorful List Accent 4" w:semiHidden="0" w:uiPriority="72" w:unhideWhenUsed="0"/>
+    <w:lsdException w:name="Colorful Grid Accent 4" w:semiHidden="0" w:uiPriority="73" w:unhideWhenUsed="0"/>
+    <w:lsdException w:name="Light Shading Accent 5" w:semiHidden="0" w:uiPriority="60" w:unhideWhenUsed="0"/>
+    <w:lsdException w:name="Light List Accent 5" w:semiHidden="0" w:uiPriority="61" w:unhideWhenUsed="0"/>
+    <w:lsdException w:name="Light Grid Accent 5" w:semiHidden="0" w:uiPriority="62" w:unhideWhenUsed="0"/>
+    <w:lsdException w:name="Medium Shading 1 Accent 5" w:semiHidden="0" w:uiPriority="63" w:unhideWhenUsed="0"/>
+    <w:lsdException w:name="Medium Shading 2 Accent 5" w:semiHidden="0" w:uiPriority="64" w:unhideWhenUsed="0"/>
+    <w:lsdException w:name="Medium List 1 Accent 5" w:semiHidden="0" w:uiPriority="65" w:unhideWhenUsed="0"/>
+    <w:lsdException w:name="Medium List 2 Accent 5" w:semiHidden="0" w:uiPriority="66" w:unhideWhenUsed="0"/>
+    <w:lsdException w:name="Medium Grid 1 Accent 5" w:semiHidden="0" w:uiPriority="67" w:unhideWhenUsed="0"/>
+    <w:lsdException w:name="Medium Grid 2 Accent 5" w:semiHidden="0" w:uiPriority="68" w:unhideWhenUsed="0"/>
+    <w:lsdException w:name="Medium Grid 3 Accent 5" w:semiHidden="0" w:uiPriority="69" w:unhideWhenUsed="0"/>
+    <w:lsdException w:name="Dark List Accent 5" w:semiHidden="0" w:uiPriority="70" w:unhideWhenUsed="0"/>
+    <w:lsdException w:name="Colorful Shading Accent 5" w:semiHidden="0" w:uiPriority="71" w:unhideWhenUsed="0"/>
+    <w:lsdException w:name="Colorful List Accent 5" w:semiHidden="0" w:uiPriority="72" w:unhideWhenUsed="0"/>
+    <w:lsdException w:name="Colorful Grid Accent 5" w:semiHidden="0" w:uiPriority="73" w:unhideWhenUsed="0"/>
+    <w:lsdException w:name="Light Shading Accent 6" w:semiHidden="0" w:uiPriority="60" w:unhideWhenUsed="0"/>
+    <w:lsdException w:name="Light List Accent 6" w:semiHidden="0" w:uiPriority="61" w:unhideWhenUsed="0"/>
+    <w:lsdException w:name="Light Grid Accent 6" w:semiHidden="0" w:uiPriority="62" w:unhideWhenUsed="0"/>
+    <w:lsdException w:name="Medium Shading 1 Accent 6" w:semiHidden="0" w:uiPriority="63" w:unhideWhenUsed="0"/>
+    <w:lsdException w:name="Medium Shading 2 Accent 6" w:semiHidden="0" w:uiPriority="64" w:unhideWhenUsed="0"/>
+    <w:lsdException w:name="Medium List 1 Accent 6" w:semiHidden="0" w:uiPriority="65" w:unhideWhenUsed="0"/>
+    <w:lsdException w:name="Medium List 2 Accent 6" w:semiHidden="0" w:uiPriority="66" w:unhideWhenUsed="0"/>
+    <w:lsdException w:name="Medium Grid 1 Accent 6" w:semiHidden="0" w:uiPriority="67" w:unhideWhenUsed="0"/>
+    <w:lsdException w:name="Medium Grid 2 Accent 6" w:semiHidden="0" w:uiPriority="68" w:unhideWhenUsed="0"/>
+    <w:lsdException w:name="Medium Grid 3 Accent 6" w:semiHidden="0" w:uiPriority="69" w:unhideWhenUsed="0"/>
+    <w:lsdException w:name="Dark List Accent 6" w:semiHidden="0" w:uiPriority="70" w:unhideWhenUsed="0"/>
+    <w:lsdException w:name="Colorful Shading Accent 6" w:semiHidden="0" w:uiPriority="71" w:unhideWhenUsed="0"/>
+    <w:lsdException w:name="Colorful List Accent 6" w:semiHidden="0" w:uiPriority="72" w:unhideWhenUsed="0"/>
+    <w:lsdException w:name="Colorful Grid Accent 6" w:semiHidden="0" w:uiPriority="73" w:unhideWhenUsed="0"/>
+    <w:lsdException w:name="Subtle Emphasis" w:semiHidden="0" w:uiPriority="19" w:unhideWhenUsed="0"/>
+    <w:lsdException w:name="Intense Emphasis" w:semiHidden="0" w:uiPriority="21" w:unhideWhenUsed="0"/>
+    <w:lsdException w:name="Subtle Reference" w:semiHidden="0" w:uiPriority="31" w:unhideWhenUsed="0"/>
+    <w:lsdException w:name="Intense Reference" w:semiHidden="0" w:uiPriority="32" w:unhideWhenUsed="0"/>
+    <w:lsdException w:name="Book Title" w:semiHidden="0" w:uiPriority="33" w:unhideWhenUsed="0"/>
+    <w:lsdException w:name="Bibliography" w:uiPriority="37"/>
+    <w:lsdException w:name="TOC Heading" w:uiPriority="39"/>
+  </w:latentStyles>
+  <w:style w:type="paragraph" w:default="1" w:styleId="Normal">
+    <w:name w:val="Normal"/>
+    <w:qFormat/>
+    <w:rsid w:val="006D162F"/>
+    <w:pPr>
+      <w:spacing w:before="120" w:after="120"/>
+      <w:jc w:val="both"/>
+    </w:pPr>
+  </w:style>
+  <w:style w:type="paragraph" w:styleId="Heading1">
+    <w:name w:val="heading 1"/>
+    <w:basedOn w:val="Normal"/>
+    <w:next w:val="Normal"/>
+    <w:link w:val="Heading1Char"/>
+    <w:uiPriority w:val="9"/>
+    <w:qFormat/>
+    <w:rsid w:val="00C164C9"/>
+    <w:pPr>
+      <w:keepNext/>
+      <w:keepLines/>
+      <w:pageBreakBefore/>
+      <w:numPr>
+        <w:numId w:val="2"/>
+      </w:numPr>
+      <w:pBdr>
+        <w:bottom w:val="single" w:sz="4" w:space="1" w:color="4F81BD" w:themeColor="accent1"/>
+      </w:pBdr>
+      <w:spacing w:before="240" w:after="60"/>
+      <w:jc w:val="left"/>
+      <w:outlineLvl w:val="0"/>
+    </w:pPr>
+    <w:rPr>
+      <w:rFonts w:asciiTheme="majorHAnsi" w:eastAsiaTheme="majorEastAsia" w:hAnsiTheme="majorHAnsi" w:cstheme="majorBidi"/>
+      <w:bCs/>
+      <w:color w:val="17365D" w:themeColor="text2" w:themeShade="BF"/>
+      <w:kern w:val="32"/>
+      <w:sz w:val="52"/>
+      <w:szCs w:val="52"/>
+    </w:rPr>
+  </w:style>
+  <w:style w:type="paragraph" w:styleId="Heading2">
+    <w:name w:val="heading 2"/>
+    <w:basedOn w:val="Normal"/>
+    <w:next w:val="Normal"/>
+    <w:link w:val="Heading2Char"/>
+    <w:uiPriority w:val="9"/>
+    <w:unhideWhenUsed/>
+    <w:qFormat/>
+    <w:rsid w:val="007B0C3A"/>
+    <w:pPr>
+      <w:keepNext/>
+      <w:keepLines/>
+      <w:numPr>
+        <w:ilvl w:val="1"/>
+        <w:numId w:val="2"/>
+      </w:numPr>
+      <w:spacing w:before="360" w:after="240" w:line="360" w:lineRule="auto"/>
+      <w:outlineLvl w:val="1"/>
+    </w:pPr>
+    <w:rPr>
+      <w:rFonts w:ascii="Verdana" w:eastAsiaTheme="majorEastAsia" w:hAnsi="Verdana" w:cstheme="majorBidi"/>
+      <w:b/>
+      <w:bCs/>
+      <w:iCs/>
+      <w:smallCaps/>
+      <w:sz w:val="32"/>
+      <w:szCs w:val="28"/>
+    </w:rPr>
+  </w:style>
+  <w:style w:type="paragraph" w:styleId="Heading3">
+    <w:name w:val="heading 3"/>
+    <w:basedOn w:val="Normal"/>
+    <w:next w:val="Normal"/>
+    <w:link w:val="Heading3Char"/>
+    <w:autoRedefine/>
+    <w:uiPriority w:val="9"/>
+    <w:unhideWhenUsed/>
+    <w:qFormat/>
+    <w:rsid w:val="0068779A"/>
+    <w:pPr>
+      <w:keepNext/>
+      <w:keepLines/>
+      <w:numPr>
+        <w:ilvl w:val="2"/>
+        <w:numId w:val="2"/>
+      </w:numPr>
+      <w:spacing w:before="360" w:after="240"/>
+      <w:outlineLvl w:val="2"/>
+    </w:pPr>
+    <w:rPr>
+      <w:rFonts w:ascii="Verdana" w:eastAsia="Cambria" w:hAnsi="Verdana" w:cstheme="majorBidi"/>
+      <w:b/>
+      <w:bCs/>
+      <w:i/>
+      <w:sz w:val="26"/>
+      <w:szCs w:val="28"/>
+    </w:rPr>
+  </w:style>
+  <w:style w:type="paragraph" w:styleId="Heading4">
+    <w:name w:val="heading 4"/>
+    <w:basedOn w:val="Normal"/>
+    <w:next w:val="Normal"/>
+    <w:link w:val="Heading4Char"/>
+    <w:uiPriority w:val="9"/>
+    <w:unhideWhenUsed/>
+    <w:qFormat/>
+    <w:rsid w:val="004C257C"/>
+    <w:pPr>
+      <w:keepNext/>
+      <w:keepLines/>
+      <w:numPr>
+        <w:ilvl w:val="3"/>
+        <w:numId w:val="2"/>
+      </w:numPr>
+      <w:spacing w:before="240" w:after="60"/>
+      <w:outlineLvl w:val="3"/>
+    </w:pPr>
+    <w:rPr>
+      <w:rFonts w:asciiTheme="majorHAnsi" w:eastAsiaTheme="minorEastAsia" w:hAnsiTheme="majorHAnsi"/>
+      <w:b/>
+      <w:bCs/>
+      <w:sz w:val="26"/>
+      <w:szCs w:val="28"/>
+    </w:rPr>
+  </w:style>
+  <w:style w:type="paragraph" w:styleId="Heading5">
+    <w:name w:val="heading 5"/>
+    <w:basedOn w:val="Normal"/>
+    <w:next w:val="Normal"/>
+    <w:link w:val="Heading5Char"/>
+    <w:uiPriority w:val="9"/>
+    <w:unhideWhenUsed/>
+    <w:qFormat/>
+    <w:rsid w:val="003169A1"/>
+    <w:pPr>
+      <w:keepNext/>
+      <w:keepLines/>
+      <w:numPr>
+        <w:ilvl w:val="4"/>
+        <w:numId w:val="2"/>
+      </w:numPr>
+      <w:spacing w:before="240" w:after="60"/>
+      <w:outlineLvl w:val="4"/>
+    </w:pPr>
+    <w:rPr>
+      <w:rFonts w:asciiTheme="majorHAnsi" w:eastAsiaTheme="minorEastAsia" w:hAnsiTheme="majorHAnsi"/>
+      <w:bCs/>
+      <w:i/>
+      <w:iCs/>
+      <w:szCs w:val="26"/>
+    </w:rPr>
+  </w:style>
+  <w:style w:type="paragraph" w:styleId="Heading6">
+    <w:name w:val="heading 6"/>
+    <w:basedOn w:val="Normal"/>
+    <w:next w:val="Normal"/>
+    <w:link w:val="Heading6Char"/>
+    <w:uiPriority w:val="9"/>
+    <w:qFormat/>
+    <w:rsid w:val="006D162F"/>
+    <w:pPr>
+      <w:keepNext/>
+      <w:keepLines/>
+      <w:numPr>
+        <w:ilvl w:val="5"/>
+        <w:numId w:val="2"/>
+      </w:numPr>
+      <w:spacing w:before="240" w:after="60"/>
+      <w:jc w:val="center"/>
+      <w:outlineLvl w:val="5"/>
+    </w:pPr>
+    <w:rPr>
+      <w:b/>
+      <w:bCs/>
+      <w:szCs w:val="22"/>
+    </w:rPr>
+  </w:style>
+  <w:style w:type="paragraph" w:styleId="Heading7">
+    <w:name w:val="heading 7"/>
+    <w:basedOn w:val="Normal"/>
+    <w:next w:val="Normal"/>
+    <w:link w:val="Heading7Char"/>
+    <w:uiPriority w:val="9"/>
+    <w:semiHidden/>
+    <w:unhideWhenUsed/>
+    <w:qFormat/>
+    <w:rsid w:val="001B3490"/>
+    <w:pPr>
+      <w:numPr>
+        <w:ilvl w:val="6"/>
+        <w:numId w:val="2"/>
+      </w:numPr>
+      <w:spacing w:before="240" w:after="60"/>
+      <w:outlineLvl w:val="6"/>
+    </w:pPr>
+    <w:rPr>
+      <w:rFonts w:eastAsiaTheme="minorEastAsia"/>
+    </w:rPr>
+  </w:style>
+  <w:style w:type="paragraph" w:styleId="Heading8">
+    <w:name w:val="heading 8"/>
+    <w:basedOn w:val="Normal"/>
+    <w:next w:val="Normal"/>
+    <w:link w:val="Heading8Char"/>
+    <w:uiPriority w:val="9"/>
+    <w:semiHidden/>
+    <w:unhideWhenUsed/>
+    <w:qFormat/>
+    <w:rsid w:val="001B3490"/>
+    <w:pPr>
+      <w:numPr>
+        <w:ilvl w:val="7"/>
+        <w:numId w:val="2"/>
+      </w:numPr>
+      <w:spacing w:before="240" w:after="60"/>
+      <w:outlineLvl w:val="7"/>
+    </w:pPr>
+    <w:rPr>
+      <w:rFonts w:eastAsiaTheme="minorEastAsia"/>
+      <w:i/>
+      <w:iCs/>
+    </w:rPr>
+  </w:style>
+  <w:style w:type="paragraph" w:styleId="Heading9">
+    <w:name w:val="heading 9"/>
+    <w:basedOn w:val="Normal"/>
+    <w:next w:val="Normal"/>
+    <w:link w:val="Heading9Char"/>
+    <w:uiPriority w:val="9"/>
+    <w:semiHidden/>
+    <w:unhideWhenUsed/>
+    <w:qFormat/>
+    <w:rsid w:val="001B3490"/>
+    <w:pPr>
+      <w:numPr>
+        <w:ilvl w:val="8"/>
+        <w:numId w:val="2"/>
+      </w:numPr>
+      <w:spacing w:before="240" w:after="60"/>
+      <w:outlineLvl w:val="8"/>
+    </w:pPr>
+    <w:rPr>
+      <w:rFonts w:asciiTheme="majorHAnsi" w:eastAsiaTheme="majorEastAsia" w:hAnsiTheme="majorHAnsi" w:cstheme="majorBidi"/>
+      <w:sz w:val="22"/>
+      <w:szCs w:val="22"/>
+    </w:rPr>
+  </w:style>
+  <w:style w:type="character" w:default="1" w:styleId="DefaultParagraphFont">
+    <w:name w:val="Default Paragraph Font"/>
+    <w:uiPriority w:val="1"/>
+    <w:semiHidden/>
+    <w:unhideWhenUsed/>
+  </w:style>
+  <w:style w:type="table" w:default="1" w:styleId="TableNormal">
+    <w:name w:val="Normal Table"/>
+    <w:uiPriority w:val="99"/>
+    <w:semiHidden/>
+    <w:unhideWhenUsed/>
+    <w:tblPr>
+      <w:tblInd w:w="0" w:type="dxa"/>
+      <w:tblCellMar>
+        <w:top w:w="0" w:type="dxa"/>
+        <w:left w:w="108" w:type="dxa"/>
+        <w:bottom w:w="0" w:type="dxa"/>
+        <w:right w:w="108" w:type="dxa"/>
+      </w:tblCellMar>
+    </w:tblPr>
+  </w:style>
+  <w:style w:type="numbering" w:default="1" w:styleId="NoList">
+    <w:name w:val="No List"/>
+    <w:uiPriority w:val="99"/>
+    <w:semiHidden/>
+    <w:unhideWhenUsed/>
+  </w:style>
+  <w:style w:type="character" w:customStyle="1" w:styleId="Heading1Char">
+    <w:name w:val="Heading 1 Char"/>
+    <w:basedOn w:val="DefaultParagraphFont"/>
+    <w:link w:val="Heading1"/>
+    <w:uiPriority w:val="9"/>
+    <w:rsid w:val="00C164C9"/>
+    <w:rPr>
+      <w:rFonts w:asciiTheme="majorHAnsi" w:eastAsiaTheme="majorEastAsia" w:hAnsiTheme="majorHAnsi" w:cstheme="majorBidi"/>
+      <w:bCs/>
+      <w:color w:val="17365D" w:themeColor="text2" w:themeShade="BF"/>
+      <w:kern w:val="32"/>
+      <w:sz w:val="52"/>
+      <w:szCs w:val="52"/>
+    </w:rPr>
+  </w:style>
+  <w:style w:type="character" w:customStyle="1" w:styleId="Heading2Char">
+    <w:name w:val="Heading 2 Char"/>
+    <w:basedOn w:val="DefaultParagraphFont"/>
+    <w:link w:val="Heading2"/>
+    <w:uiPriority w:val="9"/>
+    <w:rsid w:val="007B0C3A"/>
+    <w:rPr>
+      <w:rFonts w:ascii="Verdana" w:eastAsiaTheme="majorEastAsia" w:hAnsi="Verdana" w:cstheme="majorBidi"/>
+      <w:b/>
+      <w:bCs/>
+      <w:iCs/>
+      <w:smallCaps/>
+      <w:sz w:val="32"/>
+      <w:szCs w:val="28"/>
+    </w:rPr>
+  </w:style>
+  <w:style w:type="character" w:customStyle="1" w:styleId="Heading3Char">
+    <w:name w:val="Heading 3 Char"/>
+    <w:basedOn w:val="DefaultParagraphFont"/>
+    <w:link w:val="Heading3"/>
+    <w:uiPriority w:val="9"/>
+    <w:rsid w:val="0068779A"/>
+    <w:rPr>
+      <w:rFonts w:ascii="Verdana" w:eastAsia="Cambria" w:hAnsi="Verdana" w:cstheme="majorBidi"/>
+      <w:b/>
+      <w:bCs/>
+      <w:i/>
+      <w:sz w:val="26"/>
+      <w:szCs w:val="28"/>
+    </w:rPr>
+  </w:style>
+  <w:style w:type="character" w:customStyle="1" w:styleId="Heading4Char">
+    <w:name w:val="Heading 4 Char"/>
+    <w:basedOn w:val="DefaultParagraphFont"/>
+    <w:link w:val="Heading4"/>
+    <w:uiPriority w:val="9"/>
+    <w:rsid w:val="004C257C"/>
+    <w:rPr>
+      <w:rFonts w:asciiTheme="majorHAnsi" w:eastAsiaTheme="minorEastAsia" w:hAnsiTheme="majorHAnsi"/>
+      <w:b/>
+      <w:bCs/>
+      <w:sz w:val="26"/>
+      <w:szCs w:val="28"/>
+    </w:rPr>
+  </w:style>
+  <w:style w:type="character" w:customStyle="1" w:styleId="Heading5Char">
+    <w:name w:val="Heading 5 Char"/>
+    <w:basedOn w:val="DefaultParagraphFont"/>
+    <w:link w:val="Heading5"/>
+    <w:uiPriority w:val="9"/>
+    <w:rsid w:val="003169A1"/>
+    <w:rPr>
+      <w:rFonts w:asciiTheme="majorHAnsi" w:eastAsiaTheme="minorEastAsia" w:hAnsiTheme="majorHAnsi"/>
+      <w:bCs/>
+      <w:i/>
+      <w:iCs/>
+      <w:szCs w:val="26"/>
+    </w:rPr>
+  </w:style>
+  <w:style w:type="character" w:customStyle="1" w:styleId="Heading6Char">
+    <w:name w:val="Heading 6 Char"/>
+    <w:basedOn w:val="DefaultParagraphFont"/>
+    <w:link w:val="Heading6"/>
+    <w:uiPriority w:val="9"/>
+    <w:rsid w:val="006D162F"/>
+    <w:rPr>
+      <w:b/>
+      <w:bCs/>
+      <w:szCs w:val="22"/>
+    </w:rPr>
+  </w:style>
+  <w:style w:type="character" w:customStyle="1" w:styleId="Heading7Char">
+    <w:name w:val="Heading 7 Char"/>
+    <w:basedOn w:val="DefaultParagraphFont"/>
+    <w:link w:val="Heading7"/>
+    <w:uiPriority w:val="9"/>
+    <w:semiHidden/>
+    <w:rsid w:val="001B3490"/>
+    <w:rPr>
+      <w:rFonts w:eastAsiaTheme="minorEastAsia"/>
+    </w:rPr>
+  </w:style>
+  <w:style w:type="character" w:customStyle="1" w:styleId="Heading8Char">
+    <w:name w:val="Heading 8 Char"/>
+    <w:basedOn w:val="DefaultParagraphFont"/>
+    <w:link w:val="Heading8"/>
+    <w:uiPriority w:val="9"/>
+    <w:semiHidden/>
+    <w:rsid w:val="001B3490"/>
+    <w:rPr>
+      <w:rFonts w:eastAsiaTheme="minorEastAsia"/>
+      <w:i/>
+      <w:iCs/>
+    </w:rPr>
+  </w:style>
+  <w:style w:type="character" w:customStyle="1" w:styleId="Heading9Char">
+    <w:name w:val="Heading 9 Char"/>
+    <w:basedOn w:val="DefaultParagraphFont"/>
+    <w:link w:val="Heading9"/>
+    <w:uiPriority w:val="9"/>
+    <w:semiHidden/>
+    <w:rsid w:val="001B3490"/>
+    <w:rPr>
+      <w:rFonts w:asciiTheme="majorHAnsi" w:eastAsiaTheme="majorEastAsia" w:hAnsiTheme="majorHAnsi" w:cstheme="majorBidi"/>
+      <w:sz w:val="22"/>
+      <w:szCs w:val="22"/>
+    </w:rPr>
+  </w:style>
+  <w:style w:type="paragraph" w:styleId="TOCHeading">
+    <w:name w:val="TOC Heading"/>
+    <w:basedOn w:val="Heading1"/>
+    <w:next w:val="Normal"/>
+    <w:uiPriority w:val="39"/>
+    <w:unhideWhenUsed/>
+    <w:rsid w:val="009F3365"/>
+    <w:pPr>
+      <w:numPr>
+        <w:numId w:val="0"/>
+      </w:numPr>
+      <w:spacing w:after="0" w:line="259" w:lineRule="auto"/>
+      <w:outlineLvl w:val="9"/>
+    </w:pPr>
+    <w:rPr>
+      <w:b/>
+      <w:bCs w:val="0"/>
+      <w:color w:val="365F91" w:themeColor="accent1" w:themeShade="BF"/>
+      <w:kern w:val="0"/>
+    </w:rPr>
+  </w:style>
+  <w:style w:type="character" w:styleId="Hyperlink">
+    <w:name w:val="Hyperlink"/>
+    <w:basedOn w:val="DefaultParagraphFont"/>
+    <w:uiPriority w:val="99"/>
+    <w:unhideWhenUsed/>
+    <w:rsid w:val="007E1B4D"/>
+    <w:rPr>
+      <w:color w:val="0000FF" w:themeColor="hyperlink"/>
+      <w:u w:val="single"/>
+    </w:rPr>
+  </w:style>
+  <w:style w:type="paragraph" w:styleId="TOC1">
+    <w:name w:val="toc 1"/>
+    <w:basedOn w:val="Normal"/>
+    <w:next w:val="Normal"/>
+    <w:autoRedefine/>
+    <w:uiPriority w:val="39"/>
+    <w:unhideWhenUsed/>
+    <w:rsid w:val="006D2944"/>
+    <w:pPr>
+      <w:tabs>
+        <w:tab w:val="right" w:leader="dot" w:pos="8789"/>
+      </w:tabs>
+      <w:spacing w:after="100" w:line="276" w:lineRule="auto"/>
+      <w:ind w:left="284" w:hanging="284"/>
+    </w:pPr>
+    <w:rPr>
+      <w:rFonts w:eastAsiaTheme="minorEastAsia"/>
+      <w:szCs w:val="22"/>
+      <w:lang w:val="en-GB" w:eastAsia="ja-JP"/>
+    </w:rPr>
+  </w:style>
+  <w:style w:type="paragraph" w:styleId="TOC2">
+    <w:name w:val="toc 2"/>
+    <w:basedOn w:val="Normal"/>
+    <w:next w:val="Normal"/>
+    <w:autoRedefine/>
+    <w:uiPriority w:val="39"/>
+    <w:unhideWhenUsed/>
+    <w:rsid w:val="006D2944"/>
+    <w:pPr>
+      <w:tabs>
+        <w:tab w:val="right" w:leader="dot" w:pos="8789"/>
+      </w:tabs>
+      <w:spacing w:after="100" w:line="276" w:lineRule="auto"/>
+      <w:ind w:left="567" w:hanging="283"/>
+    </w:pPr>
+    <w:rPr>
+      <w:rFonts w:eastAsiaTheme="minorEastAsia"/>
+      <w:szCs w:val="22"/>
+      <w:lang w:val="en-GB" w:eastAsia="ja-JP"/>
+    </w:rPr>
+  </w:style>
+  <w:style w:type="paragraph" w:styleId="TOC3">
+    <w:name w:val="toc 3"/>
+    <w:basedOn w:val="Normal"/>
+    <w:next w:val="Normal"/>
+    <w:autoRedefine/>
+    <w:uiPriority w:val="39"/>
+    <w:unhideWhenUsed/>
+    <w:rsid w:val="006D2944"/>
+    <w:pPr>
+      <w:tabs>
+        <w:tab w:val="right" w:leader="dot" w:pos="8789"/>
+      </w:tabs>
+      <w:spacing w:after="100" w:line="276" w:lineRule="auto"/>
+      <w:ind w:left="993" w:hanging="426"/>
+    </w:pPr>
+    <w:rPr>
+      <w:rFonts w:eastAsiaTheme="minorEastAsia"/>
+      <w:szCs w:val="22"/>
+      <w:lang w:val="en-GB" w:eastAsia="ja-JP"/>
+    </w:rPr>
+  </w:style>
+  <w:style w:type="paragraph" w:styleId="TableofFigures">
+    <w:name w:val="table of figures"/>
+    <w:basedOn w:val="Normal"/>
+    <w:next w:val="Normal"/>
+    <w:uiPriority w:val="99"/>
+    <w:unhideWhenUsed/>
+    <w:rsid w:val="006D2944"/>
+    <w:pPr>
+      <w:spacing w:line="276" w:lineRule="auto"/>
+    </w:pPr>
+    <w:rPr>
+      <w:rFonts w:asciiTheme="minorHAnsi" w:eastAsiaTheme="minorEastAsia" w:hAnsiTheme="minorHAnsi"/>
+      <w:szCs w:val="22"/>
+      <w:lang w:val="en-GB" w:eastAsia="ja-JP"/>
+    </w:rPr>
+  </w:style>
+  <w:style w:type="paragraph" w:styleId="BalloonText">
+    <w:name w:val="Balloon Text"/>
+    <w:basedOn w:val="Normal"/>
+    <w:link w:val="BalloonTextChar"/>
+    <w:uiPriority w:val="99"/>
+    <w:semiHidden/>
+    <w:unhideWhenUsed/>
+    <w:rsid w:val="00A04B53"/>
+    <w:rPr>
+      <w:rFonts w:ascii="Tahoma" w:eastAsiaTheme="minorEastAsia" w:hAnsi="Tahoma" w:cs="Tahoma"/>
+      <w:sz w:val="16"/>
+      <w:szCs w:val="16"/>
+      <w:lang w:val="en-GB" w:eastAsia="ja-JP"/>
+    </w:rPr>
+  </w:style>
+  <w:style w:type="character" w:customStyle="1" w:styleId="BalloonTextChar">
+    <w:name w:val="Balloon Text Char"/>
+    <w:basedOn w:val="DefaultParagraphFont"/>
+    <w:link w:val="BalloonText"/>
+    <w:uiPriority w:val="99"/>
+    <w:semiHidden/>
+    <w:rsid w:val="00A04B53"/>
+    <w:rPr>
+      <w:rFonts w:ascii="Tahoma" w:eastAsiaTheme="minorEastAsia" w:hAnsi="Tahoma" w:cs="Tahoma"/>
+      <w:sz w:val="16"/>
+      <w:szCs w:val="16"/>
+      <w:lang w:val="en-GB" w:eastAsia="ja-JP"/>
+    </w:rPr>
+  </w:style>
+  <w:style w:type="table" w:styleId="TableGrid">
+    <w:name w:val="Table Grid"/>
+    <w:basedOn w:val="TableNormal"/>
+    <w:uiPriority w:val="59"/>
+    <w:rsid w:val="00A04B53"/>
+    <w:rPr>
+      <w:rFonts w:asciiTheme="minorHAnsi" w:eastAsiaTheme="minorEastAsia" w:hAnsiTheme="minorHAnsi"/>
+      <w:sz w:val="22"/>
+      <w:szCs w:val="22"/>
+      <w:lang w:val="en-GB" w:eastAsia="ja-JP"/>
+    </w:rPr>
+    <w:tblPr>
+      <w:tblInd w:w="0" w:type="dxa"/>
+      <w:tblBorders>
+        <w:top w:val="single" w:sz="4" w:space="0" w:color="auto"/>
+        <w:left w:val="single" w:sz="4" w:space="0" w:color="auto"/>
+        <w:bottom w:val="single" w:sz="4" w:space="0" w:color="auto"/>
+        <w:right w:val="single" w:sz="4" w:space="0" w:color="auto"/>
+        <w:insideH w:val="single" w:sz="4" w:space="0" w:color="auto"/>
+        <w:insideV w:val="single" w:sz="4" w:space="0" w:color="auto"/>
+      </w:tblBorders>
+      <w:tblCellMar>
+        <w:top w:w="0" w:type="dxa"/>
+        <w:left w:w="108" w:type="dxa"/>
+        <w:bottom w:w="0" w:type="dxa"/>
+        <w:right w:w="108" w:type="dxa"/>
+      </w:tblCellMar>
+    </w:tblPr>
+  </w:style>
+  <w:style w:type="paragraph" w:styleId="Header">
+    <w:name w:val="header"/>
+    <w:basedOn w:val="Normal"/>
+    <w:link w:val="HeaderChar"/>
+    <w:uiPriority w:val="99"/>
+    <w:unhideWhenUsed/>
+    <w:rsid w:val="00A04B53"/>
+    <w:pPr>
+      <w:tabs>
+        <w:tab w:val="center" w:pos="4680"/>
+        <w:tab w:val="right" w:pos="9360"/>
+      </w:tabs>
+    </w:pPr>
+    <w:rPr>
+      <w:rFonts w:eastAsiaTheme="minorEastAsia"/>
+      <w:sz w:val="22"/>
+      <w:szCs w:val="22"/>
+      <w:lang w:val="en-GB" w:eastAsia="ja-JP"/>
+    </w:rPr>
+  </w:style>
+  <w:style w:type="character" w:customStyle="1" w:styleId="HeaderChar">
+    <w:name w:val="Header Char"/>
+    <w:basedOn w:val="DefaultParagraphFont"/>
+    <w:link w:val="Header"/>
+    <w:uiPriority w:val="99"/>
+    <w:rsid w:val="00A04B53"/>
+    <w:rPr>
+      <w:rFonts w:asciiTheme="minorHAnsi" w:eastAsiaTheme="minorEastAsia" w:hAnsiTheme="minorHAnsi" w:cstheme="minorBidi"/>
+      <w:sz w:val="22"/>
+      <w:szCs w:val="22"/>
+      <w:lang w:val="en-GB" w:eastAsia="ja-JP"/>
+    </w:rPr>
+  </w:style>
+  <w:style w:type="paragraph" w:styleId="Footer">
+    <w:name w:val="footer"/>
+    <w:basedOn w:val="Normal"/>
+    <w:link w:val="FooterChar"/>
+    <w:uiPriority w:val="99"/>
+    <w:unhideWhenUsed/>
+    <w:rsid w:val="00813A56"/>
+    <w:pPr>
+      <w:tabs>
+        <w:tab w:val="center" w:pos="4680"/>
+        <w:tab w:val="right" w:pos="9360"/>
+      </w:tabs>
+      <w:jc w:val="center"/>
+    </w:pPr>
+    <w:rPr>
+      <w:rFonts w:eastAsiaTheme="minorEastAsia"/>
+      <w:b/>
+      <w:color w:val="FFFFFF" w:themeColor="background1"/>
+      <w:szCs w:val="22"/>
+      <w:lang w:val="en-GB" w:eastAsia="ja-JP"/>
+    </w:rPr>
+  </w:style>
+  <w:style w:type="character" w:customStyle="1" w:styleId="FooterChar">
+    <w:name w:val="Footer Char"/>
+    <w:basedOn w:val="DefaultParagraphFont"/>
+    <w:link w:val="Footer"/>
+    <w:uiPriority w:val="99"/>
+    <w:rsid w:val="00813A56"/>
+    <w:rPr>
+      <w:rFonts w:eastAsiaTheme="minorEastAsia"/>
+      <w:b/>
+      <w:color w:val="FFFFFF" w:themeColor="background1"/>
+      <w:szCs w:val="22"/>
+      <w:lang w:val="en-GB" w:eastAsia="ja-JP"/>
+    </w:rPr>
+  </w:style>
+  <w:style w:type="paragraph" w:customStyle="1" w:styleId="Default">
+    <w:name w:val="Default"/>
+    <w:rsid w:val="00A04B53"/>
+    <w:pPr>
+      <w:autoSpaceDE w:val="0"/>
+      <w:autoSpaceDN w:val="0"/>
+      <w:adjustRightInd w:val="0"/>
+    </w:pPr>
+    <w:rPr>
+      <w:rFonts w:eastAsiaTheme="minorEastAsia" w:cs="Cambria"/>
+      <w:color w:val="000000"/>
+      <w:lang w:val="en-GB" w:eastAsia="ja-JP"/>
+    </w:rPr>
+  </w:style>
+  <w:style w:type="character" w:customStyle="1" w:styleId="apple-converted-space">
+    <w:name w:val="apple-converted-space"/>
+    <w:basedOn w:val="DefaultParagraphFont"/>
+    <w:rsid w:val="00A04B53"/>
+  </w:style>
+  <w:style w:type="character" w:customStyle="1" w:styleId="bxgy-byline-text">
+    <w:name w:val="bxgy-byline-text"/>
+    <w:basedOn w:val="DefaultParagraphFont"/>
+    <w:rsid w:val="00A04B53"/>
+  </w:style>
+  <w:style w:type="paragraph" w:styleId="ListParagraph">
+    <w:name w:val="List Paragraph"/>
+    <w:basedOn w:val="Normal"/>
+    <w:link w:val="ListParagraphChar"/>
+    <w:uiPriority w:val="34"/>
+    <w:qFormat/>
+    <w:rsid w:val="0033410A"/>
+    <w:pPr>
+      <w:ind w:left="567"/>
+      <w:contextualSpacing/>
+      <w:jc w:val="left"/>
+    </w:pPr>
+    <w:rPr>
+      <w:rFonts w:ascii="Calibri" w:eastAsiaTheme="minorEastAsia" w:hAnsi="Calibri"/>
+      <w:szCs w:val="22"/>
+      <w:lang w:val="en-GB" w:eastAsia="ja-JP"/>
+    </w:rPr>
+  </w:style>
+  <w:style w:type="table" w:customStyle="1" w:styleId="LightGrid1">
+    <w:name w:val="Light Grid1"/>
+    <w:basedOn w:val="TableNormal"/>
+    <w:uiPriority w:val="62"/>
+    <w:rsid w:val="00A04B53"/>
+    <w:rPr>
+      <w:rFonts w:asciiTheme="minorHAnsi" w:eastAsiaTheme="minorEastAsia" w:hAnsiTheme="minorHAnsi"/>
+      <w:sz w:val="22"/>
+      <w:szCs w:val="22"/>
+      <w:lang w:val="en-GB" w:eastAsia="ja-JP"/>
+    </w:rPr>
+    <w:tblPr>
+      <w:tblStyleRowBandSize w:val="1"/>
+      <w:tblStyleColBandSize w:val="1"/>
+      <w:tblInd w:w="0" w:type="dxa"/>
+      <w:tblBorders>
+        <w:top w:val="single" w:sz="8" w:space="0" w:color="000000" w:themeColor="text1"/>
+        <w:left w:val="single" w:sz="8" w:space="0" w:color="000000" w:themeColor="text1"/>
+        <w:bottom w:val="single" w:sz="8" w:space="0" w:color="000000" w:themeColor="text1"/>
+        <w:right w:val="single" w:sz="8" w:space="0" w:color="000000" w:themeColor="text1"/>
+        <w:insideH w:val="single" w:sz="8" w:space="0" w:color="000000" w:themeColor="text1"/>
+        <w:insideV w:val="single" w:sz="8" w:space="0" w:color="000000" w:themeColor="text1"/>
+      </w:tblBorders>
+      <w:tblCellMar>
+        <w:top w:w="0" w:type="dxa"/>
+        <w:left w:w="108" w:type="dxa"/>
+        <w:bottom w:w="0" w:type="dxa"/>
+        <w:right w:w="108" w:type="dxa"/>
+      </w:tblCellMar>
+    </w:tblPr>
+    <w:tblStylePr w:type="firstRow">
+      <w:pPr>
+        <w:spacing w:before="0" w:after="0" w:line="240" w:lineRule="auto"/>
+      </w:pPr>
+      <w:rPr>
+        <w:rFonts w:asciiTheme="majorHAnsi" w:eastAsiaTheme="majorEastAsia" w:hAnsiTheme="majorHAnsi" w:cstheme="majorBidi"/>
+        <w:b/>
+        <w:bCs/>
+      </w:rPr>
+      <w:tblPr/>
+      <w:tcPr>
+        <w:tcBorders>
+          <w:top w:val="single" w:sz="8" w:space="0" w:color="000000" w:themeColor="text1"/>
+          <w:left w:val="single" w:sz="8" w:space="0" w:color="000000" w:themeColor="text1"/>
+          <w:bottom w:val="single" w:sz="18" w:space="0" w:color="000000" w:themeColor="text1"/>
+          <w:right w:val="single" w:sz="8" w:space="0" w:color="000000" w:themeColor="text1"/>
+          <w:insideH w:val="nil"/>
+          <w:insideV w:val="single" w:sz="8" w:space="0" w:color="000000" w:themeColor="text1"/>
+        </w:tcBorders>
+      </w:tcPr>
+    </w:tblStylePr>
+    <w:tblStylePr w:type="lastRow">
+      <w:pPr>
+        <w:spacing w:before="0" w:after="0" w:line="240" w:lineRule="auto"/>
+      </w:pPr>
+      <w:rPr>
+        <w:rFonts w:asciiTheme="majorHAnsi" w:eastAsiaTheme="majorEastAsia" w:hAnsiTheme="majorHAnsi" w:cstheme="majorBidi"/>
+        <w:b/>
+        <w:bCs/>
+      </w:rPr>
+      <w:tblPr/>
+      <w:tcPr>
+        <w:tcBorders>
+          <w:top w:val="double" w:sz="6" w:space="0" w:color="000000" w:themeColor="text1"/>
+          <w:left w:val="single" w:sz="8" w:space="0" w:color="000000" w:themeColor="text1"/>
+          <w:bottom w:val="single" w:sz="8" w:space="0" w:color="000000" w:themeColor="text1"/>
+          <w:right w:val="single" w:sz="8" w:space="0" w:color="000000" w:themeColor="text1"/>
+          <w:insideH w:val="nil"/>
+          <w:insideV w:val="single" w:sz="8" w:space="0" w:color="000000" w:themeColor="text1"/>
+        </w:tcBorders>
+      </w:tcPr>
+    </w:tblStylePr>
+    <w:tblStylePr w:type="firstCol">
+      <w:rPr>
+        <w:rFonts w:asciiTheme="majorHAnsi" w:eastAsiaTheme="majorEastAsia" w:hAnsiTheme="majorHAnsi" w:cstheme="majorBidi"/>
+        <w:b/>
+        <w:bCs/>
+      </w:rPr>
+    </w:tblStylePr>
+    <w:tblStylePr w:type="lastCol">
+      <w:rPr>
+        <w:rFonts w:asciiTheme="majorHAnsi" w:eastAsiaTheme="majorEastAsia" w:hAnsiTheme="majorHAnsi" w:cstheme="majorBidi"/>
+        <w:b/>
+        <w:bCs/>
+      </w:rPr>
+      <w:tblPr/>
+      <w:tcPr>
+        <w:tcBorders>
+          <w:top w:val="single" w:sz="8" w:space="0" w:color="000000" w:themeColor="text1"/>
+          <w:left w:val="single" w:sz="8" w:space="0" w:color="000000" w:themeColor="text1"/>
+          <w:bottom w:val="single" w:sz="8" w:space="0" w:color="000000" w:themeColor="text1"/>
+          <w:right w:val="single" w:sz="8" w:space="0" w:color="000000" w:themeColor="text1"/>
+        </w:tcBorders>
+      </w:tcPr>
+    </w:tblStylePr>
+    <w:tblStylePr w:type="band1Vert">
+      <w:tblPr/>
+      <w:tcPr>
+        <w:tcBorders>
+          <w:top w:val="single" w:sz="8" w:space="0" w:color="000000" w:themeColor="text1"/>
+          <w:left w:val="single" w:sz="8" w:space="0" w:color="000000" w:themeColor="text1"/>
+          <w:bottom w:val="single" w:sz="8" w:space="0" w:color="000000" w:themeColor="text1"/>
+          <w:right w:val="single" w:sz="8" w:space="0" w:color="000000" w:themeColor="text1"/>
+        </w:tcBorders>
+        <w:shd w:val="clear" w:color="auto" w:fill="C0C0C0" w:themeFill="text1" w:themeFillTint="3F"/>
+      </w:tcPr>
+    </w:tblStylePr>
+    <w:tblStylePr w:type="band1Horz">
+      <w:tblPr/>
+      <w:tcPr>
+        <w:tcBorders>
+          <w:top w:val="single" w:sz="8" w:space="0" w:color="000000" w:themeColor="text1"/>
+          <w:left w:val="single" w:sz="8" w:space="0" w:color="000000" w:themeColor="text1"/>
+          <w:bottom w:val="single" w:sz="8" w:space="0" w:color="000000" w:themeColor="text1"/>
+          <w:right w:val="single" w:sz="8" w:space="0" w:color="000000" w:themeColor="text1"/>
+          <w:insideV w:val="single" w:sz="8" w:space="0" w:color="000000" w:themeColor="text1"/>
+        </w:tcBorders>
+        <w:shd w:val="clear" w:color="auto" w:fill="C0C0C0" w:themeFill="text1" w:themeFillTint="3F"/>
+      </w:tcPr>
+    </w:tblStylePr>
+    <w:tblStylePr w:type="band2Horz">
+      <w:tblPr/>
+      <w:tcPr>
+        <w:tcBorders>
+          <w:top w:val="single" w:sz="8" w:space="0" w:color="000000" w:themeColor="text1"/>
+          <w:left w:val="single" w:sz="8" w:space="0" w:color="000000" w:themeColor="text1"/>
+          <w:bottom w:val="single" w:sz="8" w:space="0" w:color="000000" w:themeColor="text1"/>
+          <w:right w:val="single" w:sz="8" w:space="0" w:color="000000" w:themeColor="text1"/>
+          <w:insideV w:val="single" w:sz="8" w:space="0" w:color="000000" w:themeColor="text1"/>
+        </w:tcBorders>
+      </w:tcPr>
+    </w:tblStylePr>
+  </w:style>
+  <w:style w:type="paragraph" w:styleId="Caption">
+    <w:name w:val="caption"/>
+    <w:basedOn w:val="Normal"/>
+    <w:next w:val="Normal"/>
+    <w:uiPriority w:val="35"/>
+    <w:unhideWhenUsed/>
+    <w:rsid w:val="009743C4"/>
+    <w:pPr>
+      <w:spacing w:after="240"/>
+      <w:jc w:val="center"/>
+    </w:pPr>
+    <w:rPr>
+      <w:rFonts w:asciiTheme="majorHAnsi" w:eastAsiaTheme="minorEastAsia" w:hAnsiTheme="majorHAnsi"/>
+      <w:b/>
+      <w:bCs/>
+      <w:szCs w:val="18"/>
+      <w:lang w:val="en-GB" w:eastAsia="ja-JP"/>
+    </w:rPr>
+  </w:style>
+  <w:style w:type="character" w:customStyle="1" w:styleId="fblongblurb">
+    <w:name w:val="fblongblurb"/>
+    <w:basedOn w:val="DefaultParagraphFont"/>
+    <w:rsid w:val="00A04B53"/>
+  </w:style>
+  <w:style w:type="paragraph" w:styleId="Subtitle">
+    <w:name w:val="Subtitle"/>
+    <w:basedOn w:val="Normal"/>
+    <w:next w:val="Normal"/>
+    <w:link w:val="SubtitleChar"/>
+    <w:uiPriority w:val="11"/>
+    <w:qFormat/>
+    <w:rsid w:val="00177228"/>
+    <w:pPr>
+      <w:jc w:val="center"/>
+    </w:pPr>
+    <w:rPr>
+      <w:rFonts w:asciiTheme="majorHAnsi" w:eastAsiaTheme="minorEastAsia" w:hAnsiTheme="majorHAnsi"/>
+      <w:b/>
+      <w:sz w:val="40"/>
+      <w:szCs w:val="40"/>
+      <w:lang w:val="en-GB" w:eastAsia="ja-JP"/>
+    </w:rPr>
+  </w:style>
+  <w:style w:type="character" w:customStyle="1" w:styleId="SubtitleChar">
+    <w:name w:val="Subtitle Char"/>
+    <w:basedOn w:val="DefaultParagraphFont"/>
+    <w:link w:val="Subtitle"/>
+    <w:uiPriority w:val="11"/>
+    <w:rsid w:val="00177228"/>
+    <w:rPr>
+      <w:rFonts w:asciiTheme="majorHAnsi" w:eastAsiaTheme="minorEastAsia" w:hAnsiTheme="majorHAnsi"/>
+      <w:b/>
+      <w:sz w:val="40"/>
+      <w:szCs w:val="40"/>
+      <w:lang w:val="en-GB" w:eastAsia="ja-JP"/>
+    </w:rPr>
+  </w:style>
+  <w:style w:type="character" w:styleId="Emphasis">
+    <w:name w:val="Emphasis"/>
+    <w:basedOn w:val="DefaultParagraphFont"/>
+    <w:uiPriority w:val="20"/>
+    <w:qFormat/>
+    <w:rsid w:val="00A04B53"/>
+    <w:rPr>
+      <w:i/>
+      <w:iCs/>
+    </w:rPr>
+  </w:style>
+  <w:style w:type="character" w:styleId="Strong">
+    <w:name w:val="Strong"/>
+    <w:basedOn w:val="DefaultParagraphFont"/>
+    <w:uiPriority w:val="22"/>
+    <w:qFormat/>
+    <w:rsid w:val="00A04B53"/>
+    <w:rPr>
+      <w:b/>
+      <w:bCs/>
+    </w:rPr>
+  </w:style>
+  <w:style w:type="character" w:customStyle="1" w:styleId="NormalFlowChar">
+    <w:name w:val="Normal Flow Char"/>
+    <w:basedOn w:val="DefaultParagraphFont"/>
+    <w:link w:val="NormalFlow"/>
+    <w:locked/>
+    <w:rsid w:val="00A04B53"/>
+    <w:rPr>
+      <w:rFonts w:ascii="Arial" w:hAnsi="Arial" w:cs="Arial"/>
+      <w:color w:val="000000"/>
+      <w:sz w:val="20"/>
+      <w:szCs w:val="20"/>
+    </w:rPr>
+  </w:style>
+  <w:style w:type="paragraph" w:customStyle="1" w:styleId="NormalFlow">
+    <w:name w:val="Normal Flow"/>
+    <w:basedOn w:val="BodyText"/>
+    <w:link w:val="NormalFlowChar"/>
+    <w:rsid w:val="00A04B53"/>
+    <w:pPr>
+      <w:numPr>
+        <w:numId w:val="1"/>
+      </w:numPr>
+      <w:spacing w:before="40" w:line="240" w:lineRule="auto"/>
+    </w:pPr>
+    <w:rPr>
+      <w:rFonts w:ascii="Arial" w:eastAsia="Times New Roman" w:hAnsi="Arial" w:cs="Arial"/>
+      <w:color w:val="000000"/>
+      <w:sz w:val="20"/>
+      <w:szCs w:val="20"/>
+      <w:lang w:val="en-US" w:eastAsia="en-US"/>
+    </w:rPr>
+  </w:style>
+  <w:style w:type="paragraph" w:styleId="BodyText">
+    <w:name w:val="Body Text"/>
+    <w:basedOn w:val="Normal"/>
+    <w:link w:val="BodyTextChar"/>
+    <w:uiPriority w:val="99"/>
+    <w:unhideWhenUsed/>
+    <w:rsid w:val="00A04B53"/>
+    <w:pPr>
+      <w:spacing w:line="276" w:lineRule="auto"/>
+    </w:pPr>
+    <w:rPr>
+      <w:rFonts w:eastAsiaTheme="minorEastAsia"/>
+      <w:sz w:val="22"/>
+      <w:szCs w:val="22"/>
+      <w:lang w:val="en-GB" w:eastAsia="ja-JP"/>
+    </w:rPr>
+  </w:style>
+  <w:style w:type="character" w:customStyle="1" w:styleId="BodyTextChar">
+    <w:name w:val="Body Text Char"/>
+    <w:basedOn w:val="DefaultParagraphFont"/>
+    <w:link w:val="BodyText"/>
+    <w:uiPriority w:val="99"/>
+    <w:rsid w:val="00A04B53"/>
+    <w:rPr>
+      <w:rFonts w:asciiTheme="minorHAnsi" w:eastAsiaTheme="minorEastAsia" w:hAnsiTheme="minorHAnsi" w:cstheme="minorBidi"/>
+      <w:sz w:val="22"/>
+      <w:szCs w:val="22"/>
+      <w:lang w:val="en-GB" w:eastAsia="ja-JP"/>
+    </w:rPr>
+  </w:style>
+  <w:style w:type="paragraph" w:styleId="Revision">
+    <w:name w:val="Revision"/>
+    <w:hidden/>
+    <w:uiPriority w:val="99"/>
+    <w:semiHidden/>
+    <w:rsid w:val="00A04B53"/>
+    <w:rPr>
+      <w:rFonts w:asciiTheme="minorHAnsi" w:eastAsiaTheme="minorEastAsia" w:hAnsiTheme="minorHAnsi"/>
+      <w:sz w:val="22"/>
+      <w:szCs w:val="22"/>
+      <w:lang w:val="en-GB" w:eastAsia="ja-JP"/>
+    </w:rPr>
+  </w:style>
+  <w:style w:type="paragraph" w:styleId="NormalWeb">
+    <w:name w:val="Normal (Web)"/>
+    <w:basedOn w:val="Normal"/>
+    <w:uiPriority w:val="99"/>
+    <w:unhideWhenUsed/>
+    <w:rsid w:val="00A04B53"/>
+    <w:pPr>
+      <w:spacing w:before="100" w:beforeAutospacing="1" w:after="100" w:afterAutospacing="1"/>
+    </w:pPr>
+    <w:rPr>
+      <w:lang w:val="en-GB" w:eastAsia="zh-CN"/>
+    </w:rPr>
+  </w:style>
+  <w:style w:type="character" w:customStyle="1" w:styleId="mi">
+    <w:name w:val="mi"/>
+    <w:basedOn w:val="DefaultParagraphFont"/>
+    <w:rsid w:val="00A04B53"/>
+  </w:style>
+  <w:style w:type="character" w:customStyle="1" w:styleId="mo">
+    <w:name w:val="mo"/>
+    <w:basedOn w:val="DefaultParagraphFont"/>
+    <w:rsid w:val="00A04B53"/>
+  </w:style>
+  <w:style w:type="character" w:customStyle="1" w:styleId="mtext">
+    <w:name w:val="mtext"/>
+    <w:basedOn w:val="DefaultParagraphFont"/>
+    <w:rsid w:val="00A04B53"/>
+  </w:style>
+  <w:style w:type="character" w:customStyle="1" w:styleId="mn">
+    <w:name w:val="mn"/>
+    <w:basedOn w:val="DefaultParagraphFont"/>
+    <w:rsid w:val="00A04B53"/>
+  </w:style>
+  <w:style w:type="character" w:styleId="HTMLCode">
+    <w:name w:val="HTML Code"/>
+    <w:basedOn w:val="DefaultParagraphFont"/>
+    <w:uiPriority w:val="99"/>
+    <w:semiHidden/>
+    <w:unhideWhenUsed/>
+    <w:rsid w:val="00A04B53"/>
+    <w:rPr>
+      <w:rFonts w:ascii="Courier New" w:eastAsia="Times New Roman" w:hAnsi="Courier New" w:cs="Courier New"/>
+      <w:sz w:val="20"/>
+      <w:szCs w:val="20"/>
+    </w:rPr>
+  </w:style>
+  <w:style w:type="paragraph" w:styleId="TOC4">
+    <w:name w:val="toc 4"/>
+    <w:basedOn w:val="Normal"/>
+    <w:next w:val="Normal"/>
+    <w:autoRedefine/>
+    <w:uiPriority w:val="39"/>
+    <w:unhideWhenUsed/>
+    <w:rsid w:val="00A04B53"/>
+    <w:pPr>
+      <w:spacing w:after="100" w:line="276" w:lineRule="auto"/>
+      <w:ind w:left="660"/>
+    </w:pPr>
+    <w:rPr>
+      <w:rFonts w:eastAsiaTheme="minorEastAsia"/>
+      <w:sz w:val="22"/>
+      <w:szCs w:val="22"/>
+      <w:lang w:val="en-GB" w:eastAsia="zh-CN"/>
+    </w:rPr>
+  </w:style>
+  <w:style w:type="paragraph" w:styleId="TOC5">
+    <w:name w:val="toc 5"/>
+    <w:basedOn w:val="Normal"/>
+    <w:next w:val="Normal"/>
+    <w:autoRedefine/>
+    <w:uiPriority w:val="39"/>
+    <w:unhideWhenUsed/>
+    <w:rsid w:val="00A04B53"/>
+    <w:pPr>
+      <w:spacing w:after="100" w:line="276" w:lineRule="auto"/>
+      <w:ind w:left="880"/>
+    </w:pPr>
+    <w:rPr>
+      <w:rFonts w:eastAsiaTheme="minorEastAsia"/>
+      <w:sz w:val="22"/>
+      <w:szCs w:val="22"/>
+      <w:lang w:val="en-GB" w:eastAsia="zh-CN"/>
+    </w:rPr>
+  </w:style>
+  <w:style w:type="paragraph" w:styleId="TOC6">
+    <w:name w:val="toc 6"/>
+    <w:basedOn w:val="Normal"/>
+    <w:next w:val="Normal"/>
+    <w:autoRedefine/>
+    <w:uiPriority w:val="39"/>
+    <w:unhideWhenUsed/>
+    <w:rsid w:val="00A04B53"/>
+    <w:pPr>
+      <w:spacing w:after="100" w:line="276" w:lineRule="auto"/>
+      <w:ind w:left="1100"/>
+    </w:pPr>
+    <w:rPr>
+      <w:rFonts w:eastAsiaTheme="minorEastAsia"/>
+      <w:sz w:val="22"/>
+      <w:szCs w:val="22"/>
+      <w:lang w:val="en-GB" w:eastAsia="zh-CN"/>
+    </w:rPr>
+  </w:style>
+  <w:style w:type="paragraph" w:styleId="TOC7">
+    <w:name w:val="toc 7"/>
+    <w:basedOn w:val="Normal"/>
+    <w:next w:val="Normal"/>
+    <w:autoRedefine/>
+    <w:uiPriority w:val="39"/>
+    <w:unhideWhenUsed/>
+    <w:rsid w:val="00A04B53"/>
+    <w:pPr>
+      <w:spacing w:after="100" w:line="276" w:lineRule="auto"/>
+      <w:ind w:left="1320"/>
+    </w:pPr>
+    <w:rPr>
+      <w:rFonts w:eastAsiaTheme="minorEastAsia"/>
+      <w:sz w:val="22"/>
+      <w:szCs w:val="22"/>
+      <w:lang w:val="en-GB" w:eastAsia="zh-CN"/>
+    </w:rPr>
+  </w:style>
+  <w:style w:type="paragraph" w:styleId="TOC8">
+    <w:name w:val="toc 8"/>
+    <w:basedOn w:val="Normal"/>
+    <w:next w:val="Normal"/>
+    <w:autoRedefine/>
+    <w:uiPriority w:val="39"/>
+    <w:unhideWhenUsed/>
+    <w:rsid w:val="00A04B53"/>
+    <w:pPr>
+      <w:spacing w:after="100" w:line="276" w:lineRule="auto"/>
+      <w:ind w:left="1540"/>
+    </w:pPr>
+    <w:rPr>
+      <w:rFonts w:eastAsiaTheme="minorEastAsia"/>
+      <w:sz w:val="22"/>
+      <w:szCs w:val="22"/>
+      <w:lang w:val="en-GB" w:eastAsia="zh-CN"/>
+    </w:rPr>
+  </w:style>
+  <w:style w:type="paragraph" w:styleId="TOC9">
+    <w:name w:val="toc 9"/>
+    <w:basedOn w:val="Normal"/>
+    <w:next w:val="Normal"/>
+    <w:autoRedefine/>
+    <w:uiPriority w:val="39"/>
+    <w:unhideWhenUsed/>
+    <w:rsid w:val="00A04B53"/>
+    <w:pPr>
+      <w:spacing w:after="100" w:line="276" w:lineRule="auto"/>
+      <w:ind w:left="1760"/>
+    </w:pPr>
+    <w:rPr>
+      <w:rFonts w:eastAsiaTheme="minorEastAsia"/>
+      <w:sz w:val="22"/>
+      <w:szCs w:val="22"/>
+      <w:lang w:val="en-GB" w:eastAsia="zh-CN"/>
+    </w:rPr>
+  </w:style>
+  <w:style w:type="paragraph" w:styleId="DocumentMap">
+    <w:name w:val="Document Map"/>
+    <w:basedOn w:val="Normal"/>
+    <w:link w:val="DocumentMapChar"/>
+    <w:uiPriority w:val="99"/>
+    <w:semiHidden/>
+    <w:unhideWhenUsed/>
+    <w:rsid w:val="00A04B53"/>
+    <w:rPr>
+      <w:rFonts w:ascii="Tahoma" w:eastAsiaTheme="minorEastAsia" w:hAnsi="Tahoma" w:cs="Tahoma"/>
+      <w:sz w:val="16"/>
+      <w:szCs w:val="16"/>
+      <w:lang w:val="en-GB" w:eastAsia="ja-JP"/>
+    </w:rPr>
+  </w:style>
+  <w:style w:type="character" w:customStyle="1" w:styleId="DocumentMapChar">
+    <w:name w:val="Document Map Char"/>
+    <w:basedOn w:val="DefaultParagraphFont"/>
+    <w:link w:val="DocumentMap"/>
+    <w:uiPriority w:val="99"/>
+    <w:semiHidden/>
+    <w:rsid w:val="00A04B53"/>
+    <w:rPr>
+      <w:rFonts w:ascii="Tahoma" w:eastAsiaTheme="minorEastAsia" w:hAnsi="Tahoma" w:cs="Tahoma"/>
+      <w:sz w:val="16"/>
+      <w:szCs w:val="16"/>
+      <w:lang w:val="en-GB" w:eastAsia="ja-JP"/>
+    </w:rPr>
+  </w:style>
+  <w:style w:type="paragraph" w:styleId="FootnoteText">
+    <w:name w:val="footnote text"/>
+    <w:basedOn w:val="Normal"/>
+    <w:link w:val="FootnoteTextChar"/>
+    <w:uiPriority w:val="99"/>
+    <w:semiHidden/>
+    <w:unhideWhenUsed/>
+    <w:rsid w:val="00A04B53"/>
+    <w:rPr>
+      <w:rFonts w:eastAsiaTheme="minorEastAsia"/>
+      <w:lang w:val="en-GB" w:eastAsia="ja-JP"/>
+    </w:rPr>
+  </w:style>
+  <w:style w:type="character" w:customStyle="1" w:styleId="FootnoteTextChar">
+    <w:name w:val="Footnote Text Char"/>
+    <w:basedOn w:val="DefaultParagraphFont"/>
+    <w:link w:val="FootnoteText"/>
+    <w:uiPriority w:val="99"/>
+    <w:semiHidden/>
+    <w:rsid w:val="00A04B53"/>
+    <w:rPr>
+      <w:rFonts w:asciiTheme="minorHAnsi" w:eastAsiaTheme="minorEastAsia" w:hAnsiTheme="minorHAnsi" w:cstheme="minorBidi"/>
+      <w:lang w:val="en-GB" w:eastAsia="ja-JP"/>
+    </w:rPr>
+  </w:style>
+  <w:style w:type="character" w:styleId="FootnoteReference">
+    <w:name w:val="footnote reference"/>
+    <w:basedOn w:val="DefaultParagraphFont"/>
+    <w:uiPriority w:val="99"/>
+    <w:semiHidden/>
+    <w:unhideWhenUsed/>
+    <w:rsid w:val="00A04B53"/>
+    <w:rPr>
+      <w:vertAlign w:val="superscript"/>
+    </w:rPr>
+  </w:style>
+  <w:style w:type="character" w:customStyle="1" w:styleId="go">
+    <w:name w:val="go"/>
+    <w:basedOn w:val="DefaultParagraphFont"/>
+    <w:rsid w:val="00A04B53"/>
+  </w:style>
+  <w:style w:type="character" w:customStyle="1" w:styleId="gi">
+    <w:name w:val="gi"/>
+    <w:basedOn w:val="DefaultParagraphFont"/>
+    <w:rsid w:val="00A04B53"/>
+  </w:style>
+  <w:style w:type="table" w:styleId="LightShading-Accent5">
+    <w:name w:val="Light Shading Accent 5"/>
+    <w:basedOn w:val="TableNormal"/>
+    <w:uiPriority w:val="60"/>
+    <w:rsid w:val="00A04B53"/>
+    <w:rPr>
+      <w:rFonts w:asciiTheme="minorHAnsi" w:eastAsiaTheme="minorHAnsi" w:hAnsiTheme="minorHAnsi"/>
+      <w:color w:val="31849B" w:themeColor="accent5" w:themeShade="BF"/>
+      <w:sz w:val="22"/>
+      <w:szCs w:val="22"/>
+    </w:rPr>
+    <w:tblPr>
+      <w:tblStyleRowBandSize w:val="1"/>
+      <w:tblStyleColBandSize w:val="1"/>
+      <w:tblInd w:w="0" w:type="dxa"/>
+      <w:tblBorders>
+        <w:top w:val="single" w:sz="8" w:space="0" w:color="4BACC6" w:themeColor="accent5"/>
+        <w:bottom w:val="single" w:sz="8" w:space="0" w:color="4BACC6" w:themeColor="accent5"/>
+      </w:tblBorders>
+      <w:tblCellMar>
+        <w:top w:w="0" w:type="dxa"/>
+        <w:left w:w="108" w:type="dxa"/>
+        <w:bottom w:w="0" w:type="dxa"/>
+        <w:right w:w="108" w:type="dxa"/>
+      </w:tblCellMar>
+    </w:tblPr>
+    <w:tblStylePr w:type="firstRow">
+      <w:pPr>
+        <w:spacing w:before="0" w:after="0" w:line="240" w:lineRule="auto"/>
+      </w:pPr>
+      <w:rPr>
+        <w:b/>
+        <w:bCs/>
+      </w:rPr>
+      <w:tblPr/>
+      <w:tcPr>
+        <w:tcBorders>
+          <w:top w:val="single" w:sz="8" w:space="0" w:color="4BACC6" w:themeColor="accent5"/>
+          <w:left w:val="nil"/>
+          <w:bottom w:val="single" w:sz="8" w:space="0" w:color="4BACC6" w:themeColor="accent5"/>
+          <w:right w:val="nil"/>
+          <w:insideH w:val="nil"/>
+          <w:insideV w:val="nil"/>
+        </w:tcBorders>
+      </w:tcPr>
+    </w:tblStylePr>
+    <w:tblStylePr w:type="lastRow">
+      <w:pPr>
+        <w:spacing w:before="0" w:after="0" w:line="240" w:lineRule="auto"/>
+      </w:pPr>
+      <w:rPr>
+        <w:b/>
+        <w:bCs/>
+      </w:rPr>
+      <w:tblPr/>
+      <w:tcPr>
+        <w:tcBorders>
+          <w:top w:val="single" w:sz="8" w:space="0" w:color="4BACC6" w:themeColor="accent5"/>
+          <w:left w:val="nil"/>
+          <w:bottom w:val="single" w:sz="8" w:space="0" w:color="4BACC6" w:themeColor="accent5"/>
+          <w:right w:val="nil"/>
+          <w:insideH w:val="nil"/>
+          <w:insideV w:val="nil"/>
+        </w:tcBorders>
+      </w:tcPr>
+    </w:tblStylePr>
+    <w:tblStylePr w:type="firstCol">
+      <w:rPr>
+        <w:b/>
+        <w:bCs/>
+      </w:rPr>
+    </w:tblStylePr>
+    <w:tblStylePr w:type="lastCol">
+      <w:rPr>
+        <w:b/>
+        <w:bCs/>
+      </w:rPr>
+    </w:tblStylePr>
+    <w:tblStylePr w:type="band1Vert">
+      <w:tblPr/>
+      <w:tcPr>
+        <w:tcBorders>
+          <w:left w:val="nil"/>
+          <w:right w:val="nil"/>
+          <w:insideH w:val="nil"/>
+          <w:insideV w:val="nil"/>
+        </w:tcBorders>
+        <w:shd w:val="clear" w:color="auto" w:fill="D2EAF1" w:themeFill="accent5" w:themeFillTint="3F"/>
+      </w:tcPr>
+    </w:tblStylePr>
+    <w:tblStylePr w:type="band1Horz">
+      <w:tblPr/>
+      <w:tcPr>
+        <w:tcBorders>
+          <w:left w:val="nil"/>
+          <w:right w:val="nil"/>
+          <w:insideH w:val="nil"/>
+          <w:insideV w:val="nil"/>
+        </w:tcBorders>
+        <w:shd w:val="clear" w:color="auto" w:fill="D2EAF1" w:themeFill="accent5" w:themeFillTint="3F"/>
+      </w:tcPr>
+    </w:tblStylePr>
+  </w:style>
+  <w:style w:type="character" w:customStyle="1" w:styleId="hps">
+    <w:name w:val="hps"/>
+    <w:basedOn w:val="DefaultParagraphFont"/>
+    <w:rsid w:val="00A04B53"/>
+  </w:style>
+  <w:style w:type="character" w:customStyle="1" w:styleId="ListParagraphChar">
+    <w:name w:val="List Paragraph Char"/>
+    <w:link w:val="ListParagraph"/>
+    <w:uiPriority w:val="34"/>
+    <w:locked/>
+    <w:rsid w:val="0033410A"/>
+    <w:rPr>
+      <w:rFonts w:ascii="Calibri" w:eastAsiaTheme="minorEastAsia" w:hAnsi="Calibri"/>
+      <w:szCs w:val="22"/>
+      <w:lang w:val="en-GB" w:eastAsia="ja-JP"/>
+    </w:rPr>
+  </w:style>
+  <w:style w:type="paragraph" w:styleId="HTMLPreformatted">
+    <w:name w:val="HTML Preformatted"/>
+    <w:basedOn w:val="Normal"/>
+    <w:link w:val="HTMLPreformattedChar"/>
+    <w:uiPriority w:val="99"/>
+    <w:unhideWhenUsed/>
+    <w:rsid w:val="00A04B53"/>
+    <w:pPr>
+      <w:tabs>
+        <w:tab w:val="left" w:pos="916"/>
+        <w:tab w:val="left" w:pos="1832"/>
+        <w:tab w:val="left" w:pos="2748"/>
+        <w:tab w:val="left" w:pos="3664"/>
+        <w:tab w:val="left" w:pos="4580"/>
+        <w:tab w:val="left" w:pos="5496"/>
+        <w:tab w:val="left" w:pos="6412"/>
+        <w:tab w:val="left" w:pos="7328"/>
+        <w:tab w:val="left" w:pos="8244"/>
+        <w:tab w:val="left" w:pos="9160"/>
+        <w:tab w:val="left" w:pos="10076"/>
+        <w:tab w:val="left" w:pos="10992"/>
+        <w:tab w:val="left" w:pos="11908"/>
+        <w:tab w:val="left" w:pos="12824"/>
+        <w:tab w:val="left" w:pos="13740"/>
+        <w:tab w:val="left" w:pos="14656"/>
+      </w:tabs>
+    </w:pPr>
+    <w:rPr>
+      <w:rFonts w:ascii="Courier New" w:hAnsi="Courier New" w:cs="Courier New"/>
+      <w:lang w:val="en-GB" w:eastAsia="ja-JP"/>
+    </w:rPr>
+  </w:style>
+  <w:style w:type="character" w:customStyle="1" w:styleId="HTMLPreformattedChar">
+    <w:name w:val="HTML Preformatted Char"/>
+    <w:basedOn w:val="DefaultParagraphFont"/>
+    <w:link w:val="HTMLPreformatted"/>
+    <w:uiPriority w:val="99"/>
+    <w:rsid w:val="00A04B53"/>
+    <w:rPr>
+      <w:rFonts w:ascii="Courier New" w:hAnsi="Courier New" w:cs="Courier New"/>
+      <w:lang w:val="en-GB" w:eastAsia="ja-JP"/>
+    </w:rPr>
+  </w:style>
+  <w:style w:type="character" w:styleId="PlaceholderText">
+    <w:name w:val="Placeholder Text"/>
+    <w:basedOn w:val="DefaultParagraphFont"/>
+    <w:uiPriority w:val="99"/>
+    <w:semiHidden/>
+    <w:rsid w:val="00A04B53"/>
+    <w:rPr>
+      <w:color w:val="808080"/>
+    </w:rPr>
+  </w:style>
+  <w:style w:type="paragraph" w:styleId="NoSpacing">
+    <w:name w:val="No Spacing"/>
+    <w:uiPriority w:val="1"/>
+    <w:rsid w:val="00A04B53"/>
+    <w:rPr>
+      <w:rFonts w:asciiTheme="minorHAnsi" w:eastAsiaTheme="minorEastAsia" w:hAnsiTheme="minorHAnsi"/>
+      <w:sz w:val="22"/>
+      <w:szCs w:val="22"/>
+      <w:lang w:val="en-GB" w:eastAsia="ja-JP"/>
+    </w:rPr>
+  </w:style>
+  <w:style w:type="character" w:customStyle="1" w:styleId="shorttext">
+    <w:name w:val="short_text"/>
+    <w:basedOn w:val="DefaultParagraphFont"/>
+    <w:rsid w:val="00A04B53"/>
+  </w:style>
+  <w:style w:type="character" w:customStyle="1" w:styleId="null">
+    <w:name w:val="null"/>
+    <w:basedOn w:val="DefaultParagraphFont"/>
+    <w:rsid w:val="00A04B53"/>
+  </w:style>
+  <w:style w:type="character" w:styleId="FollowedHyperlink">
+    <w:name w:val="FollowedHyperlink"/>
+    <w:basedOn w:val="DefaultParagraphFont"/>
+    <w:uiPriority w:val="99"/>
+    <w:semiHidden/>
+    <w:unhideWhenUsed/>
+    <w:rsid w:val="00A04B53"/>
+    <w:rPr>
+      <w:color w:val="800080" w:themeColor="followedHyperlink"/>
+      <w:u w:val="single"/>
+    </w:rPr>
+  </w:style>
+  <w:style w:type="paragraph" w:customStyle="1" w:styleId="GachDauDong">
+    <w:name w:val="GachDauDong"/>
+    <w:basedOn w:val="ListParagraph"/>
+    <w:link w:val="GachDauDongChar"/>
+    <w:rsid w:val="00572BB4"/>
+    <w:pPr>
+      <w:numPr>
+        <w:numId w:val="3"/>
+      </w:numPr>
+      <w:spacing w:line="280" w:lineRule="exact"/>
+      <w:ind w:left="576" w:hanging="288"/>
+    </w:pPr>
+    <w:rPr>
+      <w:rFonts w:asciiTheme="majorHAnsi" w:eastAsia="Cambria" w:hAnsiTheme="majorHAnsi" w:cs="Cambria"/>
+      <w:szCs w:val="24"/>
+    </w:rPr>
+  </w:style>
+  <w:style w:type="paragraph" w:customStyle="1" w:styleId="GachDauHang2">
+    <w:name w:val="GachDauHang2"/>
+    <w:basedOn w:val="GachDauDong"/>
+    <w:link w:val="GachDauHang2Char"/>
+    <w:rsid w:val="0021340A"/>
+    <w:pPr>
+      <w:ind w:left="288"/>
+    </w:pPr>
+  </w:style>
+  <w:style w:type="character" w:customStyle="1" w:styleId="GachDauDongChar">
+    <w:name w:val="GachDauDong Char"/>
+    <w:basedOn w:val="ListParagraphChar"/>
+    <w:link w:val="GachDauDong"/>
+    <w:rsid w:val="00572BB4"/>
+    <w:rPr>
+      <w:rFonts w:asciiTheme="majorHAnsi" w:eastAsia="Cambria" w:hAnsiTheme="majorHAnsi" w:cs="Cambria"/>
+      <w:szCs w:val="22"/>
+      <w:lang w:val="en-GB" w:eastAsia="ja-JP"/>
+    </w:rPr>
+  </w:style>
+  <w:style w:type="character" w:customStyle="1" w:styleId="GachDauHang2Char">
+    <w:name w:val="GachDauHang2 Char"/>
+    <w:basedOn w:val="GachDauDongChar"/>
+    <w:link w:val="GachDauHang2"/>
+    <w:rsid w:val="0021340A"/>
+    <w:rPr>
+      <w:rFonts w:asciiTheme="majorHAnsi" w:eastAsia="Cambria" w:hAnsiTheme="majorHAnsi" w:cs="Cambria"/>
+      <w:szCs w:val="22"/>
+      <w:lang w:val="en-GB" w:eastAsia="ja-JP"/>
+    </w:rPr>
+  </w:style>
+  <w:style w:type="table" w:customStyle="1" w:styleId="GridTable2-Accent11">
+    <w:name w:val="Grid Table 2 - Accent 11"/>
+    <w:basedOn w:val="TableNormal"/>
+    <w:uiPriority w:val="47"/>
+    <w:rsid w:val="006457C9"/>
+    <w:tblPr>
+      <w:tblStyleRowBandSize w:val="1"/>
+      <w:tblStyleColBandSize w:val="1"/>
+      <w:tblInd w:w="567" w:type="dxa"/>
+      <w:tblBorders>
+        <w:top w:val="single" w:sz="2" w:space="0" w:color="95B3D7" w:themeColor="accent1" w:themeTint="99"/>
+        <w:bottom w:val="single" w:sz="2" w:space="0" w:color="95B3D7" w:themeColor="accent1" w:themeTint="99"/>
+        <w:insideH w:val="single" w:sz="2" w:space="0" w:color="95B3D7" w:themeColor="accent1" w:themeTint="99"/>
+        <w:insideV w:val="single" w:sz="2" w:space="0" w:color="95B3D7" w:themeColor="accent1" w:themeTint="99"/>
+      </w:tblBorders>
+      <w:tblCellMar>
+        <w:top w:w="0" w:type="dxa"/>
+        <w:left w:w="108" w:type="dxa"/>
+        <w:bottom w:w="0" w:type="dxa"/>
+        <w:right w:w="108" w:type="dxa"/>
+      </w:tblCellMar>
+    </w:tblPr>
+    <w:tblStylePr w:type="firstRow">
+      <w:rPr>
+        <w:b/>
+        <w:bCs/>
+      </w:rPr>
+      <w:tblPr/>
+      <w:tcPr>
+        <w:tcBorders>
+          <w:top w:val="nil"/>
+          <w:bottom w:val="single" w:sz="12" w:space="0" w:color="95B3D7" w:themeColor="accent1" w:themeTint="99"/>
+          <w:insideH w:val="nil"/>
+          <w:insideV w:val="nil"/>
+        </w:tcBorders>
+        <w:shd w:val="clear" w:color="auto" w:fill="FFFFFF" w:themeFill="background1"/>
+      </w:tcPr>
+    </w:tblStylePr>
+    <w:tblStylePr w:type="lastRow">
+      <w:rPr>
+        <w:b/>
+        <w:bCs/>
+      </w:rPr>
+      <w:tblPr/>
+      <w:tcPr>
+        <w:tcBorders>
+          <w:top w:val="double" w:sz="2" w:space="0" w:color="95B3D7" w:themeColor="accent1" w:themeTint="99"/>
+          <w:bottom w:val="nil"/>
+          <w:insideH w:val="nil"/>
+          <w:insideV w:val="nil"/>
+        </w:tcBorders>
+        <w:shd w:val="clear" w:color="auto" w:fill="FFFFFF" w:themeFill="background1"/>
+      </w:tcPr>
+    </w:tblStylePr>
+    <w:tblStylePr w:type="firstCol">
+      <w:rPr>
+        <w:b/>
+        <w:bCs/>
+      </w:rPr>
+    </w:tblStylePr>
+    <w:tblStylePr w:type="lastCol">
+      <w:rPr>
+        <w:b/>
+        <w:bCs/>
+      </w:rPr>
+    </w:tblStylePr>
+    <w:tblStylePr w:type="band1Vert">
+      <w:tblPr/>
+      <w:tcPr>
+        <w:shd w:val="clear" w:color="auto" w:fill="DBE5F1" w:themeFill="accent1" w:themeFillTint="33"/>
+      </w:tcPr>
+    </w:tblStylePr>
+    <w:tblStylePr w:type="band1Horz">
+      <w:tblPr/>
+      <w:tcPr>
+        <w:shd w:val="clear" w:color="auto" w:fill="DBE5F1" w:themeFill="accent1" w:themeFillTint="33"/>
+      </w:tcPr>
+    </w:tblStylePr>
+  </w:style>
+  <w:style w:type="table" w:customStyle="1" w:styleId="GridTable2-Accent21">
+    <w:name w:val="Grid Table 2 - Accent 21"/>
+    <w:basedOn w:val="TableNormal"/>
+    <w:uiPriority w:val="47"/>
+    <w:rsid w:val="006457C9"/>
+    <w:tblPr>
+      <w:tblStyleRowBandSize w:val="1"/>
+      <w:tblStyleColBandSize w:val="1"/>
+      <w:tblInd w:w="0" w:type="dxa"/>
+      <w:tblBorders>
+        <w:top w:val="single" w:sz="2" w:space="0" w:color="D99594" w:themeColor="accent2" w:themeTint="99"/>
+        <w:bottom w:val="single" w:sz="2" w:space="0" w:color="D99594" w:themeColor="accent2" w:themeTint="99"/>
+        <w:insideH w:val="single" w:sz="2" w:space="0" w:color="D99594" w:themeColor="accent2" w:themeTint="99"/>
+        <w:insideV w:val="single" w:sz="2" w:space="0" w:color="D99594" w:themeColor="accent2" w:themeTint="99"/>
+      </w:tblBorders>
+      <w:tblCellMar>
+        <w:top w:w="0" w:type="dxa"/>
+        <w:left w:w="108" w:type="dxa"/>
+        <w:bottom w:w="0" w:type="dxa"/>
+        <w:right w:w="108" w:type="dxa"/>
+      </w:tblCellMar>
+    </w:tblPr>
+    <w:tblStylePr w:type="firstRow">
+      <w:rPr>
+        <w:b/>
+        <w:bCs/>
+      </w:rPr>
+      <w:tblPr/>
+      <w:tcPr>
+        <w:tcBorders>
+          <w:top w:val="nil"/>
+          <w:bottom w:val="single" w:sz="12" w:space="0" w:color="D99594" w:themeColor="accent2" w:themeTint="99"/>
+          <w:insideH w:val="nil"/>
+          <w:insideV w:val="nil"/>
+        </w:tcBorders>
+        <w:shd w:val="clear" w:color="auto" w:fill="FFFFFF" w:themeFill="background1"/>
+      </w:tcPr>
+    </w:tblStylePr>
+    <w:tblStylePr w:type="lastRow">
+      <w:rPr>
+        <w:b/>
+        <w:bCs/>
+      </w:rPr>
+      <w:tblPr/>
+      <w:tcPr>
+        <w:tcBorders>
+          <w:top w:val="double" w:sz="2" w:space="0" w:color="D99594" w:themeColor="accent2" w:themeTint="99"/>
+          <w:bottom w:val="nil"/>
+          <w:insideH w:val="nil"/>
+          <w:insideV w:val="nil"/>
+        </w:tcBorders>
+        <w:shd w:val="clear" w:color="auto" w:fill="FFFFFF" w:themeFill="background1"/>
+      </w:tcPr>
+    </w:tblStylePr>
+    <w:tblStylePr w:type="firstCol">
+      <w:rPr>
+        <w:b/>
+        <w:bCs/>
+      </w:rPr>
+    </w:tblStylePr>
+    <w:tblStylePr w:type="lastCol">
+      <w:rPr>
+        <w:b/>
+        <w:bCs/>
+      </w:rPr>
+    </w:tblStylePr>
+    <w:tblStylePr w:type="band1Vert">
+      <w:tblPr/>
+      <w:tcPr>
+        <w:shd w:val="clear" w:color="auto" w:fill="F2DBDB" w:themeFill="accent2" w:themeFillTint="33"/>
+      </w:tcPr>
+    </w:tblStylePr>
+    <w:tblStylePr w:type="band1Horz">
+      <w:tblPr/>
+      <w:tcPr>
+        <w:shd w:val="clear" w:color="auto" w:fill="F2DBDB" w:themeFill="accent2" w:themeFillTint="33"/>
+      </w:tcPr>
+    </w:tblStylePr>
+  </w:style>
+  <w:style w:type="table" w:styleId="LightGrid-Accent1">
+    <w:name w:val="Light Grid Accent 1"/>
+    <w:basedOn w:val="TableNormal"/>
+    <w:uiPriority w:val="62"/>
+    <w:rsid w:val="005360F9"/>
+    <w:pPr>
+      <w:ind w:left="108" w:right="108"/>
+    </w:pPr>
+    <w:tblPr>
+      <w:tblStyleRowBandSize w:val="1"/>
+      <w:tblStyleColBandSize w:val="1"/>
+      <w:tblInd w:w="0" w:type="dxa"/>
+      <w:tblBorders>
+        <w:top w:val="single" w:sz="8" w:space="0" w:color="4F81BD" w:themeColor="accent1"/>
+        <w:left w:val="single" w:sz="8" w:space="0" w:color="4F81BD" w:themeColor="accent1"/>
+        <w:bottom w:val="single" w:sz="8" w:space="0" w:color="4F81BD" w:themeColor="accent1"/>
+        <w:right w:val="single" w:sz="8" w:space="0" w:color="4F81BD" w:themeColor="accent1"/>
+        <w:insideH w:val="single" w:sz="8" w:space="0" w:color="4F81BD" w:themeColor="accent1"/>
+        <w:insideV w:val="single" w:sz="8" w:space="0" w:color="4F81BD" w:themeColor="accent1"/>
+      </w:tblBorders>
+      <w:tblCellMar>
+        <w:top w:w="0" w:type="dxa"/>
+        <w:left w:w="0" w:type="dxa"/>
+        <w:bottom w:w="0" w:type="dxa"/>
+        <w:right w:w="0" w:type="dxa"/>
+      </w:tblCellMar>
+    </w:tblPr>
+    <w:trPr>
+      <w:cantSplit/>
+    </w:trPr>
+    <w:tblStylePr w:type="firstRow">
+      <w:pPr>
+        <w:spacing w:before="0" w:after="0" w:line="240" w:lineRule="auto"/>
+        <w:jc w:val="left"/>
+      </w:pPr>
+      <w:rPr>
+        <w:rFonts w:asciiTheme="majorHAnsi" w:eastAsiaTheme="majorEastAsia" w:hAnsiTheme="majorHAnsi" w:cstheme="majorBidi"/>
+        <w:b/>
+        <w:bCs/>
+      </w:rPr>
+      <w:tblPr/>
+      <w:tcPr>
+        <w:tcBorders>
+          <w:top w:val="single" w:sz="8" w:space="0" w:color="4F81BD" w:themeColor="accent1"/>
+          <w:left w:val="single" w:sz="8" w:space="0" w:color="4F81BD" w:themeColor="accent1"/>
+          <w:bottom w:val="single" w:sz="18" w:space="0" w:color="4F81BD" w:themeColor="accent1"/>
+          <w:right w:val="single" w:sz="8" w:space="0" w:color="4F81BD" w:themeColor="accent1"/>
+          <w:insideH w:val="nil"/>
+          <w:insideV w:val="single" w:sz="8" w:space="0" w:color="4F81BD" w:themeColor="accent1"/>
+        </w:tcBorders>
+        <w:vAlign w:val="center"/>
+      </w:tcPr>
+    </w:tblStylePr>
+    <w:tblStylePr w:type="lastRow">
+      <w:pPr>
+        <w:spacing w:before="0" w:after="0" w:line="240" w:lineRule="auto"/>
+      </w:pPr>
+      <w:rPr>
+        <w:rFonts w:asciiTheme="majorHAnsi" w:eastAsiaTheme="majorEastAsia" w:hAnsiTheme="majorHAnsi" w:cstheme="majorBidi"/>
+        <w:b/>
+        <w:bCs/>
+      </w:rPr>
+      <w:tblPr/>
+      <w:tcPr>
+        <w:tcBorders>
+          <w:top w:val="double" w:sz="6" w:space="0" w:color="4F81BD" w:themeColor="accent1"/>
+          <w:left w:val="single" w:sz="8" w:space="0" w:color="4F81BD" w:themeColor="accent1"/>
+          <w:bottom w:val="single" w:sz="8" w:space="0" w:color="4F81BD" w:themeColor="accent1"/>
+          <w:right w:val="single" w:sz="8" w:space="0" w:color="4F81BD" w:themeColor="accent1"/>
+          <w:insideH w:val="nil"/>
+          <w:insideV w:val="single" w:sz="8" w:space="0" w:color="4F81BD" w:themeColor="accent1"/>
+        </w:tcBorders>
+      </w:tcPr>
+    </w:tblStylePr>
+    <w:tblStylePr w:type="firstCol">
+      <w:rPr>
+        <w:rFonts w:asciiTheme="majorHAnsi" w:eastAsiaTheme="majorEastAsia" w:hAnsiTheme="majorHAnsi" w:cstheme="majorBidi"/>
+        <w:b/>
+        <w:bCs/>
+      </w:rPr>
+    </w:tblStylePr>
+    <w:tblStylePr w:type="lastCol">
+      <w:rPr>
+        <w:rFonts w:asciiTheme="majorHAnsi" w:eastAsiaTheme="majorEastAsia" w:hAnsiTheme="majorHAnsi" w:cstheme="majorBidi"/>
+        <w:b/>
+        <w:bCs/>
+      </w:rPr>
+      <w:tblPr/>
+      <w:tcPr>
+        <w:tcBorders>
+          <w:top w:val="single" w:sz="8" w:space="0" w:color="4F81BD" w:themeColor="accent1"/>
+          <w:left w:val="single" w:sz="8" w:space="0" w:color="4F81BD" w:themeColor="accent1"/>
+          <w:bottom w:val="single" w:sz="8" w:space="0" w:color="4F81BD" w:themeColor="accent1"/>
+          <w:right w:val="single" w:sz="8" w:space="0" w:color="4F81BD" w:themeColor="accent1"/>
+        </w:tcBorders>
+      </w:tcPr>
+    </w:tblStylePr>
+    <w:tblStylePr w:type="band1Vert">
+      <w:tblPr/>
+      <w:tcPr>
+        <w:tcBorders>
+          <w:top w:val="single" w:sz="8" w:space="0" w:color="4F81BD" w:themeColor="accent1"/>
+          <w:left w:val="single" w:sz="8" w:space="0" w:color="4F81BD" w:themeColor="accent1"/>
+          <w:bottom w:val="single" w:sz="8" w:space="0" w:color="4F81BD" w:themeColor="accent1"/>
+          <w:right w:val="single" w:sz="8" w:space="0" w:color="4F81BD" w:themeColor="accent1"/>
+        </w:tcBorders>
+        <w:shd w:val="clear" w:color="auto" w:fill="D3DFEE" w:themeFill="accent1" w:themeFillTint="3F"/>
+      </w:tcPr>
+    </w:tblStylePr>
+    <w:tblStylePr w:type="band1Horz">
+      <w:tblPr/>
+      <w:tcPr>
+        <w:tcBorders>
+          <w:top w:val="single" w:sz="8" w:space="0" w:color="4F81BD" w:themeColor="accent1"/>
+          <w:left w:val="single" w:sz="8" w:space="0" w:color="4F81BD" w:themeColor="accent1"/>
+          <w:bottom w:val="single" w:sz="8" w:space="0" w:color="4F81BD" w:themeColor="accent1"/>
+          <w:right w:val="single" w:sz="8" w:space="0" w:color="4F81BD" w:themeColor="accent1"/>
+          <w:insideV w:val="single" w:sz="8" w:space="0" w:color="4F81BD" w:themeColor="accent1"/>
+        </w:tcBorders>
+        <w:shd w:val="clear" w:color="auto" w:fill="D3DFEE" w:themeFill="accent1" w:themeFillTint="3F"/>
+      </w:tcPr>
+    </w:tblStylePr>
+    <w:tblStylePr w:type="band2Horz">
+      <w:tblPr/>
+      <w:tcPr>
+        <w:tcBorders>
+          <w:top w:val="single" w:sz="8" w:space="0" w:color="4F81BD" w:themeColor="accent1"/>
+          <w:left w:val="single" w:sz="8" w:space="0" w:color="4F81BD" w:themeColor="accent1"/>
+          <w:bottom w:val="single" w:sz="8" w:space="0" w:color="4F81BD" w:themeColor="accent1"/>
+          <w:right w:val="single" w:sz="8" w:space="0" w:color="4F81BD" w:themeColor="accent1"/>
+          <w:insideV w:val="single" w:sz="8" w:space="0" w:color="4F81BD" w:themeColor="accent1"/>
+        </w:tcBorders>
+      </w:tcPr>
+    </w:tblStylePr>
+  </w:style>
+  <w:style w:type="table" w:styleId="LightList-Accent5">
+    <w:name w:val="Light List Accent 5"/>
+    <w:basedOn w:val="TableNormal"/>
+    <w:uiPriority w:val="61"/>
+    <w:rsid w:val="00F306DC"/>
+    <w:tblPr>
+      <w:tblStyleRowBandSize w:val="1"/>
+      <w:tblStyleColBandSize w:val="1"/>
+      <w:tblInd w:w="0" w:type="dxa"/>
+      <w:tblBorders>
+        <w:top w:val="single" w:sz="8" w:space="0" w:color="4BACC6" w:themeColor="accent5"/>
+        <w:left w:val="single" w:sz="8" w:space="0" w:color="4BACC6" w:themeColor="accent5"/>
+        <w:bottom w:val="single" w:sz="8" w:space="0" w:color="4BACC6" w:themeColor="accent5"/>
+        <w:right w:val="single" w:sz="8" w:space="0" w:color="4BACC6" w:themeColor="accent5"/>
+      </w:tblBorders>
+      <w:tblCellMar>
+        <w:top w:w="0" w:type="dxa"/>
+        <w:left w:w="108" w:type="dxa"/>
+        <w:bottom w:w="0" w:type="dxa"/>
+        <w:right w:w="108" w:type="dxa"/>
+      </w:tblCellMar>
+    </w:tblPr>
+    <w:tblStylePr w:type="firstRow">
+      <w:pPr>
+        <w:spacing w:before="0" w:after="0" w:line="240" w:lineRule="auto"/>
+      </w:pPr>
+      <w:rPr>
+        <w:b/>
+        <w:bCs/>
+        <w:color w:val="FFFFFF" w:themeColor="background1"/>
+      </w:rPr>
+      <w:tblPr/>
+      <w:tcPr>
+        <w:shd w:val="clear" w:color="auto" w:fill="4BACC6" w:themeFill="accent5"/>
+      </w:tcPr>
+    </w:tblStylePr>
+    <w:tblStylePr w:type="lastRow">
+      <w:pPr>
+        <w:spacing w:before="0" w:after="0" w:line="240" w:lineRule="auto"/>
+      </w:pPr>
+      <w:rPr>
+        <w:b/>
+        <w:bCs/>
+      </w:rPr>
+      <w:tblPr/>
+      <w:tcPr>
+        <w:tcBorders>
+          <w:top w:val="double" w:sz="6" w:space="0" w:color="4BACC6" w:themeColor="accent5"/>
+          <w:left w:val="single" w:sz="8" w:space="0" w:color="4BACC6" w:themeColor="accent5"/>
+          <w:bottom w:val="single" w:sz="8" w:space="0" w:color="4BACC6" w:themeColor="accent5"/>
+          <w:right w:val="single" w:sz="8" w:space="0" w:color="4BACC6" w:themeColor="accent5"/>
+        </w:tcBorders>
+      </w:tcPr>
+    </w:tblStylePr>
+    <w:tblStylePr w:type="firstCol">
+      <w:rPr>
+        <w:b/>
+        <w:bCs/>
+      </w:rPr>
+    </w:tblStylePr>
+    <w:tblStylePr w:type="lastCol">
+      <w:rPr>
+        <w:b/>
+        <w:bCs/>
+      </w:rPr>
+    </w:tblStylePr>
+    <w:tblStylePr w:type="band1Vert">
+      <w:tblPr/>
+      <w:tcPr>
+        <w:tcBorders>
+          <w:top w:val="single" w:sz="8" w:space="0" w:color="4BACC6" w:themeColor="accent5"/>
+          <w:left w:val="single" w:sz="8" w:space="0" w:color="4BACC6" w:themeColor="accent5"/>
+          <w:bottom w:val="single" w:sz="8" w:space="0" w:color="4BACC6" w:themeColor="accent5"/>
+          <w:right w:val="single" w:sz="8" w:space="0" w:color="4BACC6" w:themeColor="accent5"/>
+        </w:tcBorders>
+      </w:tcPr>
+    </w:tblStylePr>
+    <w:tblStylePr w:type="band1Horz">
+      <w:tblPr/>
+      <w:tcPr>
+        <w:tcBorders>
+          <w:top w:val="single" w:sz="8" w:space="0" w:color="4BACC6" w:themeColor="accent5"/>
+          <w:left w:val="single" w:sz="8" w:space="0" w:color="4BACC6" w:themeColor="accent5"/>
+          <w:bottom w:val="single" w:sz="8" w:space="0" w:color="4BACC6" w:themeColor="accent5"/>
+          <w:right w:val="single" w:sz="8" w:space="0" w:color="4BACC6" w:themeColor="accent5"/>
+        </w:tcBorders>
+      </w:tcPr>
+    </w:tblStylePr>
+  </w:style>
+  <w:style w:type="paragraph" w:customStyle="1" w:styleId="Heading2NoNumber">
+    <w:name w:val="Heading 2 No Number"/>
+    <w:basedOn w:val="Heading2"/>
+    <w:next w:val="Normal"/>
+    <w:link w:val="Heading2NoNumberChar"/>
+    <w:autoRedefine/>
+    <w:qFormat/>
+    <w:rsid w:val="00681FD6"/>
+    <w:pPr>
+      <w:pageBreakBefore/>
+      <w:numPr>
+        <w:ilvl w:val="0"/>
+        <w:numId w:val="0"/>
+      </w:numPr>
+    </w:pPr>
+  </w:style>
+  <w:style w:type="character" w:customStyle="1" w:styleId="Heading2NoNumberChar">
+    <w:name w:val="Heading 2 No Number Char"/>
+    <w:basedOn w:val="Heading1Char"/>
+    <w:link w:val="Heading2NoNumber"/>
+    <w:rsid w:val="00681FD6"/>
+    <w:rPr>
+      <w:rFonts w:ascii="Verdana" w:eastAsiaTheme="majorEastAsia" w:hAnsi="Verdana" w:cstheme="majorBidi"/>
+      <w:b/>
+      <w:bCs/>
+      <w:iCs/>
+      <w:smallCaps/>
+      <w:color w:val="17365D" w:themeColor="text2" w:themeShade="BF"/>
+      <w:kern w:val="32"/>
+      <w:sz w:val="32"/>
+      <w:szCs w:val="28"/>
+    </w:rPr>
+  </w:style>
+  <w:style w:type="numbering" w:customStyle="1" w:styleId="ULStyle1">
+    <w:name w:val="UL Style 1"/>
+    <w:uiPriority w:val="99"/>
+    <w:rsid w:val="004C257C"/>
+    <w:pPr>
+      <w:numPr>
+        <w:numId w:val="4"/>
+      </w:numPr>
+    </w:pPr>
+  </w:style>
+  <w:style w:type="table" w:styleId="LightShading-Accent1">
+    <w:name w:val="Light Shading Accent 1"/>
+    <w:basedOn w:val="TableNormal"/>
+    <w:uiPriority w:val="60"/>
+    <w:rsid w:val="00850475"/>
+    <w:pPr>
+      <w:keepNext/>
+      <w:keepLines/>
+      <w:ind w:left="108" w:right="108"/>
+    </w:pPr>
+    <w:rPr>
+      <w:color w:val="365F91" w:themeColor="accent1" w:themeShade="BF"/>
+    </w:rPr>
+    <w:tblPr>
+      <w:tblStyleRowBandSize w:val="1"/>
+      <w:tblStyleColBandSize w:val="1"/>
+      <w:tblInd w:w="0" w:type="dxa"/>
+      <w:tblBorders>
+        <w:top w:val="single" w:sz="8" w:space="0" w:color="4F81BD" w:themeColor="accent1"/>
+        <w:bottom w:val="single" w:sz="8" w:space="0" w:color="4F81BD" w:themeColor="accent1"/>
+      </w:tblBorders>
+      <w:tblCellMar>
+        <w:top w:w="0" w:type="dxa"/>
+        <w:left w:w="108" w:type="dxa"/>
+        <w:bottom w:w="0" w:type="dxa"/>
+        <w:right w:w="108" w:type="dxa"/>
+      </w:tblCellMar>
+    </w:tblPr>
+    <w:trPr>
+      <w:cantSplit/>
+    </w:trPr>
+    <w:tcPr>
+      <w:tcMar>
+        <w:left w:w="0" w:type="dxa"/>
+        <w:right w:w="0" w:type="dxa"/>
+      </w:tcMar>
+    </w:tcPr>
+    <w:tblStylePr w:type="firstRow">
+      <w:pPr>
+        <w:spacing w:before="0" w:after="0" w:line="240" w:lineRule="auto"/>
+      </w:pPr>
+      <w:rPr>
+        <w:b/>
+        <w:bCs/>
+      </w:rPr>
+      <w:tblPr/>
+      <w:tcPr>
+        <w:tcBorders>
+          <w:top w:val="single" w:sz="8" w:space="0" w:color="4F81BD" w:themeColor="accent1"/>
+          <w:left w:val="nil"/>
+          <w:bottom w:val="single" w:sz="8" w:space="0" w:color="4F81BD" w:themeColor="accent1"/>
+          <w:right w:val="nil"/>
+          <w:insideH w:val="nil"/>
+          <w:insideV w:val="nil"/>
+        </w:tcBorders>
+      </w:tcPr>
+    </w:tblStylePr>
+    <w:tblStylePr w:type="lastRow">
+      <w:pPr>
+        <w:spacing w:before="0" w:after="0" w:line="240" w:lineRule="auto"/>
+      </w:pPr>
+      <w:rPr>
+        <w:b/>
+        <w:bCs/>
+      </w:rPr>
+      <w:tblPr/>
+      <w:tcPr>
+        <w:tcBorders>
+          <w:top w:val="single" w:sz="8" w:space="0" w:color="4F81BD" w:themeColor="accent1"/>
+          <w:left w:val="nil"/>
+          <w:bottom w:val="single" w:sz="8" w:space="0" w:color="4F81BD" w:themeColor="accent1"/>
+          <w:right w:val="nil"/>
+          <w:insideH w:val="nil"/>
+          <w:insideV w:val="nil"/>
+        </w:tcBorders>
+      </w:tcPr>
+    </w:tblStylePr>
+    <w:tblStylePr w:type="firstCol">
+      <w:rPr>
+        <w:b/>
+        <w:bCs/>
+      </w:rPr>
+    </w:tblStylePr>
+    <w:tblStylePr w:type="lastCol">
+      <w:rPr>
+        <w:b/>
+        <w:bCs/>
+      </w:rPr>
+    </w:tblStylePr>
+    <w:tblStylePr w:type="band1Vert">
+      <w:tblPr/>
+      <w:tcPr>
+        <w:tcBorders>
+          <w:left w:val="nil"/>
+          <w:right w:val="nil"/>
+          <w:insideH w:val="nil"/>
+          <w:insideV w:val="nil"/>
+        </w:tcBorders>
+        <w:shd w:val="clear" w:color="auto" w:fill="D3DFEE" w:themeFill="accent1" w:themeFillTint="3F"/>
+      </w:tcPr>
+    </w:tblStylePr>
+    <w:tblStylePr w:type="band1Horz">
+      <w:tblPr/>
+      <w:tcPr>
+        <w:tcBorders>
+          <w:left w:val="nil"/>
+          <w:right w:val="nil"/>
+          <w:insideH w:val="nil"/>
+          <w:insideV w:val="nil"/>
+        </w:tcBorders>
+        <w:shd w:val="clear" w:color="auto" w:fill="D3DFEE" w:themeFill="accent1" w:themeFillTint="3F"/>
+      </w:tcPr>
+    </w:tblStylePr>
+  </w:style>
+  <w:style w:type="table" w:styleId="LightGrid">
+    <w:name w:val="Light Grid"/>
+    <w:basedOn w:val="TableNormal"/>
+    <w:uiPriority w:val="62"/>
+    <w:rsid w:val="006F4F4C"/>
+    <w:tblPr>
+      <w:tblStyleRowBandSize w:val="1"/>
+      <w:tblStyleColBandSize w:val="1"/>
+      <w:tblInd w:w="0" w:type="dxa"/>
+      <w:tblBorders>
+        <w:top w:val="single" w:sz="8" w:space="0" w:color="000000" w:themeColor="text1"/>
+        <w:left w:val="single" w:sz="8" w:space="0" w:color="000000" w:themeColor="text1"/>
+        <w:bottom w:val="single" w:sz="8" w:space="0" w:color="000000" w:themeColor="text1"/>
+        <w:right w:val="single" w:sz="8" w:space="0" w:color="000000" w:themeColor="text1"/>
+        <w:insideH w:val="single" w:sz="8" w:space="0" w:color="000000" w:themeColor="text1"/>
+        <w:insideV w:val="single" w:sz="8" w:space="0" w:color="000000" w:themeColor="text1"/>
+      </w:tblBorders>
+      <w:tblCellMar>
+        <w:top w:w="0" w:type="dxa"/>
+        <w:left w:w="108" w:type="dxa"/>
+        <w:bottom w:w="0" w:type="dxa"/>
+        <w:right w:w="108" w:type="dxa"/>
+      </w:tblCellMar>
     </w:tblPr>
     <w:tblStylePr w:type="firstRow">
       <w:pPr>
@@ -27692,7 +29971,7 @@
 </file>
 
 <file path=word/glossary/document.xml><?xml version="1.0" encoding="utf-8"?>
-<w:glossaryDocument xmlns:wpc="http://schemas.microsoft.com/office/word/2010/wordprocessingCanvas" xmlns:mc="http://schemas.openxmlformats.org/markup-compatibility/2006" xmlns:o="urn:schemas-microsoft-com:office:office" xmlns:r="http://schemas.openxmlformats.org/officeDocument/2006/relationships" xmlns:m="http://schemas.openxmlformats.org/officeDocument/2006/math" xmlns:v="urn:schemas-microsoft-com:vml" xmlns:wp14="http://schemas.microsoft.com/office/word/2010/wordprocessingDrawing" xmlns:wp="http://schemas.openxmlformats.org/drawingml/2006/wordprocessingDrawing" xmlns:w10="urn:schemas-microsoft-com:office:word" xmlns:w="http://schemas.openxmlformats.org/wordprocessingml/2006/main" xmlns:w14="http://schemas.microsoft.com/office/word/2010/wordml" xmlns:w15="http://schemas.microsoft.com/office/word/2012/wordml" xmlns:wpg="http://schemas.microsoft.com/office/word/2010/wordprocessingGroup" xmlns:wpi="http://schemas.microsoft.com/office/word/2010/wordprocessingInk" xmlns:wne="http://schemas.microsoft.com/office/word/2006/wordml" xmlns:wps="http://schemas.microsoft.com/office/word/2010/wordprocessingShape" mc:Ignorable="w14 w15 wp14">
+<w:glossaryDocument xmlns:wpc="http://schemas.microsoft.com/office/word/2010/wordprocessingCanvas" xmlns:mc="http://schemas.openxmlformats.org/markup-compatibility/2006" xmlns:o="urn:schemas-microsoft-com:office:office" xmlns:r="http://schemas.openxmlformats.org/officeDocument/2006/relationships" xmlns:m="http://schemas.openxmlformats.org/officeDocument/2006/math" xmlns:v="urn:schemas-microsoft-com:vml" xmlns:wp14="http://schemas.microsoft.com/office/word/2010/wordprocessingDrawing" xmlns:wp="http://schemas.openxmlformats.org/drawingml/2006/wordprocessingDrawing" xmlns:w10="urn:schemas-microsoft-com:office:word" xmlns:w="http://schemas.openxmlformats.org/wordprocessingml/2006/main" xmlns:w14="http://schemas.microsoft.com/office/word/2010/wordml" xmlns:wpg="http://schemas.microsoft.com/office/word/2010/wordprocessingGroup" xmlns:wpi="http://schemas.microsoft.com/office/word/2010/wordprocessingInk" xmlns:wne="http://schemas.microsoft.com/office/word/2006/wordml" xmlns:wps="http://schemas.microsoft.com/office/word/2010/wordprocessingShape" mc:Ignorable="w14 wp14">
   <w:docParts>
     <w:docPart>
       <w:docPartPr>
@@ -27815,13 +30094,13 @@
 </file>
 
 <file path=word/glossary/fontTable.xml><?xml version="1.0" encoding="utf-8"?>
-<w:fonts xmlns:mc="http://schemas.openxmlformats.org/markup-compatibility/2006" xmlns:r="http://schemas.openxmlformats.org/officeDocument/2006/relationships" xmlns:w="http://schemas.openxmlformats.org/wordprocessingml/2006/main" xmlns:w14="http://schemas.microsoft.com/office/word/2010/wordml" xmlns:w15="http://schemas.microsoft.com/office/word/2012/wordml" mc:Ignorable="w14 w15">
+<w:fonts xmlns:mc="http://schemas.openxmlformats.org/markup-compatibility/2006" xmlns:r="http://schemas.openxmlformats.org/officeDocument/2006/relationships" xmlns:w="http://schemas.openxmlformats.org/wordprocessingml/2006/main" xmlns:w14="http://schemas.microsoft.com/office/word/2010/wordml" mc:Ignorable="w14">
   <w:font w:name="Times New Roman">
     <w:panose1 w:val="02020603050405020304"/>
     <w:charset w:val="00"/>
     <w:family w:val="roman"/>
     <w:pitch w:val="variable"/>
-    <w:sig w:usb0="E0002EFF" w:usb1="C0007843" w:usb2="00000009" w:usb3="00000000" w:csb0="000001FF" w:csb1="00000000"/>
+    <w:sig w:usb0="E0002AFF" w:usb1="C0007841" w:usb2="00000009" w:usb3="00000000" w:csb0="000001FF" w:csb1="00000000"/>
   </w:font>
   <w:font w:name="Courier New">
     <w:panose1 w:val="02070309020205020404"/>
@@ -27856,7 +30135,7 @@
     <w:charset w:val="00"/>
     <w:family w:val="swiss"/>
     <w:pitch w:val="variable"/>
-    <w:sig w:usb0="E00002FF" w:usb1="4000ACFF" w:usb2="00000001" w:usb3="00000000" w:csb0="0000019F" w:csb1="00000000"/>
+    <w:sig w:usb0="E10002FF" w:usb1="4000ACFF" w:usb2="00000009" w:usb3="00000000" w:csb0="0000019F" w:csb1="00000000"/>
   </w:font>
   <w:font w:name="MS Gothic">
     <w:altName w:val="ＭＳ ゴシック"/>
@@ -27864,7 +30143,7 @@
     <w:charset w:val="80"/>
     <w:family w:val="modern"/>
     <w:pitch w:val="fixed"/>
-    <w:sig w:usb0="E00002FF" w:usb1="6AC7FDFB" w:usb2="08000012" w:usb3="00000000" w:csb0="0002009F" w:csb1="00000000"/>
+    <w:sig w:usb0="E00002FF" w:usb1="6AC7FDFB" w:usb2="00000012" w:usb3="00000000" w:csb0="0002009F" w:csb1="00000000"/>
   </w:font>
   <w:font w:name="Verdana">
     <w:panose1 w:val="020B0604030504040204"/>
@@ -27879,7 +30158,7 @@
     <w:charset w:val="80"/>
     <w:family w:val="modern"/>
     <w:pitch w:val="fixed"/>
-    <w:sig w:usb0="E00002FF" w:usb1="6AC7FDFB" w:usb2="08000012" w:usb3="00000000" w:csb0="0002009F" w:csb1="00000000"/>
+    <w:sig w:usb0="E00002FF" w:usb1="6AC7FDFB" w:usb2="00000012" w:usb3="00000000" w:csb0="0002009F" w:csb1="00000000"/>
   </w:font>
   <w:font w:name="Tahoma">
     <w:panose1 w:val="020B0604030504040204"/>
@@ -27911,18 +30190,11 @@
     <w:notTrueType/>
     <w:pitch w:val="default"/>
   </w:font>
-  <w:font w:name="Calibri Light">
-    <w:panose1 w:val="020F0302020204030204"/>
-    <w:charset w:val="00"/>
-    <w:family w:val="swiss"/>
-    <w:pitch w:val="variable"/>
-    <w:sig w:usb0="A00002EF" w:usb1="4000207B" w:usb2="00000000" w:usb3="00000000" w:csb0="0000019F" w:csb1="00000000"/>
-  </w:font>
 </w:fonts>
 </file>
 
 <file path=word/glossary/settings.xml><?xml version="1.0" encoding="utf-8"?>
-<w:settings xmlns:mc="http://schemas.openxmlformats.org/markup-compatibility/2006" xmlns:o="urn:schemas-microsoft-com:office:office" xmlns:r="http://schemas.openxmlformats.org/officeDocument/2006/relationships" xmlns:m="http://schemas.openxmlformats.org/officeDocument/2006/math" xmlns:v="urn:schemas-microsoft-com:vml" xmlns:w10="urn:schemas-microsoft-com:office:word" xmlns:w="http://schemas.openxmlformats.org/wordprocessingml/2006/main" xmlns:w14="http://schemas.microsoft.com/office/word/2010/wordml" xmlns:w15="http://schemas.microsoft.com/office/word/2012/wordml" xmlns:sl="http://schemas.openxmlformats.org/schemaLibrary/2006/main" mc:Ignorable="w14 w15">
+<w:settings xmlns:mc="http://schemas.openxmlformats.org/markup-compatibility/2006" xmlns:o="urn:schemas-microsoft-com:office:office" xmlns:r="http://schemas.openxmlformats.org/officeDocument/2006/relationships" xmlns:m="http://schemas.openxmlformats.org/officeDocument/2006/math" xmlns:v="urn:schemas-microsoft-com:vml" xmlns:w10="urn:schemas-microsoft-com:office:word" xmlns:w="http://schemas.openxmlformats.org/wordprocessingml/2006/main" xmlns:w14="http://schemas.microsoft.com/office/word/2010/wordml" xmlns:sl="http://schemas.openxmlformats.org/schemaLibrary/2006/main" mc:Ignorable="w14">
   <w:view w:val="normal"/>
   <w:defaultTabStop w:val="720"/>
   <w:characterSpacingControl w:val="doNotCompress"/>
@@ -27936,8 +30208,10 @@
   <w:rsids>
     <w:rsidRoot w:val="004D3BD8"/>
     <w:rsid w:val="004D3BD8"/>
+    <w:rsid w:val="00526A5C"/>
     <w:rsid w:val="00591FD0"/>
     <w:rsid w:val="006847CC"/>
+    <w:rsid w:val="00763865"/>
     <w:rsid w:val="00896BAE"/>
     <w:rsid w:val="009A3995"/>
     <w:rsid w:val="00EF1824"/>
@@ -27964,7 +30238,7 @@
 </file>
 
 <file path=word/glossary/styles.xml><?xml version="1.0" encoding="utf-8"?>
-<w:styles xmlns:mc="http://schemas.openxmlformats.org/markup-compatibility/2006" xmlns:r="http://schemas.openxmlformats.org/officeDocument/2006/relationships" xmlns:w="http://schemas.openxmlformats.org/wordprocessingml/2006/main" xmlns:w14="http://schemas.microsoft.com/office/word/2010/wordml" xmlns:w15="http://schemas.microsoft.com/office/word/2012/wordml" mc:Ignorable="w14 w15">
+<w:styles xmlns:mc="http://schemas.openxmlformats.org/markup-compatibility/2006" xmlns:r="http://schemas.openxmlformats.org/officeDocument/2006/relationships" xmlns:w="http://schemas.openxmlformats.org/wordprocessingml/2006/main" xmlns:w14="http://schemas.microsoft.com/office/word/2010/wordml" mc:Ignorable="w14">
   <w:docDefaults>
     <w:rPrDefault>
       <w:rPr>
@@ -27980,378 +30254,355 @@
       </w:pPr>
     </w:pPrDefault>
   </w:docDefaults>
-  <w:latentStyles w:defLockedState="0" w:defUIPriority="99" w:defSemiHidden="0" w:defUnhideWhenUsed="0" w:defQFormat="0" w:count="371">
-    <w:lsdException w:name="Normal" w:uiPriority="0" w:qFormat="1"/>
-    <w:lsdException w:name="heading 1" w:uiPriority="9" w:qFormat="1"/>
-    <w:lsdException w:name="heading 2" w:semiHidden="1" w:uiPriority="9" w:unhideWhenUsed="1" w:qFormat="1"/>
-    <w:lsdException w:name="heading 3" w:semiHidden="1" w:uiPriority="9" w:unhideWhenUsed="1" w:qFormat="1"/>
-    <w:lsdException w:name="heading 4" w:semiHidden="1" w:uiPriority="9" w:unhideWhenUsed="1" w:qFormat="1"/>
-    <w:lsdException w:name="heading 5" w:semiHidden="1" w:uiPriority="9" w:unhideWhenUsed="1" w:qFormat="1"/>
-    <w:lsdException w:name="heading 6" w:semiHidden="1" w:uiPriority="9" w:unhideWhenUsed="1" w:qFormat="1"/>
-    <w:lsdException w:name="heading 7" w:semiHidden="1" w:uiPriority="9" w:unhideWhenUsed="1" w:qFormat="1"/>
-    <w:lsdException w:name="heading 8" w:semiHidden="1" w:uiPriority="9" w:unhideWhenUsed="1" w:qFormat="1"/>
-    <w:lsdException w:name="heading 9" w:semiHidden="1" w:uiPriority="9" w:unhideWhenUsed="1" w:qFormat="1"/>
-    <w:lsdException w:name="index 1" w:semiHidden="1" w:unhideWhenUsed="1"/>
-    <w:lsdException w:name="index 2" w:semiHidden="1" w:unhideWhenUsed="1"/>
-    <w:lsdException w:name="index 3" w:semiHidden="1" w:unhideWhenUsed="1"/>
-    <w:lsdException w:name="index 4" w:semiHidden="1" w:unhideWhenUsed="1"/>
-    <w:lsdException w:name="index 5" w:semiHidden="1" w:unhideWhenUsed="1"/>
-    <w:lsdException w:name="index 6" w:semiHidden="1" w:unhideWhenUsed="1"/>
-    <w:lsdException w:name="index 7" w:semiHidden="1" w:unhideWhenUsed="1"/>
-    <w:lsdException w:name="index 8" w:semiHidden="1" w:unhideWhenUsed="1"/>
-    <w:lsdException w:name="index 9" w:semiHidden="1" w:unhideWhenUsed="1"/>
-    <w:lsdException w:name="toc 1" w:semiHidden="1" w:uiPriority="39" w:unhideWhenUsed="1"/>
-    <w:lsdException w:name="toc 2" w:semiHidden="1" w:uiPriority="39" w:unhideWhenUsed="1"/>
-    <w:lsdException w:name="toc 3" w:semiHidden="1" w:uiPriority="39" w:unhideWhenUsed="1"/>
-    <w:lsdException w:name="toc 4" w:semiHidden="1" w:uiPriority="39" w:unhideWhenUsed="1"/>
-    <w:lsdException w:name="toc 5" w:semiHidden="1" w:uiPriority="39" w:unhideWhenUsed="1"/>
-    <w:lsdException w:name="toc 6" w:semiHidden="1" w:uiPriority="39" w:unhideWhenUsed="1"/>
-    <w:lsdException w:name="toc 7" w:semiHidden="1" w:uiPriority="39" w:unhideWhenUsed="1"/>
-    <w:lsdException w:name="toc 8" w:semiHidden="1" w:uiPriority="39" w:unhideWhenUsed="1"/>
-    <w:lsdException w:name="toc 9" w:semiHidden="1" w:uiPriority="39" w:unhideWhenUsed="1"/>
-    <w:lsdException w:name="Normal Indent" w:semiHidden="1" w:unhideWhenUsed="1"/>
-    <w:lsdException w:name="footnote text" w:semiHidden="1" w:unhideWhenUsed="1"/>
-    <w:lsdException w:name="annotation text" w:semiHidden="1" w:unhideWhenUsed="1"/>
-    <w:lsdException w:name="header" w:semiHidden="1" w:unhideWhenUsed="1"/>
-    <w:lsdException w:name="footer" w:semiHidden="1" w:unhideWhenUsed="1"/>
-    <w:lsdException w:name="index heading" w:semiHidden="1" w:unhideWhenUsed="1"/>
-    <w:lsdException w:name="caption" w:semiHidden="1" w:uiPriority="35" w:unhideWhenUsed="1" w:qFormat="1"/>
-    <w:lsdException w:name="table of figures" w:semiHidden="1" w:unhideWhenUsed="1"/>
-    <w:lsdException w:name="envelope address" w:semiHidden="1" w:unhideWhenUsed="1"/>
-    <w:lsdException w:name="envelope return" w:semiHidden="1" w:unhideWhenUsed="1"/>
-    <w:lsdException w:name="footnote reference" w:semiHidden="1" w:unhideWhenUsed="1"/>
-    <w:lsdException w:name="annotation reference" w:semiHidden="1" w:unhideWhenUsed="1"/>
-    <w:lsdException w:name="line number" w:semiHidden="1" w:unhideWhenUsed="1"/>
-    <w:lsdException w:name="page number" w:semiHidden="1" w:unhideWhenUsed="1"/>
-    <w:lsdException w:name="endnote reference" w:semiHidden="1" w:unhideWhenUsed="1"/>
-    <w:lsdException w:name="endnote text" w:semiHidden="1" w:unhideWhenUsed="1"/>
-    <w:lsdException w:name="table of authorities" w:semiHidden="1" w:unhideWhenUsed="1"/>
-    <w:lsdException w:name="macro" w:semiHidden="1" w:unhideWhenUsed="1"/>
-    <w:lsdException w:name="toa heading" w:semiHidden="1" w:unhideWhenUsed="1"/>
-    <w:lsdException w:name="List" w:semiHidden="1" w:unhideWhenUsed="1"/>
-    <w:lsdException w:name="List Bullet" w:semiHidden="1" w:unhideWhenUsed="1"/>
-    <w:lsdException w:name="List Number" w:semiHidden="1" w:unhideWhenUsed="1"/>
-    <w:lsdException w:name="List 2" w:semiHidden="1" w:unhideWhenUsed="1"/>
-    <w:lsdException w:name="List 3" w:semiHidden="1" w:unhideWhenUsed="1"/>
-    <w:lsdException w:name="List 4" w:semiHidden="1" w:unhideWhenUsed="1"/>
-    <w:lsdException w:name="List 5" w:semiHidden="1" w:unhideWhenUsed="1"/>
-    <w:lsdException w:name="List Bullet 2" w:semiHidden="1" w:unhideWhenUsed="1"/>
-    <w:lsdException w:name="List Bullet 3" w:semiHidden="1" w:unhideWhenUsed="1"/>
-    <w:lsdException w:name="List Bullet 4" w:semiHidden="1" w:unhideWhenUsed="1"/>
-    <w:lsdException w:name="List Bullet 5" w:semiHidden="1" w:unhideWhenUsed="1"/>
-    <w:lsdException w:name="List Number 2" w:semiHidden="1" w:unhideWhenUsed="1"/>
-    <w:lsdException w:name="List Number 3" w:semiHidden="1" w:unhideWhenUsed="1"/>
-    <w:lsdException w:name="List Number 4" w:semiHidden="1" w:unhideWhenUsed="1"/>
-    <w:lsdException w:name="List Number 5" w:semiHidden="1" w:unhideWhenUsed="1"/>
-    <w:lsdException w:name="Title" w:uiPriority="10" w:qFormat="1"/>
-    <w:lsdException w:name="Closing" w:semiHidden="1" w:unhideWhenUsed="1"/>
-    <w:lsdException w:name="Signature" w:semiHidden="1" w:unhideWhenUsed="1"/>
-    <w:lsdException w:name="Default Paragraph Font" w:semiHidden="1" w:uiPriority="1" w:unhideWhenUsed="1"/>
-    <w:lsdException w:name="Body Text" w:semiHidden="1" w:unhideWhenUsed="1"/>
-    <w:lsdException w:name="Body Text Indent" w:semiHidden="1" w:unhideWhenUsed="1"/>
-    <w:lsdException w:name="List Continue" w:semiHidden="1" w:unhideWhenUsed="1"/>
-    <w:lsdException w:name="List Continue 2" w:semiHidden="1" w:unhideWhenUsed="1"/>
-    <w:lsdException w:name="List Continue 3" w:semiHidden="1" w:unhideWhenUsed="1"/>
-    <w:lsdException w:name="List Continue 4" w:semiHidden="1" w:unhideWhenUsed="1"/>
-    <w:lsdException w:name="List Continue 5" w:semiHidden="1" w:unhideWhenUsed="1"/>
-    <w:lsdException w:name="Message Header" w:semiHidden="1" w:unhideWhenUsed="1"/>
-    <w:lsdException w:name="Subtitle" w:uiPriority="11" w:qFormat="1"/>
-    <w:lsdException w:name="Salutation" w:semiHidden="1" w:unhideWhenUsed="1"/>
-    <w:lsdException w:name="Date" w:semiHidden="1" w:unhideWhenUsed="1"/>
-    <w:lsdException w:name="Body Text First Indent" w:semiHidden="1" w:unhideWhenUsed="1"/>
-    <w:lsdException w:name="Body Text First Indent 2" w:semiHidden="1" w:unhideWhenUsed="1"/>
-    <w:lsdException w:name="Note Heading" w:semiHidden="1" w:unhideWhenUsed="1"/>
-    <w:lsdException w:name="Body Text 2" w:semiHidden="1" w:unhideWhenUsed="1"/>
-    <w:lsdException w:name="Body Text 3" w:semiHidden="1" w:unhideWhenUsed="1"/>
-    <w:lsdException w:name="Body Text Indent 2" w:semiHidden="1" w:unhideWhenUsed="1"/>
-    <w:lsdException w:name="Body Text Indent 3" w:semiHidden="1" w:unhideWhenUsed="1"/>
-    <w:lsdException w:name="Block Text" w:semiHidden="1" w:unhideWhenUsed="1"/>
-    <w:lsdException w:name="Hyperlink" w:semiHidden="1" w:unhideWhenUsed="1"/>
-    <w:lsdException w:name="FollowedHyperlink" w:semiHidden="1" w:unhideWhenUsed="1"/>
-    <w:lsdException w:name="Strong" w:uiPriority="22" w:qFormat="1"/>
-    <w:lsdException w:name="Emphasis" w:uiPriority="20" w:qFormat="1"/>
-    <w:lsdException w:name="Document Map" w:semiHidden="1" w:unhideWhenUsed="1"/>
-    <w:lsdException w:name="Plain Text" w:semiHidden="1" w:unhideWhenUsed="1"/>
-    <w:lsdException w:name="E-mail Signature" w:semiHidden="1" w:unhideWhenUsed="1"/>
-    <w:lsdException w:name="HTML Top of Form" w:semiHidden="1" w:unhideWhenUsed="1"/>
-    <w:lsdException w:name="HTML Bottom of Form" w:semiHidden="1" w:unhideWhenUsed="1"/>
-    <w:lsdException w:name="Normal (Web)" w:semiHidden="1" w:unhideWhenUsed="1"/>
-    <w:lsdException w:name="HTML Acronym" w:semiHidden="1" w:unhideWhenUsed="1"/>
-    <w:lsdException w:name="HTML Address" w:semiHidden="1" w:unhideWhenUsed="1"/>
-    <w:lsdException w:name="HTML Cite" w:semiHidden="1" w:unhideWhenUsed="1"/>
-    <w:lsdException w:name="HTML Code" w:semiHidden="1" w:unhideWhenUsed="1"/>
-    <w:lsdException w:name="HTML Definition" w:semiHidden="1" w:unhideWhenUsed="1"/>
-    <w:lsdException w:name="HTML Keyboard" w:semiHidden="1" w:unhideWhenUsed="1"/>
-    <w:lsdException w:name="HTML Preformatted" w:semiHidden="1" w:unhideWhenUsed="1"/>
-    <w:lsdException w:name="HTML Sample" w:semiHidden="1" w:unhideWhenUsed="1"/>
-    <w:lsdException w:name="HTML Typewriter" w:semiHidden="1" w:unhideWhenUsed="1"/>
-    <w:lsdException w:name="HTML Variable" w:semiHidden="1" w:unhideWhenUsed="1"/>
-    <w:lsdException w:name="Normal Table" w:semiHidden="1" w:unhideWhenUsed="1"/>
-    <w:lsdException w:name="annotation subject" w:semiHidden="1" w:unhideWhenUsed="1"/>
-    <w:lsdException w:name="No List" w:semiHidden="1" w:unhideWhenUsed="1"/>
-    <w:lsdException w:name="Outline List 1" w:semiHidden="1" w:unhideWhenUsed="1"/>
-    <w:lsdException w:name="Outline List 2" w:semiHidden="1" w:unhideWhenUsed="1"/>
-    <w:lsdException w:name="Outline List 3" w:semiHidden="1" w:unhideWhenUsed="1"/>
-    <w:lsdException w:name="Table Simple 1" w:semiHidden="1" w:unhideWhenUsed="1"/>
-    <w:lsdException w:name="Table Simple 2" w:semiHidden="1" w:unhideWhenUsed="1"/>
-    <w:lsdException w:name="Table Simple 3" w:semiHidden="1" w:unhideWhenUsed="1"/>
-    <w:lsdException w:name="Table Classic 1" w:semiHidden="1" w:unhideWhenUsed="1"/>
-    <w:lsdException w:name="Table Classic 2" w:semiHidden="1" w:unhideWhenUsed="1"/>
-    <w:lsdException w:name="Table Classic 3" w:semiHidden="1" w:unhideWhenUsed="1"/>
-    <w:lsdException w:name="Table Classic 4" w:semiHidden="1" w:unhideWhenUsed="1"/>
-    <w:lsdException w:name="Table Colorful 1" w:semiHidden="1" w:unhideWhenUsed="1"/>
-    <w:lsdException w:name="Table Colorful 2" w:semiHidden="1" w:unhideWhenUsed="1"/>
-    <w:lsdException w:name="Table Colorful 3" w:semiHidden="1" w:unhideWhenUsed="1"/>
-    <w:lsdException w:name="Table Columns 1" w:semiHidden="1" w:unhideWhenUsed="1"/>
-    <w:lsdException w:name="Table Columns 2" w:semiHidden="1" w:unhideWhenUsed="1"/>
-    <w:lsdException w:name="Table Columns 3" w:semiHidden="1" w:unhideWhenUsed="1"/>
-    <w:lsdException w:name="Table Columns 4" w:semiHidden="1" w:unhideWhenUsed="1"/>
-    <w:lsdException w:name="Table Columns 5" w:semiHidden="1" w:unhideWhenUsed="1"/>
-    <w:lsdException w:name="Table Grid 1" w:semiHidden="1" w:unhideWhenUsed="1"/>
-    <w:lsdException w:name="Table Grid 2" w:semiHidden="1" w:unhideWhenUsed="1"/>
-    <w:lsdException w:name="Table Grid 3" w:semiHidden="1" w:unhideWhenUsed="1"/>
-    <w:lsdException w:name="Table Grid 4" w:semiHidden="1" w:unhideWhenUsed="1"/>
-    <w:lsdException w:name="Table Grid 5" w:semiHidden="1" w:unhideWhenUsed="1"/>
-    <w:lsdException w:name="Table Grid 6" w:semiHidden="1" w:unhideWhenUsed="1"/>
-    <w:lsdException w:name="Table Grid 7" w:semiHidden="1" w:unhideWhenUsed="1"/>
-    <w:lsdException w:name="Table Grid 8" w:semiHidden="1" w:unhideWhenUsed="1"/>
-    <w:lsdException w:name="Table List 1" w:semiHidden="1" w:unhideWhenUsed="1"/>
-    <w:lsdException w:name="Table List 2" w:semiHidden="1" w:unhideWhenUsed="1"/>
-    <w:lsdException w:name="Table List 3" w:semiHidden="1" w:unhideWhenUsed="1"/>
-    <w:lsdException w:name="Table List 4" w:semiHidden="1" w:unhideWhenUsed="1"/>
-    <w:lsdException w:name="Table List 5" w:semiHidden="1" w:unhideWhenUsed="1"/>
-    <w:lsdException w:name="Table List 6" w:semiHidden="1" w:unhideWhenUsed="1"/>
-    <w:lsdException w:name="Table List 7" w:semiHidden="1" w:unhideWhenUsed="1"/>
-    <w:lsdException w:name="Table List 8" w:semiHidden="1" w:unhideWhenUsed="1"/>
-    <w:lsdException w:name="Table 3D effects 1" w:semiHidden="1" w:unhideWhenUsed="1"/>
-    <w:lsdException w:name="Table 3D effects 2" w:semiHidden="1" w:unhideWhenUsed="1"/>
-    <w:lsdException w:name="Table 3D effects 3" w:semiHidden="1" w:unhideWhenUsed="1"/>
-    <w:lsdException w:name="Table Contemporary" w:semiHidden="1" w:unhideWhenUsed="1"/>
-    <w:lsdException w:name="Table Elegant" w:semiHidden="1" w:unhideWhenUsed="1"/>
-    <w:lsdException w:name="Table Professional" w:semiHidden="1" w:unhideWhenUsed="1"/>
-    <w:lsdException w:name="Table Subtle 1" w:semiHidden="1" w:unhideWhenUsed="1"/>
-    <w:lsdException w:name="Table Subtle 2" w:semiHidden="1" w:unhideWhenUsed="1"/>
-    <w:lsdException w:name="Table Web 1" w:semiHidden="1" w:unhideWhenUsed="1"/>
-    <w:lsdException w:name="Table Web 2" w:semiHidden="1" w:unhideWhenUsed="1"/>
-    <w:lsdException w:name="Table Web 3" w:semiHidden="1" w:unhideWhenUsed="1"/>
-    <w:lsdException w:name="Balloon Text" w:semiHidden="1" w:unhideWhenUsed="1"/>
-    <w:lsdException w:name="Table Grid" w:uiPriority="59"/>
-    <w:lsdException w:name="Table Theme" w:semiHidden="1" w:unhideWhenUsed="1"/>
-    <w:lsdException w:name="Placeholder Text" w:semiHidden="1"/>
-    <w:lsdException w:name="No Spacing" w:uiPriority="1" w:qFormat="1"/>
-    <w:lsdException w:name="Light Shading" w:uiPriority="60"/>
-    <w:lsdException w:name="Light List" w:uiPriority="61"/>
-    <w:lsdException w:name="Light Grid" w:uiPriority="62"/>
-    <w:lsdException w:name="Medium Shading 1" w:uiPriority="63"/>
-    <w:lsdException w:name="Medium Shading 2" w:uiPriority="64"/>
-    <w:lsdException w:name="Medium List 1" w:uiPriority="65"/>
-    <w:lsdException w:name="Medium List 2" w:uiPriority="66"/>
-    <w:lsdException w:name="Medium Grid 1" w:uiPriority="67"/>
-    <w:lsdException w:name="Medium Grid 2" w:uiPriority="68"/>
-    <w:lsdException w:name="Medium Grid 3" w:uiPriority="69"/>
-    <w:lsdException w:name="Dark List" w:uiPriority="70"/>
-    <w:lsdException w:name="Colorful Shading" w:uiPriority="71"/>
-    <w:lsdException w:name="Colorful List" w:uiPriority="72"/>
-    <w:lsdException w:name="Colorful Grid" w:uiPriority="73"/>
-    <w:lsdException w:name="Light Shading Accent 1" w:uiPriority="60"/>
-    <w:lsdException w:name="Light List Accent 1" w:uiPriority="61"/>
-    <w:lsdException w:name="Light Grid Accent 1" w:uiPriority="62"/>
-    <w:lsdException w:name="Medium Shading 1 Accent 1" w:uiPriority="63"/>
-    <w:lsdException w:name="Medium Shading 2 Accent 1" w:uiPriority="64"/>
-    <w:lsdException w:name="Medium List 1 Accent 1" w:uiPriority="65"/>
-    <w:lsdException w:name="Revision" w:semiHidden="1"/>
-    <w:lsdException w:name="List Paragraph" w:uiPriority="34" w:qFormat="1"/>
-    <w:lsdException w:name="Quote" w:uiPriority="29" w:qFormat="1"/>
-    <w:lsdException w:name="Intense Quote" w:uiPriority="30" w:qFormat="1"/>
-    <w:lsdException w:name="Medium List 2 Accent 1" w:uiPriority="66"/>
-    <w:lsdException w:name="Medium Grid 1 Accent 1" w:uiPriority="67"/>
-    <w:lsdException w:name="Medium Grid 2 Accent 1" w:uiPriority="68"/>
-    <w:lsdException w:name="Medium Grid 3 Accent 1" w:uiPriority="69"/>
-    <w:lsdException w:name="Dark List Accent 1" w:uiPriority="70"/>
-    <w:lsdException w:name="Colorful Shading Accent 1" w:uiPriority="71"/>
-    <w:lsdException w:name="Colorful List Accent 1" w:uiPriority="72"/>
-    <w:lsdException w:name="Colorful Grid Accent 1" w:uiPriority="73"/>
-    <w:lsdException w:name="Light Shading Accent 2" w:uiPriority="60"/>
-    <w:lsdException w:name="Light List Accent 2" w:uiPriority="61"/>
-    <w:lsdException w:name="Light Grid Accent 2" w:uiPriority="62"/>
-    <w:lsdException w:name="Medium Shading 1 Accent 2" w:uiPriority="63"/>
-    <w:lsdException w:name="Medium Shading 2 Accent 2" w:uiPriority="64"/>
-    <w:lsdException w:name="Medium List 1 Accent 2" w:uiPriority="65"/>
-    <w:lsdException w:name="Medium List 2 Accent 2" w:uiPriority="66"/>
-    <w:lsdException w:name="Medium Grid 1 Accent 2" w:uiPriority="67"/>
-    <w:lsdException w:name="Medium Grid 2 Accent 2" w:uiPriority="68"/>
-    <w:lsdException w:name="Medium Grid 3 Accent 2" w:uiPriority="69"/>
-    <w:lsdException w:name="Dark List Accent 2" w:uiPriority="70"/>
-    <w:lsdException w:name="Colorful Shading Accent 2" w:uiPriority="71"/>
-    <w:lsdException w:name="Colorful List Accent 2" w:uiPriority="72"/>
-    <w:lsdException w:name="Colorful Grid Accent 2" w:uiPriority="73"/>
-    <w:lsdException w:name="Light Shading Accent 3" w:uiPriority="60"/>
-    <w:lsdException w:name="Light List Accent 3" w:uiPriority="61"/>
-    <w:lsdException w:name="Light Grid Accent 3" w:uiPriority="62"/>
-    <w:lsdException w:name="Medium Shading 1 Accent 3" w:uiPriority="63"/>
-    <w:lsdException w:name="Medium Shading 2 Accent 3" w:uiPriority="64"/>
-    <w:lsdException w:name="Medium List 1 Accent 3" w:uiPriority="65"/>
-    <w:lsdException w:name="Medium List 2 Accent 3" w:uiPriority="66"/>
-    <w:lsdException w:name="Medium Grid 1 Accent 3" w:uiPriority="67"/>
-    <w:lsdException w:name="Medium Grid 2 Accent 3" w:uiPriority="68"/>
-    <w:lsdException w:name="Medium Grid 3 Accent 3" w:uiPriority="69"/>
-    <w:lsdException w:name="Dark List Accent 3" w:uiPriority="70"/>
-    <w:lsdException w:name="Colorful Shading Accent 3" w:uiPriority="71"/>
-    <w:lsdException w:name="Colorful List Accent 3" w:uiPriority="72"/>
-    <w:lsdException w:name="Colorful Grid Accent 3" w:uiPriority="73"/>
-    <w:lsdException w:name="Light Shading Accent 4" w:uiPriority="60"/>
-    <w:lsdException w:name="Light List Accent 4" w:uiPriority="61"/>
-    <w:lsdException w:name="Light Grid Accent 4" w:uiPriority="62"/>
-    <w:lsdException w:name="Medium Shading 1 Accent 4" w:uiPriority="63"/>
-    <w:lsdException w:name="Medium Shading 2 Accent 4" w:uiPriority="64"/>
-    <w:lsdException w:name="Medium List 1 Accent 4" w:uiPriority="65"/>
-    <w:lsdException w:name="Medium List 2 Accent 4" w:uiPriority="66"/>
-    <w:lsdException w:name="Medium Grid 1 Accent 4" w:uiPriority="67"/>
-    <w:lsdException w:name="Medium Grid 2 Accent 4" w:uiPriority="68"/>
-    <w:lsdException w:name="Medium Grid 3 Accent 4" w:uiPriority="69"/>
-    <w:lsdException w:name="Dark List Accent 4" w:uiPriority="70"/>
-    <w:lsdException w:name="Colorful Shading Accent 4" w:uiPriority="71"/>
-    <w:lsdException w:name="Colorful List Accent 4" w:uiPriority="72"/>
-    <w:lsdException w:name="Colorful Grid Accent 4" w:uiPriority="73"/>
-    <w:lsdException w:name="Light Shading Accent 5" w:uiPriority="60"/>
-    <w:lsdException w:name="Light List Accent 5" w:uiPriority="61"/>
-    <w:lsdException w:name="Light Grid Accent 5" w:uiPriority="62"/>
-    <w:lsdException w:name="Medium Shading 1 Accent 5" w:uiPriority="63"/>
-    <w:lsdException w:name="Medium Shading 2 Accent 5" w:uiPriority="64"/>
-    <w:lsdException w:name="Medium List 1 Accent 5" w:uiPriority="65"/>
-    <w:lsdException w:name="Medium List 2 Accent 5" w:uiPriority="66"/>
-    <w:lsdException w:name="Medium Grid 1 Accent 5" w:uiPriority="67"/>
-    <w:lsdException w:name="Medium Grid 2 Accent 5" w:uiPriority="68"/>
-    <w:lsdException w:name="Medium Grid 3 Accent 5" w:uiPriority="69"/>
-    <w:lsdException w:name="Dark List Accent 5" w:uiPriority="70"/>
-    <w:lsdException w:name="Colorful Shading Accent 5" w:uiPriority="71"/>
-    <w:lsdException w:name="Colorful List Accent 5" w:uiPriority="72"/>
-    <w:lsdException w:name="Colorful Grid Accent 5" w:uiPriority="73"/>
-    <w:lsdException w:name="Light Shading Accent 6" w:uiPriority="60"/>
-    <w:lsdException w:name="Light List Accent 6" w:uiPriority="61"/>
-    <w:lsdException w:name="Light Grid Accent 6" w:uiPriority="62"/>
-    <w:lsdException w:name="Medium Shading 1 Accent 6" w:uiPriority="63"/>
-    <w:lsdException w:name="Medium Shading 2 Accent 6" w:uiPriority="64"/>
-    <w:lsdException w:name="Medium List 1 Accent 6" w:uiPriority="65"/>
-    <w:lsdException w:name="Medium List 2 Accent 6" w:uiPriority="66"/>
-    <w:lsdException w:name="Medium Grid 1 Accent 6" w:uiPriority="67"/>
-    <w:lsdException w:name="Medium Grid 2 Accent 6" w:uiPriority="68"/>
-    <w:lsdException w:name="Medium Grid 3 Accent 6" w:uiPriority="69"/>
-    <w:lsdException w:name="Dark List Accent 6" w:uiPriority="70"/>
-    <w:lsdException w:name="Colorful Shading Accent 6" w:uiPriority="71"/>
-    <w:lsdException w:name="Colorful List Accent 6" w:uiPriority="72"/>
-    <w:lsdException w:name="Colorful Grid Accent 6" w:uiPriority="73"/>
-    <w:lsdException w:name="Subtle Emphasis" w:uiPriority="19" w:qFormat="1"/>
-    <w:lsdException w:name="Intense Emphasis" w:uiPriority="21" w:qFormat="1"/>
-    <w:lsdException w:name="Subtle Reference" w:uiPriority="31" w:qFormat="1"/>
-    <w:lsdException w:name="Intense Reference" w:uiPriority="32" w:qFormat="1"/>
-    <w:lsdException w:name="Book Title" w:uiPriority="33" w:qFormat="1"/>
-    <w:lsdException w:name="Bibliography" w:semiHidden="1" w:uiPriority="37" w:unhideWhenUsed="1"/>
-    <w:lsdException w:name="TOC Heading" w:semiHidden="1" w:uiPriority="39" w:unhideWhenUsed="1" w:qFormat="1"/>
-    <w:lsdException w:name="Plain Table 1" w:uiPriority="41"/>
-    <w:lsdException w:name="Plain Table 2" w:uiPriority="42"/>
-    <w:lsdException w:name="Plain Table 3" w:uiPriority="43"/>
-    <w:lsdException w:name="Plain Table 4" w:uiPriority="44"/>
-    <w:lsdException w:name="Plain Table 5" w:uiPriority="45"/>
-    <w:lsdException w:name="Grid Table Light" w:uiPriority="40"/>
-    <w:lsdException w:name="Grid Table 1 Light" w:uiPriority="46"/>
-    <w:lsdException w:name="Grid Table 2" w:uiPriority="47"/>
-    <w:lsdException w:name="Grid Table 3" w:uiPriority="48"/>
-    <w:lsdException w:name="Grid Table 4" w:uiPriority="49"/>
-    <w:lsdException w:name="Grid Table 5 Dark" w:uiPriority="50"/>
-    <w:lsdException w:name="Grid Table 6 Colorful" w:uiPriority="51"/>
-    <w:lsdException w:name="Grid Table 7 Colorful" w:uiPriority="52"/>
-    <w:lsdException w:name="Grid Table 1 Light Accent 1" w:uiPriority="46"/>
-    <w:lsdException w:name="Grid Table 2 Accent 1" w:uiPriority="47"/>
-    <w:lsdException w:name="Grid Table 3 Accent 1" w:uiPriority="48"/>
-    <w:lsdException w:name="Grid Table 4 Accent 1" w:uiPriority="49"/>
-    <w:lsdException w:name="Grid Table 5 Dark Accent 1" w:uiPriority="50"/>
-    <w:lsdException w:name="Grid Table 6 Colorful Accent 1" w:uiPriority="51"/>
-    <w:lsdException w:name="Grid Table 7 Colorful Accent 1" w:uiPriority="52"/>
-    <w:lsdException w:name="Grid Table 1 Light Accent 2" w:uiPriority="46"/>
-    <w:lsdException w:name="Grid Table 2 Accent 2" w:uiPriority="47"/>
-    <w:lsdException w:name="Grid Table 3 Accent 2" w:uiPriority="48"/>
-    <w:lsdException w:name="Grid Table 4 Accent 2" w:uiPriority="49"/>
-    <w:lsdException w:name="Grid Table 5 Dark Accent 2" w:uiPriority="50"/>
-    <w:lsdException w:name="Grid Table 6 Colorful Accent 2" w:uiPriority="51"/>
-    <w:lsdException w:name="Grid Table 7 Colorful Accent 2" w:uiPriority="52"/>
-    <w:lsdException w:name="Grid Table 1 Light Accent 3" w:uiPriority="46"/>
-    <w:lsdException w:name="Grid Table 2 Accent 3" w:uiPriority="47"/>
-    <w:lsdException w:name="Grid Table 3 Accent 3" w:uiPriority="48"/>
-    <w:lsdException w:name="Grid Table 4 Accent 3" w:uiPriority="49"/>
-    <w:lsdException w:name="Grid Table 5 Dark Accent 3" w:uiPriority="50"/>
-    <w:lsdException w:name="Grid Table 6 Colorful Accent 3" w:uiPriority="51"/>
-    <w:lsdException w:name="Grid Table 7 Colorful Accent 3" w:uiPriority="52"/>
-    <w:lsdException w:name="Grid Table 1 Light Accent 4" w:uiPriority="46"/>
-    <w:lsdException w:name="Grid Table 2 Accent 4" w:uiPriority="47"/>
-    <w:lsdException w:name="Grid Table 3 Accent 4" w:uiPriority="48"/>
-    <w:lsdException w:name="Grid Table 4 Accent 4" w:uiPriority="49"/>
-    <w:lsdException w:name="Grid Table 5 Dark Accent 4" w:uiPriority="50"/>
-    <w:lsdException w:name="Grid Table 6 Colorful Accent 4" w:uiPriority="51"/>
-    <w:lsdException w:name="Grid Table 7 Colorful Accent 4" w:uiPriority="52"/>
-    <w:lsdException w:name="Grid Table 1 Light Accent 5" w:uiPriority="46"/>
-    <w:lsdException w:name="Grid Table 2 Accent 5" w:uiPriority="47"/>
-    <w:lsdException w:name="Grid Table 3 Accent 5" w:uiPriority="48"/>
-    <w:lsdException w:name="Grid Table 4 Accent 5" w:uiPriority="49"/>
-    <w:lsdException w:name="Grid Table 5 Dark Accent 5" w:uiPriority="50"/>
-    <w:lsdException w:name="Grid Table 6 Colorful Accent 5" w:uiPriority="51"/>
-    <w:lsdException w:name="Grid Table 7 Colorful Accent 5" w:uiPriority="52"/>
-    <w:lsdException w:name="Grid Table 1 Light Accent 6" w:uiPriority="46"/>
-    <w:lsdException w:name="Grid Table 2 Accent 6" w:uiPriority="47"/>
-    <w:lsdException w:name="Grid Table 3 Accent 6" w:uiPriority="48"/>
-    <w:lsdException w:name="Grid Table 4 Accent 6" w:uiPriority="49"/>
-    <w:lsdException w:name="Grid Table 5 Dark Accent 6" w:uiPriority="50"/>
-    <w:lsdException w:name="Grid Table 6 Colorful Accent 6" w:uiPriority="51"/>
-    <w:lsdException w:name="Grid Table 7 Colorful Accent 6" w:uiPriority="52"/>
-    <w:lsdException w:name="List Table 1 Light" w:uiPriority="46"/>
-    <w:lsdException w:name="List Table 2" w:uiPriority="47"/>
-    <w:lsdException w:name="List Table 3" w:uiPriority="48"/>
-    <w:lsdException w:name="List Table 4" w:uiPriority="49"/>
-    <w:lsdException w:name="List Table 5 Dark" w:uiPriority="50"/>
-    <w:lsdException w:name="List Table 6 Colorful" w:uiPriority="51"/>
-    <w:lsdException w:name="List Table 7 Colorful" w:uiPriority="52"/>
-    <w:lsdException w:name="List Table 1 Light Accent 1" w:uiPriority="46"/>
-    <w:lsdException w:name="List Table 2 Accent 1" w:uiPriority="47"/>
-    <w:lsdException w:name="List Table 3 Accent 1" w:uiPriority="48"/>
-    <w:lsdException w:name="List Table 4 Accent 1" w:uiPriority="49"/>
-    <w:lsdException w:name="List Table 5 Dark Accent 1" w:uiPriority="50"/>
-    <w:lsdException w:name="List Table 6 Colorful Accent 1" w:uiPriority="51"/>
-    <w:lsdException w:name="List Table 7 Colorful Accent 1" w:uiPriority="52"/>
-    <w:lsdException w:name="List Table 1 Light Accent 2" w:uiPriority="46"/>
-    <w:lsdException w:name="List Table 2 Accent 2" w:uiPriority="47"/>
-    <w:lsdException w:name="List Table 3 Accent 2" w:uiPriority="48"/>
-    <w:lsdException w:name="List Table 4 Accent 2" w:uiPriority="49"/>
-    <w:lsdException w:name="List Table 5 Dark Accent 2" w:uiPriority="50"/>
-    <w:lsdException w:name="List Table 6 Colorful Accent 2" w:uiPriority="51"/>
-    <w:lsdException w:name="List Table 7 Colorful Accent 2" w:uiPriority="52"/>
-    <w:lsdException w:name="List Table 1 Light Accent 3" w:uiPriority="46"/>
-    <w:lsdException w:name="List Table 2 Accent 3" w:uiPriority="47"/>
-    <w:lsdException w:name="List Table 3 Accent 3" w:uiPriority="48"/>
-    <w:lsdException w:name="List Table 4 Accent 3" w:uiPriority="49"/>
-    <w:lsdException w:name="List Table 5 Dark Accent 3" w:uiPriority="50"/>
-    <w:lsdException w:name="List Table 6 Colorful Accent 3" w:uiPriority="51"/>
-    <w:lsdException w:name="List Table 7 Colorful Accent 3" w:uiPriority="52"/>
-    <w:lsdException w:name="List Table 1 Light Accent 4" w:uiPriority="46"/>
-    <w:lsdException w:name="List Table 2 Accent 4" w:uiPriority="47"/>
-    <w:lsdException w:name="List Table 3 Accent 4" w:uiPriority="48"/>
-    <w:lsdException w:name="List Table 4 Accent 4" w:uiPriority="49"/>
-    <w:lsdException w:name="List Table 5 Dark Accent 4" w:uiPriority="50"/>
-    <w:lsdException w:name="List Table 6 Colorful Accent 4" w:uiPriority="51"/>
-    <w:lsdException w:name="List Table 7 Colorful Accent 4" w:uiPriority="52"/>
-    <w:lsdException w:name="List Table 1 Light Accent 5" w:uiPriority="46"/>
-    <w:lsdException w:name="List Table 2 Accent 5" w:uiPriority="47"/>
-    <w:lsdException w:name="List Table 3 Accent 5" w:uiPriority="48"/>
-    <w:lsdException w:name="List Table 4 Accent 5" w:uiPriority="49"/>
-    <w:lsdException w:name="List Table 5 Dark Accent 5" w:uiPriority="50"/>
-    <w:lsdException w:name="List Table 6 Colorful Accent 5" w:uiPriority="51"/>
-    <w:lsdException w:name="List Table 7 Colorful Accent 5" w:uiPriority="52"/>
-    <w:lsdException w:name="List Table 1 Light Accent 6" w:uiPriority="46"/>
-    <w:lsdException w:name="List Table 2 Accent 6" w:uiPriority="47"/>
-    <w:lsdException w:name="List Table 3 Accent 6" w:uiPriority="48"/>
-    <w:lsdException w:name="List Table 4 Accent 6" w:uiPriority="49"/>
-    <w:lsdException w:name="List Table 5 Dark Accent 6" w:uiPriority="50"/>
-    <w:lsdException w:name="List Table 6 Colorful Accent 6" w:uiPriority="51"/>
-    <w:lsdException w:name="List Table 7 Colorful Accent 6" w:uiPriority="52"/>
+  <w:latentStyles w:defLockedState="0" w:defUIPriority="99" w:defSemiHidden="1" w:defUnhideWhenUsed="1" w:defQFormat="0" w:count="267">
+    <w:lsdException w:name="Normal" w:semiHidden="0" w:uiPriority="0" w:unhideWhenUsed="0" w:qFormat="1"/>
+    <w:lsdException w:name="heading 1" w:semiHidden="0" w:uiPriority="9" w:unhideWhenUsed="0" w:qFormat="1"/>
+    <w:lsdException w:name="heading 2" w:uiPriority="9" w:qFormat="1"/>
+    <w:lsdException w:name="heading 3" w:uiPriority="9" w:qFormat="1"/>
+    <w:lsdException w:name="heading 4" w:uiPriority="9" w:qFormat="1"/>
+    <w:lsdException w:name="heading 5" w:uiPriority="9" w:qFormat="1"/>
+    <w:lsdException w:name="heading 6" w:uiPriority="9" w:qFormat="1"/>
+    <w:lsdException w:name="heading 7" w:uiPriority="9" w:qFormat="1"/>
+    <w:lsdException w:name="heading 8" w:uiPriority="9" w:qFormat="1"/>
+    <w:lsdException w:name="heading 9" w:uiPriority="9" w:qFormat="1"/>
+    <w:lsdException w:name="toc 1" w:uiPriority="39"/>
+    <w:lsdException w:name="toc 2" w:uiPriority="39"/>
+    <w:lsdException w:name="toc 3" w:uiPriority="39"/>
+    <w:lsdException w:name="toc 4" w:uiPriority="39"/>
+    <w:lsdException w:name="toc 5" w:uiPriority="39"/>
+    <w:lsdException w:name="toc 6" w:uiPriority="39"/>
+    <w:lsdException w:name="toc 7" w:uiPriority="39"/>
+    <w:lsdException w:name="toc 8" w:uiPriority="39"/>
+    <w:lsdException w:name="toc 9" w:uiPriority="39"/>
+    <w:lsdException w:name="caption" w:uiPriority="35" w:qFormat="1"/>
+    <w:lsdException w:name="Title" w:semiHidden="0" w:uiPriority="10" w:unhideWhenUsed="0" w:qFormat="1"/>
+    <w:lsdException w:name="Default Paragraph Font" w:uiPriority="1"/>
+    <w:lsdException w:name="Subtitle" w:semiHidden="0" w:uiPriority="11" w:unhideWhenUsed="0" w:qFormat="1"/>
+    <w:lsdException w:name="Strong" w:semiHidden="0" w:uiPriority="22" w:unhideWhenUsed="0" w:qFormat="1"/>
+    <w:lsdException w:name="Emphasis" w:semiHidden="0" w:uiPriority="20" w:unhideWhenUsed="0" w:qFormat="1"/>
+    <w:lsdException w:name="Table Grid" w:semiHidden="0" w:uiPriority="59" w:unhideWhenUsed="0"/>
+    <w:lsdException w:name="Placeholder Text" w:unhideWhenUsed="0"/>
+    <w:lsdException w:name="No Spacing" w:semiHidden="0" w:uiPriority="1" w:unhideWhenUsed="0" w:qFormat="1"/>
+    <w:lsdException w:name="Light Shading" w:semiHidden="0" w:uiPriority="60" w:unhideWhenUsed="0"/>
+    <w:lsdException w:name="Light List" w:semiHidden="0" w:uiPriority="61" w:unhideWhenUsed="0"/>
+    <w:lsdException w:name="Light Grid" w:semiHidden="0" w:uiPriority="62" w:unhideWhenUsed="0"/>
+    <w:lsdException w:name="Medium Shading 1" w:semiHidden="0" w:uiPriority="63" w:unhideWhenUsed="0"/>
+    <w:lsdException w:name="Medium Shading 2" w:semiHidden="0" w:uiPriority="64" w:unhideWhenUsed="0"/>
+    <w:lsdException w:name="Medium List 1" w:semiHidden="0" w:uiPriority="65" w:unhideWhenUsed="0"/>
+    <w:lsdException w:name="Medium List 2" w:semiHidden="0" w:uiPriority="66" w:unhideWhenUsed="0"/>
+    <w:lsdException w:name="Medium Grid 1" w:semiHidden="0" w:uiPriority="67" w:unhideWhenUsed="0"/>
+    <w:lsdException w:name="Medium Grid 2" w:semiHidden="0" w:uiPriority="68" w:unhideWhenUsed="0"/>
+    <w:lsdException w:name="Medium Grid 3" w:semiHidden="0" w:uiPriority="69" w:unhideWhenUsed="0"/>
+    <w:lsdException w:name="Dark List" w:semiHidden="0" w:uiPriority="70" w:unhideWhenUsed="0"/>
+    <w:lsdException w:name="Colorful Shading" w:semiHidden="0" w:uiPriority="71" w:unhideWhenUsed="0"/>
+    <w:lsdException w:name="Colorful List" w:semiHidden="0" w:uiPriority="72" w:unhideWhenUsed="0"/>
+    <w:lsdException w:name="Colorful Grid" w:semiHidden="0" w:uiPriority="73" w:unhideWhenUsed="0"/>
+    <w:lsdException w:name="Light Shading Accent 1" w:semiHidden="0" w:uiPriority="60" w:unhideWhenUsed="0"/>
+    <w:lsdException w:name="Light List Accent 1" w:semiHidden="0" w:uiPriority="61" w:unhideWhenUsed="0"/>
+    <w:lsdException w:name="Light Grid Accent 1" w:semiHidden="0" w:uiPriority="62" w:unhideWhenUsed="0"/>
+    <w:lsdException w:name="Medium Shading 1 Accent 1" w:semiHidden="0" w:uiPriority="63" w:unhideWhenUsed="0"/>
+    <w:lsdException w:name="Medium Shading 2 Accent 1" w:semiHidden="0" w:uiPriority="64" w:unhideWhenUsed="0"/>
+    <w:lsdException w:name="Medium List 1 Accent 1" w:semiHidden="0" w:uiPriority="65" w:unhideWhenUsed="0"/>
+    <w:lsdException w:name="Revision" w:unhideWhenUsed="0"/>
+    <w:lsdException w:name="List Paragraph" w:semiHidden="0" w:uiPriority="34" w:unhideWhenUsed="0" w:qFormat="1"/>
+    <w:lsdException w:name="Quote" w:semiHidden="0" w:uiPriority="29" w:unhideWhenUsed="0" w:qFormat="1"/>
+    <w:lsdException w:name="Intense Quote" w:semiHidden="0" w:uiPriority="30" w:unhideWhenUsed="0" w:qFormat="1"/>
+    <w:lsdException w:name="Medium List 2 Accent 1" w:semiHidden="0" w:uiPriority="66" w:unhideWhenUsed="0"/>
+    <w:lsdException w:name="Medium Grid 1 Accent 1" w:semiHidden="0" w:uiPriority="67" w:unhideWhenUsed="0"/>
+    <w:lsdException w:name="Medium Grid 2 Accent 1" w:semiHidden="0" w:uiPriority="68" w:unhideWhenUsed="0"/>
+    <w:lsdException w:name="Medium Grid 3 Accent 1" w:semiHidden="0" w:uiPriority="69" w:unhideWhenUsed="0"/>
+    <w:lsdException w:name="Dark List Accent 1" w:semiHidden="0" w:uiPriority="70" w:unhideWhenUsed="0"/>
+    <w:lsdException w:name="Colorful Shading Accent 1" w:semiHidden="0" w:uiPriority="71" w:unhideWhenUsed="0"/>
+    <w:lsdException w:name="Colorful List Accent 1" w:semiHidden="0" w:uiPriority="72" w:unhideWhenUsed="0"/>
+    <w:lsdException w:name="Colorful Grid Accent 1" w:semiHidden="0" w:uiPriority="73" w:unhideWhenUsed="0"/>
+    <w:lsdException w:name="Light Shading Accent 2" w:semiHidden="0" w:uiPriority="60" w:unhideWhenUsed="0"/>
+    <w:lsdException w:name="Light List Accent 2" w:semiHidden="0" w:uiPriority="61" w:unhideWhenUsed="0"/>
+    <w:lsdException w:name="Light Grid Accent 2" w:semiHidden="0" w:uiPriority="62" w:unhideWhenUsed="0"/>
+    <w:lsdException w:name="Medium Shading 1 Accent 2" w:semiHidden="0" w:uiPriority="63" w:unhideWhenUsed="0"/>
+    <w:lsdException w:name="Medium Shading 2 Accent 2" w:semiHidden="0" w:uiPriority="64" w:unhideWhenUsed="0"/>
+    <w:lsdException w:name="Medium List 1 Accent 2" w:semiHidden="0" w:uiPriority="65" w:unhideWhenUsed="0"/>
+    <w:lsdException w:name="Medium List 2 Accent 2" w:semiHidden="0" w:uiPriority="66" w:unhideWhenUsed="0"/>
+    <w:lsdException w:name="Medium Grid 1 Accent 2" w:semiHidden="0" w:uiPriority="67" w:unhideWhenUsed="0"/>
+    <w:lsdException w:name="Medium Grid 2 Accent 2" w:semiHidden="0" w:uiPriority="68" w:unhideWhenUsed="0"/>
+    <w:lsdException w:name="Medium Grid 3 Accent 2" w:semiHidden="0" w:uiPriority="69" w:unhideWhenUsed="0"/>
+    <w:lsdException w:name="Dark List Accent 2" w:semiHidden="0" w:uiPriority="70" w:unhideWhenUsed="0"/>
+    <w:lsdException w:name="Colorful Shading Accent 2" w:semiHidden="0" w:uiPriority="71" w:unhideWhenUsed="0"/>
+    <w:lsdException w:name="Colorful List Accent 2" w:semiHidden="0" w:uiPriority="72" w:unhideWhenUsed="0"/>
+    <w:lsdException w:name="Colorful Grid Accent 2" w:semiHidden="0" w:uiPriority="73" w:unhideWhenUsed="0"/>
+    <w:lsdException w:name="Light Shading Accent 3" w:semiHidden="0" w:uiPriority="60" w:unhideWhenUsed="0"/>
+    <w:lsdException w:name="Light List Accent 3" w:semiHidden="0" w:uiPriority="61" w:unhideWhenUsed="0"/>
+    <w:lsdException w:name="Light Grid Accent 3" w:semiHidden="0" w:uiPriority="62" w:unhideWhenUsed="0"/>
+    <w:lsdException w:name="Medium Shading 1 Accent 3" w:semiHidden="0" w:uiPriority="63" w:unhideWhenUsed="0"/>
+    <w:lsdException w:name="Medium Shading 2 Accent 3" w:semiHidden="0" w:uiPriority="64" w:unhideWhenUsed="0"/>
+    <w:lsdException w:name="Medium List 1 Accent 3" w:semiHidden="0" w:uiPriority="65" w:unhideWhenUsed="0"/>
+    <w:lsdException w:name="Medium List 2 Accent 3" w:semiHidden="0" w:uiPriority="66" w:unhideWhenUsed="0"/>
+    <w:lsdException w:name="Medium Grid 1 Accent 3" w:semiHidden="0" w:uiPriority="67" w:unhideWhenUsed="0"/>
+    <w:lsdException w:name="Medium Grid 2 Accent 3" w:semiHidden="0" w:uiPriority="68" w:unhideWhenUsed="0"/>
+    <w:lsdException w:name="Medium Grid 3 Accent 3" w:semiHidden="0" w:uiPriority="69" w:unhideWhenUsed="0"/>
+    <w:lsdException w:name="Dark List Accent 3" w:semiHidden="0" w:uiPriority="70" w:unhideWhenUsed="0"/>
+    <w:lsdException w:name="Colorful Shading Accent 3" w:semiHidden="0" w:uiPriority="71" w:unhideWhenUsed="0"/>
+    <w:lsdException w:name="Colorful List Accent 3" w:semiHidden="0" w:uiPriority="72" w:unhideWhenUsed="0"/>
+    <w:lsdException w:name="Colorful Grid Accent 3" w:semiHidden="0" w:uiPriority="73" w:unhideWhenUsed="0"/>
+    <w:lsdException w:name="Light Shading Accent 4" w:semiHidden="0" w:uiPriority="60" w:unhideWhenUsed="0"/>
+    <w:lsdException w:name="Light List Accent 4" w:semiHidden="0" w:uiPriority="61" w:unhideWhenUsed="0"/>
+    <w:lsdException w:name="Light Grid Accent 4" w:semiHidden="0" w:uiPriority="62" w:unhideWhenUsed="0"/>
+    <w:lsdException w:name="Medium Shading 1 Accent 4" w:semiHidden="0" w:uiPriority="63" w:unhideWhenUsed="0"/>
+    <w:lsdException w:name="Medium Shading 2 Accent 4" w:semiHidden="0" w:uiPriority="64" w:unhideWhenUsed="0"/>
+    <w:lsdException w:name="Medium List 1 Accent 4" w:semiHidden="0" w:uiPriority="65" w:unhideWhenUsed="0"/>
+    <w:lsdException w:name="Medium List 2 Accent 4" w:semiHidden="0" w:uiPriority="66" w:unhideWhenUsed="0"/>
+    <w:lsdException w:name="Medium Grid 1 Accent 4" w:semiHidden="0" w:uiPriority="67" w:unhideWhenUsed="0"/>
+    <w:lsdException w:name="Medium Grid 2 Accent 4" w:semiHidden="0" w:uiPriority="68" w:unhideWhenUsed="0"/>
+    <w:lsdException w:name="Medium Grid 3 Accent 4" w:semiHidden="0" w:uiPriority="69" w:unhideWhenUsed="0"/>
+    <w:lsdException w:name="Dark List Accent 4" w:semiHidden="0" w:uiPriority="70" w:unhideWhenUsed="0"/>
+    <w:lsdException w:name="Colorful Shading Accent 4" w:semiHidden="0" w:uiPriority="71" w:unhideWhenUsed="0"/>
+    <w:lsdException w:name="Colorful List Accent 4" w:semiHidden="0" w:uiPriority="72" w:unhideWhenUsed="0"/>
+    <w:lsdException w:name="Colorful Grid Accent 4" w:semiHidden="0" w:uiPriority="73" w:unhideWhenUsed="0"/>
+    <w:lsdException w:name="Light Shading Accent 5" w:semiHidden="0" w:uiPriority="60" w:unhideWhenUsed="0"/>
+    <w:lsdException w:name="Light List Accent 5" w:semiHidden="0" w:uiPriority="61" w:unhideWhenUsed="0"/>
+    <w:lsdException w:name="Light Grid Accent 5" w:semiHidden="0" w:uiPriority="62" w:unhideWhenUsed="0"/>
+    <w:lsdException w:name="Medium Shading 1 Accent 5" w:semiHidden="0" w:uiPriority="63" w:unhideWhenUsed="0"/>
+    <w:lsdException w:name="Medium Shading 2 Accent 5" w:semiHidden="0" w:uiPriority="64" w:unhideWhenUsed="0"/>
+    <w:lsdException w:name="Medium List 1 Accent 5" w:semiHidden="0" w:uiPriority="65" w:unhideWhenUsed="0"/>
+    <w:lsdException w:name="Medium List 2 Accent 5" w:semiHidden="0" w:uiPriority="66" w:unhideWhenUsed="0"/>
+    <w:lsdException w:name="Medium Grid 1 Accent 5" w:semiHidden="0" w:uiPriority="67" w:unhideWhenUsed="0"/>
+    <w:lsdException w:name="Medium Grid 2 Accent 5" w:semiHidden="0" w:uiPriority="68" w:unhideWhenUsed="0"/>
+    <w:lsdException w:name="Medium Grid 3 Accent 5" w:semiHidden="0" w:uiPriority="69" w:unhideWhenUsed="0"/>
+    <w:lsdException w:name="Dark List Accent 5" w:semiHidden="0" w:uiPriority="70" w:unhideWhenUsed="0"/>
+    <w:lsdException w:name="Colorful Shading Accent 5" w:semiHidden="0" w:uiPriority="71" w:unhideWhenUsed="0"/>
+    <w:lsdException w:name="Colorful List Accent 5" w:semiHidden="0" w:uiPriority="72" w:unhideWhenUsed="0"/>
+    <w:lsdException w:name="Colorful Grid Accent 5" w:semiHidden="0" w:uiPriority="73" w:unhideWhenUsed="0"/>
+    <w:lsdException w:name="Light Shading Accent 6" w:semiHidden="0" w:uiPriority="60" w:unhideWhenUsed="0"/>
+    <w:lsdException w:name="Light List Accent 6" w:semiHidden="0" w:uiPriority="61" w:unhideWhenUsed="0"/>
+    <w:lsdException w:name="Light Grid Accent 6" w:semiHidden="0" w:uiPriority="62" w:unhideWhenUsed="0"/>
+    <w:lsdException w:name="Medium Shading 1 Accent 6" w:semiHidden="0" w:uiPriority="63" w:unhideWhenUsed="0"/>
+    <w:lsdException w:name="Medium Shading 2 Accent 6" w:semiHidden="0" w:uiPriority="64" w:unhideWhenUsed="0"/>
+    <w:lsdException w:name="Medium List 1 Accent 6" w:semiHidden="0" w:uiPriority="65" w:unhideWhenUsed="0"/>
+    <w:lsdException w:name="Medium List 2 Accent 6" w:semiHidden="0" w:uiPriority="66" w:unhideWhenUsed="0"/>
+    <w:lsdException w:name="Medium Grid 1 Accent 6" w:semiHidden="0" w:uiPriority="67" w:unhideWhenUsed="0"/>
+    <w:lsdException w:name="Medium Grid 2 Accent 6" w:semiHidden="0" w:uiPriority="68" w:unhideWhenUsed="0"/>
+    <w:lsdException w:name="Medium Grid 3 Accent 6" w:semiHidden="0" w:uiPriority="69" w:unhideWhenUsed="0"/>
+    <w:lsdException w:name="Dark List Accent 6" w:semiHidden="0" w:uiPriority="70" w:unhideWhenUsed="0"/>
+    <w:lsdException w:name="Colorful Shading Accent 6" w:semiHidden="0" w:uiPriority="71" w:unhideWhenUsed="0"/>
+    <w:lsdException w:name="Colorful List Accent 6" w:semiHidden="0" w:uiPriority="72" w:unhideWhenUsed="0"/>
+    <w:lsdException w:name="Colorful Grid Accent 6" w:semiHidden="0" w:uiPriority="73" w:unhideWhenUsed="0"/>
+    <w:lsdException w:name="Subtle Emphasis" w:semiHidden="0" w:uiPriority="19" w:unhideWhenUsed="0" w:qFormat="1"/>
+    <w:lsdException w:name="Intense Emphasis" w:semiHidden="0" w:uiPriority="21" w:unhideWhenUsed="0" w:qFormat="1"/>
+    <w:lsdException w:name="Subtle Reference" w:semiHidden="0" w:uiPriority="31" w:unhideWhenUsed="0" w:qFormat="1"/>
+    <w:lsdException w:name="Intense Reference" w:semiHidden="0" w:uiPriority="32" w:unhideWhenUsed="0" w:qFormat="1"/>
+    <w:lsdException w:name="Book Title" w:semiHidden="0" w:uiPriority="33" w:unhideWhenUsed="0" w:qFormat="1"/>
+    <w:lsdException w:name="Bibliography" w:uiPriority="37"/>
+    <w:lsdException w:name="TOC Heading" w:uiPriority="39" w:qFormat="1"/>
+  </w:latentStyles>
+  <w:style w:type="paragraph" w:default="1" w:styleId="Normal">
+    <w:name w:val="Normal"/>
+    <w:qFormat/>
+  </w:style>
+  <w:style w:type="character" w:default="1" w:styleId="DefaultParagraphFont">
+    <w:name w:val="Default Paragraph Font"/>
+    <w:uiPriority w:val="1"/>
+    <w:semiHidden/>
+    <w:unhideWhenUsed/>
+  </w:style>
+  <w:style w:type="table" w:default="1" w:styleId="TableNormal">
+    <w:name w:val="Normal Table"/>
+    <w:uiPriority w:val="99"/>
+    <w:semiHidden/>
+    <w:unhideWhenUsed/>
+    <w:tblPr>
+      <w:tblInd w:w="0" w:type="dxa"/>
+      <w:tblCellMar>
+        <w:top w:w="0" w:type="dxa"/>
+        <w:left w:w="108" w:type="dxa"/>
+        <w:bottom w:w="0" w:type="dxa"/>
+        <w:right w:w="108" w:type="dxa"/>
+      </w:tblCellMar>
+    </w:tblPr>
+  </w:style>
+  <w:style w:type="numbering" w:default="1" w:styleId="NoList">
+    <w:name w:val="No List"/>
+    <w:uiPriority w:val="99"/>
+    <w:semiHidden/>
+    <w:unhideWhenUsed/>
+  </w:style>
+  <w:style w:type="character" w:styleId="PlaceholderText">
+    <w:name w:val="Placeholder Text"/>
+    <w:basedOn w:val="DefaultParagraphFont"/>
+    <w:uiPriority w:val="99"/>
+    <w:semiHidden/>
+    <w:rPr>
+      <w:color w:val="808080"/>
+    </w:rPr>
+  </w:style>
+  <w:style w:type="paragraph" w:customStyle="1" w:styleId="0C3877AB50BE46FCB618DE86B472A3FA">
+    <w:name w:val="0C3877AB50BE46FCB618DE86B472A3FA"/>
+  </w:style>
+  <w:style w:type="paragraph" w:customStyle="1" w:styleId="DC447512A77547D78834223488B2588B">
+    <w:name w:val="DC447512A77547D78834223488B2588B"/>
+  </w:style>
+  <w:style w:type="paragraph" w:customStyle="1" w:styleId="12D2CA68FDC94907AAC3C1660E62CBE0">
+    <w:name w:val="12D2CA68FDC94907AAC3C1660E62CBE0"/>
+  </w:style>
+  <w:style w:type="paragraph" w:customStyle="1" w:styleId="AC45478AFD0A4AB3B5CC8678880875EB">
+    <w:name w:val="AC45478AFD0A4AB3B5CC8678880875EB"/>
+  </w:style>
+</w:styles>
+</file>
+
+<file path=word/glossary/stylesWithEffects.xml><?xml version="1.0" encoding="utf-8"?>
+<w:styles xmlns:wpc="http://schemas.microsoft.com/office/word/2010/wordprocessingCanvas" xmlns:mc="http://schemas.openxmlformats.org/markup-compatibility/2006" xmlns:o="urn:schemas-microsoft-com:office:office" xmlns:r="http://schemas.openxmlformats.org/officeDocument/2006/relationships" xmlns:m="http://schemas.openxmlformats.org/officeDocument/2006/math" xmlns:v="urn:schemas-microsoft-com:vml" xmlns:wp14="http://schemas.microsoft.com/office/word/2010/wordprocessingDrawing" xmlns:wp="http://schemas.openxmlformats.org/drawingml/2006/wordprocessingDrawing" xmlns:w10="urn:schemas-microsoft-com:office:word" xmlns:w="http://schemas.openxmlformats.org/wordprocessingml/2006/main" xmlns:w14="http://schemas.microsoft.com/office/word/2010/wordml" xmlns:wpg="http://schemas.microsoft.com/office/word/2010/wordprocessingGroup" xmlns:wpi="http://schemas.microsoft.com/office/word/2010/wordprocessingInk" xmlns:wne="http://schemas.microsoft.com/office/word/2006/wordml" xmlns:wps="http://schemas.microsoft.com/office/word/2010/wordprocessingShape" mc:Ignorable="w14 wp14">
+  <w:docDefaults>
+    <w:rPrDefault>
+      <w:rPr>
+        <w:rFonts w:asciiTheme="minorHAnsi" w:eastAsiaTheme="minorEastAsia" w:hAnsiTheme="minorHAnsi" w:cstheme="minorBidi"/>
+        <w:sz w:val="22"/>
+        <w:szCs w:val="22"/>
+        <w:lang w:val="en-US" w:eastAsia="en-US" w:bidi="ar-SA"/>
+      </w:rPr>
+    </w:rPrDefault>
+    <w:pPrDefault>
+      <w:pPr>
+        <w:spacing w:after="200" w:line="276" w:lineRule="auto"/>
+      </w:pPr>
+    </w:pPrDefault>
+  </w:docDefaults>
+  <w:latentStyles w:defLockedState="0" w:defUIPriority="99" w:defSemiHidden="1" w:defUnhideWhenUsed="1" w:defQFormat="0" w:count="267">
+    <w:lsdException w:name="Normal" w:semiHidden="0" w:uiPriority="0" w:unhideWhenUsed="0" w:qFormat="1"/>
+    <w:lsdException w:name="heading 1" w:semiHidden="0" w:uiPriority="9" w:unhideWhenUsed="0" w:qFormat="1"/>
+    <w:lsdException w:name="heading 2" w:uiPriority="9" w:qFormat="1"/>
+    <w:lsdException w:name="heading 3" w:uiPriority="9" w:qFormat="1"/>
+    <w:lsdException w:name="heading 4" w:uiPriority="9" w:qFormat="1"/>
+    <w:lsdException w:name="heading 5" w:uiPriority="9" w:qFormat="1"/>
+    <w:lsdException w:name="heading 6" w:uiPriority="9" w:qFormat="1"/>
+    <w:lsdException w:name="heading 7" w:uiPriority="9" w:qFormat="1"/>
+    <w:lsdException w:name="heading 8" w:uiPriority="9" w:qFormat="1"/>
+    <w:lsdException w:name="heading 9" w:uiPriority="9" w:qFormat="1"/>
+    <w:lsdException w:name="toc 1" w:uiPriority="39"/>
+    <w:lsdException w:name="toc 2" w:uiPriority="39"/>
+    <w:lsdException w:name="toc 3" w:uiPriority="39"/>
+    <w:lsdException w:name="toc 4" w:uiPriority="39"/>
+    <w:lsdException w:name="toc 5" w:uiPriority="39"/>
+    <w:lsdException w:name="toc 6" w:uiPriority="39"/>
+    <w:lsdException w:name="toc 7" w:uiPriority="39"/>
+    <w:lsdException w:name="toc 8" w:uiPriority="39"/>
+    <w:lsdException w:name="toc 9" w:uiPriority="39"/>
+    <w:lsdException w:name="caption" w:uiPriority="35" w:qFormat="1"/>
+    <w:lsdException w:name="Title" w:semiHidden="0" w:uiPriority="10" w:unhideWhenUsed="0" w:qFormat="1"/>
+    <w:lsdException w:name="Default Paragraph Font" w:uiPriority="1"/>
+    <w:lsdException w:name="Subtitle" w:semiHidden="0" w:uiPriority="11" w:unhideWhenUsed="0" w:qFormat="1"/>
+    <w:lsdException w:name="Strong" w:semiHidden="0" w:uiPriority="22" w:unhideWhenUsed="0" w:qFormat="1"/>
+    <w:lsdException w:name="Emphasis" w:semiHidden="0" w:uiPriority="20" w:unhideWhenUsed="0" w:qFormat="1"/>
+    <w:lsdException w:name="Table Grid" w:semiHidden="0" w:uiPriority="59" w:unhideWhenUsed="0"/>
+    <w:lsdException w:name="Placeholder Text" w:unhideWhenUsed="0"/>
+    <w:lsdException w:name="No Spacing" w:semiHidden="0" w:uiPriority="1" w:unhideWhenUsed="0" w:qFormat="1"/>
+    <w:lsdException w:name="Light Shading" w:semiHidden="0" w:uiPriority="60" w:unhideWhenUsed="0"/>
+    <w:lsdException w:name="Light List" w:semiHidden="0" w:uiPriority="61" w:unhideWhenUsed="0"/>
+    <w:lsdException w:name="Light Grid" w:semiHidden="0" w:uiPriority="62" w:unhideWhenUsed="0"/>
+    <w:lsdException w:name="Medium Shading 1" w:semiHidden="0" w:uiPriority="63" w:unhideWhenUsed="0"/>
+    <w:lsdException w:name="Medium Shading 2" w:semiHidden="0" w:uiPriority="64" w:unhideWhenUsed="0"/>
+    <w:lsdException w:name="Medium List 1" w:semiHidden="0" w:uiPriority="65" w:unhideWhenUsed="0"/>
+    <w:lsdException w:name="Medium List 2" w:semiHidden="0" w:uiPriority="66" w:unhideWhenUsed="0"/>
+    <w:lsdException w:name="Medium Grid 1" w:semiHidden="0" w:uiPriority="67" w:unhideWhenUsed="0"/>
+    <w:lsdException w:name="Medium Grid 2" w:semiHidden="0" w:uiPriority="68" w:unhideWhenUsed="0"/>
+    <w:lsdException w:name="Medium Grid 3" w:semiHidden="0" w:uiPriority="69" w:unhideWhenUsed="0"/>
+    <w:lsdException w:name="Dark List" w:semiHidden="0" w:uiPriority="70" w:unhideWhenUsed="0"/>
+    <w:lsdException w:name="Colorful Shading" w:semiHidden="0" w:uiPriority="71" w:unhideWhenUsed="0"/>
+    <w:lsdException w:name="Colorful List" w:semiHidden="0" w:uiPriority="72" w:unhideWhenUsed="0"/>
+    <w:lsdException w:name="Colorful Grid" w:semiHidden="0" w:uiPriority="73" w:unhideWhenUsed="0"/>
+    <w:lsdException w:name="Light Shading Accent 1" w:semiHidden="0" w:uiPriority="60" w:unhideWhenUsed="0"/>
+    <w:lsdException w:name="Light List Accent 1" w:semiHidden="0" w:uiPriority="61" w:unhideWhenUsed="0"/>
+    <w:lsdException w:name="Light Grid Accent 1" w:semiHidden="0" w:uiPriority="62" w:unhideWhenUsed="0"/>
+    <w:lsdException w:name="Medium Shading 1 Accent 1" w:semiHidden="0" w:uiPriority="63" w:unhideWhenUsed="0"/>
+    <w:lsdException w:name="Medium Shading 2 Accent 1" w:semiHidden="0" w:uiPriority="64" w:unhideWhenUsed="0"/>
+    <w:lsdException w:name="Medium List 1 Accent 1" w:semiHidden="0" w:uiPriority="65" w:unhideWhenUsed="0"/>
+    <w:lsdException w:name="Revision" w:unhideWhenUsed="0"/>
+    <w:lsdException w:name="List Paragraph" w:semiHidden="0" w:uiPriority="34" w:unhideWhenUsed="0" w:qFormat="1"/>
+    <w:lsdException w:name="Quote" w:semiHidden="0" w:uiPriority="29" w:unhideWhenUsed="0" w:qFormat="1"/>
+    <w:lsdException w:name="Intense Quote" w:semiHidden="0" w:uiPriority="30" w:unhideWhenUsed="0" w:qFormat="1"/>
+    <w:lsdException w:name="Medium List 2 Accent 1" w:semiHidden="0" w:uiPriority="66" w:unhideWhenUsed="0"/>
+    <w:lsdException w:name="Medium Grid 1 Accent 1" w:semiHidden="0" w:uiPriority="67" w:unhideWhenUsed="0"/>
+    <w:lsdException w:name="Medium Grid 2 Accent 1" w:semiHidden="0" w:uiPriority="68" w:unhideWhenUsed="0"/>
+    <w:lsdException w:name="Medium Grid 3 Accent 1" w:semiHidden="0" w:uiPriority="69" w:unhideWhenUsed="0"/>
+    <w:lsdException w:name="Dark List Accent 1" w:semiHidden="0" w:uiPriority="70" w:unhideWhenUsed="0"/>
+    <w:lsdException w:name="Colorful Shading Accent 1" w:semiHidden="0" w:uiPriority="71" w:unhideWhenUsed="0"/>
+    <w:lsdException w:name="Colorful List Accent 1" w:semiHidden="0" w:uiPriority="72" w:unhideWhenUsed="0"/>
+    <w:lsdException w:name="Colorful Grid Accent 1" w:semiHidden="0" w:uiPriority="73" w:unhideWhenUsed="0"/>
+    <w:lsdException w:name="Light Shading Accent 2" w:semiHidden="0" w:uiPriority="60" w:unhideWhenUsed="0"/>
+    <w:lsdException w:name="Light List Accent 2" w:semiHidden="0" w:uiPriority="61" w:unhideWhenUsed="0"/>
+    <w:lsdException w:name="Light Grid Accent 2" w:semiHidden="0" w:uiPriority="62" w:unhideWhenUsed="0"/>
+    <w:lsdException w:name="Medium Shading 1 Accent 2" w:semiHidden="0" w:uiPriority="63" w:unhideWhenUsed="0"/>
+    <w:lsdException w:name="Medium Shading 2 Accent 2" w:semiHidden="0" w:uiPriority="64" w:unhideWhenUsed="0"/>
+    <w:lsdException w:name="Medium List 1 Accent 2" w:semiHidden="0" w:uiPriority="65" w:unhideWhenUsed="0"/>
+    <w:lsdException w:name="Medium List 2 Accent 2" w:semiHidden="0" w:uiPriority="66" w:unhideWhenUsed="0"/>
+    <w:lsdException w:name="Medium Grid 1 Accent 2" w:semiHidden="0" w:uiPriority="67" w:unhideWhenUsed="0"/>
+    <w:lsdException w:name="Medium Grid 2 Accent 2" w:semiHidden="0" w:uiPriority="68" w:unhideWhenUsed="0"/>
+    <w:lsdException w:name="Medium Grid 3 Accent 2" w:semiHidden="0" w:uiPriority="69" w:unhideWhenUsed="0"/>
+    <w:lsdException w:name="Dark List Accent 2" w:semiHidden="0" w:uiPriority="70" w:unhideWhenUsed="0"/>
+    <w:lsdException w:name="Colorful Shading Accent 2" w:semiHidden="0" w:uiPriority="71" w:unhideWhenUsed="0"/>
+    <w:lsdException w:name="Colorful List Accent 2" w:semiHidden="0" w:uiPriority="72" w:unhideWhenUsed="0"/>
+    <w:lsdException w:name="Colorful Grid Accent 2" w:semiHidden="0" w:uiPriority="73" w:unhideWhenUsed="0"/>
+    <w:lsdException w:name="Light Shading Accent 3" w:semiHidden="0" w:uiPriority="60" w:unhideWhenUsed="0"/>
+    <w:lsdException w:name="Light List Accent 3" w:semiHidden="0" w:uiPriority="61" w:unhideWhenUsed="0"/>
+    <w:lsdException w:name="Light Grid Accent 3" w:semiHidden="0" w:uiPriority="62" w:unhideWhenUsed="0"/>
+    <w:lsdException w:name="Medium Shading 1 Accent 3" w:semiHidden="0" w:uiPriority="63" w:unhideWhenUsed="0"/>
+    <w:lsdException w:name="Medium Shading 2 Accent 3" w:semiHidden="0" w:uiPriority="64" w:unhideWhenUsed="0"/>
+    <w:lsdException w:name="Medium List 1 Accent 3" w:semiHidden="0" w:uiPriority="65" w:unhideWhenUsed="0"/>
+    <w:lsdException w:name="Medium List 2 Accent 3" w:semiHidden="0" w:uiPriority="66" w:unhideWhenUsed="0"/>
+    <w:lsdException w:name="Medium Grid 1 Accent 3" w:semiHidden="0" w:uiPriority="67" w:unhideWhenUsed="0"/>
+    <w:lsdException w:name="Medium Grid 2 Accent 3" w:semiHidden="0" w:uiPriority="68" w:unhideWhenUsed="0"/>
+    <w:lsdException w:name="Medium Grid 3 Accent 3" w:semiHidden="0" w:uiPriority="69" w:unhideWhenUsed="0"/>
+    <w:lsdException w:name="Dark List Accent 3" w:semiHidden="0" w:uiPriority="70" w:unhideWhenUsed="0"/>
+    <w:lsdException w:name="Colorful Shading Accent 3" w:semiHidden="0" w:uiPriority="71" w:unhideWhenUsed="0"/>
+    <w:lsdException w:name="Colorful List Accent 3" w:semiHidden="0" w:uiPriority="72" w:unhideWhenUsed="0"/>
+    <w:lsdException w:name="Colorful Grid Accent 3" w:semiHidden="0" w:uiPriority="73" w:unhideWhenUsed="0"/>
+    <w:lsdException w:name="Light Shading Accent 4" w:semiHidden="0" w:uiPriority="60" w:unhideWhenUsed="0"/>
+    <w:lsdException w:name="Light List Accent 4" w:semiHidden="0" w:uiPriority="61" w:unhideWhenUsed="0"/>
+    <w:lsdException w:name="Light Grid Accent 4" w:semiHidden="0" w:uiPriority="62" w:unhideWhenUsed="0"/>
+    <w:lsdException w:name="Medium Shading 1 Accent 4" w:semiHidden="0" w:uiPriority="63" w:unhideWhenUsed="0"/>
+    <w:lsdException w:name="Medium Shading 2 Accent 4" w:semiHidden="0" w:uiPriority="64" w:unhideWhenUsed="0"/>
+    <w:lsdException w:name="Medium List 1 Accent 4" w:semiHidden="0" w:uiPriority="65" w:unhideWhenUsed="0"/>
+    <w:lsdException w:name="Medium List 2 Accent 4" w:semiHidden="0" w:uiPriority="66" w:unhideWhenUsed="0"/>
+    <w:lsdException w:name="Medium Grid 1 Accent 4" w:semiHidden="0" w:uiPriority="67" w:unhideWhenUsed="0"/>
+    <w:lsdException w:name="Medium Grid 2 Accent 4" w:semiHidden="0" w:uiPriority="68" w:unhideWhenUsed="0"/>
+    <w:lsdException w:name="Medium Grid 3 Accent 4" w:semiHidden="0" w:uiPriority="69" w:unhideWhenUsed="0"/>
+    <w:lsdException w:name="Dark List Accent 4" w:semiHidden="0" w:uiPriority="70" w:unhideWhenUsed="0"/>
+    <w:lsdException w:name="Colorful Shading Accent 4" w:semiHidden="0" w:uiPriority="71" w:unhideWhenUsed="0"/>
+    <w:lsdException w:name="Colorful List Accent 4" w:semiHidden="0" w:uiPriority="72" w:unhideWhenUsed="0"/>
+    <w:lsdException w:name="Colorful Grid Accent 4" w:semiHidden="0" w:uiPriority="73" w:unhideWhenUsed="0"/>
+    <w:lsdException w:name="Light Shading Accent 5" w:semiHidden="0" w:uiPriority="60" w:unhideWhenUsed="0"/>
+    <w:lsdException w:name="Light List Accent 5" w:semiHidden="0" w:uiPriority="61" w:unhideWhenUsed="0"/>
+    <w:lsdException w:name="Light Grid Accent 5" w:semiHidden="0" w:uiPriority="62" w:unhideWhenUsed="0"/>
+    <w:lsdException w:name="Medium Shading 1 Accent 5" w:semiHidden="0" w:uiPriority="63" w:unhideWhenUsed="0"/>
+    <w:lsdException w:name="Medium Shading 2 Accent 5" w:semiHidden="0" w:uiPriority="64" w:unhideWhenUsed="0"/>
+    <w:lsdException w:name="Medium List 1 Accent 5" w:semiHidden="0" w:uiPriority="65" w:unhideWhenUsed="0"/>
+    <w:lsdException w:name="Medium List 2 Accent 5" w:semiHidden="0" w:uiPriority="66" w:unhideWhenUsed="0"/>
+    <w:lsdException w:name="Medium Grid 1 Accent 5" w:semiHidden="0" w:uiPriority="67" w:unhideWhenUsed="0"/>
+    <w:lsdException w:name="Medium Grid 2 Accent 5" w:semiHidden="0" w:uiPriority="68" w:unhideWhenUsed="0"/>
+    <w:lsdException w:name="Medium Grid 3 Accent 5" w:semiHidden="0" w:uiPriority="69" w:unhideWhenUsed="0"/>
+    <w:lsdException w:name="Dark List Accent 5" w:semiHidden="0" w:uiPriority="70" w:unhideWhenUsed="0"/>
+    <w:lsdException w:name="Colorful Shading Accent 5" w:semiHidden="0" w:uiPriority="71" w:unhideWhenUsed="0"/>
+    <w:lsdException w:name="Colorful List Accent 5" w:semiHidden="0" w:uiPriority="72" w:unhideWhenUsed="0"/>
+    <w:lsdException w:name="Colorful Grid Accent 5" w:semiHidden="0" w:uiPriority="73" w:unhideWhenUsed="0"/>
+    <w:lsdException w:name="Light Shading Accent 6" w:semiHidden="0" w:uiPriority="60" w:unhideWhenUsed="0"/>
+    <w:lsdException w:name="Light List Accent 6" w:semiHidden="0" w:uiPriority="61" w:unhideWhenUsed="0"/>
+    <w:lsdException w:name="Light Grid Accent 6" w:semiHidden="0" w:uiPriority="62" w:unhideWhenUsed="0"/>
+    <w:lsdException w:name="Medium Shading 1 Accent 6" w:semiHidden="0" w:uiPriority="63" w:unhideWhenUsed="0"/>
+    <w:lsdException w:name="Medium Shading 2 Accent 6" w:semiHidden="0" w:uiPriority="64" w:unhideWhenUsed="0"/>
+    <w:lsdException w:name="Medium List 1 Accent 6" w:semiHidden="0" w:uiPriority="65" w:unhideWhenUsed="0"/>
+    <w:lsdException w:name="Medium List 2 Accent 6" w:semiHidden="0" w:uiPriority="66" w:unhideWhenUsed="0"/>
+    <w:lsdException w:name="Medium Grid 1 Accent 6" w:semiHidden="0" w:uiPriority="67" w:unhideWhenUsed="0"/>
+    <w:lsdException w:name="Medium Grid 2 Accent 6" w:semiHidden="0" w:uiPriority="68" w:unhideWhenUsed="0"/>
+    <w:lsdException w:name="Medium Grid 3 Accent 6" w:semiHidden="0" w:uiPriority="69" w:unhideWhenUsed="0"/>
+    <w:lsdException w:name="Dark List Accent 6" w:semiHidden="0" w:uiPriority="70" w:unhideWhenUsed="0"/>
+    <w:lsdException w:name="Colorful Shading Accent 6" w:semiHidden="0" w:uiPriority="71" w:unhideWhenUsed="0"/>
+    <w:lsdException w:name="Colorful List Accent 6" w:semiHidden="0" w:uiPriority="72" w:unhideWhenUsed="0"/>
+    <w:lsdException w:name="Colorful Grid Accent 6" w:semiHidden="0" w:uiPriority="73" w:unhideWhenUsed="0"/>
+    <w:lsdException w:name="Subtle Emphasis" w:semiHidden="0" w:uiPriority="19" w:unhideWhenUsed="0" w:qFormat="1"/>
+    <w:lsdException w:name="Intense Emphasis" w:semiHidden="0" w:uiPriority="21" w:unhideWhenUsed="0" w:qFormat="1"/>
+    <w:lsdException w:name="Subtle Reference" w:semiHidden="0" w:uiPriority="31" w:unhideWhenUsed="0" w:qFormat="1"/>
+    <w:lsdException w:name="Intense Reference" w:semiHidden="0" w:uiPriority="32" w:unhideWhenUsed="0" w:qFormat="1"/>
+    <w:lsdException w:name="Book Title" w:semiHidden="0" w:uiPriority="33" w:unhideWhenUsed="0" w:qFormat="1"/>
+    <w:lsdException w:name="Bibliography" w:uiPriority="37"/>
+    <w:lsdException w:name="TOC Heading" w:uiPriority="39" w:qFormat="1"/>
   </w:latentStyles>
   <w:style w:type="paragraph" w:default="1" w:styleId="Normal">
     <w:name w:val="Normal"/>
@@ -28409,7 +30660,7 @@
 </file>
 
 <file path=word/glossary/webSettings.xml><?xml version="1.0" encoding="utf-8"?>
-<w:webSettings xmlns:mc="http://schemas.openxmlformats.org/markup-compatibility/2006" xmlns:r="http://schemas.openxmlformats.org/officeDocument/2006/relationships" xmlns:w="http://schemas.openxmlformats.org/wordprocessingml/2006/main" xmlns:w14="http://schemas.microsoft.com/office/word/2010/wordml" xmlns:w15="http://schemas.microsoft.com/office/word/2012/wordml" mc:Ignorable="w14 w15">
+<w:webSettings xmlns:mc="http://schemas.openxmlformats.org/markup-compatibility/2006" xmlns:r="http://schemas.openxmlformats.org/officeDocument/2006/relationships" xmlns:w="http://schemas.openxmlformats.org/wordprocessingml/2006/main" xmlns:w14="http://schemas.microsoft.com/office/word/2010/wordml" mc:Ignorable="w14">
   <w:optimizeForBrowser/>
   <w:allowPNG/>
 </w:webSettings>
@@ -28782,7 +31033,7 @@
 </file>
 
 <file path=customXml/itemProps1.xml><?xml version="1.0" encoding="utf-8"?>
-<ds:datastoreItem xmlns:ds="http://schemas.openxmlformats.org/officeDocument/2006/customXml" ds:itemID="{0217AB23-2EF8-4248-8222-EE0E36F8491D}">
+<ds:datastoreItem xmlns:ds="http://schemas.openxmlformats.org/officeDocument/2006/customXml" ds:itemID="{324EEA03-8685-47C6-BCB8-887BE749CF70}">
   <ds:schemaRefs>
     <ds:schemaRef ds:uri="http://schemas.openxmlformats.org/officeDocument/2006/bibliography"/>
   </ds:schemaRefs>

</xml_diff>

<commit_message>
Đánh dấu lỗi. Cập nhật phần B.2. Software Process Model.
</commit_message>
<xml_diff>
--- a/Source/Document/Capstone Project Document.docx
+++ b/Source/Document/Capstone Project Document.docx
@@ -160,7 +160,6 @@
                 <w:dataBinding w:prefixMappings="xmlns:ns0='http://schemas.openxmlformats.org/officeDocument/2006/extended-properties' " w:xpath="/ns0:Properties[1]/ns0:Company[1]" w:storeItemID="{6668398D-A668-4E3E-A5EB-62B293D839F1}"/>
                 <w:text/>
               </w:sdtPr>
-              <w:sdtEndPr/>
               <w:sdtContent>
                 <w:r>
                   <w:rPr>
@@ -188,7 +187,6 @@
             <w:dataBinding w:prefixMappings="xmlns:ns0='http://purl.org/dc/elements/1.1/' xmlns:ns1='http://schemas.openxmlformats.org/package/2006/metadata/core-properties' " w:xpath="/ns1:coreProperties[1]/ns0:title[1]" w:storeItemID="{6C3C8BC8-F283-45AE-878A-BAB7291924A1}"/>
             <w:text/>
           </w:sdtPr>
-          <w:sdtEndPr/>
           <w:sdtContent>
             <w:tc>
               <w:tcPr>
@@ -226,7 +224,6 @@
             <w:dataBinding w:prefixMappings="xmlns:ns0='http://purl.org/dc/elements/1.1/' xmlns:ns1='http://schemas.openxmlformats.org/package/2006/metadata/core-properties' " w:xpath="/ns1:coreProperties[1]/ns0:subject[1]" w:storeItemID="{6C3C8BC8-F283-45AE-878A-BAB7291924A1}"/>
             <w:text/>
           </w:sdtPr>
-          <w:sdtEndPr/>
           <w:sdtContent>
             <w:tc>
               <w:tcPr>
@@ -270,7 +267,6 @@
             <w:dataBinding w:prefixMappings="xmlns:ns0='http://purl.org/dc/elements/1.1/' xmlns:ns1='http://schemas.openxmlformats.org/package/2006/metadata/core-properties' " w:xpath="/ns1:coreProperties[1]/ns0:creator[1]" w:storeItemID="{6C3C8BC8-F283-45AE-878A-BAB7291924A1}"/>
             <w:text/>
           </w:sdtPr>
-          <w:sdtEndPr/>
           <w:sdtContent>
             <w:tc>
               <w:tcPr>
@@ -741,7 +737,7 @@
           <w:b w:val="0"/>
           <w:bCs w:val="0"/>
           <w:iCs w:val="0"/>
-          <w:smallCaps w:val="0"/>
+          <w:smallCaps/>
           <w:sz w:val="24"/>
           <w:szCs w:val="24"/>
         </w:rPr>
@@ -754,7 +750,10 @@
       <w:sdtEndPr>
         <w:rPr>
           <w:rFonts w:ascii="Cambria" w:hAnsi="Cambria"/>
+          <w:smallCaps w:val="0"/>
           <w:noProof/>
+          <w:color w:val="auto"/>
+          <w:kern w:val="0"/>
         </w:rPr>
       </w:sdtEndPr>
       <w:sdtContent>
@@ -8620,6 +8619,7 @@
           <w:rFonts w:asciiTheme="majorHAnsi" w:hAnsiTheme="majorHAnsi"/>
           <w:szCs w:val="24"/>
         </w:rPr>
+        <w:lastRenderedPageBreak/>
         <w:t>Doesn’t support online payment for consignor when consigned-items are sold.</w:t>
       </w:r>
     </w:p>
@@ -8662,7 +8662,6 @@
           <w:rFonts w:asciiTheme="majorHAnsi" w:hAnsiTheme="majorHAnsi"/>
           <w:szCs w:val="24"/>
         </w:rPr>
-        <w:lastRenderedPageBreak/>
         <w:t>Support only fashion product.</w:t>
       </w:r>
     </w:p>
@@ -9285,6 +9284,7 @@
       </w:pPr>
       <w:bookmarkStart w:id="12" w:name="_Toc419313015"/>
       <w:r>
+        <w:lastRenderedPageBreak/>
         <w:t>Advantage and disadvantages</w:t>
       </w:r>
       <w:bookmarkEnd w:id="12"/>
@@ -9316,11 +9316,13 @@
         </w:numPr>
         <w:rPr>
           <w:rFonts w:asciiTheme="majorHAnsi" w:hAnsiTheme="majorHAnsi"/>
+          <w:highlight w:val="yellow"/>
         </w:rPr>
       </w:pPr>
       <w:r>
         <w:rPr>
           <w:rFonts w:asciiTheme="majorHAnsi" w:hAnsiTheme="majorHAnsi"/>
+          <w:highlight w:val="yellow"/>
         </w:rPr>
         <w:t>This system is easy for user to use, reduce error in product management for store owner and the movement for customer.</w:t>
       </w:r>
@@ -9340,7 +9342,6 @@
         <w:rPr>
           <w:rFonts w:asciiTheme="majorHAnsi" w:hAnsiTheme="majorHAnsi"/>
         </w:rPr>
-        <w:lastRenderedPageBreak/>
         <w:t>Support price suggestion for store owner.</w:t>
       </w:r>
     </w:p>
@@ -9517,6 +9518,12 @@
         </w:rPr>
         <w:t>Account management</w:t>
       </w:r>
+      <w:r>
+        <w:rPr>
+          <w:rFonts w:asciiTheme="majorHAnsi" w:hAnsiTheme="majorHAnsi"/>
+        </w:rPr>
+        <w:t xml:space="preserve"> </w:t>
+      </w:r>
     </w:p>
     <w:p>
       <w:pPr>
@@ -9535,6 +9542,12 @@
         </w:rPr>
         <w:t>Advantage product searching</w:t>
       </w:r>
+      <w:r>
+        <w:rPr>
+          <w:rFonts w:asciiTheme="majorHAnsi" w:hAnsiTheme="majorHAnsi"/>
+        </w:rPr>
+        <w:t xml:space="preserve"> 2</w:t>
+      </w:r>
     </w:p>
     <w:p>
       <w:pPr>
@@ -9553,6 +9566,12 @@
         </w:rPr>
         <w:t>Price suggestion</w:t>
       </w:r>
+      <w:r>
+        <w:rPr>
+          <w:rFonts w:asciiTheme="majorHAnsi" w:hAnsiTheme="majorHAnsi"/>
+        </w:rPr>
+        <w:t xml:space="preserve"> 1</w:t>
+      </w:r>
     </w:p>
     <w:p>
       <w:pPr>
@@ -9571,6 +9590,12 @@
         </w:rPr>
         <w:t>Online payment method</w:t>
       </w:r>
+      <w:r>
+        <w:rPr>
+          <w:rFonts w:asciiTheme="majorHAnsi" w:hAnsiTheme="majorHAnsi"/>
+        </w:rPr>
+        <w:t xml:space="preserve"> 1</w:t>
+      </w:r>
     </w:p>
     <w:p>
       <w:pPr>
@@ -9607,6 +9632,12 @@
         </w:rPr>
         <w:t>Product items management</w:t>
       </w:r>
+      <w:r>
+        <w:rPr>
+          <w:rFonts w:asciiTheme="majorHAnsi" w:hAnsiTheme="majorHAnsi"/>
+        </w:rPr>
+        <w:t xml:space="preserve"> 3</w:t>
+      </w:r>
     </w:p>
     <w:p>
       <w:pPr>
@@ -9624,6 +9655,72 @@
           <w:rFonts w:asciiTheme="majorHAnsi" w:hAnsiTheme="majorHAnsi"/>
         </w:rPr>
         <w:t>Product status notification.</w:t>
+      </w:r>
+      <w:r>
+        <w:rPr>
+          <w:rFonts w:asciiTheme="majorHAnsi" w:hAnsiTheme="majorHAnsi"/>
+        </w:rPr>
+        <w:t xml:space="preserve"> 2</w:t>
+      </w:r>
+    </w:p>
+    <w:p>
+      <w:pPr>
+        <w:pStyle w:val="TextBody"/>
+        <w:numPr>
+          <w:ilvl w:val="0"/>
+          <w:numId w:val="27"/>
+        </w:numPr>
+        <w:rPr>
+          <w:rFonts w:asciiTheme="majorHAnsi" w:hAnsiTheme="majorHAnsi"/>
+        </w:rPr>
+      </w:pPr>
+      <w:r>
+        <w:rPr>
+          <w:rFonts w:asciiTheme="majorHAnsi" w:hAnsiTheme="majorHAnsi"/>
+        </w:rPr>
+        <w:t>Manage price negotiation session.</w:t>
+      </w:r>
+      <w:r>
+        <w:rPr>
+          <w:rFonts w:asciiTheme="majorHAnsi" w:hAnsiTheme="majorHAnsi"/>
+        </w:rPr>
+        <w:t xml:space="preserve"> 4</w:t>
+      </w:r>
+    </w:p>
+    <w:p>
+      <w:pPr>
+        <w:pStyle w:val="TextBody"/>
+        <w:numPr>
+          <w:ilvl w:val="0"/>
+          <w:numId w:val="27"/>
+        </w:numPr>
+        <w:rPr>
+          <w:rFonts w:asciiTheme="majorHAnsi" w:hAnsiTheme="majorHAnsi"/>
+        </w:rPr>
+      </w:pPr>
+      <w:r>
+        <w:rPr>
+          <w:rFonts w:asciiTheme="majorHAnsi" w:hAnsiTheme="majorHAnsi"/>
+        </w:rPr>
+        <w:t>Raise on web. 3</w:t>
+      </w:r>
+    </w:p>
+    <w:p>
+      <w:pPr>
+        <w:pStyle w:val="TextBody"/>
+        <w:numPr>
+          <w:ilvl w:val="0"/>
+          <w:numId w:val="27"/>
+        </w:numPr>
+        <w:rPr>
+          <w:rFonts w:asciiTheme="majorHAnsi" w:hAnsiTheme="majorHAnsi"/>
+        </w:rPr>
+      </w:pPr>
+      <w:r>
+        <w:rPr>
+          <w:rFonts w:asciiTheme="majorHAnsi" w:hAnsiTheme="majorHAnsi"/>
+        </w:rPr>
+        <w:t>Product status 3</w:t>
       </w:r>
     </w:p>
     <w:p>
@@ -10521,8 +10618,14 @@
           <w:numId w:val="29"/>
         </w:numPr>
         <w:spacing w:before="0" w:after="160" w:line="256" w:lineRule="auto"/>
-      </w:pPr>
-      <w:r>
+        <w:rPr>
+          <w:highlight w:val="yellow"/>
+        </w:rPr>
+      </w:pPr>
+      <w:r>
+        <w:rPr>
+          <w:highlight w:val="yellow"/>
+        </w:rPr>
         <w:t>Customer</w:t>
       </w:r>
     </w:p>
@@ -10601,7 +10704,14 @@
         <w:spacing w:before="0" w:after="160" w:line="256" w:lineRule="auto"/>
       </w:pPr>
       <w:r>
-        <w:t>Shop owner</w:t>
+        <w:rPr>
+          <w:highlight w:val="yellow"/>
+        </w:rPr>
+        <w:lastRenderedPageBreak/>
+        <w:t>Shop</w:t>
+      </w:r>
+      <w:r>
+        <w:t xml:space="preserve"> owner</w:t>
       </w:r>
     </w:p>
     <w:p>
@@ -10614,7 +10724,6 @@
         <w:spacing w:before="0" w:after="160" w:line="256" w:lineRule="auto"/>
       </w:pPr>
       <w:r>
-        <w:lastRenderedPageBreak/>
         <w:t>Negotiate with customer about consigned product</w:t>
       </w:r>
     </w:p>
@@ -10798,7 +10907,16 @@
         <w:spacing w:before="0" w:after="160" w:line="256" w:lineRule="auto"/>
       </w:pPr>
       <w:r>
-        <w:t xml:space="preserve">Language: </w:t>
+        <w:t>Language</w:t>
+      </w:r>
+      <w:r>
+        <w:rPr>
+          <w:highlight w:val="yellow"/>
+        </w:rPr>
+        <w:t>:</w:t>
+      </w:r>
+      <w:r>
+        <w:t xml:space="preserve"> </w:t>
       </w:r>
     </w:p>
     <w:p>
@@ -11005,6 +11123,9 @@
               <w:cnfStyle w:val="000000010000" w:firstRow="0" w:lastRow="0" w:firstColumn="0" w:lastColumn="0" w:oddVBand="0" w:evenVBand="0" w:oddHBand="0" w:evenHBand="1" w:firstRowFirstColumn="0" w:firstRowLastColumn="0" w:lastRowFirstColumn="0" w:lastRowLastColumn="0"/>
             </w:pPr>
             <w:r>
+              <w:rPr>
+                <w:highlight w:val="yellow"/>
+              </w:rPr>
               <w:t>Window 7 Server Datacenter</w:t>
             </w:r>
           </w:p>
@@ -11246,7 +11367,6 @@
           <w:id w:val="1721090940"/>
           <w:citation/>
         </w:sdtPr>
-        <w:sdtEndPr/>
         <w:sdtContent>
           <w:r>
             <w:fldChar w:fldCharType="begin"/>
@@ -11422,6 +11542,9 @@
             <w:pPr>
               <w:cnfStyle w:val="000000000000" w:firstRow="0" w:lastRow="0" w:firstColumn="0" w:lastColumn="0" w:oddVBand="0" w:evenVBand="0" w:oddHBand="0" w:evenHBand="0" w:firstRowFirstColumn="0" w:firstRowLastColumn="0" w:lastRowFirstColumn="0" w:lastRowLastColumn="0"/>
             </w:pPr>
+            <w:r>
+              <w:t>0.5</w:t>
+            </w:r>
           </w:p>
         </w:tc>
       </w:tr>
@@ -11471,6 +11594,9 @@
             <w:pPr>
               <w:cnfStyle w:val="000000000000" w:firstRow="0" w:lastRow="0" w:firstColumn="0" w:lastColumn="0" w:oddVBand="0" w:evenVBand="0" w:oddHBand="0" w:evenHBand="0" w:firstRowFirstColumn="0" w:firstRowLastColumn="0" w:lastRowFirstColumn="0" w:lastRowLastColumn="0"/>
             </w:pPr>
+            <w:r>
+              <w:t>1</w:t>
+            </w:r>
           </w:p>
         </w:tc>
         <w:tc>
@@ -11521,21 +11647,7 @@
               <w:cnfStyle w:val="000000000000" w:firstRow="0" w:lastRow="0" w:firstColumn="0" w:lastColumn="0" w:oddVBand="0" w:evenVBand="0" w:oddHBand="0" w:evenHBand="0" w:firstRowFirstColumn="0" w:firstRowLastColumn="0" w:lastRowFirstColumn="0" w:lastRowLastColumn="0"/>
             </w:pPr>
             <w:r>
-              <w:t xml:space="preserve">We </w:t>
-            </w:r>
-            <w:r>
-              <w:t xml:space="preserve">are </w:t>
-            </w:r>
-            <w:bookmarkStart w:id="24" w:name="_GoBack"/>
-            <w:bookmarkEnd w:id="24"/>
-            <w:r>
-              <w:t xml:space="preserve">a small with four people and we </w:t>
-            </w:r>
-            <w:r>
-              <w:t xml:space="preserve">are </w:t>
-            </w:r>
-            <w:r>
-              <w:t>all living in Ho Chi Minh city. We can make meeting every day.</w:t>
+              <w:t>This system will be developed in four month by five people, so we think it is a medium system.</w:t>
             </w:r>
           </w:p>
         </w:tc>
@@ -11548,7 +11660,7 @@
               <w:cnfStyle w:val="000000000000" w:firstRow="0" w:lastRow="0" w:firstColumn="0" w:lastColumn="0" w:oddVBand="0" w:evenVBand="0" w:oddHBand="0" w:evenHBand="0" w:firstRowFirstColumn="0" w:firstRowLastColumn="0" w:lastRowFirstColumn="0" w:lastRowLastColumn="0"/>
             </w:pPr>
             <w:r>
-              <w:t>0</w:t>
+              <w:t>0.5</w:t>
             </w:r>
           </w:p>
         </w:tc>
@@ -11560,6 +11672,9 @@
             <w:pPr>
               <w:cnfStyle w:val="000000000000" w:firstRow="0" w:lastRow="0" w:firstColumn="0" w:lastColumn="0" w:oddVBand="0" w:evenVBand="0" w:oddHBand="0" w:evenHBand="0" w:firstRowFirstColumn="0" w:firstRowLastColumn="0" w:lastRowFirstColumn="0" w:lastRowLastColumn="0"/>
             </w:pPr>
+            <w:r>
+              <w:t>0.5</w:t>
+            </w:r>
           </w:p>
         </w:tc>
       </w:tr>
@@ -11609,13 +11724,10 @@
               <w:t>n</w:t>
             </w:r>
             <w:r>
-              <w:t xml:space="preserve"> ecommerce system and not a real-time system. </w:t>
-            </w:r>
-            <w:r>
-              <w:t>C</w:t>
-            </w:r>
-            <w:r>
-              <w:t>ore components require a fairly detailed design.</w:t>
+              <w:t xml:space="preserve"> ecommerce system</w:t>
+            </w:r>
+            <w:r>
+              <w:t>. Core components require analysis carefully.</w:t>
             </w:r>
           </w:p>
         </w:tc>
@@ -11628,7 +11740,7 @@
               <w:cnfStyle w:val="000000000000" w:firstRow="0" w:lastRow="0" w:firstColumn="0" w:lastColumn="0" w:oddVBand="0" w:evenVBand="0" w:oddHBand="0" w:evenHBand="0" w:firstRowFirstColumn="0" w:firstRowLastColumn="0" w:lastRowFirstColumn="0" w:lastRowLastColumn="0"/>
             </w:pPr>
             <w:r>
-              <w:t>0.5</w:t>
+              <w:t>1</w:t>
             </w:r>
           </w:p>
         </w:tc>
@@ -11640,6 +11752,9 @@
             <w:pPr>
               <w:cnfStyle w:val="000000000000" w:firstRow="0" w:lastRow="0" w:firstColumn="0" w:lastColumn="0" w:oddVBand="0" w:evenVBand="0" w:oddHBand="0" w:evenHBand="0" w:firstRowFirstColumn="0" w:firstRowLastColumn="0" w:lastRowFirstColumn="0" w:lastRowLastColumn="0"/>
             </w:pPr>
+            <w:r>
+              <w:t>0</w:t>
+            </w:r>
           </w:p>
         </w:tc>
       </w:tr>
@@ -11703,6 +11818,9 @@
             <w:pPr>
               <w:cnfStyle w:val="000000000000" w:firstRow="0" w:lastRow="0" w:firstColumn="0" w:lastColumn="0" w:oddVBand="0" w:evenVBand="0" w:oddHBand="0" w:evenHBand="0" w:firstRowFirstColumn="0" w:firstRowLastColumn="0" w:lastRowFirstColumn="0" w:lastRowLastColumn="0"/>
             </w:pPr>
+            <w:r>
+              <w:t>0</w:t>
+            </w:r>
           </w:p>
         </w:tc>
       </w:tr>
@@ -11742,6 +11860,9 @@
             <w:r>
               <w:t>We have a good tool to tracking change.</w:t>
             </w:r>
+            <w:r>
+              <w:t xml:space="preserve"> The IDE support tracking phase.</w:t>
+            </w:r>
           </w:p>
         </w:tc>
         <w:tc>
@@ -11752,6 +11873,9 @@
             <w:pPr>
               <w:cnfStyle w:val="000000000000" w:firstRow="0" w:lastRow="0" w:firstColumn="0" w:lastColumn="0" w:oddVBand="0" w:evenVBand="0" w:oddHBand="0" w:evenHBand="0" w:firstRowFirstColumn="0" w:firstRowLastColumn="0" w:lastRowFirstColumn="0" w:lastRowLastColumn="0"/>
             </w:pPr>
+            <w:r>
+              <w:t>0.5</w:t>
+            </w:r>
           </w:p>
         </w:tc>
         <w:tc>
@@ -11802,16 +11926,7 @@
               <w:cnfStyle w:val="000000000000" w:firstRow="0" w:lastRow="0" w:firstColumn="0" w:lastColumn="0" w:oddVBand="0" w:evenVBand="0" w:oddHBand="0" w:evenHBand="0" w:firstRowFirstColumn="0" w:firstRowLastColumn="0" w:lastRowFirstColumn="0" w:lastRowLastColumn="0"/>
             </w:pPr>
             <w:r>
-              <w:t>Se</w:t>
-            </w:r>
-            <w:r>
-              <w:t>e</w:t>
-            </w:r>
-            <w:r>
-              <w:t xml:space="preserve"> answer for question 3</w:t>
-            </w:r>
-            <w:r>
-              <w:t>.</w:t>
+              <w:t>We are a small with four people and we are all living in Ho Chi Minh city. We can make meeting every day.</w:t>
             </w:r>
           </w:p>
         </w:tc>
@@ -11836,6 +11951,9 @@
             <w:pPr>
               <w:cnfStyle w:val="000000000000" w:firstRow="0" w:lastRow="0" w:firstColumn="0" w:lastColumn="0" w:oddVBand="0" w:evenVBand="0" w:oddHBand="0" w:evenHBand="0" w:firstRowFirstColumn="0" w:firstRowLastColumn="0" w:lastRowFirstColumn="0" w:lastRowLastColumn="0"/>
             </w:pPr>
+            <w:r>
+              <w:t>1</w:t>
+            </w:r>
           </w:p>
         </w:tc>
       </w:tr>
@@ -11875,6 +11993,9 @@
             <w:r>
               <w:t>We are all young people and we share common software development knowledge.</w:t>
             </w:r>
+            <w:r>
+              <w:t xml:space="preserve"> However, we come from difference part of country and we never met before.</w:t>
+            </w:r>
           </w:p>
         </w:tc>
         <w:tc>
@@ -11886,7 +12007,7 @@
               <w:cnfStyle w:val="000000000000" w:firstRow="0" w:lastRow="0" w:firstColumn="0" w:lastColumn="0" w:oddVBand="0" w:evenVBand="0" w:oddHBand="0" w:evenHBand="0" w:firstRowFirstColumn="0" w:firstRowLastColumn="0" w:lastRowFirstColumn="0" w:lastRowLastColumn="0"/>
             </w:pPr>
             <w:r>
-              <w:t>0</w:t>
+              <w:t>0.5</w:t>
             </w:r>
           </w:p>
         </w:tc>
@@ -11898,6 +12019,9 @@
             <w:pPr>
               <w:cnfStyle w:val="000000000000" w:firstRow="0" w:lastRow="0" w:firstColumn="0" w:lastColumn="0" w:oddVBand="0" w:evenVBand="0" w:oddHBand="0" w:evenHBand="0" w:firstRowFirstColumn="0" w:firstRowLastColumn="0" w:lastRowFirstColumn="0" w:lastRowLastColumn="0"/>
             </w:pPr>
+            <w:r>
+              <w:t>0.5</w:t>
+            </w:r>
           </w:p>
         </w:tc>
       </w:tr>
@@ -11954,6 +12078,9 @@
             <w:pPr>
               <w:cnfStyle w:val="000000000000" w:firstRow="0" w:lastRow="0" w:firstColumn="0" w:lastColumn="0" w:oddVBand="0" w:evenVBand="0" w:oddHBand="0" w:evenHBand="0" w:firstRowFirstColumn="0" w:firstRowLastColumn="0" w:lastRowFirstColumn="0" w:lastRowLastColumn="0"/>
             </w:pPr>
+            <w:r>
+              <w:t>1</w:t>
+            </w:r>
           </w:p>
         </w:tc>
         <w:tc>
@@ -12004,19 +12131,7 @@
               <w:cnfStyle w:val="000000000000" w:firstRow="0" w:lastRow="0" w:firstColumn="0" w:lastColumn="0" w:oddVBand="0" w:evenVBand="0" w:oddHBand="0" w:evenHBand="0" w:firstRowFirstColumn="0" w:firstRowLastColumn="0" w:lastRowFirstColumn="0" w:lastRowLastColumn="0"/>
             </w:pPr>
             <w:r>
-              <w:t xml:space="preserve">Yes. </w:t>
-            </w:r>
-            <w:r>
-              <w:t>The supervisor</w:t>
-            </w:r>
-            <w:r>
-              <w:t xml:space="preserve"> evaluate</w:t>
-            </w:r>
-            <w:r>
-              <w:t>s</w:t>
-            </w:r>
-            <w:r>
-              <w:t xml:space="preserve"> the software (documentation + program) twice a week.</w:t>
+              <w:t>No</w:t>
             </w:r>
           </w:p>
         </w:tc>
@@ -12029,7 +12144,7 @@
               <w:cnfStyle w:val="000000000000" w:firstRow="0" w:lastRow="0" w:firstColumn="0" w:lastColumn="0" w:oddVBand="0" w:evenVBand="0" w:oddHBand="0" w:evenHBand="0" w:firstRowFirstColumn="0" w:firstRowLastColumn="0" w:lastRowFirstColumn="0" w:lastRowLastColumn="0"/>
             </w:pPr>
             <w:r>
-              <w:t>1</w:t>
+              <w:t>0</w:t>
             </w:r>
           </w:p>
         </w:tc>
@@ -12041,6 +12156,9 @@
             <w:pPr>
               <w:cnfStyle w:val="000000000000" w:firstRow="0" w:lastRow="0" w:firstColumn="0" w:lastColumn="0" w:oddVBand="0" w:evenVBand="0" w:oddHBand="0" w:evenHBand="0" w:firstRowFirstColumn="0" w:firstRowLastColumn="0" w:lastRowFirstColumn="0" w:lastRowLastColumn="0"/>
             </w:pPr>
+            <w:r>
+              <w:t>0</w:t>
+            </w:r>
           </w:p>
         </w:tc>
       </w:tr>
@@ -12069,7 +12187,22 @@
               <w:cnfStyle w:val="010000000000" w:firstRow="0" w:lastRow="1" w:firstColumn="0" w:lastColumn="0" w:oddVBand="0" w:evenVBand="0" w:oddHBand="0" w:evenHBand="0" w:firstRowFirstColumn="0" w:firstRowLastColumn="0" w:lastRowFirstColumn="0" w:lastRowLastColumn="0"/>
             </w:pPr>
             <w:r>
-              <w:t>3.0</w:t>
+              <w:fldChar w:fldCharType="begin"/>
+            </w:r>
+            <w:r>
+              <w:instrText xml:space="preserve"> =SUM(ABOVE) </w:instrText>
+            </w:r>
+            <w:r>
+              <w:fldChar w:fldCharType="separate"/>
+            </w:r>
+            <w:r>
+              <w:rPr>
+                <w:noProof/>
+              </w:rPr>
+              <w:t>6</w:t>
+            </w:r>
+            <w:r>
+              <w:fldChar w:fldCharType="end"/>
             </w:r>
           </w:p>
         </w:tc>
@@ -12082,7 +12215,22 @@
               <w:cnfStyle w:val="010000000000" w:firstRow="0" w:lastRow="1" w:firstColumn="0" w:lastColumn="0" w:oddVBand="0" w:evenVBand="0" w:oddHBand="0" w:evenHBand="0" w:firstRowFirstColumn="0" w:firstRowLastColumn="0" w:lastRowFirstColumn="0" w:lastRowLastColumn="0"/>
             </w:pPr>
             <w:r>
-              <w:t>0.5</w:t>
+              <w:fldChar w:fldCharType="begin"/>
+            </w:r>
+            <w:r>
+              <w:instrText xml:space="preserve"> =SUM(ABOVE) </w:instrText>
+            </w:r>
+            <w:r>
+              <w:fldChar w:fldCharType="separate"/>
+            </w:r>
+            <w:r>
+              <w:rPr>
+                <w:noProof/>
+              </w:rPr>
+              <w:t>3</w:t>
+            </w:r>
+            <w:r>
+              <w:fldChar w:fldCharType="end"/>
             </w:r>
           </w:p>
         </w:tc>
@@ -12127,7 +12275,13 @@
         <w:rPr>
           <w:rFonts w:eastAsia="Cambria"/>
         </w:rPr>
-        <w:t>As a result, the plan-driven process we choose is waterfall model because of its easy to use and commonly used in software process.</w:t>
+        <w:t>As the</w:t>
+      </w:r>
+      <w:r>
+        <w:rPr>
+          <w:rFonts w:eastAsia="Cambria"/>
+        </w:rPr>
+        <w:t xml:space="preserve"> result, the plan-driven process we choose is waterfall model because of its easy to use and commonly used in software process.</w:t>
       </w:r>
     </w:p>
     <w:p>
@@ -12227,7 +12381,6 @@
           <w:id w:val="-2057846188"/>
           <w:citation/>
         </w:sdtPr>
-        <w:sdtEndPr/>
         <w:sdtContent>
           <w:r>
             <w:fldChar w:fldCharType="begin"/>
@@ -12271,26 +12424,56 @@
         <w:rPr>
           <w:rFonts w:eastAsia="Cambria"/>
         </w:rPr>
-        <w:t>In principle, the result of each phase in one or more or more documents that are approved (‘signed off’). The following phase should not start until the previous phase has finished.</w:t>
-      </w:r>
-    </w:p>
-    <w:p>
-      <w:pPr>
-        <w:rPr>
-          <w:rFonts w:eastAsia="Cambria"/>
-        </w:rPr>
-      </w:pPr>
-      <w:r>
-        <w:rPr>
-          <w:rFonts w:eastAsia="Cambria"/>
-        </w:rPr>
-        <w:t xml:space="preserve">But in practice, we may overlap and feed information to each other. During design, problem with requirements are identified. During coding, design problems are found and so on. </w:t>
-      </w:r>
-      <w:r>
-        <w:rPr>
-          <w:rFonts w:eastAsia="Cambria"/>
-        </w:rPr>
-        <w:t>We may modify the d</w:t>
+        <w:t>Because of the small size of the team (four people included project manager), we may overlap five phases in waterfall model.</w:t>
+      </w:r>
+    </w:p>
+    <w:p>
+      <w:pPr>
+        <w:rPr>
+          <w:rFonts w:eastAsia="Cambria"/>
+        </w:rPr>
+      </w:pPr>
+      <w:r>
+        <w:rPr>
+          <w:rFonts w:eastAsia="Cambria"/>
+        </w:rPr>
+        <w:t xml:space="preserve">During Requirement Definition, we will design some component that has clear requirement. </w:t>
+      </w:r>
+      <w:r>
+        <w:rPr>
+          <w:rFonts w:eastAsia="Cambria"/>
+        </w:rPr>
+        <w:t xml:space="preserve">During coding, </w:t>
+      </w:r>
+      <w:r>
+        <w:rPr>
+          <w:rFonts w:eastAsia="Cambria"/>
+        </w:rPr>
+        <w:t>we will fix design problem or redesign</w:t>
+      </w:r>
+      <w:r>
+        <w:rPr>
+          <w:rFonts w:eastAsia="Cambria"/>
+        </w:rPr>
+        <w:t xml:space="preserve">. </w:t>
+      </w:r>
+      <w:r>
+        <w:rPr>
+          <w:rFonts w:eastAsia="Cambria"/>
+        </w:rPr>
+        <w:t xml:space="preserve">We </w:t>
+      </w:r>
+      <w:r>
+        <w:rPr>
+          <w:rFonts w:eastAsia="Cambria"/>
+        </w:rPr>
+        <w:t>will</w:t>
+      </w:r>
+      <w:r>
+        <w:rPr>
+          <w:rFonts w:eastAsia="Cambria"/>
+        </w:rPr>
+        <w:t xml:space="preserve"> modify the d</w:t>
       </w:r>
       <w:r>
         <w:rPr>
@@ -12306,14 +12489,14 @@
           <w:lang w:val="vi-VN" w:eastAsia="ja-JP"/>
         </w:rPr>
       </w:pPr>
-      <w:bookmarkStart w:id="25" w:name="_Toc419313025"/>
+      <w:bookmarkStart w:id="24" w:name="_Toc419313025"/>
       <w:r>
         <w:rPr>
           <w:lang w:val="vi-VN" w:eastAsia="ja-JP"/>
         </w:rPr>
         <w:t>Roles and Responsibilities</w:t>
       </w:r>
-      <w:bookmarkEnd w:id="25"/>
+      <w:bookmarkEnd w:id="24"/>
     </w:p>
     <w:tbl>
       <w:tblPr>
@@ -13570,7 +13753,7 @@
       <w:pPr>
         <w:pStyle w:val="Caption"/>
       </w:pPr>
-      <w:bookmarkStart w:id="26" w:name="_Toc419314704"/>
+      <w:bookmarkStart w:id="25" w:name="_Toc419314704"/>
       <w:r>
         <w:t xml:space="preserve">Table </w:t>
       </w:r>
@@ -13595,23 +13778,23 @@
       <w:r>
         <w:t>: Roles and Responsibilities Details</w:t>
       </w:r>
+      <w:bookmarkEnd w:id="25"/>
+    </w:p>
+    <w:p>
+      <w:pPr>
+        <w:pStyle w:val="Heading3"/>
+        <w:rPr>
+          <w:lang w:eastAsia="ja-JP"/>
+        </w:rPr>
+      </w:pPr>
+      <w:bookmarkStart w:id="26" w:name="_Toc419313026"/>
+      <w:r>
+        <w:rPr>
+          <w:lang w:val="vi-VN" w:eastAsia="ja-JP"/>
+        </w:rPr>
+        <w:t>Tools and Techniques</w:t>
+      </w:r>
       <w:bookmarkEnd w:id="26"/>
-    </w:p>
-    <w:p>
-      <w:pPr>
-        <w:pStyle w:val="Heading3"/>
-        <w:rPr>
-          <w:lang w:eastAsia="ja-JP"/>
-        </w:rPr>
-      </w:pPr>
-      <w:bookmarkStart w:id="27" w:name="_Toc419313026"/>
-      <w:r>
-        <w:rPr>
-          <w:lang w:val="vi-VN" w:eastAsia="ja-JP"/>
-        </w:rPr>
-        <w:t>Tools and Techniques</w:t>
-      </w:r>
-      <w:bookmarkEnd w:id="27"/>
     </w:p>
     <w:p>
       <w:pPr>
@@ -13624,6 +13807,18 @@
       <w:r>
         <w:t>Domain knowledge: Principle of Accounting</w:t>
       </w:r>
+      <w:r>
+        <w:t xml:space="preserve">, </w:t>
+      </w:r>
+      <w:r>
+        <w:t>Consignment</w:t>
+      </w:r>
+      <w:r>
+        <w:t xml:space="preserve"> Process</w:t>
+      </w:r>
+      <w:r>
+        <w:t>.</w:t>
+      </w:r>
     </w:p>
     <w:p>
       <w:pPr>
@@ -13667,7 +13862,10 @@
         </w:numPr>
       </w:pPr>
       <w:r>
-        <w:t>Communication technique: HTTP, SMTP, WebSocket</w:t>
+        <w:t>Communication technique</w:t>
+      </w:r>
+      <w:r>
+        <w:t>: HTTP, SMTP</w:t>
       </w:r>
       <w:r>
         <w:t>.</w:t>
@@ -13682,7 +13880,7 @@
         </w:numPr>
       </w:pPr>
       <w:r>
-        <w:t>Web server: Tomcat, Glassfish</w:t>
+        <w:t>Web server: Tomcat.</w:t>
       </w:r>
     </w:p>
     <w:p>
@@ -13709,23 +13907,16 @@
         </w:numPr>
       </w:pPr>
       <w:r>
-        <w:t xml:space="preserve">Payment Gateway: </w:t>
-      </w:r>
-      <w:r>
-        <w:t>Authorize.net</w:t>
-      </w:r>
-      <w:r>
-        <w:t>, Nganluong</w:t>
-      </w:r>
-      <w:r>
-        <w:t>.vn</w:t>
-      </w:r>
-      <w:r>
-        <w:t>, Baokim</w:t>
-      </w:r>
-      <w:r>
-        <w:t>.vn</w:t>
-      </w:r>
+        <w:t>Payment Gateway:</w:t>
+      </w:r>
+      <w:r>
+        <w:t xml:space="preserve"> To be define</w:t>
+      </w:r>
+      <w:r>
+        <w:t>d</w:t>
+      </w:r>
+      <w:bookmarkStart w:id="27" w:name="_GoBack"/>
+      <w:bookmarkEnd w:id="27"/>
       <w:r>
         <w:t>.</w:t>
       </w:r>
@@ -14712,6 +14903,7 @@
         </w:numPr>
       </w:pPr>
       <w:r>
+        <w:lastRenderedPageBreak/>
         <w:t>Comments should be placed right above every variable and function name to explain what they are used for.</w:t>
       </w:r>
     </w:p>
@@ -14745,7 +14937,6 @@
         </w:numPr>
       </w:pPr>
       <w:r>
-        <w:lastRenderedPageBreak/>
         <w:t>Code Examples</w:t>
       </w:r>
     </w:p>
@@ -15163,6 +15354,7 @@
           <w:rFonts w:eastAsia="Cambria"/>
           <w:lang w:val="vi-VN"/>
         </w:rPr>
+        <w:lastRenderedPageBreak/>
         <w:t>Some design principles will be taken into consideration:</w:t>
       </w:r>
     </w:p>
@@ -15183,7 +15375,6 @@
           <w:rFonts w:eastAsia="Cambria"/>
           <w:lang w:val="vi-VN"/>
         </w:rPr>
-        <w:lastRenderedPageBreak/>
         <w:t>UI for businesss web applications - Janko Jovanovic [Ref:</w:t>
       </w:r>
       <w:r>
@@ -16109,7 +16300,6 @@
                 <w:showingPlcHdr/>
                 <w:text/>
               </w:sdtPr>
-              <w:sdtEndPr/>
               <w:sdtContent>
                 <w:r>
                   <w:rPr>
@@ -16161,7 +16351,6 @@
             <w:showingPlcHdr/>
             <w:text/>
           </w:sdtPr>
-          <w:sdtEndPr/>
           <w:sdtContent>
             <w:tc>
               <w:tcPr>
@@ -16222,7 +16411,6 @@
             <w:showingPlcHdr/>
             <w:text/>
           </w:sdtPr>
-          <w:sdtEndPr/>
           <w:sdtContent>
             <w:tc>
               <w:tcPr>
@@ -16287,7 +16475,6 @@
             <w:showingPlcHdr/>
             <w:text/>
           </w:sdtPr>
-          <w:sdtEndPr/>
           <w:sdtContent>
             <w:tc>
               <w:tcPr>
@@ -16357,7 +16544,6 @@
               <w:listItem w:displayText="DucHC" w:value="DucHC"/>
             </w:comboBox>
           </w:sdtPr>
-          <w:sdtEndPr/>
           <w:sdtContent>
             <w:tc>
               <w:tcPr>
@@ -16426,7 +16612,6 @@
               <w:calendar w:val="gregorian"/>
             </w:date>
           </w:sdtPr>
-          <w:sdtEndPr/>
           <w:sdtContent>
             <w:tc>
               <w:tcPr>
@@ -16489,7 +16674,6 @@
               <w:listItem w:displayText="Normal" w:value="Normal"/>
             </w:comboBox>
           </w:sdtPr>
-          <w:sdtEndPr/>
           <w:sdtContent>
             <w:tc>
               <w:tcPr>
@@ -17736,6 +17920,7 @@
                 <w:rFonts w:eastAsia="Cambria"/>
                 <w:lang w:val="en-GB" w:eastAsia="ja-JP"/>
               </w:rPr>
+              <w:lastRenderedPageBreak/>
               <w:t>Entity Data dictionary: describe content of all entities</w:t>
             </w:r>
           </w:p>
@@ -17763,7 +17948,6 @@
                 <w:rFonts w:eastAsia="Cambria"/>
                 <w:lang w:val="en-GB" w:eastAsia="ja-JP"/>
               </w:rPr>
-              <w:lastRenderedPageBreak/>
               <w:t>Entity Name</w:t>
             </w:r>
           </w:p>
@@ -21306,6 +21490,7 @@
       </w:pPr>
       <w:bookmarkStart w:id="79" w:name="_Toc419314915"/>
       <w:r>
+        <w:lastRenderedPageBreak/>
         <w:t xml:space="preserve">Figure </w:t>
       </w:r>
       <w:r>
@@ -21343,7 +21528,6 @@
         <w:rPr>
           <w:lang w:val="en-GB" w:eastAsia="ja-JP"/>
         </w:rPr>
-        <w:lastRenderedPageBreak/>
         <w:t>String Comparison</w:t>
       </w:r>
       <w:bookmarkEnd w:id="80"/>
@@ -23771,7 +23955,7 @@
                 <w:rPr>
                   <w:noProof/>
                 </w:rPr>
-                <w:t>15</w:t>
+                <w:t>19</w:t>
               </w:r>
               <w:r>
                 <w:rPr>
@@ -23842,7 +24026,7 @@
   <w:abstractNum w:abstractNumId="4">
     <w:nsid w:val="079D498A"/>
     <w:multiLevelType w:val="multilevel"/>
-    <w:tmpl w:val="FD2E611A"/>
+    <w:tmpl w:val="8BF0EEF4"/>
     <w:lvl w:ilvl="0">
       <w:start w:val="1"/>
       <w:numFmt w:val="upperLetter"/>
@@ -23915,10 +24099,10 @@
     </w:lvl>
     <w:lvl w:ilvl="5">
       <w:start w:val="1"/>
-      <w:numFmt w:val="none"/>
+      <w:numFmt w:val="decimal"/>
       <w:pStyle w:val="Heading6"/>
-      <w:suff w:val="nothing"/>
-      <w:lvlText w:val=""/>
+      <w:suff w:val="space"/>
+      <w:lvlText w:val="%2.%3.%4.%5.%6."/>
       <w:lvlJc w:val="left"/>
       <w:pPr>
         <w:ind w:left="0" w:firstLine="0"/>
@@ -25166,6 +25350,24 @@
   <w:num w:numId="43">
     <w:abstractNumId w:val="6"/>
   </w:num>
+  <w:num w:numId="44">
+    <w:abstractNumId w:val="4"/>
+  </w:num>
+  <w:num w:numId="45">
+    <w:abstractNumId w:val="4"/>
+  </w:num>
+  <w:num w:numId="46">
+    <w:abstractNumId w:val="4"/>
+  </w:num>
+  <w:num w:numId="47">
+    <w:abstractNumId w:val="4"/>
+  </w:num>
+  <w:num w:numId="48">
+    <w:abstractNumId w:val="4"/>
+  </w:num>
+  <w:num w:numId="49">
+    <w:abstractNumId w:val="4"/>
+  </w:num>
   <w:numIdMacAtCleanup w:val="31"/>
 </w:numbering>
 </file>
@@ -25338,13 +25540,13 @@
     <w:link w:val="Heading1Char"/>
     <w:uiPriority w:val="9"/>
     <w:qFormat/>
-    <w:rsid w:val="00C164C9"/>
+    <w:rsid w:val="00613C09"/>
     <w:pPr>
       <w:keepNext/>
       <w:keepLines/>
       <w:pageBreakBefore/>
       <w:numPr>
-        <w:numId w:val="2"/>
+        <w:numId w:val="49"/>
       </w:numPr>
       <w:pBdr>
         <w:bottom w:val="single" w:sz="4" w:space="1" w:color="4F81BD" w:themeColor="accent1"/>
@@ -25370,24 +25572,23 @@
     <w:uiPriority w:val="9"/>
     <w:unhideWhenUsed/>
     <w:qFormat/>
-    <w:rsid w:val="007B0C3A"/>
+    <w:rsid w:val="00613C09"/>
     <w:pPr>
       <w:keepNext/>
       <w:keepLines/>
       <w:numPr>
         <w:ilvl w:val="1"/>
-        <w:numId w:val="2"/>
+        <w:numId w:val="49"/>
       </w:numPr>
       <w:spacing w:before="360" w:after="240" w:line="360" w:lineRule="auto"/>
       <w:outlineLvl w:val="1"/>
     </w:pPr>
     <w:rPr>
-      <w:rFonts w:ascii="Verdana" w:eastAsiaTheme="majorEastAsia" w:hAnsi="Verdana" w:cstheme="majorBidi"/>
+      <w:rFonts w:asciiTheme="majorHAnsi" w:eastAsiaTheme="majorEastAsia" w:hAnsiTheme="majorHAnsi" w:cstheme="majorBidi"/>
       <w:b/>
       <w:bCs/>
       <w:iCs/>
-      <w:smallCaps/>
-      <w:sz w:val="32"/>
+      <w:sz w:val="40"/>
       <w:szCs w:val="28"/>
     </w:rPr>
   </w:style>
@@ -25400,23 +25601,22 @@
     <w:uiPriority w:val="9"/>
     <w:unhideWhenUsed/>
     <w:qFormat/>
-    <w:rsid w:val="0068779A"/>
+    <w:rsid w:val="00613C09"/>
     <w:pPr>
       <w:keepNext/>
       <w:keepLines/>
       <w:numPr>
         <w:ilvl w:val="2"/>
-        <w:numId w:val="2"/>
+        <w:numId w:val="49"/>
       </w:numPr>
       <w:spacing w:before="360" w:after="240"/>
       <w:outlineLvl w:val="2"/>
     </w:pPr>
     <w:rPr>
-      <w:rFonts w:ascii="Verdana" w:eastAsia="Cambria" w:hAnsi="Verdana" w:cstheme="majorBidi"/>
+      <w:rFonts w:asciiTheme="majorHAnsi" w:eastAsia="Cambria" w:hAnsiTheme="majorHAnsi" w:cstheme="majorBidi"/>
       <w:b/>
       <w:bCs/>
-      <w:i/>
-      <w:sz w:val="26"/>
+      <w:sz w:val="32"/>
       <w:szCs w:val="28"/>
     </w:rPr>
   </w:style>
@@ -25428,15 +25628,15 @@
     <w:uiPriority w:val="9"/>
     <w:unhideWhenUsed/>
     <w:qFormat/>
-    <w:rsid w:val="004C257C"/>
+    <w:rsid w:val="00613C09"/>
     <w:pPr>
       <w:keepNext/>
       <w:keepLines/>
       <w:numPr>
         <w:ilvl w:val="3"/>
-        <w:numId w:val="2"/>
+        <w:numId w:val="49"/>
       </w:numPr>
-      <w:spacing w:before="240" w:after="60"/>
+      <w:spacing w:before="240" w:after="240"/>
       <w:outlineLvl w:val="3"/>
     </w:pPr>
     <w:rPr>
@@ -25455,21 +25655,20 @@
     <w:uiPriority w:val="9"/>
     <w:unhideWhenUsed/>
     <w:qFormat/>
-    <w:rsid w:val="003169A1"/>
+    <w:rsid w:val="00613C09"/>
     <w:pPr>
       <w:keepNext/>
       <w:keepLines/>
       <w:numPr>
         <w:ilvl w:val="4"/>
-        <w:numId w:val="2"/>
+        <w:numId w:val="49"/>
       </w:numPr>
-      <w:spacing w:before="240" w:after="60"/>
       <w:outlineLvl w:val="4"/>
     </w:pPr>
     <w:rPr>
       <w:rFonts w:asciiTheme="majorHAnsi" w:eastAsiaTheme="minorEastAsia" w:hAnsiTheme="majorHAnsi"/>
+      <w:b/>
       <w:bCs/>
-      <w:i/>
       <w:iCs/>
       <w:szCs w:val="26"/>
     </w:rPr>
@@ -25481,20 +25680,18 @@
     <w:link w:val="Heading6Char"/>
     <w:uiPriority w:val="9"/>
     <w:qFormat/>
-    <w:rsid w:val="006D162F"/>
+    <w:rsid w:val="00613C09"/>
     <w:pPr>
       <w:keepNext/>
       <w:keepLines/>
       <w:numPr>
         <w:ilvl w:val="5"/>
-        <w:numId w:val="2"/>
+        <w:numId w:val="49"/>
       </w:numPr>
-      <w:spacing w:before="240" w:after="60"/>
-      <w:jc w:val="center"/>
+      <w:jc w:val="left"/>
       <w:outlineLvl w:val="5"/>
     </w:pPr>
     <w:rPr>
-      <w:b/>
       <w:bCs/>
       <w:szCs w:val="22"/>
     </w:rPr>
@@ -25512,7 +25709,7 @@
     <w:pPr>
       <w:numPr>
         <w:ilvl w:val="6"/>
-        <w:numId w:val="2"/>
+        <w:numId w:val="49"/>
       </w:numPr>
       <w:spacing w:before="240" w:after="60"/>
       <w:outlineLvl w:val="6"/>
@@ -25534,7 +25731,7 @@
     <w:pPr>
       <w:numPr>
         <w:ilvl w:val="7"/>
-        <w:numId w:val="2"/>
+        <w:numId w:val="49"/>
       </w:numPr>
       <w:spacing w:before="240" w:after="60"/>
       <w:outlineLvl w:val="7"/>
@@ -25558,7 +25755,7 @@
     <w:pPr>
       <w:numPr>
         <w:ilvl w:val="8"/>
-        <w:numId w:val="2"/>
+        <w:numId w:val="49"/>
       </w:numPr>
       <w:spacing w:before="240" w:after="60"/>
       <w:outlineLvl w:val="8"/>
@@ -25601,7 +25798,7 @@
     <w:basedOn w:val="DefaultParagraphFont"/>
     <w:link w:val="Heading1"/>
     <w:uiPriority w:val="9"/>
-    <w:rsid w:val="00C164C9"/>
+    <w:rsid w:val="00613C09"/>
     <w:rPr>
       <w:rFonts w:asciiTheme="majorHAnsi" w:eastAsiaTheme="majorEastAsia" w:hAnsiTheme="majorHAnsi" w:cstheme="majorBidi"/>
       <w:bCs/>
@@ -25616,14 +25813,13 @@
     <w:basedOn w:val="DefaultParagraphFont"/>
     <w:link w:val="Heading2"/>
     <w:uiPriority w:val="9"/>
-    <w:rsid w:val="007B0C3A"/>
+    <w:rsid w:val="00613C09"/>
     <w:rPr>
-      <w:rFonts w:ascii="Verdana" w:eastAsiaTheme="majorEastAsia" w:hAnsi="Verdana" w:cstheme="majorBidi"/>
+      <w:rFonts w:asciiTheme="majorHAnsi" w:eastAsiaTheme="majorEastAsia" w:hAnsiTheme="majorHAnsi" w:cstheme="majorBidi"/>
       <w:b/>
       <w:bCs/>
       <w:iCs/>
-      <w:smallCaps/>
-      <w:sz w:val="32"/>
+      <w:sz w:val="40"/>
       <w:szCs w:val="28"/>
     </w:rPr>
   </w:style>
@@ -25632,13 +25828,12 @@
     <w:basedOn w:val="DefaultParagraphFont"/>
     <w:link w:val="Heading3"/>
     <w:uiPriority w:val="9"/>
-    <w:rsid w:val="0068779A"/>
+    <w:rsid w:val="00613C09"/>
     <w:rPr>
-      <w:rFonts w:ascii="Verdana" w:eastAsia="Cambria" w:hAnsi="Verdana" w:cstheme="majorBidi"/>
+      <w:rFonts w:asciiTheme="majorHAnsi" w:eastAsia="Cambria" w:hAnsiTheme="majorHAnsi" w:cstheme="majorBidi"/>
       <w:b/>
       <w:bCs/>
-      <w:i/>
-      <w:sz w:val="26"/>
+      <w:sz w:val="32"/>
       <w:szCs w:val="28"/>
     </w:rPr>
   </w:style>
@@ -25647,7 +25842,7 @@
     <w:basedOn w:val="DefaultParagraphFont"/>
     <w:link w:val="Heading4"/>
     <w:uiPriority w:val="9"/>
-    <w:rsid w:val="004C257C"/>
+    <w:rsid w:val="00613C09"/>
     <w:rPr>
       <w:rFonts w:asciiTheme="majorHAnsi" w:eastAsiaTheme="minorEastAsia" w:hAnsiTheme="majorHAnsi"/>
       <w:b/>
@@ -25661,11 +25856,11 @@
     <w:basedOn w:val="DefaultParagraphFont"/>
     <w:link w:val="Heading5"/>
     <w:uiPriority w:val="9"/>
-    <w:rsid w:val="003169A1"/>
+    <w:rsid w:val="00613C09"/>
     <w:rPr>
       <w:rFonts w:asciiTheme="majorHAnsi" w:eastAsiaTheme="minorEastAsia" w:hAnsiTheme="majorHAnsi"/>
+      <w:b/>
       <w:bCs/>
-      <w:i/>
       <w:iCs/>
       <w:szCs w:val="26"/>
     </w:rPr>
@@ -25675,9 +25870,8 @@
     <w:basedOn w:val="DefaultParagraphFont"/>
     <w:link w:val="Heading6"/>
     <w:uiPriority w:val="9"/>
-    <w:rsid w:val="006D162F"/>
+    <w:rsid w:val="00613C09"/>
     <w:rPr>
-      <w:b/>
       <w:bCs/>
       <w:szCs w:val="22"/>
     </w:rPr>
@@ -27164,7 +27358,7 @@
     <w:link w:val="Heading2NoNumberChar"/>
     <w:autoRedefine/>
     <w:qFormat/>
-    <w:rsid w:val="00681FD6"/>
+    <w:rsid w:val="00613C09"/>
     <w:pPr>
       <w:pageBreakBefore/>
       <w:numPr>
@@ -27172,21 +27366,24 @@
         <w:numId w:val="0"/>
       </w:numPr>
     </w:pPr>
+    <w:rPr>
+      <w:color w:val="17365D" w:themeColor="text2" w:themeShade="BF"/>
+      <w:kern w:val="32"/>
+    </w:rPr>
   </w:style>
   <w:style w:type="character" w:customStyle="1" w:styleId="Heading2NoNumberChar">
     <w:name w:val="Heading 2 No Number Char"/>
     <w:basedOn w:val="Heading1Char"/>
     <w:link w:val="Heading2NoNumber"/>
-    <w:rsid w:val="00681FD6"/>
+    <w:rsid w:val="00613C09"/>
     <w:rPr>
-      <w:rFonts w:ascii="Verdana" w:eastAsiaTheme="majorEastAsia" w:hAnsi="Verdana" w:cstheme="majorBidi"/>
+      <w:rFonts w:asciiTheme="majorHAnsi" w:eastAsiaTheme="majorEastAsia" w:hAnsiTheme="majorHAnsi" w:cstheme="majorBidi"/>
       <w:b/>
       <w:bCs/>
       <w:iCs/>
-      <w:smallCaps/>
       <w:color w:val="17365D" w:themeColor="text2" w:themeShade="BF"/>
       <w:kern w:val="32"/>
-      <w:sz w:val="32"/>
+      <w:sz w:val="40"/>
       <w:szCs w:val="28"/>
     </w:rPr>
   </w:style>
@@ -27477,9 +27674,9 @@
     <w:rsid w:val="0041394B"/>
     <w:rPr>
       <w:rFonts w:asciiTheme="majorHAnsi" w:eastAsia="Cambria" w:hAnsiTheme="majorHAnsi"/>
-      <w:b/>
+      <w:b w:val="0"/>
       <w:bCs w:val="0"/>
-      <w:i w:val="0"/>
+      <w:i/>
       <w:iCs w:val="0"/>
       <w:szCs w:val="26"/>
       <w:lang w:val="en-GB" w:eastAsia="ja-JP"/>
@@ -27738,13 +27935,13 @@
     <w:link w:val="Heading1Char"/>
     <w:uiPriority w:val="9"/>
     <w:qFormat/>
-    <w:rsid w:val="00C164C9"/>
+    <w:rsid w:val="00613C09"/>
     <w:pPr>
       <w:keepNext/>
       <w:keepLines/>
       <w:pageBreakBefore/>
       <w:numPr>
-        <w:numId w:val="2"/>
+        <w:numId w:val="49"/>
       </w:numPr>
       <w:pBdr>
         <w:bottom w:val="single" w:sz="4" w:space="1" w:color="4F81BD" w:themeColor="accent1"/>
@@ -27770,24 +27967,23 @@
     <w:uiPriority w:val="9"/>
     <w:unhideWhenUsed/>
     <w:qFormat/>
-    <w:rsid w:val="007B0C3A"/>
+    <w:rsid w:val="00613C09"/>
     <w:pPr>
       <w:keepNext/>
       <w:keepLines/>
       <w:numPr>
         <w:ilvl w:val="1"/>
-        <w:numId w:val="2"/>
+        <w:numId w:val="49"/>
       </w:numPr>
       <w:spacing w:before="360" w:after="240" w:line="360" w:lineRule="auto"/>
       <w:outlineLvl w:val="1"/>
     </w:pPr>
     <w:rPr>
-      <w:rFonts w:ascii="Verdana" w:eastAsiaTheme="majorEastAsia" w:hAnsi="Verdana" w:cstheme="majorBidi"/>
+      <w:rFonts w:asciiTheme="majorHAnsi" w:eastAsiaTheme="majorEastAsia" w:hAnsiTheme="majorHAnsi" w:cstheme="majorBidi"/>
       <w:b/>
       <w:bCs/>
       <w:iCs/>
-      <w:smallCaps/>
-      <w:sz w:val="32"/>
+      <w:sz w:val="40"/>
       <w:szCs w:val="28"/>
     </w:rPr>
   </w:style>
@@ -27800,23 +27996,22 @@
     <w:uiPriority w:val="9"/>
     <w:unhideWhenUsed/>
     <w:qFormat/>
-    <w:rsid w:val="0068779A"/>
+    <w:rsid w:val="00613C09"/>
     <w:pPr>
       <w:keepNext/>
       <w:keepLines/>
       <w:numPr>
         <w:ilvl w:val="2"/>
-        <w:numId w:val="2"/>
+        <w:numId w:val="49"/>
       </w:numPr>
       <w:spacing w:before="360" w:after="240"/>
       <w:outlineLvl w:val="2"/>
     </w:pPr>
     <w:rPr>
-      <w:rFonts w:ascii="Verdana" w:eastAsia="Cambria" w:hAnsi="Verdana" w:cstheme="majorBidi"/>
+      <w:rFonts w:asciiTheme="majorHAnsi" w:eastAsia="Cambria" w:hAnsiTheme="majorHAnsi" w:cstheme="majorBidi"/>
       <w:b/>
       <w:bCs/>
-      <w:i/>
-      <w:sz w:val="26"/>
+      <w:sz w:val="32"/>
       <w:szCs w:val="28"/>
     </w:rPr>
   </w:style>
@@ -27828,15 +28023,15 @@
     <w:uiPriority w:val="9"/>
     <w:unhideWhenUsed/>
     <w:qFormat/>
-    <w:rsid w:val="004C257C"/>
+    <w:rsid w:val="00613C09"/>
     <w:pPr>
       <w:keepNext/>
       <w:keepLines/>
       <w:numPr>
         <w:ilvl w:val="3"/>
-        <w:numId w:val="2"/>
+        <w:numId w:val="49"/>
       </w:numPr>
-      <w:spacing w:before="240" w:after="60"/>
+      <w:spacing w:before="240" w:after="240"/>
       <w:outlineLvl w:val="3"/>
     </w:pPr>
     <w:rPr>
@@ -27855,21 +28050,20 @@
     <w:uiPriority w:val="9"/>
     <w:unhideWhenUsed/>
     <w:qFormat/>
-    <w:rsid w:val="003169A1"/>
+    <w:rsid w:val="00613C09"/>
     <w:pPr>
       <w:keepNext/>
       <w:keepLines/>
       <w:numPr>
         <w:ilvl w:val="4"/>
-        <w:numId w:val="2"/>
+        <w:numId w:val="49"/>
       </w:numPr>
-      <w:spacing w:before="240" w:after="60"/>
       <w:outlineLvl w:val="4"/>
     </w:pPr>
     <w:rPr>
       <w:rFonts w:asciiTheme="majorHAnsi" w:eastAsiaTheme="minorEastAsia" w:hAnsiTheme="majorHAnsi"/>
+      <w:b/>
       <w:bCs/>
-      <w:i/>
       <w:iCs/>
       <w:szCs w:val="26"/>
     </w:rPr>
@@ -27881,20 +28075,18 @@
     <w:link w:val="Heading6Char"/>
     <w:uiPriority w:val="9"/>
     <w:qFormat/>
-    <w:rsid w:val="006D162F"/>
+    <w:rsid w:val="00613C09"/>
     <w:pPr>
       <w:keepNext/>
       <w:keepLines/>
       <w:numPr>
         <w:ilvl w:val="5"/>
-        <w:numId w:val="2"/>
+        <w:numId w:val="49"/>
       </w:numPr>
-      <w:spacing w:before="240" w:after="60"/>
-      <w:jc w:val="center"/>
+      <w:jc w:val="left"/>
       <w:outlineLvl w:val="5"/>
     </w:pPr>
     <w:rPr>
-      <w:b/>
       <w:bCs/>
       <w:szCs w:val="22"/>
     </w:rPr>
@@ -27912,7 +28104,7 @@
     <w:pPr>
       <w:numPr>
         <w:ilvl w:val="6"/>
-        <w:numId w:val="2"/>
+        <w:numId w:val="49"/>
       </w:numPr>
       <w:spacing w:before="240" w:after="60"/>
       <w:outlineLvl w:val="6"/>
@@ -27934,7 +28126,7 @@
     <w:pPr>
       <w:numPr>
         <w:ilvl w:val="7"/>
-        <w:numId w:val="2"/>
+        <w:numId w:val="49"/>
       </w:numPr>
       <w:spacing w:before="240" w:after="60"/>
       <w:outlineLvl w:val="7"/>
@@ -27958,7 +28150,7 @@
     <w:pPr>
       <w:numPr>
         <w:ilvl w:val="8"/>
-        <w:numId w:val="2"/>
+        <w:numId w:val="49"/>
       </w:numPr>
       <w:spacing w:before="240" w:after="60"/>
       <w:outlineLvl w:val="8"/>
@@ -28001,7 +28193,7 @@
     <w:basedOn w:val="DefaultParagraphFont"/>
     <w:link w:val="Heading1"/>
     <w:uiPriority w:val="9"/>
-    <w:rsid w:val="00C164C9"/>
+    <w:rsid w:val="00613C09"/>
     <w:rPr>
       <w:rFonts w:asciiTheme="majorHAnsi" w:eastAsiaTheme="majorEastAsia" w:hAnsiTheme="majorHAnsi" w:cstheme="majorBidi"/>
       <w:bCs/>
@@ -28016,14 +28208,13 @@
     <w:basedOn w:val="DefaultParagraphFont"/>
     <w:link w:val="Heading2"/>
     <w:uiPriority w:val="9"/>
-    <w:rsid w:val="007B0C3A"/>
+    <w:rsid w:val="00613C09"/>
     <w:rPr>
-      <w:rFonts w:ascii="Verdana" w:eastAsiaTheme="majorEastAsia" w:hAnsi="Verdana" w:cstheme="majorBidi"/>
+      <w:rFonts w:asciiTheme="majorHAnsi" w:eastAsiaTheme="majorEastAsia" w:hAnsiTheme="majorHAnsi" w:cstheme="majorBidi"/>
       <w:b/>
       <w:bCs/>
       <w:iCs/>
-      <w:smallCaps/>
-      <w:sz w:val="32"/>
+      <w:sz w:val="40"/>
       <w:szCs w:val="28"/>
     </w:rPr>
   </w:style>
@@ -28032,13 +28223,12 @@
     <w:basedOn w:val="DefaultParagraphFont"/>
     <w:link w:val="Heading3"/>
     <w:uiPriority w:val="9"/>
-    <w:rsid w:val="0068779A"/>
+    <w:rsid w:val="00613C09"/>
     <w:rPr>
-      <w:rFonts w:ascii="Verdana" w:eastAsia="Cambria" w:hAnsi="Verdana" w:cstheme="majorBidi"/>
+      <w:rFonts w:asciiTheme="majorHAnsi" w:eastAsia="Cambria" w:hAnsiTheme="majorHAnsi" w:cstheme="majorBidi"/>
       <w:b/>
       <w:bCs/>
-      <w:i/>
-      <w:sz w:val="26"/>
+      <w:sz w:val="32"/>
       <w:szCs w:val="28"/>
     </w:rPr>
   </w:style>
@@ -28047,7 +28237,7 @@
     <w:basedOn w:val="DefaultParagraphFont"/>
     <w:link w:val="Heading4"/>
     <w:uiPriority w:val="9"/>
-    <w:rsid w:val="004C257C"/>
+    <w:rsid w:val="00613C09"/>
     <w:rPr>
       <w:rFonts w:asciiTheme="majorHAnsi" w:eastAsiaTheme="minorEastAsia" w:hAnsiTheme="majorHAnsi"/>
       <w:b/>
@@ -28061,11 +28251,11 @@
     <w:basedOn w:val="DefaultParagraphFont"/>
     <w:link w:val="Heading5"/>
     <w:uiPriority w:val="9"/>
-    <w:rsid w:val="003169A1"/>
+    <w:rsid w:val="00613C09"/>
     <w:rPr>
       <w:rFonts w:asciiTheme="majorHAnsi" w:eastAsiaTheme="minorEastAsia" w:hAnsiTheme="majorHAnsi"/>
+      <w:b/>
       <w:bCs/>
-      <w:i/>
       <w:iCs/>
       <w:szCs w:val="26"/>
     </w:rPr>
@@ -28075,9 +28265,8 @@
     <w:basedOn w:val="DefaultParagraphFont"/>
     <w:link w:val="Heading6"/>
     <w:uiPriority w:val="9"/>
-    <w:rsid w:val="006D162F"/>
+    <w:rsid w:val="00613C09"/>
     <w:rPr>
-      <w:b/>
       <w:bCs/>
       <w:szCs w:val="22"/>
     </w:rPr>
@@ -29564,7 +29753,7 @@
     <w:link w:val="Heading2NoNumberChar"/>
     <w:autoRedefine/>
     <w:qFormat/>
-    <w:rsid w:val="00681FD6"/>
+    <w:rsid w:val="00613C09"/>
     <w:pPr>
       <w:pageBreakBefore/>
       <w:numPr>
@@ -29572,21 +29761,24 @@
         <w:numId w:val="0"/>
       </w:numPr>
     </w:pPr>
+    <w:rPr>
+      <w:color w:val="17365D" w:themeColor="text2" w:themeShade="BF"/>
+      <w:kern w:val="32"/>
+    </w:rPr>
   </w:style>
   <w:style w:type="character" w:customStyle="1" w:styleId="Heading2NoNumberChar">
     <w:name w:val="Heading 2 No Number Char"/>
     <w:basedOn w:val="Heading1Char"/>
     <w:link w:val="Heading2NoNumber"/>
-    <w:rsid w:val="00681FD6"/>
+    <w:rsid w:val="00613C09"/>
     <w:rPr>
-      <w:rFonts w:ascii="Verdana" w:eastAsiaTheme="majorEastAsia" w:hAnsi="Verdana" w:cstheme="majorBidi"/>
+      <w:rFonts w:asciiTheme="majorHAnsi" w:eastAsiaTheme="majorEastAsia" w:hAnsiTheme="majorHAnsi" w:cstheme="majorBidi"/>
       <w:b/>
       <w:bCs/>
       <w:iCs/>
-      <w:smallCaps/>
       <w:color w:val="17365D" w:themeColor="text2" w:themeShade="BF"/>
       <w:kern w:val="32"/>
-      <w:sz w:val="32"/>
+      <w:sz w:val="40"/>
       <w:szCs w:val="28"/>
     </w:rPr>
   </w:style>
@@ -29877,9 +30069,9 @@
     <w:rsid w:val="0041394B"/>
     <w:rPr>
       <w:rFonts w:asciiTheme="majorHAnsi" w:eastAsia="Cambria" w:hAnsiTheme="majorHAnsi"/>
-      <w:b/>
+      <w:b w:val="0"/>
       <w:bCs w:val="0"/>
-      <w:i w:val="0"/>
+      <w:i/>
       <w:iCs w:val="0"/>
       <w:szCs w:val="26"/>
       <w:lang w:val="en-GB" w:eastAsia="ja-JP"/>
@@ -30145,13 +30337,6 @@
     <w:pitch w:val="fixed"/>
     <w:sig w:usb0="E00002FF" w:usb1="6AC7FDFB" w:usb2="00000012" w:usb3="00000000" w:csb0="0002009F" w:csb1="00000000"/>
   </w:font>
-  <w:font w:name="Verdana">
-    <w:panose1 w:val="020B0604030504040204"/>
-    <w:charset w:val="00"/>
-    <w:family w:val="swiss"/>
-    <w:pitch w:val="variable"/>
-    <w:sig w:usb0="A10006FF" w:usb1="4000205B" w:usb2="00000010" w:usb3="00000000" w:csb0="0000019F" w:csb1="00000000"/>
-  </w:font>
   <w:font w:name="MS Mincho">
     <w:altName w:val="ＭＳ 明朝"/>
     <w:panose1 w:val="02020609040205080304"/>
@@ -30214,6 +30399,8 @@
     <w:rsid w:val="00763865"/>
     <w:rsid w:val="00896BAE"/>
     <w:rsid w:val="009A3995"/>
+    <w:rsid w:val="00E72D49"/>
+    <w:rsid w:val="00E941DB"/>
     <w:rsid w:val="00EF1824"/>
     <w:rsid w:val="00F17E95"/>
   </w:rsids>
@@ -31033,7 +31220,7 @@
 </file>
 
 <file path=customXml/itemProps1.xml><?xml version="1.0" encoding="utf-8"?>
-<ds:datastoreItem xmlns:ds="http://schemas.openxmlformats.org/officeDocument/2006/customXml" ds:itemID="{324EEA03-8685-47C6-BCB8-887BE749CF70}">
+<ds:datastoreItem xmlns:ds="http://schemas.openxmlformats.org/officeDocument/2006/customXml" ds:itemID="{A0A58CB7-70E8-4A09-8879-953CAC0D5975}">
   <ds:schemaRefs>
     <ds:schemaRef ds:uri="http://schemas.openxmlformats.org/officeDocument/2006/bibliography"/>
   </ds:schemaRefs>

</xml_diff>

<commit_message>
update customer function for report 1
</commit_message>
<xml_diff>
--- a/Source/Document/Capstone Project Document.docx
+++ b/Source/Document/Capstone Project Document.docx
@@ -9289,19 +9289,7 @@
         <w:rPr>
           <w:rFonts w:asciiTheme="majorHAnsi" w:hAnsiTheme="majorHAnsi"/>
         </w:rPr>
-        <w:t xml:space="preserve">Store owner can </w:t>
-      </w:r>
-      <w:r>
-        <w:rPr>
-          <w:rFonts w:asciiTheme="majorHAnsi" w:hAnsiTheme="majorHAnsi"/>
-        </w:rPr>
-        <w:t>nego</w:t>
-      </w:r>
-      <w:r>
-        <w:rPr>
-          <w:rFonts w:asciiTheme="majorHAnsi" w:hAnsiTheme="majorHAnsi"/>
-        </w:rPr>
-        <w:t>tiate with Guest about consigned product.</w:t>
+        <w:t>Customer can edit profile.</w:t>
       </w:r>
     </w:p>
     <w:p>
@@ -9320,13 +9308,15 @@
         <w:rPr>
           <w:rFonts w:asciiTheme="majorHAnsi" w:hAnsiTheme="majorHAnsi"/>
         </w:rPr>
-        <w:t xml:space="preserve">Store owner can </w:t>
-      </w:r>
+        <w:t>Customer can search and review</w:t>
+      </w:r>
+      <w:bookmarkStart w:id="12" w:name="_GoBack"/>
+      <w:bookmarkEnd w:id="12"/>
       <w:r>
         <w:rPr>
           <w:rFonts w:asciiTheme="majorHAnsi" w:hAnsiTheme="majorHAnsi"/>
         </w:rPr>
-        <w:t>raise their products on website.</w:t>
+        <w:t xml:space="preserve"> their transaction history.</w:t>
       </w:r>
     </w:p>
     <w:p>
@@ -9345,7 +9335,19 @@
         <w:rPr>
           <w:rFonts w:asciiTheme="majorHAnsi" w:hAnsiTheme="majorHAnsi"/>
         </w:rPr>
-        <w:t>Store owner can manage their products.</w:t>
+        <w:t xml:space="preserve">Store owner can </w:t>
+      </w:r>
+      <w:r>
+        <w:rPr>
+          <w:rFonts w:asciiTheme="majorHAnsi" w:hAnsiTheme="majorHAnsi"/>
+        </w:rPr>
+        <w:t>nego</w:t>
+      </w:r>
+      <w:r>
+        <w:rPr>
+          <w:rFonts w:asciiTheme="majorHAnsi" w:hAnsiTheme="majorHAnsi"/>
+        </w:rPr>
+        <w:t>tiate with Guest about consigned product.</w:t>
       </w:r>
     </w:p>
     <w:p>
@@ -9365,7 +9367,13 @@
           <w:rFonts w:asciiTheme="majorHAnsi" w:hAnsiTheme="majorHAnsi"/>
         </w:rPr>
         <w:lastRenderedPageBreak/>
-        <w:t>Store owner can have price suggestion for their product.</w:t>
+        <w:t xml:space="preserve">Store owner can </w:t>
+      </w:r>
+      <w:r>
+        <w:rPr>
+          <w:rFonts w:asciiTheme="majorHAnsi" w:hAnsiTheme="majorHAnsi"/>
+        </w:rPr>
+        <w:t>raise their products on website.</w:t>
       </w:r>
     </w:p>
     <w:p>
@@ -9384,7 +9392,7 @@
         <w:rPr>
           <w:rFonts w:asciiTheme="majorHAnsi" w:hAnsiTheme="majorHAnsi"/>
         </w:rPr>
-        <w:t>Store owner can have payment online method.</w:t>
+        <w:t>Store owner can manage their products.</w:t>
       </w:r>
     </w:p>
     <w:p>
@@ -9403,7 +9411,7 @@
         <w:rPr>
           <w:rFonts w:asciiTheme="majorHAnsi" w:hAnsiTheme="majorHAnsi"/>
         </w:rPr>
-        <w:t>Store owner can tracking consigned product status.</w:t>
+        <w:t>Store owner can have price suggestion for their product.</w:t>
       </w:r>
     </w:p>
     <w:p>
@@ -9422,7 +9430,7 @@
         <w:rPr>
           <w:rFonts w:asciiTheme="majorHAnsi" w:hAnsiTheme="majorHAnsi"/>
         </w:rPr>
-        <w:t>Store owner can receive notification about consigned product status.</w:t>
+        <w:t>Store owner can have payment online method.</w:t>
       </w:r>
     </w:p>
     <w:p>
@@ -9441,7 +9449,7 @@
         <w:rPr>
           <w:rFonts w:asciiTheme="majorHAnsi" w:hAnsiTheme="majorHAnsi"/>
         </w:rPr>
-        <w:t>Store owner can have website statistics.</w:t>
+        <w:t>Store owner can tracking consigned product status.</w:t>
       </w:r>
     </w:p>
     <w:p>
@@ -9460,7 +9468,7 @@
         <w:rPr>
           <w:rFonts w:asciiTheme="majorHAnsi" w:hAnsiTheme="majorHAnsi"/>
         </w:rPr>
-        <w:t>System can support send and receive notification.</w:t>
+        <w:t>Store owner can receive notification about consigned product status.</w:t>
       </w:r>
     </w:p>
     <w:p>
@@ -9479,7 +9487,7 @@
         <w:rPr>
           <w:rFonts w:asciiTheme="majorHAnsi" w:hAnsiTheme="majorHAnsi"/>
         </w:rPr>
-        <w:t>System can support online payment method.</w:t>
+        <w:t>Store owner can have website statistics.</w:t>
       </w:r>
     </w:p>
     <w:p>
@@ -9498,7 +9506,7 @@
         <w:rPr>
           <w:rFonts w:asciiTheme="majorHAnsi" w:hAnsiTheme="majorHAnsi"/>
         </w:rPr>
-        <w:t>System can support price suggestion.</w:t>
+        <w:t>System can support send and receive notification.</w:t>
       </w:r>
     </w:p>
     <w:p>
@@ -9517,18 +9525,87 @@
         <w:rPr>
           <w:rFonts w:asciiTheme="majorHAnsi" w:hAnsiTheme="majorHAnsi"/>
         </w:rPr>
+        <w:t>System can support online payment method.</w:t>
+      </w:r>
+    </w:p>
+    <w:p>
+      <w:pPr>
+        <w:pStyle w:val="ListParagraph"/>
+        <w:numPr>
+          <w:ilvl w:val="0"/>
+          <w:numId w:val="25"/>
+        </w:numPr>
+        <w:spacing w:before="0" w:after="160" w:line="256" w:lineRule="auto"/>
+        <w:rPr>
+          <w:rFonts w:asciiTheme="majorHAnsi" w:hAnsiTheme="majorHAnsi"/>
+        </w:rPr>
+      </w:pPr>
+      <w:r>
+        <w:rPr>
+          <w:rFonts w:asciiTheme="majorHAnsi" w:hAnsiTheme="majorHAnsi"/>
+        </w:rPr>
+        <w:t>System can support price suggestion.</w:t>
+      </w:r>
+    </w:p>
+    <w:p>
+      <w:pPr>
+        <w:pStyle w:val="ListParagraph"/>
+        <w:numPr>
+          <w:ilvl w:val="0"/>
+          <w:numId w:val="25"/>
+        </w:numPr>
+        <w:spacing w:before="0" w:after="160" w:line="256" w:lineRule="auto"/>
+        <w:rPr>
+          <w:rFonts w:asciiTheme="majorHAnsi" w:hAnsiTheme="majorHAnsi"/>
+        </w:rPr>
+      </w:pPr>
+      <w:r>
+        <w:rPr>
+          <w:rFonts w:asciiTheme="majorHAnsi" w:hAnsiTheme="majorHAnsi"/>
+        </w:rPr>
         <w:t>System can support advantage product searching.</w:t>
       </w:r>
     </w:p>
     <w:p>
       <w:pPr>
+        <w:pStyle w:val="ListParagraph"/>
+        <w:numPr>
+          <w:ilvl w:val="0"/>
+          <w:numId w:val="25"/>
+        </w:numPr>
+        <w:spacing w:before="0" w:after="160" w:line="256" w:lineRule="auto"/>
+        <w:rPr>
+          <w:rFonts w:asciiTheme="majorHAnsi" w:hAnsiTheme="majorHAnsi"/>
+        </w:rPr>
+      </w:pPr>
+      <w:r>
+        <w:rPr>
+          <w:rFonts w:asciiTheme="majorHAnsi" w:hAnsiTheme="majorHAnsi"/>
+        </w:rPr>
+        <w:t xml:space="preserve">System can support </w:t>
+      </w:r>
+      <w:r>
+        <w:rPr>
+          <w:rFonts w:asciiTheme="majorHAnsi" w:hAnsiTheme="majorHAnsi"/>
+        </w:rPr>
+        <w:t>website statistics</w:t>
+      </w:r>
+      <w:r>
+        <w:rPr>
+          <w:rFonts w:asciiTheme="majorHAnsi" w:hAnsiTheme="majorHAnsi"/>
+        </w:rPr>
+        <w:t>,</w:t>
+      </w:r>
+    </w:p>
+    <w:p>
+      <w:pPr>
         <w:pStyle w:val="Heading3"/>
       </w:pPr>
-      <w:bookmarkStart w:id="12" w:name="_Toc419313015"/>
+      <w:bookmarkStart w:id="13" w:name="_Toc419313015"/>
       <w:r>
         <w:t>Advantage and disadvantages</w:t>
       </w:r>
-      <w:bookmarkEnd w:id="12"/>
+      <w:bookmarkEnd w:id="13"/>
     </w:p>
     <w:p>
       <w:pPr>
@@ -9764,11 +9841,11 @@
       <w:pPr>
         <w:pStyle w:val="Heading2"/>
       </w:pPr>
-      <w:bookmarkStart w:id="13" w:name="_Toc419313016"/>
+      <w:bookmarkStart w:id="14" w:name="_Toc419313016"/>
       <w:r>
         <w:t>Functional Requirements</w:t>
       </w:r>
-      <w:bookmarkEnd w:id="13"/>
+      <w:bookmarkEnd w:id="14"/>
     </w:p>
     <w:p>
       <w:r>
@@ -9846,8 +9923,6 @@
         </w:rPr>
         <w:t>Raise products on website</w:t>
       </w:r>
-      <w:bookmarkStart w:id="14" w:name="_GoBack"/>
-      <w:bookmarkEnd w:id="14"/>
     </w:p>
     <w:p>
       <w:pPr>
@@ -9882,6 +9957,7 @@
         <w:rPr>
           <w:rFonts w:asciiTheme="majorHAnsi" w:hAnsiTheme="majorHAnsi"/>
         </w:rPr>
+        <w:lastRenderedPageBreak/>
         <w:t>Price suggestion</w:t>
       </w:r>
     </w:p>
@@ -9918,7 +9994,6 @@
         <w:rPr>
           <w:rFonts w:asciiTheme="majorHAnsi" w:hAnsiTheme="majorHAnsi"/>
         </w:rPr>
-        <w:lastRenderedPageBreak/>
         <w:t>Product status notification</w:t>
       </w:r>
     </w:p>
@@ -24188,7 +24263,7 @@
                 <w:rPr>
                   <w:noProof/>
                 </w:rPr>
-                <w:t>21</w:t>
+                <w:t>20</w:t>
               </w:r>
               <w:r>
                 <w:rPr>
@@ -29265,7 +29340,7 @@
 </file>
 
 <file path=customXml/itemProps1.xml><?xml version="1.0" encoding="utf-8"?>
-<ds:datastoreItem xmlns:ds="http://schemas.openxmlformats.org/officeDocument/2006/customXml" ds:itemID="{91D1EF59-14DE-48CF-B59B-C7070B7851BA}">
+<ds:datastoreItem xmlns:ds="http://schemas.openxmlformats.org/officeDocument/2006/customXml" ds:itemID="{01F4E325-0603-41E5-8CA4-1DA634F37A68}">
   <ds:schemaRefs>
     <ds:schemaRef ds:uri="http://schemas.openxmlformats.org/officeDocument/2006/bibliography"/>
   </ds:schemaRefs>

</xml_diff>

<commit_message>
DucHC: sửa lỗi Rp2 Capstone Project Document.docx
</commit_message>
<xml_diff>
--- a/Source/Document/Capstone Project Document.docx
+++ b/Source/Document/Capstone Project Document.docx
@@ -160,6 +160,7 @@
                 <w:dataBinding w:prefixMappings="xmlns:ns0='http://schemas.openxmlformats.org/officeDocument/2006/extended-properties' " w:xpath="/ns0:Properties[1]/ns0:Company[1]" w:storeItemID="{6668398D-A668-4E3E-A5EB-62B293D839F1}"/>
                 <w:text/>
               </w:sdtPr>
+              <w:sdtEndPr/>
               <w:sdtContent>
                 <w:r>
                   <w:rPr>
@@ -187,6 +188,7 @@
             <w:dataBinding w:prefixMappings="xmlns:ns0='http://purl.org/dc/elements/1.1/' xmlns:ns1='http://schemas.openxmlformats.org/package/2006/metadata/core-properties' " w:xpath="/ns1:coreProperties[1]/ns0:title[1]" w:storeItemID="{6C3C8BC8-F283-45AE-878A-BAB7291924A1}"/>
             <w:text/>
           </w:sdtPr>
+          <w:sdtEndPr/>
           <w:sdtContent>
             <w:tc>
               <w:tcPr>
@@ -224,6 +226,7 @@
             <w:dataBinding w:prefixMappings="xmlns:ns0='http://purl.org/dc/elements/1.1/' xmlns:ns1='http://schemas.openxmlformats.org/package/2006/metadata/core-properties' " w:xpath="/ns1:coreProperties[1]/ns0:subject[1]" w:storeItemID="{6C3C8BC8-F283-45AE-878A-BAB7291924A1}"/>
             <w:text/>
           </w:sdtPr>
+          <w:sdtEndPr/>
           <w:sdtContent>
             <w:tc>
               <w:tcPr>
@@ -267,6 +270,7 @@
             <w:dataBinding w:prefixMappings="xmlns:ns0='http://purl.org/dc/elements/1.1/' xmlns:ns1='http://schemas.openxmlformats.org/package/2006/metadata/core-properties' " w:xpath="/ns1:coreProperties[1]/ns0:creator[1]" w:storeItemID="{6C3C8BC8-F283-45AE-878A-BAB7291924A1}"/>
             <w:text/>
           </w:sdtPr>
+          <w:sdtEndPr/>
           <w:sdtContent>
             <w:tc>
               <w:tcPr>
@@ -9308,15 +9312,7 @@
         <w:rPr>
           <w:rFonts w:asciiTheme="majorHAnsi" w:hAnsiTheme="majorHAnsi"/>
         </w:rPr>
-        <w:t>Customer can search and review</w:t>
-      </w:r>
-      <w:bookmarkStart w:id="12" w:name="_GoBack"/>
-      <w:bookmarkEnd w:id="12"/>
-      <w:r>
-        <w:rPr>
-          <w:rFonts w:asciiTheme="majorHAnsi" w:hAnsiTheme="majorHAnsi"/>
-        </w:rPr>
-        <w:t xml:space="preserve"> their transaction history.</w:t>
+        <w:t>Customer can search and review their transaction history.</w:t>
       </w:r>
     </w:p>
     <w:p>
@@ -9582,30 +9578,18 @@
         <w:rPr>
           <w:rFonts w:asciiTheme="majorHAnsi" w:hAnsiTheme="majorHAnsi"/>
         </w:rPr>
-        <w:t xml:space="preserve">System can support </w:t>
-      </w:r>
-      <w:r>
-        <w:rPr>
-          <w:rFonts w:asciiTheme="majorHAnsi" w:hAnsiTheme="majorHAnsi"/>
-        </w:rPr>
-        <w:t>website statistics</w:t>
-      </w:r>
-      <w:r>
-        <w:rPr>
-          <w:rFonts w:asciiTheme="majorHAnsi" w:hAnsiTheme="majorHAnsi"/>
-        </w:rPr>
-        <w:t>,</w:t>
+        <w:t>System can support website statistics,</w:t>
       </w:r>
     </w:p>
     <w:p>
       <w:pPr>
         <w:pStyle w:val="Heading3"/>
       </w:pPr>
-      <w:bookmarkStart w:id="13" w:name="_Toc419313015"/>
+      <w:bookmarkStart w:id="12" w:name="_Toc419313015"/>
       <w:r>
         <w:t>Advantage and disadvantages</w:t>
       </w:r>
-      <w:bookmarkEnd w:id="13"/>
+      <w:bookmarkEnd w:id="12"/>
     </w:p>
     <w:p>
       <w:pPr>
@@ -9841,11 +9825,11 @@
       <w:pPr>
         <w:pStyle w:val="Heading2"/>
       </w:pPr>
-      <w:bookmarkStart w:id="14" w:name="_Toc419313016"/>
+      <w:bookmarkStart w:id="13" w:name="_Toc419313016"/>
       <w:r>
         <w:t>Functional Requirements</w:t>
       </w:r>
-      <w:bookmarkEnd w:id="14"/>
+      <w:bookmarkEnd w:id="13"/>
     </w:p>
     <w:p>
       <w:r>
@@ -10037,11 +10021,11 @@
       <w:pPr>
         <w:pStyle w:val="Heading2"/>
       </w:pPr>
-      <w:bookmarkStart w:id="15" w:name="_Toc419313017"/>
+      <w:bookmarkStart w:id="14" w:name="_Toc419313017"/>
       <w:r>
         <w:t>Role and Responsibility</w:t>
       </w:r>
-      <w:bookmarkEnd w:id="15"/>
+      <w:bookmarkEnd w:id="14"/>
     </w:p>
     <w:tbl>
       <w:tblPr>
@@ -10688,7 +10672,7 @@
       <w:pPr>
         <w:pStyle w:val="Caption"/>
       </w:pPr>
-      <w:bookmarkStart w:id="16" w:name="_Toc419314702"/>
+      <w:bookmarkStart w:id="15" w:name="_Toc419314702"/>
       <w:r>
         <w:t xml:space="preserve">Table </w:t>
       </w:r>
@@ -10713,7 +10697,7 @@
       <w:r>
         <w:t>: Roles and Responsibilities</w:t>
       </w:r>
-      <w:bookmarkEnd w:id="16"/>
+      <w:bookmarkEnd w:id="15"/>
     </w:p>
     <w:p>
       <w:pPr>
@@ -10722,7 +10706,7 @@
           <w:lang w:eastAsia="ja-JP"/>
         </w:rPr>
       </w:pPr>
-      <w:bookmarkStart w:id="17" w:name="_Toc419313018"/>
+      <w:bookmarkStart w:id="16" w:name="_Toc419313018"/>
       <w:r>
         <w:rPr>
           <w:lang w:eastAsia="ja-JP"/>
@@ -10730,39 +10714,39 @@
         <w:lastRenderedPageBreak/>
         <w:t>Report No. 2 Software Project Management Plan</w:t>
       </w:r>
+      <w:bookmarkEnd w:id="16"/>
+    </w:p>
+    <w:p>
+      <w:pPr>
+        <w:pStyle w:val="Heading2"/>
+        <w:rPr>
+          <w:lang w:eastAsia="ja-JP"/>
+        </w:rPr>
+      </w:pPr>
+      <w:bookmarkStart w:id="17" w:name="_Toc419313019"/>
+      <w:r>
+        <w:rPr>
+          <w:lang w:eastAsia="ja-JP"/>
+        </w:rPr>
+        <w:t>Problem Definition</w:t>
+      </w:r>
       <w:bookmarkEnd w:id="17"/>
     </w:p>
     <w:p>
       <w:pPr>
-        <w:pStyle w:val="Heading2"/>
+        <w:pStyle w:val="Heading3"/>
         <w:rPr>
           <w:lang w:eastAsia="ja-JP"/>
         </w:rPr>
       </w:pPr>
-      <w:bookmarkStart w:id="18" w:name="_Toc419313019"/>
+      <w:bookmarkStart w:id="18" w:name="_Toc419313020"/>
       <w:r>
         <w:rPr>
           <w:lang w:eastAsia="ja-JP"/>
         </w:rPr>
-        <w:t>Problem Definition</w:t>
+        <w:t>Name of this Capstone Project</w:t>
       </w:r>
       <w:bookmarkEnd w:id="18"/>
-    </w:p>
-    <w:p>
-      <w:pPr>
-        <w:pStyle w:val="Heading3"/>
-        <w:rPr>
-          <w:lang w:eastAsia="ja-JP"/>
-        </w:rPr>
-      </w:pPr>
-      <w:bookmarkStart w:id="19" w:name="_Toc419313020"/>
-      <w:r>
-        <w:rPr>
-          <w:lang w:eastAsia="ja-JP"/>
-        </w:rPr>
-        <w:t>Name of this Capstone Project</w:t>
-      </w:r>
-      <w:bookmarkEnd w:id="19"/>
     </w:p>
     <w:p>
       <w:pPr>
@@ -10789,43 +10773,43 @@
           <w:lang w:eastAsia="ja-JP"/>
         </w:rPr>
       </w:pPr>
-      <w:bookmarkStart w:id="20" w:name="_Toc419313021"/>
+      <w:bookmarkStart w:id="19" w:name="_Toc419313021"/>
       <w:r>
         <w:rPr>
           <w:lang w:eastAsia="ja-JP"/>
         </w:rPr>
         <w:t>Problem Abstract</w:t>
       </w:r>
+      <w:bookmarkEnd w:id="19"/>
+    </w:p>
+    <w:p>
+      <w:pPr>
+        <w:rPr>
+          <w:lang w:eastAsia="ja-JP"/>
+        </w:rPr>
+      </w:pPr>
+      <w:r>
+        <w:rPr>
+          <w:lang w:eastAsia="ja-JP"/>
+        </w:rPr>
+        <w:t>With the increasing of shopping in community, the number of consignment store has started to increase too. A customer has so many choices to consign his/her product. But how should they know which store to consign? Will they accept the price consignor offer or what price can they offer for consignor’s product? And how could a consignee find their customers easily? We propose a solution to solve this problem: an online bridge between customer and shop owner for them to communicate better and get what they demand. For consignor, we provide an easy way to get consignee’s attentions, make contract with them and tracking consigned product’s status. For consignee a useful tool to check the consigned product and deal with customer.</w:t>
+      </w:r>
+    </w:p>
+    <w:p>
+      <w:pPr>
+        <w:pStyle w:val="Heading3"/>
+        <w:rPr>
+          <w:lang w:val="vi-VN" w:eastAsia="ja-JP"/>
+        </w:rPr>
+      </w:pPr>
+      <w:bookmarkStart w:id="20" w:name="_Toc419313022"/>
+      <w:r>
+        <w:rPr>
+          <w:lang w:eastAsia="ja-JP"/>
+        </w:rPr>
+        <w:t>Project Overview</w:t>
+      </w:r>
       <w:bookmarkEnd w:id="20"/>
-    </w:p>
-    <w:p>
-      <w:pPr>
-        <w:rPr>
-          <w:lang w:eastAsia="ja-JP"/>
-        </w:rPr>
-      </w:pPr>
-      <w:r>
-        <w:rPr>
-          <w:lang w:eastAsia="ja-JP"/>
-        </w:rPr>
-        <w:t>With the increasing of shopping in community, the number of consignment store has started to increase too. A customer has so many choices to consign his/her product. But how should they know which store to consign? Will they accept the price consignor offer or what price can they offer for consignor’s product? And how could a consignee find their customers easily? We propose a solution to solve this problem: an online bridge between customer and shop owner for them to communicate better and get what they demand. For consignor, we provide an easy way to get consignee’s attentions, make contract with them and tracking consigned product’s status. For consignee a useful tool to check the consigned product and deal with customer.</w:t>
-      </w:r>
-    </w:p>
-    <w:p>
-      <w:pPr>
-        <w:pStyle w:val="Heading3"/>
-        <w:rPr>
-          <w:lang w:val="vi-VN" w:eastAsia="ja-JP"/>
-        </w:rPr>
-      </w:pPr>
-      <w:bookmarkStart w:id="21" w:name="_Toc419313022"/>
-      <w:r>
-        <w:rPr>
-          <w:lang w:eastAsia="ja-JP"/>
-        </w:rPr>
-        <w:t>Project Overview</w:t>
-      </w:r>
-      <w:bookmarkEnd w:id="21"/>
     </w:p>
     <w:p>
       <w:pPr>
@@ -10935,7 +10919,7 @@
         <w:rPr>
           <w:highlight w:val="yellow"/>
         </w:rPr>
-        <w:t>Customer</w:t>
+        <w:t>Guest</w:t>
       </w:r>
     </w:p>
     <w:p>
@@ -10947,8 +10931,24 @@
         </w:numPr>
         <w:spacing w:before="0" w:after="160" w:line="256" w:lineRule="auto"/>
       </w:pPr>
-      <w:r>
-        <w:t>Post product and choose shop owners they want to consign</w:t>
+    </w:p>
+    <w:p>
+      <w:pPr>
+        <w:pStyle w:val="ListParagraph"/>
+        <w:numPr>
+          <w:ilvl w:val="0"/>
+          <w:numId w:val="29"/>
+        </w:numPr>
+        <w:spacing w:before="0" w:after="160" w:line="256" w:lineRule="auto"/>
+        <w:rPr>
+          <w:highlight w:val="yellow"/>
+        </w:rPr>
+      </w:pPr>
+      <w:r>
+        <w:rPr>
+          <w:highlight w:val="yellow"/>
+        </w:rPr>
+        <w:t>Customer</w:t>
       </w:r>
     </w:p>
     <w:p>
@@ -10961,7 +10961,7 @@
         <w:spacing w:before="0" w:after="160" w:line="256" w:lineRule="auto"/>
       </w:pPr>
       <w:r>
-        <w:t>Negotiate with shop owner</w:t>
+        <w:t>Post product and choose shop owners they want to consign</w:t>
       </w:r>
     </w:p>
     <w:p>
@@ -10974,7 +10974,7 @@
         <w:spacing w:before="0" w:after="160" w:line="256" w:lineRule="auto"/>
       </w:pPr>
       <w:r>
-        <w:t>Tracking product’s status</w:t>
+        <w:t>Negotiate with shop owner</w:t>
       </w:r>
     </w:p>
     <w:p>
@@ -10987,7 +10987,8 @@
         <w:spacing w:before="0" w:after="160" w:line="256" w:lineRule="auto"/>
       </w:pPr>
       <w:r>
-        <w:t>Online payment</w:t>
+        <w:lastRenderedPageBreak/>
+        <w:t>Tracking product’s status</w:t>
       </w:r>
     </w:p>
     <w:p>
@@ -11000,6 +11001,19 @@
         <w:spacing w:before="0" w:after="160" w:line="256" w:lineRule="auto"/>
       </w:pPr>
       <w:r>
+        <w:t>Online payment</w:t>
+      </w:r>
+    </w:p>
+    <w:p>
+      <w:pPr>
+        <w:pStyle w:val="ListParagraph"/>
+        <w:numPr>
+          <w:ilvl w:val="1"/>
+          <w:numId w:val="29"/>
+        </w:numPr>
+        <w:spacing w:before="0" w:after="160" w:line="256" w:lineRule="auto"/>
+      </w:pPr>
+      <w:r>
         <w:t>Shopping on web</w:t>
       </w:r>
     </w:p>
@@ -11016,7 +11030,6 @@
         <w:rPr>
           <w:highlight w:val="yellow"/>
         </w:rPr>
-        <w:lastRenderedPageBreak/>
         <w:t>Shop</w:t>
       </w:r>
       <w:r>
@@ -11219,13 +11232,15 @@
         <w:t>Language</w:t>
       </w:r>
       <w:r>
-        <w:rPr>
-          <w:highlight w:val="yellow"/>
-        </w:rPr>
         <w:t>:</w:t>
       </w:r>
+      <w:bookmarkStart w:id="21" w:name="_GoBack"/>
+      <w:bookmarkEnd w:id="21"/>
       <w:r>
         <w:t xml:space="preserve"> </w:t>
+      </w:r>
+      <w:r>
+        <w:t>Vietnamese.</w:t>
       </w:r>
     </w:p>
     <w:p>
@@ -11599,6 +11614,7 @@
         <w:rPr>
           <w:lang w:val="vi-VN" w:eastAsia="ja-JP"/>
         </w:rPr>
+        <w:lastRenderedPageBreak/>
         <w:t>Software requirement</w:t>
       </w:r>
     </w:p>
@@ -11640,7 +11656,6 @@
         <w:rPr>
           <w:lang w:val="vi-VN" w:eastAsia="ja-JP"/>
         </w:rPr>
-        <w:lastRenderedPageBreak/>
         <w:t>Project Organization</w:t>
       </w:r>
       <w:bookmarkEnd w:id="23"/>
@@ -11679,6 +11694,7 @@
           <w:id w:val="1721090940"/>
           <w:citation/>
         </w:sdtPr>
+        <w:sdtEndPr/>
         <w:sdtContent>
           <w:r>
             <w:fldChar w:fldCharType="begin"/>
@@ -11998,6 +12014,7 @@
           </w:tcPr>
           <w:p>
             <w:r>
+              <w:lastRenderedPageBreak/>
               <w:t>4.</w:t>
             </w:r>
           </w:p>
@@ -12078,7 +12095,6 @@
           </w:tcPr>
           <w:p>
             <w:r>
-              <w:lastRenderedPageBreak/>
               <w:t>5.</w:t>
             </w:r>
           </w:p>
@@ -12277,6 +12293,7 @@
           </w:tcPr>
           <w:p>
             <w:r>
+              <w:lastRenderedPageBreak/>
               <w:t>8.</w:t>
             </w:r>
           </w:p>
@@ -12345,7 +12362,6 @@
           </w:tcPr>
           <w:p>
             <w:r>
-              <w:lastRenderedPageBreak/>
               <w:t>9.</w:t>
             </w:r>
           </w:p>
@@ -12604,6 +12620,7 @@
         <w:rPr>
           <w:rFonts w:eastAsia="Cambria"/>
           <w:noProof/>
+          <w:lang w:eastAsia="ja-JP"/>
         </w:rPr>
         <w:lastRenderedPageBreak/>
         <w:drawing>
@@ -12693,6 +12710,7 @@
           <w:id w:val="-2057846188"/>
           <w:citation/>
         </w:sdtPr>
+        <w:sdtEndPr/>
         <w:sdtContent>
           <w:r>
             <w:fldChar w:fldCharType="begin"/>
@@ -15201,7 +15219,7 @@
         </w:numPr>
       </w:pPr>
       <w:r>
-        <w:t>Comment</w:t>
+        <w:t>Code Examples</w:t>
       </w:r>
     </w:p>
     <w:p>
@@ -15214,51 +15232,6 @@
       </w:pPr>
       <w:r>
         <w:lastRenderedPageBreak/>
-        <w:t>Comments should be placed right above every variable and function name to explain what they are used for.</w:t>
-      </w:r>
-    </w:p>
-    <w:p>
-      <w:pPr>
-        <w:pStyle w:val="ListParagraph"/>
-        <w:numPr>
-          <w:ilvl w:val="1"/>
-          <w:numId w:val="43"/>
-        </w:numPr>
-      </w:pPr>
-      <w:r>
-        <w:t>Comments should be placed in separated lines</w:t>
-      </w:r>
-      <w:r>
-        <w:t>, not at the end of l</w:t>
-      </w:r>
-      <w:r>
-        <w:t>ine</w:t>
-      </w:r>
-      <w:r>
-        <w:t>.</w:t>
-      </w:r>
-    </w:p>
-    <w:p>
-      <w:pPr>
-        <w:pStyle w:val="ListParagraph"/>
-        <w:numPr>
-          <w:ilvl w:val="0"/>
-          <w:numId w:val="43"/>
-        </w:numPr>
-      </w:pPr>
-      <w:r>
-        <w:t>Code Examples</w:t>
-      </w:r>
-    </w:p>
-    <w:p>
-      <w:pPr>
-        <w:pStyle w:val="ListParagraph"/>
-        <w:numPr>
-          <w:ilvl w:val="1"/>
-          <w:numId w:val="43"/>
-        </w:numPr>
-      </w:pPr>
-      <w:r>
         <w:t>Follow “Code Conventions for the Java TM Programming Language, by Sun Microsystems, rev April 20, 1999”.</w:t>
       </w:r>
       <w:r>
@@ -16072,6 +16045,7 @@
         <w:rPr>
           <w:rFonts w:eastAsia="Cambria"/>
           <w:noProof/>
+          <w:lang w:eastAsia="ja-JP"/>
         </w:rPr>
         <w:lastRenderedPageBreak/>
         <w:drawing>
@@ -16253,6 +16227,7 @@
         <w:rPr>
           <w:rFonts w:eastAsia="Cambria"/>
           <w:noProof/>
+          <w:lang w:eastAsia="ja-JP"/>
         </w:rPr>
         <w:drawing>
           <wp:inline distT="0" distB="0" distL="0" distR="0" wp14:anchorId="7E20B007" wp14:editId="470E000B">
@@ -16409,6 +16384,7 @@
         <w:rPr>
           <w:rFonts w:eastAsia="Cambria"/>
           <w:noProof/>
+          <w:lang w:eastAsia="ja-JP"/>
         </w:rPr>
         <w:drawing>
           <wp:inline distT="0" distB="0" distL="0" distR="0" wp14:anchorId="7F247771" wp14:editId="350714E6">
@@ -16610,6 +16586,7 @@
                 <w:showingPlcHdr/>
                 <w:text/>
               </w:sdtPr>
+              <w:sdtEndPr/>
               <w:sdtContent>
                 <w:r>
                   <w:rPr>
@@ -16661,6 +16638,7 @@
             <w:showingPlcHdr/>
             <w:text/>
           </w:sdtPr>
+          <w:sdtEndPr/>
           <w:sdtContent>
             <w:tc>
               <w:tcPr>
@@ -16721,6 +16699,7 @@
             <w:showingPlcHdr/>
             <w:text/>
           </w:sdtPr>
+          <w:sdtEndPr/>
           <w:sdtContent>
             <w:tc>
               <w:tcPr>
@@ -16785,6 +16764,7 @@
             <w:showingPlcHdr/>
             <w:text/>
           </w:sdtPr>
+          <w:sdtEndPr/>
           <w:sdtContent>
             <w:tc>
               <w:tcPr>
@@ -16854,6 +16834,7 @@
               <w:listItem w:displayText="DucHC" w:value="DucHC"/>
             </w:comboBox>
           </w:sdtPr>
+          <w:sdtEndPr/>
           <w:sdtContent>
             <w:tc>
               <w:tcPr>
@@ -16922,6 +16903,7 @@
               <w:calendar w:val="gregorian"/>
             </w:date>
           </w:sdtPr>
+          <w:sdtEndPr/>
           <w:sdtContent>
             <w:tc>
               <w:tcPr>
@@ -16984,6 +16966,7 @@
               <w:listItem w:displayText="Normal" w:value="Normal"/>
             </w:comboBox>
           </w:sdtPr>
+          <w:sdtEndPr/>
           <w:sdtContent>
             <w:tc>
               <w:tcPr>
@@ -19718,6 +19701,7 @@
         <w:rPr>
           <w:rFonts w:eastAsia="Cambria"/>
           <w:noProof/>
+          <w:lang w:eastAsia="ja-JP"/>
         </w:rPr>
         <w:lastRenderedPageBreak/>
         <w:drawing>
@@ -19859,6 +19843,7 @@
         <w:rPr>
           <w:rFonts w:eastAsia="Cambria"/>
           <w:noProof/>
+          <w:lang w:eastAsia="ja-JP"/>
         </w:rPr>
         <w:lastRenderedPageBreak/>
         <w:drawing>
@@ -20054,6 +20039,7 @@
       <w:r>
         <w:rPr>
           <w:noProof/>
+          <w:lang w:eastAsia="ja-JP"/>
         </w:rPr>
         <w:drawing>
           <wp:inline distT="0" distB="0" distL="0" distR="0" wp14:anchorId="4129D55D" wp14:editId="7CEB32DD">
@@ -21740,6 +21726,7 @@
         <w:rPr>
           <w:rFonts w:eastAsia="Cambria"/>
           <w:noProof/>
+          <w:lang w:eastAsia="ja-JP"/>
         </w:rPr>
         <w:drawing>
           <wp:inline distT="0" distB="0" distL="0" distR="0" wp14:anchorId="660B3F92" wp14:editId="5892A478">
@@ -23334,6 +23321,7 @@
         <w:rPr>
           <w:rFonts w:eastAsia="Cambria"/>
           <w:noProof/>
+          <w:lang w:eastAsia="ja-JP"/>
         </w:rPr>
         <w:drawing>
           <wp:inline distT="0" distB="0" distL="0" distR="0" wp14:anchorId="0CBC8708" wp14:editId="379505EA">
@@ -24263,7 +24251,7 @@
                 <w:rPr>
                   <w:noProof/>
                 </w:rPr>
-                <w:t>20</w:t>
+                <w:t>14</w:t>
               </w:r>
               <w:r>
                 <w:rPr>
@@ -28500,6 +28488,7 @@
     <w:rsid w:val="00E941DB"/>
     <w:rsid w:val="00EF1824"/>
     <w:rsid w:val="00F17E95"/>
+    <w:rsid w:val="00FE3BF0"/>
   </w:rsids>
   <m:mathPr>
     <m:mathFont m:val="Cambria Math"/>
@@ -29340,7 +29329,7 @@
 </file>
 
 <file path=customXml/itemProps1.xml><?xml version="1.0" encoding="utf-8"?>
-<ds:datastoreItem xmlns:ds="http://schemas.openxmlformats.org/officeDocument/2006/customXml" ds:itemID="{01F4E325-0603-41E5-8CA4-1DA634F37A68}">
+<ds:datastoreItem xmlns:ds="http://schemas.openxmlformats.org/officeDocument/2006/customXml" ds:itemID="{270B5B22-6F54-4B51-B250-4E2534939400}">
   <ds:schemaRefs>
     <ds:schemaRef ds:uri="http://schemas.openxmlformats.org/officeDocument/2006/bibliography"/>
   </ds:schemaRefs>

</xml_diff>

<commit_message>
DucHC: chỉnh sửa rp2 Capstone Project Document.docx lần 2
</commit_message>
<xml_diff>
--- a/Source/Document/Capstone Project Document.docx
+++ b/Source/Document/Capstone Project Document.docx
@@ -10885,8 +10885,14 @@
           <w:numId w:val="29"/>
         </w:numPr>
         <w:spacing w:before="0" w:after="160" w:line="256" w:lineRule="auto"/>
-      </w:pPr>
-      <w:r>
+        <w:rPr>
+          <w:rFonts w:ascii="Cambria" w:hAnsi="Cambria"/>
+        </w:rPr>
+      </w:pPr>
+      <w:r>
+        <w:rPr>
+          <w:rFonts w:ascii="Cambria" w:hAnsi="Cambria"/>
+        </w:rPr>
         <w:t>Admin</w:t>
       </w:r>
     </w:p>
@@ -10898,8 +10904,14 @@
           <w:numId w:val="29"/>
         </w:numPr>
         <w:spacing w:before="0" w:after="160" w:line="256" w:lineRule="auto"/>
-      </w:pPr>
-      <w:r>
+        <w:rPr>
+          <w:rFonts w:ascii="Cambria" w:hAnsi="Cambria"/>
+        </w:rPr>
+      </w:pPr>
+      <w:r>
+        <w:rPr>
+          <w:rFonts w:ascii="Cambria" w:hAnsi="Cambria"/>
+        </w:rPr>
         <w:t>Manage accounts of all users</w:t>
       </w:r>
     </w:p>
@@ -10912,12 +10924,12 @@
         </w:numPr>
         <w:spacing w:before="0" w:after="160" w:line="256" w:lineRule="auto"/>
         <w:rPr>
-          <w:highlight w:val="yellow"/>
-        </w:rPr>
-      </w:pPr>
-      <w:r>
-        <w:rPr>
-          <w:highlight w:val="yellow"/>
+          <w:rFonts w:ascii="Cambria" w:hAnsi="Cambria"/>
+        </w:rPr>
+      </w:pPr>
+      <w:r>
+        <w:rPr>
+          <w:rFonts w:ascii="Cambria" w:hAnsi="Cambria"/>
         </w:rPr>
         <w:t>Guest</w:t>
       </w:r>
@@ -10930,7 +10942,118 @@
           <w:numId w:val="29"/>
         </w:numPr>
         <w:spacing w:before="0" w:after="160" w:line="256" w:lineRule="auto"/>
-      </w:pPr>
+        <w:rPr>
+          <w:rFonts w:ascii="Cambria" w:hAnsi="Cambria"/>
+        </w:rPr>
+      </w:pPr>
+      <w:r>
+        <w:rPr>
+          <w:rFonts w:ascii="Cambria" w:hAnsi="Cambria"/>
+        </w:rPr>
+        <w:t>Make product consignment request</w:t>
+      </w:r>
+    </w:p>
+    <w:p>
+      <w:pPr>
+        <w:pStyle w:val="ListParagraph"/>
+        <w:numPr>
+          <w:ilvl w:val="1"/>
+          <w:numId w:val="29"/>
+        </w:numPr>
+        <w:spacing w:before="0" w:after="160" w:line="256" w:lineRule="auto"/>
+        <w:rPr>
+          <w:rFonts w:ascii="Cambria" w:hAnsi="Cambria"/>
+        </w:rPr>
+      </w:pPr>
+      <w:r>
+        <w:rPr>
+          <w:rFonts w:ascii="Cambria" w:hAnsi="Cambria"/>
+        </w:rPr>
+        <w:t>Negotiate with store owner</w:t>
+      </w:r>
+    </w:p>
+    <w:p>
+      <w:pPr>
+        <w:pStyle w:val="ListParagraph"/>
+        <w:numPr>
+          <w:ilvl w:val="1"/>
+          <w:numId w:val="29"/>
+        </w:numPr>
+        <w:spacing w:before="0" w:after="160" w:line="256" w:lineRule="auto"/>
+        <w:rPr>
+          <w:rFonts w:ascii="Cambria" w:hAnsi="Cambria"/>
+        </w:rPr>
+      </w:pPr>
+      <w:r>
+        <w:rPr>
+          <w:rFonts w:ascii="Cambria" w:hAnsi="Cambria"/>
+        </w:rPr>
+        <w:t>Receive notification about their product status</w:t>
+      </w:r>
+    </w:p>
+    <w:p>
+      <w:pPr>
+        <w:pStyle w:val="ListParagraph"/>
+        <w:numPr>
+          <w:ilvl w:val="1"/>
+          <w:numId w:val="29"/>
+        </w:numPr>
+        <w:spacing w:before="0" w:after="160" w:line="256" w:lineRule="auto"/>
+        <w:rPr>
+          <w:rFonts w:ascii="Cambria" w:hAnsi="Cambria"/>
+        </w:rPr>
+      </w:pPr>
+      <w:r>
+        <w:rPr>
+          <w:rFonts w:ascii="Cambria" w:hAnsi="Cambria"/>
+        </w:rPr>
+        <w:t>Track product status</w:t>
+      </w:r>
+    </w:p>
+    <w:p>
+      <w:pPr>
+        <w:pStyle w:val="ListParagraph"/>
+        <w:numPr>
+          <w:ilvl w:val="1"/>
+          <w:numId w:val="29"/>
+        </w:numPr>
+        <w:spacing w:before="0" w:after="160" w:line="256" w:lineRule="auto"/>
+        <w:rPr>
+          <w:rFonts w:ascii="Cambria" w:hAnsi="Cambria"/>
+        </w:rPr>
+      </w:pPr>
+      <w:r>
+        <w:rPr>
+          <w:rFonts w:ascii="Cambria" w:hAnsi="Cambria"/>
+        </w:rPr>
+        <w:t>Search product</w:t>
+      </w:r>
+    </w:p>
+    <w:p>
+      <w:pPr>
+        <w:pStyle w:val="ListParagraph"/>
+        <w:numPr>
+          <w:ilvl w:val="1"/>
+          <w:numId w:val="29"/>
+        </w:numPr>
+        <w:spacing w:before="0" w:after="160" w:line="256" w:lineRule="auto"/>
+        <w:rPr>
+          <w:rFonts w:ascii="Cambria" w:hAnsi="Cambria"/>
+        </w:rPr>
+      </w:pPr>
+      <w:r>
+        <w:rPr>
+          <w:rFonts w:ascii="Cambria" w:hAnsi="Cambria"/>
+        </w:rPr>
+        <w:lastRenderedPageBreak/>
+        <w:t>Buy product with online payment</w:t>
+      </w:r>
+      <w:r>
+        <w:rPr>
+          <w:rFonts w:ascii="Cambria" w:hAnsi="Cambria"/>
+        </w:rPr>
+        <w:t xml:space="preserve"> method</w:t>
+      </w:r>
     </w:p>
     <w:p>
       <w:pPr>
@@ -10941,12 +11064,12 @@
         </w:numPr>
         <w:spacing w:before="0" w:after="160" w:line="256" w:lineRule="auto"/>
         <w:rPr>
-          <w:highlight w:val="yellow"/>
-        </w:rPr>
-      </w:pPr>
-      <w:r>
-        <w:rPr>
-          <w:highlight w:val="yellow"/>
+          <w:rFonts w:ascii="Cambria" w:hAnsi="Cambria"/>
+        </w:rPr>
+      </w:pPr>
+      <w:r>
+        <w:rPr>
+          <w:rFonts w:ascii="Cambria" w:hAnsi="Cambria"/>
         </w:rPr>
         <w:t>Customer</w:t>
       </w:r>
@@ -10959,9 +11082,15 @@
           <w:numId w:val="29"/>
         </w:numPr>
         <w:spacing w:before="0" w:after="160" w:line="256" w:lineRule="auto"/>
-      </w:pPr>
-      <w:r>
-        <w:t>Post product and choose shop owners they want to consign</w:t>
+        <w:rPr>
+          <w:rFonts w:ascii="Cambria" w:hAnsi="Cambria"/>
+        </w:rPr>
+      </w:pPr>
+      <w:r>
+        <w:rPr>
+          <w:rFonts w:ascii="Cambria" w:hAnsi="Cambria"/>
+        </w:rPr>
+        <w:t>Edit profile</w:t>
       </w:r>
     </w:p>
     <w:p>
@@ -10972,9 +11101,40 @@
           <w:numId w:val="29"/>
         </w:numPr>
         <w:spacing w:before="0" w:after="160" w:line="256" w:lineRule="auto"/>
-      </w:pPr>
-      <w:r>
-        <w:t>Negotiate with shop owner</w:t>
+        <w:rPr>
+          <w:rFonts w:ascii="Cambria" w:hAnsi="Cambria"/>
+        </w:rPr>
+      </w:pPr>
+      <w:r>
+        <w:rPr>
+          <w:rFonts w:ascii="Cambria" w:hAnsi="Cambria"/>
+        </w:rPr>
+        <w:t>Review transaction history</w:t>
+      </w:r>
+    </w:p>
+    <w:p>
+      <w:pPr>
+        <w:pStyle w:val="ListParagraph"/>
+        <w:numPr>
+          <w:ilvl w:val="0"/>
+          <w:numId w:val="29"/>
+        </w:numPr>
+        <w:spacing w:before="0" w:after="160" w:line="256" w:lineRule="auto"/>
+        <w:rPr>
+          <w:rFonts w:ascii="Cambria" w:hAnsi="Cambria"/>
+        </w:rPr>
+      </w:pPr>
+      <w:r>
+        <w:rPr>
+          <w:rFonts w:ascii="Cambria" w:hAnsi="Cambria"/>
+        </w:rPr>
+        <w:t>Store`</w:t>
+      </w:r>
+      <w:r>
+        <w:rPr>
+          <w:rFonts w:ascii="Cambria" w:hAnsi="Cambria"/>
+        </w:rPr>
+        <w:t xml:space="preserve"> owner</w:t>
       </w:r>
     </w:p>
     <w:p>
@@ -10985,10 +11145,15 @@
           <w:numId w:val="29"/>
         </w:numPr>
         <w:spacing w:before="0" w:after="160" w:line="256" w:lineRule="auto"/>
-      </w:pPr>
-      <w:r>
-        <w:lastRenderedPageBreak/>
-        <w:t>Tracking product’s status</w:t>
+        <w:rPr>
+          <w:rFonts w:ascii="Cambria" w:hAnsi="Cambria"/>
+        </w:rPr>
+      </w:pPr>
+      <w:r>
+        <w:rPr>
+          <w:rFonts w:ascii="Cambria" w:hAnsi="Cambria"/>
+        </w:rPr>
+        <w:t>Negotiate with customer about consigned product</w:t>
       </w:r>
     </w:p>
     <w:p>
@@ -10999,9 +11164,15 @@
           <w:numId w:val="29"/>
         </w:numPr>
         <w:spacing w:before="0" w:after="160" w:line="256" w:lineRule="auto"/>
-      </w:pPr>
-      <w:r>
-        <w:t>Online payment</w:t>
+        <w:rPr>
+          <w:rFonts w:ascii="Cambria" w:hAnsi="Cambria"/>
+        </w:rPr>
+      </w:pPr>
+      <w:r>
+        <w:rPr>
+          <w:rFonts w:ascii="Cambria" w:hAnsi="Cambria"/>
+        </w:rPr>
+        <w:t>Get suggested price for product</w:t>
       </w:r>
     </w:p>
     <w:p>
@@ -11012,9 +11183,122 @@
           <w:numId w:val="29"/>
         </w:numPr>
         <w:spacing w:before="0" w:after="160" w:line="256" w:lineRule="auto"/>
-      </w:pPr>
-      <w:r>
-        <w:t>Shopping on web</w:t>
+        <w:rPr>
+          <w:rFonts w:ascii="Cambria" w:hAnsi="Cambria"/>
+        </w:rPr>
+      </w:pPr>
+      <w:r>
+        <w:rPr>
+          <w:rFonts w:ascii="Cambria" w:hAnsi="Cambria"/>
+        </w:rPr>
+        <w:t>Raise product on website</w:t>
+      </w:r>
+    </w:p>
+    <w:p>
+      <w:pPr>
+        <w:pStyle w:val="ListParagraph"/>
+        <w:numPr>
+          <w:ilvl w:val="1"/>
+          <w:numId w:val="29"/>
+        </w:numPr>
+        <w:spacing w:before="0" w:after="160" w:line="256" w:lineRule="auto"/>
+        <w:rPr>
+          <w:rFonts w:ascii="Cambria" w:hAnsi="Cambria"/>
+        </w:rPr>
+      </w:pPr>
+      <w:r>
+        <w:rPr>
+          <w:rFonts w:ascii="Cambria" w:hAnsi="Cambria"/>
+        </w:rPr>
+        <w:t>Manage product</w:t>
+      </w:r>
+    </w:p>
+    <w:p>
+      <w:pPr>
+        <w:pStyle w:val="ListParagraph"/>
+        <w:numPr>
+          <w:ilvl w:val="1"/>
+          <w:numId w:val="29"/>
+        </w:numPr>
+        <w:spacing w:before="0" w:after="160" w:line="256" w:lineRule="auto"/>
+        <w:rPr>
+          <w:rFonts w:ascii="Cambria" w:hAnsi="Cambria"/>
+        </w:rPr>
+      </w:pPr>
+      <w:r>
+        <w:rPr>
+          <w:rFonts w:ascii="Cambria" w:hAnsi="Cambria"/>
+        </w:rPr>
+        <w:t>Have o</w:t>
+      </w:r>
+      <w:r>
+        <w:rPr>
+          <w:rFonts w:ascii="Cambria" w:hAnsi="Cambria"/>
+        </w:rPr>
+        <w:t>nline payment</w:t>
+      </w:r>
+      <w:r>
+        <w:rPr>
+          <w:rFonts w:ascii="Cambria" w:hAnsi="Cambria"/>
+        </w:rPr>
+        <w:t xml:space="preserve"> method</w:t>
+      </w:r>
+    </w:p>
+    <w:p>
+      <w:pPr>
+        <w:pStyle w:val="ListParagraph"/>
+        <w:numPr>
+          <w:ilvl w:val="1"/>
+          <w:numId w:val="29"/>
+        </w:numPr>
+        <w:spacing w:before="0" w:after="160" w:line="256" w:lineRule="auto"/>
+        <w:rPr>
+          <w:rFonts w:ascii="Cambria" w:hAnsi="Cambria"/>
+        </w:rPr>
+      </w:pPr>
+      <w:r>
+        <w:rPr>
+          <w:rFonts w:ascii="Cambria" w:hAnsi="Cambria"/>
+        </w:rPr>
+        <w:t>Tracking consigned product status</w:t>
+      </w:r>
+    </w:p>
+    <w:p>
+      <w:pPr>
+        <w:pStyle w:val="ListParagraph"/>
+        <w:numPr>
+          <w:ilvl w:val="1"/>
+          <w:numId w:val="29"/>
+        </w:numPr>
+        <w:spacing w:before="0" w:after="160" w:line="256" w:lineRule="auto"/>
+        <w:rPr>
+          <w:rFonts w:ascii="Cambria" w:hAnsi="Cambria"/>
+        </w:rPr>
+      </w:pPr>
+      <w:r>
+        <w:rPr>
+          <w:rFonts w:ascii="Cambria" w:hAnsi="Cambria"/>
+        </w:rPr>
+        <w:t>Receive notification about consigned product status</w:t>
+      </w:r>
+    </w:p>
+    <w:p>
+      <w:pPr>
+        <w:pStyle w:val="ListParagraph"/>
+        <w:numPr>
+          <w:ilvl w:val="1"/>
+          <w:numId w:val="29"/>
+        </w:numPr>
+        <w:spacing w:before="0" w:after="160" w:line="256" w:lineRule="auto"/>
+        <w:rPr>
+          <w:rFonts w:ascii="Cambria" w:hAnsi="Cambria"/>
+        </w:rPr>
+      </w:pPr>
+      <w:r>
+        <w:rPr>
+          <w:rFonts w:ascii="Cambria" w:hAnsi="Cambria"/>
+        </w:rPr>
+        <w:t>Have website statistics</w:t>
       </w:r>
     </w:p>
     <w:p>
@@ -11025,15 +11309,15 @@
           <w:numId w:val="29"/>
         </w:numPr>
         <w:spacing w:before="0" w:after="160" w:line="256" w:lineRule="auto"/>
-      </w:pPr>
-      <w:r>
-        <w:rPr>
-          <w:highlight w:val="yellow"/>
-        </w:rPr>
-        <w:t>Shop</w:t>
-      </w:r>
-      <w:r>
-        <w:t xml:space="preserve"> owner</w:t>
+        <w:rPr>
+          <w:rFonts w:ascii="Cambria" w:hAnsi="Cambria"/>
+        </w:rPr>
+      </w:pPr>
+      <w:r>
+        <w:rPr>
+          <w:rFonts w:ascii="Cambria" w:hAnsi="Cambria"/>
+        </w:rPr>
+        <w:t>System</w:t>
       </w:r>
     </w:p>
     <w:p>
@@ -11044,9 +11328,15 @@
           <w:numId w:val="29"/>
         </w:numPr>
         <w:spacing w:before="0" w:after="160" w:line="256" w:lineRule="auto"/>
-      </w:pPr>
-      <w:r>
-        <w:t>Negotiate with customer about consigned product</w:t>
+        <w:rPr>
+          <w:rFonts w:ascii="Cambria" w:hAnsi="Cambria"/>
+        </w:rPr>
+      </w:pPr>
+      <w:r>
+        <w:rPr>
+          <w:rFonts w:ascii="Cambria" w:hAnsi="Cambria"/>
+        </w:rPr>
+        <w:t>Support send and receive notification</w:t>
       </w:r>
     </w:p>
     <w:p>
@@ -11057,9 +11347,15 @@
           <w:numId w:val="29"/>
         </w:numPr>
         <w:spacing w:before="0" w:after="160" w:line="256" w:lineRule="auto"/>
-      </w:pPr>
-      <w:r>
-        <w:t>Get suggested price for product</w:t>
+        <w:rPr>
+          <w:rFonts w:ascii="Cambria" w:hAnsi="Cambria"/>
+        </w:rPr>
+      </w:pPr>
+      <w:r>
+        <w:rPr>
+          <w:rFonts w:ascii="Cambria" w:hAnsi="Cambria"/>
+        </w:rPr>
+        <w:t>Support online payment method</w:t>
       </w:r>
     </w:p>
     <w:p>
@@ -11070,9 +11366,15 @@
           <w:numId w:val="29"/>
         </w:numPr>
         <w:spacing w:before="0" w:after="160" w:line="256" w:lineRule="auto"/>
-      </w:pPr>
-      <w:r>
-        <w:t>Manage product</w:t>
+        <w:rPr>
+          <w:rFonts w:ascii="Cambria" w:hAnsi="Cambria"/>
+        </w:rPr>
+      </w:pPr>
+      <w:r>
+        <w:rPr>
+          <w:rFonts w:ascii="Cambria" w:hAnsi="Cambria"/>
+        </w:rPr>
+        <w:t>Support price suggestion</w:t>
       </w:r>
     </w:p>
     <w:p>
@@ -11083,9 +11385,15 @@
           <w:numId w:val="29"/>
         </w:numPr>
         <w:spacing w:before="0" w:after="160" w:line="256" w:lineRule="auto"/>
-      </w:pPr>
-      <w:r>
-        <w:t>Raise product on website</w:t>
+        <w:rPr>
+          <w:rFonts w:ascii="Cambria" w:hAnsi="Cambria"/>
+        </w:rPr>
+      </w:pPr>
+      <w:r>
+        <w:rPr>
+          <w:rFonts w:ascii="Cambria" w:hAnsi="Cambria"/>
+        </w:rPr>
+        <w:t>Support advanced product searching</w:t>
       </w:r>
     </w:p>
     <w:p>
@@ -11096,62 +11404,18 @@
           <w:numId w:val="29"/>
         </w:numPr>
         <w:spacing w:before="0" w:after="160" w:line="256" w:lineRule="auto"/>
-      </w:pPr>
-      <w:r>
-        <w:t>Online payment</w:t>
-      </w:r>
-    </w:p>
-    <w:p>
-      <w:pPr>
-        <w:pStyle w:val="ListParagraph"/>
-        <w:numPr>
-          <w:ilvl w:val="0"/>
-          <w:numId w:val="29"/>
-        </w:numPr>
-        <w:spacing w:before="0" w:after="160" w:line="256" w:lineRule="auto"/>
-      </w:pPr>
-      <w:r>
-        <w:t>System</w:t>
-      </w:r>
-    </w:p>
-    <w:p>
-      <w:pPr>
-        <w:pStyle w:val="ListParagraph"/>
-        <w:numPr>
-          <w:ilvl w:val="1"/>
-          <w:numId w:val="29"/>
-        </w:numPr>
-        <w:spacing w:before="0" w:after="160" w:line="256" w:lineRule="auto"/>
-      </w:pPr>
-      <w:r>
-        <w:t>Online product searching and checking</w:t>
-      </w:r>
-    </w:p>
-    <w:p>
-      <w:pPr>
-        <w:pStyle w:val="ListParagraph"/>
-        <w:numPr>
-          <w:ilvl w:val="1"/>
-          <w:numId w:val="29"/>
-        </w:numPr>
-        <w:spacing w:before="0" w:after="160" w:line="256" w:lineRule="auto"/>
-      </w:pPr>
-      <w:r>
-        <w:t>Suggest right price for shop owner</w:t>
-      </w:r>
-    </w:p>
-    <w:p>
-      <w:pPr>
-        <w:pStyle w:val="ListParagraph"/>
-        <w:numPr>
-          <w:ilvl w:val="1"/>
-          <w:numId w:val="29"/>
-        </w:numPr>
-        <w:spacing w:before="0" w:after="160" w:line="256" w:lineRule="auto"/>
-      </w:pPr>
-      <w:r>
-        <w:t>Give notification to customer and shop owner about transaction and product’s status.</w:t>
-      </w:r>
+        <w:rPr>
+          <w:rFonts w:ascii="Cambria" w:hAnsi="Cambria"/>
+        </w:rPr>
+      </w:pPr>
+      <w:r>
+        <w:rPr>
+          <w:rFonts w:ascii="Cambria" w:hAnsi="Cambria"/>
+        </w:rPr>
+        <w:t>Support website statistics</w:t>
+      </w:r>
+      <w:bookmarkStart w:id="21" w:name="_GoBack"/>
+      <w:bookmarkEnd w:id="21"/>
     </w:p>
     <w:p>
       <w:pPr>
@@ -11175,8 +11439,14 @@
           <w:numId w:val="30"/>
         </w:numPr>
         <w:spacing w:before="0" w:after="160" w:line="256" w:lineRule="auto"/>
-      </w:pPr>
-      <w:r>
+        <w:rPr>
+          <w:rFonts w:ascii="Cambria" w:hAnsi="Cambria"/>
+        </w:rPr>
+      </w:pPr>
+      <w:r>
+        <w:rPr>
+          <w:rFonts w:ascii="Cambria" w:hAnsi="Cambria"/>
+        </w:rPr>
         <w:t>People who have computer, laptop or smartphone with internet connection and could run web browser can use this website.</w:t>
       </w:r>
     </w:p>
@@ -11188,8 +11458,14 @@
           <w:numId w:val="30"/>
         </w:numPr>
         <w:spacing w:before="0" w:after="160" w:line="256" w:lineRule="auto"/>
-      </w:pPr>
-      <w:r>
+        <w:rPr>
+          <w:rFonts w:ascii="Cambria" w:hAnsi="Cambria"/>
+        </w:rPr>
+      </w:pPr>
+      <w:r>
+        <w:rPr>
+          <w:rFonts w:ascii="Cambria" w:hAnsi="Cambria"/>
+        </w:rPr>
         <w:t>The complete product of this project includes:</w:t>
       </w:r>
     </w:p>
@@ -11201,8 +11477,14 @@
           <w:numId w:val="30"/>
         </w:numPr>
         <w:spacing w:before="0" w:after="160" w:line="256" w:lineRule="auto"/>
-      </w:pPr>
-      <w:r>
+        <w:rPr>
+          <w:rFonts w:ascii="Cambria" w:hAnsi="Cambria"/>
+        </w:rPr>
+      </w:pPr>
+      <w:r>
+        <w:rPr>
+          <w:rFonts w:ascii="Cambria" w:hAnsi="Cambria"/>
+        </w:rPr>
         <w:t>The website application</w:t>
       </w:r>
     </w:p>
@@ -11214,8 +11496,14 @@
           <w:numId w:val="30"/>
         </w:numPr>
         <w:spacing w:before="0" w:after="160" w:line="256" w:lineRule="auto"/>
-      </w:pPr>
-      <w:r>
+        <w:rPr>
+          <w:rFonts w:ascii="Cambria" w:hAnsi="Cambria"/>
+        </w:rPr>
+      </w:pPr>
+      <w:r>
+        <w:rPr>
+          <w:rFonts w:ascii="Cambria" w:hAnsi="Cambria"/>
+        </w:rPr>
         <w:t>All related documents.</w:t>
       </w:r>
     </w:p>
@@ -11227,19 +11515,32 @@
           <w:numId w:val="30"/>
         </w:numPr>
         <w:spacing w:before="0" w:after="160" w:line="256" w:lineRule="auto"/>
-      </w:pPr>
-      <w:r>
+        <w:rPr>
+          <w:rFonts w:ascii="Cambria" w:hAnsi="Cambria"/>
+        </w:rPr>
+      </w:pPr>
+      <w:r>
+        <w:rPr>
+          <w:rFonts w:ascii="Cambria" w:hAnsi="Cambria"/>
+        </w:rPr>
         <w:t>Language</w:t>
       </w:r>
       <w:r>
+        <w:rPr>
+          <w:rFonts w:ascii="Cambria" w:hAnsi="Cambria"/>
+        </w:rPr>
         <w:t>:</w:t>
       </w:r>
-      <w:bookmarkStart w:id="21" w:name="_GoBack"/>
-      <w:bookmarkEnd w:id="21"/>
-      <w:r>
+      <w:r>
+        <w:rPr>
+          <w:rFonts w:ascii="Cambria" w:hAnsi="Cambria"/>
+        </w:rPr>
         <w:t xml:space="preserve"> </w:t>
       </w:r>
       <w:r>
+        <w:rPr>
+          <w:rFonts w:ascii="Cambria" w:hAnsi="Cambria"/>
+        </w:rPr>
         <w:t>Vietnamese.</w:t>
       </w:r>
     </w:p>
@@ -11251,8 +11552,14 @@
           <w:numId w:val="30"/>
         </w:numPr>
         <w:spacing w:before="0" w:after="160" w:line="256" w:lineRule="auto"/>
-      </w:pPr>
-      <w:r>
+        <w:rPr>
+          <w:rFonts w:ascii="Cambria" w:hAnsi="Cambria"/>
+        </w:rPr>
+      </w:pPr>
+      <w:r>
+        <w:rPr>
+          <w:rFonts w:ascii="Cambria" w:hAnsi="Cambria"/>
+        </w:rPr>
         <w:t>This project doesn’t support online financial account managing.</w:t>
       </w:r>
     </w:p>
@@ -11540,6 +11847,7 @@
               <w:rPr>
                 <w:lang w:val="vi-VN" w:eastAsia="ja-JP"/>
               </w:rPr>
+              <w:lastRenderedPageBreak/>
               <w:t>Computer Memory</w:t>
             </w:r>
           </w:p>
@@ -11614,7 +11922,6 @@
         <w:rPr>
           <w:lang w:val="vi-VN" w:eastAsia="ja-JP"/>
         </w:rPr>
-        <w:lastRenderedPageBreak/>
         <w:t>Software requirement</w:t>
       </w:r>
     </w:p>
@@ -11626,8 +11933,14 @@
           <w:numId w:val="31"/>
         </w:numPr>
         <w:spacing w:before="0" w:after="160" w:line="256" w:lineRule="auto"/>
-      </w:pPr>
-      <w:r>
+        <w:rPr>
+          <w:rFonts w:ascii="Cambria" w:hAnsi="Cambria"/>
+        </w:rPr>
+      </w:pPr>
+      <w:r>
+        <w:rPr>
+          <w:rFonts w:ascii="Cambria" w:hAnsi="Cambria"/>
+        </w:rPr>
         <w:t>GitHub &amp; TortoiseGit: source control</w:t>
       </w:r>
     </w:p>
@@ -11639,8 +11952,14 @@
           <w:numId w:val="31"/>
         </w:numPr>
         <w:spacing w:before="0" w:after="160" w:line="256" w:lineRule="auto"/>
-      </w:pPr>
-      <w:r>
+        <w:rPr>
+          <w:rFonts w:ascii="Cambria" w:hAnsi="Cambria"/>
+        </w:rPr>
+      </w:pPr>
+      <w:r>
+        <w:rPr>
+          <w:rFonts w:ascii="Cambria" w:hAnsi="Cambria"/>
+        </w:rPr>
         <w:t>NetBean 8.0.2, Apache Tomcat 8.0.15</w:t>
       </w:r>
     </w:p>
@@ -28478,6 +28797,7 @@
     <w:rsidRoot w:val="004D3BD8"/>
     <w:rsid w:val="004D3BD8"/>
     <w:rsid w:val="00526A5C"/>
+    <w:rsid w:val="00535925"/>
     <w:rsid w:val="00591FD0"/>
     <w:rsid w:val="006847CC"/>
     <w:rsid w:val="00763865"/>
@@ -29329,7 +29649,7 @@
 </file>
 
 <file path=customXml/itemProps1.xml><?xml version="1.0" encoding="utf-8"?>
-<ds:datastoreItem xmlns:ds="http://schemas.openxmlformats.org/officeDocument/2006/customXml" ds:itemID="{270B5B22-6F54-4B51-B250-4E2534939400}">
+<ds:datastoreItem xmlns:ds="http://schemas.openxmlformats.org/officeDocument/2006/customXml" ds:itemID="{DCF13AA8-F889-4B90-BE77-E04188B1992A}">
   <ds:schemaRefs>
     <ds:schemaRef ds:uri="http://schemas.openxmlformats.org/officeDocument/2006/bibliography"/>
   </ds:schemaRefs>

</xml_diff>

<commit_message>
duchc: chỉnh sửa Document/Capstone Project Document.docx phần Problem defination trong rp2
</commit_message>
<xml_diff>
--- a/Source/Document/Capstone Project Document.docx
+++ b/Source/Document/Capstone Project Document.docx
@@ -10803,306 +10803,265 @@
     <w:p>
       <w:pPr>
         <w:rPr>
+          <w:color w:val="4BACC6" w:themeColor="accent5"/>
           <w:lang w:eastAsia="ja-JP"/>
         </w:rPr>
       </w:pPr>
       <w:r>
         <w:rPr>
+          <w:color w:val="4BACC6" w:themeColor="accent5"/>
           <w:lang w:eastAsia="ja-JP"/>
         </w:rPr>
         <w:t xml:space="preserve">With the increasing of shopping in community, the number of consignment store has started to increase too. A </w:t>
       </w:r>
       <w:r>
         <w:rPr>
-          <w:color w:val="FF0000"/>
+          <w:color w:val="4BACC6" w:themeColor="accent5"/>
           <w:lang w:eastAsia="ja-JP"/>
         </w:rPr>
-        <w:t xml:space="preserve">customer </w:t>
-      </w:r>
-      <w:r>
-        <w:rPr>
+        <w:t>consignor</w:t>
+      </w:r>
+      <w:r>
+        <w:rPr>
+          <w:color w:val="4BACC6" w:themeColor="accent5"/>
           <w:lang w:eastAsia="ja-JP"/>
         </w:rPr>
-        <w:t xml:space="preserve">has so many choices to consign his/her product. But how should they know which store to consign? Will they accept the price </w:t>
-      </w:r>
-      <w:r>
-        <w:rPr>
-          <w:color w:val="FF0000"/>
+        <w:t xml:space="preserve"> has so many choices to consign his/her product. But how should they know which store to consign? Will they accept the price consignor offer or what pr</w:t>
+      </w:r>
+      <w:r>
+        <w:rPr>
+          <w:color w:val="4BACC6" w:themeColor="accent5"/>
           <w:lang w:eastAsia="ja-JP"/>
         </w:rPr>
-        <w:t xml:space="preserve">consignor </w:t>
-      </w:r>
-      <w:r>
-        <w:rPr>
+        <w:t>ice can they offer for consignee</w:t>
+      </w:r>
+      <w:r>
+        <w:rPr>
+          <w:color w:val="4BACC6" w:themeColor="accent5"/>
           <w:lang w:eastAsia="ja-JP"/>
         </w:rPr>
-        <w:t xml:space="preserve">offer or what price can they offer for </w:t>
-      </w:r>
-      <w:r>
-        <w:rPr>
-          <w:color w:val="FF0000"/>
+        <w:t xml:space="preserve">’s product? And how could a consignee find </w:t>
+      </w:r>
+      <w:r>
+        <w:rPr>
+          <w:color w:val="4BACC6" w:themeColor="accent5"/>
           <w:lang w:eastAsia="ja-JP"/>
         </w:rPr>
-        <w:t xml:space="preserve">consignor’s </w:t>
-      </w:r>
-      <w:r>
-        <w:rPr>
+        <w:t>consignor</w:t>
+      </w:r>
+      <w:r>
+        <w:rPr>
+          <w:color w:val="4BACC6" w:themeColor="accent5"/>
           <w:lang w:eastAsia="ja-JP"/>
         </w:rPr>
-        <w:t xml:space="preserve">product? And how could a </w:t>
-      </w:r>
-      <w:r>
-        <w:rPr>
-          <w:color w:val="FF0000"/>
+        <w:t xml:space="preserve"> easily? We propose a solution to solve this problem:</w:t>
+      </w:r>
+      <w:r>
+        <w:rPr>
+          <w:color w:val="4BACC6" w:themeColor="accent5"/>
           <w:lang w:eastAsia="ja-JP"/>
         </w:rPr>
-        <w:t xml:space="preserve">consignee </w:t>
-      </w:r>
-      <w:r>
-        <w:rPr>
+        <w:t xml:space="preserve"> a website where consignor and consignee can meet and do consignment business</w:t>
+      </w:r>
+      <w:r>
+        <w:rPr>
+          <w:i/>
+          <w:color w:val="4BACC6" w:themeColor="accent5"/>
           <w:lang w:eastAsia="ja-JP"/>
         </w:rPr>
-        <w:t xml:space="preserve">find their </w:t>
-      </w:r>
-      <w:r>
-        <w:rPr>
-          <w:color w:val="FF0000"/>
+        <w:t xml:space="preserve">. </w:t>
+      </w:r>
+      <w:r>
+        <w:rPr>
+          <w:color w:val="4BACC6" w:themeColor="accent5"/>
           <w:lang w:eastAsia="ja-JP"/>
         </w:rPr>
-        <w:t xml:space="preserve">customers </w:t>
-      </w:r>
-      <w:r>
-        <w:rPr>
+        <w:t>For consignor, we provide an easy way to get consignee’s attentions, make</w:t>
+      </w:r>
+      <w:r>
+        <w:rPr>
+          <w:color w:val="4BACC6" w:themeColor="accent5"/>
           <w:lang w:eastAsia="ja-JP"/>
         </w:rPr>
-        <w:t xml:space="preserve">easily? We propose a solution to solve this problem: an online bridge between </w:t>
-      </w:r>
-      <w:r>
-        <w:rPr>
-          <w:color w:val="FF0000"/>
+        <w:t xml:space="preserve"> contract with them and track</w:t>
+      </w:r>
+      <w:r>
+        <w:rPr>
+          <w:color w:val="4BACC6" w:themeColor="accent5"/>
           <w:lang w:eastAsia="ja-JP"/>
         </w:rPr>
-        <w:t>customer</w:t>
-      </w:r>
-      <w:r>
-        <w:rPr>
+        <w:t xml:space="preserve"> consigned product’s status.</w:t>
+      </w:r>
+      <w:r>
+        <w:rPr>
+          <w:color w:val="4BACC6" w:themeColor="accent5"/>
           <w:lang w:eastAsia="ja-JP"/>
         </w:rPr>
-        <w:t xml:space="preserve"> and shop owner for them to communicate better and </w:t>
-      </w:r>
-      <w:r>
-        <w:rPr>
-          <w:color w:val="FF0000"/>
+        <w:t xml:space="preserve"> </w:t>
+      </w:r>
+      <w:r>
+        <w:rPr>
+          <w:color w:val="4BACC6" w:themeColor="accent5"/>
           <w:lang w:eastAsia="ja-JP"/>
         </w:rPr>
-        <w:t>get what they demand</w:t>
-      </w:r>
-      <w:r>
-        <w:rPr>
+        <w:t>For consignee</w:t>
+      </w:r>
+      <w:r>
+        <w:rPr>
+          <w:color w:val="4BACC6" w:themeColor="accent5"/>
           <w:lang w:eastAsia="ja-JP"/>
         </w:rPr>
-        <w:t xml:space="preserve">. </w:t>
-      </w:r>
-      <w:r>
-        <w:rPr>
-          <w:i/>
+        <w:t>, we provide</w:t>
+      </w:r>
+      <w:r>
+        <w:rPr>
+          <w:color w:val="4BACC6" w:themeColor="accent5"/>
           <w:lang w:eastAsia="ja-JP"/>
         </w:rPr>
-        <w:t xml:space="preserve">(Câu này tạm dịch là: </w:t>
-      </w:r>
-      <w:r>
-        <w:rPr>
-          <w:i/>
+        <w:t xml:space="preserve"> a useful tool to check the consigned product and deal with </w:t>
+      </w:r>
+      <w:r>
+        <w:rPr>
+          <w:color w:val="4BACC6" w:themeColor="accent5"/>
           <w:lang w:eastAsia="ja-JP"/>
         </w:rPr>
-        <w:t>“</w:t>
-      </w:r>
-      <w:r>
-        <w:rPr>
-          <w:i/>
+        <w:t>consignor</w:t>
+      </w:r>
+      <w:r>
+        <w:rPr>
+          <w:color w:val="4BACC6" w:themeColor="accent5"/>
           <w:lang w:eastAsia="ja-JP"/>
         </w:rPr>
-        <w:t>chúng tôi đưa ra 1 giải pháp để giải quyết vấn đề này: một cái cầu nối online giữa khách hàng và chủ cửa hàng để họ …</w:t>
-      </w:r>
-      <w:r>
-        <w:rPr>
-          <w:i/>
+        <w:t>.</w:t>
+      </w:r>
+    </w:p>
+    <w:p>
+      <w:pPr>
+        <w:pStyle w:val="Heading3"/>
+        <w:rPr>
+          <w:lang w:val="vi-VN" w:eastAsia="ja-JP"/>
+        </w:rPr>
+      </w:pPr>
+      <w:bookmarkStart w:id="20" w:name="_Toc419313022"/>
+      <w:r>
+        <w:rPr>
           <w:lang w:eastAsia="ja-JP"/>
         </w:rPr>
-        <w:t>”</w:t>
-      </w:r>
-      <w:r>
-        <w:rPr>
-          <w:i/>
+        <w:t>Project Overview</w:t>
+      </w:r>
+      <w:bookmarkEnd w:id="20"/>
+    </w:p>
+    <w:p>
+      <w:pPr>
+        <w:pStyle w:val="Heading4"/>
+        <w:rPr>
           <w:lang w:eastAsia="ja-JP"/>
         </w:rPr>
-        <w:t xml:space="preserve"> vậy cái cầu nối online đó, mình làm gì với nó tạo mới, phát triển trên cái cũ hay là sao</w:t>
-      </w:r>
-      <w:r>
-        <w:rPr>
-          <w:i/>
+      </w:pPr>
+      <w:r>
+        <w:rPr>
+          <w:lang w:val="vi-VN" w:eastAsia="ja-JP"/>
+        </w:rPr>
+        <w:t>Current Situation</w:t>
+      </w:r>
+    </w:p>
+    <w:p>
+      <w:pPr>
+        <w:rPr>
+          <w:color w:val="4BACC6" w:themeColor="accent5"/>
           <w:lang w:eastAsia="ja-JP"/>
         </w:rPr>
-        <w:t xml:space="preserve">?. </w:t>
-      </w:r>
-      <w:r>
-        <w:rPr>
-          <w:i/>
-          <w:color w:val="FF0000"/>
+      </w:pPr>
+      <w:r>
+        <w:rPr>
+          <w:color w:val="4BACC6" w:themeColor="accent5"/>
           <w:lang w:eastAsia="ja-JP"/>
         </w:rPr>
-        <w:t>Get what they demand</w:t>
-      </w:r>
-      <w:r>
-        <w:rPr>
-          <w:i/>
+        <w:t xml:space="preserve">Although there are some shops running this services, most of them are not really effective in helping consignor tracking product’s status, negotiating price between consignor and consignee. Besides, they don’t have a good way to find each other. Our solution will bring them a better way to communicate and dealing product, help </w:t>
+      </w:r>
+      <w:r>
+        <w:rPr>
+          <w:color w:val="4BACC6" w:themeColor="accent5"/>
           <w:lang w:eastAsia="ja-JP"/>
         </w:rPr>
-        <w:t xml:space="preserve"> (câu này không ổn, chưa nghe qua lần nào, thường thì nên dùng </w:t>
-      </w:r>
-      <w:r>
-        <w:rPr>
-          <w:i/>
-          <w:highlight w:val="yellow"/>
+        <w:t xml:space="preserve">them </w:t>
+      </w:r>
+      <w:r>
+        <w:rPr>
+          <w:color w:val="4BACC6" w:themeColor="accent5"/>
           <w:lang w:eastAsia="ja-JP"/>
         </w:rPr>
-        <w:t>meet their demand</w:t>
-      </w:r>
-      <w:r>
-        <w:rPr>
-          <w:i/>
+        <w:t>tracking consigned items’ status quickly and accurately</w:t>
+      </w:r>
+      <w:r>
+        <w:rPr>
+          <w:color w:val="4BACC6" w:themeColor="accent5"/>
           <w:lang w:eastAsia="ja-JP"/>
         </w:rPr>
-        <w:t>)</w:t>
-      </w:r>
-      <w:r>
-        <w:rPr>
-          <w:i/>
+        <w:t xml:space="preserve"> and provide online payment method so they can do all necessary activities of business online</w:t>
+      </w:r>
+      <w:r>
+        <w:rPr>
+          <w:color w:val="4BACC6" w:themeColor="accent5"/>
           <w:lang w:eastAsia="ja-JP"/>
         </w:rPr>
-        <w:t>)</w:t>
-      </w:r>
-      <w:r>
-        <w:rPr>
-          <w:i/>
+        <w:t>.</w:t>
+      </w:r>
+      <w:r>
+        <w:rPr>
+          <w:color w:val="4BACC6" w:themeColor="accent5"/>
           <w:lang w:eastAsia="ja-JP"/>
         </w:rPr>
-        <w:t xml:space="preserve">. </w:t>
-      </w:r>
-      <w:r>
-        <w:rPr>
+        <w:t xml:space="preserve"> We hope to provide a safety,</w:t>
+      </w:r>
+      <w:r>
+        <w:rPr>
+          <w:color w:val="4BACC6" w:themeColor="accent5"/>
           <w:lang w:eastAsia="ja-JP"/>
         </w:rPr>
-        <w:t>For consignor, we provide an easy way to get consignee’s attentions, make contract with them and tracking consigned product’s status.</w:t>
-      </w:r>
-      <w:r>
-        <w:rPr>
+        <w:t xml:space="preserve"> effective</w:t>
+      </w:r>
+      <w:r>
+        <w:rPr>
+          <w:color w:val="4BACC6" w:themeColor="accent5"/>
           <w:lang w:eastAsia="ja-JP"/>
         </w:rPr>
-        <w:t xml:space="preserve"> </w:t>
-      </w:r>
-      <w:r>
-        <w:rPr>
-          <w:i/>
+        <w:t xml:space="preserve"> and reliable</w:t>
+      </w:r>
+      <w:r>
+        <w:rPr>
+          <w:color w:val="4BACC6" w:themeColor="accent5"/>
           <w:lang w:eastAsia="ja-JP"/>
         </w:rPr>
-        <w:t>(tại sao mình tạo cầu nối giữa customer và store owner, dưới đây mình lại ghi là consignor và consignee?</w:t>
-      </w:r>
-      <w:r>
-        <w:rPr>
-          <w:i/>
+        <w:t xml:space="preserve"> environment for user</w:t>
+      </w:r>
+      <w:r>
+        <w:rPr>
+          <w:color w:val="4BACC6" w:themeColor="accent5"/>
           <w:lang w:eastAsia="ja-JP"/>
         </w:rPr>
-        <w:t xml:space="preserve"> Trên kia cũng vậy</w:t>
-      </w:r>
-      <w:r>
-        <w:rPr>
-          <w:i/>
+        <w:t>s</w:t>
+      </w:r>
+      <w:r>
+        <w:rPr>
+          <w:color w:val="4BACC6" w:themeColor="accent5"/>
           <w:lang w:eastAsia="ja-JP"/>
         </w:rPr>
-        <w:t>)</w:t>
-      </w:r>
-      <w:r>
-        <w:rPr>
+        <w:t xml:space="preserve"> to</w:t>
+      </w:r>
+      <w:r>
+        <w:rPr>
+          <w:color w:val="4BACC6" w:themeColor="accent5"/>
           <w:lang w:eastAsia="ja-JP"/>
         </w:rPr>
-        <w:t xml:space="preserve"> For consignee a useful tool to check the consigned product and deal with customer.</w:t>
-      </w:r>
-    </w:p>
-    <w:p>
-      <w:pPr>
-        <w:pStyle w:val="Heading3"/>
-        <w:rPr>
-          <w:lang w:val="vi-VN" w:eastAsia="ja-JP"/>
-        </w:rPr>
-      </w:pPr>
-      <w:bookmarkStart w:id="20" w:name="_Toc419313022"/>
-      <w:r>
-        <w:rPr>
+        <w:t xml:space="preserve"> do business and</w:t>
+      </w:r>
+      <w:r>
+        <w:rPr>
+          <w:color w:val="4BACC6" w:themeColor="accent5"/>
           <w:lang w:eastAsia="ja-JP"/>
         </w:rPr>
-        <w:t>Project Overview</w:t>
-      </w:r>
-      <w:bookmarkEnd w:id="20"/>
-    </w:p>
-    <w:p>
-      <w:pPr>
-        <w:pStyle w:val="Heading4"/>
-        <w:rPr>
-          <w:lang w:eastAsia="ja-JP"/>
-        </w:rPr>
-      </w:pPr>
-      <w:r>
-        <w:rPr>
-          <w:lang w:val="vi-VN" w:eastAsia="ja-JP"/>
-        </w:rPr>
-        <w:t>Current Situation</w:t>
-      </w:r>
-    </w:p>
-    <w:p>
-      <w:pPr>
-        <w:rPr>
-          <w:lang w:eastAsia="ja-JP"/>
-        </w:rPr>
-      </w:pPr>
-      <w:r>
-        <w:rPr>
-          <w:lang w:eastAsia="ja-JP"/>
-        </w:rPr>
-        <w:t>Although there are some shops running this services, most of them are not really effective in helping consignor tracking product’s status, negotiating price between consignor and consignee. Besides, they don’t have a good way to find each other. Our solution will bring them a better way to communicate and dealing product, help tracking consigned items’ status quickly and accurately. In additional, we also provide online payment system to solve all financial transaction</w:t>
-      </w:r>
-      <w:r>
-        <w:rPr>
-          <w:lang w:eastAsia="ja-JP"/>
-        </w:rPr>
-        <w:t xml:space="preserve"> </w:t>
-      </w:r>
-      <w:r>
-        <w:rPr>
-          <w:i/>
-          <w:lang w:eastAsia="ja-JP"/>
-        </w:rPr>
-        <w:t>(</w:t>
-      </w:r>
-      <w:r>
-        <w:rPr>
-          <w:i/>
-          <w:lang w:eastAsia="ja-JP"/>
-        </w:rPr>
-        <w:t>financial transaction ko phải là problem ko cần phải solve, solve những risk xảy ra khi có transaction thì đúng hơn, nên liệt kê risk ra</w:t>
-      </w:r>
-      <w:r>
-        <w:rPr>
-          <w:i/>
-          <w:lang w:eastAsia="ja-JP"/>
-        </w:rPr>
-        <w:t>)</w:t>
-      </w:r>
-      <w:r>
-        <w:rPr>
-          <w:lang w:eastAsia="ja-JP"/>
-        </w:rPr>
-        <w:t>.</w:t>
+        <w:t xml:space="preserve"> achieve what they demand.</w:t>
       </w:r>
     </w:p>
     <w:p>
@@ -11160,7 +11119,6 @@
         <w:rPr>
           <w:rFonts w:ascii="Cambria" w:hAnsi="Cambria"/>
         </w:rPr>
-        <w:lastRenderedPageBreak/>
         <w:t>Admin</w:t>
       </w:r>
     </w:p>
@@ -11179,25 +11137,14 @@
       <w:r>
         <w:rPr>
           <w:rFonts w:ascii="Cambria" w:hAnsi="Cambria"/>
-        </w:rPr>
-        <w:t>Manage account</w:t>
+          <w:color w:val="4BACC6" w:themeColor="accent5"/>
+        </w:rPr>
+        <w:t>Account management</w:t>
       </w:r>
       <w:r>
         <w:rPr>
           <w:rFonts w:ascii="Cambria" w:hAnsi="Cambria"/>
-          <w:color w:val="FF0000"/>
-        </w:rPr>
-        <w:t>s</w:t>
-      </w:r>
-      <w:r>
-        <w:rPr>
-          <w:rFonts w:ascii="Cambria" w:hAnsi="Cambria"/>
-        </w:rPr>
-        <w:t xml:space="preserve"> of all users</w:t>
-      </w:r>
-      <w:r>
-        <w:rPr>
-          <w:rFonts w:ascii="Cambria" w:hAnsi="Cambria"/>
+          <w:color w:val="4BACC6" w:themeColor="accent5"/>
         </w:rPr>
         <w:t xml:space="preserve"> </w:t>
       </w:r>
@@ -11296,6 +11243,7 @@
         <w:rPr>
           <w:rFonts w:ascii="Cambria" w:hAnsi="Cambria"/>
         </w:rPr>
+        <w:lastRenderedPageBreak/>
         <w:t>Receive notification about their product status</w:t>
       </w:r>
     </w:p>
@@ -11437,8 +11385,6 @@
         </w:rPr>
         <w:t>Store</w:t>
       </w:r>
-      <w:bookmarkStart w:id="21" w:name="_GoBack"/>
-      <w:bookmarkEnd w:id="21"/>
       <w:r>
         <w:rPr>
           <w:rFonts w:ascii="Cambria" w:hAnsi="Cambria"/>
@@ -11475,54 +11421,29 @@
         <w:spacing w:before="0" w:after="160" w:line="256" w:lineRule="auto"/>
         <w:rPr>
           <w:rFonts w:ascii="Cambria" w:hAnsi="Cambria"/>
+          <w:color w:val="4BACC6" w:themeColor="accent5"/>
         </w:rPr>
       </w:pPr>
       <w:r>
         <w:rPr>
           <w:rFonts w:ascii="Cambria" w:hAnsi="Cambria"/>
-        </w:rPr>
-        <w:t>Get suggested price for product</w:t>
+          <w:color w:val="4BACC6" w:themeColor="accent5"/>
+        </w:rPr>
+        <w:t>Receive</w:t>
       </w:r>
       <w:r>
         <w:rPr>
           <w:rFonts w:ascii="Cambria" w:hAnsi="Cambria"/>
+          <w:color w:val="4BACC6" w:themeColor="accent5"/>
+        </w:rPr>
+        <w:t xml:space="preserve"> suggested price for product</w:t>
+      </w:r>
+      <w:r>
+        <w:rPr>
+          <w:rFonts w:ascii="Cambria" w:hAnsi="Cambria"/>
+          <w:color w:val="4BACC6" w:themeColor="accent5"/>
         </w:rPr>
         <w:t xml:space="preserve"> </w:t>
-      </w:r>
-      <w:r>
-        <w:rPr>
-          <w:rFonts w:ascii="Cambria" w:hAnsi="Cambria"/>
-          <w:i/>
-        </w:rPr>
-        <w:t>(</w:t>
-      </w:r>
-      <w:r>
-        <w:rPr>
-          <w:rFonts w:ascii="Cambria" w:hAnsi="Cambria"/>
-          <w:i/>
-        </w:rPr>
-        <w:t>này nên đổi thành receive vì store owner bị động trong việc nhận price</w:t>
-      </w:r>
-      <w:r>
-        <w:rPr>
-          <w:rFonts w:ascii="Cambria" w:hAnsi="Cambria"/>
-          <w:i/>
-        </w:rPr>
-        <w:t xml:space="preserve"> </w:t>
-      </w:r>
-      <w:r>
-        <w:rPr>
-          <w:rFonts w:ascii="Cambria" w:hAnsi="Cambria"/>
-          <w:i/>
-        </w:rPr>
-        <w:t>suggestion</w:t>
-      </w:r>
-      <w:r>
-        <w:rPr>
-          <w:rFonts w:ascii="Cambria" w:hAnsi="Cambria"/>
-          <w:i/>
-        </w:rPr>
-        <w:t>)</w:t>
       </w:r>
     </w:p>
     <w:p>
@@ -11535,11 +11456,13 @@
         <w:spacing w:before="0" w:after="160" w:line="256" w:lineRule="auto"/>
         <w:rPr>
           <w:rFonts w:ascii="Cambria" w:hAnsi="Cambria"/>
+          <w:color w:val="4BACC6" w:themeColor="accent5"/>
         </w:rPr>
       </w:pPr>
       <w:r>
         <w:rPr>
           <w:rFonts w:ascii="Cambria" w:hAnsi="Cambria"/>
+          <w:color w:val="4BACC6" w:themeColor="accent5"/>
         </w:rPr>
         <w:t>Raise product on website</w:t>
       </w:r>
@@ -11554,13 +11477,29 @@
         <w:spacing w:before="0" w:after="160" w:line="256" w:lineRule="auto"/>
         <w:rPr>
           <w:rFonts w:ascii="Cambria" w:hAnsi="Cambria"/>
+          <w:color w:val="4BACC6" w:themeColor="accent5"/>
         </w:rPr>
       </w:pPr>
       <w:r>
         <w:rPr>
           <w:rFonts w:ascii="Cambria" w:hAnsi="Cambria"/>
-        </w:rPr>
-        <w:t>Manage product</w:t>
+          <w:color w:val="4BACC6" w:themeColor="accent5"/>
+        </w:rPr>
+        <w:t xml:space="preserve">Manage </w:t>
+      </w:r>
+      <w:r>
+        <w:rPr>
+          <w:rFonts w:ascii="Cambria" w:hAnsi="Cambria"/>
+          <w:color w:val="4BACC6" w:themeColor="accent5"/>
+        </w:rPr>
+        <w:t xml:space="preserve"> consigned </w:t>
+      </w:r>
+      <w:r>
+        <w:rPr>
+          <w:rFonts w:ascii="Cambria" w:hAnsi="Cambria"/>
+          <w:color w:val="4BACC6" w:themeColor="accent5"/>
+        </w:rPr>
+        <w:t>product</w:t>
       </w:r>
     </w:p>
     <w:p>
@@ -11573,38 +11512,43 @@
         <w:spacing w:before="0" w:after="160" w:line="256" w:lineRule="auto"/>
         <w:rPr>
           <w:rFonts w:ascii="Cambria" w:hAnsi="Cambria"/>
+          <w:color w:val="4BACC6" w:themeColor="accent5"/>
         </w:rPr>
       </w:pPr>
       <w:r>
         <w:rPr>
           <w:rFonts w:ascii="Cambria" w:hAnsi="Cambria"/>
+          <w:color w:val="4BACC6" w:themeColor="accent5"/>
         </w:rPr>
         <w:t>Have o</w:t>
       </w:r>
       <w:r>
         <w:rPr>
           <w:rFonts w:ascii="Cambria" w:hAnsi="Cambria"/>
+          <w:color w:val="4BACC6" w:themeColor="accent5"/>
         </w:rPr>
         <w:t>nline payment</w:t>
       </w:r>
       <w:r>
         <w:rPr>
           <w:rFonts w:ascii="Cambria" w:hAnsi="Cambria"/>
+          <w:color w:val="4BACC6" w:themeColor="accent5"/>
         </w:rPr>
         <w:t xml:space="preserve"> method</w:t>
       </w:r>
       <w:r>
         <w:rPr>
           <w:rFonts w:ascii="Cambria" w:hAnsi="Cambria"/>
+          <w:color w:val="4BACC6" w:themeColor="accent5"/>
         </w:rPr>
         <w:t xml:space="preserve"> </w:t>
       </w:r>
       <w:r>
         <w:rPr>
           <w:rFonts w:ascii="Cambria" w:hAnsi="Cambria"/>
-          <w:i/>
-        </w:rPr>
-        <w:t>(có phương thức thanh toán online, thanh toán cái j`, cho ai?)</w:t>
+          <w:color w:val="4BACC6" w:themeColor="accent5"/>
+        </w:rPr>
+        <w:t>for shopping activities</w:t>
       </w:r>
     </w:p>
     <w:p>
@@ -11623,34 +11567,13 @@
         <w:rPr>
           <w:rFonts w:ascii="Cambria" w:hAnsi="Cambria"/>
         </w:rPr>
-        <w:t>Tracking consigned product status</w:t>
+        <w:t>Track</w:t>
       </w:r>
       <w:r>
         <w:rPr>
           <w:rFonts w:ascii="Cambria" w:hAnsi="Cambria"/>
         </w:rPr>
-        <w:t xml:space="preserve"> </w:t>
-      </w:r>
-      <w:r>
-        <w:rPr>
-          <w:rFonts w:ascii="Cambria" w:hAnsi="Cambria"/>
-          <w:i/>
-        </w:rPr>
-        <w:t>(</w:t>
-      </w:r>
-      <w:r>
-        <w:rPr>
-          <w:rFonts w:ascii="Cambria" w:hAnsi="Cambria"/>
-          <w:i/>
-        </w:rPr>
-        <w:t>bắt đầu đều bằng động từ sao câu này lại là danh-động từ</w:t>
-      </w:r>
-      <w:r>
-        <w:rPr>
-          <w:rFonts w:ascii="Cambria" w:hAnsi="Cambria"/>
-          <w:i/>
-        </w:rPr>
-        <w:t>)</w:t>
+        <w:t xml:space="preserve"> consigned product status</w:t>
       </w:r>
     </w:p>
     <w:p>
@@ -11688,34 +11611,25 @@
         <w:rPr>
           <w:rFonts w:ascii="Cambria" w:hAnsi="Cambria"/>
         </w:rPr>
-        <w:t>Have website statistics</w:t>
+        <w:t xml:space="preserve">Have website </w:t>
       </w:r>
       <w:r>
         <w:rPr>
           <w:rFonts w:ascii="Cambria" w:hAnsi="Cambria"/>
         </w:rPr>
-        <w:t xml:space="preserve"> </w:t>
+        <w:t xml:space="preserve">financial </w:t>
       </w:r>
       <w:r>
         <w:rPr>
           <w:rFonts w:ascii="Cambria" w:hAnsi="Cambria"/>
-          <w:i/>
-        </w:rPr>
-        <w:t>(</w:t>
+        </w:rPr>
+        <w:t>statistics</w:t>
       </w:r>
       <w:r>
         <w:rPr>
           <w:rFonts w:ascii="Cambria" w:hAnsi="Cambria"/>
-          <w:i/>
-        </w:rPr>
-        <w:t>thống kê website là thống kê j`, store owner cần financial statistics để xem doanh số thôi chứ</w:t>
-      </w:r>
-      <w:r>
-        <w:rPr>
-          <w:rFonts w:ascii="Cambria" w:hAnsi="Cambria"/>
-          <w:i/>
-        </w:rPr>
-        <w:t>)</w:t>
+        </w:rPr>
+        <w:t xml:space="preserve"> of all business in history</w:t>
       </w:r>
     </w:p>
     <w:p>
@@ -11747,46 +11661,43 @@
         <w:spacing w:before="0" w:after="160" w:line="256" w:lineRule="auto"/>
         <w:rPr>
           <w:rFonts w:ascii="Cambria" w:hAnsi="Cambria"/>
+          <w:color w:val="4BACC6" w:themeColor="accent5"/>
         </w:rPr>
       </w:pPr>
       <w:r>
         <w:rPr>
           <w:rFonts w:ascii="Cambria" w:hAnsi="Cambria"/>
+          <w:color w:val="4BACC6" w:themeColor="accent5"/>
         </w:rPr>
         <w:t>Support send and receive notification</w:t>
       </w:r>
       <w:r>
         <w:rPr>
           <w:rFonts w:ascii="Cambria" w:hAnsi="Cambria"/>
+          <w:color w:val="4BACC6" w:themeColor="accent5"/>
+        </w:rPr>
+        <w:t xml:space="preserve"> of negotiating activities and</w:t>
+      </w:r>
+      <w:r>
+        <w:rPr>
+          <w:rFonts w:ascii="Cambria" w:hAnsi="Cambria"/>
+          <w:color w:val="4BACC6" w:themeColor="accent5"/>
         </w:rPr>
         <w:t xml:space="preserve"> </w:t>
       </w:r>
       <w:r>
         <w:rPr>
           <w:rFonts w:ascii="Cambria" w:hAnsi="Cambria"/>
-          <w:i/>
-        </w:rPr>
-        <w:t>(</w:t>
+          <w:color w:val="4BACC6" w:themeColor="accent5"/>
+        </w:rPr>
+        <w:t>online payment</w:t>
       </w:r>
       <w:r>
         <w:rPr>
           <w:rFonts w:ascii="Cambria" w:hAnsi="Cambria"/>
-          <w:i/>
-        </w:rPr>
-        <w:t>system nhận notification từ đâu?</w:t>
-      </w:r>
-      <w:r>
-        <w:rPr>
-          <w:rFonts w:ascii="Cambria" w:hAnsi="Cambria"/>
-          <w:i/>
-        </w:rPr>
-        <w:t>)</w:t>
-      </w:r>
-      <w:r>
-        <w:rPr>
-          <w:rFonts w:ascii="Cambria" w:hAnsi="Cambria"/>
-        </w:rPr>
-        <w:t xml:space="preserve"> </w:t>
+          <w:color w:val="4BACC6" w:themeColor="accent5"/>
+        </w:rPr>
+        <w:t xml:space="preserve"> activities</w:t>
       </w:r>
     </w:p>
     <w:p>
@@ -11801,6 +11712,7 @@
           <w:rFonts w:ascii="Cambria" w:hAnsi="Cambria"/>
         </w:rPr>
       </w:pPr>
+      <w:bookmarkStart w:id="21" w:name="_GoBack"/>
       <w:r>
         <w:rPr>
           <w:rFonts w:ascii="Cambria" w:hAnsi="Cambria"/>
@@ -11808,6 +11720,7 @@
         <w:t>Support online payment method</w:t>
       </w:r>
     </w:p>
+    <w:bookmarkEnd w:id="21"/>
     <w:p>
       <w:pPr>
         <w:pStyle w:val="ListParagraph"/>
@@ -11862,7 +11775,19 @@
         <w:rPr>
           <w:rFonts w:ascii="Cambria" w:hAnsi="Cambria"/>
         </w:rPr>
-        <w:t>Support website statistics</w:t>
+        <w:t>Support website</w:t>
+      </w:r>
+      <w:r>
+        <w:rPr>
+          <w:rFonts w:ascii="Cambria" w:hAnsi="Cambria"/>
+        </w:rPr>
+        <w:t xml:space="preserve"> financial</w:t>
+      </w:r>
+      <w:r>
+        <w:rPr>
+          <w:rFonts w:ascii="Cambria" w:hAnsi="Cambria"/>
+        </w:rPr>
+        <w:t xml:space="preserve"> statistics</w:t>
       </w:r>
     </w:p>
     <w:p>
@@ -11988,28 +11913,9 @@
       <w:r>
         <w:rPr>
           <w:rFonts w:ascii="Cambria" w:hAnsi="Cambria"/>
-          <w:color w:val="FF0000"/>
-        </w:rPr>
-        <w:t>Vietnamese</w:t>
-      </w:r>
-      <w:r>
-        <w:rPr>
-          <w:rFonts w:ascii="Cambria" w:hAnsi="Cambria"/>
-        </w:rPr>
-        <w:t>.</w:t>
-      </w:r>
-      <w:r>
-        <w:rPr>
-          <w:rFonts w:ascii="Cambria" w:hAnsi="Cambria"/>
-        </w:rPr>
-        <w:t xml:space="preserve"> </w:t>
-      </w:r>
-      <w:r>
-        <w:rPr>
-          <w:rFonts w:ascii="Cambria" w:hAnsi="Cambria"/>
-          <w:i/>
-        </w:rPr>
-        <w:t>(mình làm doc tiếng anh, cả trên web cũng show tiếng anh)</w:t>
+          <w:color w:val="000000" w:themeColor="text1"/>
+        </w:rPr>
+        <w:t>English</w:t>
       </w:r>
     </w:p>
     <w:p>
@@ -12058,6 +11964,37 @@
         </w:rPr>
         <w:t>)</w:t>
       </w:r>
+      <w:r>
+        <w:rPr>
+          <w:rFonts w:ascii="Cambria" w:hAnsi="Cambria"/>
+          <w:i/>
+        </w:rPr>
+        <w:t xml:space="preserve"> </w:t>
+      </w:r>
+      <w:r>
+        <w:rPr>
+          <w:rFonts w:ascii="Cambria" w:hAnsi="Cambria"/>
+          <w:i/>
+          <w:color w:val="4BACC6" w:themeColor="accent5"/>
+        </w:rPr>
+        <w:t xml:space="preserve">-&gt; có thể cần </w:t>
+      </w:r>
+      <w:r>
+        <w:rPr>
+          <w:rFonts w:ascii="Cambria" w:hAnsi="Cambria"/>
+          <w:i/>
+          <w:color w:val="4BACC6" w:themeColor="accent5"/>
+        </w:rPr>
+        <w:t>vì nói rõ vấn đề là: không quản lý tài khoản payment của khách mà chỉ hỗ trợ thanh toán cho người dung thôi</w:t>
+      </w:r>
+      <w:r>
+        <w:rPr>
+          <w:rFonts w:ascii="Cambria" w:hAnsi="Cambria"/>
+          <w:i/>
+          <w:color w:val="4BACC6" w:themeColor="accent5"/>
+        </w:rPr>
+        <w:t>. Nhưng không cần thiết xóa cũng được</w:t>
+      </w:r>
     </w:p>
     <w:p>
       <w:pPr>
@@ -12070,7 +12007,6 @@
         <w:rPr>
           <w:lang w:val="vi-VN" w:eastAsia="ja-JP"/>
         </w:rPr>
-        <w:lastRenderedPageBreak/>
         <w:t>Development Environment</w:t>
       </w:r>
     </w:p>
@@ -12238,6 +12174,7 @@
               <w:rPr>
                 <w:lang w:val="vi-VN" w:eastAsia="ja-JP"/>
               </w:rPr>
+              <w:lastRenderedPageBreak/>
               <w:t>Operating System</w:t>
             </w:r>
           </w:p>
@@ -12456,13 +12393,19 @@
         <w:rPr>
           <w:rFonts w:ascii="Cambria" w:hAnsi="Cambria"/>
         </w:rPr>
-        <w:t>NetBean 8.0.2, Apache Tomcat 8.0.15</w:t>
+        <w:t>NetBean 8.0.2 and</w:t>
       </w:r>
       <w:r>
         <w:rPr>
           <w:rFonts w:ascii="Cambria" w:hAnsi="Cambria"/>
         </w:rPr>
-        <w:t xml:space="preserve"> </w:t>
+        <w:t xml:space="preserve"> Apache Tomcat 8.0.15</w:t>
+      </w:r>
+      <w:r>
+        <w:rPr>
+          <w:rFonts w:ascii="Cambria" w:hAnsi="Cambria"/>
+        </w:rPr>
+        <w:t xml:space="preserve">: used to develop and implement website </w:t>
       </w:r>
       <w:r>
         <w:rPr>
@@ -12484,6 +12427,48 @@
           <w:i/>
         </w:rPr>
         <w:t>)</w:t>
+      </w:r>
+    </w:p>
+    <w:p>
+      <w:pPr>
+        <w:pStyle w:val="ListParagraph"/>
+        <w:numPr>
+          <w:ilvl w:val="0"/>
+          <w:numId w:val="31"/>
+        </w:numPr>
+        <w:spacing w:before="0" w:after="160" w:line="256" w:lineRule="auto"/>
+        <w:rPr>
+          <w:rFonts w:ascii="Cambria" w:hAnsi="Cambria"/>
+          <w:color w:val="FF0000"/>
+        </w:rPr>
+      </w:pPr>
+      <w:r>
+        <w:rPr>
+          <w:rFonts w:ascii="Cambria" w:hAnsi="Cambria"/>
+          <w:color w:val="FF0000"/>
+        </w:rPr>
+        <w:t>Database:</w:t>
+      </w:r>
+    </w:p>
+    <w:p>
+      <w:pPr>
+        <w:pStyle w:val="ListParagraph"/>
+        <w:numPr>
+          <w:ilvl w:val="0"/>
+          <w:numId w:val="31"/>
+        </w:numPr>
+        <w:spacing w:before="0" w:after="160" w:line="256" w:lineRule="auto"/>
+        <w:rPr>
+          <w:rFonts w:ascii="Cambria" w:hAnsi="Cambria"/>
+          <w:color w:val="FF0000"/>
+        </w:rPr>
+      </w:pPr>
+      <w:r>
+        <w:rPr>
+          <w:rFonts w:ascii="Cambria" w:hAnsi="Cambria"/>
+          <w:color w:val="FF0000"/>
+        </w:rPr>
+        <w:t>Models and diagram</w:t>
       </w:r>
     </w:p>
     <w:p>
@@ -12725,7 +12710,6 @@
           </w:tcPr>
           <w:p>
             <w:r>
-              <w:lastRenderedPageBreak/>
               <w:t>2.</w:t>
             </w:r>
           </w:p>
@@ -12791,6 +12775,7 @@
           </w:tcPr>
           <w:p>
             <w:r>
+              <w:lastRenderedPageBreak/>
               <w:t>3.</w:t>
             </w:r>
           </w:p>
@@ -13001,7 +12986,6 @@
           </w:tcPr>
           <w:p>
             <w:r>
-              <w:lastRenderedPageBreak/>
               <w:t>6.</w:t>
             </w:r>
           </w:p>
@@ -13070,6 +13054,7 @@
           </w:tcPr>
           <w:p>
             <w:r>
+              <w:lastRenderedPageBreak/>
               <w:t>7.</w:t>
             </w:r>
           </w:p>
@@ -13274,7 +13259,6 @@
           </w:tcPr>
           <w:p>
             <w:r>
-              <w:lastRenderedPageBreak/>
               <w:t>10.</w:t>
             </w:r>
           </w:p>
@@ -13411,6 +13395,7 @@
         <w:pStyle w:val="Caption"/>
       </w:pPr>
       <w:r>
+        <w:lastRenderedPageBreak/>
         <w:t xml:space="preserve">Table </w:t>
       </w:r>
       <w:r>
@@ -13664,7 +13649,6 @@
         <w:rPr>
           <w:lang w:val="vi-VN" w:eastAsia="ja-JP"/>
         </w:rPr>
-        <w:lastRenderedPageBreak/>
         <w:t>Roles and Responsibilities</w:t>
       </w:r>
       <w:bookmarkEnd w:id="25"/>
@@ -13981,6 +13965,7 @@
               <w:rPr>
                 <w:lang w:eastAsia="ja-JP"/>
               </w:rPr>
+              <w:lastRenderedPageBreak/>
               <w:t>2.</w:t>
             </w:r>
           </w:p>
@@ -15050,7 +15035,6 @@
         </w:numPr>
       </w:pPr>
       <w:r>
-        <w:lastRenderedPageBreak/>
         <w:t>Web server: Tomcat.</w:t>
       </w:r>
     </w:p>
@@ -15102,6 +15086,7 @@
         <w:rPr>
           <w:lang w:val="vi-VN" w:eastAsia="ja-JP"/>
         </w:rPr>
+        <w:lastRenderedPageBreak/>
         <w:t>Project Management Plan</w:t>
       </w:r>
       <w:bookmarkEnd w:id="28"/>
@@ -16220,21 +16205,7 @@
             <w:rStyle w:val="Hyperlink"/>
             <w:rFonts w:eastAsiaTheme="majorEastAsia"/>
           </w:rPr>
-          <w:t>http://www.oracle.com/technetwork/java/codeconvention</w:t>
-        </w:r>
-        <w:r>
-          <w:rPr>
-            <w:rStyle w:val="Hyperlink"/>
-            <w:rFonts w:eastAsiaTheme="majorEastAsia"/>
-          </w:rPr>
-          <w:t>s</w:t>
-        </w:r>
-        <w:r>
-          <w:rPr>
-            <w:rStyle w:val="Hyperlink"/>
-            <w:rFonts w:eastAsiaTheme="majorEastAsia"/>
-          </w:rPr>
-          <w:t>-150003.pdf</w:t>
+          <w:t>http://www.oracle.com/technetwork/java/codeconventions-150003.pdf</w:t>
         </w:r>
       </w:hyperlink>
     </w:p>
@@ -25240,7 +25211,7 @@
                 <w:rPr>
                   <w:noProof/>
                 </w:rPr>
-                <w:t>14</w:t>
+                <w:t>23</w:t>
               </w:r>
               <w:r>
                 <w:rPr>
@@ -29355,14 +29326,14 @@
 <w:fonts xmlns:mc="http://schemas.openxmlformats.org/markup-compatibility/2006" xmlns:r="http://schemas.openxmlformats.org/officeDocument/2006/relationships" xmlns:w="http://schemas.openxmlformats.org/wordprocessingml/2006/main" xmlns:w14="http://schemas.microsoft.com/office/word/2010/wordml" xmlns:w15="http://schemas.microsoft.com/office/word/2012/wordml" mc:Ignorable="w14 w15">
   <w:font w:name="Times New Roman">
     <w:panose1 w:val="02020603050405020304"/>
-    <w:charset w:val="A3"/>
+    <w:charset w:val="00"/>
     <w:family w:val="roman"/>
     <w:pitch w:val="variable"/>
-    <w:sig w:usb0="E0002AFF" w:usb1="C0007841" w:usb2="00000009" w:usb3="00000000" w:csb0="000001FF" w:csb1="00000000"/>
+    <w:sig w:usb0="E0002EFF" w:usb1="C0007843" w:usb2="00000009" w:usb3="00000000" w:csb0="000001FF" w:csb1="00000000"/>
   </w:font>
   <w:font w:name="Courier New">
     <w:panose1 w:val="02070309020205020404"/>
-    <w:charset w:val="A3"/>
+    <w:charset w:val="00"/>
     <w:family w:val="modern"/>
     <w:pitch w:val="fixed"/>
     <w:sig w:usb0="E0002AFF" w:usb1="C0007843" w:usb2="00000009" w:usb3="00000000" w:csb0="000001FF" w:csb1="00000000"/>
@@ -29383,14 +29354,14 @@
   </w:font>
   <w:font w:name="Cambria">
     <w:panose1 w:val="02040503050406030204"/>
-    <w:charset w:val="A3"/>
+    <w:charset w:val="00"/>
     <w:family w:val="roman"/>
     <w:pitch w:val="variable"/>
     <w:sig w:usb0="E00002FF" w:usb1="400004FF" w:usb2="00000000" w:usb3="00000000" w:csb0="0000019F" w:csb1="00000000"/>
   </w:font>
   <w:font w:name="Calibri">
     <w:panose1 w:val="020F0502020204030204"/>
-    <w:charset w:val="A3"/>
+    <w:charset w:val="00"/>
     <w:family w:val="swiss"/>
     <w:pitch w:val="variable"/>
     <w:sig w:usb0="E00002FF" w:usb1="4000ACFF" w:usb2="00000001" w:usb3="00000000" w:csb0="0000019F" w:csb1="00000000"/>
@@ -29401,7 +29372,7 @@
     <w:charset w:val="80"/>
     <w:family w:val="modern"/>
     <w:pitch w:val="fixed"/>
-    <w:sig w:usb0="E00002FF" w:usb1="6AC7FDFB" w:usb2="00000012" w:usb3="00000000" w:csb0="0002009F" w:csb1="00000000"/>
+    <w:sig w:usb0="E00002FF" w:usb1="6AC7FDFB" w:usb2="08000012" w:usb3="00000000" w:csb0="0002009F" w:csb1="00000000"/>
   </w:font>
   <w:font w:name="MS Mincho">
     <w:altName w:val="ＭＳ 明朝"/>
@@ -29409,18 +29380,18 @@
     <w:charset w:val="80"/>
     <w:family w:val="modern"/>
     <w:pitch w:val="fixed"/>
-    <w:sig w:usb0="E00002FF" w:usb1="6AC7FDFB" w:usb2="00000012" w:usb3="00000000" w:csb0="0002009F" w:csb1="00000000"/>
+    <w:sig w:usb0="E00002FF" w:usb1="6AC7FDFB" w:usb2="08000012" w:usb3="00000000" w:csb0="0002009F" w:csb1="00000000"/>
   </w:font>
   <w:font w:name="Tahoma">
     <w:panose1 w:val="020B0604030504040204"/>
-    <w:charset w:val="A3"/>
+    <w:charset w:val="00"/>
     <w:family w:val="swiss"/>
     <w:pitch w:val="variable"/>
     <w:sig w:usb0="E1002EFF" w:usb1="C000605B" w:usb2="00000029" w:usb3="00000000" w:csb0="000101FF" w:csb1="00000000"/>
   </w:font>
   <w:font w:name="Arial">
     <w:panose1 w:val="020B0604020202020204"/>
-    <w:charset w:val="A3"/>
+    <w:charset w:val="00"/>
     <w:family w:val="swiss"/>
     <w:pitch w:val="variable"/>
     <w:sig w:usb0="E0002AFF" w:usb1="C0007843" w:usb2="00000009" w:usb3="00000000" w:csb0="000001FF" w:csb1="00000000"/>
@@ -29443,7 +29414,7 @@
   </w:font>
   <w:font w:name="Calibri Light">
     <w:panose1 w:val="020F0302020204030204"/>
-    <w:charset w:val="A3"/>
+    <w:charset w:val="00"/>
     <w:family w:val="swiss"/>
     <w:pitch w:val="variable"/>
     <w:sig w:usb0="A00002EF" w:usb1="4000207B" w:usb2="00000000" w:usb3="00000000" w:csb0="0000019F" w:csb1="00000000"/>
@@ -29465,6 +29436,7 @@
   </w:compat>
   <w:rsids>
     <w:rsidRoot w:val="004D3BD8"/>
+    <w:rsid w:val="002C61B2"/>
     <w:rsid w:val="004D3BD8"/>
     <w:rsid w:val="00526A5C"/>
     <w:rsid w:val="00535925"/>
@@ -30320,7 +30292,7 @@
 </file>
 
 <file path=customXml/itemProps1.xml><?xml version="1.0" encoding="utf-8"?>
-<ds:datastoreItem xmlns:ds="http://schemas.openxmlformats.org/officeDocument/2006/customXml" ds:itemID="{096540FF-CAC0-44EA-9CC2-97213D883821}">
+<ds:datastoreItem xmlns:ds="http://schemas.openxmlformats.org/officeDocument/2006/customXml" ds:itemID="{3187C4C5-A20F-4B45-BFAE-E789F02526FE}">
   <ds:schemaRefs>
     <ds:schemaRef ds:uri="http://schemas.openxmlformats.org/officeDocument/2006/bibliography"/>
   </ds:schemaRefs>

</xml_diff>

<commit_message>
update Phase 1: Requirement Analysis
</commit_message>
<xml_diff>
--- a/Source/Document/Capstone Project Document.docx
+++ b/Source/Document/Capstone Project Document.docx
@@ -742,7 +742,7 @@
         <w:t xml:space="preserve"> page is intentionally left blank</w:t>
       </w:r>
     </w:p>
-    <w:bookmarkStart w:id="1" w:name="_Toc419313004" w:displacedByCustomXml="next"/>
+    <w:bookmarkStart w:id="0" w:name="_Toc419313004" w:displacedByCustomXml="next"/>
     <w:sdt>
       <w:sdtPr>
         <w:rPr>
@@ -777,7 +777,7 @@
           <w:r>
             <w:t>Table of Contents</w:t>
           </w:r>
-          <w:bookmarkEnd w:id="1"/>
+          <w:bookmarkEnd w:id="0"/>
         </w:p>
         <w:p>
           <w:pPr>
@@ -6887,13 +6887,13 @@
       <w:pPr>
         <w:pStyle w:val="Heading2NoNumber"/>
       </w:pPr>
-      <w:bookmarkStart w:id="2" w:name="_Toc419313005"/>
-      <w:bookmarkStart w:id="3" w:name="_Toc395974117"/>
+      <w:bookmarkStart w:id="1" w:name="_Toc419313005"/>
+      <w:bookmarkStart w:id="2" w:name="_Toc395974117"/>
       <w:r>
         <w:lastRenderedPageBreak/>
         <w:t>List of Tables</w:t>
       </w:r>
-      <w:bookmarkEnd w:id="2"/>
+      <w:bookmarkEnd w:id="1"/>
     </w:p>
     <w:p>
       <w:pPr>
@@ -7503,13 +7503,13 @@
       <w:pPr>
         <w:pStyle w:val="Heading2NoNumber"/>
       </w:pPr>
-      <w:bookmarkStart w:id="4" w:name="_Toc419313006"/>
+      <w:bookmarkStart w:id="3" w:name="_Toc419313006"/>
       <w:r>
         <w:lastRenderedPageBreak/>
         <w:t>List of Figures</w:t>
       </w:r>
+      <w:bookmarkEnd w:id="2"/>
       <w:bookmarkEnd w:id="3"/>
-      <w:bookmarkEnd w:id="4"/>
     </w:p>
     <w:p>
       <w:pPr>
@@ -8107,7 +8107,7 @@
       <w:pPr>
         <w:pStyle w:val="Heading2NoNumber"/>
       </w:pPr>
-      <w:bookmarkStart w:id="5" w:name="_Toc419313007"/>
+      <w:bookmarkStart w:id="4" w:name="_Toc419313007"/>
       <w:r>
         <w:lastRenderedPageBreak/>
         <w:t>D</w:t>
@@ -8226,7 +8226,7 @@
       <w:r>
         <w:t>ns</w:t>
       </w:r>
-      <w:bookmarkEnd w:id="5"/>
+      <w:bookmarkEnd w:id="4"/>
     </w:p>
     <w:tbl>
       <w:tblPr>
@@ -8344,7 +8344,7 @@
       <w:pPr>
         <w:pStyle w:val="Heading1"/>
       </w:pPr>
-      <w:bookmarkStart w:id="6" w:name="_Toc419313008"/>
+      <w:bookmarkStart w:id="5" w:name="_Toc419313008"/>
       <w:r>
         <w:lastRenderedPageBreak/>
         <w:t>Report No.1</w:t>
@@ -8355,17 +8355,17 @@
       <w:r>
         <w:t>Introduction</w:t>
       </w:r>
+      <w:bookmarkEnd w:id="5"/>
+    </w:p>
+    <w:p>
+      <w:pPr>
+        <w:pStyle w:val="Heading2"/>
+      </w:pPr>
+      <w:bookmarkStart w:id="6" w:name="_Toc419313009"/>
+      <w:r>
+        <w:t>Project Information</w:t>
+      </w:r>
       <w:bookmarkEnd w:id="6"/>
-    </w:p>
-    <w:p>
-      <w:pPr>
-        <w:pStyle w:val="Heading2"/>
-      </w:pPr>
-      <w:bookmarkStart w:id="7" w:name="_Toc419313009"/>
-      <w:r>
-        <w:t>Project Information</w:t>
-      </w:r>
-      <w:bookmarkEnd w:id="7"/>
     </w:p>
     <w:p>
       <w:pPr>
@@ -8431,69 +8431,69 @@
       <w:pPr>
         <w:pStyle w:val="Heading2"/>
       </w:pPr>
-      <w:bookmarkStart w:id="8" w:name="_Toc419313010"/>
+      <w:bookmarkStart w:id="7" w:name="_Toc419313010"/>
       <w:r>
         <w:t>Introduction</w:t>
       </w:r>
+      <w:bookmarkEnd w:id="7"/>
+    </w:p>
+    <w:p>
+      <w:r>
+        <w:t>Nowadays, because of the shopping hobbit, many people are willing to buy product even they just use it once. Therefore, they probably have items hanging in their closet that they never use again. Hence, consignment sales service appears.</w:t>
+      </w:r>
+    </w:p>
+    <w:p>
+      <w:r>
+        <w:t>Currently, in Viet Nam consignment services becomes more popular. There are some consignment sales services but they require consignor brings items to the s</w:t>
+      </w:r>
+      <w:r>
+        <w:t xml:space="preserve">tore and some use manually </w:t>
+      </w:r>
+      <w:r>
+        <w:t xml:space="preserve">process </w:t>
+      </w:r>
+      <w:r>
+        <w:t xml:space="preserve">in management </w:t>
+      </w:r>
+      <w:r>
+        <w:t>(give receipt</w:t>
+      </w:r>
+      <w:r>
+        <w:t>s</w:t>
+      </w:r>
+      <w:r>
+        <w:t xml:space="preserve"> to consignor for tracking).</w:t>
+      </w:r>
+    </w:p>
+    <w:p>
+      <w:r>
+        <w:t>From above mentioned reasons, this project is going to build an online system for consignment sales service.</w:t>
+      </w:r>
+    </w:p>
+    <w:p>
+      <w:pPr>
+        <w:pStyle w:val="Heading2"/>
+      </w:pPr>
+      <w:bookmarkStart w:id="8" w:name="_Toc419313011"/>
+      <w:r>
+        <w:t>Current Situation</w:t>
+      </w:r>
       <w:bookmarkEnd w:id="8"/>
     </w:p>
     <w:p>
       <w:r>
-        <w:t>Nowadays, because of the shopping hobbit, many people are willing to buy product even they just use it once. Therefore, they probably have items hanging in their closet that they never use again. Hence, consignment sales service appears.</w:t>
-      </w:r>
-    </w:p>
-    <w:p>
-      <w:r>
-        <w:t>Currently, in Viet Nam consignment services becomes more popular. There are some consignment sales services but they require consignor brings items to the s</w:t>
-      </w:r>
-      <w:r>
-        <w:t xml:space="preserve">tore and some use manually </w:t>
-      </w:r>
-      <w:r>
-        <w:t xml:space="preserve">process </w:t>
-      </w:r>
-      <w:r>
-        <w:t xml:space="preserve">in management </w:t>
-      </w:r>
-      <w:r>
-        <w:t>(give receipt</w:t>
-      </w:r>
-      <w:r>
-        <w:t>s</w:t>
-      </w:r>
-      <w:r>
-        <w:t xml:space="preserve"> to consignor for tracking).</w:t>
-      </w:r>
-    </w:p>
-    <w:p>
-      <w:r>
-        <w:t>From above mentioned reasons, this project is going to build an online system for consignment sales service.</w:t>
+        <w:t>This kind of business is now becoming more popular in daily life, with variety genres of product, no capital. In other country likes US, TheRealReal is very successful. In Viet Nam, there are some consignment sales services such as LALA-Save&amp;Share, khohanghoa.com… They are running their business and expanding their business very well.</w:t>
       </w:r>
     </w:p>
     <w:p>
       <w:pPr>
         <w:pStyle w:val="Heading2"/>
       </w:pPr>
-      <w:bookmarkStart w:id="9" w:name="_Toc419313011"/>
-      <w:r>
-        <w:t>Current Situation</w:t>
+      <w:bookmarkStart w:id="9" w:name="_Toc419313012"/>
+      <w:r>
+        <w:t>Problem Definition</w:t>
       </w:r>
       <w:bookmarkEnd w:id="9"/>
-    </w:p>
-    <w:p>
-      <w:r>
-        <w:t>This kind of business is now becoming more popular in daily life, with variety genres of product, no capital. In other country likes US, TheRealReal is very successful. In Viet Nam, there are some consignment sales services such as LALA-Save&amp;Share, khohanghoa.com… They are running their business and expanding their business very well.</w:t>
-      </w:r>
-    </w:p>
-    <w:p>
-      <w:pPr>
-        <w:pStyle w:val="Heading2"/>
-      </w:pPr>
-      <w:bookmarkStart w:id="10" w:name="_Toc419313012"/>
-      <w:r>
-        <w:t>Problem Definition</w:t>
-      </w:r>
-      <w:bookmarkEnd w:id="10"/>
     </w:p>
     <w:p>
       <w:r>
@@ -9099,34 +9099,34 @@
       <w:pPr>
         <w:pStyle w:val="Heading2"/>
       </w:pPr>
-      <w:bookmarkStart w:id="11" w:name="_Toc419313013"/>
+      <w:bookmarkStart w:id="10" w:name="_Toc419313013"/>
       <w:r>
         <w:t>Proposed Solution</w:t>
       </w:r>
+      <w:bookmarkEnd w:id="10"/>
+    </w:p>
+    <w:p>
+      <w:r>
+        <w:t xml:space="preserve">Our </w:t>
+      </w:r>
+      <w:r>
+        <w:t>system include a web app helps user sell consigned products.</w:t>
+      </w:r>
+    </w:p>
+    <w:p>
+      <w:r>
+        <w:t>In more detail, our system has the following functions:</w:t>
+      </w:r>
+    </w:p>
+    <w:p>
+      <w:pPr>
+        <w:pStyle w:val="Heading3"/>
+      </w:pPr>
+      <w:bookmarkStart w:id="11" w:name="_Toc419313014"/>
+      <w:r>
+        <w:t>Feature functions</w:t>
+      </w:r>
       <w:bookmarkEnd w:id="11"/>
-    </w:p>
-    <w:p>
-      <w:r>
-        <w:t xml:space="preserve">Our </w:t>
-      </w:r>
-      <w:r>
-        <w:t>system include a web app helps user sell consigned products.</w:t>
-      </w:r>
-    </w:p>
-    <w:p>
-      <w:r>
-        <w:t>In more detail, our system has the following functions:</w:t>
-      </w:r>
-    </w:p>
-    <w:p>
-      <w:pPr>
-        <w:pStyle w:val="Heading3"/>
-      </w:pPr>
-      <w:bookmarkStart w:id="12" w:name="_Toc419313014"/>
-      <w:r>
-        <w:t>Feature functions</w:t>
-      </w:r>
-      <w:bookmarkEnd w:id="12"/>
     </w:p>
     <w:p>
       <w:pPr>
@@ -9612,11 +9612,11 @@
       <w:pPr>
         <w:pStyle w:val="Heading3"/>
       </w:pPr>
-      <w:bookmarkStart w:id="13" w:name="_Toc419313015"/>
+      <w:bookmarkStart w:id="12" w:name="_Toc419313015"/>
       <w:r>
         <w:t>Advantage and disadvantages</w:t>
       </w:r>
-      <w:bookmarkEnd w:id="13"/>
+      <w:bookmarkEnd w:id="12"/>
     </w:p>
     <w:p>
       <w:pPr>
@@ -9852,11 +9852,11 @@
       <w:pPr>
         <w:pStyle w:val="Heading2"/>
       </w:pPr>
-      <w:bookmarkStart w:id="14" w:name="_Toc419313016"/>
+      <w:bookmarkStart w:id="13" w:name="_Toc419313016"/>
       <w:r>
         <w:t>Functional Requirements</w:t>
       </w:r>
-      <w:bookmarkEnd w:id="14"/>
+      <w:bookmarkEnd w:id="13"/>
     </w:p>
     <w:p>
       <w:r>
@@ -10048,11 +10048,11 @@
       <w:pPr>
         <w:pStyle w:val="Heading2"/>
       </w:pPr>
-      <w:bookmarkStart w:id="15" w:name="_Toc419313017"/>
+      <w:bookmarkStart w:id="14" w:name="_Toc419313017"/>
       <w:r>
         <w:t>Role and Responsibility</w:t>
       </w:r>
-      <w:bookmarkEnd w:id="15"/>
+      <w:bookmarkEnd w:id="14"/>
     </w:p>
     <w:tbl>
       <w:tblPr>
@@ -10699,7 +10699,7 @@
       <w:pPr>
         <w:pStyle w:val="Caption"/>
       </w:pPr>
-      <w:bookmarkStart w:id="16" w:name="_Toc419314702"/>
+      <w:bookmarkStart w:id="15" w:name="_Toc419314702"/>
       <w:r>
         <w:t xml:space="preserve">Table </w:t>
       </w:r>
@@ -10724,7 +10724,7 @@
       <w:r>
         <w:t>: Roles and Responsibilities</w:t>
       </w:r>
-      <w:bookmarkEnd w:id="16"/>
+      <w:bookmarkEnd w:id="15"/>
     </w:p>
     <w:p>
       <w:pPr>
@@ -10733,7 +10733,7 @@
           <w:lang w:eastAsia="ja-JP"/>
         </w:rPr>
       </w:pPr>
-      <w:bookmarkStart w:id="17" w:name="_Toc419313018"/>
+      <w:bookmarkStart w:id="16" w:name="_Toc419313018"/>
       <w:r>
         <w:rPr>
           <w:lang w:eastAsia="ja-JP"/>
@@ -10741,39 +10741,39 @@
         <w:lastRenderedPageBreak/>
         <w:t>Report No. 2 Software Project Management Plan</w:t>
       </w:r>
+      <w:bookmarkEnd w:id="16"/>
+    </w:p>
+    <w:p>
+      <w:pPr>
+        <w:pStyle w:val="Heading2"/>
+        <w:rPr>
+          <w:lang w:eastAsia="ja-JP"/>
+        </w:rPr>
+      </w:pPr>
+      <w:bookmarkStart w:id="17" w:name="_Toc419313019"/>
+      <w:r>
+        <w:rPr>
+          <w:lang w:eastAsia="ja-JP"/>
+        </w:rPr>
+        <w:t>Problem Definition</w:t>
+      </w:r>
       <w:bookmarkEnd w:id="17"/>
     </w:p>
     <w:p>
       <w:pPr>
-        <w:pStyle w:val="Heading2"/>
+        <w:pStyle w:val="Heading3"/>
         <w:rPr>
           <w:lang w:eastAsia="ja-JP"/>
         </w:rPr>
       </w:pPr>
-      <w:bookmarkStart w:id="18" w:name="_Toc419313019"/>
+      <w:bookmarkStart w:id="18" w:name="_Toc419313020"/>
       <w:r>
         <w:rPr>
           <w:lang w:eastAsia="ja-JP"/>
         </w:rPr>
-        <w:t>Problem Definition</w:t>
+        <w:t>Name of this Capstone Project</w:t>
       </w:r>
       <w:bookmarkEnd w:id="18"/>
-    </w:p>
-    <w:p>
-      <w:pPr>
-        <w:pStyle w:val="Heading3"/>
-        <w:rPr>
-          <w:lang w:eastAsia="ja-JP"/>
-        </w:rPr>
-      </w:pPr>
-      <w:bookmarkStart w:id="19" w:name="_Toc419313020"/>
-      <w:r>
-        <w:rPr>
-          <w:lang w:eastAsia="ja-JP"/>
-        </w:rPr>
-        <w:t>Name of this Capstone Project</w:t>
-      </w:r>
-      <w:bookmarkEnd w:id="19"/>
     </w:p>
     <w:p>
       <w:pPr>
@@ -10800,14 +10800,14 @@
           <w:lang w:eastAsia="ja-JP"/>
         </w:rPr>
       </w:pPr>
-      <w:bookmarkStart w:id="20" w:name="_Toc419313021"/>
+      <w:bookmarkStart w:id="19" w:name="_Toc419313021"/>
       <w:r>
         <w:rPr>
           <w:lang w:eastAsia="ja-JP"/>
         </w:rPr>
         <w:t>Problem Abstract</w:t>
       </w:r>
-      <w:bookmarkEnd w:id="20"/>
+      <w:bookmarkEnd w:id="19"/>
     </w:p>
     <w:p>
       <w:pPr>
@@ -10951,14 +10951,14 @@
           <w:lang w:val="vi-VN" w:eastAsia="ja-JP"/>
         </w:rPr>
       </w:pPr>
-      <w:bookmarkStart w:id="21" w:name="_Toc419313022"/>
+      <w:bookmarkStart w:id="20" w:name="_Toc419313022"/>
       <w:r>
         <w:rPr>
           <w:lang w:eastAsia="ja-JP"/>
         </w:rPr>
         <w:t>Project Overview</w:t>
       </w:r>
-      <w:bookmarkEnd w:id="21"/>
+      <w:bookmarkEnd w:id="20"/>
     </w:p>
     <w:p>
       <w:pPr>
@@ -12093,7 +12093,7 @@
       <w:pPr>
         <w:pStyle w:val="Caption"/>
       </w:pPr>
-      <w:bookmarkStart w:id="22" w:name="_Toc419314703"/>
+      <w:bookmarkStart w:id="21" w:name="_Toc419314703"/>
       <w:r>
         <w:t xml:space="preserve">Table </w:t>
       </w:r>
@@ -12118,7 +12118,7 @@
       <w:r>
         <w:t>: Hardware Requirement for Server</w:t>
       </w:r>
-      <w:bookmarkEnd w:id="22"/>
+      <w:bookmarkEnd w:id="21"/>
     </w:p>
     <w:p>
       <w:pPr>
@@ -12229,30 +12229,30 @@
           <w:lang w:val="vi-VN" w:eastAsia="ja-JP"/>
         </w:rPr>
       </w:pPr>
-      <w:bookmarkStart w:id="23" w:name="_Toc419313023"/>
+      <w:bookmarkStart w:id="22" w:name="_Toc419313023"/>
       <w:r>
         <w:rPr>
           <w:lang w:val="vi-VN" w:eastAsia="ja-JP"/>
         </w:rPr>
         <w:t>Project Organization</w:t>
       </w:r>
+      <w:bookmarkEnd w:id="22"/>
+    </w:p>
+    <w:p>
+      <w:pPr>
+        <w:pStyle w:val="Heading3"/>
+        <w:rPr>
+          <w:lang w:val="vi-VN" w:eastAsia="ja-JP"/>
+        </w:rPr>
+      </w:pPr>
+      <w:bookmarkStart w:id="23" w:name="_Toc419313024"/>
+      <w:r>
+        <w:rPr>
+          <w:lang w:val="vi-VN" w:eastAsia="ja-JP"/>
+        </w:rPr>
+        <w:t>Software Process Model</w:t>
+      </w:r>
       <w:bookmarkEnd w:id="23"/>
-    </w:p>
-    <w:p>
-      <w:pPr>
-        <w:pStyle w:val="Heading3"/>
-        <w:rPr>
-          <w:lang w:val="vi-VN" w:eastAsia="ja-JP"/>
-        </w:rPr>
-      </w:pPr>
-      <w:bookmarkStart w:id="24" w:name="_Toc419313024"/>
-      <w:r>
-        <w:rPr>
-          <w:lang w:val="vi-VN" w:eastAsia="ja-JP"/>
-        </w:rPr>
-        <w:t>Software Process Model</w:t>
-      </w:r>
-      <w:bookmarkEnd w:id="24"/>
     </w:p>
     <w:p>
       <w:r>
@@ -13199,7 +13199,6 @@
         <w:rPr>
           <w:rFonts w:eastAsia="Cambria"/>
           <w:noProof/>
-          <w:lang w:eastAsia="ja-JP"/>
         </w:rPr>
         <w:drawing>
           <wp:inline distT="0" distB="0" distL="0" distR="0" wp14:anchorId="6C59CEC9" wp14:editId="4C5EF765">
@@ -13415,14 +13414,14 @@
           <w:lang w:val="vi-VN" w:eastAsia="ja-JP"/>
         </w:rPr>
       </w:pPr>
-      <w:bookmarkStart w:id="25" w:name="_Toc419313025"/>
+      <w:bookmarkStart w:id="24" w:name="_Toc419313025"/>
       <w:r>
         <w:rPr>
           <w:lang w:val="vi-VN" w:eastAsia="ja-JP"/>
         </w:rPr>
         <w:t>Roles and Responsibilities</w:t>
       </w:r>
-      <w:bookmarkEnd w:id="25"/>
+      <w:bookmarkEnd w:id="24"/>
     </w:p>
     <w:tbl>
       <w:tblPr>
@@ -14679,7 +14678,7 @@
       <w:pPr>
         <w:pStyle w:val="Caption"/>
       </w:pPr>
-      <w:bookmarkStart w:id="26" w:name="_Toc419314704"/>
+      <w:bookmarkStart w:id="25" w:name="_Toc419314704"/>
       <w:r>
         <w:t xml:space="preserve">Table </w:t>
       </w:r>
@@ -14704,23 +14703,23 @@
       <w:r>
         <w:t>: Roles and Responsibilities Details</w:t>
       </w:r>
+      <w:bookmarkEnd w:id="25"/>
+    </w:p>
+    <w:p>
+      <w:pPr>
+        <w:pStyle w:val="Heading3"/>
+        <w:rPr>
+          <w:lang w:eastAsia="ja-JP"/>
+        </w:rPr>
+      </w:pPr>
+      <w:bookmarkStart w:id="26" w:name="_Toc419313026"/>
+      <w:r>
+        <w:rPr>
+          <w:lang w:val="vi-VN" w:eastAsia="ja-JP"/>
+        </w:rPr>
+        <w:t>Tools and Techniques</w:t>
+      </w:r>
       <w:bookmarkEnd w:id="26"/>
-    </w:p>
-    <w:p>
-      <w:pPr>
-        <w:pStyle w:val="Heading3"/>
-        <w:rPr>
-          <w:lang w:eastAsia="ja-JP"/>
-        </w:rPr>
-      </w:pPr>
-      <w:bookmarkStart w:id="27" w:name="_Toc419313026"/>
-      <w:r>
-        <w:rPr>
-          <w:lang w:val="vi-VN" w:eastAsia="ja-JP"/>
-        </w:rPr>
-        <w:t>Tools and Techniques</w:t>
-      </w:r>
-      <w:bookmarkEnd w:id="27"/>
     </w:p>
     <w:p>
       <w:pPr>
@@ -14852,7 +14851,7 @@
           <w:lang w:val="vi-VN" w:eastAsia="ja-JP"/>
         </w:rPr>
       </w:pPr>
-      <w:bookmarkStart w:id="28" w:name="_Toc419313027"/>
+      <w:bookmarkStart w:id="27" w:name="_Toc419313027"/>
       <w:r>
         <w:rPr>
           <w:lang w:val="vi-VN" w:eastAsia="ja-JP"/>
@@ -14860,23 +14859,23 @@
         <w:lastRenderedPageBreak/>
         <w:t>Project Management Plan</w:t>
       </w:r>
+      <w:bookmarkEnd w:id="27"/>
+    </w:p>
+    <w:p>
+      <w:pPr>
+        <w:pStyle w:val="Heading3"/>
+        <w:rPr>
+          <w:lang w:val="vi-VN" w:eastAsia="ja-JP"/>
+        </w:rPr>
+      </w:pPr>
+      <w:bookmarkStart w:id="28" w:name="_Toc419313028"/>
+      <w:r>
+        <w:rPr>
+          <w:lang w:val="vi-VN" w:eastAsia="ja-JP"/>
+        </w:rPr>
+        <w:t>Software developement life cycle</w:t>
+      </w:r>
       <w:bookmarkEnd w:id="28"/>
-    </w:p>
-    <w:p>
-      <w:pPr>
-        <w:pStyle w:val="Heading3"/>
-        <w:rPr>
-          <w:lang w:val="vi-VN" w:eastAsia="ja-JP"/>
-        </w:rPr>
-      </w:pPr>
-      <w:bookmarkStart w:id="29" w:name="_Toc419313028"/>
-      <w:r>
-        <w:rPr>
-          <w:lang w:val="vi-VN" w:eastAsia="ja-JP"/>
-        </w:rPr>
-        <w:t>Software developement life cycle</w:t>
-      </w:r>
-      <w:bookmarkEnd w:id="29"/>
     </w:p>
     <w:p>
       <w:pPr>
@@ -15424,7 +15423,7 @@
       <w:pPr>
         <w:pStyle w:val="Caption"/>
       </w:pPr>
-      <w:bookmarkStart w:id="30" w:name="_Toc419314705"/>
+      <w:bookmarkStart w:id="29" w:name="_Toc419314705"/>
       <w:r>
         <w:t xml:space="preserve">Table </w:t>
       </w:r>
@@ -15449,23 +15448,23 @@
       <w:r>
         <w:t>: Software Development Life Cycle Detail</w:t>
       </w:r>
+      <w:bookmarkEnd w:id="29"/>
+    </w:p>
+    <w:p>
+      <w:pPr>
+        <w:pStyle w:val="Heading3"/>
+        <w:rPr>
+          <w:lang w:val="vi-VN" w:eastAsia="ja-JP"/>
+        </w:rPr>
+      </w:pPr>
+      <w:bookmarkStart w:id="30" w:name="_Toc419313029"/>
+      <w:r>
+        <w:rPr>
+          <w:lang w:val="vi-VN" w:eastAsia="ja-JP"/>
+        </w:rPr>
+        <w:t>Phase Detail</w:t>
+      </w:r>
       <w:bookmarkEnd w:id="30"/>
-    </w:p>
-    <w:p>
-      <w:pPr>
-        <w:pStyle w:val="Heading3"/>
-        <w:rPr>
-          <w:lang w:val="vi-VN" w:eastAsia="ja-JP"/>
-        </w:rPr>
-      </w:pPr>
-      <w:bookmarkStart w:id="31" w:name="_Toc419313029"/>
-      <w:r>
-        <w:rPr>
-          <w:lang w:val="vi-VN" w:eastAsia="ja-JP"/>
-        </w:rPr>
-        <w:t>Phase Detail</w:t>
-      </w:r>
-      <w:bookmarkEnd w:id="31"/>
     </w:p>
     <w:p>
       <w:pPr>
@@ -15586,6 +15585,438 @@
             <w:tcW w:w="1682" w:type="pct"/>
           </w:tcPr>
           <w:p>
+            <w:r>
+              <w:t>Collect requirements</w:t>
+            </w:r>
+          </w:p>
+        </w:tc>
+        <w:tc>
+          <w:tcPr>
+            <w:tcW w:w="1666" w:type="pct"/>
+          </w:tcPr>
+          <w:p>
+            <w:pPr>
+              <w:cnfStyle w:val="000000000000" w:firstRow="0" w:lastRow="0" w:firstColumn="0" w:lastColumn="0" w:oddVBand="0" w:evenVBand="0" w:oddHBand="0" w:evenHBand="0" w:firstRowFirstColumn="0" w:firstRowLastColumn="0" w:lastRowFirstColumn="0" w:lastRowLastColumn="0"/>
+              <w:rPr>
+                <w:rFonts w:eastAsia="Cambria"/>
+                <w:lang w:eastAsia="ja-JP"/>
+              </w:rPr>
+            </w:pPr>
+            <w:r>
+              <w:rPr>
+                <w:rFonts w:eastAsia="Cambria"/>
+                <w:lang w:eastAsia="ja-JP"/>
+              </w:rPr>
+              <w:t>Find which systems currently provide similar service, their advantages and dis advantages.</w:t>
+            </w:r>
+          </w:p>
+        </w:tc>
+        <w:tc>
+          <w:tcPr>
+            <w:tcW w:w="1652" w:type="pct"/>
+          </w:tcPr>
+          <w:p>
+            <w:pPr>
+              <w:cnfStyle w:val="000000000000" w:firstRow="0" w:lastRow="0" w:firstColumn="0" w:lastColumn="0" w:oddVBand="0" w:evenVBand="0" w:oddHBand="0" w:evenHBand="0" w:firstRowFirstColumn="0" w:firstRowLastColumn="0" w:lastRowFirstColumn="0" w:lastRowLastColumn="0"/>
+              <w:rPr>
+                <w:rFonts w:eastAsia="Cambria"/>
+                <w:lang w:eastAsia="ja-JP"/>
+              </w:rPr>
+            </w:pPr>
+            <w:r>
+              <w:rPr>
+                <w:rFonts w:eastAsia="Cambria"/>
+                <w:lang w:eastAsia="ja-JP"/>
+              </w:rPr>
+              <w:t>DanTQ, PhucTQ, HoangNH, DucHC</w:t>
+            </w:r>
+          </w:p>
+        </w:tc>
+      </w:tr>
+      <w:tr>
+        <w:tc>
+          <w:tcPr>
+            <w:cnfStyle w:val="001000000000" w:firstRow="0" w:lastRow="0" w:firstColumn="1" w:lastColumn="0" w:oddVBand="0" w:evenVBand="0" w:oddHBand="0" w:evenHBand="0" w:firstRowFirstColumn="0" w:firstRowLastColumn="0" w:lastRowFirstColumn="0" w:lastRowLastColumn="0"/>
+            <w:tcW w:w="1682" w:type="pct"/>
+          </w:tcPr>
+          <w:p>
+            <w:r>
+              <w:t>Identify and clarify main functions</w:t>
+            </w:r>
+          </w:p>
+        </w:tc>
+        <w:tc>
+          <w:tcPr>
+            <w:tcW w:w="1666" w:type="pct"/>
+          </w:tcPr>
+          <w:p>
+            <w:pPr>
+              <w:cnfStyle w:val="000000000000" w:firstRow="0" w:lastRow="0" w:firstColumn="0" w:lastColumn="0" w:oddVBand="0" w:evenVBand="0" w:oddHBand="0" w:evenHBand="0" w:firstRowFirstColumn="0" w:firstRowLastColumn="0" w:lastRowFirstColumn="0" w:lastRowLastColumn="0"/>
+              <w:rPr>
+                <w:rFonts w:eastAsia="Cambria"/>
+                <w:lang w:eastAsia="ja-JP"/>
+              </w:rPr>
+            </w:pPr>
+            <w:r>
+              <w:rPr>
+                <w:rFonts w:eastAsia="Cambria"/>
+                <w:lang w:eastAsia="ja-JP"/>
+              </w:rPr>
+              <w:t>Define main functions of system.</w:t>
+            </w:r>
+          </w:p>
+        </w:tc>
+        <w:tc>
+          <w:tcPr>
+            <w:tcW w:w="1652" w:type="pct"/>
+          </w:tcPr>
+          <w:p>
+            <w:pPr>
+              <w:cnfStyle w:val="000000000000" w:firstRow="0" w:lastRow="0" w:firstColumn="0" w:lastColumn="0" w:oddVBand="0" w:evenVBand="0" w:oddHBand="0" w:evenHBand="0" w:firstRowFirstColumn="0" w:firstRowLastColumn="0" w:lastRowFirstColumn="0" w:lastRowLastColumn="0"/>
+              <w:rPr>
+                <w:rFonts w:eastAsia="Cambria"/>
+                <w:lang w:val="vi-VN" w:eastAsia="ja-JP"/>
+              </w:rPr>
+            </w:pPr>
+            <w:r>
+              <w:rPr>
+                <w:rFonts w:eastAsia="Cambria"/>
+                <w:lang w:eastAsia="ja-JP"/>
+              </w:rPr>
+              <w:t>DanTQ, PhucTQ, HoangNH, DucHC</w:t>
+            </w:r>
+          </w:p>
+        </w:tc>
+      </w:tr>
+      <w:tr>
+        <w:tc>
+          <w:tcPr>
+            <w:cnfStyle w:val="001000000000" w:firstRow="0" w:lastRow="0" w:firstColumn="1" w:lastColumn="0" w:oddVBand="0" w:evenVBand="0" w:oddHBand="0" w:evenHBand="0" w:firstRowFirstColumn="0" w:firstRowLastColumn="0" w:lastRowFirstColumn="0" w:lastRowLastColumn="0"/>
+            <w:tcW w:w="1682" w:type="pct"/>
+          </w:tcPr>
+          <w:p>
+            <w:pPr>
+              <w:rPr>
+                <w:rFonts w:eastAsia="Cambria"/>
+                <w:lang w:eastAsia="ja-JP"/>
+              </w:rPr>
+            </w:pPr>
+            <w:r>
+              <w:rPr>
+                <w:rFonts w:eastAsia="Cambria"/>
+                <w:lang w:eastAsia="ja-JP"/>
+              </w:rPr>
+              <w:t>Create System Introduction</w:t>
+            </w:r>
+          </w:p>
+        </w:tc>
+        <w:tc>
+          <w:tcPr>
+            <w:tcW w:w="1666" w:type="pct"/>
+          </w:tcPr>
+          <w:p>
+            <w:pPr>
+              <w:cnfStyle w:val="000000000000" w:firstRow="0" w:lastRow="0" w:firstColumn="0" w:lastColumn="0" w:oddVBand="0" w:evenVBand="0" w:oddHBand="0" w:evenHBand="0" w:firstRowFirstColumn="0" w:firstRowLastColumn="0" w:lastRowFirstColumn="0" w:lastRowLastColumn="0"/>
+              <w:rPr>
+                <w:rFonts w:eastAsia="Cambria"/>
+                <w:lang w:eastAsia="ja-JP"/>
+              </w:rPr>
+            </w:pPr>
+            <w:r>
+              <w:rPr>
+                <w:rFonts w:eastAsia="Cambria"/>
+                <w:lang w:eastAsia="ja-JP"/>
+              </w:rPr>
+              <w:t>Complete Introduction Report.</w:t>
+            </w:r>
+          </w:p>
+        </w:tc>
+        <w:tc>
+          <w:tcPr>
+            <w:tcW w:w="1652" w:type="pct"/>
+          </w:tcPr>
+          <w:p>
+            <w:pPr>
+              <w:cnfStyle w:val="000000000000" w:firstRow="0" w:lastRow="0" w:firstColumn="0" w:lastColumn="0" w:oddVBand="0" w:evenVBand="0" w:oddHBand="0" w:evenHBand="0" w:firstRowFirstColumn="0" w:firstRowLastColumn="0" w:lastRowFirstColumn="0" w:lastRowLastColumn="0"/>
+              <w:rPr>
+                <w:rFonts w:eastAsia="Cambria"/>
+                <w:lang w:val="vi-VN" w:eastAsia="ja-JP"/>
+              </w:rPr>
+            </w:pPr>
+            <w:r>
+              <w:rPr>
+                <w:rFonts w:eastAsia="Cambria"/>
+                <w:lang w:eastAsia="ja-JP"/>
+              </w:rPr>
+              <w:t>DanTQ, PhucTQ, HoangNH, DucHC</w:t>
+            </w:r>
+          </w:p>
+        </w:tc>
+      </w:tr>
+      <w:tr>
+        <w:tc>
+          <w:tcPr>
+            <w:cnfStyle w:val="001000000000" w:firstRow="0" w:lastRow="0" w:firstColumn="1" w:lastColumn="0" w:oddVBand="0" w:evenVBand="0" w:oddHBand="0" w:evenHBand="0" w:firstRowFirstColumn="0" w:firstRowLastColumn="0" w:lastRowFirstColumn="0" w:lastRowLastColumn="0"/>
+            <w:tcW w:w="1682" w:type="pct"/>
+          </w:tcPr>
+          <w:p>
+            <w:pPr>
+              <w:rPr>
+                <w:rFonts w:eastAsia="Cambria"/>
+                <w:lang w:eastAsia="ja-JP"/>
+              </w:rPr>
+            </w:pPr>
+            <w:r>
+              <w:rPr>
+                <w:rFonts w:eastAsia="Cambria"/>
+                <w:lang w:eastAsia="ja-JP"/>
+              </w:rPr>
+              <w:lastRenderedPageBreak/>
+              <w:t>Software Project Management Plan.</w:t>
+            </w:r>
+          </w:p>
+        </w:tc>
+        <w:tc>
+          <w:tcPr>
+            <w:tcW w:w="1666" w:type="pct"/>
+          </w:tcPr>
+          <w:p>
+            <w:pPr>
+              <w:cnfStyle w:val="000000000000" w:firstRow="0" w:lastRow="0" w:firstColumn="0" w:lastColumn="0" w:oddVBand="0" w:evenVBand="0" w:oddHBand="0" w:evenHBand="0" w:firstRowFirstColumn="0" w:firstRowLastColumn="0" w:lastRowFirstColumn="0" w:lastRowLastColumn="0"/>
+              <w:rPr>
+                <w:rFonts w:eastAsia="Cambria"/>
+                <w:lang w:eastAsia="ja-JP"/>
+              </w:rPr>
+            </w:pPr>
+            <w:r>
+              <w:rPr>
+                <w:rFonts w:eastAsia="Cambria"/>
+                <w:lang w:eastAsia="ja-JP"/>
+              </w:rPr>
+              <w:t>Prepare Project Management Plan.</w:t>
+            </w:r>
+          </w:p>
+        </w:tc>
+        <w:tc>
+          <w:tcPr>
+            <w:tcW w:w="1652" w:type="pct"/>
+          </w:tcPr>
+          <w:p>
+            <w:pPr>
+              <w:cnfStyle w:val="000000000000" w:firstRow="0" w:lastRow="0" w:firstColumn="0" w:lastColumn="0" w:oddVBand="0" w:evenVBand="0" w:oddHBand="0" w:evenHBand="0" w:firstRowFirstColumn="0" w:firstRowLastColumn="0" w:lastRowFirstColumn="0" w:lastRowLastColumn="0"/>
+              <w:rPr>
+                <w:rFonts w:eastAsia="Cambria"/>
+                <w:lang w:eastAsia="ja-JP"/>
+              </w:rPr>
+            </w:pPr>
+            <w:r>
+              <w:rPr>
+                <w:rFonts w:eastAsia="Cambria"/>
+                <w:lang w:eastAsia="ja-JP"/>
+              </w:rPr>
+              <w:t>DanTQ, PhucTQ, HoangNH, DucHC</w:t>
+            </w:r>
+          </w:p>
+        </w:tc>
+      </w:tr>
+      <w:tr>
+        <w:tc>
+          <w:tcPr>
+            <w:cnfStyle w:val="001000000000" w:firstRow="0" w:lastRow="0" w:firstColumn="1" w:lastColumn="0" w:oddVBand="0" w:evenVBand="0" w:oddHBand="0" w:evenHBand="0" w:firstRowFirstColumn="0" w:firstRowLastColumn="0" w:lastRowFirstColumn="0" w:lastRowLastColumn="0"/>
+            <w:tcW w:w="1682" w:type="pct"/>
+          </w:tcPr>
+          <w:p>
+            <w:pPr>
+              <w:rPr>
+                <w:rFonts w:eastAsia="Cambria"/>
+                <w:lang w:eastAsia="ja-JP"/>
+              </w:rPr>
+            </w:pPr>
+            <w:r>
+              <w:rPr>
+                <w:rFonts w:eastAsia="Cambria"/>
+                <w:lang w:eastAsia="ja-JP"/>
+              </w:rPr>
+              <w:t>Website Prototype.</w:t>
+            </w:r>
+          </w:p>
+        </w:tc>
+        <w:tc>
+          <w:tcPr>
+            <w:tcW w:w="1666" w:type="pct"/>
+          </w:tcPr>
+          <w:p>
+            <w:pPr>
+              <w:cnfStyle w:val="000000000000" w:firstRow="0" w:lastRow="0" w:firstColumn="0" w:lastColumn="0" w:oddVBand="0" w:evenVBand="0" w:oddHBand="0" w:evenHBand="0" w:firstRowFirstColumn="0" w:firstRowLastColumn="0" w:lastRowFirstColumn="0" w:lastRowLastColumn="0"/>
+              <w:rPr>
+                <w:rFonts w:eastAsia="Cambria"/>
+                <w:lang w:eastAsia="ja-JP"/>
+              </w:rPr>
+            </w:pPr>
+            <w:r>
+              <w:rPr>
+                <w:rFonts w:eastAsia="Cambria"/>
+                <w:lang w:eastAsia="ja-JP"/>
+              </w:rPr>
+              <w:t>Build a prototype of system.</w:t>
+            </w:r>
+          </w:p>
+        </w:tc>
+        <w:tc>
+          <w:tcPr>
+            <w:tcW w:w="1652" w:type="pct"/>
+          </w:tcPr>
+          <w:p>
+            <w:pPr>
+              <w:cnfStyle w:val="000000000000" w:firstRow="0" w:lastRow="0" w:firstColumn="0" w:lastColumn="0" w:oddVBand="0" w:evenVBand="0" w:oddHBand="0" w:evenHBand="0" w:firstRowFirstColumn="0" w:firstRowLastColumn="0" w:lastRowFirstColumn="0" w:lastRowLastColumn="0"/>
+              <w:rPr>
+                <w:rFonts w:eastAsia="Cambria"/>
+                <w:lang w:eastAsia="ja-JP"/>
+              </w:rPr>
+            </w:pPr>
+            <w:r>
+              <w:rPr>
+                <w:rFonts w:eastAsia="Cambria"/>
+                <w:lang w:eastAsia="ja-JP"/>
+              </w:rPr>
+              <w:t>DanTQ, PhucTQ, HoangNH, DucHC</w:t>
+            </w:r>
+          </w:p>
+        </w:tc>
+      </w:tr>
+      <w:tr>
+        <w:tc>
+          <w:tcPr>
+            <w:cnfStyle w:val="001000000000" w:firstRow="0" w:lastRow="0" w:firstColumn="1" w:lastColumn="0" w:oddVBand="0" w:evenVBand="0" w:oddHBand="0" w:evenHBand="0" w:firstRowFirstColumn="0" w:firstRowLastColumn="0" w:lastRowFirstColumn="0" w:lastRowLastColumn="0"/>
+            <w:tcW w:w="1682" w:type="pct"/>
+          </w:tcPr>
+          <w:p>
+            <w:pPr>
+              <w:rPr>
+                <w:rFonts w:eastAsia="Cambria"/>
+                <w:lang w:eastAsia="ja-JP"/>
+              </w:rPr>
+            </w:pPr>
+            <w:r>
+              <w:rPr>
+                <w:rFonts w:eastAsia="Cambria"/>
+                <w:lang w:eastAsia="ja-JP"/>
+              </w:rPr>
+              <w:t>SRS</w:t>
+            </w:r>
+          </w:p>
+        </w:tc>
+        <w:tc>
+          <w:tcPr>
+            <w:tcW w:w="1666" w:type="pct"/>
+          </w:tcPr>
+          <w:p>
+            <w:pPr>
+              <w:cnfStyle w:val="000000000000" w:firstRow="0" w:lastRow="0" w:firstColumn="0" w:lastColumn="0" w:oddVBand="0" w:evenVBand="0" w:oddHBand="0" w:evenHBand="0" w:firstRowFirstColumn="0" w:firstRowLastColumn="0" w:lastRowFirstColumn="0" w:lastRowLastColumn="0"/>
+              <w:rPr>
+                <w:rFonts w:eastAsia="Cambria"/>
+                <w:lang w:eastAsia="ja-JP"/>
+              </w:rPr>
+            </w:pPr>
+            <w:r>
+              <w:rPr>
+                <w:rFonts w:eastAsia="Cambria"/>
+                <w:lang w:eastAsia="ja-JP"/>
+              </w:rPr>
+              <w:t>Create SRS document.</w:t>
+            </w:r>
+          </w:p>
+        </w:tc>
+        <w:tc>
+          <w:tcPr>
+            <w:tcW w:w="1652" w:type="pct"/>
+          </w:tcPr>
+          <w:p>
+            <w:pPr>
+              <w:cnfStyle w:val="000000000000" w:firstRow="0" w:lastRow="0" w:firstColumn="0" w:lastColumn="0" w:oddVBand="0" w:evenVBand="0" w:oddHBand="0" w:evenHBand="0" w:firstRowFirstColumn="0" w:firstRowLastColumn="0" w:lastRowFirstColumn="0" w:lastRowLastColumn="0"/>
+              <w:rPr>
+                <w:rFonts w:eastAsia="Cambria"/>
+                <w:lang w:eastAsia="ja-JP"/>
+              </w:rPr>
+            </w:pPr>
+            <w:r>
+              <w:rPr>
+                <w:rFonts w:eastAsia="Cambria"/>
+                <w:lang w:eastAsia="ja-JP"/>
+              </w:rPr>
+              <w:t>DanTQ, PhucTQ, HoangNH, DucHC</w:t>
+            </w:r>
+          </w:p>
+        </w:tc>
+      </w:tr>
+      <w:tr>
+        <w:tc>
+          <w:tcPr>
+            <w:cnfStyle w:val="001000000000" w:firstRow="0" w:lastRow="0" w:firstColumn="1" w:lastColumn="0" w:oddVBand="0" w:evenVBand="0" w:oddHBand="0" w:evenHBand="0" w:firstRowFirstColumn="0" w:firstRowLastColumn="0" w:lastRowFirstColumn="0" w:lastRowLastColumn="0"/>
+            <w:tcW w:w="1682" w:type="pct"/>
+          </w:tcPr>
+          <w:p>
+            <w:pPr>
+              <w:rPr>
+                <w:lang w:val="vi-VN" w:eastAsia="ja-JP"/>
+              </w:rPr>
+            </w:pPr>
+            <w:bookmarkStart w:id="31" w:name="_GoBack"/>
+            <w:bookmarkEnd w:id="31"/>
+            <w:r>
+              <w:rPr>
+                <w:lang w:val="vi-VN" w:eastAsia="ja-JP"/>
+              </w:rPr>
+              <w:t>Task</w:t>
+            </w:r>
+          </w:p>
+        </w:tc>
+        <w:tc>
+          <w:tcPr>
+            <w:tcW w:w="1666" w:type="pct"/>
+          </w:tcPr>
+          <w:p>
+            <w:pPr>
+              <w:cnfStyle w:val="000000000000" w:firstRow="0" w:lastRow="0" w:firstColumn="0" w:lastColumn="0" w:oddVBand="0" w:evenVBand="0" w:oddHBand="0" w:evenHBand="0" w:firstRowFirstColumn="0" w:firstRowLastColumn="0" w:lastRowFirstColumn="0" w:lastRowLastColumn="0"/>
+              <w:rPr>
+                <w:lang w:val="vi-VN" w:eastAsia="ja-JP"/>
+              </w:rPr>
+            </w:pPr>
+            <w:r>
+              <w:rPr>
+                <w:lang w:val="vi-VN" w:eastAsia="ja-JP"/>
+              </w:rPr>
+              <w:t>Description</w:t>
+            </w:r>
+          </w:p>
+        </w:tc>
+        <w:tc>
+          <w:tcPr>
+            <w:tcW w:w="1652" w:type="pct"/>
+          </w:tcPr>
+          <w:p>
+            <w:pPr>
+              <w:cnfStyle w:val="000000000000" w:firstRow="0" w:lastRow="0" w:firstColumn="0" w:lastColumn="0" w:oddVBand="0" w:evenVBand="0" w:oddHBand="0" w:evenHBand="0" w:firstRowFirstColumn="0" w:firstRowLastColumn="0" w:lastRowFirstColumn="0" w:lastRowLastColumn="0"/>
+              <w:rPr>
+                <w:lang w:val="vi-VN" w:eastAsia="ja-JP"/>
+              </w:rPr>
+            </w:pPr>
+            <w:r>
+              <w:rPr>
+                <w:lang w:val="vi-VN" w:eastAsia="ja-JP"/>
+              </w:rPr>
+              <w:t>Author</w:t>
+            </w:r>
+          </w:p>
+        </w:tc>
+      </w:tr>
+      <w:tr>
+        <w:tc>
+          <w:tcPr>
+            <w:cnfStyle w:val="001000000000" w:firstRow="0" w:lastRow="0" w:firstColumn="1" w:lastColumn="0" w:oddVBand="0" w:evenVBand="0" w:oddHBand="0" w:evenHBand="0" w:firstRowFirstColumn="0" w:firstRowLastColumn="0" w:lastRowFirstColumn="0" w:lastRowLastColumn="0"/>
+            <w:tcW w:w="1682" w:type="pct"/>
+          </w:tcPr>
+          <w:p>
             <w:pPr>
               <w:pStyle w:val="ListParagraph"/>
               <w:numPr>
@@ -15781,7 +16212,6 @@
         <w:rPr>
           <w:lang w:val="vi-VN" w:eastAsia="ja-JP"/>
         </w:rPr>
-        <w:lastRenderedPageBreak/>
         <w:t>All Meeting Minutes</w:t>
       </w:r>
       <w:bookmarkEnd w:id="33"/>
@@ -16783,7 +17213,6 @@
         <w:rPr>
           <w:rFonts w:eastAsia="Cambria"/>
           <w:noProof/>
-          <w:lang w:eastAsia="ja-JP"/>
         </w:rPr>
         <w:lastRenderedPageBreak/>
         <w:drawing>
@@ -16965,7 +17394,6 @@
         <w:rPr>
           <w:rFonts w:eastAsia="Cambria"/>
           <w:noProof/>
-          <w:lang w:eastAsia="ja-JP"/>
         </w:rPr>
         <w:drawing>
           <wp:inline distT="0" distB="0" distL="0" distR="0" wp14:anchorId="7E20B007" wp14:editId="470E000B">
@@ -17122,7 +17550,6 @@
         <w:rPr>
           <w:rFonts w:eastAsia="Cambria"/>
           <w:noProof/>
-          <w:lang w:eastAsia="ja-JP"/>
         </w:rPr>
         <w:drawing>
           <wp:inline distT="0" distB="0" distL="0" distR="0" wp14:anchorId="7F247771" wp14:editId="350714E6">
@@ -20439,7 +20866,6 @@
         <w:rPr>
           <w:rFonts w:eastAsia="Cambria"/>
           <w:noProof/>
-          <w:lang w:eastAsia="ja-JP"/>
         </w:rPr>
         <w:lastRenderedPageBreak/>
         <w:drawing>
@@ -20581,7 +21007,6 @@
         <w:rPr>
           <w:rFonts w:eastAsia="Cambria"/>
           <w:noProof/>
-          <w:lang w:eastAsia="ja-JP"/>
         </w:rPr>
         <w:lastRenderedPageBreak/>
         <w:drawing>
@@ -20777,7 +21202,6 @@
       <w:r>
         <w:rPr>
           <w:noProof/>
-          <w:lang w:eastAsia="ja-JP"/>
         </w:rPr>
         <w:drawing>
           <wp:inline distT="0" distB="0" distL="0" distR="0" wp14:anchorId="4129D55D" wp14:editId="7CEB32DD">
@@ -22464,7 +22888,6 @@
         <w:rPr>
           <w:rFonts w:eastAsia="Cambria"/>
           <w:noProof/>
-          <w:lang w:eastAsia="ja-JP"/>
         </w:rPr>
         <w:drawing>
           <wp:inline distT="0" distB="0" distL="0" distR="0" wp14:anchorId="660B3F92" wp14:editId="5892A478">
@@ -24059,7 +24482,6 @@
         <w:rPr>
           <w:rFonts w:eastAsia="Cambria"/>
           <w:noProof/>
-          <w:lang w:eastAsia="ja-JP"/>
         </w:rPr>
         <w:drawing>
           <wp:inline distT="0" distB="0" distL="0" distR="0" wp14:anchorId="0CBC8708" wp14:editId="379505EA">
@@ -24970,8 +25392,6 @@
             </w:rPr>
           </w:sdtEndPr>
           <w:sdtContent>
-            <w:bookmarkStart w:id="0" w:name="_GoBack" w:displacedByCustomXml="prev"/>
-            <w:bookmarkEnd w:id="0" w:displacedByCustomXml="prev"/>
             <w:p>
               <w:pPr>
                 <w:pStyle w:val="Footer"/>
@@ -25001,7 +25421,7 @@
                 <w:rPr>
                   <w:noProof/>
                 </w:rPr>
-                <w:t>18</w:t>
+                <w:t>20</w:t>
               </w:r>
               <w:r>
                 <w:rPr>
@@ -29269,6 +29689,7 @@
     <w:rsid w:val="002637C8"/>
     <w:rsid w:val="002C61B2"/>
     <w:rsid w:val="00330228"/>
+    <w:rsid w:val="003B353B"/>
     <w:rsid w:val="004D3BD8"/>
     <w:rsid w:val="00526A5C"/>
     <w:rsid w:val="00535925"/>
@@ -30124,7 +30545,7 @@
 </file>
 
 <file path=customXml/itemProps1.xml><?xml version="1.0" encoding="utf-8"?>
-<ds:datastoreItem xmlns:ds="http://schemas.openxmlformats.org/officeDocument/2006/customXml" ds:itemID="{F8C55F07-6E57-4348-A7AC-80F818AC6343}">
+<ds:datastoreItem xmlns:ds="http://schemas.openxmlformats.org/officeDocument/2006/customXml" ds:itemID="{6382CC33-C8A2-4545-ABCC-E0C012C9792E}">
   <ds:schemaRefs>
     <ds:schemaRef ds:uri="http://schemas.openxmlformats.org/officeDocument/2006/bibliography"/>
   </ds:schemaRefs>

</xml_diff>

<commit_message>
update detail phase 3,5 PMP
</commit_message>
<xml_diff>
--- a/Source/Document/Capstone Project Document.docx
+++ b/Source/Document/Capstone Project Document.docx
@@ -160,7 +160,6 @@
                 <w:dataBinding w:prefixMappings="xmlns:ns0='http://schemas.openxmlformats.org/officeDocument/2006/extended-properties' " w:xpath="/ns0:Properties[1]/ns0:Company[1]" w:storeItemID="{6668398D-A668-4E3E-A5EB-62B293D839F1}"/>
                 <w:text/>
               </w:sdtPr>
-              <w:sdtEndPr/>
               <w:sdtContent>
                 <w:r>
                   <w:rPr>
@@ -188,7 +187,6 @@
             <w:dataBinding w:prefixMappings="xmlns:ns0='http://purl.org/dc/elements/1.1/' xmlns:ns1='http://schemas.openxmlformats.org/package/2006/metadata/core-properties' " w:xpath="/ns1:coreProperties[1]/ns0:title[1]" w:storeItemID="{6C3C8BC8-F283-45AE-878A-BAB7291924A1}"/>
             <w:text/>
           </w:sdtPr>
-          <w:sdtEndPr/>
           <w:sdtContent>
             <w:tc>
               <w:tcPr>
@@ -226,7 +224,6 @@
             <w:dataBinding w:prefixMappings="xmlns:ns0='http://purl.org/dc/elements/1.1/' xmlns:ns1='http://schemas.openxmlformats.org/package/2006/metadata/core-properties' " w:xpath="/ns1:coreProperties[1]/ns0:subject[1]" w:storeItemID="{6C3C8BC8-F283-45AE-878A-BAB7291924A1}"/>
             <w:text/>
           </w:sdtPr>
-          <w:sdtEndPr/>
           <w:sdtContent>
             <w:tc>
               <w:tcPr>
@@ -270,7 +267,6 @@
             <w:dataBinding w:prefixMappings="xmlns:ns0='http://purl.org/dc/elements/1.1/' xmlns:ns1='http://schemas.openxmlformats.org/package/2006/metadata/core-properties' " w:xpath="/ns1:coreProperties[1]/ns0:creator[1]" w:storeItemID="{6C3C8BC8-F283-45AE-878A-BAB7291924A1}"/>
             <w:text/>
           </w:sdtPr>
-          <w:sdtEndPr/>
           <w:sdtContent>
             <w:tc>
               <w:tcPr>
@@ -11732,11 +11728,33 @@
         </w:rPr>
         <w:t>(</w:t>
       </w:r>
+      <w:proofErr w:type="gramStart"/>
       <w:r>
         <w:rPr>
           <w:i/>
         </w:rPr>
-        <w:t>câu này là sao? Có cần thiết ko?</w:t>
+        <w:t>câu</w:t>
+      </w:r>
+      <w:proofErr w:type="gramEnd"/>
+      <w:r>
+        <w:rPr>
+          <w:i/>
+        </w:rPr>
+        <w:t xml:space="preserve"> này là sao? Có cần thiết </w:t>
+      </w:r>
+      <w:proofErr w:type="gramStart"/>
+      <w:r>
+        <w:rPr>
+          <w:i/>
+        </w:rPr>
+        <w:t>ko</w:t>
+      </w:r>
+      <w:proofErr w:type="gramEnd"/>
+      <w:r>
+        <w:rPr>
+          <w:i/>
+        </w:rPr>
+        <w:t>?</w:t>
       </w:r>
       <w:r>
         <w:rPr>
@@ -11755,7 +11773,23 @@
           <w:i/>
           <w:color w:val="4BACC6" w:themeColor="accent5"/>
         </w:rPr>
-        <w:t xml:space="preserve">-&gt; có thể cần </w:t>
+        <w:t xml:space="preserve">-&gt; </w:t>
+      </w:r>
+      <w:proofErr w:type="gramStart"/>
+      <w:r>
+        <w:rPr>
+          <w:i/>
+          <w:color w:val="4BACC6" w:themeColor="accent5"/>
+        </w:rPr>
+        <w:t>có</w:t>
+      </w:r>
+      <w:proofErr w:type="gramEnd"/>
+      <w:r>
+        <w:rPr>
+          <w:i/>
+          <w:color w:val="4BACC6" w:themeColor="accent5"/>
+        </w:rPr>
+        <w:t xml:space="preserve"> thể cần </w:t>
       </w:r>
       <w:r>
         <w:rPr>
@@ -12272,7 +12306,6 @@
           <w:id w:val="1721090940"/>
           <w:citation/>
         </w:sdtPr>
-        <w:sdtEndPr/>
         <w:sdtContent>
           <w:r>
             <w:fldChar w:fldCharType="begin"/>
@@ -13199,6 +13232,7 @@
         <w:rPr>
           <w:rFonts w:eastAsia="Cambria"/>
           <w:noProof/>
+          <w:lang w:eastAsia="ja-JP"/>
         </w:rPr>
         <w:drawing>
           <wp:inline distT="0" distB="0" distL="0" distR="0" wp14:anchorId="6C59CEC9" wp14:editId="4C5EF765">
@@ -13287,7 +13321,6 @@
           <w:id w:val="-2057846188"/>
           <w:citation/>
         </w:sdtPr>
-        <w:sdtEndPr/>
         <w:sdtContent>
           <w:r>
             <w:fldChar w:fldCharType="begin"/>
@@ -16192,56 +16225,35 @@
         <w:rPr>
           <w:lang w:val="vi-VN" w:eastAsia="ja-JP"/>
         </w:rPr>
+        <w:lastRenderedPageBreak/>
         <w:t>Phase Detail</w:t>
       </w:r>
       <w:bookmarkEnd w:id="30"/>
     </w:p>
     <w:p>
       <w:pPr>
-        <w:rPr>
-          <w:lang w:val="vi-VN"/>
-        </w:rPr>
-      </w:pPr>
-      <w:r>
-        <w:rPr>
-          <w:lang w:val="vi-VN"/>
-        </w:rPr>
-        <w:t>&lt;Mô tả cụ thể công việc trong các giai đoạn có chỉ định thành viên thực</w:t>
-      </w:r>
-      <w:r>
-        <w:rPr>
-          <w:lang w:val="vi-VN"/>
-        </w:rPr>
-        <w:t xml:space="preserve"> </w:t>
-      </w:r>
-      <w:r>
-        <w:rPr>
-          <w:lang w:val="vi-VN"/>
-        </w:rPr>
-        <w:t xml:space="preserve">hiện </w:t>
-      </w:r>
-      <w:bookmarkStart w:id="31" w:name="_GoBack"/>
-      <w:bookmarkEnd w:id="31"/>
-      <w:r>
-        <w:rPr>
-          <w:lang w:val="vi-VN"/>
-        </w:rPr>
-        <w:t>tương ứng nội dung mô tả trong phần 3.1&gt;</w:t>
-      </w:r>
-    </w:p>
-    <w:p>
-      <w:pPr>
         <w:pStyle w:val="Heading4"/>
         <w:rPr>
           <w:lang w:val="vi-VN" w:eastAsia="ja-JP"/>
         </w:rPr>
       </w:pPr>
       <w:r>
+        <w:t>Phase 1</w:t>
+      </w:r>
+      <w:r>
+        <w:t xml:space="preserve">: </w:t>
+      </w:r>
+      <w:r>
         <w:rPr>
           <w:lang w:val="vi-VN" w:eastAsia="ja-JP"/>
         </w:rPr>
-        <w:lastRenderedPageBreak/>
-        <w:t>Phase 1: Requirement Analysis</w:t>
+        <w:t xml:space="preserve">Requirement </w:t>
+      </w:r>
+      <w:r>
+        <w:rPr>
+          <w:lang w:eastAsia="ja-JP"/>
+        </w:rPr>
+        <w:t>Definition</w:t>
       </w:r>
     </w:p>
     <w:tbl>
@@ -16738,7 +16750,7 @@
       <w:pPr>
         <w:pStyle w:val="Caption"/>
       </w:pPr>
-      <w:bookmarkStart w:id="32" w:name="_Toc419314706"/>
+      <w:bookmarkStart w:id="31" w:name="_Toc419314706"/>
       <w:r>
         <w:t xml:space="preserve">Table </w:t>
       </w:r>
@@ -16763,7 +16775,1300 @@
       <w:r>
         <w:t>: Phase 1: Requirement Analysis</w:t>
       </w:r>
-      <w:bookmarkEnd w:id="32"/>
+      <w:bookmarkEnd w:id="31"/>
+    </w:p>
+    <w:p>
+      <w:pPr>
+        <w:pStyle w:val="Heading4"/>
+        <w:rPr>
+          <w:lang w:eastAsia="ja-JP"/>
+        </w:rPr>
+      </w:pPr>
+      <w:r>
+        <w:t xml:space="preserve">Phase 2: </w:t>
+      </w:r>
+      <w:r>
+        <w:rPr>
+          <w:lang w:eastAsia="ja-JP"/>
+        </w:rPr>
+        <w:t>System and Software Design</w:t>
+      </w:r>
+    </w:p>
+    <w:p>
+      <w:pPr>
+        <w:rPr>
+          <w:lang w:eastAsia="ja-JP"/>
+        </w:rPr>
+      </w:pPr>
+    </w:p>
+    <w:p>
+      <w:pPr>
+        <w:pStyle w:val="Heading4"/>
+        <w:rPr>
+          <w:lang w:eastAsia="ja-JP"/>
+        </w:rPr>
+      </w:pPr>
+      <w:r>
+        <w:lastRenderedPageBreak/>
+        <w:t xml:space="preserve">Phase 3: </w:t>
+      </w:r>
+      <w:r>
+        <w:rPr>
+          <w:lang w:eastAsia="ja-JP"/>
+        </w:rPr>
+        <w:t>Implementation and Unit Testing</w:t>
+      </w:r>
+    </w:p>
+    <w:tbl>
+      <w:tblPr>
+        <w:tblStyle w:val="LightGrid-Accent1"/>
+        <w:tblW w:w="5000" w:type="pct"/>
+        <w:tblLook w:val="06A0" w:firstRow="1" w:lastRow="0" w:firstColumn="1" w:lastColumn="0" w:noHBand="1" w:noVBand="1"/>
+      </w:tblPr>
+      <w:tblGrid>
+        <w:gridCol w:w="4717"/>
+        <w:gridCol w:w="4673"/>
+        <w:gridCol w:w="4634"/>
+      </w:tblGrid>
+      <w:tr>
+        <w:trPr>
+          <w:cnfStyle w:val="100000000000" w:firstRow="1" w:lastRow="0" w:firstColumn="0" w:lastColumn="0" w:oddVBand="0" w:evenVBand="0" w:oddHBand="0" w:evenHBand="0" w:firstRowFirstColumn="0" w:firstRowLastColumn="0" w:lastRowFirstColumn="0" w:lastRowLastColumn="0"/>
+          <w:tblHeader/>
+        </w:trPr>
+        <w:tc>
+          <w:tcPr>
+            <w:cnfStyle w:val="001000000000" w:firstRow="0" w:lastRow="0" w:firstColumn="1" w:lastColumn="0" w:oddVBand="0" w:evenVBand="0" w:oddHBand="0" w:evenHBand="0" w:firstRowFirstColumn="0" w:firstRowLastColumn="0" w:lastRowFirstColumn="0" w:lastRowLastColumn="0"/>
+            <w:tcW w:w="1682" w:type="pct"/>
+          </w:tcPr>
+          <w:p>
+            <w:pPr>
+              <w:keepNext/>
+              <w:keepLines/>
+              <w:ind w:left="113" w:right="113"/>
+              <w:rPr>
+                <w:lang w:val="vi-VN" w:eastAsia="ja-JP"/>
+              </w:rPr>
+            </w:pPr>
+            <w:r>
+              <w:rPr>
+                <w:lang w:val="vi-VN" w:eastAsia="ja-JP"/>
+              </w:rPr>
+              <w:t>Task</w:t>
+            </w:r>
+          </w:p>
+        </w:tc>
+        <w:tc>
+          <w:tcPr>
+            <w:tcW w:w="1666" w:type="pct"/>
+          </w:tcPr>
+          <w:p>
+            <w:pPr>
+              <w:keepNext/>
+              <w:keepLines/>
+              <w:ind w:left="113" w:right="113"/>
+              <w:cnfStyle w:val="100000000000" w:firstRow="1" w:lastRow="0" w:firstColumn="0" w:lastColumn="0" w:oddVBand="0" w:evenVBand="0" w:oddHBand="0" w:evenHBand="0" w:firstRowFirstColumn="0" w:firstRowLastColumn="0" w:lastRowFirstColumn="0" w:lastRowLastColumn="0"/>
+              <w:rPr>
+                <w:lang w:val="vi-VN" w:eastAsia="ja-JP"/>
+              </w:rPr>
+            </w:pPr>
+            <w:r>
+              <w:rPr>
+                <w:lang w:val="vi-VN" w:eastAsia="ja-JP"/>
+              </w:rPr>
+              <w:t>Description</w:t>
+            </w:r>
+          </w:p>
+        </w:tc>
+        <w:tc>
+          <w:tcPr>
+            <w:tcW w:w="1652" w:type="pct"/>
+          </w:tcPr>
+          <w:p>
+            <w:pPr>
+              <w:keepNext/>
+              <w:keepLines/>
+              <w:ind w:left="113" w:right="113"/>
+              <w:cnfStyle w:val="100000000000" w:firstRow="1" w:lastRow="0" w:firstColumn="0" w:lastColumn="0" w:oddVBand="0" w:evenVBand="0" w:oddHBand="0" w:evenHBand="0" w:firstRowFirstColumn="0" w:firstRowLastColumn="0" w:lastRowFirstColumn="0" w:lastRowLastColumn="0"/>
+              <w:rPr>
+                <w:lang w:val="vi-VN" w:eastAsia="ja-JP"/>
+              </w:rPr>
+            </w:pPr>
+            <w:r>
+              <w:rPr>
+                <w:lang w:val="vi-VN" w:eastAsia="ja-JP"/>
+              </w:rPr>
+              <w:t>Author</w:t>
+            </w:r>
+          </w:p>
+        </w:tc>
+      </w:tr>
+      <w:tr>
+        <w:tc>
+          <w:tcPr>
+            <w:cnfStyle w:val="001000000000" w:firstRow="0" w:lastRow="0" w:firstColumn="1" w:lastColumn="0" w:oddVBand="0" w:evenVBand="0" w:oddHBand="0" w:evenHBand="0" w:firstRowFirstColumn="0" w:firstRowLastColumn="0" w:lastRowFirstColumn="0" w:lastRowLastColumn="0"/>
+            <w:tcW w:w="1682" w:type="pct"/>
+          </w:tcPr>
+          <w:p>
+            <w:pPr>
+              <w:keepNext/>
+              <w:keepLines/>
+              <w:ind w:left="113" w:right="113"/>
+            </w:pPr>
+            <w:r>
+              <w:t>Price suggestion and payment function</w:t>
+            </w:r>
+            <w:r>
+              <w:t>.</w:t>
+            </w:r>
+            <w:bookmarkStart w:id="32" w:name="_GoBack"/>
+            <w:bookmarkEnd w:id="32"/>
+          </w:p>
+        </w:tc>
+        <w:tc>
+          <w:tcPr>
+            <w:tcW w:w="1666" w:type="pct"/>
+          </w:tcPr>
+          <w:p>
+            <w:pPr>
+              <w:keepNext/>
+              <w:keepLines/>
+              <w:ind w:left="113" w:right="113"/>
+              <w:cnfStyle w:val="000000000000" w:firstRow="0" w:lastRow="0" w:firstColumn="0" w:lastColumn="0" w:oddVBand="0" w:evenVBand="0" w:oddHBand="0" w:evenHBand="0" w:firstRowFirstColumn="0" w:firstRowLastColumn="0" w:lastRowFirstColumn="0" w:lastRowLastColumn="0"/>
+              <w:rPr>
+                <w:rFonts w:eastAsia="Cambria"/>
+                <w:lang w:eastAsia="ja-JP"/>
+              </w:rPr>
+            </w:pPr>
+            <w:r>
+              <w:rPr>
+                <w:rFonts w:eastAsia="Cambria"/>
+                <w:lang w:eastAsia="ja-JP"/>
+              </w:rPr>
+              <w:t>Suggest price for consignor and consignee.</w:t>
+            </w:r>
+          </w:p>
+          <w:p>
+            <w:pPr>
+              <w:keepNext/>
+              <w:keepLines/>
+              <w:ind w:left="113" w:right="113"/>
+              <w:cnfStyle w:val="000000000000" w:firstRow="0" w:lastRow="0" w:firstColumn="0" w:lastColumn="0" w:oddVBand="0" w:evenVBand="0" w:oddHBand="0" w:evenHBand="0" w:firstRowFirstColumn="0" w:firstRowLastColumn="0" w:lastRowFirstColumn="0" w:lastRowLastColumn="0"/>
+              <w:rPr>
+                <w:rFonts w:eastAsia="Cambria"/>
+                <w:lang w:eastAsia="ja-JP"/>
+              </w:rPr>
+            </w:pPr>
+            <w:r>
+              <w:rPr>
+                <w:rFonts w:eastAsia="Cambria"/>
+                <w:lang w:eastAsia="ja-JP"/>
+              </w:rPr>
+              <w:t>Perform online payment method.</w:t>
+            </w:r>
+          </w:p>
+        </w:tc>
+        <w:tc>
+          <w:tcPr>
+            <w:tcW w:w="1652" w:type="pct"/>
+          </w:tcPr>
+          <w:p>
+            <w:pPr>
+              <w:keepNext/>
+              <w:keepLines/>
+              <w:ind w:left="113" w:right="113"/>
+              <w:cnfStyle w:val="000000000000" w:firstRow="0" w:lastRow="0" w:firstColumn="0" w:lastColumn="0" w:oddVBand="0" w:evenVBand="0" w:oddHBand="0" w:evenHBand="0" w:firstRowFirstColumn="0" w:firstRowLastColumn="0" w:lastRowFirstColumn="0" w:lastRowLastColumn="0"/>
+              <w:rPr>
+                <w:rFonts w:eastAsia="Cambria"/>
+                <w:lang w:eastAsia="ja-JP"/>
+              </w:rPr>
+            </w:pPr>
+            <w:r>
+              <w:rPr>
+                <w:rFonts w:eastAsia="Cambria"/>
+                <w:lang w:eastAsia="ja-JP"/>
+              </w:rPr>
+              <w:t>DanQT</w:t>
+            </w:r>
+          </w:p>
+        </w:tc>
+      </w:tr>
+      <w:tr>
+        <w:tc>
+          <w:tcPr>
+            <w:cnfStyle w:val="001000000000" w:firstRow="0" w:lastRow="0" w:firstColumn="1" w:lastColumn="0" w:oddVBand="0" w:evenVBand="0" w:oddHBand="0" w:evenHBand="0" w:firstRowFirstColumn="0" w:firstRowLastColumn="0" w:lastRowFirstColumn="0" w:lastRowLastColumn="0"/>
+            <w:tcW w:w="1682" w:type="pct"/>
+          </w:tcPr>
+          <w:p>
+            <w:pPr>
+              <w:keepNext/>
+              <w:keepLines/>
+              <w:ind w:left="113" w:right="113"/>
+            </w:pPr>
+            <w:r>
+              <w:t>Price negotiation between consignor and consignee.</w:t>
+            </w:r>
+          </w:p>
+        </w:tc>
+        <w:tc>
+          <w:tcPr>
+            <w:tcW w:w="1666" w:type="pct"/>
+          </w:tcPr>
+          <w:p>
+            <w:pPr>
+              <w:keepNext/>
+              <w:keepLines/>
+              <w:ind w:left="113" w:right="113"/>
+              <w:cnfStyle w:val="000000000000" w:firstRow="0" w:lastRow="0" w:firstColumn="0" w:lastColumn="0" w:oddVBand="0" w:evenVBand="0" w:oddHBand="0" w:evenHBand="0" w:firstRowFirstColumn="0" w:firstRowLastColumn="0" w:lastRowFirstColumn="0" w:lastRowLastColumn="0"/>
+              <w:rPr>
+                <w:rFonts w:eastAsia="Cambria"/>
+                <w:lang w:eastAsia="ja-JP"/>
+              </w:rPr>
+            </w:pPr>
+            <w:r>
+              <w:rPr>
+                <w:rFonts w:eastAsia="Cambria"/>
+                <w:lang w:eastAsia="ja-JP"/>
+              </w:rPr>
+              <w:t>Submit desirable price.</w:t>
+            </w:r>
+          </w:p>
+          <w:p>
+            <w:pPr>
+              <w:keepNext/>
+              <w:keepLines/>
+              <w:ind w:left="113" w:right="113"/>
+              <w:cnfStyle w:val="000000000000" w:firstRow="0" w:lastRow="0" w:firstColumn="0" w:lastColumn="0" w:oddVBand="0" w:evenVBand="0" w:oddHBand="0" w:evenHBand="0" w:firstRowFirstColumn="0" w:firstRowLastColumn="0" w:lastRowFirstColumn="0" w:lastRowLastColumn="0"/>
+              <w:rPr>
+                <w:rFonts w:eastAsia="Cambria"/>
+                <w:lang w:eastAsia="ja-JP"/>
+              </w:rPr>
+            </w:pPr>
+            <w:r>
+              <w:rPr>
+                <w:rFonts w:eastAsia="Cambria"/>
+                <w:lang w:eastAsia="ja-JP"/>
+              </w:rPr>
+              <w:t>Accept suggested price.</w:t>
+            </w:r>
+          </w:p>
+          <w:p>
+            <w:pPr>
+              <w:keepNext/>
+              <w:keepLines/>
+              <w:ind w:left="113" w:right="113"/>
+              <w:cnfStyle w:val="000000000000" w:firstRow="0" w:lastRow="0" w:firstColumn="0" w:lastColumn="0" w:oddVBand="0" w:evenVBand="0" w:oddHBand="0" w:evenHBand="0" w:firstRowFirstColumn="0" w:firstRowLastColumn="0" w:lastRowFirstColumn="0" w:lastRowLastColumn="0"/>
+              <w:rPr>
+                <w:rFonts w:eastAsia="Cambria"/>
+                <w:lang w:eastAsia="ja-JP"/>
+              </w:rPr>
+            </w:pPr>
+            <w:r>
+              <w:rPr>
+                <w:rFonts w:eastAsia="Cambria"/>
+                <w:lang w:eastAsia="ja-JP"/>
+              </w:rPr>
+              <w:t xml:space="preserve">Refuse </w:t>
+            </w:r>
+            <w:r>
+              <w:rPr>
+                <w:rFonts w:eastAsia="Cambria"/>
+                <w:lang w:eastAsia="ja-JP"/>
+              </w:rPr>
+              <w:t>suggested price.</w:t>
+            </w:r>
+          </w:p>
+        </w:tc>
+        <w:tc>
+          <w:tcPr>
+            <w:tcW w:w="1652" w:type="pct"/>
+          </w:tcPr>
+          <w:p>
+            <w:pPr>
+              <w:keepNext/>
+              <w:keepLines/>
+              <w:ind w:left="113" w:right="113"/>
+              <w:cnfStyle w:val="000000000000" w:firstRow="0" w:lastRow="0" w:firstColumn="0" w:lastColumn="0" w:oddVBand="0" w:evenVBand="0" w:oddHBand="0" w:evenHBand="0" w:firstRowFirstColumn="0" w:firstRowLastColumn="0" w:lastRowFirstColumn="0" w:lastRowLastColumn="0"/>
+              <w:rPr>
+                <w:rFonts w:eastAsia="Cambria"/>
+                <w:lang w:eastAsia="ja-JP"/>
+              </w:rPr>
+            </w:pPr>
+            <w:r>
+              <w:rPr>
+                <w:rFonts w:eastAsia="Cambria"/>
+                <w:lang w:eastAsia="ja-JP"/>
+              </w:rPr>
+              <w:t>PhucTQ</w:t>
+            </w:r>
+          </w:p>
+        </w:tc>
+      </w:tr>
+      <w:tr>
+        <w:tc>
+          <w:tcPr>
+            <w:cnfStyle w:val="001000000000" w:firstRow="0" w:lastRow="0" w:firstColumn="1" w:lastColumn="0" w:oddVBand="0" w:evenVBand="0" w:oddHBand="0" w:evenHBand="0" w:firstRowFirstColumn="0" w:firstRowLastColumn="0" w:lastRowFirstColumn="0" w:lastRowLastColumn="0"/>
+            <w:tcW w:w="1682" w:type="pct"/>
+          </w:tcPr>
+          <w:p>
+            <w:pPr>
+              <w:keepNext/>
+              <w:keepLines/>
+              <w:ind w:left="113" w:right="113"/>
+              <w:rPr>
+                <w:rFonts w:eastAsia="Cambria"/>
+                <w:lang w:eastAsia="ja-JP"/>
+              </w:rPr>
+            </w:pPr>
+            <w:r>
+              <w:rPr>
+                <w:rFonts w:eastAsia="Cambria"/>
+                <w:lang w:eastAsia="ja-JP"/>
+              </w:rPr>
+              <w:t>Raise product on web and advanced search function.</w:t>
+            </w:r>
+          </w:p>
+        </w:tc>
+        <w:tc>
+          <w:tcPr>
+            <w:tcW w:w="1666" w:type="pct"/>
+          </w:tcPr>
+          <w:p>
+            <w:pPr>
+              <w:keepNext/>
+              <w:keepLines/>
+              <w:ind w:left="113" w:right="113"/>
+              <w:cnfStyle w:val="000000000000" w:firstRow="0" w:lastRow="0" w:firstColumn="0" w:lastColumn="0" w:oddVBand="0" w:evenVBand="0" w:oddHBand="0" w:evenHBand="0" w:firstRowFirstColumn="0" w:firstRowLastColumn="0" w:lastRowFirstColumn="0" w:lastRowLastColumn="0"/>
+              <w:rPr>
+                <w:rFonts w:eastAsia="Cambria"/>
+                <w:lang w:eastAsia="ja-JP"/>
+              </w:rPr>
+            </w:pPr>
+            <w:r>
+              <w:rPr>
+                <w:rFonts w:eastAsia="Cambria"/>
+                <w:lang w:eastAsia="ja-JP"/>
+              </w:rPr>
+              <w:t>Raise product on web by season.</w:t>
+            </w:r>
+          </w:p>
+          <w:p>
+            <w:pPr>
+              <w:keepNext/>
+              <w:keepLines/>
+              <w:ind w:left="113" w:right="113"/>
+              <w:cnfStyle w:val="000000000000" w:firstRow="0" w:lastRow="0" w:firstColumn="0" w:lastColumn="0" w:oddVBand="0" w:evenVBand="0" w:oddHBand="0" w:evenHBand="0" w:firstRowFirstColumn="0" w:firstRowLastColumn="0" w:lastRowFirstColumn="0" w:lastRowLastColumn="0"/>
+              <w:rPr>
+                <w:rFonts w:eastAsia="Cambria"/>
+                <w:lang w:eastAsia="ja-JP"/>
+              </w:rPr>
+            </w:pPr>
+            <w:r>
+              <w:rPr>
+                <w:rFonts w:eastAsia="Cambria"/>
+                <w:lang w:eastAsia="ja-JP"/>
+              </w:rPr>
+              <w:t>Search product function.</w:t>
+            </w:r>
+          </w:p>
+          <w:p>
+            <w:pPr>
+              <w:keepNext/>
+              <w:keepLines/>
+              <w:ind w:left="113" w:right="113"/>
+              <w:cnfStyle w:val="000000000000" w:firstRow="0" w:lastRow="0" w:firstColumn="0" w:lastColumn="0" w:oddVBand="0" w:evenVBand="0" w:oddHBand="0" w:evenHBand="0" w:firstRowFirstColumn="0" w:firstRowLastColumn="0" w:lastRowFirstColumn="0" w:lastRowLastColumn="0"/>
+              <w:rPr>
+                <w:rFonts w:eastAsia="Cambria"/>
+                <w:lang w:eastAsia="ja-JP"/>
+              </w:rPr>
+            </w:pPr>
+            <w:r>
+              <w:rPr>
+                <w:rFonts w:eastAsia="Cambria"/>
+                <w:lang w:eastAsia="ja-JP"/>
+              </w:rPr>
+              <w:t>Support shopping online.</w:t>
+            </w:r>
+          </w:p>
+        </w:tc>
+        <w:tc>
+          <w:tcPr>
+            <w:tcW w:w="1652" w:type="pct"/>
+          </w:tcPr>
+          <w:p>
+            <w:pPr>
+              <w:keepNext/>
+              <w:keepLines/>
+              <w:ind w:left="113" w:right="113"/>
+              <w:cnfStyle w:val="000000000000" w:firstRow="0" w:lastRow="0" w:firstColumn="0" w:lastColumn="0" w:oddVBand="0" w:evenVBand="0" w:oddHBand="0" w:evenHBand="0" w:firstRowFirstColumn="0" w:firstRowLastColumn="0" w:lastRowFirstColumn="0" w:lastRowLastColumn="0"/>
+              <w:rPr>
+                <w:rFonts w:eastAsia="Cambria"/>
+                <w:lang w:eastAsia="ja-JP"/>
+              </w:rPr>
+            </w:pPr>
+            <w:r>
+              <w:rPr>
+                <w:rFonts w:eastAsia="Cambria"/>
+                <w:lang w:eastAsia="ja-JP"/>
+              </w:rPr>
+              <w:t>HoangNH</w:t>
+            </w:r>
+          </w:p>
+        </w:tc>
+      </w:tr>
+      <w:tr>
+        <w:tc>
+          <w:tcPr>
+            <w:cnfStyle w:val="001000000000" w:firstRow="0" w:lastRow="0" w:firstColumn="1" w:lastColumn="0" w:oddVBand="0" w:evenVBand="0" w:oddHBand="0" w:evenHBand="0" w:firstRowFirstColumn="0" w:firstRowLastColumn="0" w:lastRowFirstColumn="0" w:lastRowLastColumn="0"/>
+            <w:tcW w:w="1682" w:type="pct"/>
+          </w:tcPr>
+          <w:p>
+            <w:pPr>
+              <w:keepNext/>
+              <w:keepLines/>
+              <w:ind w:left="113" w:right="113"/>
+              <w:rPr>
+                <w:rFonts w:eastAsia="Cambria"/>
+                <w:lang w:eastAsia="ja-JP"/>
+              </w:rPr>
+            </w:pPr>
+            <w:r>
+              <w:rPr>
+                <w:rFonts w:eastAsia="Cambria"/>
+                <w:lang w:eastAsia="ja-JP"/>
+              </w:rPr>
+              <w:t>Consign product and track consigned-product status.</w:t>
+            </w:r>
+          </w:p>
+        </w:tc>
+        <w:tc>
+          <w:tcPr>
+            <w:tcW w:w="1666" w:type="pct"/>
+          </w:tcPr>
+          <w:p>
+            <w:pPr>
+              <w:keepNext/>
+              <w:keepLines/>
+              <w:ind w:left="113" w:right="113"/>
+              <w:cnfStyle w:val="000000000000" w:firstRow="0" w:lastRow="0" w:firstColumn="0" w:lastColumn="0" w:oddVBand="0" w:evenVBand="0" w:oddHBand="0" w:evenHBand="0" w:firstRowFirstColumn="0" w:firstRowLastColumn="0" w:lastRowFirstColumn="0" w:lastRowLastColumn="0"/>
+              <w:rPr>
+                <w:rFonts w:eastAsia="Cambria"/>
+                <w:lang w:eastAsia="ja-JP"/>
+              </w:rPr>
+            </w:pPr>
+            <w:r>
+              <w:rPr>
+                <w:rFonts w:eastAsia="Cambria"/>
+                <w:lang w:eastAsia="ja-JP"/>
+              </w:rPr>
+              <w:t>Consign product.</w:t>
+            </w:r>
+          </w:p>
+          <w:p>
+            <w:pPr>
+              <w:keepNext/>
+              <w:keepLines/>
+              <w:ind w:left="113" w:right="113"/>
+              <w:cnfStyle w:val="000000000000" w:firstRow="0" w:lastRow="0" w:firstColumn="0" w:lastColumn="0" w:oddVBand="0" w:evenVBand="0" w:oddHBand="0" w:evenHBand="0" w:firstRowFirstColumn="0" w:firstRowLastColumn="0" w:lastRowFirstColumn="0" w:lastRowLastColumn="0"/>
+              <w:rPr>
+                <w:rFonts w:eastAsia="Cambria"/>
+                <w:lang w:eastAsia="ja-JP"/>
+              </w:rPr>
+            </w:pPr>
+            <w:r>
+              <w:rPr>
+                <w:rFonts w:eastAsia="Cambria"/>
+                <w:lang w:eastAsia="ja-JP"/>
+              </w:rPr>
+              <w:t xml:space="preserve">Support tracking </w:t>
+            </w:r>
+            <w:r>
+              <w:rPr>
+                <w:rFonts w:eastAsia="Cambria"/>
+                <w:lang w:eastAsia="ja-JP"/>
+              </w:rPr>
+              <w:t xml:space="preserve">and notification </w:t>
+            </w:r>
+            <w:r>
+              <w:rPr>
+                <w:rFonts w:eastAsia="Cambria"/>
+                <w:lang w:eastAsia="ja-JP"/>
+              </w:rPr>
+              <w:t>consigned</w:t>
+            </w:r>
+            <w:r>
+              <w:rPr>
+                <w:rFonts w:eastAsia="Cambria"/>
+                <w:lang w:eastAsia="ja-JP"/>
+              </w:rPr>
+              <w:t>-product status.</w:t>
+            </w:r>
+          </w:p>
+        </w:tc>
+        <w:tc>
+          <w:tcPr>
+            <w:tcW w:w="1652" w:type="pct"/>
+          </w:tcPr>
+          <w:p>
+            <w:pPr>
+              <w:keepNext/>
+              <w:keepLines/>
+              <w:ind w:left="113" w:right="113"/>
+              <w:cnfStyle w:val="000000000000" w:firstRow="0" w:lastRow="0" w:firstColumn="0" w:lastColumn="0" w:oddVBand="0" w:evenVBand="0" w:oddHBand="0" w:evenHBand="0" w:firstRowFirstColumn="0" w:firstRowLastColumn="0" w:lastRowFirstColumn="0" w:lastRowLastColumn="0"/>
+              <w:rPr>
+                <w:rFonts w:eastAsia="Cambria"/>
+                <w:lang w:eastAsia="ja-JP"/>
+              </w:rPr>
+            </w:pPr>
+            <w:r>
+              <w:rPr>
+                <w:rFonts w:eastAsia="Cambria"/>
+                <w:lang w:eastAsia="ja-JP"/>
+              </w:rPr>
+              <w:t>DucHC</w:t>
+            </w:r>
+          </w:p>
+        </w:tc>
+      </w:tr>
+      <w:tr>
+        <w:tc>
+          <w:tcPr>
+            <w:cnfStyle w:val="001000000000" w:firstRow="0" w:lastRow="0" w:firstColumn="1" w:lastColumn="0" w:oddVBand="0" w:evenVBand="0" w:oddHBand="0" w:evenHBand="0" w:firstRowFirstColumn="0" w:firstRowLastColumn="0" w:lastRowFirstColumn="0" w:lastRowLastColumn="0"/>
+            <w:tcW w:w="1682" w:type="pct"/>
+            <w:vMerge w:val="restart"/>
+          </w:tcPr>
+          <w:p>
+            <w:pPr>
+              <w:keepNext/>
+              <w:keepLines/>
+              <w:ind w:left="113" w:right="113"/>
+              <w:rPr>
+                <w:rFonts w:eastAsia="Cambria"/>
+                <w:lang w:eastAsia="ja-JP"/>
+              </w:rPr>
+            </w:pPr>
+            <w:r>
+              <w:rPr>
+                <w:rFonts w:eastAsia="Cambria"/>
+                <w:lang w:eastAsia="ja-JP"/>
+              </w:rPr>
+              <w:t>Unit testing</w:t>
+            </w:r>
+            <w:r>
+              <w:rPr>
+                <w:rFonts w:eastAsia="Cambria"/>
+                <w:lang w:eastAsia="ja-JP"/>
+              </w:rPr>
+              <w:t>.</w:t>
+            </w:r>
+          </w:p>
+        </w:tc>
+        <w:tc>
+          <w:tcPr>
+            <w:tcW w:w="1666" w:type="pct"/>
+          </w:tcPr>
+          <w:p>
+            <w:pPr>
+              <w:keepNext/>
+              <w:keepLines/>
+              <w:ind w:left="113" w:right="113"/>
+              <w:cnfStyle w:val="000000000000" w:firstRow="0" w:lastRow="0" w:firstColumn="0" w:lastColumn="0" w:oddVBand="0" w:evenVBand="0" w:oddHBand="0" w:evenHBand="0" w:firstRowFirstColumn="0" w:firstRowLastColumn="0" w:lastRowFirstColumn="0" w:lastRowLastColumn="0"/>
+              <w:rPr>
+                <w:rFonts w:eastAsia="Cambria"/>
+                <w:lang w:eastAsia="ja-JP"/>
+              </w:rPr>
+            </w:pPr>
+            <w:r>
+              <w:rPr>
+                <w:rFonts w:eastAsia="Cambria"/>
+                <w:lang w:eastAsia="ja-JP"/>
+              </w:rPr>
+              <w:t xml:space="preserve">Create </w:t>
+            </w:r>
+            <w:r>
+              <w:rPr>
+                <w:rFonts w:eastAsia="Cambria"/>
+                <w:lang w:eastAsia="ja-JP"/>
+              </w:rPr>
+              <w:t xml:space="preserve">and perform </w:t>
+            </w:r>
+            <w:r>
+              <w:rPr>
+                <w:rFonts w:eastAsia="Cambria"/>
+                <w:lang w:eastAsia="ja-JP"/>
+              </w:rPr>
+              <w:t xml:space="preserve">unit testing for price suggestion and </w:t>
+            </w:r>
+            <w:r>
+              <w:rPr>
+                <w:rFonts w:eastAsia="Cambria"/>
+                <w:lang w:eastAsia="ja-JP"/>
+              </w:rPr>
+              <w:t xml:space="preserve">online </w:t>
+            </w:r>
+            <w:r>
+              <w:rPr>
+                <w:rFonts w:eastAsia="Cambria"/>
+                <w:lang w:eastAsia="ja-JP"/>
+              </w:rPr>
+              <w:t>payment function</w:t>
+            </w:r>
+            <w:r>
+              <w:rPr>
+                <w:rFonts w:eastAsia="Cambria"/>
+                <w:lang w:eastAsia="ja-JP"/>
+              </w:rPr>
+              <w:t>.</w:t>
+            </w:r>
+          </w:p>
+        </w:tc>
+        <w:tc>
+          <w:tcPr>
+            <w:tcW w:w="1652" w:type="pct"/>
+          </w:tcPr>
+          <w:p>
+            <w:pPr>
+              <w:keepNext/>
+              <w:keepLines/>
+              <w:ind w:left="113" w:right="113"/>
+              <w:cnfStyle w:val="000000000000" w:firstRow="0" w:lastRow="0" w:firstColumn="0" w:lastColumn="0" w:oddVBand="0" w:evenVBand="0" w:oddHBand="0" w:evenHBand="0" w:firstRowFirstColumn="0" w:firstRowLastColumn="0" w:lastRowFirstColumn="0" w:lastRowLastColumn="0"/>
+              <w:rPr>
+                <w:rFonts w:eastAsia="Cambria"/>
+                <w:lang w:eastAsia="ja-JP"/>
+              </w:rPr>
+            </w:pPr>
+            <w:r>
+              <w:rPr>
+                <w:rFonts w:eastAsia="Cambria"/>
+                <w:lang w:eastAsia="ja-JP"/>
+              </w:rPr>
+              <w:t>DanQT</w:t>
+            </w:r>
+          </w:p>
+        </w:tc>
+      </w:tr>
+      <w:tr>
+        <w:tc>
+          <w:tcPr>
+            <w:cnfStyle w:val="001000000000" w:firstRow="0" w:lastRow="0" w:firstColumn="1" w:lastColumn="0" w:oddVBand="0" w:evenVBand="0" w:oddHBand="0" w:evenHBand="0" w:firstRowFirstColumn="0" w:firstRowLastColumn="0" w:lastRowFirstColumn="0" w:lastRowLastColumn="0"/>
+            <w:tcW w:w="1682" w:type="pct"/>
+            <w:vMerge/>
+          </w:tcPr>
+          <w:p>
+            <w:pPr>
+              <w:keepNext/>
+              <w:keepLines/>
+              <w:ind w:left="113" w:right="113"/>
+              <w:rPr>
+                <w:rFonts w:eastAsia="Cambria"/>
+                <w:lang w:eastAsia="ja-JP"/>
+              </w:rPr>
+            </w:pPr>
+          </w:p>
+        </w:tc>
+        <w:tc>
+          <w:tcPr>
+            <w:tcW w:w="1666" w:type="pct"/>
+          </w:tcPr>
+          <w:p>
+            <w:pPr>
+              <w:keepNext/>
+              <w:keepLines/>
+              <w:ind w:left="113" w:right="113"/>
+              <w:cnfStyle w:val="000000000000" w:firstRow="0" w:lastRow="0" w:firstColumn="0" w:lastColumn="0" w:oddVBand="0" w:evenVBand="0" w:oddHBand="0" w:evenHBand="0" w:firstRowFirstColumn="0" w:firstRowLastColumn="0" w:lastRowFirstColumn="0" w:lastRowLastColumn="0"/>
+              <w:rPr>
+                <w:rFonts w:eastAsia="Cambria"/>
+                <w:lang w:eastAsia="ja-JP"/>
+              </w:rPr>
+            </w:pPr>
+            <w:r>
+              <w:rPr>
+                <w:rFonts w:eastAsia="Cambria"/>
+                <w:lang w:eastAsia="ja-JP"/>
+              </w:rPr>
+              <w:t xml:space="preserve">Create </w:t>
+            </w:r>
+            <w:r>
+              <w:rPr>
+                <w:rFonts w:eastAsia="Cambria"/>
+                <w:lang w:eastAsia="ja-JP"/>
+              </w:rPr>
+              <w:t>and perform</w:t>
+            </w:r>
+            <w:r>
+              <w:rPr>
+                <w:rFonts w:eastAsia="Cambria"/>
+                <w:lang w:eastAsia="ja-JP"/>
+              </w:rPr>
+              <w:t xml:space="preserve"> </w:t>
+            </w:r>
+            <w:r>
+              <w:rPr>
+                <w:rFonts w:eastAsia="Cambria"/>
+                <w:lang w:eastAsia="ja-JP"/>
+              </w:rPr>
+              <w:t>unit testing for</w:t>
+            </w:r>
+            <w:r>
+              <w:rPr>
+                <w:rFonts w:eastAsia="Cambria"/>
+                <w:lang w:eastAsia="ja-JP"/>
+              </w:rPr>
+              <w:t xml:space="preserve"> price negotiation</w:t>
+            </w:r>
+            <w:r>
+              <w:rPr>
+                <w:rFonts w:eastAsia="Cambria"/>
+                <w:lang w:eastAsia="ja-JP"/>
+              </w:rPr>
+              <w:t xml:space="preserve"> function</w:t>
+            </w:r>
+            <w:r>
+              <w:rPr>
+                <w:rFonts w:eastAsia="Cambria"/>
+                <w:lang w:eastAsia="ja-JP"/>
+              </w:rPr>
+              <w:t>.</w:t>
+            </w:r>
+          </w:p>
+        </w:tc>
+        <w:tc>
+          <w:tcPr>
+            <w:tcW w:w="1652" w:type="pct"/>
+          </w:tcPr>
+          <w:p>
+            <w:pPr>
+              <w:keepNext/>
+              <w:keepLines/>
+              <w:ind w:left="113" w:right="113"/>
+              <w:cnfStyle w:val="000000000000" w:firstRow="0" w:lastRow="0" w:firstColumn="0" w:lastColumn="0" w:oddVBand="0" w:evenVBand="0" w:oddHBand="0" w:evenHBand="0" w:firstRowFirstColumn="0" w:firstRowLastColumn="0" w:lastRowFirstColumn="0" w:lastRowLastColumn="0"/>
+              <w:rPr>
+                <w:rFonts w:eastAsia="Cambria"/>
+                <w:lang w:eastAsia="ja-JP"/>
+              </w:rPr>
+            </w:pPr>
+            <w:r>
+              <w:rPr>
+                <w:rFonts w:eastAsia="Cambria"/>
+                <w:lang w:eastAsia="ja-JP"/>
+              </w:rPr>
+              <w:t>PhucTQ</w:t>
+            </w:r>
+          </w:p>
+        </w:tc>
+      </w:tr>
+      <w:tr>
+        <w:tc>
+          <w:tcPr>
+            <w:cnfStyle w:val="001000000000" w:firstRow="0" w:lastRow="0" w:firstColumn="1" w:lastColumn="0" w:oddVBand="0" w:evenVBand="0" w:oddHBand="0" w:evenHBand="0" w:firstRowFirstColumn="0" w:firstRowLastColumn="0" w:lastRowFirstColumn="0" w:lastRowLastColumn="0"/>
+            <w:tcW w:w="1682" w:type="pct"/>
+            <w:vMerge/>
+          </w:tcPr>
+          <w:p>
+            <w:pPr>
+              <w:keepNext/>
+              <w:keepLines/>
+              <w:ind w:left="113" w:right="113"/>
+              <w:rPr>
+                <w:rFonts w:eastAsia="Cambria"/>
+                <w:lang w:eastAsia="ja-JP"/>
+              </w:rPr>
+            </w:pPr>
+          </w:p>
+        </w:tc>
+        <w:tc>
+          <w:tcPr>
+            <w:tcW w:w="1666" w:type="pct"/>
+          </w:tcPr>
+          <w:p>
+            <w:pPr>
+              <w:keepNext/>
+              <w:keepLines/>
+              <w:ind w:left="113" w:right="113"/>
+              <w:cnfStyle w:val="000000000000" w:firstRow="0" w:lastRow="0" w:firstColumn="0" w:lastColumn="0" w:oddVBand="0" w:evenVBand="0" w:oddHBand="0" w:evenHBand="0" w:firstRowFirstColumn="0" w:firstRowLastColumn="0" w:lastRowFirstColumn="0" w:lastRowLastColumn="0"/>
+              <w:rPr>
+                <w:rFonts w:eastAsia="Cambria"/>
+                <w:lang w:eastAsia="ja-JP"/>
+              </w:rPr>
+            </w:pPr>
+            <w:r>
+              <w:rPr>
+                <w:rFonts w:eastAsia="Cambria"/>
+                <w:lang w:eastAsia="ja-JP"/>
+              </w:rPr>
+              <w:t xml:space="preserve">Create </w:t>
+            </w:r>
+            <w:r>
+              <w:rPr>
+                <w:rFonts w:eastAsia="Cambria"/>
+                <w:lang w:eastAsia="ja-JP"/>
+              </w:rPr>
+              <w:t>and perform</w:t>
+            </w:r>
+            <w:r>
+              <w:rPr>
+                <w:rFonts w:eastAsia="Cambria"/>
+                <w:lang w:eastAsia="ja-JP"/>
+              </w:rPr>
+              <w:t xml:space="preserve"> </w:t>
+            </w:r>
+            <w:r>
+              <w:rPr>
+                <w:rFonts w:eastAsia="Cambria"/>
+                <w:lang w:eastAsia="ja-JP"/>
+              </w:rPr>
+              <w:t xml:space="preserve">unit testing for </w:t>
+            </w:r>
+            <w:r>
+              <w:rPr>
+                <w:rFonts w:eastAsia="Cambria"/>
+                <w:lang w:eastAsia="ja-JP"/>
+              </w:rPr>
+              <w:t xml:space="preserve">raise product on web and advanced search </w:t>
+            </w:r>
+            <w:r>
+              <w:rPr>
+                <w:rFonts w:eastAsia="Cambria"/>
+                <w:lang w:eastAsia="ja-JP"/>
+              </w:rPr>
+              <w:t>function</w:t>
+            </w:r>
+            <w:r>
+              <w:rPr>
+                <w:rFonts w:eastAsia="Cambria"/>
+                <w:lang w:eastAsia="ja-JP"/>
+              </w:rPr>
+              <w:t>.</w:t>
+            </w:r>
+          </w:p>
+        </w:tc>
+        <w:tc>
+          <w:tcPr>
+            <w:tcW w:w="1652" w:type="pct"/>
+          </w:tcPr>
+          <w:p>
+            <w:pPr>
+              <w:keepNext/>
+              <w:keepLines/>
+              <w:ind w:left="113" w:right="113"/>
+              <w:cnfStyle w:val="000000000000" w:firstRow="0" w:lastRow="0" w:firstColumn="0" w:lastColumn="0" w:oddVBand="0" w:evenVBand="0" w:oddHBand="0" w:evenHBand="0" w:firstRowFirstColumn="0" w:firstRowLastColumn="0" w:lastRowFirstColumn="0" w:lastRowLastColumn="0"/>
+              <w:rPr>
+                <w:rFonts w:eastAsia="Cambria"/>
+                <w:lang w:eastAsia="ja-JP"/>
+              </w:rPr>
+            </w:pPr>
+            <w:r>
+              <w:rPr>
+                <w:rFonts w:eastAsia="Cambria"/>
+                <w:lang w:eastAsia="ja-JP"/>
+              </w:rPr>
+              <w:t>HoangNH</w:t>
+            </w:r>
+          </w:p>
+        </w:tc>
+      </w:tr>
+      <w:tr>
+        <w:tc>
+          <w:tcPr>
+            <w:cnfStyle w:val="001000000000" w:firstRow="0" w:lastRow="0" w:firstColumn="1" w:lastColumn="0" w:oddVBand="0" w:evenVBand="0" w:oddHBand="0" w:evenHBand="0" w:firstRowFirstColumn="0" w:firstRowLastColumn="0" w:lastRowFirstColumn="0" w:lastRowLastColumn="0"/>
+            <w:tcW w:w="1682" w:type="pct"/>
+            <w:vMerge/>
+          </w:tcPr>
+          <w:p>
+            <w:pPr>
+              <w:keepNext/>
+              <w:keepLines/>
+              <w:ind w:left="113" w:right="113"/>
+              <w:rPr>
+                <w:rFonts w:eastAsia="Cambria"/>
+                <w:lang w:eastAsia="ja-JP"/>
+              </w:rPr>
+            </w:pPr>
+          </w:p>
+        </w:tc>
+        <w:tc>
+          <w:tcPr>
+            <w:tcW w:w="1666" w:type="pct"/>
+          </w:tcPr>
+          <w:p>
+            <w:pPr>
+              <w:keepNext/>
+              <w:keepLines/>
+              <w:ind w:left="113" w:right="113"/>
+              <w:cnfStyle w:val="000000000000" w:firstRow="0" w:lastRow="0" w:firstColumn="0" w:lastColumn="0" w:oddVBand="0" w:evenVBand="0" w:oddHBand="0" w:evenHBand="0" w:firstRowFirstColumn="0" w:firstRowLastColumn="0" w:lastRowFirstColumn="0" w:lastRowLastColumn="0"/>
+              <w:rPr>
+                <w:rFonts w:eastAsia="Cambria"/>
+                <w:lang w:eastAsia="ja-JP"/>
+              </w:rPr>
+            </w:pPr>
+            <w:r>
+              <w:rPr>
+                <w:rFonts w:eastAsia="Cambria"/>
+                <w:lang w:eastAsia="ja-JP"/>
+              </w:rPr>
+              <w:t xml:space="preserve">Create </w:t>
+            </w:r>
+            <w:r>
+              <w:rPr>
+                <w:rFonts w:eastAsia="Cambria"/>
+                <w:lang w:eastAsia="ja-JP"/>
+              </w:rPr>
+              <w:t>and perform</w:t>
+            </w:r>
+            <w:r>
+              <w:rPr>
+                <w:rFonts w:eastAsia="Cambria"/>
+                <w:lang w:eastAsia="ja-JP"/>
+              </w:rPr>
+              <w:t xml:space="preserve"> </w:t>
+            </w:r>
+            <w:r>
+              <w:rPr>
+                <w:rFonts w:eastAsia="Cambria"/>
+                <w:lang w:eastAsia="ja-JP"/>
+              </w:rPr>
+              <w:t xml:space="preserve">unit testing for </w:t>
+            </w:r>
+            <w:r>
+              <w:rPr>
+                <w:rFonts w:eastAsia="Cambria"/>
+                <w:lang w:eastAsia="ja-JP"/>
+              </w:rPr>
+              <w:t xml:space="preserve">consign product and tracking consigned-product status </w:t>
+            </w:r>
+            <w:r>
+              <w:rPr>
+                <w:rFonts w:eastAsia="Cambria"/>
+                <w:lang w:eastAsia="ja-JP"/>
+              </w:rPr>
+              <w:t>function</w:t>
+            </w:r>
+            <w:r>
+              <w:rPr>
+                <w:rFonts w:eastAsia="Cambria"/>
+                <w:lang w:eastAsia="ja-JP"/>
+              </w:rPr>
+              <w:t>.</w:t>
+            </w:r>
+          </w:p>
+        </w:tc>
+        <w:tc>
+          <w:tcPr>
+            <w:tcW w:w="1652" w:type="pct"/>
+          </w:tcPr>
+          <w:p>
+            <w:pPr>
+              <w:keepNext/>
+              <w:keepLines/>
+              <w:ind w:left="113" w:right="113"/>
+              <w:cnfStyle w:val="000000000000" w:firstRow="0" w:lastRow="0" w:firstColumn="0" w:lastColumn="0" w:oddVBand="0" w:evenVBand="0" w:oddHBand="0" w:evenHBand="0" w:firstRowFirstColumn="0" w:firstRowLastColumn="0" w:lastRowFirstColumn="0" w:lastRowLastColumn="0"/>
+              <w:rPr>
+                <w:rFonts w:eastAsia="Cambria"/>
+                <w:lang w:eastAsia="ja-JP"/>
+              </w:rPr>
+            </w:pPr>
+            <w:r>
+              <w:rPr>
+                <w:rFonts w:eastAsia="Cambria"/>
+                <w:lang w:eastAsia="ja-JP"/>
+              </w:rPr>
+              <w:t>DucHC</w:t>
+            </w:r>
+          </w:p>
+        </w:tc>
+      </w:tr>
+    </w:tbl>
+    <w:p>
+      <w:pPr>
+        <w:pStyle w:val="Caption"/>
+      </w:pPr>
+      <w:r>
+        <w:t xml:space="preserve">Table </w:t>
+      </w:r>
+      <w:r>
+        <w:t>7</w:t>
+      </w:r>
+      <w:r>
+        <w:t xml:space="preserve">: Phase </w:t>
+      </w:r>
+      <w:r>
+        <w:t>3</w:t>
+      </w:r>
+      <w:r>
+        <w:t xml:space="preserve">: </w:t>
+      </w:r>
+      <w:r>
+        <w:t>Implementation and Unit Testing</w:t>
+      </w:r>
+    </w:p>
+    <w:p>
+      <w:pPr>
+        <w:pStyle w:val="Heading4"/>
+        <w:rPr>
+          <w:lang w:eastAsia="ja-JP"/>
+        </w:rPr>
+      </w:pPr>
+      <w:r>
+        <w:t xml:space="preserve">Phase 4: </w:t>
+      </w:r>
+      <w:r>
+        <w:rPr>
+          <w:lang w:eastAsia="ja-JP"/>
+        </w:rPr>
+        <w:t>Integration and System Testing</w:t>
+      </w:r>
+    </w:p>
+    <w:p>
+      <w:pPr>
+        <w:rPr>
+          <w:lang w:eastAsia="ja-JP"/>
+        </w:rPr>
+      </w:pPr>
+    </w:p>
+    <w:p>
+      <w:pPr>
+        <w:pStyle w:val="Heading4"/>
+        <w:rPr>
+          <w:lang w:eastAsia="ja-JP"/>
+        </w:rPr>
+      </w:pPr>
+      <w:r>
+        <w:t xml:space="preserve">Phase 5: </w:t>
+      </w:r>
+      <w:r>
+        <w:rPr>
+          <w:lang w:eastAsia="ja-JP"/>
+        </w:rPr>
+        <w:t>Operation and Maintenance</w:t>
+      </w:r>
+    </w:p>
+    <w:tbl>
+      <w:tblPr>
+        <w:tblStyle w:val="LightGrid-Accent1"/>
+        <w:tblW w:w="5000" w:type="pct"/>
+        <w:tblLook w:val="06A0" w:firstRow="1" w:lastRow="0" w:firstColumn="1" w:lastColumn="0" w:noHBand="1" w:noVBand="1"/>
+      </w:tblPr>
+      <w:tblGrid>
+        <w:gridCol w:w="4717"/>
+        <w:gridCol w:w="4673"/>
+        <w:gridCol w:w="4634"/>
+      </w:tblGrid>
+      <w:tr>
+        <w:trPr>
+          <w:cnfStyle w:val="100000000000" w:firstRow="1" w:lastRow="0" w:firstColumn="0" w:lastColumn="0" w:oddVBand="0" w:evenVBand="0" w:oddHBand="0" w:evenHBand="0" w:firstRowFirstColumn="0" w:firstRowLastColumn="0" w:lastRowFirstColumn="0" w:lastRowLastColumn="0"/>
+        </w:trPr>
+        <w:tc>
+          <w:tcPr>
+            <w:cnfStyle w:val="001000000000" w:firstRow="0" w:lastRow="0" w:firstColumn="1" w:lastColumn="0" w:oddVBand="0" w:evenVBand="0" w:oddHBand="0" w:evenHBand="0" w:firstRowFirstColumn="0" w:firstRowLastColumn="0" w:lastRowFirstColumn="0" w:lastRowLastColumn="0"/>
+            <w:tcW w:w="1682" w:type="pct"/>
+          </w:tcPr>
+          <w:p>
+            <w:pPr>
+              <w:keepNext/>
+              <w:ind w:left="115" w:right="115"/>
+              <w:rPr>
+                <w:lang w:val="vi-VN" w:eastAsia="ja-JP"/>
+              </w:rPr>
+            </w:pPr>
+            <w:r>
+              <w:rPr>
+                <w:lang w:val="vi-VN" w:eastAsia="ja-JP"/>
+              </w:rPr>
+              <w:t>Task</w:t>
+            </w:r>
+          </w:p>
+        </w:tc>
+        <w:tc>
+          <w:tcPr>
+            <w:tcW w:w="1666" w:type="pct"/>
+          </w:tcPr>
+          <w:p>
+            <w:pPr>
+              <w:keepNext/>
+              <w:ind w:left="115" w:right="115"/>
+              <w:cnfStyle w:val="100000000000" w:firstRow="1" w:lastRow="0" w:firstColumn="0" w:lastColumn="0" w:oddVBand="0" w:evenVBand="0" w:oddHBand="0" w:evenHBand="0" w:firstRowFirstColumn="0" w:firstRowLastColumn="0" w:lastRowFirstColumn="0" w:lastRowLastColumn="0"/>
+              <w:rPr>
+                <w:lang w:val="vi-VN" w:eastAsia="ja-JP"/>
+              </w:rPr>
+            </w:pPr>
+            <w:r>
+              <w:rPr>
+                <w:lang w:val="vi-VN" w:eastAsia="ja-JP"/>
+              </w:rPr>
+              <w:t>Description</w:t>
+            </w:r>
+          </w:p>
+        </w:tc>
+        <w:tc>
+          <w:tcPr>
+            <w:tcW w:w="1652" w:type="pct"/>
+          </w:tcPr>
+          <w:p>
+            <w:pPr>
+              <w:keepNext/>
+              <w:ind w:left="115" w:right="115"/>
+              <w:cnfStyle w:val="100000000000" w:firstRow="1" w:lastRow="0" w:firstColumn="0" w:lastColumn="0" w:oddVBand="0" w:evenVBand="0" w:oddHBand="0" w:evenHBand="0" w:firstRowFirstColumn="0" w:firstRowLastColumn="0" w:lastRowFirstColumn="0" w:lastRowLastColumn="0"/>
+              <w:rPr>
+                <w:lang w:val="vi-VN" w:eastAsia="ja-JP"/>
+              </w:rPr>
+            </w:pPr>
+            <w:r>
+              <w:rPr>
+                <w:lang w:val="vi-VN" w:eastAsia="ja-JP"/>
+              </w:rPr>
+              <w:t>Author</w:t>
+            </w:r>
+          </w:p>
+        </w:tc>
+      </w:tr>
+      <w:tr>
+        <w:tc>
+          <w:tcPr>
+            <w:cnfStyle w:val="001000000000" w:firstRow="0" w:lastRow="0" w:firstColumn="1" w:lastColumn="0" w:oddVBand="0" w:evenVBand="0" w:oddHBand="0" w:evenHBand="0" w:firstRowFirstColumn="0" w:firstRowLastColumn="0" w:lastRowFirstColumn="0" w:lastRowLastColumn="0"/>
+            <w:tcW w:w="1682" w:type="pct"/>
+          </w:tcPr>
+          <w:p>
+            <w:pPr>
+              <w:keepNext/>
+              <w:ind w:left="115" w:right="115"/>
+            </w:pPr>
+            <w:r>
+              <w:t>Installation Guide</w:t>
+            </w:r>
+          </w:p>
+        </w:tc>
+        <w:tc>
+          <w:tcPr>
+            <w:tcW w:w="1666" w:type="pct"/>
+          </w:tcPr>
+          <w:p>
+            <w:pPr>
+              <w:keepNext/>
+              <w:ind w:left="115" w:right="115"/>
+              <w:cnfStyle w:val="000000000000" w:firstRow="0" w:lastRow="0" w:firstColumn="0" w:lastColumn="0" w:oddVBand="0" w:evenVBand="0" w:oddHBand="0" w:evenHBand="0" w:firstRowFirstColumn="0" w:firstRowLastColumn="0" w:lastRowFirstColumn="0" w:lastRowLastColumn="0"/>
+              <w:rPr>
+                <w:rFonts w:eastAsia="Cambria"/>
+                <w:lang w:eastAsia="ja-JP"/>
+              </w:rPr>
+            </w:pPr>
+            <w:r>
+              <w:rPr>
+                <w:rFonts w:eastAsia="Cambria"/>
+                <w:lang w:eastAsia="ja-JP"/>
+              </w:rPr>
+              <w:t>Complete installation guide</w:t>
+            </w:r>
+          </w:p>
+        </w:tc>
+        <w:tc>
+          <w:tcPr>
+            <w:tcW w:w="1652" w:type="pct"/>
+          </w:tcPr>
+          <w:p>
+            <w:pPr>
+              <w:keepNext/>
+              <w:ind w:left="115" w:right="115"/>
+              <w:cnfStyle w:val="000000000000" w:firstRow="0" w:lastRow="0" w:firstColumn="0" w:lastColumn="0" w:oddVBand="0" w:evenVBand="0" w:oddHBand="0" w:evenHBand="0" w:firstRowFirstColumn="0" w:firstRowLastColumn="0" w:lastRowFirstColumn="0" w:lastRowLastColumn="0"/>
+              <w:rPr>
+                <w:rFonts w:eastAsia="Cambria"/>
+                <w:lang w:eastAsia="ja-JP"/>
+              </w:rPr>
+            </w:pPr>
+            <w:r>
+              <w:rPr>
+                <w:rFonts w:eastAsia="Cambria"/>
+                <w:lang w:eastAsia="ja-JP"/>
+              </w:rPr>
+              <w:t>DanTQ, PhucTQ, HoangNH, DucHC</w:t>
+            </w:r>
+          </w:p>
+        </w:tc>
+      </w:tr>
+      <w:tr>
+        <w:tc>
+          <w:tcPr>
+            <w:cnfStyle w:val="001000000000" w:firstRow="0" w:lastRow="0" w:firstColumn="1" w:lastColumn="0" w:oddVBand="0" w:evenVBand="0" w:oddHBand="0" w:evenHBand="0" w:firstRowFirstColumn="0" w:firstRowLastColumn="0" w:lastRowFirstColumn="0" w:lastRowLastColumn="0"/>
+            <w:tcW w:w="1682" w:type="pct"/>
+          </w:tcPr>
+          <w:p>
+            <w:pPr>
+              <w:keepNext/>
+              <w:ind w:left="115" w:right="115"/>
+            </w:pPr>
+            <w:r>
+              <w:t>User’s Guide</w:t>
+            </w:r>
+          </w:p>
+        </w:tc>
+        <w:tc>
+          <w:tcPr>
+            <w:tcW w:w="1666" w:type="pct"/>
+          </w:tcPr>
+          <w:p>
+            <w:pPr>
+              <w:keepNext/>
+              <w:ind w:left="115" w:right="115"/>
+              <w:cnfStyle w:val="000000000000" w:firstRow="0" w:lastRow="0" w:firstColumn="0" w:lastColumn="0" w:oddVBand="0" w:evenVBand="0" w:oddHBand="0" w:evenHBand="0" w:firstRowFirstColumn="0" w:firstRowLastColumn="0" w:lastRowFirstColumn="0" w:lastRowLastColumn="0"/>
+              <w:rPr>
+                <w:rFonts w:eastAsia="Cambria"/>
+                <w:lang w:eastAsia="ja-JP"/>
+              </w:rPr>
+            </w:pPr>
+            <w:r>
+              <w:rPr>
+                <w:rFonts w:eastAsia="Cambria"/>
+                <w:lang w:eastAsia="ja-JP"/>
+              </w:rPr>
+              <w:t>Complete user’s guide</w:t>
+            </w:r>
+          </w:p>
+        </w:tc>
+        <w:tc>
+          <w:tcPr>
+            <w:tcW w:w="1652" w:type="pct"/>
+          </w:tcPr>
+          <w:p>
+            <w:pPr>
+              <w:keepNext/>
+              <w:ind w:left="115" w:right="115"/>
+              <w:cnfStyle w:val="000000000000" w:firstRow="0" w:lastRow="0" w:firstColumn="0" w:lastColumn="0" w:oddVBand="0" w:evenVBand="0" w:oddHBand="0" w:evenHBand="0" w:firstRowFirstColumn="0" w:firstRowLastColumn="0" w:lastRowFirstColumn="0" w:lastRowLastColumn="0"/>
+              <w:rPr>
+                <w:rFonts w:eastAsia="Cambria"/>
+                <w:lang w:val="vi-VN" w:eastAsia="ja-JP"/>
+              </w:rPr>
+            </w:pPr>
+            <w:r>
+              <w:rPr>
+                <w:rFonts w:eastAsia="Cambria"/>
+                <w:lang w:eastAsia="ja-JP"/>
+              </w:rPr>
+              <w:t>DanTQ, PhucTQ, HoangNH, DucHC</w:t>
+            </w:r>
+          </w:p>
+        </w:tc>
+      </w:tr>
+    </w:tbl>
+    <w:p>
+      <w:pPr>
+        <w:pStyle w:val="Caption"/>
+      </w:pPr>
+      <w:r>
+        <w:t xml:space="preserve">Table </w:t>
+      </w:r>
+      <w:r>
+        <w:t>9</w:t>
+      </w:r>
+      <w:r>
+        <w:t xml:space="preserve">: Phase </w:t>
+      </w:r>
+      <w:r>
+        <w:t>5</w:t>
+      </w:r>
+      <w:r>
+        <w:t xml:space="preserve">: </w:t>
+      </w:r>
+      <w:r>
+        <w:t>Operation and Maintenance</w:t>
+      </w:r>
     </w:p>
     <w:p>
       <w:pPr>
@@ -17799,6 +19104,7 @@
         <w:rPr>
           <w:rFonts w:eastAsia="Cambria"/>
           <w:noProof/>
+          <w:lang w:eastAsia="ja-JP"/>
         </w:rPr>
         <w:lastRenderedPageBreak/>
         <w:drawing>
@@ -17911,28 +19217,60 @@
           <w:rFonts w:eastAsia="Cambria"/>
           <w:lang w:val="en-GB" w:eastAsia="ja-JP"/>
         </w:rPr>
-        <w:t>&lt;Đặc tả chi tiêt Use case theo từng role&gt;</w:t>
-      </w:r>
-    </w:p>
-    <w:p>
-      <w:pPr>
+        <w:t xml:space="preserve">&lt;Đặc tả chi tiêt Use case </w:t>
+      </w:r>
+      <w:proofErr w:type="gramStart"/>
+      <w:r>
         <w:rPr>
           <w:rFonts w:eastAsia="Cambria"/>
           <w:lang w:val="en-GB" w:eastAsia="ja-JP"/>
         </w:rPr>
-      </w:pPr>
+        <w:t>theo</w:t>
+      </w:r>
+      <w:proofErr w:type="gramEnd"/>
       <w:r>
         <w:rPr>
           <w:rFonts w:eastAsia="Cambria"/>
           <w:lang w:val="en-GB" w:eastAsia="ja-JP"/>
         </w:rPr>
-        <w:t>Tách nhỏ thành phần usecase trong overview thành từng nhóm theo vai trò</w:t>
-      </w:r>
-      <w:r>
+        <w:t xml:space="preserve"> từng role&gt;</w:t>
+      </w:r>
+    </w:p>
+    <w:p>
+      <w:pPr>
         <w:rPr>
           <w:rFonts w:eastAsia="Cambria"/>
           <w:lang w:val="en-GB" w:eastAsia="ja-JP"/>
         </w:rPr>
+      </w:pPr>
+      <w:r>
+        <w:rPr>
+          <w:rFonts w:eastAsia="Cambria"/>
+          <w:lang w:val="en-GB" w:eastAsia="ja-JP"/>
+        </w:rPr>
+        <w:t xml:space="preserve">Tách nhỏ thành phần usecase trong overview thành từng nhóm </w:t>
+      </w:r>
+      <w:proofErr w:type="gramStart"/>
+      <w:r>
+        <w:rPr>
+          <w:rFonts w:eastAsia="Cambria"/>
+          <w:lang w:val="en-GB" w:eastAsia="ja-JP"/>
+        </w:rPr>
+        <w:t>theo</w:t>
+      </w:r>
+      <w:proofErr w:type="gramEnd"/>
+      <w:r>
+        <w:rPr>
+          <w:rFonts w:eastAsia="Cambria"/>
+          <w:lang w:val="en-GB" w:eastAsia="ja-JP"/>
+        </w:rPr>
+        <w:t xml:space="preserve"> vai trò</w:t>
+      </w:r>
+      <w:r>
+        <w:rPr>
+          <w:rFonts w:eastAsia="Cambria"/>
+          <w:lang w:val="en-GB" w:eastAsia="ja-JP"/>
+        </w:rPr>
         <w:t xml:space="preserve"> </w:t>
       </w:r>
       <w:r>
@@ -17980,6 +19318,7 @@
         <w:rPr>
           <w:rFonts w:eastAsia="Cambria"/>
           <w:noProof/>
+          <w:lang w:eastAsia="ja-JP"/>
         </w:rPr>
         <w:drawing>
           <wp:inline distT="0" distB="0" distL="0" distR="0" wp14:anchorId="02EF384B" wp14:editId="2E4F3B16">
@@ -18136,6 +19475,7 @@
         <w:rPr>
           <w:rFonts w:eastAsia="Cambria"/>
           <w:noProof/>
+          <w:lang w:eastAsia="ja-JP"/>
         </w:rPr>
         <w:drawing>
           <wp:inline distT="0" distB="0" distL="0" distR="0" wp14:anchorId="309A8A6B" wp14:editId="33BD0A08">
@@ -18337,7 +19677,6 @@
                 <w:showingPlcHdr/>
                 <w:text/>
               </w:sdtPr>
-              <w:sdtEndPr/>
               <w:sdtContent>
                 <w:r>
                   <w:rPr>
@@ -18389,7 +19728,6 @@
             <w:showingPlcHdr/>
             <w:text/>
           </w:sdtPr>
-          <w:sdtEndPr/>
           <w:sdtContent>
             <w:tc>
               <w:tcPr>
@@ -18450,7 +19788,6 @@
             <w:showingPlcHdr/>
             <w:text/>
           </w:sdtPr>
-          <w:sdtEndPr/>
           <w:sdtContent>
             <w:tc>
               <w:tcPr>
@@ -18515,7 +19852,6 @@
             <w:showingPlcHdr/>
             <w:text/>
           </w:sdtPr>
-          <w:sdtEndPr/>
           <w:sdtContent>
             <w:tc>
               <w:tcPr>
@@ -18585,7 +19921,6 @@
               <w:listItem w:displayText="DucHC" w:value="DucHC"/>
             </w:comboBox>
           </w:sdtPr>
-          <w:sdtEndPr/>
           <w:sdtContent>
             <w:tc>
               <w:tcPr>
@@ -18654,7 +19989,6 @@
               <w:calendar w:val="gregorian"/>
             </w:date>
           </w:sdtPr>
-          <w:sdtEndPr/>
           <w:sdtContent>
             <w:tc>
               <w:tcPr>
@@ -18717,7 +20051,6 @@
               <w:listItem w:displayText="Normal" w:value="Normal"/>
             </w:comboBox>
           </w:sdtPr>
-          <w:sdtEndPr/>
           <w:sdtContent>
             <w:tc>
               <w:tcPr>
@@ -19736,12 +21069,21 @@
           <w:lang w:val="en-GB" w:eastAsia="ja-JP"/>
         </w:rPr>
       </w:pPr>
+      <w:proofErr w:type="gramStart"/>
       <w:r>
         <w:rPr>
           <w:rFonts w:eastAsia="Cambria"/>
           <w:lang w:val="en-GB" w:eastAsia="ja-JP"/>
         </w:rPr>
-        <w:t>có định lượng như thế nào&gt;</w:t>
+        <w:t>có</w:t>
+      </w:r>
+      <w:proofErr w:type="gramEnd"/>
+      <w:r>
+        <w:rPr>
+          <w:rFonts w:eastAsia="Cambria"/>
+          <w:lang w:val="en-GB" w:eastAsia="ja-JP"/>
+        </w:rPr>
+        <w:t xml:space="preserve"> định lượng như thế nào&gt;</w:t>
       </w:r>
     </w:p>
     <w:p>
@@ -20382,20 +21724,48 @@
         <w:rPr>
           <w:rFonts w:eastAsia="Cambria"/>
         </w:rPr>
-        <w:t>của dự án đang thực hiện.&gt;</w:t>
-      </w:r>
-    </w:p>
-    <w:p>
-      <w:pPr>
-        <w:rPr>
-          <w:rFonts w:eastAsia="Cambria"/>
-        </w:rPr>
-      </w:pPr>
-      <w:r>
-        <w:rPr>
-          <w:rFonts w:eastAsia="Cambria"/>
-        </w:rPr>
-        <w:t>&lt;Mô tả các thành phần của kiến trúc theo dạng bảng, và sự tương tác giữa các</w:t>
+        <w:t xml:space="preserve">của dự </w:t>
+      </w:r>
+      <w:proofErr w:type="gramStart"/>
+      <w:r>
+        <w:rPr>
+          <w:rFonts w:eastAsia="Cambria"/>
+        </w:rPr>
+        <w:t>án</w:t>
+      </w:r>
+      <w:proofErr w:type="gramEnd"/>
+      <w:r>
+        <w:rPr>
+          <w:rFonts w:eastAsia="Cambria"/>
+        </w:rPr>
+        <w:t xml:space="preserve"> đang thực hiện.&gt;</w:t>
+      </w:r>
+    </w:p>
+    <w:p>
+      <w:pPr>
+        <w:rPr>
+          <w:rFonts w:eastAsia="Cambria"/>
+        </w:rPr>
+      </w:pPr>
+      <w:r>
+        <w:rPr>
+          <w:rFonts w:eastAsia="Cambria"/>
+        </w:rPr>
+        <w:t xml:space="preserve">&lt;Mô tả các thành phần của kiến trúc </w:t>
+      </w:r>
+      <w:proofErr w:type="gramStart"/>
+      <w:r>
+        <w:rPr>
+          <w:rFonts w:eastAsia="Cambria"/>
+        </w:rPr>
+        <w:t>theo</w:t>
+      </w:r>
+      <w:proofErr w:type="gramEnd"/>
+      <w:r>
+        <w:rPr>
+          <w:rFonts w:eastAsia="Cambria"/>
+        </w:rPr>
+        <w:t xml:space="preserve"> dạng bảng, và sự tương tác giữa các</w:t>
       </w:r>
       <w:r>
         <w:rPr>
@@ -20446,7 +21816,21 @@
         <w:rPr>
           <w:rFonts w:eastAsia="Cambria"/>
         </w:rPr>
-        <w:t>Nếu ứng dụng làm web và mobile thì việc đặc tả theo mục 2.1 và 2.2</w:t>
+        <w:t xml:space="preserve">Nếu ứng dụng làm web và mobile thì việc đặc tả </w:t>
+      </w:r>
+      <w:proofErr w:type="gramStart"/>
+      <w:r>
+        <w:rPr>
+          <w:rFonts w:eastAsia="Cambria"/>
+        </w:rPr>
+        <w:t>theo</w:t>
+      </w:r>
+      <w:proofErr w:type="gramEnd"/>
+      <w:r>
+        <w:rPr>
+          <w:rFonts w:eastAsia="Cambria"/>
+        </w:rPr>
+        <w:t xml:space="preserve"> mục 2.1 và 2.2</w:t>
       </w:r>
     </w:p>
     <w:p>
@@ -20565,7 +21949,21 @@
         <w:rPr>
           <w:rFonts w:eastAsia="Cambria"/>
         </w:rPr>
-        <w:t>&lt;Mô tả từng thành phần trong hình vẽ theo bảng biểu bên dưới.&gt;</w:t>
+        <w:t xml:space="preserve">&lt;Mô tả từng thành phần trong hình vẽ </w:t>
+      </w:r>
+      <w:proofErr w:type="gramStart"/>
+      <w:r>
+        <w:rPr>
+          <w:rFonts w:eastAsia="Cambria"/>
+        </w:rPr>
+        <w:t>theo</w:t>
+      </w:r>
+      <w:proofErr w:type="gramEnd"/>
+      <w:r>
+        <w:rPr>
+          <w:rFonts w:eastAsia="Cambria"/>
+        </w:rPr>
+        <w:t xml:space="preserve"> bảng biểu bên dưới.&gt;</w:t>
       </w:r>
     </w:p>
     <w:tbl>
@@ -20758,7 +22156,21 @@
         <w:rPr>
           <w:rFonts w:eastAsia="Cambria"/>
         </w:rPr>
-        <w:t>&lt;Mô tả từng thành phần component theo bảng biểu bên dưới.&gt;</w:t>
+        <w:t xml:space="preserve">&lt;Mô tả từng thành phần component </w:t>
+      </w:r>
+      <w:proofErr w:type="gramStart"/>
+      <w:r>
+        <w:rPr>
+          <w:rFonts w:eastAsia="Cambria"/>
+        </w:rPr>
+        <w:t>theo</w:t>
+      </w:r>
+      <w:proofErr w:type="gramEnd"/>
+      <w:r>
+        <w:rPr>
+          <w:rFonts w:eastAsia="Cambria"/>
+        </w:rPr>
+        <w:t xml:space="preserve"> bảng biểu bên dưới.&gt;</w:t>
       </w:r>
     </w:p>
     <w:tbl>
@@ -21452,6 +22864,7 @@
         <w:rPr>
           <w:rFonts w:eastAsia="Cambria"/>
           <w:noProof/>
+          <w:lang w:eastAsia="ja-JP"/>
         </w:rPr>
         <w:lastRenderedPageBreak/>
         <w:drawing>
@@ -21593,6 +23006,7 @@
         <w:rPr>
           <w:rFonts w:eastAsia="Cambria"/>
           <w:noProof/>
+          <w:lang w:eastAsia="ja-JP"/>
         </w:rPr>
         <w:lastRenderedPageBreak/>
         <w:drawing>
@@ -21788,6 +23202,7 @@
       <w:r>
         <w:rPr>
           <w:noProof/>
+          <w:lang w:eastAsia="ja-JP"/>
         </w:rPr>
         <w:drawing>
           <wp:inline distT="0" distB="0" distL="0" distR="0" wp14:anchorId="10DF87DB" wp14:editId="6A6BA8FC">
@@ -23075,7 +24490,23 @@
           <w:rFonts w:eastAsia="Cambria"/>
           <w:lang w:val="en-GB" w:eastAsia="ja-JP"/>
         </w:rPr>
-        <w:t>toán khi làm bằng tay - chưa áp dụng máy tính và chương trình để cho thấy việc áp</w:t>
+        <w:t xml:space="preserve">toán khi làm bằng </w:t>
+      </w:r>
+      <w:proofErr w:type="gramStart"/>
+      <w:r>
+        <w:rPr>
+          <w:rFonts w:eastAsia="Cambria"/>
+          <w:lang w:val="en-GB" w:eastAsia="ja-JP"/>
+        </w:rPr>
+        <w:t>tay</w:t>
+      </w:r>
+      <w:proofErr w:type="gramEnd"/>
+      <w:r>
+        <w:rPr>
+          <w:rFonts w:eastAsia="Cambria"/>
+          <w:lang w:val="en-GB" w:eastAsia="ja-JP"/>
+        </w:rPr>
+        <w:t xml:space="preserve"> - chưa áp dụng máy tính và chương trình để cho thấy việc áp</w:t>
       </w:r>
       <w:r>
         <w:rPr>
@@ -23318,7 +24749,21 @@
           <w:rFonts w:eastAsia="Cambria"/>
         </w:rPr>
         <w:lastRenderedPageBreak/>
-        <w:t>Using xpath to get data of html file as we need, include h1, h2, h3,…, image, text content,..</w:t>
+        <w:t>Using xpath to get data of html file as we need, include h1, h2, h3</w:t>
+      </w:r>
+      <w:proofErr w:type="gramStart"/>
+      <w:r>
+        <w:rPr>
+          <w:rFonts w:eastAsia="Cambria"/>
+        </w:rPr>
+        <w:t>,…,</w:t>
+      </w:r>
+      <w:proofErr w:type="gramEnd"/>
+      <w:r>
+        <w:rPr>
+          <w:rFonts w:eastAsia="Cambria"/>
+        </w:rPr>
+        <w:t xml:space="preserve"> image, text content,..</w:t>
       </w:r>
     </w:p>
     <w:p>
@@ -23474,6 +24919,7 @@
         <w:rPr>
           <w:rFonts w:eastAsia="Cambria"/>
           <w:noProof/>
+          <w:lang w:eastAsia="ja-JP"/>
         </w:rPr>
         <w:drawing>
           <wp:inline distT="0" distB="0" distL="0" distR="0" wp14:anchorId="3F3EAFE0" wp14:editId="62EE0687">
@@ -24088,7 +25534,21 @@
         <w:rPr>
           <w:rFonts w:eastAsia="Cambria"/>
         </w:rPr>
-        <w:t>&lt;Phương pháp kiểm thử của nhóm : black box, white box ...&gt;</w:t>
+        <w:t xml:space="preserve">&lt;Phương pháp kiểm thử của </w:t>
+      </w:r>
+      <w:proofErr w:type="gramStart"/>
+      <w:r>
+        <w:rPr>
+          <w:rFonts w:eastAsia="Cambria"/>
+        </w:rPr>
+        <w:t>nhóm :</w:t>
+      </w:r>
+      <w:proofErr w:type="gramEnd"/>
+      <w:r>
+        <w:rPr>
+          <w:rFonts w:eastAsia="Cambria"/>
+        </w:rPr>
+        <w:t xml:space="preserve"> black box, white box ...&gt;</w:t>
       </w:r>
     </w:p>
     <w:p>
@@ -24156,7 +25616,21 @@
         <w:rPr>
           <w:rFonts w:eastAsia="Cambria"/>
         </w:rPr>
-        <w:t>Mô tả thành phần theo bảng biểu bên dưới</w:t>
+        <w:t xml:space="preserve">Mô tả thành phần </w:t>
+      </w:r>
+      <w:proofErr w:type="gramStart"/>
+      <w:r>
+        <w:rPr>
+          <w:rFonts w:eastAsia="Cambria"/>
+        </w:rPr>
+        <w:t>theo</w:t>
+      </w:r>
+      <w:proofErr w:type="gramEnd"/>
+      <w:r>
+        <w:rPr>
+          <w:rFonts w:eastAsia="Cambria"/>
+        </w:rPr>
+        <w:t xml:space="preserve"> bảng biểu bên dưới</w:t>
       </w:r>
     </w:p>
     <w:tbl>
@@ -25068,6 +26542,7 @@
         <w:rPr>
           <w:rFonts w:eastAsia="Cambria"/>
           <w:noProof/>
+          <w:lang w:eastAsia="ja-JP"/>
         </w:rPr>
         <w:drawing>
           <wp:inline distT="0" distB="0" distL="0" distR="0" wp14:anchorId="607D674C" wp14:editId="45F0AAEC">
@@ -27738,7 +29213,7 @@
   <w:style w:type="paragraph" w:default="1" w:styleId="Normal">
     <w:name w:val="Normal"/>
     <w:qFormat/>
-    <w:rsid w:val="006D162F"/>
+    <w:rsid w:val="00003253"/>
     <w:pPr>
       <w:spacing w:before="120" w:after="120"/>
       <w:jc w:val="both"/>
@@ -30060,14 +31535,14 @@
 <w:fonts xmlns:mc="http://schemas.openxmlformats.org/markup-compatibility/2006" xmlns:r="http://schemas.openxmlformats.org/officeDocument/2006/relationships" xmlns:w="http://schemas.openxmlformats.org/wordprocessingml/2006/main" xmlns:w14="http://schemas.microsoft.com/office/word/2010/wordml" xmlns:w15="http://schemas.microsoft.com/office/word/2012/wordml" mc:Ignorable="w14 w15">
   <w:font w:name="Times New Roman">
     <w:panose1 w:val="02020603050405020304"/>
-    <w:charset w:val="00"/>
+    <w:charset w:val="A3"/>
     <w:family w:val="roman"/>
     <w:pitch w:val="variable"/>
-    <w:sig w:usb0="E0002EFF" w:usb1="C0007843" w:usb2="00000009" w:usb3="00000000" w:csb0="000001FF" w:csb1="00000000"/>
+    <w:sig w:usb0="E0002AFF" w:usb1="C0007841" w:usb2="00000009" w:usb3="00000000" w:csb0="000001FF" w:csb1="00000000"/>
   </w:font>
   <w:font w:name="Courier New">
     <w:panose1 w:val="02070309020205020404"/>
-    <w:charset w:val="00"/>
+    <w:charset w:val="A3"/>
     <w:family w:val="modern"/>
     <w:pitch w:val="fixed"/>
     <w:sig w:usb0="E0002AFF" w:usb1="C0007843" w:usb2="00000009" w:usb3="00000000" w:csb0="000001FF" w:csb1="00000000"/>
@@ -30088,7 +31563,7 @@
   </w:font>
   <w:font w:name="Cambria">
     <w:panose1 w:val="02040503050406030204"/>
-    <w:charset w:val="00"/>
+    <w:charset w:val="A3"/>
     <w:family w:val="roman"/>
     <w:pitch w:val="variable"/>
     <w:sig w:usb0="E00002FF" w:usb1="400004FF" w:usb2="00000000" w:usb3="00000000" w:csb0="0000019F" w:csb1="00000000"/>
@@ -30099,7 +31574,7 @@
     <w:charset w:val="80"/>
     <w:family w:val="modern"/>
     <w:pitch w:val="fixed"/>
-    <w:sig w:usb0="E00002FF" w:usb1="6AC7FDFB" w:usb2="08000012" w:usb3="00000000" w:csb0="0002009F" w:csb1="00000000"/>
+    <w:sig w:usb0="E00002FF" w:usb1="6AC7FDFB" w:usb2="00000012" w:usb3="00000000" w:csb0="0002009F" w:csb1="00000000"/>
   </w:font>
   <w:font w:name="MS Mincho">
     <w:altName w:val="ＭＳ 明朝"/>
@@ -30107,25 +31582,25 @@
     <w:charset w:val="80"/>
     <w:family w:val="modern"/>
     <w:pitch w:val="fixed"/>
-    <w:sig w:usb0="E00002FF" w:usb1="6AC7FDFB" w:usb2="08000012" w:usb3="00000000" w:csb0="0002009F" w:csb1="00000000"/>
+    <w:sig w:usb0="E00002FF" w:usb1="6AC7FDFB" w:usb2="00000012" w:usb3="00000000" w:csb0="0002009F" w:csb1="00000000"/>
   </w:font>
   <w:font w:name="Calibri">
     <w:panose1 w:val="020F0502020204030204"/>
-    <w:charset w:val="00"/>
+    <w:charset w:val="A3"/>
     <w:family w:val="swiss"/>
     <w:pitch w:val="variable"/>
     <w:sig w:usb0="E00002FF" w:usb1="4000ACFF" w:usb2="00000001" w:usb3="00000000" w:csb0="0000019F" w:csb1="00000000"/>
   </w:font>
   <w:font w:name="Tahoma">
     <w:panose1 w:val="020B0604030504040204"/>
-    <w:charset w:val="00"/>
+    <w:charset w:val="A3"/>
     <w:family w:val="swiss"/>
     <w:pitch w:val="variable"/>
     <w:sig w:usb0="E1002EFF" w:usb1="C000605B" w:usb2="00000029" w:usb3="00000000" w:csb0="000101FF" w:csb1="00000000"/>
   </w:font>
   <w:font w:name="Arial">
     <w:panose1 w:val="020B0604020202020204"/>
-    <w:charset w:val="00"/>
+    <w:charset w:val="A3"/>
     <w:family w:val="swiss"/>
     <w:pitch w:val="variable"/>
     <w:sig w:usb0="E0002AFF" w:usb1="C0007843" w:usb2="00000009" w:usb3="00000000" w:csb0="000001FF" w:csb1="00000000"/>
@@ -30148,7 +31623,7 @@
   </w:font>
   <w:font w:name="Calibri Light">
     <w:panose1 w:val="020F0302020204030204"/>
-    <w:charset w:val="00"/>
+    <w:charset w:val="A3"/>
     <w:family w:val="swiss"/>
     <w:pitch w:val="variable"/>
     <w:sig w:usb0="A00002EF" w:usb1="4000207B" w:usb2="00000000" w:usb3="00000000" w:csb0="0000019F" w:csb1="00000000"/>
@@ -30178,6 +31653,7 @@
     <w:rsid w:val="00526A5C"/>
     <w:rsid w:val="00535925"/>
     <w:rsid w:val="00591FD0"/>
+    <w:rsid w:val="005E2D8D"/>
     <w:rsid w:val="006847CC"/>
     <w:rsid w:val="00763865"/>
     <w:rsid w:val="00896BAE"/>
@@ -31031,7 +32507,7 @@
 </file>
 
 <file path=customXml/itemProps1.xml><?xml version="1.0" encoding="utf-8"?>
-<ds:datastoreItem xmlns:ds="http://schemas.openxmlformats.org/officeDocument/2006/customXml" ds:itemID="{90A369BC-1838-44A6-9191-AD32D2D6D814}">
+<ds:datastoreItem xmlns:ds="http://schemas.openxmlformats.org/officeDocument/2006/customXml" ds:itemID="{9EC5EDF6-C287-4353-A782-3B01DB051591}">
   <ds:schemaRefs>
     <ds:schemaRef ds:uri="http://schemas.openxmlformats.org/officeDocument/2006/bibliography"/>
   </ds:schemaRefs>

</xml_diff>

<commit_message>
Update B.2.3.1 - 3.1. Software developement life cycle.
</commit_message>
<xml_diff>
--- a/Source/Document/Capstone Project Document.docx
+++ b/Source/Document/Capstone Project Document.docx
@@ -1,6 +1,6 @@
 
 <file path=word/document.xml><?xml version="1.0" encoding="utf-8"?>
-<w:document xmlns:wpc="http://schemas.microsoft.com/office/word/2010/wordprocessingCanvas" xmlns:mc="http://schemas.openxmlformats.org/markup-compatibility/2006" xmlns:o="urn:schemas-microsoft-com:office:office" xmlns:r="http://schemas.openxmlformats.org/officeDocument/2006/relationships" xmlns:m="http://schemas.openxmlformats.org/officeDocument/2006/math" xmlns:v="urn:schemas-microsoft-com:vml" xmlns:wp14="http://schemas.microsoft.com/office/word/2010/wordprocessingDrawing" xmlns:wp="http://schemas.openxmlformats.org/drawingml/2006/wordprocessingDrawing" xmlns:w10="urn:schemas-microsoft-com:office:word" xmlns:w="http://schemas.openxmlformats.org/wordprocessingml/2006/main" xmlns:w14="http://schemas.microsoft.com/office/word/2010/wordml" xmlns:w15="http://schemas.microsoft.com/office/word/2012/wordml" xmlns:wpg="http://schemas.microsoft.com/office/word/2010/wordprocessingGroup" xmlns:wpi="http://schemas.microsoft.com/office/word/2010/wordprocessingInk" xmlns:wne="http://schemas.microsoft.com/office/word/2006/wordml" xmlns:wps="http://schemas.microsoft.com/office/word/2010/wordprocessingShape" mc:Ignorable="w14 w15 wp14">
+<w:document xmlns:wpc="http://schemas.microsoft.com/office/word/2010/wordprocessingCanvas" xmlns:mc="http://schemas.openxmlformats.org/markup-compatibility/2006" xmlns:o="urn:schemas-microsoft-com:office:office" xmlns:r="http://schemas.openxmlformats.org/officeDocument/2006/relationships" xmlns:m="http://schemas.openxmlformats.org/officeDocument/2006/math" xmlns:v="urn:schemas-microsoft-com:vml" xmlns:wp14="http://schemas.microsoft.com/office/word/2010/wordprocessingDrawing" xmlns:wp="http://schemas.openxmlformats.org/drawingml/2006/wordprocessingDrawing" xmlns:w10="urn:schemas-microsoft-com:office:word" xmlns:w="http://schemas.openxmlformats.org/wordprocessingml/2006/main" xmlns:w14="http://schemas.microsoft.com/office/word/2010/wordml" xmlns:wpg="http://schemas.microsoft.com/office/word/2010/wordprocessingGroup" xmlns:wpi="http://schemas.microsoft.com/office/word/2010/wordprocessingInk" xmlns:wne="http://schemas.microsoft.com/office/word/2006/wordml" xmlns:wps="http://schemas.microsoft.com/office/word/2010/wordprocessingShape" mc:Ignorable="w14 wp14">
   <w:body>
     <w:tbl>
       <w:tblPr>
@@ -70,7 +70,7 @@
                           <pic:cNvPicPr/>
                         </pic:nvPicPr>
                         <pic:blipFill>
-                          <a:blip r:embed="rId8" cstate="print">
+                          <a:blip r:embed="rId9" cstate="print">
                             <a:extLst>
                               <a:ext uri="{28A0092B-C50C-407E-A947-70E740481C1C}">
                                 <a14:useLocalDpi xmlns:a14="http://schemas.microsoft.com/office/drawing/2010/main" val="0"/>
@@ -160,7 +160,6 @@
                 <w:dataBinding w:prefixMappings="xmlns:ns0='http://schemas.openxmlformats.org/officeDocument/2006/extended-properties' " w:xpath="/ns0:Properties[1]/ns0:Company[1]" w:storeItemID="{6668398D-A668-4E3E-A5EB-62B293D839F1}"/>
                 <w:text/>
               </w:sdtPr>
-              <w:sdtEndPr/>
               <w:sdtContent>
                 <w:r>
                   <w:rPr>
@@ -188,7 +187,6 @@
             <w:dataBinding w:prefixMappings="xmlns:ns0='http://purl.org/dc/elements/1.1/' xmlns:ns1='http://schemas.openxmlformats.org/package/2006/metadata/core-properties' " w:xpath="/ns1:coreProperties[1]/ns0:title[1]" w:storeItemID="{6C3C8BC8-F283-45AE-878A-BAB7291924A1}"/>
             <w:text/>
           </w:sdtPr>
-          <w:sdtEndPr/>
           <w:sdtContent>
             <w:tc>
               <w:tcPr>
@@ -226,7 +224,6 @@
             <w:dataBinding w:prefixMappings="xmlns:ns0='http://purl.org/dc/elements/1.1/' xmlns:ns1='http://schemas.openxmlformats.org/package/2006/metadata/core-properties' " w:xpath="/ns1:coreProperties[1]/ns0:subject[1]" w:storeItemID="{6C3C8BC8-F283-45AE-878A-BAB7291924A1}"/>
             <w:text/>
           </w:sdtPr>
-          <w:sdtEndPr/>
           <w:sdtContent>
             <w:tc>
               <w:tcPr>
@@ -270,7 +267,6 @@
             <w:dataBinding w:prefixMappings="xmlns:ns0='http://purl.org/dc/elements/1.1/' xmlns:ns1='http://schemas.openxmlformats.org/package/2006/metadata/core-properties' " w:xpath="/ns1:coreProperties[1]/ns0:creator[1]" w:storeItemID="{6C3C8BC8-F283-45AE-878A-BAB7291924A1}"/>
             <w:text/>
           </w:sdtPr>
-          <w:sdtEndPr/>
           <w:sdtContent>
             <w:tc>
               <w:tcPr>
@@ -699,12 +695,12 @@
           <w:szCs w:val="26"/>
         </w:rPr>
         <w:sectPr>
-          <w:headerReference w:type="even" r:id="rId9"/>
-          <w:headerReference w:type="default" r:id="rId10"/>
-          <w:footerReference w:type="even" r:id="rId11"/>
-          <w:footerReference w:type="default" r:id="rId12"/>
-          <w:headerReference w:type="first" r:id="rId13"/>
-          <w:footerReference w:type="first" r:id="rId14"/>
+          <w:headerReference w:type="even" r:id="rId10"/>
+          <w:headerReference w:type="default" r:id="rId11"/>
+          <w:footerReference w:type="even" r:id="rId12"/>
+          <w:footerReference w:type="default" r:id="rId13"/>
+          <w:headerReference w:type="first" r:id="rId14"/>
+          <w:footerReference w:type="first" r:id="rId15"/>
           <w:pgSz w:w="11920" w:h="16840"/>
           <w:pgMar w:top="1418" w:right="1134" w:bottom="1418" w:left="1985" w:header="0" w:footer="288" w:gutter="0"/>
           <w:cols w:space="720"/>
@@ -10673,7 +10669,7 @@
                 <w:rFonts w:eastAsia="Cambria"/>
               </w:rPr>
             </w:pPr>
-            <w:hyperlink r:id="rId15" w:history="1">
+            <w:hyperlink r:id="rId16" w:history="1">
               <w:r>
                 <w:rPr>
                   <w:rStyle w:val="Hyperlink"/>
@@ -10779,7 +10775,7 @@
                 <w:rFonts w:eastAsia="Cambria"/>
               </w:rPr>
             </w:pPr>
-            <w:hyperlink r:id="rId16" w:history="1">
+            <w:hyperlink r:id="rId17" w:history="1">
               <w:r>
                 <w:rPr>
                   <w:rStyle w:val="Hyperlink"/>
@@ -10882,7 +10878,7 @@
                 <w:rFonts w:eastAsia="Cambria"/>
               </w:rPr>
             </w:pPr>
-            <w:hyperlink r:id="rId17" w:history="1">
+            <w:hyperlink r:id="rId18" w:history="1">
               <w:r>
                 <w:rPr>
                   <w:rStyle w:val="Hyperlink"/>
@@ -10982,7 +10978,7 @@
                 <w:rFonts w:eastAsia="Cambria"/>
               </w:rPr>
             </w:pPr>
-            <w:hyperlink r:id="rId18" w:history="1">
+            <w:hyperlink r:id="rId19" w:history="1">
               <w:r>
                 <w:rPr>
                   <w:rStyle w:val="Hyperlink"/>
@@ -11085,7 +11081,7 @@
                 <w:rFonts w:eastAsia="Cambria"/>
               </w:rPr>
             </w:pPr>
-            <w:hyperlink r:id="rId19" w:history="1">
+            <w:hyperlink r:id="rId20" w:history="1">
               <w:r>
                 <w:rPr>
                   <w:rStyle w:val="Hyperlink"/>
@@ -12538,8 +12534,6 @@
       <w:r>
         <w:t xml:space="preserve">used for </w:t>
       </w:r>
-      <w:bookmarkStart w:id="22" w:name="_GoBack"/>
-      <w:bookmarkEnd w:id="22"/>
       <w:r>
         <w:t>source control</w:t>
       </w:r>
@@ -12644,30 +12638,30 @@
           <w:lang w:val="vi-VN" w:eastAsia="ja-JP"/>
         </w:rPr>
       </w:pPr>
-      <w:bookmarkStart w:id="23" w:name="_Toc419313023"/>
+      <w:bookmarkStart w:id="22" w:name="_Toc419313023"/>
       <w:r>
         <w:rPr>
           <w:lang w:val="vi-VN" w:eastAsia="ja-JP"/>
         </w:rPr>
         <w:t>Project Organization</w:t>
       </w:r>
+      <w:bookmarkEnd w:id="22"/>
+    </w:p>
+    <w:p>
+      <w:pPr>
+        <w:pStyle w:val="Heading3"/>
+        <w:rPr>
+          <w:lang w:val="vi-VN" w:eastAsia="ja-JP"/>
+        </w:rPr>
+      </w:pPr>
+      <w:bookmarkStart w:id="23" w:name="_Toc419313024"/>
+      <w:r>
+        <w:rPr>
+          <w:lang w:val="vi-VN" w:eastAsia="ja-JP"/>
+        </w:rPr>
+        <w:t>Software Process Model</w:t>
+      </w:r>
       <w:bookmarkEnd w:id="23"/>
-    </w:p>
-    <w:p>
-      <w:pPr>
-        <w:pStyle w:val="Heading3"/>
-        <w:rPr>
-          <w:lang w:val="vi-VN" w:eastAsia="ja-JP"/>
-        </w:rPr>
-      </w:pPr>
-      <w:bookmarkStart w:id="24" w:name="_Toc419313024"/>
-      <w:r>
-        <w:rPr>
-          <w:lang w:val="vi-VN" w:eastAsia="ja-JP"/>
-        </w:rPr>
-        <w:t>Software Process Model</w:t>
-      </w:r>
-      <w:bookmarkEnd w:id="24"/>
     </w:p>
     <w:p>
       <w:r>
@@ -12687,7 +12681,6 @@
           <w:id w:val="1721090940"/>
           <w:citation/>
         </w:sdtPr>
-        <w:sdtEndPr/>
         <w:sdtContent>
           <w:r>
             <w:fldChar w:fldCharType="begin"/>
@@ -13562,7 +13555,7 @@
       <w:pPr>
         <w:pStyle w:val="Caption"/>
       </w:pPr>
-      <w:bookmarkStart w:id="25" w:name="_Toc419810280"/>
+      <w:bookmarkStart w:id="24" w:name="_Toc419810280"/>
       <w:r>
         <w:t xml:space="preserve">Table </w:t>
       </w:r>
@@ -13587,7 +13580,7 @@
       <w:r>
         <w:t>: Software Process Guideline Question Decision</w:t>
       </w:r>
-      <w:bookmarkEnd w:id="25"/>
+      <w:bookmarkEnd w:id="24"/>
     </w:p>
     <w:p>
       <w:pPr>
@@ -13616,7 +13609,6 @@
         <w:rPr>
           <w:rFonts w:eastAsia="Cambria"/>
           <w:noProof/>
-          <w:lang w:eastAsia="ja-JP"/>
         </w:rPr>
         <w:drawing>
           <wp:inline distT="0" distB="0" distL="0" distR="0" wp14:anchorId="6C59CEC9" wp14:editId="4C5EF765">
@@ -13636,7 +13628,7 @@
                     </pic:cNvPicPr>
                   </pic:nvPicPr>
                   <pic:blipFill>
-                    <a:blip r:embed="rId20">
+                    <a:blip r:embed="rId21">
                       <a:extLst>
                         <a:ext uri="{28A0092B-C50C-407E-A947-70E740481C1C}">
                           <a14:useLocalDpi xmlns:a14="http://schemas.microsoft.com/office/drawing/2010/main" val="0"/>
@@ -13676,7 +13668,7 @@
           <w:rFonts w:eastAsia="Cambria"/>
         </w:rPr>
       </w:pPr>
-      <w:bookmarkStart w:id="26" w:name="_Toc419810031"/>
+      <w:bookmarkStart w:id="25" w:name="_Toc419810031"/>
       <w:r>
         <w:t xml:space="preserve">Figure </w:t>
       </w:r>
@@ -13706,7 +13698,6 @@
           <w:id w:val="-2057846188"/>
           <w:citation/>
         </w:sdtPr>
-        <w:sdtEndPr/>
         <w:sdtContent>
           <w:r>
             <w:fldChar w:fldCharType="begin"/>
@@ -13739,7 +13730,7 @@
           </w:r>
         </w:sdtContent>
       </w:sdt>
-      <w:bookmarkEnd w:id="26"/>
+      <w:bookmarkEnd w:id="25"/>
     </w:p>
     <w:p>
       <w:pPr>
@@ -13834,7 +13825,7 @@
           <w:lang w:val="vi-VN" w:eastAsia="ja-JP"/>
         </w:rPr>
       </w:pPr>
-      <w:bookmarkStart w:id="27" w:name="_Toc419313025"/>
+      <w:bookmarkStart w:id="26" w:name="_Toc419313025"/>
       <w:r>
         <w:rPr>
           <w:lang w:val="vi-VN" w:eastAsia="ja-JP"/>
@@ -13842,7 +13833,7 @@
         <w:lastRenderedPageBreak/>
         <w:t>Roles and Responsibilities</w:t>
       </w:r>
-      <w:bookmarkEnd w:id="27"/>
+      <w:bookmarkEnd w:id="26"/>
     </w:p>
     <w:tbl>
       <w:tblPr>
@@ -15098,7 +15089,7 @@
       <w:pPr>
         <w:pStyle w:val="Caption"/>
       </w:pPr>
-      <w:bookmarkStart w:id="28" w:name="_Toc419810281"/>
+      <w:bookmarkStart w:id="27" w:name="_Toc419810281"/>
       <w:r>
         <w:t xml:space="preserve">Table </w:t>
       </w:r>
@@ -15123,23 +15114,23 @@
       <w:r>
         <w:t>: Roles and Responsibilities Details</w:t>
       </w:r>
+      <w:bookmarkEnd w:id="27"/>
+    </w:p>
+    <w:p>
+      <w:pPr>
+        <w:pStyle w:val="Heading3"/>
+        <w:rPr>
+          <w:lang w:eastAsia="ja-JP"/>
+        </w:rPr>
+      </w:pPr>
+      <w:bookmarkStart w:id="28" w:name="_Toc419313026"/>
+      <w:r>
+        <w:rPr>
+          <w:lang w:val="vi-VN" w:eastAsia="ja-JP"/>
+        </w:rPr>
+        <w:t>Tools and Techniques</w:t>
+      </w:r>
       <w:bookmarkEnd w:id="28"/>
-    </w:p>
-    <w:p>
-      <w:pPr>
-        <w:pStyle w:val="Heading3"/>
-        <w:rPr>
-          <w:lang w:eastAsia="ja-JP"/>
-        </w:rPr>
-      </w:pPr>
-      <w:bookmarkStart w:id="29" w:name="_Toc419313026"/>
-      <w:r>
-        <w:rPr>
-          <w:lang w:val="vi-VN" w:eastAsia="ja-JP"/>
-        </w:rPr>
-        <w:t>Tools and Techniques</w:t>
-      </w:r>
-      <w:bookmarkEnd w:id="29"/>
     </w:p>
     <w:p>
       <w:pPr>
@@ -15283,7 +15274,7 @@
           <w:lang w:val="vi-VN" w:eastAsia="ja-JP"/>
         </w:rPr>
       </w:pPr>
-      <w:bookmarkStart w:id="30" w:name="_Toc419313027"/>
+      <w:bookmarkStart w:id="29" w:name="_Toc419313027"/>
       <w:r>
         <w:rPr>
           <w:lang w:val="vi-VN" w:eastAsia="ja-JP"/>
@@ -15291,23 +15282,23 @@
         <w:lastRenderedPageBreak/>
         <w:t>Project Management Plan</w:t>
       </w:r>
+      <w:bookmarkEnd w:id="29"/>
+    </w:p>
+    <w:p>
+      <w:pPr>
+        <w:pStyle w:val="Heading3"/>
+        <w:rPr>
+          <w:lang w:eastAsia="ja-JP"/>
+        </w:rPr>
+      </w:pPr>
+      <w:bookmarkStart w:id="30" w:name="_Toc419313028"/>
+      <w:r>
+        <w:rPr>
+          <w:lang w:val="vi-VN" w:eastAsia="ja-JP"/>
+        </w:rPr>
+        <w:t>Software developement life cycle</w:t>
+      </w:r>
       <w:bookmarkEnd w:id="30"/>
-    </w:p>
-    <w:p>
-      <w:pPr>
-        <w:pStyle w:val="Heading3"/>
-        <w:rPr>
-          <w:lang w:eastAsia="ja-JP"/>
-        </w:rPr>
-      </w:pPr>
-      <w:bookmarkStart w:id="31" w:name="_Toc419313028"/>
-      <w:r>
-        <w:rPr>
-          <w:lang w:val="vi-VN" w:eastAsia="ja-JP"/>
-        </w:rPr>
-        <w:t>Software developement life cycle</w:t>
-      </w:r>
-      <w:bookmarkEnd w:id="31"/>
     </w:p>
     <w:tbl>
       <w:tblPr>
@@ -15610,6 +15601,22 @@
                 <w:lang w:eastAsia="ja-JP"/>
               </w:rPr>
             </w:pPr>
+            <w:r>
+              <w:rPr>
+                <w:rFonts w:eastAsia="Cambria"/>
+                <w:lang w:eastAsia="ja-JP"/>
+              </w:rPr>
+              <w:t>Acceptance test plan</w:t>
+            </w:r>
+          </w:p>
+          <w:p>
+            <w:pPr>
+              <w:cnfStyle w:val="000000000000" w:firstRow="0" w:lastRow="0" w:firstColumn="0" w:lastColumn="0" w:oddVBand="0" w:evenVBand="0" w:oddHBand="0" w:evenHBand="0" w:firstRowFirstColumn="0" w:firstRowLastColumn="0" w:lastRowFirstColumn="0" w:lastRowLastColumn="0"/>
+              <w:rPr>
+                <w:rFonts w:eastAsia="Cambria"/>
+                <w:lang w:eastAsia="ja-JP"/>
+              </w:rPr>
+            </w:pPr>
           </w:p>
         </w:tc>
         <w:tc>
@@ -15676,13 +15683,49 @@
               <w:rPr>
                 <w:rFonts w:eastAsia="Cambria"/>
               </w:rPr>
-              <w:t>Requirement misunderstanding</w:t>
+              <w:t>Communication</w:t>
+            </w:r>
+            <w:bookmarkStart w:id="31" w:name="_GoBack"/>
+            <w:bookmarkEnd w:id="31"/>
+            <w:r>
+              <w:rPr>
+                <w:rFonts w:eastAsia="Cambria"/>
+              </w:rPr>
+              <w:t xml:space="preserve"> misunderstanding</w:t>
             </w:r>
             <w:r>
               <w:rPr>
                 <w:rFonts w:eastAsia="Cambria"/>
               </w:rPr>
               <w:t>.</w:t>
+            </w:r>
+          </w:p>
+          <w:p>
+            <w:pPr>
+              <w:cnfStyle w:val="000000000000" w:firstRow="0" w:lastRow="0" w:firstColumn="0" w:lastColumn="0" w:oddVBand="0" w:evenVBand="0" w:oddHBand="0" w:evenHBand="0" w:firstRowFirstColumn="0" w:firstRowLastColumn="0" w:lastRowFirstColumn="0" w:lastRowLastColumn="0"/>
+              <w:rPr>
+                <w:rFonts w:eastAsia="Cambria"/>
+              </w:rPr>
+            </w:pPr>
+            <w:r>
+              <w:rPr>
+                <w:rFonts w:eastAsia="Cambria"/>
+              </w:rPr>
+              <w:t>Handle conflict objectives, conflict viewpoints.</w:t>
+            </w:r>
+          </w:p>
+          <w:p>
+            <w:pPr>
+              <w:cnfStyle w:val="000000000000" w:firstRow="0" w:lastRow="0" w:firstColumn="0" w:lastColumn="0" w:oddVBand="0" w:evenVBand="0" w:oddHBand="0" w:evenHBand="0" w:firstRowFirstColumn="0" w:firstRowLastColumn="0" w:lastRowFirstColumn="0" w:lastRowLastColumn="0"/>
+              <w:rPr>
+                <w:rFonts w:eastAsia="Cambria"/>
+              </w:rPr>
+            </w:pPr>
+            <w:r>
+              <w:rPr>
+                <w:rFonts w:eastAsia="Cambria"/>
+              </w:rPr>
+              <w:t>Difficult access to key people and data.</w:t>
             </w:r>
           </w:p>
         </w:tc>
@@ -16335,7 +16378,23 @@
               <w:cnfStyle w:val="000000000000" w:firstRow="0" w:lastRow="0" w:firstColumn="0" w:lastColumn="0" w:oddVBand="0" w:evenVBand="0" w:oddHBand="0" w:evenHBand="0" w:firstRowFirstColumn="0" w:firstRowLastColumn="0" w:lastRowFirstColumn="0" w:lastRowLastColumn="0"/>
               <w:rPr>
                 <w:rFonts w:eastAsia="Cambria"/>
-                <w:lang w:val="vi-VN" w:eastAsia="ja-JP"/>
+                <w:lang w:eastAsia="ja-JP"/>
+              </w:rPr>
+            </w:pPr>
+            <w:r>
+              <w:rPr>
+                <w:rFonts w:eastAsia="Cambria"/>
+                <w:lang w:eastAsia="ja-JP"/>
+              </w:rPr>
+              <w:t>Acceptance test plan</w:t>
+            </w:r>
+          </w:p>
+          <w:p>
+            <w:pPr>
+              <w:cnfStyle w:val="000000000000" w:firstRow="0" w:lastRow="0" w:firstColumn="0" w:lastColumn="0" w:oddVBand="0" w:evenVBand="0" w:oddHBand="0" w:evenHBand="0" w:firstRowFirstColumn="0" w:firstRowLastColumn="0" w:lastRowFirstColumn="0" w:lastRowLastColumn="0"/>
+              <w:rPr>
+                <w:rFonts w:eastAsia="Cambria"/>
+                <w:lang w:eastAsia="ja-JP"/>
               </w:rPr>
             </w:pPr>
           </w:p>
@@ -18739,21 +18798,7 @@
                 <w:rFonts w:eastAsia="Cambria"/>
                 <w:lang w:eastAsia="ja-JP"/>
               </w:rPr>
-              <w:t xml:space="preserve">Write test case and test for </w:t>
-            </w:r>
-            <w:r>
-              <w:rPr>
-                <w:rFonts w:eastAsia="Cambria"/>
-                <w:lang w:eastAsia="ja-JP"/>
-              </w:rPr>
-              <w:t>whole system</w:t>
-            </w:r>
-            <w:r>
-              <w:rPr>
-                <w:rFonts w:eastAsia="Cambria"/>
-                <w:lang w:eastAsia="ja-JP"/>
-              </w:rPr>
-              <w:t>.</w:t>
+              <w:t>Write test case and test for whole system.</w:t>
             </w:r>
           </w:p>
         </w:tc>
@@ -19047,8 +19092,8 @@
       <w:pPr>
         <w:pStyle w:val="Caption"/>
       </w:pPr>
-      <w:bookmarkStart w:id="38" w:name="_Toc419313030"/>
-      <w:bookmarkStart w:id="39" w:name="_Toc419810287"/>
+      <w:bookmarkStart w:id="38" w:name="_Toc419810287"/>
+      <w:bookmarkStart w:id="39" w:name="_Toc419313030"/>
       <w:r>
         <w:t xml:space="preserve">Table </w:t>
       </w:r>
@@ -19079,22 +19124,22 @@
       <w:r>
         <w:t>Operation and Maintenance</w:t>
       </w:r>
+      <w:bookmarkEnd w:id="38"/>
+    </w:p>
+    <w:p>
+      <w:pPr>
+        <w:pStyle w:val="Heading3"/>
+        <w:rPr>
+          <w:lang w:eastAsia="ja-JP"/>
+        </w:rPr>
+      </w:pPr>
+      <w:r>
+        <w:rPr>
+          <w:lang w:val="vi-VN" w:eastAsia="ja-JP"/>
+        </w:rPr>
+        <w:t>All Meeting Minutes</w:t>
+      </w:r>
       <w:bookmarkEnd w:id="39"/>
-    </w:p>
-    <w:p>
-      <w:pPr>
-        <w:pStyle w:val="Heading3"/>
-        <w:rPr>
-          <w:lang w:eastAsia="ja-JP"/>
-        </w:rPr>
-      </w:pPr>
-      <w:r>
-        <w:rPr>
-          <w:lang w:val="vi-VN" w:eastAsia="ja-JP"/>
-        </w:rPr>
-        <w:t>All Meeting Minutes</w:t>
-      </w:r>
-      <w:bookmarkEnd w:id="38"/>
     </w:p>
     <w:p>
       <w:pPr>
@@ -19301,7 +19346,7 @@
       <w:r>
         <w:t xml:space="preserve"> </w:t>
       </w:r>
-      <w:hyperlink r:id="rId21" w:history="1">
+      <w:hyperlink r:id="rId22" w:history="1">
         <w:r>
           <w:rPr>
             <w:rStyle w:val="Hyperlink"/>
@@ -19731,7 +19776,7 @@
         </w:rPr>
         <w:t xml:space="preserve"> </w:t>
       </w:r>
-      <w:hyperlink r:id="rId22" w:history="1">
+      <w:hyperlink r:id="rId23" w:history="1">
         <w:r>
           <w:rPr>
             <w:rStyle w:val="Hyperlink"/>
@@ -19775,7 +19820,7 @@
         </w:rPr>
         <w:t xml:space="preserve"> </w:t>
       </w:r>
-      <w:hyperlink r:id="rId23" w:history="1">
+      <w:hyperlink r:id="rId24" w:history="1">
         <w:r>
           <w:rPr>
             <w:rStyle w:val="Hyperlink"/>
@@ -19819,7 +19864,7 @@
         </w:rPr>
         <w:t xml:space="preserve"> </w:t>
       </w:r>
-      <w:hyperlink r:id="rId24" w:history="1">
+      <w:hyperlink r:id="rId25" w:history="1">
         <w:r>
           <w:rPr>
             <w:rStyle w:val="Hyperlink"/>
@@ -20114,7 +20159,6 @@
         <w:rPr>
           <w:rFonts w:eastAsia="Cambria"/>
           <w:noProof/>
-          <w:lang w:eastAsia="ja-JP"/>
         </w:rPr>
         <w:lastRenderedPageBreak/>
         <w:drawing>
@@ -20135,7 +20179,7 @@
                     </pic:cNvPicPr>
                   </pic:nvPicPr>
                   <pic:blipFill>
-                    <a:blip r:embed="rId25">
+                    <a:blip r:embed="rId26">
                       <a:extLst>
                         <a:ext uri="{28A0092B-C50C-407E-A947-70E740481C1C}">
                           <a14:useLocalDpi xmlns:a14="http://schemas.microsoft.com/office/drawing/2010/main" val="0"/>
@@ -20296,7 +20340,6 @@
         <w:rPr>
           <w:rFonts w:eastAsia="Cambria"/>
           <w:noProof/>
-          <w:lang w:eastAsia="ja-JP"/>
         </w:rPr>
         <w:drawing>
           <wp:inline distT="0" distB="0" distL="0" distR="0" wp14:anchorId="02EF384B" wp14:editId="2E4F3B16">
@@ -20316,7 +20359,7 @@
                     </pic:cNvPicPr>
                   </pic:nvPicPr>
                   <pic:blipFill>
-                    <a:blip r:embed="rId26">
+                    <a:blip r:embed="rId27">
                       <a:extLst>
                         <a:ext uri="{28A0092B-C50C-407E-A947-70E740481C1C}">
                           <a14:useLocalDpi xmlns:a14="http://schemas.microsoft.com/office/drawing/2010/main" val="0"/>
@@ -20453,7 +20496,6 @@
         <w:rPr>
           <w:rFonts w:eastAsia="Cambria"/>
           <w:noProof/>
-          <w:lang w:eastAsia="ja-JP"/>
         </w:rPr>
         <w:drawing>
           <wp:inline distT="0" distB="0" distL="0" distR="0" wp14:anchorId="309A8A6B" wp14:editId="33BD0A08">
@@ -20473,7 +20515,7 @@
                     </pic:cNvPicPr>
                   </pic:nvPicPr>
                   <pic:blipFill>
-                    <a:blip r:embed="rId27">
+                    <a:blip r:embed="rId28">
                       <a:extLst>
                         <a:ext uri="{28A0092B-C50C-407E-A947-70E740481C1C}">
                           <a14:useLocalDpi xmlns:a14="http://schemas.microsoft.com/office/drawing/2010/main" val="0"/>
@@ -20655,7 +20697,6 @@
                 <w:showingPlcHdr/>
                 <w:text/>
               </w:sdtPr>
-              <w:sdtEndPr/>
               <w:sdtContent>
                 <w:r>
                   <w:rPr>
@@ -20707,7 +20748,6 @@
             <w:showingPlcHdr/>
             <w:text/>
           </w:sdtPr>
-          <w:sdtEndPr/>
           <w:sdtContent>
             <w:tc>
               <w:tcPr>
@@ -20768,7 +20808,6 @@
             <w:showingPlcHdr/>
             <w:text/>
           </w:sdtPr>
-          <w:sdtEndPr/>
           <w:sdtContent>
             <w:tc>
               <w:tcPr>
@@ -20833,7 +20872,6 @@
             <w:showingPlcHdr/>
             <w:text/>
           </w:sdtPr>
-          <w:sdtEndPr/>
           <w:sdtContent>
             <w:tc>
               <w:tcPr>
@@ -20903,7 +20941,6 @@
               <w:listItem w:displayText="DucHC" w:value="DucHC"/>
             </w:comboBox>
           </w:sdtPr>
-          <w:sdtEndPr/>
           <w:sdtContent>
             <w:tc>
               <w:tcPr>
@@ -20972,7 +21009,6 @@
               <w:calendar w:val="gregorian"/>
             </w:date>
           </w:sdtPr>
-          <w:sdtEndPr/>
           <w:sdtContent>
             <w:tc>
               <w:tcPr>
@@ -21035,7 +21071,6 @@
               <w:listItem w:displayText="Normal" w:value="Normal"/>
             </w:comboBox>
           </w:sdtPr>
-          <w:sdtEndPr/>
           <w:sdtContent>
             <w:tc>
               <w:tcPr>
@@ -23770,7 +23805,6 @@
         <w:rPr>
           <w:rFonts w:eastAsia="Cambria"/>
           <w:noProof/>
-          <w:lang w:eastAsia="ja-JP"/>
         </w:rPr>
         <w:lastRenderedPageBreak/>
         <w:drawing>
@@ -23791,7 +23825,7 @@
                     </pic:cNvPicPr>
                   </pic:nvPicPr>
                   <pic:blipFill>
-                    <a:blip r:embed="rId28">
+                    <a:blip r:embed="rId29">
                       <a:extLst>
                         <a:ext uri="{28A0092B-C50C-407E-A947-70E740481C1C}">
                           <a14:useLocalDpi xmlns:a14="http://schemas.microsoft.com/office/drawing/2010/main" val="0"/>
@@ -23912,7 +23946,6 @@
         <w:rPr>
           <w:rFonts w:eastAsia="Cambria"/>
           <w:noProof/>
-          <w:lang w:eastAsia="ja-JP"/>
         </w:rPr>
         <w:lastRenderedPageBreak/>
         <w:drawing>
@@ -23933,7 +23966,7 @@
                     </pic:cNvPicPr>
                   </pic:nvPicPr>
                   <pic:blipFill>
-                    <a:blip r:embed="rId29">
+                    <a:blip r:embed="rId30">
                       <a:extLst>
                         <a:ext uri="{28A0092B-C50C-407E-A947-70E740481C1C}">
                           <a14:useLocalDpi xmlns:a14="http://schemas.microsoft.com/office/drawing/2010/main" val="0"/>
@@ -24108,7 +24141,6 @@
       <w:r>
         <w:rPr>
           <w:noProof/>
-          <w:lang w:eastAsia="ja-JP"/>
         </w:rPr>
         <w:drawing>
           <wp:inline distT="0" distB="0" distL="0" distR="0" wp14:anchorId="10DF87DB" wp14:editId="6A6BA8FC">
@@ -24128,7 +24160,7 @@
                     </pic:cNvPicPr>
                   </pic:nvPicPr>
                   <pic:blipFill>
-                    <a:blip r:embed="rId30">
+                    <a:blip r:embed="rId31">
                       <a:extLst>
                         <a:ext uri="{28A0092B-C50C-407E-A947-70E740481C1C}">
                           <a14:useLocalDpi xmlns:a14="http://schemas.microsoft.com/office/drawing/2010/main" val="0"/>
@@ -25795,7 +25827,6 @@
         <w:rPr>
           <w:rFonts w:eastAsia="Cambria"/>
           <w:noProof/>
-          <w:lang w:eastAsia="ja-JP"/>
         </w:rPr>
         <w:drawing>
           <wp:inline distT="0" distB="0" distL="0" distR="0" wp14:anchorId="3F3EAFE0" wp14:editId="62EE0687">
@@ -25815,7 +25846,7 @@
                     </pic:cNvPicPr>
                   </pic:nvPicPr>
                   <pic:blipFill rotWithShape="1">
-                    <a:blip r:embed="rId31">
+                    <a:blip r:embed="rId32">
                       <a:extLst>
                         <a:ext uri="{28A0092B-C50C-407E-A947-70E740481C1C}">
                           <a14:useLocalDpi xmlns:a14="http://schemas.microsoft.com/office/drawing/2010/main" val="0"/>
@@ -27390,7 +27421,6 @@
         <w:rPr>
           <w:rFonts w:eastAsia="Cambria"/>
           <w:noProof/>
-          <w:lang w:eastAsia="ja-JP"/>
         </w:rPr>
         <w:drawing>
           <wp:inline distT="0" distB="0" distL="0" distR="0" wp14:anchorId="607D674C" wp14:editId="45F0AAEC">
@@ -27410,7 +27440,7 @@
                     </pic:cNvPicPr>
                   </pic:nvPicPr>
                   <pic:blipFill>
-                    <a:blip r:embed="rId32">
+                    <a:blip r:embed="rId33">
                       <a:extLst>
                         <a:ext uri="{28A0092B-C50C-407E-A947-70E740481C1C}">
                           <a14:useLocalDpi xmlns:a14="http://schemas.microsoft.com/office/drawing/2010/main" val="0"/>
@@ -28097,7 +28127,7 @@
         </w:rPr>
         <w:t xml:space="preserve"> </w:t>
       </w:r>
-      <w:hyperlink r:id="rId33" w:history="1">
+      <w:hyperlink r:id="rId34" w:history="1">
         <w:r>
           <w:rPr>
             <w:rStyle w:val="Hyperlink"/>
@@ -28226,7 +28256,7 @@
 </file>
 
 <file path=word/endnotes.xml><?xml version="1.0" encoding="utf-8"?>
-<w:endnotes xmlns:wpc="http://schemas.microsoft.com/office/word/2010/wordprocessingCanvas" xmlns:mc="http://schemas.openxmlformats.org/markup-compatibility/2006" xmlns:o="urn:schemas-microsoft-com:office:office" xmlns:r="http://schemas.openxmlformats.org/officeDocument/2006/relationships" xmlns:m="http://schemas.openxmlformats.org/officeDocument/2006/math" xmlns:v="urn:schemas-microsoft-com:vml" xmlns:wp14="http://schemas.microsoft.com/office/word/2010/wordprocessingDrawing" xmlns:wp="http://schemas.openxmlformats.org/drawingml/2006/wordprocessingDrawing" xmlns:w10="urn:schemas-microsoft-com:office:word" xmlns:w="http://schemas.openxmlformats.org/wordprocessingml/2006/main" xmlns:w14="http://schemas.microsoft.com/office/word/2010/wordml" xmlns:w15="http://schemas.microsoft.com/office/word/2012/wordml" xmlns:wpg="http://schemas.microsoft.com/office/word/2010/wordprocessingGroup" xmlns:wpi="http://schemas.microsoft.com/office/word/2010/wordprocessingInk" xmlns:wne="http://schemas.microsoft.com/office/word/2006/wordml" xmlns:wps="http://schemas.microsoft.com/office/word/2010/wordprocessingShape" mc:Ignorable="w14 w15 wp14">
+<w:endnotes xmlns:wpc="http://schemas.microsoft.com/office/word/2010/wordprocessingCanvas" xmlns:mc="http://schemas.openxmlformats.org/markup-compatibility/2006" xmlns:o="urn:schemas-microsoft-com:office:office" xmlns:r="http://schemas.openxmlformats.org/officeDocument/2006/relationships" xmlns:m="http://schemas.openxmlformats.org/officeDocument/2006/math" xmlns:v="urn:schemas-microsoft-com:vml" xmlns:wp14="http://schemas.microsoft.com/office/word/2010/wordprocessingDrawing" xmlns:wp="http://schemas.openxmlformats.org/drawingml/2006/wordprocessingDrawing" xmlns:w10="urn:schemas-microsoft-com:office:word" xmlns:w="http://schemas.openxmlformats.org/wordprocessingml/2006/main" xmlns:w14="http://schemas.microsoft.com/office/word/2010/wordml" xmlns:wpg="http://schemas.microsoft.com/office/word/2010/wordprocessingGroup" xmlns:wpi="http://schemas.microsoft.com/office/word/2010/wordprocessingInk" xmlns:wne="http://schemas.microsoft.com/office/word/2006/wordml" xmlns:wps="http://schemas.microsoft.com/office/word/2010/wordprocessingShape" mc:Ignorable="w14 wp14">
   <w:endnote w:type="separator" w:id="-1">
     <w:p>
       <w:r>
@@ -28245,7 +28275,7 @@
 </file>
 
 <file path=word/footer1.xml><?xml version="1.0" encoding="utf-8"?>
-<w:ftr xmlns:wpc="http://schemas.microsoft.com/office/word/2010/wordprocessingCanvas" xmlns:mc="http://schemas.openxmlformats.org/markup-compatibility/2006" xmlns:o="urn:schemas-microsoft-com:office:office" xmlns:r="http://schemas.openxmlformats.org/officeDocument/2006/relationships" xmlns:m="http://schemas.openxmlformats.org/officeDocument/2006/math" xmlns:v="urn:schemas-microsoft-com:vml" xmlns:wp14="http://schemas.microsoft.com/office/word/2010/wordprocessingDrawing" xmlns:wp="http://schemas.openxmlformats.org/drawingml/2006/wordprocessingDrawing" xmlns:w10="urn:schemas-microsoft-com:office:word" xmlns:w="http://schemas.openxmlformats.org/wordprocessingml/2006/main" xmlns:w14="http://schemas.microsoft.com/office/word/2010/wordml" xmlns:w15="http://schemas.microsoft.com/office/word/2012/wordml" xmlns:wpg="http://schemas.microsoft.com/office/word/2010/wordprocessingGroup" xmlns:wpi="http://schemas.microsoft.com/office/word/2010/wordprocessingInk" xmlns:wne="http://schemas.microsoft.com/office/word/2006/wordml" xmlns:wps="http://schemas.microsoft.com/office/word/2010/wordprocessingShape" mc:Ignorable="w14 w15 wp14">
+<w:ftr xmlns:wpc="http://schemas.microsoft.com/office/word/2010/wordprocessingCanvas" xmlns:mc="http://schemas.openxmlformats.org/markup-compatibility/2006" xmlns:o="urn:schemas-microsoft-com:office:office" xmlns:r="http://schemas.openxmlformats.org/officeDocument/2006/relationships" xmlns:m="http://schemas.openxmlformats.org/officeDocument/2006/math" xmlns:v="urn:schemas-microsoft-com:vml" xmlns:wp14="http://schemas.microsoft.com/office/word/2010/wordprocessingDrawing" xmlns:wp="http://schemas.openxmlformats.org/drawingml/2006/wordprocessingDrawing" xmlns:w10="urn:schemas-microsoft-com:office:word" xmlns:w="http://schemas.openxmlformats.org/wordprocessingml/2006/main" xmlns:w14="http://schemas.microsoft.com/office/word/2010/wordml" xmlns:wpg="http://schemas.microsoft.com/office/word/2010/wordprocessingGroup" xmlns:wpi="http://schemas.microsoft.com/office/word/2010/wordprocessingInk" xmlns:wne="http://schemas.microsoft.com/office/word/2006/wordml" xmlns:wps="http://schemas.microsoft.com/office/word/2010/wordprocessingShape" mc:Ignorable="w14 wp14">
   <w:p>
     <w:pPr>
       <w:pStyle w:val="Footer"/>
@@ -28255,7 +28285,7 @@
 </file>
 
 <file path=word/footer2.xml><?xml version="1.0" encoding="utf-8"?>
-<w:ftr xmlns:wpc="http://schemas.microsoft.com/office/word/2010/wordprocessingCanvas" xmlns:mc="http://schemas.openxmlformats.org/markup-compatibility/2006" xmlns:o="urn:schemas-microsoft-com:office:office" xmlns:r="http://schemas.openxmlformats.org/officeDocument/2006/relationships" xmlns:m="http://schemas.openxmlformats.org/officeDocument/2006/math" xmlns:v="urn:schemas-microsoft-com:vml" xmlns:wp14="http://schemas.microsoft.com/office/word/2010/wordprocessingDrawing" xmlns:wp="http://schemas.openxmlformats.org/drawingml/2006/wordprocessingDrawing" xmlns:w10="urn:schemas-microsoft-com:office:word" xmlns:w="http://schemas.openxmlformats.org/wordprocessingml/2006/main" xmlns:w14="http://schemas.microsoft.com/office/word/2010/wordml" xmlns:w15="http://schemas.microsoft.com/office/word/2012/wordml" xmlns:wpg="http://schemas.microsoft.com/office/word/2010/wordprocessingGroup" xmlns:wpi="http://schemas.microsoft.com/office/word/2010/wordprocessingInk" xmlns:wne="http://schemas.microsoft.com/office/word/2006/wordml" xmlns:wps="http://schemas.microsoft.com/office/word/2010/wordprocessingShape" mc:Ignorable="w14 w15 wp14">
+<w:ftr xmlns:wpc="http://schemas.microsoft.com/office/word/2010/wordprocessingCanvas" xmlns:mc="http://schemas.openxmlformats.org/markup-compatibility/2006" xmlns:o="urn:schemas-microsoft-com:office:office" xmlns:r="http://schemas.openxmlformats.org/officeDocument/2006/relationships" xmlns:m="http://schemas.openxmlformats.org/officeDocument/2006/math" xmlns:v="urn:schemas-microsoft-com:vml" xmlns:wp14="http://schemas.microsoft.com/office/word/2010/wordprocessingDrawing" xmlns:wp="http://schemas.openxmlformats.org/drawingml/2006/wordprocessingDrawing" xmlns:w10="urn:schemas-microsoft-com:office:word" xmlns:w="http://schemas.openxmlformats.org/wordprocessingml/2006/main" xmlns:w14="http://schemas.microsoft.com/office/word/2010/wordml" xmlns:wpg="http://schemas.microsoft.com/office/word/2010/wordprocessingGroup" xmlns:wpi="http://schemas.microsoft.com/office/word/2010/wordprocessingInk" xmlns:wne="http://schemas.microsoft.com/office/word/2006/wordml" xmlns:wps="http://schemas.microsoft.com/office/word/2010/wordprocessingShape" mc:Ignorable="w14 wp14">
   <w:tbl>
     <w:tblPr>
       <w:tblStyle w:val="TableGrid"/>
@@ -28322,7 +28352,9 @@
               </w:r>
               <w:r>
                 <w:rPr>
+                  <w:rFonts w:ascii="Cambria" w:hAnsi="Cambria"/>
                   <w:b w:val="0"/>
+                  <w:sz w:val="24"/>
                 </w:rPr>
                 <w:fldChar w:fldCharType="separate"/>
               </w:r>
@@ -28330,7 +28362,7 @@
                 <w:rPr>
                   <w:noProof/>
                 </w:rPr>
-                <w:t>25</w:t>
+                <w:t>21</w:t>
               </w:r>
               <w:r>
                 <w:rPr>
@@ -28354,7 +28386,7 @@
 </file>
 
 <file path=word/footer3.xml><?xml version="1.0" encoding="utf-8"?>
-<w:ftr xmlns:wpc="http://schemas.microsoft.com/office/word/2010/wordprocessingCanvas" xmlns:mc="http://schemas.openxmlformats.org/markup-compatibility/2006" xmlns:o="urn:schemas-microsoft-com:office:office" xmlns:r="http://schemas.openxmlformats.org/officeDocument/2006/relationships" xmlns:m="http://schemas.openxmlformats.org/officeDocument/2006/math" xmlns:v="urn:schemas-microsoft-com:vml" xmlns:wp14="http://schemas.microsoft.com/office/word/2010/wordprocessingDrawing" xmlns:wp="http://schemas.openxmlformats.org/drawingml/2006/wordprocessingDrawing" xmlns:w10="urn:schemas-microsoft-com:office:word" xmlns:w="http://schemas.openxmlformats.org/wordprocessingml/2006/main" xmlns:w14="http://schemas.microsoft.com/office/word/2010/wordml" xmlns:w15="http://schemas.microsoft.com/office/word/2012/wordml" xmlns:wpg="http://schemas.microsoft.com/office/word/2010/wordprocessingGroup" xmlns:wpi="http://schemas.microsoft.com/office/word/2010/wordprocessingInk" xmlns:wne="http://schemas.microsoft.com/office/word/2006/wordml" xmlns:wps="http://schemas.microsoft.com/office/word/2010/wordprocessingShape" mc:Ignorable="w14 w15 wp14">
+<w:ftr xmlns:wpc="http://schemas.microsoft.com/office/word/2010/wordprocessingCanvas" xmlns:mc="http://schemas.openxmlformats.org/markup-compatibility/2006" xmlns:o="urn:schemas-microsoft-com:office:office" xmlns:r="http://schemas.openxmlformats.org/officeDocument/2006/relationships" xmlns:m="http://schemas.openxmlformats.org/officeDocument/2006/math" xmlns:v="urn:schemas-microsoft-com:vml" xmlns:wp14="http://schemas.microsoft.com/office/word/2010/wordprocessingDrawing" xmlns:wp="http://schemas.openxmlformats.org/drawingml/2006/wordprocessingDrawing" xmlns:w10="urn:schemas-microsoft-com:office:word" xmlns:w="http://schemas.openxmlformats.org/wordprocessingml/2006/main" xmlns:w14="http://schemas.microsoft.com/office/word/2010/wordml" xmlns:wpg="http://schemas.microsoft.com/office/word/2010/wordprocessingGroup" xmlns:wpi="http://schemas.microsoft.com/office/word/2010/wordprocessingInk" xmlns:wne="http://schemas.microsoft.com/office/word/2006/wordml" xmlns:wps="http://schemas.microsoft.com/office/word/2010/wordprocessingShape" mc:Ignorable="w14 wp14">
   <w:p>
     <w:pPr>
       <w:pStyle w:val="Footer"/>
@@ -28364,7 +28396,7 @@
 </file>
 
 <file path=word/footnotes.xml><?xml version="1.0" encoding="utf-8"?>
-<w:footnotes xmlns:wpc="http://schemas.microsoft.com/office/word/2010/wordprocessingCanvas" xmlns:mc="http://schemas.openxmlformats.org/markup-compatibility/2006" xmlns:o="urn:schemas-microsoft-com:office:office" xmlns:r="http://schemas.openxmlformats.org/officeDocument/2006/relationships" xmlns:m="http://schemas.openxmlformats.org/officeDocument/2006/math" xmlns:v="urn:schemas-microsoft-com:vml" xmlns:wp14="http://schemas.microsoft.com/office/word/2010/wordprocessingDrawing" xmlns:wp="http://schemas.openxmlformats.org/drawingml/2006/wordprocessingDrawing" xmlns:w10="urn:schemas-microsoft-com:office:word" xmlns:w="http://schemas.openxmlformats.org/wordprocessingml/2006/main" xmlns:w14="http://schemas.microsoft.com/office/word/2010/wordml" xmlns:w15="http://schemas.microsoft.com/office/word/2012/wordml" xmlns:wpg="http://schemas.microsoft.com/office/word/2010/wordprocessingGroup" xmlns:wpi="http://schemas.microsoft.com/office/word/2010/wordprocessingInk" xmlns:wne="http://schemas.microsoft.com/office/word/2006/wordml" xmlns:wps="http://schemas.microsoft.com/office/word/2010/wordprocessingShape" mc:Ignorable="w14 w15 wp14">
+<w:footnotes xmlns:wpc="http://schemas.microsoft.com/office/word/2010/wordprocessingCanvas" xmlns:mc="http://schemas.openxmlformats.org/markup-compatibility/2006" xmlns:o="urn:schemas-microsoft-com:office:office" xmlns:r="http://schemas.openxmlformats.org/officeDocument/2006/relationships" xmlns:m="http://schemas.openxmlformats.org/officeDocument/2006/math" xmlns:v="urn:schemas-microsoft-com:vml" xmlns:wp14="http://schemas.microsoft.com/office/word/2010/wordprocessingDrawing" xmlns:wp="http://schemas.openxmlformats.org/drawingml/2006/wordprocessingDrawing" xmlns:w10="urn:schemas-microsoft-com:office:word" xmlns:w="http://schemas.openxmlformats.org/wordprocessingml/2006/main" xmlns:w14="http://schemas.microsoft.com/office/word/2010/wordml" xmlns:wpg="http://schemas.microsoft.com/office/word/2010/wordprocessingGroup" xmlns:wpi="http://schemas.microsoft.com/office/word/2010/wordprocessingInk" xmlns:wne="http://schemas.microsoft.com/office/word/2006/wordml" xmlns:wps="http://schemas.microsoft.com/office/word/2010/wordprocessingShape" mc:Ignorable="w14 wp14">
   <w:footnote w:type="separator" w:id="-1">
     <w:p>
       <w:r>
@@ -28383,7 +28415,7 @@
 </file>
 
 <file path=word/header1.xml><?xml version="1.0" encoding="utf-8"?>
-<w:hdr xmlns:wpc="http://schemas.microsoft.com/office/word/2010/wordprocessingCanvas" xmlns:mc="http://schemas.openxmlformats.org/markup-compatibility/2006" xmlns:o="urn:schemas-microsoft-com:office:office" xmlns:r="http://schemas.openxmlformats.org/officeDocument/2006/relationships" xmlns:m="http://schemas.openxmlformats.org/officeDocument/2006/math" xmlns:v="urn:schemas-microsoft-com:vml" xmlns:wp14="http://schemas.microsoft.com/office/word/2010/wordprocessingDrawing" xmlns:wp="http://schemas.openxmlformats.org/drawingml/2006/wordprocessingDrawing" xmlns:w10="urn:schemas-microsoft-com:office:word" xmlns:w="http://schemas.openxmlformats.org/wordprocessingml/2006/main" xmlns:w14="http://schemas.microsoft.com/office/word/2010/wordml" xmlns:w15="http://schemas.microsoft.com/office/word/2012/wordml" xmlns:wpg="http://schemas.microsoft.com/office/word/2010/wordprocessingGroup" xmlns:wpi="http://schemas.microsoft.com/office/word/2010/wordprocessingInk" xmlns:wne="http://schemas.microsoft.com/office/word/2006/wordml" xmlns:wps="http://schemas.microsoft.com/office/word/2010/wordprocessingShape" mc:Ignorable="w14 w15 wp14">
+<w:hdr xmlns:wpc="http://schemas.microsoft.com/office/word/2010/wordprocessingCanvas" xmlns:mc="http://schemas.openxmlformats.org/markup-compatibility/2006" xmlns:o="urn:schemas-microsoft-com:office:office" xmlns:r="http://schemas.openxmlformats.org/officeDocument/2006/relationships" xmlns:m="http://schemas.openxmlformats.org/officeDocument/2006/math" xmlns:v="urn:schemas-microsoft-com:vml" xmlns:wp14="http://schemas.microsoft.com/office/word/2010/wordprocessingDrawing" xmlns:wp="http://schemas.openxmlformats.org/drawingml/2006/wordprocessingDrawing" xmlns:w10="urn:schemas-microsoft-com:office:word" xmlns:w="http://schemas.openxmlformats.org/wordprocessingml/2006/main" xmlns:w14="http://schemas.microsoft.com/office/word/2010/wordml" xmlns:wpg="http://schemas.microsoft.com/office/word/2010/wordprocessingGroup" xmlns:wpi="http://schemas.microsoft.com/office/word/2010/wordprocessingInk" xmlns:wne="http://schemas.microsoft.com/office/word/2006/wordml" xmlns:wps="http://schemas.microsoft.com/office/word/2010/wordprocessingShape" mc:Ignorable="w14 wp14">
   <w:p>
     <w:pPr>
       <w:pStyle w:val="Header"/>
@@ -28393,7 +28425,7 @@
 </file>
 
 <file path=word/header2.xml><?xml version="1.0" encoding="utf-8"?>
-<w:hdr xmlns:wpc="http://schemas.microsoft.com/office/word/2010/wordprocessingCanvas" xmlns:mc="http://schemas.openxmlformats.org/markup-compatibility/2006" xmlns:o="urn:schemas-microsoft-com:office:office" xmlns:r="http://schemas.openxmlformats.org/officeDocument/2006/relationships" xmlns:m="http://schemas.openxmlformats.org/officeDocument/2006/math" xmlns:v="urn:schemas-microsoft-com:vml" xmlns:wp14="http://schemas.microsoft.com/office/word/2010/wordprocessingDrawing" xmlns:wp="http://schemas.openxmlformats.org/drawingml/2006/wordprocessingDrawing" xmlns:w10="urn:schemas-microsoft-com:office:word" xmlns:w="http://schemas.openxmlformats.org/wordprocessingml/2006/main" xmlns:w14="http://schemas.microsoft.com/office/word/2010/wordml" xmlns:w15="http://schemas.microsoft.com/office/word/2012/wordml" xmlns:wpg="http://schemas.microsoft.com/office/word/2010/wordprocessingGroup" xmlns:wpi="http://schemas.microsoft.com/office/word/2010/wordprocessingInk" xmlns:wne="http://schemas.microsoft.com/office/word/2006/wordml" xmlns:wps="http://schemas.microsoft.com/office/word/2010/wordprocessingShape" mc:Ignorable="w14 w15 wp14">
+<w:hdr xmlns:wpc="http://schemas.microsoft.com/office/word/2010/wordprocessingCanvas" xmlns:mc="http://schemas.openxmlformats.org/markup-compatibility/2006" xmlns:o="urn:schemas-microsoft-com:office:office" xmlns:r="http://schemas.openxmlformats.org/officeDocument/2006/relationships" xmlns:m="http://schemas.openxmlformats.org/officeDocument/2006/math" xmlns:v="urn:schemas-microsoft-com:vml" xmlns:wp14="http://schemas.microsoft.com/office/word/2010/wordprocessingDrawing" xmlns:wp="http://schemas.openxmlformats.org/drawingml/2006/wordprocessingDrawing" xmlns:w10="urn:schemas-microsoft-com:office:word" xmlns:w="http://schemas.openxmlformats.org/wordprocessingml/2006/main" xmlns:w14="http://schemas.microsoft.com/office/word/2010/wordml" xmlns:wpg="http://schemas.microsoft.com/office/word/2010/wordprocessingGroup" xmlns:wpi="http://schemas.microsoft.com/office/word/2010/wordprocessingInk" xmlns:wne="http://schemas.microsoft.com/office/word/2006/wordml" xmlns:wps="http://schemas.microsoft.com/office/word/2010/wordprocessingShape" mc:Ignorable="w14 wp14">
   <w:p>
     <w:pPr>
       <w:pStyle w:val="Header"/>
@@ -28403,7 +28435,7 @@
 </file>
 
 <file path=word/header3.xml><?xml version="1.0" encoding="utf-8"?>
-<w:hdr xmlns:wpc="http://schemas.microsoft.com/office/word/2010/wordprocessingCanvas" xmlns:mc="http://schemas.openxmlformats.org/markup-compatibility/2006" xmlns:o="urn:schemas-microsoft-com:office:office" xmlns:r="http://schemas.openxmlformats.org/officeDocument/2006/relationships" xmlns:m="http://schemas.openxmlformats.org/officeDocument/2006/math" xmlns:v="urn:schemas-microsoft-com:vml" xmlns:wp14="http://schemas.microsoft.com/office/word/2010/wordprocessingDrawing" xmlns:wp="http://schemas.openxmlformats.org/drawingml/2006/wordprocessingDrawing" xmlns:w10="urn:schemas-microsoft-com:office:word" xmlns:w="http://schemas.openxmlformats.org/wordprocessingml/2006/main" xmlns:w14="http://schemas.microsoft.com/office/word/2010/wordml" xmlns:w15="http://schemas.microsoft.com/office/word/2012/wordml" xmlns:wpg="http://schemas.microsoft.com/office/word/2010/wordprocessingGroup" xmlns:wpi="http://schemas.microsoft.com/office/word/2010/wordprocessingInk" xmlns:wne="http://schemas.microsoft.com/office/word/2006/wordml" xmlns:wps="http://schemas.microsoft.com/office/word/2010/wordprocessingShape" mc:Ignorable="w14 w15 wp14">
+<w:hdr xmlns:wpc="http://schemas.microsoft.com/office/word/2010/wordprocessingCanvas" xmlns:mc="http://schemas.openxmlformats.org/markup-compatibility/2006" xmlns:o="urn:schemas-microsoft-com:office:office" xmlns:r="http://schemas.openxmlformats.org/officeDocument/2006/relationships" xmlns:m="http://schemas.openxmlformats.org/officeDocument/2006/math" xmlns:v="urn:schemas-microsoft-com:vml" xmlns:wp14="http://schemas.microsoft.com/office/word/2010/wordprocessingDrawing" xmlns:wp="http://schemas.openxmlformats.org/drawingml/2006/wordprocessingDrawing" xmlns:w10="urn:schemas-microsoft-com:office:word" xmlns:w="http://schemas.openxmlformats.org/wordprocessingml/2006/main" xmlns:w14="http://schemas.microsoft.com/office/word/2010/wordml" xmlns:wpg="http://schemas.microsoft.com/office/word/2010/wordprocessingGroup" xmlns:wpi="http://schemas.microsoft.com/office/word/2010/wordprocessingInk" xmlns:wne="http://schemas.microsoft.com/office/word/2006/wordml" xmlns:wps="http://schemas.microsoft.com/office/word/2010/wordprocessingShape" mc:Ignorable="w14 wp14">
   <w:p>
     <w:pPr>
       <w:pStyle w:val="Header"/>
@@ -28413,7 +28445,7 @@
 </file>
 
 <file path=word/numbering.xml><?xml version="1.0" encoding="utf-8"?>
-<w:numbering xmlns:wpc="http://schemas.microsoft.com/office/word/2010/wordprocessingCanvas" xmlns:mc="http://schemas.openxmlformats.org/markup-compatibility/2006" xmlns:o="urn:schemas-microsoft-com:office:office" xmlns:r="http://schemas.openxmlformats.org/officeDocument/2006/relationships" xmlns:m="http://schemas.openxmlformats.org/officeDocument/2006/math" xmlns:v="urn:schemas-microsoft-com:vml" xmlns:wp14="http://schemas.microsoft.com/office/word/2010/wordprocessingDrawing" xmlns:wp="http://schemas.openxmlformats.org/drawingml/2006/wordprocessingDrawing" xmlns:w10="urn:schemas-microsoft-com:office:word" xmlns:w="http://schemas.openxmlformats.org/wordprocessingml/2006/main" xmlns:w14="http://schemas.microsoft.com/office/word/2010/wordml" xmlns:w15="http://schemas.microsoft.com/office/word/2012/wordml" xmlns:wpg="http://schemas.microsoft.com/office/word/2010/wordprocessingGroup" xmlns:wpi="http://schemas.microsoft.com/office/word/2010/wordprocessingInk" xmlns:wne="http://schemas.microsoft.com/office/word/2006/wordml" xmlns:wps="http://schemas.microsoft.com/office/word/2010/wordprocessingShape" mc:Ignorable="w14 w15 wp14">
+<w:numbering xmlns:wpc="http://schemas.microsoft.com/office/word/2010/wordprocessingCanvas" xmlns:mc="http://schemas.openxmlformats.org/markup-compatibility/2006" xmlns:o="urn:schemas-microsoft-com:office:office" xmlns:r="http://schemas.openxmlformats.org/officeDocument/2006/relationships" xmlns:m="http://schemas.openxmlformats.org/officeDocument/2006/math" xmlns:v="urn:schemas-microsoft-com:vml" xmlns:wp14="http://schemas.microsoft.com/office/word/2010/wordprocessingDrawing" xmlns:wp="http://schemas.openxmlformats.org/drawingml/2006/wordprocessingDrawing" xmlns:w10="urn:schemas-microsoft-com:office:word" xmlns:w="http://schemas.openxmlformats.org/wordprocessingml/2006/main" xmlns:w14="http://schemas.microsoft.com/office/word/2010/wordml" xmlns:wpg="http://schemas.microsoft.com/office/word/2010/wordprocessingGroup" xmlns:wpi="http://schemas.microsoft.com/office/word/2010/wordprocessingInk" xmlns:wne="http://schemas.microsoft.com/office/word/2006/wordml" xmlns:wps="http://schemas.microsoft.com/office/word/2010/wordprocessingShape" mc:Ignorable="w14 wp14">
   <w:abstractNum w:abstractNumId="0">
     <w:nsid w:val="01B102BF"/>
     <w:multiLevelType w:val="multilevel"/>
@@ -29673,7 +29705,7 @@
 </file>
 
 <file path=word/styles.xml><?xml version="1.0" encoding="utf-8"?>
-<w:styles xmlns:mc="http://schemas.openxmlformats.org/markup-compatibility/2006" xmlns:r="http://schemas.openxmlformats.org/officeDocument/2006/relationships" xmlns:w="http://schemas.openxmlformats.org/wordprocessingml/2006/main" xmlns:w14="http://schemas.microsoft.com/office/word/2010/wordml" xmlns:w15="http://schemas.microsoft.com/office/word/2012/wordml" mc:Ignorable="w14 w15">
+<w:styles xmlns:mc="http://schemas.openxmlformats.org/markup-compatibility/2006" xmlns:r="http://schemas.openxmlformats.org/officeDocument/2006/relationships" xmlns:w="http://schemas.openxmlformats.org/wordprocessingml/2006/main" xmlns:w14="http://schemas.microsoft.com/office/word/2010/wordml" mc:Ignorable="w14">
   <w:docDefaults>
     <w:rPrDefault>
       <w:rPr>
@@ -29685,378 +29717,144 @@
     </w:rPrDefault>
     <w:pPrDefault/>
   </w:docDefaults>
-  <w:latentStyles w:defLockedState="0" w:defUIPriority="99" w:defSemiHidden="0" w:defUnhideWhenUsed="0" w:defQFormat="0" w:count="371">
-    <w:lsdException w:name="Normal" w:uiPriority="0" w:qFormat="1"/>
-    <w:lsdException w:name="heading 1" w:uiPriority="9" w:qFormat="1"/>
-    <w:lsdException w:name="heading 2" w:semiHidden="1" w:uiPriority="9" w:unhideWhenUsed="1" w:qFormat="1"/>
-    <w:lsdException w:name="heading 3" w:semiHidden="1" w:uiPriority="9" w:unhideWhenUsed="1" w:qFormat="1"/>
-    <w:lsdException w:name="heading 4" w:semiHidden="1" w:uiPriority="9" w:unhideWhenUsed="1" w:qFormat="1"/>
-    <w:lsdException w:name="heading 5" w:semiHidden="1" w:uiPriority="9" w:unhideWhenUsed="1" w:qFormat="1"/>
-    <w:lsdException w:name="heading 6" w:semiHidden="1" w:uiPriority="9" w:unhideWhenUsed="1" w:qFormat="1"/>
-    <w:lsdException w:name="heading 7" w:semiHidden="1" w:uiPriority="9" w:unhideWhenUsed="1" w:qFormat="1"/>
-    <w:lsdException w:name="heading 8" w:semiHidden="1" w:uiPriority="9" w:unhideWhenUsed="1" w:qFormat="1"/>
-    <w:lsdException w:name="heading 9" w:semiHidden="1" w:uiPriority="9" w:unhideWhenUsed="1" w:qFormat="1"/>
-    <w:lsdException w:name="index 1" w:semiHidden="1" w:unhideWhenUsed="1"/>
-    <w:lsdException w:name="index 2" w:semiHidden="1" w:unhideWhenUsed="1"/>
-    <w:lsdException w:name="index 3" w:semiHidden="1" w:unhideWhenUsed="1"/>
-    <w:lsdException w:name="index 4" w:semiHidden="1" w:unhideWhenUsed="1"/>
-    <w:lsdException w:name="index 5" w:semiHidden="1" w:unhideWhenUsed="1"/>
-    <w:lsdException w:name="index 6" w:semiHidden="1" w:unhideWhenUsed="1"/>
-    <w:lsdException w:name="index 7" w:semiHidden="1" w:unhideWhenUsed="1"/>
-    <w:lsdException w:name="index 8" w:semiHidden="1" w:unhideWhenUsed="1"/>
-    <w:lsdException w:name="index 9" w:semiHidden="1" w:unhideWhenUsed="1"/>
-    <w:lsdException w:name="toc 1" w:semiHidden="1" w:uiPriority="39" w:unhideWhenUsed="1"/>
-    <w:lsdException w:name="toc 2" w:semiHidden="1" w:uiPriority="39" w:unhideWhenUsed="1"/>
-    <w:lsdException w:name="toc 3" w:semiHidden="1" w:uiPriority="39" w:unhideWhenUsed="1"/>
-    <w:lsdException w:name="toc 4" w:semiHidden="1" w:uiPriority="39" w:unhideWhenUsed="1"/>
-    <w:lsdException w:name="toc 5" w:semiHidden="1" w:uiPriority="39" w:unhideWhenUsed="1"/>
-    <w:lsdException w:name="toc 6" w:semiHidden="1" w:uiPriority="39" w:unhideWhenUsed="1"/>
-    <w:lsdException w:name="toc 7" w:semiHidden="1" w:uiPriority="39" w:unhideWhenUsed="1"/>
-    <w:lsdException w:name="toc 8" w:semiHidden="1" w:uiPriority="39" w:unhideWhenUsed="1"/>
-    <w:lsdException w:name="toc 9" w:semiHidden="1" w:uiPriority="39" w:unhideWhenUsed="1"/>
-    <w:lsdException w:name="Normal Indent" w:semiHidden="1" w:unhideWhenUsed="1"/>
-    <w:lsdException w:name="footnote text" w:semiHidden="1" w:unhideWhenUsed="1"/>
-    <w:lsdException w:name="annotation text" w:semiHidden="1" w:unhideWhenUsed="1"/>
-    <w:lsdException w:name="header" w:semiHidden="1" w:unhideWhenUsed="1"/>
-    <w:lsdException w:name="footer" w:semiHidden="1" w:unhideWhenUsed="1"/>
-    <w:lsdException w:name="index heading" w:semiHidden="1" w:unhideWhenUsed="1"/>
-    <w:lsdException w:name="caption" w:semiHidden="1" w:uiPriority="35" w:unhideWhenUsed="1"/>
-    <w:lsdException w:name="table of figures" w:semiHidden="1" w:unhideWhenUsed="1"/>
-    <w:lsdException w:name="envelope address" w:semiHidden="1" w:unhideWhenUsed="1"/>
-    <w:lsdException w:name="envelope return" w:semiHidden="1" w:unhideWhenUsed="1"/>
-    <w:lsdException w:name="footnote reference" w:semiHidden="1" w:unhideWhenUsed="1"/>
-    <w:lsdException w:name="annotation reference" w:semiHidden="1" w:unhideWhenUsed="1"/>
-    <w:lsdException w:name="line number" w:semiHidden="1" w:unhideWhenUsed="1"/>
-    <w:lsdException w:name="page number" w:semiHidden="1" w:unhideWhenUsed="1"/>
-    <w:lsdException w:name="endnote reference" w:semiHidden="1" w:unhideWhenUsed="1"/>
-    <w:lsdException w:name="endnote text" w:semiHidden="1" w:unhideWhenUsed="1"/>
-    <w:lsdException w:name="table of authorities" w:semiHidden="1" w:unhideWhenUsed="1"/>
-    <w:lsdException w:name="macro" w:semiHidden="1" w:unhideWhenUsed="1"/>
-    <w:lsdException w:name="toa heading" w:semiHidden="1" w:unhideWhenUsed="1"/>
-    <w:lsdException w:name="List" w:semiHidden="1" w:unhideWhenUsed="1"/>
-    <w:lsdException w:name="List Bullet" w:semiHidden="1" w:unhideWhenUsed="1"/>
-    <w:lsdException w:name="List Number" w:semiHidden="1" w:unhideWhenUsed="1"/>
-    <w:lsdException w:name="List 2" w:semiHidden="1" w:unhideWhenUsed="1"/>
-    <w:lsdException w:name="List 3" w:semiHidden="1" w:unhideWhenUsed="1"/>
-    <w:lsdException w:name="List 4" w:semiHidden="1" w:unhideWhenUsed="1"/>
-    <w:lsdException w:name="List 5" w:semiHidden="1" w:unhideWhenUsed="1"/>
-    <w:lsdException w:name="List Bullet 2" w:semiHidden="1" w:unhideWhenUsed="1"/>
-    <w:lsdException w:name="List Bullet 3" w:semiHidden="1" w:unhideWhenUsed="1"/>
-    <w:lsdException w:name="List Bullet 4" w:semiHidden="1" w:unhideWhenUsed="1"/>
-    <w:lsdException w:name="List Bullet 5" w:semiHidden="1" w:unhideWhenUsed="1"/>
-    <w:lsdException w:name="List Number 2" w:semiHidden="1" w:unhideWhenUsed="1"/>
-    <w:lsdException w:name="List Number 3" w:semiHidden="1" w:unhideWhenUsed="1"/>
-    <w:lsdException w:name="List Number 4" w:semiHidden="1" w:unhideWhenUsed="1"/>
-    <w:lsdException w:name="List Number 5" w:semiHidden="1" w:unhideWhenUsed="1"/>
-    <w:lsdException w:name="Title" w:uiPriority="10" w:qFormat="1"/>
-    <w:lsdException w:name="Closing" w:semiHidden="1" w:unhideWhenUsed="1"/>
-    <w:lsdException w:name="Signature" w:semiHidden="1" w:unhideWhenUsed="1"/>
-    <w:lsdException w:name="Default Paragraph Font" w:semiHidden="1" w:uiPriority="1" w:unhideWhenUsed="1"/>
-    <w:lsdException w:name="Body Text" w:semiHidden="1" w:unhideWhenUsed="1"/>
-    <w:lsdException w:name="Body Text Indent" w:semiHidden="1" w:unhideWhenUsed="1"/>
-    <w:lsdException w:name="List Continue" w:semiHidden="1" w:unhideWhenUsed="1"/>
-    <w:lsdException w:name="List Continue 2" w:semiHidden="1" w:unhideWhenUsed="1"/>
-    <w:lsdException w:name="List Continue 3" w:semiHidden="1" w:unhideWhenUsed="1"/>
-    <w:lsdException w:name="List Continue 4" w:semiHidden="1" w:unhideWhenUsed="1"/>
-    <w:lsdException w:name="List Continue 5" w:semiHidden="1" w:unhideWhenUsed="1"/>
-    <w:lsdException w:name="Message Header" w:semiHidden="1" w:unhideWhenUsed="1"/>
-    <w:lsdException w:name="Subtitle" w:uiPriority="11" w:qFormat="1"/>
-    <w:lsdException w:name="Salutation" w:semiHidden="1" w:unhideWhenUsed="1"/>
-    <w:lsdException w:name="Date" w:semiHidden="1" w:unhideWhenUsed="1"/>
-    <w:lsdException w:name="Body Text First Indent" w:semiHidden="1" w:unhideWhenUsed="1"/>
-    <w:lsdException w:name="Body Text First Indent 2" w:semiHidden="1" w:unhideWhenUsed="1"/>
-    <w:lsdException w:name="Note Heading" w:semiHidden="1" w:unhideWhenUsed="1"/>
-    <w:lsdException w:name="Body Text 2" w:semiHidden="1" w:unhideWhenUsed="1"/>
-    <w:lsdException w:name="Body Text 3" w:semiHidden="1" w:unhideWhenUsed="1"/>
-    <w:lsdException w:name="Body Text Indent 2" w:semiHidden="1" w:unhideWhenUsed="1"/>
-    <w:lsdException w:name="Body Text Indent 3" w:semiHidden="1" w:unhideWhenUsed="1"/>
-    <w:lsdException w:name="Block Text" w:semiHidden="1" w:unhideWhenUsed="1"/>
-    <w:lsdException w:name="Hyperlink" w:semiHidden="1" w:unhideWhenUsed="1"/>
-    <w:lsdException w:name="FollowedHyperlink" w:semiHidden="1" w:unhideWhenUsed="1"/>
-    <w:lsdException w:name="Strong" w:uiPriority="22" w:qFormat="1"/>
-    <w:lsdException w:name="Emphasis" w:uiPriority="20" w:qFormat="1"/>
-    <w:lsdException w:name="Document Map" w:semiHidden="1" w:unhideWhenUsed="1"/>
-    <w:lsdException w:name="Plain Text" w:semiHidden="1" w:unhideWhenUsed="1"/>
-    <w:lsdException w:name="E-mail Signature" w:semiHidden="1" w:unhideWhenUsed="1"/>
-    <w:lsdException w:name="HTML Top of Form" w:semiHidden="1" w:unhideWhenUsed="1"/>
-    <w:lsdException w:name="HTML Bottom of Form" w:semiHidden="1" w:unhideWhenUsed="1"/>
-    <w:lsdException w:name="Normal (Web)" w:semiHidden="1" w:unhideWhenUsed="1"/>
-    <w:lsdException w:name="HTML Acronym" w:semiHidden="1" w:unhideWhenUsed="1"/>
-    <w:lsdException w:name="HTML Address" w:semiHidden="1" w:unhideWhenUsed="1"/>
-    <w:lsdException w:name="HTML Cite" w:semiHidden="1" w:unhideWhenUsed="1"/>
-    <w:lsdException w:name="HTML Code" w:semiHidden="1" w:unhideWhenUsed="1"/>
-    <w:lsdException w:name="HTML Definition" w:semiHidden="1" w:unhideWhenUsed="1"/>
-    <w:lsdException w:name="HTML Keyboard" w:semiHidden="1" w:unhideWhenUsed="1"/>
-    <w:lsdException w:name="HTML Preformatted" w:semiHidden="1" w:unhideWhenUsed="1"/>
-    <w:lsdException w:name="HTML Sample" w:semiHidden="1" w:unhideWhenUsed="1"/>
-    <w:lsdException w:name="HTML Typewriter" w:semiHidden="1" w:unhideWhenUsed="1"/>
-    <w:lsdException w:name="HTML Variable" w:semiHidden="1" w:unhideWhenUsed="1"/>
-    <w:lsdException w:name="Normal Table" w:semiHidden="1" w:unhideWhenUsed="1"/>
-    <w:lsdException w:name="annotation subject" w:semiHidden="1" w:unhideWhenUsed="1"/>
-    <w:lsdException w:name="No List" w:semiHidden="1" w:unhideWhenUsed="1"/>
-    <w:lsdException w:name="Outline List 1" w:semiHidden="1" w:unhideWhenUsed="1"/>
-    <w:lsdException w:name="Outline List 2" w:semiHidden="1" w:unhideWhenUsed="1"/>
-    <w:lsdException w:name="Outline List 3" w:semiHidden="1" w:unhideWhenUsed="1"/>
-    <w:lsdException w:name="Table Simple 1" w:semiHidden="1" w:unhideWhenUsed="1"/>
-    <w:lsdException w:name="Table Simple 2" w:semiHidden="1" w:unhideWhenUsed="1"/>
-    <w:lsdException w:name="Table Simple 3" w:semiHidden="1" w:unhideWhenUsed="1"/>
-    <w:lsdException w:name="Table Classic 1" w:semiHidden="1" w:unhideWhenUsed="1"/>
-    <w:lsdException w:name="Table Classic 2" w:semiHidden="1" w:unhideWhenUsed="1"/>
-    <w:lsdException w:name="Table Classic 3" w:semiHidden="1" w:unhideWhenUsed="1"/>
-    <w:lsdException w:name="Table Classic 4" w:semiHidden="1" w:unhideWhenUsed="1"/>
-    <w:lsdException w:name="Table Colorful 1" w:semiHidden="1" w:unhideWhenUsed="1"/>
-    <w:lsdException w:name="Table Colorful 2" w:semiHidden="1" w:unhideWhenUsed="1"/>
-    <w:lsdException w:name="Table Colorful 3" w:semiHidden="1" w:unhideWhenUsed="1"/>
-    <w:lsdException w:name="Table Columns 1" w:semiHidden="1" w:unhideWhenUsed="1"/>
-    <w:lsdException w:name="Table Columns 2" w:semiHidden="1" w:unhideWhenUsed="1"/>
-    <w:lsdException w:name="Table Columns 3" w:semiHidden="1" w:unhideWhenUsed="1"/>
-    <w:lsdException w:name="Table Columns 4" w:semiHidden="1" w:unhideWhenUsed="1"/>
-    <w:lsdException w:name="Table Columns 5" w:semiHidden="1" w:unhideWhenUsed="1"/>
-    <w:lsdException w:name="Table Grid 1" w:semiHidden="1" w:unhideWhenUsed="1"/>
-    <w:lsdException w:name="Table Grid 2" w:semiHidden="1" w:unhideWhenUsed="1"/>
-    <w:lsdException w:name="Table Grid 3" w:semiHidden="1" w:unhideWhenUsed="1"/>
-    <w:lsdException w:name="Table Grid 4" w:semiHidden="1" w:unhideWhenUsed="1"/>
-    <w:lsdException w:name="Table Grid 5" w:semiHidden="1" w:unhideWhenUsed="1"/>
-    <w:lsdException w:name="Table Grid 6" w:semiHidden="1" w:unhideWhenUsed="1"/>
-    <w:lsdException w:name="Table Grid 7" w:semiHidden="1" w:unhideWhenUsed="1"/>
-    <w:lsdException w:name="Table Grid 8" w:semiHidden="1" w:unhideWhenUsed="1"/>
-    <w:lsdException w:name="Table List 1" w:semiHidden="1" w:unhideWhenUsed="1"/>
-    <w:lsdException w:name="Table List 2" w:semiHidden="1" w:unhideWhenUsed="1"/>
-    <w:lsdException w:name="Table List 3" w:semiHidden="1" w:unhideWhenUsed="1"/>
-    <w:lsdException w:name="Table List 4" w:semiHidden="1" w:unhideWhenUsed="1"/>
-    <w:lsdException w:name="Table List 5" w:semiHidden="1" w:unhideWhenUsed="1"/>
-    <w:lsdException w:name="Table List 6" w:semiHidden="1" w:unhideWhenUsed="1"/>
-    <w:lsdException w:name="Table List 7" w:semiHidden="1" w:unhideWhenUsed="1"/>
-    <w:lsdException w:name="Table List 8" w:semiHidden="1" w:unhideWhenUsed="1"/>
-    <w:lsdException w:name="Table 3D effects 1" w:semiHidden="1" w:unhideWhenUsed="1"/>
-    <w:lsdException w:name="Table 3D effects 2" w:semiHidden="1" w:unhideWhenUsed="1"/>
-    <w:lsdException w:name="Table 3D effects 3" w:semiHidden="1" w:unhideWhenUsed="1"/>
-    <w:lsdException w:name="Table Contemporary" w:semiHidden="1" w:unhideWhenUsed="1"/>
-    <w:lsdException w:name="Table Elegant" w:semiHidden="1" w:unhideWhenUsed="1"/>
-    <w:lsdException w:name="Table Professional" w:semiHidden="1" w:unhideWhenUsed="1"/>
-    <w:lsdException w:name="Table Subtle 1" w:semiHidden="1" w:unhideWhenUsed="1"/>
-    <w:lsdException w:name="Table Subtle 2" w:semiHidden="1" w:unhideWhenUsed="1"/>
-    <w:lsdException w:name="Table Web 1" w:semiHidden="1" w:unhideWhenUsed="1"/>
-    <w:lsdException w:name="Table Web 2" w:semiHidden="1" w:unhideWhenUsed="1"/>
-    <w:lsdException w:name="Table Web 3" w:semiHidden="1" w:unhideWhenUsed="1"/>
-    <w:lsdException w:name="Balloon Text" w:semiHidden="1" w:unhideWhenUsed="1"/>
-    <w:lsdException w:name="Table Grid" w:uiPriority="59"/>
-    <w:lsdException w:name="Table Theme" w:semiHidden="1" w:unhideWhenUsed="1"/>
-    <w:lsdException w:name="Placeholder Text" w:semiHidden="1"/>
-    <w:lsdException w:name="No Spacing" w:uiPriority="1"/>
-    <w:lsdException w:name="Light Shading" w:uiPriority="60"/>
-    <w:lsdException w:name="Light List" w:uiPriority="61"/>
-    <w:lsdException w:name="Light Grid" w:uiPriority="62"/>
-    <w:lsdException w:name="Medium Shading 1" w:uiPriority="63"/>
-    <w:lsdException w:name="Medium Shading 2" w:uiPriority="64"/>
-    <w:lsdException w:name="Medium List 1" w:uiPriority="65"/>
-    <w:lsdException w:name="Medium List 2" w:uiPriority="66"/>
-    <w:lsdException w:name="Medium Grid 1" w:uiPriority="67"/>
-    <w:lsdException w:name="Medium Grid 2" w:uiPriority="68"/>
-    <w:lsdException w:name="Medium Grid 3" w:uiPriority="69"/>
-    <w:lsdException w:name="Dark List" w:uiPriority="70"/>
-    <w:lsdException w:name="Colorful Shading" w:uiPriority="71"/>
-    <w:lsdException w:name="Colorful List" w:uiPriority="72"/>
-    <w:lsdException w:name="Colorful Grid" w:uiPriority="73"/>
-    <w:lsdException w:name="Light Shading Accent 1" w:uiPriority="60"/>
-    <w:lsdException w:name="Light List Accent 1" w:uiPriority="61"/>
-    <w:lsdException w:name="Light Grid Accent 1" w:uiPriority="62"/>
-    <w:lsdException w:name="Medium Shading 1 Accent 1" w:uiPriority="63"/>
-    <w:lsdException w:name="Medium Shading 2 Accent 1" w:uiPriority="64"/>
-    <w:lsdException w:name="Medium List 1 Accent 1" w:uiPriority="65"/>
-    <w:lsdException w:name="Revision" w:semiHidden="1"/>
-    <w:lsdException w:name="List Paragraph" w:uiPriority="34" w:qFormat="1"/>
-    <w:lsdException w:name="Quote" w:uiPriority="29"/>
-    <w:lsdException w:name="Intense Quote" w:uiPriority="30"/>
-    <w:lsdException w:name="Medium List 2 Accent 1" w:uiPriority="66"/>
-    <w:lsdException w:name="Medium Grid 1 Accent 1" w:uiPriority="67"/>
-    <w:lsdException w:name="Medium Grid 2 Accent 1" w:uiPriority="68"/>
-    <w:lsdException w:name="Medium Grid 3 Accent 1" w:uiPriority="69"/>
-    <w:lsdException w:name="Dark List Accent 1" w:uiPriority="70"/>
-    <w:lsdException w:name="Colorful Shading Accent 1" w:uiPriority="71"/>
-    <w:lsdException w:name="Colorful List Accent 1" w:uiPriority="72"/>
-    <w:lsdException w:name="Colorful Grid Accent 1" w:uiPriority="73"/>
-    <w:lsdException w:name="Light Shading Accent 2" w:uiPriority="60"/>
-    <w:lsdException w:name="Light List Accent 2" w:uiPriority="61"/>
-    <w:lsdException w:name="Light Grid Accent 2" w:uiPriority="62"/>
-    <w:lsdException w:name="Medium Shading 1 Accent 2" w:uiPriority="63"/>
-    <w:lsdException w:name="Medium Shading 2 Accent 2" w:uiPriority="64"/>
-    <w:lsdException w:name="Medium List 1 Accent 2" w:uiPriority="65"/>
-    <w:lsdException w:name="Medium List 2 Accent 2" w:uiPriority="66"/>
-    <w:lsdException w:name="Medium Grid 1 Accent 2" w:uiPriority="67"/>
-    <w:lsdException w:name="Medium Grid 2 Accent 2" w:uiPriority="68"/>
-    <w:lsdException w:name="Medium Grid 3 Accent 2" w:uiPriority="69"/>
-    <w:lsdException w:name="Dark List Accent 2" w:uiPriority="70"/>
-    <w:lsdException w:name="Colorful Shading Accent 2" w:uiPriority="71"/>
-    <w:lsdException w:name="Colorful List Accent 2" w:uiPriority="72"/>
-    <w:lsdException w:name="Colorful Grid Accent 2" w:uiPriority="73"/>
-    <w:lsdException w:name="Light Shading Accent 3" w:uiPriority="60"/>
-    <w:lsdException w:name="Light List Accent 3" w:uiPriority="61"/>
-    <w:lsdException w:name="Light Grid Accent 3" w:uiPriority="62"/>
-    <w:lsdException w:name="Medium Shading 1 Accent 3" w:uiPriority="63"/>
-    <w:lsdException w:name="Medium Shading 2 Accent 3" w:uiPriority="64"/>
-    <w:lsdException w:name="Medium List 1 Accent 3" w:uiPriority="65"/>
-    <w:lsdException w:name="Medium List 2 Accent 3" w:uiPriority="66"/>
-    <w:lsdException w:name="Medium Grid 1 Accent 3" w:uiPriority="67"/>
-    <w:lsdException w:name="Medium Grid 2 Accent 3" w:uiPriority="68"/>
-    <w:lsdException w:name="Medium Grid 3 Accent 3" w:uiPriority="69"/>
-    <w:lsdException w:name="Dark List Accent 3" w:uiPriority="70"/>
-    <w:lsdException w:name="Colorful Shading Accent 3" w:uiPriority="71"/>
-    <w:lsdException w:name="Colorful List Accent 3" w:uiPriority="72"/>
-    <w:lsdException w:name="Colorful Grid Accent 3" w:uiPriority="73"/>
-    <w:lsdException w:name="Light Shading Accent 4" w:uiPriority="60"/>
-    <w:lsdException w:name="Light List Accent 4" w:uiPriority="61"/>
-    <w:lsdException w:name="Light Grid Accent 4" w:uiPriority="62"/>
-    <w:lsdException w:name="Medium Shading 1 Accent 4" w:uiPriority="63"/>
-    <w:lsdException w:name="Medium Shading 2 Accent 4" w:uiPriority="64"/>
-    <w:lsdException w:name="Medium List 1 Accent 4" w:uiPriority="65"/>
-    <w:lsdException w:name="Medium List 2 Accent 4" w:uiPriority="66"/>
-    <w:lsdException w:name="Medium Grid 1 Accent 4" w:uiPriority="67"/>
-    <w:lsdException w:name="Medium Grid 2 Accent 4" w:uiPriority="68"/>
-    <w:lsdException w:name="Medium Grid 3 Accent 4" w:uiPriority="69"/>
-    <w:lsdException w:name="Dark List Accent 4" w:uiPriority="70"/>
-    <w:lsdException w:name="Colorful Shading Accent 4" w:uiPriority="71"/>
-    <w:lsdException w:name="Colorful List Accent 4" w:uiPriority="72"/>
-    <w:lsdException w:name="Colorful Grid Accent 4" w:uiPriority="73"/>
-    <w:lsdException w:name="Light Shading Accent 5" w:uiPriority="60"/>
-    <w:lsdException w:name="Light List Accent 5" w:uiPriority="61"/>
-    <w:lsdException w:name="Light Grid Accent 5" w:uiPriority="62"/>
-    <w:lsdException w:name="Medium Shading 1 Accent 5" w:uiPriority="63"/>
-    <w:lsdException w:name="Medium Shading 2 Accent 5" w:uiPriority="64"/>
-    <w:lsdException w:name="Medium List 1 Accent 5" w:uiPriority="65"/>
-    <w:lsdException w:name="Medium List 2 Accent 5" w:uiPriority="66"/>
-    <w:lsdException w:name="Medium Grid 1 Accent 5" w:uiPriority="67"/>
-    <w:lsdException w:name="Medium Grid 2 Accent 5" w:uiPriority="68"/>
-    <w:lsdException w:name="Medium Grid 3 Accent 5" w:uiPriority="69"/>
-    <w:lsdException w:name="Dark List Accent 5" w:uiPriority="70"/>
-    <w:lsdException w:name="Colorful Shading Accent 5" w:uiPriority="71"/>
-    <w:lsdException w:name="Colorful List Accent 5" w:uiPriority="72"/>
-    <w:lsdException w:name="Colorful Grid Accent 5" w:uiPriority="73"/>
-    <w:lsdException w:name="Light Shading Accent 6" w:uiPriority="60"/>
-    <w:lsdException w:name="Light List Accent 6" w:uiPriority="61"/>
-    <w:lsdException w:name="Light Grid Accent 6" w:uiPriority="62"/>
-    <w:lsdException w:name="Medium Shading 1 Accent 6" w:uiPriority="63"/>
-    <w:lsdException w:name="Medium Shading 2 Accent 6" w:uiPriority="64"/>
-    <w:lsdException w:name="Medium List 1 Accent 6" w:uiPriority="65"/>
-    <w:lsdException w:name="Medium List 2 Accent 6" w:uiPriority="66"/>
-    <w:lsdException w:name="Medium Grid 1 Accent 6" w:uiPriority="67"/>
-    <w:lsdException w:name="Medium Grid 2 Accent 6" w:uiPriority="68"/>
-    <w:lsdException w:name="Medium Grid 3 Accent 6" w:uiPriority="69"/>
-    <w:lsdException w:name="Dark List Accent 6" w:uiPriority="70"/>
-    <w:lsdException w:name="Colorful Shading Accent 6" w:uiPriority="71"/>
-    <w:lsdException w:name="Colorful List Accent 6" w:uiPriority="72"/>
-    <w:lsdException w:name="Colorful Grid Accent 6" w:uiPriority="73"/>
-    <w:lsdException w:name="Subtle Emphasis" w:uiPriority="19"/>
-    <w:lsdException w:name="Intense Emphasis" w:uiPriority="21"/>
-    <w:lsdException w:name="Subtle Reference" w:uiPriority="31"/>
-    <w:lsdException w:name="Intense Reference" w:uiPriority="32"/>
-    <w:lsdException w:name="Book Title" w:uiPriority="33"/>
-    <w:lsdException w:name="Bibliography" w:semiHidden="1" w:uiPriority="37" w:unhideWhenUsed="1"/>
-    <w:lsdException w:name="TOC Heading" w:semiHidden="1" w:uiPriority="39" w:unhideWhenUsed="1"/>
-    <w:lsdException w:name="Plain Table 1" w:uiPriority="41"/>
-    <w:lsdException w:name="Plain Table 2" w:uiPriority="42"/>
-    <w:lsdException w:name="Plain Table 3" w:uiPriority="43"/>
-    <w:lsdException w:name="Plain Table 4" w:uiPriority="44"/>
-    <w:lsdException w:name="Plain Table 5" w:uiPriority="45"/>
-    <w:lsdException w:name="Grid Table Light" w:uiPriority="40"/>
-    <w:lsdException w:name="Grid Table 1 Light" w:uiPriority="46"/>
-    <w:lsdException w:name="Grid Table 2" w:uiPriority="47"/>
-    <w:lsdException w:name="Grid Table 3" w:uiPriority="48"/>
-    <w:lsdException w:name="Grid Table 4" w:uiPriority="49"/>
-    <w:lsdException w:name="Grid Table 5 Dark" w:uiPriority="50"/>
-    <w:lsdException w:name="Grid Table 6 Colorful" w:uiPriority="51"/>
-    <w:lsdException w:name="Grid Table 7 Colorful" w:uiPriority="52"/>
-    <w:lsdException w:name="Grid Table 1 Light Accent 1" w:uiPriority="46"/>
-    <w:lsdException w:name="Grid Table 2 Accent 1" w:uiPriority="47"/>
-    <w:lsdException w:name="Grid Table 3 Accent 1" w:uiPriority="48"/>
-    <w:lsdException w:name="Grid Table 4 Accent 1" w:uiPriority="49"/>
-    <w:lsdException w:name="Grid Table 5 Dark Accent 1" w:uiPriority="50"/>
-    <w:lsdException w:name="Grid Table 6 Colorful Accent 1" w:uiPriority="51"/>
-    <w:lsdException w:name="Grid Table 7 Colorful Accent 1" w:uiPriority="52"/>
-    <w:lsdException w:name="Grid Table 1 Light Accent 2" w:uiPriority="46"/>
-    <w:lsdException w:name="Grid Table 2 Accent 2" w:uiPriority="47"/>
-    <w:lsdException w:name="Grid Table 3 Accent 2" w:uiPriority="48"/>
-    <w:lsdException w:name="Grid Table 4 Accent 2" w:uiPriority="49"/>
-    <w:lsdException w:name="Grid Table 5 Dark Accent 2" w:uiPriority="50"/>
-    <w:lsdException w:name="Grid Table 6 Colorful Accent 2" w:uiPriority="51"/>
-    <w:lsdException w:name="Grid Table 7 Colorful Accent 2" w:uiPriority="52"/>
-    <w:lsdException w:name="Grid Table 1 Light Accent 3" w:uiPriority="46"/>
-    <w:lsdException w:name="Grid Table 2 Accent 3" w:uiPriority="47"/>
-    <w:lsdException w:name="Grid Table 3 Accent 3" w:uiPriority="48"/>
-    <w:lsdException w:name="Grid Table 4 Accent 3" w:uiPriority="49"/>
-    <w:lsdException w:name="Grid Table 5 Dark Accent 3" w:uiPriority="50"/>
-    <w:lsdException w:name="Grid Table 6 Colorful Accent 3" w:uiPriority="51"/>
-    <w:lsdException w:name="Grid Table 7 Colorful Accent 3" w:uiPriority="52"/>
-    <w:lsdException w:name="Grid Table 1 Light Accent 4" w:uiPriority="46"/>
-    <w:lsdException w:name="Grid Table 2 Accent 4" w:uiPriority="47"/>
-    <w:lsdException w:name="Grid Table 3 Accent 4" w:uiPriority="48"/>
-    <w:lsdException w:name="Grid Table 4 Accent 4" w:uiPriority="49"/>
-    <w:lsdException w:name="Grid Table 5 Dark Accent 4" w:uiPriority="50"/>
-    <w:lsdException w:name="Grid Table 6 Colorful Accent 4" w:uiPriority="51"/>
-    <w:lsdException w:name="Grid Table 7 Colorful Accent 4" w:uiPriority="52"/>
-    <w:lsdException w:name="Grid Table 1 Light Accent 5" w:uiPriority="46"/>
-    <w:lsdException w:name="Grid Table 2 Accent 5" w:uiPriority="47"/>
-    <w:lsdException w:name="Grid Table 3 Accent 5" w:uiPriority="48"/>
-    <w:lsdException w:name="Grid Table 4 Accent 5" w:uiPriority="49"/>
-    <w:lsdException w:name="Grid Table 5 Dark Accent 5" w:uiPriority="50"/>
-    <w:lsdException w:name="Grid Table 6 Colorful Accent 5" w:uiPriority="51"/>
-    <w:lsdException w:name="Grid Table 7 Colorful Accent 5" w:uiPriority="52"/>
-    <w:lsdException w:name="Grid Table 1 Light Accent 6" w:uiPriority="46"/>
-    <w:lsdException w:name="Grid Table 2 Accent 6" w:uiPriority="47"/>
-    <w:lsdException w:name="Grid Table 3 Accent 6" w:uiPriority="48"/>
-    <w:lsdException w:name="Grid Table 4 Accent 6" w:uiPriority="49"/>
-    <w:lsdException w:name="Grid Table 5 Dark Accent 6" w:uiPriority="50"/>
-    <w:lsdException w:name="Grid Table 6 Colorful Accent 6" w:uiPriority="51"/>
-    <w:lsdException w:name="Grid Table 7 Colorful Accent 6" w:uiPriority="52"/>
-    <w:lsdException w:name="List Table 1 Light" w:uiPriority="46"/>
-    <w:lsdException w:name="List Table 2" w:uiPriority="47"/>
-    <w:lsdException w:name="List Table 3" w:uiPriority="48"/>
-    <w:lsdException w:name="List Table 4" w:uiPriority="49"/>
-    <w:lsdException w:name="List Table 5 Dark" w:uiPriority="50"/>
-    <w:lsdException w:name="List Table 6 Colorful" w:uiPriority="51"/>
-    <w:lsdException w:name="List Table 7 Colorful" w:uiPriority="52"/>
-    <w:lsdException w:name="List Table 1 Light Accent 1" w:uiPriority="46"/>
-    <w:lsdException w:name="List Table 2 Accent 1" w:uiPriority="47"/>
-    <w:lsdException w:name="List Table 3 Accent 1" w:uiPriority="48"/>
-    <w:lsdException w:name="List Table 4 Accent 1" w:uiPriority="49"/>
-    <w:lsdException w:name="List Table 5 Dark Accent 1" w:uiPriority="50"/>
-    <w:lsdException w:name="List Table 6 Colorful Accent 1" w:uiPriority="51"/>
-    <w:lsdException w:name="List Table 7 Colorful Accent 1" w:uiPriority="52"/>
-    <w:lsdException w:name="List Table 1 Light Accent 2" w:uiPriority="46"/>
-    <w:lsdException w:name="List Table 2 Accent 2" w:uiPriority="47"/>
-    <w:lsdException w:name="List Table 3 Accent 2" w:uiPriority="48"/>
-    <w:lsdException w:name="List Table 4 Accent 2" w:uiPriority="49"/>
-    <w:lsdException w:name="List Table 5 Dark Accent 2" w:uiPriority="50"/>
-    <w:lsdException w:name="List Table 6 Colorful Accent 2" w:uiPriority="51"/>
-    <w:lsdException w:name="List Table 7 Colorful Accent 2" w:uiPriority="52"/>
-    <w:lsdException w:name="List Table 1 Light Accent 3" w:uiPriority="46"/>
-    <w:lsdException w:name="List Table 2 Accent 3" w:uiPriority="47"/>
-    <w:lsdException w:name="List Table 3 Accent 3" w:uiPriority="48"/>
-    <w:lsdException w:name="List Table 4 Accent 3" w:uiPriority="49"/>
-    <w:lsdException w:name="List Table 5 Dark Accent 3" w:uiPriority="50"/>
-    <w:lsdException w:name="List Table 6 Colorful Accent 3" w:uiPriority="51"/>
-    <w:lsdException w:name="List Table 7 Colorful Accent 3" w:uiPriority="52"/>
-    <w:lsdException w:name="List Table 1 Light Accent 4" w:uiPriority="46"/>
-    <w:lsdException w:name="List Table 2 Accent 4" w:uiPriority="47"/>
-    <w:lsdException w:name="List Table 3 Accent 4" w:uiPriority="48"/>
-    <w:lsdException w:name="List Table 4 Accent 4" w:uiPriority="49"/>
-    <w:lsdException w:name="List Table 5 Dark Accent 4" w:uiPriority="50"/>
-    <w:lsdException w:name="List Table 6 Colorful Accent 4" w:uiPriority="51"/>
-    <w:lsdException w:name="List Table 7 Colorful Accent 4" w:uiPriority="52"/>
-    <w:lsdException w:name="List Table 1 Light Accent 5" w:uiPriority="46"/>
-    <w:lsdException w:name="List Table 2 Accent 5" w:uiPriority="47"/>
-    <w:lsdException w:name="List Table 3 Accent 5" w:uiPriority="48"/>
-    <w:lsdException w:name="List Table 4 Accent 5" w:uiPriority="49"/>
-    <w:lsdException w:name="List Table 5 Dark Accent 5" w:uiPriority="50"/>
-    <w:lsdException w:name="List Table 6 Colorful Accent 5" w:uiPriority="51"/>
-    <w:lsdException w:name="List Table 7 Colorful Accent 5" w:uiPriority="52"/>
-    <w:lsdException w:name="List Table 1 Light Accent 6" w:uiPriority="46"/>
-    <w:lsdException w:name="List Table 2 Accent 6" w:uiPriority="47"/>
-    <w:lsdException w:name="List Table 3 Accent 6" w:uiPriority="48"/>
-    <w:lsdException w:name="List Table 4 Accent 6" w:uiPriority="49"/>
-    <w:lsdException w:name="List Table 5 Dark Accent 6" w:uiPriority="50"/>
-    <w:lsdException w:name="List Table 6 Colorful Accent 6" w:uiPriority="51"/>
-    <w:lsdException w:name="List Table 7 Colorful Accent 6" w:uiPriority="52"/>
+  <w:latentStyles w:defLockedState="0" w:defUIPriority="99" w:defSemiHidden="1" w:defUnhideWhenUsed="1" w:defQFormat="0" w:count="267">
+    <w:lsdException w:name="Normal" w:semiHidden="0" w:uiPriority="0" w:unhideWhenUsed="0" w:qFormat="1"/>
+    <w:lsdException w:name="heading 1" w:semiHidden="0" w:uiPriority="9" w:unhideWhenUsed="0" w:qFormat="1"/>
+    <w:lsdException w:name="heading 2" w:uiPriority="9" w:qFormat="1"/>
+    <w:lsdException w:name="heading 3" w:uiPriority="9" w:qFormat="1"/>
+    <w:lsdException w:name="heading 4" w:uiPriority="9" w:qFormat="1"/>
+    <w:lsdException w:name="heading 5" w:uiPriority="9" w:qFormat="1"/>
+    <w:lsdException w:name="heading 6" w:uiPriority="9" w:qFormat="1"/>
+    <w:lsdException w:name="heading 7" w:uiPriority="9" w:qFormat="1"/>
+    <w:lsdException w:name="heading 8" w:uiPriority="9" w:qFormat="1"/>
+    <w:lsdException w:name="heading 9" w:uiPriority="9" w:qFormat="1"/>
+    <w:lsdException w:name="toc 1" w:uiPriority="39"/>
+    <w:lsdException w:name="toc 2" w:uiPriority="39"/>
+    <w:lsdException w:name="toc 3" w:uiPriority="39"/>
+    <w:lsdException w:name="toc 4" w:uiPriority="39"/>
+    <w:lsdException w:name="toc 5" w:uiPriority="39"/>
+    <w:lsdException w:name="toc 6" w:uiPriority="39"/>
+    <w:lsdException w:name="toc 7" w:uiPriority="39"/>
+    <w:lsdException w:name="toc 8" w:uiPriority="39"/>
+    <w:lsdException w:name="toc 9" w:uiPriority="39"/>
+    <w:lsdException w:name="caption" w:uiPriority="35"/>
+    <w:lsdException w:name="Title" w:semiHidden="0" w:uiPriority="10" w:unhideWhenUsed="0" w:qFormat="1"/>
+    <w:lsdException w:name="Default Paragraph Font" w:uiPriority="1"/>
+    <w:lsdException w:name="Subtitle" w:semiHidden="0" w:uiPriority="11" w:unhideWhenUsed="0" w:qFormat="1"/>
+    <w:lsdException w:name="Strong" w:semiHidden="0" w:uiPriority="22" w:unhideWhenUsed="0" w:qFormat="1"/>
+    <w:lsdException w:name="Emphasis" w:semiHidden="0" w:uiPriority="20" w:unhideWhenUsed="0" w:qFormat="1"/>
+    <w:lsdException w:name="Table Grid" w:semiHidden="0" w:uiPriority="59" w:unhideWhenUsed="0"/>
+    <w:lsdException w:name="Placeholder Text" w:unhideWhenUsed="0"/>
+    <w:lsdException w:name="No Spacing" w:semiHidden="0" w:uiPriority="1" w:unhideWhenUsed="0"/>
+    <w:lsdException w:name="Light Shading" w:semiHidden="0" w:uiPriority="60" w:unhideWhenUsed="0"/>
+    <w:lsdException w:name="Light List" w:semiHidden="0" w:uiPriority="61" w:unhideWhenUsed="0"/>
+    <w:lsdException w:name="Light Grid" w:semiHidden="0" w:uiPriority="62" w:unhideWhenUsed="0"/>
+    <w:lsdException w:name="Medium Shading 1" w:semiHidden="0" w:uiPriority="63" w:unhideWhenUsed="0"/>
+    <w:lsdException w:name="Medium Shading 2" w:semiHidden="0" w:uiPriority="64" w:unhideWhenUsed="0"/>
+    <w:lsdException w:name="Medium List 1" w:semiHidden="0" w:uiPriority="65" w:unhideWhenUsed="0"/>
+    <w:lsdException w:name="Medium List 2" w:semiHidden="0" w:uiPriority="66" w:unhideWhenUsed="0"/>
+    <w:lsdException w:name="Medium Grid 1" w:semiHidden="0" w:uiPriority="67" w:unhideWhenUsed="0"/>
+    <w:lsdException w:name="Medium Grid 2" w:semiHidden="0" w:uiPriority="68" w:unhideWhenUsed="0"/>
+    <w:lsdException w:name="Medium Grid 3" w:semiHidden="0" w:uiPriority="69" w:unhideWhenUsed="0"/>
+    <w:lsdException w:name="Dark List" w:semiHidden="0" w:uiPriority="70" w:unhideWhenUsed="0"/>
+    <w:lsdException w:name="Colorful Shading" w:semiHidden="0" w:uiPriority="71" w:unhideWhenUsed="0"/>
+    <w:lsdException w:name="Colorful List" w:semiHidden="0" w:uiPriority="72" w:unhideWhenUsed="0"/>
+    <w:lsdException w:name="Colorful Grid" w:semiHidden="0" w:uiPriority="73" w:unhideWhenUsed="0"/>
+    <w:lsdException w:name="Light Shading Accent 1" w:semiHidden="0" w:uiPriority="60" w:unhideWhenUsed="0"/>
+    <w:lsdException w:name="Light List Accent 1" w:semiHidden="0" w:uiPriority="61" w:unhideWhenUsed="0"/>
+    <w:lsdException w:name="Light Grid Accent 1" w:semiHidden="0" w:uiPriority="62" w:unhideWhenUsed="0"/>
+    <w:lsdException w:name="Medium Shading 1 Accent 1" w:semiHidden="0" w:uiPriority="63" w:unhideWhenUsed="0"/>
+    <w:lsdException w:name="Medium Shading 2 Accent 1" w:semiHidden="0" w:uiPriority="64" w:unhideWhenUsed="0"/>
+    <w:lsdException w:name="Medium List 1 Accent 1" w:semiHidden="0" w:uiPriority="65" w:unhideWhenUsed="0"/>
+    <w:lsdException w:name="Revision" w:unhideWhenUsed="0"/>
+    <w:lsdException w:name="List Paragraph" w:semiHidden="0" w:uiPriority="34" w:unhideWhenUsed="0" w:qFormat="1"/>
+    <w:lsdException w:name="Quote" w:semiHidden="0" w:uiPriority="29" w:unhideWhenUsed="0"/>
+    <w:lsdException w:name="Intense Quote" w:semiHidden="0" w:uiPriority="30" w:unhideWhenUsed="0"/>
+    <w:lsdException w:name="Medium List 2 Accent 1" w:semiHidden="0" w:uiPriority="66" w:unhideWhenUsed="0"/>
+    <w:lsdException w:name="Medium Grid 1 Accent 1" w:semiHidden="0" w:uiPriority="67" w:unhideWhenUsed="0"/>
+    <w:lsdException w:name="Medium Grid 2 Accent 1" w:semiHidden="0" w:uiPriority="68" w:unhideWhenUsed="0"/>
+    <w:lsdException w:name="Medium Grid 3 Accent 1" w:semiHidden="0" w:uiPriority="69" w:unhideWhenUsed="0"/>
+    <w:lsdException w:name="Dark List Accent 1" w:semiHidden="0" w:uiPriority="70" w:unhideWhenUsed="0"/>
+    <w:lsdException w:name="Colorful Shading Accent 1" w:semiHidden="0" w:uiPriority="71" w:unhideWhenUsed="0"/>
+    <w:lsdException w:name="Colorful List Accent 1" w:semiHidden="0" w:uiPriority="72" w:unhideWhenUsed="0"/>
+    <w:lsdException w:name="Colorful Grid Accent 1" w:semiHidden="0" w:uiPriority="73" w:unhideWhenUsed="0"/>
+    <w:lsdException w:name="Light Shading Accent 2" w:semiHidden="0" w:uiPriority="60" w:unhideWhenUsed="0"/>
+    <w:lsdException w:name="Light List Accent 2" w:semiHidden="0" w:uiPriority="61" w:unhideWhenUsed="0"/>
+    <w:lsdException w:name="Light Grid Accent 2" w:semiHidden="0" w:uiPriority="62" w:unhideWhenUsed="0"/>
+    <w:lsdException w:name="Medium Shading 1 Accent 2" w:semiHidden="0" w:uiPriority="63" w:unhideWhenUsed="0"/>
+    <w:lsdException w:name="Medium Shading 2 Accent 2" w:semiHidden="0" w:uiPriority="64" w:unhideWhenUsed="0"/>
+    <w:lsdException w:name="Medium List 1 Accent 2" w:semiHidden="0" w:uiPriority="65" w:unhideWhenUsed="0"/>
+    <w:lsdException w:name="Medium List 2 Accent 2" w:semiHidden="0" w:uiPriority="66" w:unhideWhenUsed="0"/>
+    <w:lsdException w:name="Medium Grid 1 Accent 2" w:semiHidden="0" w:uiPriority="67" w:unhideWhenUsed="0"/>
+    <w:lsdException w:name="Medium Grid 2 Accent 2" w:semiHidden="0" w:uiPriority="68" w:unhideWhenUsed="0"/>
+    <w:lsdException w:name="Medium Grid 3 Accent 2" w:semiHidden="0" w:uiPriority="69" w:unhideWhenUsed="0"/>
+    <w:lsdException w:name="Dark List Accent 2" w:semiHidden="0" w:uiPriority="70" w:unhideWhenUsed="0"/>
+    <w:lsdException w:name="Colorful Shading Accent 2" w:semiHidden="0" w:uiPriority="71" w:unhideWhenUsed="0"/>
+    <w:lsdException w:name="Colorful List Accent 2" w:semiHidden="0" w:uiPriority="72" w:unhideWhenUsed="0"/>
+    <w:lsdException w:name="Colorful Grid Accent 2" w:semiHidden="0" w:uiPriority="73" w:unhideWhenUsed="0"/>
+    <w:lsdException w:name="Light Shading Accent 3" w:semiHidden="0" w:uiPriority="60" w:unhideWhenUsed="0"/>
+    <w:lsdException w:name="Light List Accent 3" w:semiHidden="0" w:uiPriority="61" w:unhideWhenUsed="0"/>
+    <w:lsdException w:name="Light Grid Accent 3" w:semiHidden="0" w:uiPriority="62" w:unhideWhenUsed="0"/>
+    <w:lsdException w:name="Medium Shading 1 Accent 3" w:semiHidden="0" w:uiPriority="63" w:unhideWhenUsed="0"/>
+    <w:lsdException w:name="Medium Shading 2 Accent 3" w:semiHidden="0" w:uiPriority="64" w:unhideWhenUsed="0"/>
+    <w:lsdException w:name="Medium List 1 Accent 3" w:semiHidden="0" w:uiPriority="65" w:unhideWhenUsed="0"/>
+    <w:lsdException w:name="Medium List 2 Accent 3" w:semiHidden="0" w:uiPriority="66" w:unhideWhenUsed="0"/>
+    <w:lsdException w:name="Medium Grid 1 Accent 3" w:semiHidden="0" w:uiPriority="67" w:unhideWhenUsed="0"/>
+    <w:lsdException w:name="Medium Grid 2 Accent 3" w:semiHidden="0" w:uiPriority="68" w:unhideWhenUsed="0"/>
+    <w:lsdException w:name="Medium Grid 3 Accent 3" w:semiHidden="0" w:uiPriority="69" w:unhideWhenUsed="0"/>
+    <w:lsdException w:name="Dark List Accent 3" w:semiHidden="0" w:uiPriority="70" w:unhideWhenUsed="0"/>
+    <w:lsdException w:name="Colorful Shading Accent 3" w:semiHidden="0" w:uiPriority="71" w:unhideWhenUsed="0"/>
+    <w:lsdException w:name="Colorful List Accent 3" w:semiHidden="0" w:uiPriority="72" w:unhideWhenUsed="0"/>
+    <w:lsdException w:name="Colorful Grid Accent 3" w:semiHidden="0" w:uiPriority="73" w:unhideWhenUsed="0"/>
+    <w:lsdException w:name="Light Shading Accent 4" w:semiHidden="0" w:uiPriority="60" w:unhideWhenUsed="0"/>
+    <w:lsdException w:name="Light List Accent 4" w:semiHidden="0" w:uiPriority="61" w:unhideWhenUsed="0"/>
+    <w:lsdException w:name="Light Grid Accent 4" w:semiHidden="0" w:uiPriority="62" w:unhideWhenUsed="0"/>
+    <w:lsdException w:name="Medium Shading 1 Accent 4" w:semiHidden="0" w:uiPriority="63" w:unhideWhenUsed="0"/>
+    <w:lsdException w:name="Medium Shading 2 Accent 4" w:semiHidden="0" w:uiPriority="64" w:unhideWhenUsed="0"/>
+    <w:lsdException w:name="Medium List 1 Accent 4" w:semiHidden="0" w:uiPriority="65" w:unhideWhenUsed="0"/>
+    <w:lsdException w:name="Medium List 2 Accent 4" w:semiHidden="0" w:uiPriority="66" w:unhideWhenUsed="0"/>
+    <w:lsdException w:name="Medium Grid 1 Accent 4" w:semiHidden="0" w:uiPriority="67" w:unhideWhenUsed="0"/>
+    <w:lsdException w:name="Medium Grid 2 Accent 4" w:semiHidden="0" w:uiPriority="68" w:unhideWhenUsed="0"/>
+    <w:lsdException w:name="Medium Grid 3 Accent 4" w:semiHidden="0" w:uiPriority="69" w:unhideWhenUsed="0"/>
+    <w:lsdException w:name="Dark List Accent 4" w:semiHidden="0" w:uiPriority="70" w:unhideWhenUsed="0"/>
+    <w:lsdException w:name="Colorful Shading Accent 4" w:semiHidden="0" w:uiPriority="71" w:unhideWhenUsed="0"/>
+    <w:lsdException w:name="Colorful List Accent 4" w:semiHidden="0" w:uiPriority="72" w:unhideWhenUsed="0"/>
+    <w:lsdException w:name="Colorful Grid Accent 4" w:semiHidden="0" w:uiPriority="73" w:unhideWhenUsed="0"/>
+    <w:lsdException w:name="Light Shading Accent 5" w:semiHidden="0" w:uiPriority="60" w:unhideWhenUsed="0"/>
+    <w:lsdException w:name="Light List Accent 5" w:semiHidden="0" w:uiPriority="61" w:unhideWhenUsed="0"/>
+    <w:lsdException w:name="Light Grid Accent 5" w:semiHidden="0" w:uiPriority="62" w:unhideWhenUsed="0"/>
+    <w:lsdException w:name="Medium Shading 1 Accent 5" w:semiHidden="0" w:uiPriority="63" w:unhideWhenUsed="0"/>
+    <w:lsdException w:name="Medium Shading 2 Accent 5" w:semiHidden="0" w:uiPriority="64" w:unhideWhenUsed="0"/>
+    <w:lsdException w:name="Medium List 1 Accent 5" w:semiHidden="0" w:uiPriority="65" w:unhideWhenUsed="0"/>
+    <w:lsdException w:name="Medium List 2 Accent 5" w:semiHidden="0" w:uiPriority="66" w:unhideWhenUsed="0"/>
+    <w:lsdException w:name="Medium Grid 1 Accent 5" w:semiHidden="0" w:uiPriority="67" w:unhideWhenUsed="0"/>
+    <w:lsdException w:name="Medium Grid 2 Accent 5" w:semiHidden="0" w:uiPriority="68" w:unhideWhenUsed="0"/>
+    <w:lsdException w:name="Medium Grid 3 Accent 5" w:semiHidden="0" w:uiPriority="69" w:unhideWhenUsed="0"/>
+    <w:lsdException w:name="Dark List Accent 5" w:semiHidden="0" w:uiPriority="70" w:unhideWhenUsed="0"/>
+    <w:lsdException w:name="Colorful Shading Accent 5" w:semiHidden="0" w:uiPriority="71" w:unhideWhenUsed="0"/>
+    <w:lsdException w:name="Colorful List Accent 5" w:semiHidden="0" w:uiPriority="72" w:unhideWhenUsed="0"/>
+    <w:lsdException w:name="Colorful Grid Accent 5" w:semiHidden="0" w:uiPriority="73" w:unhideWhenUsed="0"/>
+    <w:lsdException w:name="Light Shading Accent 6" w:semiHidden="0" w:uiPriority="60" w:unhideWhenUsed="0"/>
+    <w:lsdException w:name="Light List Accent 6" w:semiHidden="0" w:uiPriority="61" w:unhideWhenUsed="0"/>
+    <w:lsdException w:name="Light Grid Accent 6" w:semiHidden="0" w:uiPriority="62" w:unhideWhenUsed="0"/>
+    <w:lsdException w:name="Medium Shading 1 Accent 6" w:semiHidden="0" w:uiPriority="63" w:unhideWhenUsed="0"/>
+    <w:lsdException w:name="Medium Shading 2 Accent 6" w:semiHidden="0" w:uiPriority="64" w:unhideWhenUsed="0"/>
+    <w:lsdException w:name="Medium List 1 Accent 6" w:semiHidden="0" w:uiPriority="65" w:unhideWhenUsed="0"/>
+    <w:lsdException w:name="Medium List 2 Accent 6" w:semiHidden="0" w:uiPriority="66" w:unhideWhenUsed="0"/>
+    <w:lsdException w:name="Medium Grid 1 Accent 6" w:semiHidden="0" w:uiPriority="67" w:unhideWhenUsed="0"/>
+    <w:lsdException w:name="Medium Grid 2 Accent 6" w:semiHidden="0" w:uiPriority="68" w:unhideWhenUsed="0"/>
+    <w:lsdException w:name="Medium Grid 3 Accent 6" w:semiHidden="0" w:uiPriority="69" w:unhideWhenUsed="0"/>
+    <w:lsdException w:name="Dark List Accent 6" w:semiHidden="0" w:uiPriority="70" w:unhideWhenUsed="0"/>
+    <w:lsdException w:name="Colorful Shading Accent 6" w:semiHidden="0" w:uiPriority="71" w:unhideWhenUsed="0"/>
+    <w:lsdException w:name="Colorful List Accent 6" w:semiHidden="0" w:uiPriority="72" w:unhideWhenUsed="0"/>
+    <w:lsdException w:name="Colorful Grid Accent 6" w:semiHidden="0" w:uiPriority="73" w:unhideWhenUsed="0"/>
+    <w:lsdException w:name="Subtle Emphasis" w:semiHidden="0" w:uiPriority="19" w:unhideWhenUsed="0"/>
+    <w:lsdException w:name="Intense Emphasis" w:semiHidden="0" w:uiPriority="21" w:unhideWhenUsed="0"/>
+    <w:lsdException w:name="Subtle Reference" w:semiHidden="0" w:uiPriority="31" w:unhideWhenUsed="0"/>
+    <w:lsdException w:name="Intense Reference" w:semiHidden="0" w:uiPriority="32" w:unhideWhenUsed="0"/>
+    <w:lsdException w:name="Book Title" w:semiHidden="0" w:uiPriority="33" w:unhideWhenUsed="0"/>
+    <w:lsdException w:name="Bibliography" w:uiPriority="37"/>
+    <w:lsdException w:name="TOC Heading" w:uiPriority="39"/>
   </w:latentStyles>
   <w:style w:type="paragraph" w:default="1" w:styleId="Normal">
     <w:name w:val="Normal"/>
@@ -30599,6 +30397,7 @@
       <w:lang w:val="en-GB" w:eastAsia="ja-JP"/>
     </w:rPr>
     <w:tblPr>
+      <w:tblInd w:w="0" w:type="dxa"/>
       <w:tblBorders>
         <w:top w:val="single" w:sz="4" w:space="0" w:color="auto"/>
         <w:left w:val="single" w:sz="4" w:space="0" w:color="auto"/>
@@ -30607,6 +30406,12 @@
         <w:insideH w:val="single" w:sz="4" w:space="0" w:color="auto"/>
         <w:insideV w:val="single" w:sz="4" w:space="0" w:color="auto"/>
       </w:tblBorders>
+      <w:tblCellMar>
+        <w:top w:w="0" w:type="dxa"/>
+        <w:left w:w="108" w:type="dxa"/>
+        <w:bottom w:w="0" w:type="dxa"/>
+        <w:right w:w="108" w:type="dxa"/>
+      </w:tblCellMar>
     </w:tblPr>
   </w:style>
   <w:style w:type="paragraph" w:styleId="Header">
@@ -30734,6 +30539,7 @@
     <w:tblPr>
       <w:tblStyleRowBandSize w:val="1"/>
       <w:tblStyleColBandSize w:val="1"/>
+      <w:tblInd w:w="0" w:type="dxa"/>
       <w:tblBorders>
         <w:top w:val="single" w:sz="8" w:space="0" w:color="000000" w:themeColor="text1"/>
         <w:left w:val="single" w:sz="8" w:space="0" w:color="000000" w:themeColor="text1"/>
@@ -30742,6 +30548,12 @@
         <w:insideH w:val="single" w:sz="8" w:space="0" w:color="000000" w:themeColor="text1"/>
         <w:insideV w:val="single" w:sz="8" w:space="0" w:color="000000" w:themeColor="text1"/>
       </w:tblBorders>
+      <w:tblCellMar>
+        <w:top w:w="0" w:type="dxa"/>
+        <w:left w:w="108" w:type="dxa"/>
+        <w:bottom w:w="0" w:type="dxa"/>
+        <w:right w:w="108" w:type="dxa"/>
+      </w:tblCellMar>
     </w:tblPr>
     <w:tblStylePr w:type="firstRow">
       <w:pPr>
@@ -31249,10 +31061,17 @@
     <w:tblPr>
       <w:tblStyleRowBandSize w:val="1"/>
       <w:tblStyleColBandSize w:val="1"/>
+      <w:tblInd w:w="0" w:type="dxa"/>
       <w:tblBorders>
         <w:top w:val="single" w:sz="8" w:space="0" w:color="4BACC6" w:themeColor="accent5"/>
         <w:bottom w:val="single" w:sz="8" w:space="0" w:color="4BACC6" w:themeColor="accent5"/>
       </w:tblBorders>
+      <w:tblCellMar>
+        <w:top w:w="0" w:type="dxa"/>
+        <w:left w:w="108" w:type="dxa"/>
+        <w:bottom w:w="0" w:type="dxa"/>
+        <w:right w:w="108" w:type="dxa"/>
+      </w:tblCellMar>
     </w:tblPr>
     <w:tblStylePr w:type="firstRow">
       <w:pPr>
@@ -31497,6 +31316,12 @@
         <w:insideH w:val="single" w:sz="2" w:space="0" w:color="95B3D7" w:themeColor="accent1" w:themeTint="99"/>
         <w:insideV w:val="single" w:sz="2" w:space="0" w:color="95B3D7" w:themeColor="accent1" w:themeTint="99"/>
       </w:tblBorders>
+      <w:tblCellMar>
+        <w:top w:w="0" w:type="dxa"/>
+        <w:left w:w="108" w:type="dxa"/>
+        <w:bottom w:w="0" w:type="dxa"/>
+        <w:right w:w="108" w:type="dxa"/>
+      </w:tblCellMar>
     </w:tblPr>
     <w:tblStylePr w:type="firstRow">
       <w:rPr>
@@ -31563,12 +31388,19 @@
     <w:tblPr>
       <w:tblStyleRowBandSize w:val="1"/>
       <w:tblStyleColBandSize w:val="1"/>
+      <w:tblInd w:w="0" w:type="dxa"/>
       <w:tblBorders>
         <w:top w:val="single" w:sz="2" w:space="0" w:color="D99594" w:themeColor="accent2" w:themeTint="99"/>
         <w:bottom w:val="single" w:sz="2" w:space="0" w:color="D99594" w:themeColor="accent2" w:themeTint="99"/>
         <w:insideH w:val="single" w:sz="2" w:space="0" w:color="D99594" w:themeColor="accent2" w:themeTint="99"/>
         <w:insideV w:val="single" w:sz="2" w:space="0" w:color="D99594" w:themeColor="accent2" w:themeTint="99"/>
       </w:tblBorders>
+      <w:tblCellMar>
+        <w:top w:w="0" w:type="dxa"/>
+        <w:left w:w="108" w:type="dxa"/>
+        <w:bottom w:w="0" w:type="dxa"/>
+        <w:right w:w="108" w:type="dxa"/>
+      </w:tblCellMar>
     </w:tblPr>
     <w:tblStylePr w:type="firstRow">
       <w:rPr>
@@ -31638,6 +31470,7 @@
     <w:tblPr>
       <w:tblStyleRowBandSize w:val="1"/>
       <w:tblStyleColBandSize w:val="1"/>
+      <w:tblInd w:w="0" w:type="dxa"/>
       <w:tblBorders>
         <w:top w:val="single" w:sz="8" w:space="0" w:color="4F81BD" w:themeColor="accent1"/>
         <w:left w:val="single" w:sz="8" w:space="0" w:color="4F81BD" w:themeColor="accent1"/>
@@ -31647,7 +31480,9 @@
         <w:insideV w:val="single" w:sz="8" w:space="0" w:color="4F81BD" w:themeColor="accent1"/>
       </w:tblBorders>
       <w:tblCellMar>
+        <w:top w:w="0" w:type="dxa"/>
         <w:left w:w="0" w:type="dxa"/>
+        <w:bottom w:w="0" w:type="dxa"/>
         <w:right w:w="0" w:type="dxa"/>
       </w:tblCellMar>
     </w:tblPr>
@@ -31767,12 +31602,19 @@
     <w:tblPr>
       <w:tblStyleRowBandSize w:val="1"/>
       <w:tblStyleColBandSize w:val="1"/>
+      <w:tblInd w:w="0" w:type="dxa"/>
       <w:tblBorders>
         <w:top w:val="single" w:sz="8" w:space="0" w:color="4BACC6" w:themeColor="accent5"/>
         <w:left w:val="single" w:sz="8" w:space="0" w:color="4BACC6" w:themeColor="accent5"/>
         <w:bottom w:val="single" w:sz="8" w:space="0" w:color="4BACC6" w:themeColor="accent5"/>
         <w:right w:val="single" w:sz="8" w:space="0" w:color="4BACC6" w:themeColor="accent5"/>
       </w:tblBorders>
+      <w:tblCellMar>
+        <w:top w:w="0" w:type="dxa"/>
+        <w:left w:w="108" w:type="dxa"/>
+        <w:bottom w:w="0" w:type="dxa"/>
+        <w:right w:w="108" w:type="dxa"/>
+      </w:tblCellMar>
     </w:tblPr>
     <w:tblStylePr w:type="firstRow">
       <w:pPr>
@@ -31903,10 +31745,17 @@
     <w:tblPr>
       <w:tblStyleRowBandSize w:val="1"/>
       <w:tblStyleColBandSize w:val="1"/>
+      <w:tblInd w:w="0" w:type="dxa"/>
       <w:tblBorders>
         <w:top w:val="single" w:sz="8" w:space="0" w:color="4F81BD" w:themeColor="accent1"/>
         <w:bottom w:val="single" w:sz="8" w:space="0" w:color="4F81BD" w:themeColor="accent1"/>
       </w:tblBorders>
+      <w:tblCellMar>
+        <w:top w:w="0" w:type="dxa"/>
+        <w:left w:w="108" w:type="dxa"/>
+        <w:bottom w:w="0" w:type="dxa"/>
+        <w:right w:w="108" w:type="dxa"/>
+      </w:tblCellMar>
     </w:tblPr>
     <w:trPr>
       <w:cantSplit/>
@@ -32002,6 +31851,7 @@
     <w:tblPr>
       <w:tblStyleRowBandSize w:val="1"/>
       <w:tblStyleColBandSize w:val="1"/>
+      <w:tblInd w:w="0" w:type="dxa"/>
       <w:tblBorders>
         <w:top w:val="single" w:sz="8" w:space="0" w:color="000000" w:themeColor="text1"/>
         <w:left w:val="single" w:sz="8" w:space="0" w:color="000000" w:themeColor="text1"/>
@@ -32010,6 +31860,2420 @@
         <w:insideH w:val="single" w:sz="8" w:space="0" w:color="000000" w:themeColor="text1"/>
         <w:insideV w:val="single" w:sz="8" w:space="0" w:color="000000" w:themeColor="text1"/>
       </w:tblBorders>
+      <w:tblCellMar>
+        <w:top w:w="0" w:type="dxa"/>
+        <w:left w:w="108" w:type="dxa"/>
+        <w:bottom w:w="0" w:type="dxa"/>
+        <w:right w:w="108" w:type="dxa"/>
+      </w:tblCellMar>
+    </w:tblPr>
+    <w:tblStylePr w:type="firstRow">
+      <w:pPr>
+        <w:spacing w:before="0" w:after="0" w:line="240" w:lineRule="auto"/>
+      </w:pPr>
+      <w:rPr>
+        <w:rFonts w:asciiTheme="majorHAnsi" w:eastAsiaTheme="majorEastAsia" w:hAnsiTheme="majorHAnsi" w:cstheme="majorBidi"/>
+        <w:b/>
+        <w:bCs/>
+      </w:rPr>
+      <w:tblPr/>
+      <w:tcPr>
+        <w:tcBorders>
+          <w:top w:val="single" w:sz="8" w:space="0" w:color="000000" w:themeColor="text1"/>
+          <w:left w:val="single" w:sz="8" w:space="0" w:color="000000" w:themeColor="text1"/>
+          <w:bottom w:val="single" w:sz="18" w:space="0" w:color="000000" w:themeColor="text1"/>
+          <w:right w:val="single" w:sz="8" w:space="0" w:color="000000" w:themeColor="text1"/>
+          <w:insideH w:val="nil"/>
+          <w:insideV w:val="single" w:sz="8" w:space="0" w:color="000000" w:themeColor="text1"/>
+        </w:tcBorders>
+      </w:tcPr>
+    </w:tblStylePr>
+    <w:tblStylePr w:type="lastRow">
+      <w:pPr>
+        <w:spacing w:before="0" w:after="0" w:line="240" w:lineRule="auto"/>
+      </w:pPr>
+      <w:rPr>
+        <w:rFonts w:asciiTheme="majorHAnsi" w:eastAsiaTheme="majorEastAsia" w:hAnsiTheme="majorHAnsi" w:cstheme="majorBidi"/>
+        <w:b/>
+        <w:bCs/>
+      </w:rPr>
+      <w:tblPr/>
+      <w:tcPr>
+        <w:tcBorders>
+          <w:top w:val="double" w:sz="6" w:space="0" w:color="000000" w:themeColor="text1"/>
+          <w:left w:val="single" w:sz="8" w:space="0" w:color="000000" w:themeColor="text1"/>
+          <w:bottom w:val="single" w:sz="8" w:space="0" w:color="000000" w:themeColor="text1"/>
+          <w:right w:val="single" w:sz="8" w:space="0" w:color="000000" w:themeColor="text1"/>
+          <w:insideH w:val="nil"/>
+          <w:insideV w:val="single" w:sz="8" w:space="0" w:color="000000" w:themeColor="text1"/>
+        </w:tcBorders>
+      </w:tcPr>
+    </w:tblStylePr>
+    <w:tblStylePr w:type="firstCol">
+      <w:rPr>
+        <w:rFonts w:asciiTheme="majorHAnsi" w:eastAsiaTheme="majorEastAsia" w:hAnsiTheme="majorHAnsi" w:cstheme="majorBidi"/>
+        <w:b/>
+        <w:bCs/>
+      </w:rPr>
+    </w:tblStylePr>
+    <w:tblStylePr w:type="lastCol">
+      <w:rPr>
+        <w:rFonts w:asciiTheme="majorHAnsi" w:eastAsiaTheme="majorEastAsia" w:hAnsiTheme="majorHAnsi" w:cstheme="majorBidi"/>
+        <w:b/>
+        <w:bCs/>
+      </w:rPr>
+      <w:tblPr/>
+      <w:tcPr>
+        <w:tcBorders>
+          <w:top w:val="single" w:sz="8" w:space="0" w:color="000000" w:themeColor="text1"/>
+          <w:left w:val="single" w:sz="8" w:space="0" w:color="000000" w:themeColor="text1"/>
+          <w:bottom w:val="single" w:sz="8" w:space="0" w:color="000000" w:themeColor="text1"/>
+          <w:right w:val="single" w:sz="8" w:space="0" w:color="000000" w:themeColor="text1"/>
+        </w:tcBorders>
+      </w:tcPr>
+    </w:tblStylePr>
+    <w:tblStylePr w:type="band1Vert">
+      <w:tblPr/>
+      <w:tcPr>
+        <w:tcBorders>
+          <w:top w:val="single" w:sz="8" w:space="0" w:color="000000" w:themeColor="text1"/>
+          <w:left w:val="single" w:sz="8" w:space="0" w:color="000000" w:themeColor="text1"/>
+          <w:bottom w:val="single" w:sz="8" w:space="0" w:color="000000" w:themeColor="text1"/>
+          <w:right w:val="single" w:sz="8" w:space="0" w:color="000000" w:themeColor="text1"/>
+        </w:tcBorders>
+        <w:shd w:val="clear" w:color="auto" w:fill="C0C0C0" w:themeFill="text1" w:themeFillTint="3F"/>
+      </w:tcPr>
+    </w:tblStylePr>
+    <w:tblStylePr w:type="band1Horz">
+      <w:tblPr/>
+      <w:tcPr>
+        <w:tcBorders>
+          <w:top w:val="single" w:sz="8" w:space="0" w:color="000000" w:themeColor="text1"/>
+          <w:left w:val="single" w:sz="8" w:space="0" w:color="000000" w:themeColor="text1"/>
+          <w:bottom w:val="single" w:sz="8" w:space="0" w:color="000000" w:themeColor="text1"/>
+          <w:right w:val="single" w:sz="8" w:space="0" w:color="000000" w:themeColor="text1"/>
+          <w:insideV w:val="single" w:sz="8" w:space="0" w:color="000000" w:themeColor="text1"/>
+        </w:tcBorders>
+        <w:shd w:val="clear" w:color="auto" w:fill="C0C0C0" w:themeFill="text1" w:themeFillTint="3F"/>
+      </w:tcPr>
+    </w:tblStylePr>
+    <w:tblStylePr w:type="band2Horz">
+      <w:tblPr/>
+      <w:tcPr>
+        <w:tcBorders>
+          <w:top w:val="single" w:sz="8" w:space="0" w:color="000000" w:themeColor="text1"/>
+          <w:left w:val="single" w:sz="8" w:space="0" w:color="000000" w:themeColor="text1"/>
+          <w:bottom w:val="single" w:sz="8" w:space="0" w:color="000000" w:themeColor="text1"/>
+          <w:right w:val="single" w:sz="8" w:space="0" w:color="000000" w:themeColor="text1"/>
+          <w:insideV w:val="single" w:sz="8" w:space="0" w:color="000000" w:themeColor="text1"/>
+        </w:tcBorders>
+      </w:tcPr>
+    </w:tblStylePr>
+  </w:style>
+  <w:style w:type="numbering" w:customStyle="1" w:styleId="ULStyle2">
+    <w:name w:val="UL Style 2"/>
+    <w:uiPriority w:val="99"/>
+    <w:rsid w:val="0039277B"/>
+    <w:pPr>
+      <w:numPr>
+        <w:numId w:val="5"/>
+      </w:numPr>
+    </w:pPr>
+  </w:style>
+  <w:style w:type="paragraph" w:customStyle="1" w:styleId="FreeCaption">
+    <w:name w:val="Free Caption"/>
+    <w:basedOn w:val="Normal"/>
+    <w:next w:val="Normal"/>
+    <w:link w:val="FreeCaptionChar"/>
+    <w:qFormat/>
+    <w:rsid w:val="009743C4"/>
+    <w:pPr>
+      <w:keepNext/>
+      <w:keepLines/>
+      <w:spacing w:before="240"/>
+      <w:jc w:val="center"/>
+    </w:pPr>
+    <w:rPr>
+      <w:rFonts w:eastAsia="Cambria"/>
+      <w:b/>
+      <w:lang w:val="en-GB" w:eastAsia="ja-JP"/>
+    </w:rPr>
+  </w:style>
+  <w:style w:type="character" w:customStyle="1" w:styleId="FreeCaptionChar">
+    <w:name w:val="Free Caption Char"/>
+    <w:basedOn w:val="Heading5Char"/>
+    <w:link w:val="FreeCaption"/>
+    <w:rsid w:val="0041394B"/>
+    <w:rPr>
+      <w:rFonts w:asciiTheme="majorHAnsi" w:eastAsia="Cambria" w:hAnsiTheme="majorHAnsi"/>
+      <w:b w:val="0"/>
+      <w:bCs w:val="0"/>
+      <w:i/>
+      <w:iCs w:val="0"/>
+      <w:szCs w:val="26"/>
+      <w:lang w:val="en-GB" w:eastAsia="ja-JP"/>
+    </w:rPr>
+  </w:style>
+  <w:style w:type="paragraph" w:styleId="Title">
+    <w:name w:val="Title"/>
+    <w:basedOn w:val="Normal"/>
+    <w:next w:val="Normal"/>
+    <w:link w:val="TitleChar"/>
+    <w:uiPriority w:val="10"/>
+    <w:qFormat/>
+    <w:rsid w:val="00A55320"/>
+    <w:pPr>
+      <w:jc w:val="center"/>
+    </w:pPr>
+    <w:rPr>
+      <w:rFonts w:asciiTheme="majorHAnsi" w:eastAsiaTheme="minorEastAsia" w:hAnsiTheme="majorHAnsi"/>
+      <w:sz w:val="40"/>
+      <w:szCs w:val="40"/>
+      <w:lang w:val="en-GB" w:eastAsia="ja-JP"/>
+    </w:rPr>
+  </w:style>
+  <w:style w:type="character" w:customStyle="1" w:styleId="TitleChar">
+    <w:name w:val="Title Char"/>
+    <w:basedOn w:val="DefaultParagraphFont"/>
+    <w:link w:val="Title"/>
+    <w:uiPriority w:val="10"/>
+    <w:rsid w:val="00A55320"/>
+    <w:rPr>
+      <w:rFonts w:asciiTheme="majorHAnsi" w:eastAsiaTheme="minorEastAsia" w:hAnsiTheme="majorHAnsi"/>
+      <w:sz w:val="40"/>
+      <w:szCs w:val="40"/>
+      <w:lang w:val="en-GB" w:eastAsia="ja-JP"/>
+    </w:rPr>
+  </w:style>
+  <w:style w:type="character" w:styleId="IntenseEmphasis">
+    <w:name w:val="Intense Emphasis"/>
+    <w:basedOn w:val="DefaultParagraphFont"/>
+    <w:uiPriority w:val="21"/>
+    <w:rsid w:val="009743C4"/>
+    <w:rPr>
+      <w:b/>
+      <w:bCs/>
+      <w:i/>
+      <w:iCs/>
+      <w:color w:val="17365D" w:themeColor="text2" w:themeShade="BF"/>
+    </w:rPr>
+  </w:style>
+  <w:style w:type="paragraph" w:styleId="Bibliography">
+    <w:name w:val="Bibliography"/>
+    <w:basedOn w:val="Normal"/>
+    <w:next w:val="Normal"/>
+    <w:uiPriority w:val="37"/>
+    <w:unhideWhenUsed/>
+    <w:rsid w:val="00594B0B"/>
+    <w:pPr>
+      <w:keepLines/>
+      <w:ind w:left="567" w:hanging="567"/>
+    </w:pPr>
+  </w:style>
+  <w:style w:type="numbering" w:customStyle="1" w:styleId="OLStyle1">
+    <w:name w:val="OL Style 1"/>
+    <w:uiPriority w:val="99"/>
+    <w:rsid w:val="00FA1BA7"/>
+    <w:pPr>
+      <w:numPr>
+        <w:numId w:val="20"/>
+      </w:numPr>
+    </w:pPr>
+  </w:style>
+  <w:style w:type="paragraph" w:customStyle="1" w:styleId="TextBody">
+    <w:name w:val="Text Body"/>
+    <w:basedOn w:val="Normal"/>
+    <w:rsid w:val="00743552"/>
+    <w:pPr>
+      <w:widowControl w:val="0"/>
+      <w:suppressAutoHyphens/>
+      <w:spacing w:before="0" w:after="140" w:line="288" w:lineRule="auto"/>
+      <w:ind w:left="1008"/>
+      <w:jc w:val="left"/>
+    </w:pPr>
+    <w:rPr>
+      <w:rFonts w:asciiTheme="minorHAnsi" w:eastAsia="Droid Sans Fallback" w:hAnsiTheme="minorHAnsi" w:cs="FreeSans"/>
+      <w:lang w:eastAsia="zh-CN" w:bidi="hi-IN"/>
+    </w:rPr>
+  </w:style>
+  <w:style w:type="paragraph" w:styleId="BlockText">
+    <w:name w:val="Block Text"/>
+    <w:basedOn w:val="Normal"/>
+    <w:uiPriority w:val="99"/>
+    <w:unhideWhenUsed/>
+    <w:rsid w:val="004F4390"/>
+    <w:pPr>
+      <w:ind w:left="108" w:right="108"/>
+    </w:pPr>
+    <w:rPr>
+      <w:rFonts w:eastAsia="Cambria"/>
+    </w:rPr>
+  </w:style>
+</w:styles>
+</file>
+
+<file path=word/stylesWithEffects.xml><?xml version="1.0" encoding="utf-8"?>
+<w:styles xmlns:wpc="http://schemas.microsoft.com/office/word/2010/wordprocessingCanvas" xmlns:mc="http://schemas.openxmlformats.org/markup-compatibility/2006" xmlns:o="urn:schemas-microsoft-com:office:office" xmlns:r="http://schemas.openxmlformats.org/officeDocument/2006/relationships" xmlns:m="http://schemas.openxmlformats.org/officeDocument/2006/math" xmlns:v="urn:schemas-microsoft-com:vml" xmlns:wp14="http://schemas.microsoft.com/office/word/2010/wordprocessingDrawing" xmlns:wp="http://schemas.openxmlformats.org/drawingml/2006/wordprocessingDrawing" xmlns:w10="urn:schemas-microsoft-com:office:word" xmlns:w="http://schemas.openxmlformats.org/wordprocessingml/2006/main" xmlns:w14="http://schemas.microsoft.com/office/word/2010/wordml" xmlns:wpg="http://schemas.microsoft.com/office/word/2010/wordprocessingGroup" xmlns:wpi="http://schemas.microsoft.com/office/word/2010/wordprocessingInk" xmlns:wne="http://schemas.microsoft.com/office/word/2006/wordml" xmlns:wps="http://schemas.microsoft.com/office/word/2010/wordprocessingShape" mc:Ignorable="w14 wp14">
+  <w:docDefaults>
+    <w:rPrDefault>
+      <w:rPr>
+        <w:rFonts w:ascii="Cambria" w:eastAsia="Times New Roman" w:hAnsi="Cambria" w:cstheme="minorBidi"/>
+        <w:sz w:val="24"/>
+        <w:szCs w:val="24"/>
+        <w:lang w:val="en-US" w:eastAsia="en-US" w:bidi="ar-SA"/>
+      </w:rPr>
+    </w:rPrDefault>
+    <w:pPrDefault/>
+  </w:docDefaults>
+  <w:latentStyles w:defLockedState="0" w:defUIPriority="99" w:defSemiHidden="1" w:defUnhideWhenUsed="1" w:defQFormat="0" w:count="267">
+    <w:lsdException w:name="Normal" w:semiHidden="0" w:uiPriority="0" w:unhideWhenUsed="0" w:qFormat="1"/>
+    <w:lsdException w:name="heading 1" w:semiHidden="0" w:uiPriority="9" w:unhideWhenUsed="0" w:qFormat="1"/>
+    <w:lsdException w:name="heading 2" w:uiPriority="9" w:qFormat="1"/>
+    <w:lsdException w:name="heading 3" w:uiPriority="9" w:qFormat="1"/>
+    <w:lsdException w:name="heading 4" w:uiPriority="9" w:qFormat="1"/>
+    <w:lsdException w:name="heading 5" w:uiPriority="9" w:qFormat="1"/>
+    <w:lsdException w:name="heading 6" w:uiPriority="9" w:qFormat="1"/>
+    <w:lsdException w:name="heading 7" w:uiPriority="9" w:qFormat="1"/>
+    <w:lsdException w:name="heading 8" w:uiPriority="9" w:qFormat="1"/>
+    <w:lsdException w:name="heading 9" w:uiPriority="9" w:qFormat="1"/>
+    <w:lsdException w:name="toc 1" w:uiPriority="39"/>
+    <w:lsdException w:name="toc 2" w:uiPriority="39"/>
+    <w:lsdException w:name="toc 3" w:uiPriority="39"/>
+    <w:lsdException w:name="toc 4" w:uiPriority="39"/>
+    <w:lsdException w:name="toc 5" w:uiPriority="39"/>
+    <w:lsdException w:name="toc 6" w:uiPriority="39"/>
+    <w:lsdException w:name="toc 7" w:uiPriority="39"/>
+    <w:lsdException w:name="toc 8" w:uiPriority="39"/>
+    <w:lsdException w:name="toc 9" w:uiPriority="39"/>
+    <w:lsdException w:name="caption" w:uiPriority="35"/>
+    <w:lsdException w:name="Title" w:semiHidden="0" w:uiPriority="10" w:unhideWhenUsed="0" w:qFormat="1"/>
+    <w:lsdException w:name="Default Paragraph Font" w:uiPriority="1"/>
+    <w:lsdException w:name="Subtitle" w:semiHidden="0" w:uiPriority="11" w:unhideWhenUsed="0" w:qFormat="1"/>
+    <w:lsdException w:name="Strong" w:semiHidden="0" w:uiPriority="22" w:unhideWhenUsed="0" w:qFormat="1"/>
+    <w:lsdException w:name="Emphasis" w:semiHidden="0" w:uiPriority="20" w:unhideWhenUsed="0" w:qFormat="1"/>
+    <w:lsdException w:name="Table Grid" w:semiHidden="0" w:uiPriority="59" w:unhideWhenUsed="0"/>
+    <w:lsdException w:name="Placeholder Text" w:unhideWhenUsed="0"/>
+    <w:lsdException w:name="No Spacing" w:semiHidden="0" w:uiPriority="1" w:unhideWhenUsed="0"/>
+    <w:lsdException w:name="Light Shading" w:semiHidden="0" w:uiPriority="60" w:unhideWhenUsed="0"/>
+    <w:lsdException w:name="Light List" w:semiHidden="0" w:uiPriority="61" w:unhideWhenUsed="0"/>
+    <w:lsdException w:name="Light Grid" w:semiHidden="0" w:uiPriority="62" w:unhideWhenUsed="0"/>
+    <w:lsdException w:name="Medium Shading 1" w:semiHidden="0" w:uiPriority="63" w:unhideWhenUsed="0"/>
+    <w:lsdException w:name="Medium Shading 2" w:semiHidden="0" w:uiPriority="64" w:unhideWhenUsed="0"/>
+    <w:lsdException w:name="Medium List 1" w:semiHidden="0" w:uiPriority="65" w:unhideWhenUsed="0"/>
+    <w:lsdException w:name="Medium List 2" w:semiHidden="0" w:uiPriority="66" w:unhideWhenUsed="0"/>
+    <w:lsdException w:name="Medium Grid 1" w:semiHidden="0" w:uiPriority="67" w:unhideWhenUsed="0"/>
+    <w:lsdException w:name="Medium Grid 2" w:semiHidden="0" w:uiPriority="68" w:unhideWhenUsed="0"/>
+    <w:lsdException w:name="Medium Grid 3" w:semiHidden="0" w:uiPriority="69" w:unhideWhenUsed="0"/>
+    <w:lsdException w:name="Dark List" w:semiHidden="0" w:uiPriority="70" w:unhideWhenUsed="0"/>
+    <w:lsdException w:name="Colorful Shading" w:semiHidden="0" w:uiPriority="71" w:unhideWhenUsed="0"/>
+    <w:lsdException w:name="Colorful List" w:semiHidden="0" w:uiPriority="72" w:unhideWhenUsed="0"/>
+    <w:lsdException w:name="Colorful Grid" w:semiHidden="0" w:uiPriority="73" w:unhideWhenUsed="0"/>
+    <w:lsdException w:name="Light Shading Accent 1" w:semiHidden="0" w:uiPriority="60" w:unhideWhenUsed="0"/>
+    <w:lsdException w:name="Light List Accent 1" w:semiHidden="0" w:uiPriority="61" w:unhideWhenUsed="0"/>
+    <w:lsdException w:name="Light Grid Accent 1" w:semiHidden="0" w:uiPriority="62" w:unhideWhenUsed="0"/>
+    <w:lsdException w:name="Medium Shading 1 Accent 1" w:semiHidden="0" w:uiPriority="63" w:unhideWhenUsed="0"/>
+    <w:lsdException w:name="Medium Shading 2 Accent 1" w:semiHidden="0" w:uiPriority="64" w:unhideWhenUsed="0"/>
+    <w:lsdException w:name="Medium List 1 Accent 1" w:semiHidden="0" w:uiPriority="65" w:unhideWhenUsed="0"/>
+    <w:lsdException w:name="Revision" w:unhideWhenUsed="0"/>
+    <w:lsdException w:name="List Paragraph" w:semiHidden="0" w:uiPriority="34" w:unhideWhenUsed="0" w:qFormat="1"/>
+    <w:lsdException w:name="Quote" w:semiHidden="0" w:uiPriority="29" w:unhideWhenUsed="0"/>
+    <w:lsdException w:name="Intense Quote" w:semiHidden="0" w:uiPriority="30" w:unhideWhenUsed="0"/>
+    <w:lsdException w:name="Medium List 2 Accent 1" w:semiHidden="0" w:uiPriority="66" w:unhideWhenUsed="0"/>
+    <w:lsdException w:name="Medium Grid 1 Accent 1" w:semiHidden="0" w:uiPriority="67" w:unhideWhenUsed="0"/>
+    <w:lsdException w:name="Medium Grid 2 Accent 1" w:semiHidden="0" w:uiPriority="68" w:unhideWhenUsed="0"/>
+    <w:lsdException w:name="Medium Grid 3 Accent 1" w:semiHidden="0" w:uiPriority="69" w:unhideWhenUsed="0"/>
+    <w:lsdException w:name="Dark List Accent 1" w:semiHidden="0" w:uiPriority="70" w:unhideWhenUsed="0"/>
+    <w:lsdException w:name="Colorful Shading Accent 1" w:semiHidden="0" w:uiPriority="71" w:unhideWhenUsed="0"/>
+    <w:lsdException w:name="Colorful List Accent 1" w:semiHidden="0" w:uiPriority="72" w:unhideWhenUsed="0"/>
+    <w:lsdException w:name="Colorful Grid Accent 1" w:semiHidden="0" w:uiPriority="73" w:unhideWhenUsed="0"/>
+    <w:lsdException w:name="Light Shading Accent 2" w:semiHidden="0" w:uiPriority="60" w:unhideWhenUsed="0"/>
+    <w:lsdException w:name="Light List Accent 2" w:semiHidden="0" w:uiPriority="61" w:unhideWhenUsed="0"/>
+    <w:lsdException w:name="Light Grid Accent 2" w:semiHidden="0" w:uiPriority="62" w:unhideWhenUsed="0"/>
+    <w:lsdException w:name="Medium Shading 1 Accent 2" w:semiHidden="0" w:uiPriority="63" w:unhideWhenUsed="0"/>
+    <w:lsdException w:name="Medium Shading 2 Accent 2" w:semiHidden="0" w:uiPriority="64" w:unhideWhenUsed="0"/>
+    <w:lsdException w:name="Medium List 1 Accent 2" w:semiHidden="0" w:uiPriority="65" w:unhideWhenUsed="0"/>
+    <w:lsdException w:name="Medium List 2 Accent 2" w:semiHidden="0" w:uiPriority="66" w:unhideWhenUsed="0"/>
+    <w:lsdException w:name="Medium Grid 1 Accent 2" w:semiHidden="0" w:uiPriority="67" w:unhideWhenUsed="0"/>
+    <w:lsdException w:name="Medium Grid 2 Accent 2" w:semiHidden="0" w:uiPriority="68" w:unhideWhenUsed="0"/>
+    <w:lsdException w:name="Medium Grid 3 Accent 2" w:semiHidden="0" w:uiPriority="69" w:unhideWhenUsed="0"/>
+    <w:lsdException w:name="Dark List Accent 2" w:semiHidden="0" w:uiPriority="70" w:unhideWhenUsed="0"/>
+    <w:lsdException w:name="Colorful Shading Accent 2" w:semiHidden="0" w:uiPriority="71" w:unhideWhenUsed="0"/>
+    <w:lsdException w:name="Colorful List Accent 2" w:semiHidden="0" w:uiPriority="72" w:unhideWhenUsed="0"/>
+    <w:lsdException w:name="Colorful Grid Accent 2" w:semiHidden="0" w:uiPriority="73" w:unhideWhenUsed="0"/>
+    <w:lsdException w:name="Light Shading Accent 3" w:semiHidden="0" w:uiPriority="60" w:unhideWhenUsed="0"/>
+    <w:lsdException w:name="Light List Accent 3" w:semiHidden="0" w:uiPriority="61" w:unhideWhenUsed="0"/>
+    <w:lsdException w:name="Light Grid Accent 3" w:semiHidden="0" w:uiPriority="62" w:unhideWhenUsed="0"/>
+    <w:lsdException w:name="Medium Shading 1 Accent 3" w:semiHidden="0" w:uiPriority="63" w:unhideWhenUsed="0"/>
+    <w:lsdException w:name="Medium Shading 2 Accent 3" w:semiHidden="0" w:uiPriority="64" w:unhideWhenUsed="0"/>
+    <w:lsdException w:name="Medium List 1 Accent 3" w:semiHidden="0" w:uiPriority="65" w:unhideWhenUsed="0"/>
+    <w:lsdException w:name="Medium List 2 Accent 3" w:semiHidden="0" w:uiPriority="66" w:unhideWhenUsed="0"/>
+    <w:lsdException w:name="Medium Grid 1 Accent 3" w:semiHidden="0" w:uiPriority="67" w:unhideWhenUsed="0"/>
+    <w:lsdException w:name="Medium Grid 2 Accent 3" w:semiHidden="0" w:uiPriority="68" w:unhideWhenUsed="0"/>
+    <w:lsdException w:name="Medium Grid 3 Accent 3" w:semiHidden="0" w:uiPriority="69" w:unhideWhenUsed="0"/>
+    <w:lsdException w:name="Dark List Accent 3" w:semiHidden="0" w:uiPriority="70" w:unhideWhenUsed="0"/>
+    <w:lsdException w:name="Colorful Shading Accent 3" w:semiHidden="0" w:uiPriority="71" w:unhideWhenUsed="0"/>
+    <w:lsdException w:name="Colorful List Accent 3" w:semiHidden="0" w:uiPriority="72" w:unhideWhenUsed="0"/>
+    <w:lsdException w:name="Colorful Grid Accent 3" w:semiHidden="0" w:uiPriority="73" w:unhideWhenUsed="0"/>
+    <w:lsdException w:name="Light Shading Accent 4" w:semiHidden="0" w:uiPriority="60" w:unhideWhenUsed="0"/>
+    <w:lsdException w:name="Light List Accent 4" w:semiHidden="0" w:uiPriority="61" w:unhideWhenUsed="0"/>
+    <w:lsdException w:name="Light Grid Accent 4" w:semiHidden="0" w:uiPriority="62" w:unhideWhenUsed="0"/>
+    <w:lsdException w:name="Medium Shading 1 Accent 4" w:semiHidden="0" w:uiPriority="63" w:unhideWhenUsed="0"/>
+    <w:lsdException w:name="Medium Shading 2 Accent 4" w:semiHidden="0" w:uiPriority="64" w:unhideWhenUsed="0"/>
+    <w:lsdException w:name="Medium List 1 Accent 4" w:semiHidden="0" w:uiPriority="65" w:unhideWhenUsed="0"/>
+    <w:lsdException w:name="Medium List 2 Accent 4" w:semiHidden="0" w:uiPriority="66" w:unhideWhenUsed="0"/>
+    <w:lsdException w:name="Medium Grid 1 Accent 4" w:semiHidden="0" w:uiPriority="67" w:unhideWhenUsed="0"/>
+    <w:lsdException w:name="Medium Grid 2 Accent 4" w:semiHidden="0" w:uiPriority="68" w:unhideWhenUsed="0"/>
+    <w:lsdException w:name="Medium Grid 3 Accent 4" w:semiHidden="0" w:uiPriority="69" w:unhideWhenUsed="0"/>
+    <w:lsdException w:name="Dark List Accent 4" w:semiHidden="0" w:uiPriority="70" w:unhideWhenUsed="0"/>
+    <w:lsdException w:name="Colorful Shading Accent 4" w:semiHidden="0" w:uiPriority="71" w:unhideWhenUsed="0"/>
+    <w:lsdException w:name="Colorful List Accent 4" w:semiHidden="0" w:uiPriority="72" w:unhideWhenUsed="0"/>
+    <w:lsdException w:name="Colorful Grid Accent 4" w:semiHidden="0" w:uiPriority="73" w:unhideWhenUsed="0"/>
+    <w:lsdException w:name="Light Shading Accent 5" w:semiHidden="0" w:uiPriority="60" w:unhideWhenUsed="0"/>
+    <w:lsdException w:name="Light List Accent 5" w:semiHidden="0" w:uiPriority="61" w:unhideWhenUsed="0"/>
+    <w:lsdException w:name="Light Grid Accent 5" w:semiHidden="0" w:uiPriority="62" w:unhideWhenUsed="0"/>
+    <w:lsdException w:name="Medium Shading 1 Accent 5" w:semiHidden="0" w:uiPriority="63" w:unhideWhenUsed="0"/>
+    <w:lsdException w:name="Medium Shading 2 Accent 5" w:semiHidden="0" w:uiPriority="64" w:unhideWhenUsed="0"/>
+    <w:lsdException w:name="Medium List 1 Accent 5" w:semiHidden="0" w:uiPriority="65" w:unhideWhenUsed="0"/>
+    <w:lsdException w:name="Medium List 2 Accent 5" w:semiHidden="0" w:uiPriority="66" w:unhideWhenUsed="0"/>
+    <w:lsdException w:name="Medium Grid 1 Accent 5" w:semiHidden="0" w:uiPriority="67" w:unhideWhenUsed="0"/>
+    <w:lsdException w:name="Medium Grid 2 Accent 5" w:semiHidden="0" w:uiPriority="68" w:unhideWhenUsed="0"/>
+    <w:lsdException w:name="Medium Grid 3 Accent 5" w:semiHidden="0" w:uiPriority="69" w:unhideWhenUsed="0"/>
+    <w:lsdException w:name="Dark List Accent 5" w:semiHidden="0" w:uiPriority="70" w:unhideWhenUsed="0"/>
+    <w:lsdException w:name="Colorful Shading Accent 5" w:semiHidden="0" w:uiPriority="71" w:unhideWhenUsed="0"/>
+    <w:lsdException w:name="Colorful List Accent 5" w:semiHidden="0" w:uiPriority="72" w:unhideWhenUsed="0"/>
+    <w:lsdException w:name="Colorful Grid Accent 5" w:semiHidden="0" w:uiPriority="73" w:unhideWhenUsed="0"/>
+    <w:lsdException w:name="Light Shading Accent 6" w:semiHidden="0" w:uiPriority="60" w:unhideWhenUsed="0"/>
+    <w:lsdException w:name="Light List Accent 6" w:semiHidden="0" w:uiPriority="61" w:unhideWhenUsed="0"/>
+    <w:lsdException w:name="Light Grid Accent 6" w:semiHidden="0" w:uiPriority="62" w:unhideWhenUsed="0"/>
+    <w:lsdException w:name="Medium Shading 1 Accent 6" w:semiHidden="0" w:uiPriority="63" w:unhideWhenUsed="0"/>
+    <w:lsdException w:name="Medium Shading 2 Accent 6" w:semiHidden="0" w:uiPriority="64" w:unhideWhenUsed="0"/>
+    <w:lsdException w:name="Medium List 1 Accent 6" w:semiHidden="0" w:uiPriority="65" w:unhideWhenUsed="0"/>
+    <w:lsdException w:name="Medium List 2 Accent 6" w:semiHidden="0" w:uiPriority="66" w:unhideWhenUsed="0"/>
+    <w:lsdException w:name="Medium Grid 1 Accent 6" w:semiHidden="0" w:uiPriority="67" w:unhideWhenUsed="0"/>
+    <w:lsdException w:name="Medium Grid 2 Accent 6" w:semiHidden="0" w:uiPriority="68" w:unhideWhenUsed="0"/>
+    <w:lsdException w:name="Medium Grid 3 Accent 6" w:semiHidden="0" w:uiPriority="69" w:unhideWhenUsed="0"/>
+    <w:lsdException w:name="Dark List Accent 6" w:semiHidden="0" w:uiPriority="70" w:unhideWhenUsed="0"/>
+    <w:lsdException w:name="Colorful Shading Accent 6" w:semiHidden="0" w:uiPriority="71" w:unhideWhenUsed="0"/>
+    <w:lsdException w:name="Colorful List Accent 6" w:semiHidden="0" w:uiPriority="72" w:unhideWhenUsed="0"/>
+    <w:lsdException w:name="Colorful Grid Accent 6" w:semiHidden="0" w:uiPriority="73" w:unhideWhenUsed="0"/>
+    <w:lsdException w:name="Subtle Emphasis" w:semiHidden="0" w:uiPriority="19" w:unhideWhenUsed="0"/>
+    <w:lsdException w:name="Intense Emphasis" w:semiHidden="0" w:uiPriority="21" w:unhideWhenUsed="0"/>
+    <w:lsdException w:name="Subtle Reference" w:semiHidden="0" w:uiPriority="31" w:unhideWhenUsed="0"/>
+    <w:lsdException w:name="Intense Reference" w:semiHidden="0" w:uiPriority="32" w:unhideWhenUsed="0"/>
+    <w:lsdException w:name="Book Title" w:semiHidden="0" w:uiPriority="33" w:unhideWhenUsed="0"/>
+    <w:lsdException w:name="Bibliography" w:uiPriority="37"/>
+    <w:lsdException w:name="TOC Heading" w:uiPriority="39"/>
+  </w:latentStyles>
+  <w:style w:type="paragraph" w:default="1" w:styleId="Normal">
+    <w:name w:val="Normal"/>
+    <w:qFormat/>
+    <w:rsid w:val="00003253"/>
+    <w:pPr>
+      <w:spacing w:before="120" w:after="120"/>
+      <w:jc w:val="both"/>
+    </w:pPr>
+  </w:style>
+  <w:style w:type="paragraph" w:styleId="Heading1">
+    <w:name w:val="heading 1"/>
+    <w:basedOn w:val="Normal"/>
+    <w:next w:val="Normal"/>
+    <w:link w:val="Heading1Char"/>
+    <w:uiPriority w:val="9"/>
+    <w:qFormat/>
+    <w:rsid w:val="00613C09"/>
+    <w:pPr>
+      <w:keepNext/>
+      <w:keepLines/>
+      <w:pageBreakBefore/>
+      <w:numPr>
+        <w:numId w:val="42"/>
+      </w:numPr>
+      <w:pBdr>
+        <w:bottom w:val="single" w:sz="4" w:space="1" w:color="4F81BD" w:themeColor="accent1"/>
+      </w:pBdr>
+      <w:spacing w:before="240" w:after="60"/>
+      <w:jc w:val="left"/>
+      <w:outlineLvl w:val="0"/>
+    </w:pPr>
+    <w:rPr>
+      <w:rFonts w:asciiTheme="majorHAnsi" w:eastAsiaTheme="majorEastAsia" w:hAnsiTheme="majorHAnsi" w:cstheme="majorBidi"/>
+      <w:bCs/>
+      <w:color w:val="17365D" w:themeColor="text2" w:themeShade="BF"/>
+      <w:kern w:val="32"/>
+      <w:sz w:val="52"/>
+      <w:szCs w:val="52"/>
+    </w:rPr>
+  </w:style>
+  <w:style w:type="paragraph" w:styleId="Heading2">
+    <w:name w:val="heading 2"/>
+    <w:basedOn w:val="Normal"/>
+    <w:next w:val="Normal"/>
+    <w:link w:val="Heading2Char"/>
+    <w:uiPriority w:val="9"/>
+    <w:unhideWhenUsed/>
+    <w:qFormat/>
+    <w:rsid w:val="00613C09"/>
+    <w:pPr>
+      <w:keepNext/>
+      <w:keepLines/>
+      <w:numPr>
+        <w:ilvl w:val="1"/>
+        <w:numId w:val="42"/>
+      </w:numPr>
+      <w:spacing w:before="360" w:after="240" w:line="360" w:lineRule="auto"/>
+      <w:outlineLvl w:val="1"/>
+    </w:pPr>
+    <w:rPr>
+      <w:rFonts w:asciiTheme="majorHAnsi" w:eastAsiaTheme="majorEastAsia" w:hAnsiTheme="majorHAnsi" w:cstheme="majorBidi"/>
+      <w:b/>
+      <w:bCs/>
+      <w:iCs/>
+      <w:sz w:val="40"/>
+      <w:szCs w:val="28"/>
+    </w:rPr>
+  </w:style>
+  <w:style w:type="paragraph" w:styleId="Heading3">
+    <w:name w:val="heading 3"/>
+    <w:basedOn w:val="Normal"/>
+    <w:next w:val="Normal"/>
+    <w:link w:val="Heading3Char"/>
+    <w:autoRedefine/>
+    <w:uiPriority w:val="9"/>
+    <w:unhideWhenUsed/>
+    <w:qFormat/>
+    <w:rsid w:val="00613C09"/>
+    <w:pPr>
+      <w:keepNext/>
+      <w:keepLines/>
+      <w:numPr>
+        <w:ilvl w:val="2"/>
+        <w:numId w:val="42"/>
+      </w:numPr>
+      <w:spacing w:before="360" w:after="240"/>
+      <w:outlineLvl w:val="2"/>
+    </w:pPr>
+    <w:rPr>
+      <w:rFonts w:asciiTheme="majorHAnsi" w:eastAsia="Cambria" w:hAnsiTheme="majorHAnsi" w:cstheme="majorBidi"/>
+      <w:b/>
+      <w:bCs/>
+      <w:sz w:val="32"/>
+      <w:szCs w:val="28"/>
+    </w:rPr>
+  </w:style>
+  <w:style w:type="paragraph" w:styleId="Heading4">
+    <w:name w:val="heading 4"/>
+    <w:basedOn w:val="Normal"/>
+    <w:next w:val="Normal"/>
+    <w:link w:val="Heading4Char"/>
+    <w:uiPriority w:val="9"/>
+    <w:unhideWhenUsed/>
+    <w:qFormat/>
+    <w:rsid w:val="00613C09"/>
+    <w:pPr>
+      <w:keepNext/>
+      <w:keepLines/>
+      <w:numPr>
+        <w:ilvl w:val="3"/>
+        <w:numId w:val="42"/>
+      </w:numPr>
+      <w:spacing w:before="240" w:after="240"/>
+      <w:outlineLvl w:val="3"/>
+    </w:pPr>
+    <w:rPr>
+      <w:rFonts w:asciiTheme="majorHAnsi" w:eastAsiaTheme="minorEastAsia" w:hAnsiTheme="majorHAnsi"/>
+      <w:b/>
+      <w:bCs/>
+      <w:sz w:val="26"/>
+      <w:szCs w:val="28"/>
+    </w:rPr>
+  </w:style>
+  <w:style w:type="paragraph" w:styleId="Heading5">
+    <w:name w:val="heading 5"/>
+    <w:basedOn w:val="Normal"/>
+    <w:next w:val="Normal"/>
+    <w:link w:val="Heading5Char"/>
+    <w:uiPriority w:val="9"/>
+    <w:unhideWhenUsed/>
+    <w:qFormat/>
+    <w:rsid w:val="00613C09"/>
+    <w:pPr>
+      <w:keepNext/>
+      <w:keepLines/>
+      <w:numPr>
+        <w:ilvl w:val="4"/>
+        <w:numId w:val="42"/>
+      </w:numPr>
+      <w:outlineLvl w:val="4"/>
+    </w:pPr>
+    <w:rPr>
+      <w:rFonts w:asciiTheme="majorHAnsi" w:eastAsiaTheme="minorEastAsia" w:hAnsiTheme="majorHAnsi"/>
+      <w:b/>
+      <w:bCs/>
+      <w:iCs/>
+      <w:szCs w:val="26"/>
+    </w:rPr>
+  </w:style>
+  <w:style w:type="paragraph" w:styleId="Heading6">
+    <w:name w:val="heading 6"/>
+    <w:basedOn w:val="Normal"/>
+    <w:next w:val="Normal"/>
+    <w:link w:val="Heading6Char"/>
+    <w:uiPriority w:val="9"/>
+    <w:qFormat/>
+    <w:rsid w:val="00613C09"/>
+    <w:pPr>
+      <w:keepNext/>
+      <w:keepLines/>
+      <w:numPr>
+        <w:ilvl w:val="5"/>
+        <w:numId w:val="42"/>
+      </w:numPr>
+      <w:jc w:val="left"/>
+      <w:outlineLvl w:val="5"/>
+    </w:pPr>
+    <w:rPr>
+      <w:bCs/>
+      <w:szCs w:val="22"/>
+    </w:rPr>
+  </w:style>
+  <w:style w:type="paragraph" w:styleId="Heading7">
+    <w:name w:val="heading 7"/>
+    <w:basedOn w:val="Normal"/>
+    <w:next w:val="Normal"/>
+    <w:link w:val="Heading7Char"/>
+    <w:uiPriority w:val="9"/>
+    <w:semiHidden/>
+    <w:unhideWhenUsed/>
+    <w:qFormat/>
+    <w:rsid w:val="001B3490"/>
+    <w:pPr>
+      <w:numPr>
+        <w:ilvl w:val="6"/>
+        <w:numId w:val="42"/>
+      </w:numPr>
+      <w:spacing w:before="240" w:after="60"/>
+      <w:outlineLvl w:val="6"/>
+    </w:pPr>
+    <w:rPr>
+      <w:rFonts w:eastAsiaTheme="minorEastAsia"/>
+    </w:rPr>
+  </w:style>
+  <w:style w:type="paragraph" w:styleId="Heading8">
+    <w:name w:val="heading 8"/>
+    <w:basedOn w:val="Normal"/>
+    <w:next w:val="Normal"/>
+    <w:link w:val="Heading8Char"/>
+    <w:uiPriority w:val="9"/>
+    <w:semiHidden/>
+    <w:unhideWhenUsed/>
+    <w:qFormat/>
+    <w:rsid w:val="001B3490"/>
+    <w:pPr>
+      <w:numPr>
+        <w:ilvl w:val="7"/>
+        <w:numId w:val="42"/>
+      </w:numPr>
+      <w:spacing w:before="240" w:after="60"/>
+      <w:outlineLvl w:val="7"/>
+    </w:pPr>
+    <w:rPr>
+      <w:rFonts w:eastAsiaTheme="minorEastAsia"/>
+      <w:i/>
+      <w:iCs/>
+    </w:rPr>
+  </w:style>
+  <w:style w:type="paragraph" w:styleId="Heading9">
+    <w:name w:val="heading 9"/>
+    <w:basedOn w:val="Normal"/>
+    <w:next w:val="Normal"/>
+    <w:link w:val="Heading9Char"/>
+    <w:uiPriority w:val="9"/>
+    <w:semiHidden/>
+    <w:unhideWhenUsed/>
+    <w:qFormat/>
+    <w:rsid w:val="001B3490"/>
+    <w:pPr>
+      <w:numPr>
+        <w:ilvl w:val="8"/>
+        <w:numId w:val="42"/>
+      </w:numPr>
+      <w:spacing w:before="240" w:after="60"/>
+      <w:outlineLvl w:val="8"/>
+    </w:pPr>
+    <w:rPr>
+      <w:rFonts w:asciiTheme="majorHAnsi" w:eastAsiaTheme="majorEastAsia" w:hAnsiTheme="majorHAnsi" w:cstheme="majorBidi"/>
+      <w:sz w:val="22"/>
+      <w:szCs w:val="22"/>
+    </w:rPr>
+  </w:style>
+  <w:style w:type="character" w:default="1" w:styleId="DefaultParagraphFont">
+    <w:name w:val="Default Paragraph Font"/>
+    <w:uiPriority w:val="1"/>
+    <w:semiHidden/>
+    <w:unhideWhenUsed/>
+  </w:style>
+  <w:style w:type="table" w:default="1" w:styleId="TableNormal">
+    <w:name w:val="Normal Table"/>
+    <w:uiPriority w:val="99"/>
+    <w:semiHidden/>
+    <w:unhideWhenUsed/>
+    <w:tblPr>
+      <w:tblInd w:w="0" w:type="dxa"/>
+      <w:tblCellMar>
+        <w:top w:w="0" w:type="dxa"/>
+        <w:left w:w="108" w:type="dxa"/>
+        <w:bottom w:w="0" w:type="dxa"/>
+        <w:right w:w="108" w:type="dxa"/>
+      </w:tblCellMar>
+    </w:tblPr>
+  </w:style>
+  <w:style w:type="numbering" w:default="1" w:styleId="NoList">
+    <w:name w:val="No List"/>
+    <w:uiPriority w:val="99"/>
+    <w:semiHidden/>
+    <w:unhideWhenUsed/>
+  </w:style>
+  <w:style w:type="character" w:customStyle="1" w:styleId="Heading1Char">
+    <w:name w:val="Heading 1 Char"/>
+    <w:basedOn w:val="DefaultParagraphFont"/>
+    <w:link w:val="Heading1"/>
+    <w:uiPriority w:val="9"/>
+    <w:rsid w:val="00613C09"/>
+    <w:rPr>
+      <w:rFonts w:asciiTheme="majorHAnsi" w:eastAsiaTheme="majorEastAsia" w:hAnsiTheme="majorHAnsi" w:cstheme="majorBidi"/>
+      <w:bCs/>
+      <w:color w:val="17365D" w:themeColor="text2" w:themeShade="BF"/>
+      <w:kern w:val="32"/>
+      <w:sz w:val="52"/>
+      <w:szCs w:val="52"/>
+    </w:rPr>
+  </w:style>
+  <w:style w:type="character" w:customStyle="1" w:styleId="Heading2Char">
+    <w:name w:val="Heading 2 Char"/>
+    <w:basedOn w:val="DefaultParagraphFont"/>
+    <w:link w:val="Heading2"/>
+    <w:uiPriority w:val="9"/>
+    <w:rsid w:val="00613C09"/>
+    <w:rPr>
+      <w:rFonts w:asciiTheme="majorHAnsi" w:eastAsiaTheme="majorEastAsia" w:hAnsiTheme="majorHAnsi" w:cstheme="majorBidi"/>
+      <w:b/>
+      <w:bCs/>
+      <w:iCs/>
+      <w:sz w:val="40"/>
+      <w:szCs w:val="28"/>
+    </w:rPr>
+  </w:style>
+  <w:style w:type="character" w:customStyle="1" w:styleId="Heading3Char">
+    <w:name w:val="Heading 3 Char"/>
+    <w:basedOn w:val="DefaultParagraphFont"/>
+    <w:link w:val="Heading3"/>
+    <w:uiPriority w:val="9"/>
+    <w:rsid w:val="00613C09"/>
+    <w:rPr>
+      <w:rFonts w:asciiTheme="majorHAnsi" w:eastAsia="Cambria" w:hAnsiTheme="majorHAnsi" w:cstheme="majorBidi"/>
+      <w:b/>
+      <w:bCs/>
+      <w:sz w:val="32"/>
+      <w:szCs w:val="28"/>
+    </w:rPr>
+  </w:style>
+  <w:style w:type="character" w:customStyle="1" w:styleId="Heading4Char">
+    <w:name w:val="Heading 4 Char"/>
+    <w:basedOn w:val="DefaultParagraphFont"/>
+    <w:link w:val="Heading4"/>
+    <w:uiPriority w:val="9"/>
+    <w:rsid w:val="00613C09"/>
+    <w:rPr>
+      <w:rFonts w:asciiTheme="majorHAnsi" w:eastAsiaTheme="minorEastAsia" w:hAnsiTheme="majorHAnsi"/>
+      <w:b/>
+      <w:bCs/>
+      <w:sz w:val="26"/>
+      <w:szCs w:val="28"/>
+    </w:rPr>
+  </w:style>
+  <w:style w:type="character" w:customStyle="1" w:styleId="Heading5Char">
+    <w:name w:val="Heading 5 Char"/>
+    <w:basedOn w:val="DefaultParagraphFont"/>
+    <w:link w:val="Heading5"/>
+    <w:uiPriority w:val="9"/>
+    <w:rsid w:val="00613C09"/>
+    <w:rPr>
+      <w:rFonts w:asciiTheme="majorHAnsi" w:eastAsiaTheme="minorEastAsia" w:hAnsiTheme="majorHAnsi"/>
+      <w:b/>
+      <w:bCs/>
+      <w:iCs/>
+      <w:szCs w:val="26"/>
+    </w:rPr>
+  </w:style>
+  <w:style w:type="character" w:customStyle="1" w:styleId="Heading6Char">
+    <w:name w:val="Heading 6 Char"/>
+    <w:basedOn w:val="DefaultParagraphFont"/>
+    <w:link w:val="Heading6"/>
+    <w:uiPriority w:val="9"/>
+    <w:rsid w:val="00613C09"/>
+    <w:rPr>
+      <w:bCs/>
+      <w:szCs w:val="22"/>
+    </w:rPr>
+  </w:style>
+  <w:style w:type="character" w:customStyle="1" w:styleId="Heading7Char">
+    <w:name w:val="Heading 7 Char"/>
+    <w:basedOn w:val="DefaultParagraphFont"/>
+    <w:link w:val="Heading7"/>
+    <w:uiPriority w:val="9"/>
+    <w:semiHidden/>
+    <w:rsid w:val="001B3490"/>
+    <w:rPr>
+      <w:rFonts w:eastAsiaTheme="minorEastAsia"/>
+    </w:rPr>
+  </w:style>
+  <w:style w:type="character" w:customStyle="1" w:styleId="Heading8Char">
+    <w:name w:val="Heading 8 Char"/>
+    <w:basedOn w:val="DefaultParagraphFont"/>
+    <w:link w:val="Heading8"/>
+    <w:uiPriority w:val="9"/>
+    <w:semiHidden/>
+    <w:rsid w:val="001B3490"/>
+    <w:rPr>
+      <w:rFonts w:eastAsiaTheme="minorEastAsia"/>
+      <w:i/>
+      <w:iCs/>
+    </w:rPr>
+  </w:style>
+  <w:style w:type="character" w:customStyle="1" w:styleId="Heading9Char">
+    <w:name w:val="Heading 9 Char"/>
+    <w:basedOn w:val="DefaultParagraphFont"/>
+    <w:link w:val="Heading9"/>
+    <w:uiPriority w:val="9"/>
+    <w:semiHidden/>
+    <w:rsid w:val="001B3490"/>
+    <w:rPr>
+      <w:rFonts w:asciiTheme="majorHAnsi" w:eastAsiaTheme="majorEastAsia" w:hAnsiTheme="majorHAnsi" w:cstheme="majorBidi"/>
+      <w:sz w:val="22"/>
+      <w:szCs w:val="22"/>
+    </w:rPr>
+  </w:style>
+  <w:style w:type="paragraph" w:styleId="TOCHeading">
+    <w:name w:val="TOC Heading"/>
+    <w:basedOn w:val="Heading1"/>
+    <w:next w:val="Normal"/>
+    <w:uiPriority w:val="39"/>
+    <w:unhideWhenUsed/>
+    <w:rsid w:val="009F3365"/>
+    <w:pPr>
+      <w:numPr>
+        <w:numId w:val="0"/>
+      </w:numPr>
+      <w:spacing w:after="0" w:line="259" w:lineRule="auto"/>
+      <w:outlineLvl w:val="9"/>
+    </w:pPr>
+    <w:rPr>
+      <w:b/>
+      <w:bCs w:val="0"/>
+      <w:color w:val="365F91" w:themeColor="accent1" w:themeShade="BF"/>
+      <w:kern w:val="0"/>
+    </w:rPr>
+  </w:style>
+  <w:style w:type="character" w:styleId="Hyperlink">
+    <w:name w:val="Hyperlink"/>
+    <w:basedOn w:val="DefaultParagraphFont"/>
+    <w:uiPriority w:val="99"/>
+    <w:unhideWhenUsed/>
+    <w:rsid w:val="007E1B4D"/>
+    <w:rPr>
+      <w:color w:val="0000FF" w:themeColor="hyperlink"/>
+      <w:u w:val="single"/>
+    </w:rPr>
+  </w:style>
+  <w:style w:type="paragraph" w:styleId="TOC1">
+    <w:name w:val="toc 1"/>
+    <w:basedOn w:val="Normal"/>
+    <w:next w:val="Normal"/>
+    <w:autoRedefine/>
+    <w:uiPriority w:val="39"/>
+    <w:unhideWhenUsed/>
+    <w:rsid w:val="006D2944"/>
+    <w:pPr>
+      <w:tabs>
+        <w:tab w:val="right" w:leader="dot" w:pos="8789"/>
+      </w:tabs>
+      <w:spacing w:after="100" w:line="276" w:lineRule="auto"/>
+      <w:ind w:left="284" w:hanging="284"/>
+    </w:pPr>
+    <w:rPr>
+      <w:rFonts w:eastAsiaTheme="minorEastAsia"/>
+      <w:szCs w:val="22"/>
+      <w:lang w:val="en-GB" w:eastAsia="ja-JP"/>
+    </w:rPr>
+  </w:style>
+  <w:style w:type="paragraph" w:styleId="TOC2">
+    <w:name w:val="toc 2"/>
+    <w:basedOn w:val="Normal"/>
+    <w:next w:val="Normal"/>
+    <w:autoRedefine/>
+    <w:uiPriority w:val="39"/>
+    <w:unhideWhenUsed/>
+    <w:rsid w:val="006D2944"/>
+    <w:pPr>
+      <w:tabs>
+        <w:tab w:val="right" w:leader="dot" w:pos="8789"/>
+      </w:tabs>
+      <w:spacing w:after="100" w:line="276" w:lineRule="auto"/>
+      <w:ind w:left="567" w:hanging="283"/>
+    </w:pPr>
+    <w:rPr>
+      <w:rFonts w:eastAsiaTheme="minorEastAsia"/>
+      <w:szCs w:val="22"/>
+      <w:lang w:val="en-GB" w:eastAsia="ja-JP"/>
+    </w:rPr>
+  </w:style>
+  <w:style w:type="paragraph" w:styleId="TOC3">
+    <w:name w:val="toc 3"/>
+    <w:basedOn w:val="Normal"/>
+    <w:next w:val="Normal"/>
+    <w:autoRedefine/>
+    <w:uiPriority w:val="39"/>
+    <w:unhideWhenUsed/>
+    <w:rsid w:val="006D2944"/>
+    <w:pPr>
+      <w:tabs>
+        <w:tab w:val="right" w:leader="dot" w:pos="8789"/>
+      </w:tabs>
+      <w:spacing w:after="100" w:line="276" w:lineRule="auto"/>
+      <w:ind w:left="993" w:hanging="426"/>
+    </w:pPr>
+    <w:rPr>
+      <w:rFonts w:eastAsiaTheme="minorEastAsia"/>
+      <w:szCs w:val="22"/>
+      <w:lang w:val="en-GB" w:eastAsia="ja-JP"/>
+    </w:rPr>
+  </w:style>
+  <w:style w:type="paragraph" w:styleId="TableofFigures">
+    <w:name w:val="table of figures"/>
+    <w:basedOn w:val="Normal"/>
+    <w:next w:val="Normal"/>
+    <w:uiPriority w:val="99"/>
+    <w:unhideWhenUsed/>
+    <w:rsid w:val="006D2944"/>
+    <w:pPr>
+      <w:spacing w:line="276" w:lineRule="auto"/>
+    </w:pPr>
+    <w:rPr>
+      <w:rFonts w:asciiTheme="minorHAnsi" w:eastAsiaTheme="minorEastAsia" w:hAnsiTheme="minorHAnsi"/>
+      <w:szCs w:val="22"/>
+      <w:lang w:val="en-GB" w:eastAsia="ja-JP"/>
+    </w:rPr>
+  </w:style>
+  <w:style w:type="paragraph" w:styleId="BalloonText">
+    <w:name w:val="Balloon Text"/>
+    <w:basedOn w:val="Normal"/>
+    <w:link w:val="BalloonTextChar"/>
+    <w:uiPriority w:val="99"/>
+    <w:semiHidden/>
+    <w:unhideWhenUsed/>
+    <w:rsid w:val="00A04B53"/>
+    <w:rPr>
+      <w:rFonts w:ascii="Tahoma" w:eastAsiaTheme="minorEastAsia" w:hAnsi="Tahoma" w:cs="Tahoma"/>
+      <w:sz w:val="16"/>
+      <w:szCs w:val="16"/>
+      <w:lang w:val="en-GB" w:eastAsia="ja-JP"/>
+    </w:rPr>
+  </w:style>
+  <w:style w:type="character" w:customStyle="1" w:styleId="BalloonTextChar">
+    <w:name w:val="Balloon Text Char"/>
+    <w:basedOn w:val="DefaultParagraphFont"/>
+    <w:link w:val="BalloonText"/>
+    <w:uiPriority w:val="99"/>
+    <w:semiHidden/>
+    <w:rsid w:val="00A04B53"/>
+    <w:rPr>
+      <w:rFonts w:ascii="Tahoma" w:eastAsiaTheme="minorEastAsia" w:hAnsi="Tahoma" w:cs="Tahoma"/>
+      <w:sz w:val="16"/>
+      <w:szCs w:val="16"/>
+      <w:lang w:val="en-GB" w:eastAsia="ja-JP"/>
+    </w:rPr>
+  </w:style>
+  <w:style w:type="table" w:styleId="TableGrid">
+    <w:name w:val="Table Grid"/>
+    <w:basedOn w:val="TableNormal"/>
+    <w:uiPriority w:val="59"/>
+    <w:rsid w:val="00A04B53"/>
+    <w:rPr>
+      <w:rFonts w:asciiTheme="minorHAnsi" w:eastAsiaTheme="minorEastAsia" w:hAnsiTheme="minorHAnsi"/>
+      <w:sz w:val="22"/>
+      <w:szCs w:val="22"/>
+      <w:lang w:val="en-GB" w:eastAsia="ja-JP"/>
+    </w:rPr>
+    <w:tblPr>
+      <w:tblInd w:w="0" w:type="dxa"/>
+      <w:tblBorders>
+        <w:top w:val="single" w:sz="4" w:space="0" w:color="auto"/>
+        <w:left w:val="single" w:sz="4" w:space="0" w:color="auto"/>
+        <w:bottom w:val="single" w:sz="4" w:space="0" w:color="auto"/>
+        <w:right w:val="single" w:sz="4" w:space="0" w:color="auto"/>
+        <w:insideH w:val="single" w:sz="4" w:space="0" w:color="auto"/>
+        <w:insideV w:val="single" w:sz="4" w:space="0" w:color="auto"/>
+      </w:tblBorders>
+      <w:tblCellMar>
+        <w:top w:w="0" w:type="dxa"/>
+        <w:left w:w="108" w:type="dxa"/>
+        <w:bottom w:w="0" w:type="dxa"/>
+        <w:right w:w="108" w:type="dxa"/>
+      </w:tblCellMar>
+    </w:tblPr>
+  </w:style>
+  <w:style w:type="paragraph" w:styleId="Header">
+    <w:name w:val="header"/>
+    <w:basedOn w:val="Normal"/>
+    <w:link w:val="HeaderChar"/>
+    <w:uiPriority w:val="99"/>
+    <w:unhideWhenUsed/>
+    <w:rsid w:val="00A04B53"/>
+    <w:pPr>
+      <w:tabs>
+        <w:tab w:val="center" w:pos="4680"/>
+        <w:tab w:val="right" w:pos="9360"/>
+      </w:tabs>
+    </w:pPr>
+    <w:rPr>
+      <w:rFonts w:eastAsiaTheme="minorEastAsia"/>
+      <w:sz w:val="22"/>
+      <w:szCs w:val="22"/>
+      <w:lang w:val="en-GB" w:eastAsia="ja-JP"/>
+    </w:rPr>
+  </w:style>
+  <w:style w:type="character" w:customStyle="1" w:styleId="HeaderChar">
+    <w:name w:val="Header Char"/>
+    <w:basedOn w:val="DefaultParagraphFont"/>
+    <w:link w:val="Header"/>
+    <w:uiPriority w:val="99"/>
+    <w:rsid w:val="00A04B53"/>
+    <w:rPr>
+      <w:rFonts w:asciiTheme="minorHAnsi" w:eastAsiaTheme="minorEastAsia" w:hAnsiTheme="minorHAnsi" w:cstheme="minorBidi"/>
+      <w:sz w:val="22"/>
+      <w:szCs w:val="22"/>
+      <w:lang w:val="en-GB" w:eastAsia="ja-JP"/>
+    </w:rPr>
+  </w:style>
+  <w:style w:type="paragraph" w:styleId="Footer">
+    <w:name w:val="footer"/>
+    <w:basedOn w:val="Normal"/>
+    <w:link w:val="FooterChar"/>
+    <w:uiPriority w:val="99"/>
+    <w:unhideWhenUsed/>
+    <w:rsid w:val="00813A56"/>
+    <w:pPr>
+      <w:tabs>
+        <w:tab w:val="center" w:pos="4680"/>
+        <w:tab w:val="right" w:pos="9360"/>
+      </w:tabs>
+      <w:jc w:val="center"/>
+    </w:pPr>
+    <w:rPr>
+      <w:rFonts w:eastAsiaTheme="minorEastAsia"/>
+      <w:b/>
+      <w:color w:val="FFFFFF" w:themeColor="background1"/>
+      <w:szCs w:val="22"/>
+      <w:lang w:val="en-GB" w:eastAsia="ja-JP"/>
+    </w:rPr>
+  </w:style>
+  <w:style w:type="character" w:customStyle="1" w:styleId="FooterChar">
+    <w:name w:val="Footer Char"/>
+    <w:basedOn w:val="DefaultParagraphFont"/>
+    <w:link w:val="Footer"/>
+    <w:uiPriority w:val="99"/>
+    <w:rsid w:val="00813A56"/>
+    <w:rPr>
+      <w:rFonts w:eastAsiaTheme="minorEastAsia"/>
+      <w:b/>
+      <w:color w:val="FFFFFF" w:themeColor="background1"/>
+      <w:szCs w:val="22"/>
+      <w:lang w:val="en-GB" w:eastAsia="ja-JP"/>
+    </w:rPr>
+  </w:style>
+  <w:style w:type="paragraph" w:customStyle="1" w:styleId="Default">
+    <w:name w:val="Default"/>
+    <w:rsid w:val="00A04B53"/>
+    <w:pPr>
+      <w:autoSpaceDE w:val="0"/>
+      <w:autoSpaceDN w:val="0"/>
+      <w:adjustRightInd w:val="0"/>
+    </w:pPr>
+    <w:rPr>
+      <w:rFonts w:eastAsiaTheme="minorEastAsia" w:cs="Cambria"/>
+      <w:color w:val="000000"/>
+      <w:lang w:val="en-GB" w:eastAsia="ja-JP"/>
+    </w:rPr>
+  </w:style>
+  <w:style w:type="character" w:customStyle="1" w:styleId="apple-converted-space">
+    <w:name w:val="apple-converted-space"/>
+    <w:basedOn w:val="DefaultParagraphFont"/>
+    <w:rsid w:val="00A04B53"/>
+  </w:style>
+  <w:style w:type="character" w:customStyle="1" w:styleId="bxgy-byline-text">
+    <w:name w:val="bxgy-byline-text"/>
+    <w:basedOn w:val="DefaultParagraphFont"/>
+    <w:rsid w:val="00A04B53"/>
+  </w:style>
+  <w:style w:type="paragraph" w:styleId="ListParagraph">
+    <w:name w:val="List Paragraph"/>
+    <w:basedOn w:val="Normal"/>
+    <w:link w:val="ListParagraphChar"/>
+    <w:uiPriority w:val="34"/>
+    <w:qFormat/>
+    <w:rsid w:val="0071362C"/>
+    <w:pPr>
+      <w:ind w:left="567"/>
+      <w:contextualSpacing/>
+      <w:jc w:val="left"/>
+    </w:pPr>
+    <w:rPr>
+      <w:rFonts w:eastAsiaTheme="minorEastAsia"/>
+      <w:szCs w:val="22"/>
+      <w:lang w:val="en-GB" w:eastAsia="ja-JP"/>
+    </w:rPr>
+  </w:style>
+  <w:style w:type="table" w:customStyle="1" w:styleId="LightGrid1">
+    <w:name w:val="Light Grid1"/>
+    <w:basedOn w:val="TableNormal"/>
+    <w:uiPriority w:val="62"/>
+    <w:rsid w:val="00A04B53"/>
+    <w:rPr>
+      <w:rFonts w:asciiTheme="minorHAnsi" w:eastAsiaTheme="minorEastAsia" w:hAnsiTheme="minorHAnsi"/>
+      <w:sz w:val="22"/>
+      <w:szCs w:val="22"/>
+      <w:lang w:val="en-GB" w:eastAsia="ja-JP"/>
+    </w:rPr>
+    <w:tblPr>
+      <w:tblStyleRowBandSize w:val="1"/>
+      <w:tblStyleColBandSize w:val="1"/>
+      <w:tblInd w:w="0" w:type="dxa"/>
+      <w:tblBorders>
+        <w:top w:val="single" w:sz="8" w:space="0" w:color="000000" w:themeColor="text1"/>
+        <w:left w:val="single" w:sz="8" w:space="0" w:color="000000" w:themeColor="text1"/>
+        <w:bottom w:val="single" w:sz="8" w:space="0" w:color="000000" w:themeColor="text1"/>
+        <w:right w:val="single" w:sz="8" w:space="0" w:color="000000" w:themeColor="text1"/>
+        <w:insideH w:val="single" w:sz="8" w:space="0" w:color="000000" w:themeColor="text1"/>
+        <w:insideV w:val="single" w:sz="8" w:space="0" w:color="000000" w:themeColor="text1"/>
+      </w:tblBorders>
+      <w:tblCellMar>
+        <w:top w:w="0" w:type="dxa"/>
+        <w:left w:w="108" w:type="dxa"/>
+        <w:bottom w:w="0" w:type="dxa"/>
+        <w:right w:w="108" w:type="dxa"/>
+      </w:tblCellMar>
+    </w:tblPr>
+    <w:tblStylePr w:type="firstRow">
+      <w:pPr>
+        <w:spacing w:before="0" w:after="0" w:line="240" w:lineRule="auto"/>
+      </w:pPr>
+      <w:rPr>
+        <w:rFonts w:asciiTheme="majorHAnsi" w:eastAsiaTheme="majorEastAsia" w:hAnsiTheme="majorHAnsi" w:cstheme="majorBidi"/>
+        <w:b/>
+        <w:bCs/>
+      </w:rPr>
+      <w:tblPr/>
+      <w:tcPr>
+        <w:tcBorders>
+          <w:top w:val="single" w:sz="8" w:space="0" w:color="000000" w:themeColor="text1"/>
+          <w:left w:val="single" w:sz="8" w:space="0" w:color="000000" w:themeColor="text1"/>
+          <w:bottom w:val="single" w:sz="18" w:space="0" w:color="000000" w:themeColor="text1"/>
+          <w:right w:val="single" w:sz="8" w:space="0" w:color="000000" w:themeColor="text1"/>
+          <w:insideH w:val="nil"/>
+          <w:insideV w:val="single" w:sz="8" w:space="0" w:color="000000" w:themeColor="text1"/>
+        </w:tcBorders>
+      </w:tcPr>
+    </w:tblStylePr>
+    <w:tblStylePr w:type="lastRow">
+      <w:pPr>
+        <w:spacing w:before="0" w:after="0" w:line="240" w:lineRule="auto"/>
+      </w:pPr>
+      <w:rPr>
+        <w:rFonts w:asciiTheme="majorHAnsi" w:eastAsiaTheme="majorEastAsia" w:hAnsiTheme="majorHAnsi" w:cstheme="majorBidi"/>
+        <w:b/>
+        <w:bCs/>
+      </w:rPr>
+      <w:tblPr/>
+      <w:tcPr>
+        <w:tcBorders>
+          <w:top w:val="double" w:sz="6" w:space="0" w:color="000000" w:themeColor="text1"/>
+          <w:left w:val="single" w:sz="8" w:space="0" w:color="000000" w:themeColor="text1"/>
+          <w:bottom w:val="single" w:sz="8" w:space="0" w:color="000000" w:themeColor="text1"/>
+          <w:right w:val="single" w:sz="8" w:space="0" w:color="000000" w:themeColor="text1"/>
+          <w:insideH w:val="nil"/>
+          <w:insideV w:val="single" w:sz="8" w:space="0" w:color="000000" w:themeColor="text1"/>
+        </w:tcBorders>
+      </w:tcPr>
+    </w:tblStylePr>
+    <w:tblStylePr w:type="firstCol">
+      <w:rPr>
+        <w:rFonts w:asciiTheme="majorHAnsi" w:eastAsiaTheme="majorEastAsia" w:hAnsiTheme="majorHAnsi" w:cstheme="majorBidi"/>
+        <w:b/>
+        <w:bCs/>
+      </w:rPr>
+    </w:tblStylePr>
+    <w:tblStylePr w:type="lastCol">
+      <w:rPr>
+        <w:rFonts w:asciiTheme="majorHAnsi" w:eastAsiaTheme="majorEastAsia" w:hAnsiTheme="majorHAnsi" w:cstheme="majorBidi"/>
+        <w:b/>
+        <w:bCs/>
+      </w:rPr>
+      <w:tblPr/>
+      <w:tcPr>
+        <w:tcBorders>
+          <w:top w:val="single" w:sz="8" w:space="0" w:color="000000" w:themeColor="text1"/>
+          <w:left w:val="single" w:sz="8" w:space="0" w:color="000000" w:themeColor="text1"/>
+          <w:bottom w:val="single" w:sz="8" w:space="0" w:color="000000" w:themeColor="text1"/>
+          <w:right w:val="single" w:sz="8" w:space="0" w:color="000000" w:themeColor="text1"/>
+        </w:tcBorders>
+      </w:tcPr>
+    </w:tblStylePr>
+    <w:tblStylePr w:type="band1Vert">
+      <w:tblPr/>
+      <w:tcPr>
+        <w:tcBorders>
+          <w:top w:val="single" w:sz="8" w:space="0" w:color="000000" w:themeColor="text1"/>
+          <w:left w:val="single" w:sz="8" w:space="0" w:color="000000" w:themeColor="text1"/>
+          <w:bottom w:val="single" w:sz="8" w:space="0" w:color="000000" w:themeColor="text1"/>
+          <w:right w:val="single" w:sz="8" w:space="0" w:color="000000" w:themeColor="text1"/>
+        </w:tcBorders>
+        <w:shd w:val="clear" w:color="auto" w:fill="C0C0C0" w:themeFill="text1" w:themeFillTint="3F"/>
+      </w:tcPr>
+    </w:tblStylePr>
+    <w:tblStylePr w:type="band1Horz">
+      <w:tblPr/>
+      <w:tcPr>
+        <w:tcBorders>
+          <w:top w:val="single" w:sz="8" w:space="0" w:color="000000" w:themeColor="text1"/>
+          <w:left w:val="single" w:sz="8" w:space="0" w:color="000000" w:themeColor="text1"/>
+          <w:bottom w:val="single" w:sz="8" w:space="0" w:color="000000" w:themeColor="text1"/>
+          <w:right w:val="single" w:sz="8" w:space="0" w:color="000000" w:themeColor="text1"/>
+          <w:insideV w:val="single" w:sz="8" w:space="0" w:color="000000" w:themeColor="text1"/>
+        </w:tcBorders>
+        <w:shd w:val="clear" w:color="auto" w:fill="C0C0C0" w:themeFill="text1" w:themeFillTint="3F"/>
+      </w:tcPr>
+    </w:tblStylePr>
+    <w:tblStylePr w:type="band2Horz">
+      <w:tblPr/>
+      <w:tcPr>
+        <w:tcBorders>
+          <w:top w:val="single" w:sz="8" w:space="0" w:color="000000" w:themeColor="text1"/>
+          <w:left w:val="single" w:sz="8" w:space="0" w:color="000000" w:themeColor="text1"/>
+          <w:bottom w:val="single" w:sz="8" w:space="0" w:color="000000" w:themeColor="text1"/>
+          <w:right w:val="single" w:sz="8" w:space="0" w:color="000000" w:themeColor="text1"/>
+          <w:insideV w:val="single" w:sz="8" w:space="0" w:color="000000" w:themeColor="text1"/>
+        </w:tcBorders>
+      </w:tcPr>
+    </w:tblStylePr>
+  </w:style>
+  <w:style w:type="paragraph" w:styleId="Caption">
+    <w:name w:val="caption"/>
+    <w:basedOn w:val="Normal"/>
+    <w:next w:val="Normal"/>
+    <w:uiPriority w:val="35"/>
+    <w:unhideWhenUsed/>
+    <w:rsid w:val="009743C4"/>
+    <w:pPr>
+      <w:spacing w:after="240"/>
+      <w:jc w:val="center"/>
+    </w:pPr>
+    <w:rPr>
+      <w:rFonts w:asciiTheme="majorHAnsi" w:eastAsiaTheme="minorEastAsia" w:hAnsiTheme="majorHAnsi"/>
+      <w:b/>
+      <w:bCs/>
+      <w:szCs w:val="18"/>
+      <w:lang w:val="en-GB" w:eastAsia="ja-JP"/>
+    </w:rPr>
+  </w:style>
+  <w:style w:type="character" w:customStyle="1" w:styleId="fblongblurb">
+    <w:name w:val="fblongblurb"/>
+    <w:basedOn w:val="DefaultParagraphFont"/>
+    <w:rsid w:val="00A04B53"/>
+  </w:style>
+  <w:style w:type="paragraph" w:styleId="Subtitle">
+    <w:name w:val="Subtitle"/>
+    <w:basedOn w:val="Normal"/>
+    <w:next w:val="Normal"/>
+    <w:link w:val="SubtitleChar"/>
+    <w:uiPriority w:val="11"/>
+    <w:qFormat/>
+    <w:rsid w:val="00177228"/>
+    <w:pPr>
+      <w:jc w:val="center"/>
+    </w:pPr>
+    <w:rPr>
+      <w:rFonts w:asciiTheme="majorHAnsi" w:eastAsiaTheme="minorEastAsia" w:hAnsiTheme="majorHAnsi"/>
+      <w:b/>
+      <w:sz w:val="40"/>
+      <w:szCs w:val="40"/>
+      <w:lang w:val="en-GB" w:eastAsia="ja-JP"/>
+    </w:rPr>
+  </w:style>
+  <w:style w:type="character" w:customStyle="1" w:styleId="SubtitleChar">
+    <w:name w:val="Subtitle Char"/>
+    <w:basedOn w:val="DefaultParagraphFont"/>
+    <w:link w:val="Subtitle"/>
+    <w:uiPriority w:val="11"/>
+    <w:rsid w:val="00177228"/>
+    <w:rPr>
+      <w:rFonts w:asciiTheme="majorHAnsi" w:eastAsiaTheme="minorEastAsia" w:hAnsiTheme="majorHAnsi"/>
+      <w:b/>
+      <w:sz w:val="40"/>
+      <w:szCs w:val="40"/>
+      <w:lang w:val="en-GB" w:eastAsia="ja-JP"/>
+    </w:rPr>
+  </w:style>
+  <w:style w:type="character" w:styleId="Emphasis">
+    <w:name w:val="Emphasis"/>
+    <w:basedOn w:val="DefaultParagraphFont"/>
+    <w:uiPriority w:val="20"/>
+    <w:qFormat/>
+    <w:rsid w:val="00A04B53"/>
+    <w:rPr>
+      <w:i/>
+      <w:iCs/>
+    </w:rPr>
+  </w:style>
+  <w:style w:type="character" w:styleId="Strong">
+    <w:name w:val="Strong"/>
+    <w:basedOn w:val="DefaultParagraphFont"/>
+    <w:uiPriority w:val="22"/>
+    <w:qFormat/>
+    <w:rsid w:val="00A04B53"/>
+    <w:rPr>
+      <w:b/>
+      <w:bCs/>
+    </w:rPr>
+  </w:style>
+  <w:style w:type="character" w:customStyle="1" w:styleId="NormalFlowChar">
+    <w:name w:val="Normal Flow Char"/>
+    <w:basedOn w:val="DefaultParagraphFont"/>
+    <w:link w:val="NormalFlow"/>
+    <w:locked/>
+    <w:rsid w:val="00A04B53"/>
+    <w:rPr>
+      <w:rFonts w:ascii="Arial" w:hAnsi="Arial" w:cs="Arial"/>
+      <w:color w:val="000000"/>
+      <w:sz w:val="20"/>
+      <w:szCs w:val="20"/>
+    </w:rPr>
+  </w:style>
+  <w:style w:type="paragraph" w:customStyle="1" w:styleId="NormalFlow">
+    <w:name w:val="Normal Flow"/>
+    <w:basedOn w:val="BodyText"/>
+    <w:link w:val="NormalFlowChar"/>
+    <w:rsid w:val="00A04B53"/>
+    <w:pPr>
+      <w:numPr>
+        <w:numId w:val="1"/>
+      </w:numPr>
+      <w:spacing w:before="40" w:line="240" w:lineRule="auto"/>
+    </w:pPr>
+    <w:rPr>
+      <w:rFonts w:ascii="Arial" w:eastAsia="Times New Roman" w:hAnsi="Arial" w:cs="Arial"/>
+      <w:color w:val="000000"/>
+      <w:sz w:val="20"/>
+      <w:szCs w:val="20"/>
+      <w:lang w:val="en-US" w:eastAsia="en-US"/>
+    </w:rPr>
+  </w:style>
+  <w:style w:type="paragraph" w:styleId="BodyText">
+    <w:name w:val="Body Text"/>
+    <w:basedOn w:val="Normal"/>
+    <w:link w:val="BodyTextChar"/>
+    <w:uiPriority w:val="99"/>
+    <w:unhideWhenUsed/>
+    <w:rsid w:val="00A04B53"/>
+    <w:pPr>
+      <w:spacing w:line="276" w:lineRule="auto"/>
+    </w:pPr>
+    <w:rPr>
+      <w:rFonts w:eastAsiaTheme="minorEastAsia"/>
+      <w:sz w:val="22"/>
+      <w:szCs w:val="22"/>
+      <w:lang w:val="en-GB" w:eastAsia="ja-JP"/>
+    </w:rPr>
+  </w:style>
+  <w:style w:type="character" w:customStyle="1" w:styleId="BodyTextChar">
+    <w:name w:val="Body Text Char"/>
+    <w:basedOn w:val="DefaultParagraphFont"/>
+    <w:link w:val="BodyText"/>
+    <w:uiPriority w:val="99"/>
+    <w:rsid w:val="00A04B53"/>
+    <w:rPr>
+      <w:rFonts w:asciiTheme="minorHAnsi" w:eastAsiaTheme="minorEastAsia" w:hAnsiTheme="minorHAnsi" w:cstheme="minorBidi"/>
+      <w:sz w:val="22"/>
+      <w:szCs w:val="22"/>
+      <w:lang w:val="en-GB" w:eastAsia="ja-JP"/>
+    </w:rPr>
+  </w:style>
+  <w:style w:type="paragraph" w:styleId="Revision">
+    <w:name w:val="Revision"/>
+    <w:hidden/>
+    <w:uiPriority w:val="99"/>
+    <w:semiHidden/>
+    <w:rsid w:val="00A04B53"/>
+    <w:rPr>
+      <w:rFonts w:asciiTheme="minorHAnsi" w:eastAsiaTheme="minorEastAsia" w:hAnsiTheme="minorHAnsi"/>
+      <w:sz w:val="22"/>
+      <w:szCs w:val="22"/>
+      <w:lang w:val="en-GB" w:eastAsia="ja-JP"/>
+    </w:rPr>
+  </w:style>
+  <w:style w:type="paragraph" w:styleId="NormalWeb">
+    <w:name w:val="Normal (Web)"/>
+    <w:basedOn w:val="Normal"/>
+    <w:uiPriority w:val="99"/>
+    <w:unhideWhenUsed/>
+    <w:rsid w:val="00A04B53"/>
+    <w:pPr>
+      <w:spacing w:before="100" w:beforeAutospacing="1" w:after="100" w:afterAutospacing="1"/>
+    </w:pPr>
+    <w:rPr>
+      <w:lang w:val="en-GB" w:eastAsia="zh-CN"/>
+    </w:rPr>
+  </w:style>
+  <w:style w:type="character" w:customStyle="1" w:styleId="mi">
+    <w:name w:val="mi"/>
+    <w:basedOn w:val="DefaultParagraphFont"/>
+    <w:rsid w:val="00A04B53"/>
+  </w:style>
+  <w:style w:type="character" w:customStyle="1" w:styleId="mo">
+    <w:name w:val="mo"/>
+    <w:basedOn w:val="DefaultParagraphFont"/>
+    <w:rsid w:val="00A04B53"/>
+  </w:style>
+  <w:style w:type="character" w:customStyle="1" w:styleId="mtext">
+    <w:name w:val="mtext"/>
+    <w:basedOn w:val="DefaultParagraphFont"/>
+    <w:rsid w:val="00A04B53"/>
+  </w:style>
+  <w:style w:type="character" w:customStyle="1" w:styleId="mn">
+    <w:name w:val="mn"/>
+    <w:basedOn w:val="DefaultParagraphFont"/>
+    <w:rsid w:val="00A04B53"/>
+  </w:style>
+  <w:style w:type="character" w:styleId="HTMLCode">
+    <w:name w:val="HTML Code"/>
+    <w:basedOn w:val="DefaultParagraphFont"/>
+    <w:uiPriority w:val="99"/>
+    <w:semiHidden/>
+    <w:unhideWhenUsed/>
+    <w:rsid w:val="00A04B53"/>
+    <w:rPr>
+      <w:rFonts w:ascii="Courier New" w:eastAsia="Times New Roman" w:hAnsi="Courier New" w:cs="Courier New"/>
+      <w:sz w:val="20"/>
+      <w:szCs w:val="20"/>
+    </w:rPr>
+  </w:style>
+  <w:style w:type="paragraph" w:styleId="TOC4">
+    <w:name w:val="toc 4"/>
+    <w:basedOn w:val="Normal"/>
+    <w:next w:val="Normal"/>
+    <w:autoRedefine/>
+    <w:uiPriority w:val="39"/>
+    <w:unhideWhenUsed/>
+    <w:rsid w:val="00A04B53"/>
+    <w:pPr>
+      <w:spacing w:after="100" w:line="276" w:lineRule="auto"/>
+      <w:ind w:left="660"/>
+    </w:pPr>
+    <w:rPr>
+      <w:rFonts w:eastAsiaTheme="minorEastAsia"/>
+      <w:sz w:val="22"/>
+      <w:szCs w:val="22"/>
+      <w:lang w:val="en-GB" w:eastAsia="zh-CN"/>
+    </w:rPr>
+  </w:style>
+  <w:style w:type="paragraph" w:styleId="TOC5">
+    <w:name w:val="toc 5"/>
+    <w:basedOn w:val="Normal"/>
+    <w:next w:val="Normal"/>
+    <w:autoRedefine/>
+    <w:uiPriority w:val="39"/>
+    <w:unhideWhenUsed/>
+    <w:rsid w:val="00A04B53"/>
+    <w:pPr>
+      <w:spacing w:after="100" w:line="276" w:lineRule="auto"/>
+      <w:ind w:left="880"/>
+    </w:pPr>
+    <w:rPr>
+      <w:rFonts w:eastAsiaTheme="minorEastAsia"/>
+      <w:sz w:val="22"/>
+      <w:szCs w:val="22"/>
+      <w:lang w:val="en-GB" w:eastAsia="zh-CN"/>
+    </w:rPr>
+  </w:style>
+  <w:style w:type="paragraph" w:styleId="TOC6">
+    <w:name w:val="toc 6"/>
+    <w:basedOn w:val="Normal"/>
+    <w:next w:val="Normal"/>
+    <w:autoRedefine/>
+    <w:uiPriority w:val="39"/>
+    <w:unhideWhenUsed/>
+    <w:rsid w:val="00A04B53"/>
+    <w:pPr>
+      <w:spacing w:after="100" w:line="276" w:lineRule="auto"/>
+      <w:ind w:left="1100"/>
+    </w:pPr>
+    <w:rPr>
+      <w:rFonts w:eastAsiaTheme="minorEastAsia"/>
+      <w:sz w:val="22"/>
+      <w:szCs w:val="22"/>
+      <w:lang w:val="en-GB" w:eastAsia="zh-CN"/>
+    </w:rPr>
+  </w:style>
+  <w:style w:type="paragraph" w:styleId="TOC7">
+    <w:name w:val="toc 7"/>
+    <w:basedOn w:val="Normal"/>
+    <w:next w:val="Normal"/>
+    <w:autoRedefine/>
+    <w:uiPriority w:val="39"/>
+    <w:unhideWhenUsed/>
+    <w:rsid w:val="00A04B53"/>
+    <w:pPr>
+      <w:spacing w:after="100" w:line="276" w:lineRule="auto"/>
+      <w:ind w:left="1320"/>
+    </w:pPr>
+    <w:rPr>
+      <w:rFonts w:eastAsiaTheme="minorEastAsia"/>
+      <w:sz w:val="22"/>
+      <w:szCs w:val="22"/>
+      <w:lang w:val="en-GB" w:eastAsia="zh-CN"/>
+    </w:rPr>
+  </w:style>
+  <w:style w:type="paragraph" w:styleId="TOC8">
+    <w:name w:val="toc 8"/>
+    <w:basedOn w:val="Normal"/>
+    <w:next w:val="Normal"/>
+    <w:autoRedefine/>
+    <w:uiPriority w:val="39"/>
+    <w:unhideWhenUsed/>
+    <w:rsid w:val="00A04B53"/>
+    <w:pPr>
+      <w:spacing w:after="100" w:line="276" w:lineRule="auto"/>
+      <w:ind w:left="1540"/>
+    </w:pPr>
+    <w:rPr>
+      <w:rFonts w:eastAsiaTheme="minorEastAsia"/>
+      <w:sz w:val="22"/>
+      <w:szCs w:val="22"/>
+      <w:lang w:val="en-GB" w:eastAsia="zh-CN"/>
+    </w:rPr>
+  </w:style>
+  <w:style w:type="paragraph" w:styleId="TOC9">
+    <w:name w:val="toc 9"/>
+    <w:basedOn w:val="Normal"/>
+    <w:next w:val="Normal"/>
+    <w:autoRedefine/>
+    <w:uiPriority w:val="39"/>
+    <w:unhideWhenUsed/>
+    <w:rsid w:val="00A04B53"/>
+    <w:pPr>
+      <w:spacing w:after="100" w:line="276" w:lineRule="auto"/>
+      <w:ind w:left="1760"/>
+    </w:pPr>
+    <w:rPr>
+      <w:rFonts w:eastAsiaTheme="minorEastAsia"/>
+      <w:sz w:val="22"/>
+      <w:szCs w:val="22"/>
+      <w:lang w:val="en-GB" w:eastAsia="zh-CN"/>
+    </w:rPr>
+  </w:style>
+  <w:style w:type="paragraph" w:styleId="DocumentMap">
+    <w:name w:val="Document Map"/>
+    <w:basedOn w:val="Normal"/>
+    <w:link w:val="DocumentMapChar"/>
+    <w:uiPriority w:val="99"/>
+    <w:semiHidden/>
+    <w:unhideWhenUsed/>
+    <w:rsid w:val="00A04B53"/>
+    <w:rPr>
+      <w:rFonts w:ascii="Tahoma" w:eastAsiaTheme="minorEastAsia" w:hAnsi="Tahoma" w:cs="Tahoma"/>
+      <w:sz w:val="16"/>
+      <w:szCs w:val="16"/>
+      <w:lang w:val="en-GB" w:eastAsia="ja-JP"/>
+    </w:rPr>
+  </w:style>
+  <w:style w:type="character" w:customStyle="1" w:styleId="DocumentMapChar">
+    <w:name w:val="Document Map Char"/>
+    <w:basedOn w:val="DefaultParagraphFont"/>
+    <w:link w:val="DocumentMap"/>
+    <w:uiPriority w:val="99"/>
+    <w:semiHidden/>
+    <w:rsid w:val="00A04B53"/>
+    <w:rPr>
+      <w:rFonts w:ascii="Tahoma" w:eastAsiaTheme="minorEastAsia" w:hAnsi="Tahoma" w:cs="Tahoma"/>
+      <w:sz w:val="16"/>
+      <w:szCs w:val="16"/>
+      <w:lang w:val="en-GB" w:eastAsia="ja-JP"/>
+    </w:rPr>
+  </w:style>
+  <w:style w:type="paragraph" w:styleId="FootnoteText">
+    <w:name w:val="footnote text"/>
+    <w:basedOn w:val="Normal"/>
+    <w:link w:val="FootnoteTextChar"/>
+    <w:uiPriority w:val="99"/>
+    <w:semiHidden/>
+    <w:unhideWhenUsed/>
+    <w:rsid w:val="00A04B53"/>
+    <w:rPr>
+      <w:rFonts w:eastAsiaTheme="minorEastAsia"/>
+      <w:lang w:val="en-GB" w:eastAsia="ja-JP"/>
+    </w:rPr>
+  </w:style>
+  <w:style w:type="character" w:customStyle="1" w:styleId="FootnoteTextChar">
+    <w:name w:val="Footnote Text Char"/>
+    <w:basedOn w:val="DefaultParagraphFont"/>
+    <w:link w:val="FootnoteText"/>
+    <w:uiPriority w:val="99"/>
+    <w:semiHidden/>
+    <w:rsid w:val="00A04B53"/>
+    <w:rPr>
+      <w:rFonts w:asciiTheme="minorHAnsi" w:eastAsiaTheme="minorEastAsia" w:hAnsiTheme="minorHAnsi" w:cstheme="minorBidi"/>
+      <w:lang w:val="en-GB" w:eastAsia="ja-JP"/>
+    </w:rPr>
+  </w:style>
+  <w:style w:type="character" w:styleId="FootnoteReference">
+    <w:name w:val="footnote reference"/>
+    <w:basedOn w:val="DefaultParagraphFont"/>
+    <w:uiPriority w:val="99"/>
+    <w:semiHidden/>
+    <w:unhideWhenUsed/>
+    <w:rsid w:val="00A04B53"/>
+    <w:rPr>
+      <w:vertAlign w:val="superscript"/>
+    </w:rPr>
+  </w:style>
+  <w:style w:type="character" w:customStyle="1" w:styleId="go">
+    <w:name w:val="go"/>
+    <w:basedOn w:val="DefaultParagraphFont"/>
+    <w:rsid w:val="00A04B53"/>
+  </w:style>
+  <w:style w:type="character" w:customStyle="1" w:styleId="gi">
+    <w:name w:val="gi"/>
+    <w:basedOn w:val="DefaultParagraphFont"/>
+    <w:rsid w:val="00A04B53"/>
+  </w:style>
+  <w:style w:type="table" w:styleId="LightShading-Accent5">
+    <w:name w:val="Light Shading Accent 5"/>
+    <w:basedOn w:val="TableNormal"/>
+    <w:uiPriority w:val="60"/>
+    <w:rsid w:val="00A04B53"/>
+    <w:rPr>
+      <w:rFonts w:asciiTheme="minorHAnsi" w:eastAsiaTheme="minorHAnsi" w:hAnsiTheme="minorHAnsi"/>
+      <w:color w:val="31849B" w:themeColor="accent5" w:themeShade="BF"/>
+      <w:sz w:val="22"/>
+      <w:szCs w:val="22"/>
+    </w:rPr>
+    <w:tblPr>
+      <w:tblStyleRowBandSize w:val="1"/>
+      <w:tblStyleColBandSize w:val="1"/>
+      <w:tblInd w:w="0" w:type="dxa"/>
+      <w:tblBorders>
+        <w:top w:val="single" w:sz="8" w:space="0" w:color="4BACC6" w:themeColor="accent5"/>
+        <w:bottom w:val="single" w:sz="8" w:space="0" w:color="4BACC6" w:themeColor="accent5"/>
+      </w:tblBorders>
+      <w:tblCellMar>
+        <w:top w:w="0" w:type="dxa"/>
+        <w:left w:w="108" w:type="dxa"/>
+        <w:bottom w:w="0" w:type="dxa"/>
+        <w:right w:w="108" w:type="dxa"/>
+      </w:tblCellMar>
+    </w:tblPr>
+    <w:tblStylePr w:type="firstRow">
+      <w:pPr>
+        <w:spacing w:before="0" w:after="0" w:line="240" w:lineRule="auto"/>
+      </w:pPr>
+      <w:rPr>
+        <w:b/>
+        <w:bCs/>
+      </w:rPr>
+      <w:tblPr/>
+      <w:tcPr>
+        <w:tcBorders>
+          <w:top w:val="single" w:sz="8" w:space="0" w:color="4BACC6" w:themeColor="accent5"/>
+          <w:left w:val="nil"/>
+          <w:bottom w:val="single" w:sz="8" w:space="0" w:color="4BACC6" w:themeColor="accent5"/>
+          <w:right w:val="nil"/>
+          <w:insideH w:val="nil"/>
+          <w:insideV w:val="nil"/>
+        </w:tcBorders>
+      </w:tcPr>
+    </w:tblStylePr>
+    <w:tblStylePr w:type="lastRow">
+      <w:pPr>
+        <w:spacing w:before="0" w:after="0" w:line="240" w:lineRule="auto"/>
+      </w:pPr>
+      <w:rPr>
+        <w:b/>
+        <w:bCs/>
+      </w:rPr>
+      <w:tblPr/>
+      <w:tcPr>
+        <w:tcBorders>
+          <w:top w:val="single" w:sz="8" w:space="0" w:color="4BACC6" w:themeColor="accent5"/>
+          <w:left w:val="nil"/>
+          <w:bottom w:val="single" w:sz="8" w:space="0" w:color="4BACC6" w:themeColor="accent5"/>
+          <w:right w:val="nil"/>
+          <w:insideH w:val="nil"/>
+          <w:insideV w:val="nil"/>
+        </w:tcBorders>
+      </w:tcPr>
+    </w:tblStylePr>
+    <w:tblStylePr w:type="firstCol">
+      <w:rPr>
+        <w:b/>
+        <w:bCs/>
+      </w:rPr>
+    </w:tblStylePr>
+    <w:tblStylePr w:type="lastCol">
+      <w:rPr>
+        <w:b/>
+        <w:bCs/>
+      </w:rPr>
+    </w:tblStylePr>
+    <w:tblStylePr w:type="band1Vert">
+      <w:tblPr/>
+      <w:tcPr>
+        <w:tcBorders>
+          <w:left w:val="nil"/>
+          <w:right w:val="nil"/>
+          <w:insideH w:val="nil"/>
+          <w:insideV w:val="nil"/>
+        </w:tcBorders>
+        <w:shd w:val="clear" w:color="auto" w:fill="D2EAF1" w:themeFill="accent5" w:themeFillTint="3F"/>
+      </w:tcPr>
+    </w:tblStylePr>
+    <w:tblStylePr w:type="band1Horz">
+      <w:tblPr/>
+      <w:tcPr>
+        <w:tcBorders>
+          <w:left w:val="nil"/>
+          <w:right w:val="nil"/>
+          <w:insideH w:val="nil"/>
+          <w:insideV w:val="nil"/>
+        </w:tcBorders>
+        <w:shd w:val="clear" w:color="auto" w:fill="D2EAF1" w:themeFill="accent5" w:themeFillTint="3F"/>
+      </w:tcPr>
+    </w:tblStylePr>
+  </w:style>
+  <w:style w:type="character" w:customStyle="1" w:styleId="hps">
+    <w:name w:val="hps"/>
+    <w:basedOn w:val="DefaultParagraphFont"/>
+    <w:rsid w:val="00A04B53"/>
+  </w:style>
+  <w:style w:type="character" w:customStyle="1" w:styleId="ListParagraphChar">
+    <w:name w:val="List Paragraph Char"/>
+    <w:link w:val="ListParagraph"/>
+    <w:uiPriority w:val="34"/>
+    <w:locked/>
+    <w:rsid w:val="0071362C"/>
+    <w:rPr>
+      <w:rFonts w:eastAsiaTheme="minorEastAsia"/>
+      <w:szCs w:val="22"/>
+      <w:lang w:val="en-GB" w:eastAsia="ja-JP"/>
+    </w:rPr>
+  </w:style>
+  <w:style w:type="paragraph" w:styleId="HTMLPreformatted">
+    <w:name w:val="HTML Preformatted"/>
+    <w:basedOn w:val="Normal"/>
+    <w:link w:val="HTMLPreformattedChar"/>
+    <w:uiPriority w:val="99"/>
+    <w:unhideWhenUsed/>
+    <w:rsid w:val="00A04B53"/>
+    <w:pPr>
+      <w:tabs>
+        <w:tab w:val="left" w:pos="916"/>
+        <w:tab w:val="left" w:pos="1832"/>
+        <w:tab w:val="left" w:pos="2748"/>
+        <w:tab w:val="left" w:pos="3664"/>
+        <w:tab w:val="left" w:pos="4580"/>
+        <w:tab w:val="left" w:pos="5496"/>
+        <w:tab w:val="left" w:pos="6412"/>
+        <w:tab w:val="left" w:pos="7328"/>
+        <w:tab w:val="left" w:pos="8244"/>
+        <w:tab w:val="left" w:pos="9160"/>
+        <w:tab w:val="left" w:pos="10076"/>
+        <w:tab w:val="left" w:pos="10992"/>
+        <w:tab w:val="left" w:pos="11908"/>
+        <w:tab w:val="left" w:pos="12824"/>
+        <w:tab w:val="left" w:pos="13740"/>
+        <w:tab w:val="left" w:pos="14656"/>
+      </w:tabs>
+    </w:pPr>
+    <w:rPr>
+      <w:rFonts w:ascii="Courier New" w:hAnsi="Courier New" w:cs="Courier New"/>
+      <w:lang w:val="en-GB" w:eastAsia="ja-JP"/>
+    </w:rPr>
+  </w:style>
+  <w:style w:type="character" w:customStyle="1" w:styleId="HTMLPreformattedChar">
+    <w:name w:val="HTML Preformatted Char"/>
+    <w:basedOn w:val="DefaultParagraphFont"/>
+    <w:link w:val="HTMLPreformatted"/>
+    <w:uiPriority w:val="99"/>
+    <w:rsid w:val="00A04B53"/>
+    <w:rPr>
+      <w:rFonts w:ascii="Courier New" w:hAnsi="Courier New" w:cs="Courier New"/>
+      <w:lang w:val="en-GB" w:eastAsia="ja-JP"/>
+    </w:rPr>
+  </w:style>
+  <w:style w:type="character" w:styleId="PlaceholderText">
+    <w:name w:val="Placeholder Text"/>
+    <w:basedOn w:val="DefaultParagraphFont"/>
+    <w:uiPriority w:val="99"/>
+    <w:semiHidden/>
+    <w:rsid w:val="00A04B53"/>
+    <w:rPr>
+      <w:color w:val="808080"/>
+    </w:rPr>
+  </w:style>
+  <w:style w:type="paragraph" w:styleId="NoSpacing">
+    <w:name w:val="No Spacing"/>
+    <w:uiPriority w:val="1"/>
+    <w:rsid w:val="00A04B53"/>
+    <w:rPr>
+      <w:rFonts w:asciiTheme="minorHAnsi" w:eastAsiaTheme="minorEastAsia" w:hAnsiTheme="minorHAnsi"/>
+      <w:sz w:val="22"/>
+      <w:szCs w:val="22"/>
+      <w:lang w:val="en-GB" w:eastAsia="ja-JP"/>
+    </w:rPr>
+  </w:style>
+  <w:style w:type="character" w:customStyle="1" w:styleId="shorttext">
+    <w:name w:val="short_text"/>
+    <w:basedOn w:val="DefaultParagraphFont"/>
+    <w:rsid w:val="00A04B53"/>
+  </w:style>
+  <w:style w:type="character" w:customStyle="1" w:styleId="null">
+    <w:name w:val="null"/>
+    <w:basedOn w:val="DefaultParagraphFont"/>
+    <w:rsid w:val="00A04B53"/>
+  </w:style>
+  <w:style w:type="character" w:styleId="FollowedHyperlink">
+    <w:name w:val="FollowedHyperlink"/>
+    <w:basedOn w:val="DefaultParagraphFont"/>
+    <w:uiPriority w:val="99"/>
+    <w:semiHidden/>
+    <w:unhideWhenUsed/>
+    <w:rsid w:val="00A04B53"/>
+    <w:rPr>
+      <w:color w:val="800080" w:themeColor="followedHyperlink"/>
+      <w:u w:val="single"/>
+    </w:rPr>
+  </w:style>
+  <w:style w:type="paragraph" w:customStyle="1" w:styleId="GachDauDong">
+    <w:name w:val="GachDauDong"/>
+    <w:basedOn w:val="ListParagraph"/>
+    <w:link w:val="GachDauDongChar"/>
+    <w:rsid w:val="00572BB4"/>
+    <w:pPr>
+      <w:numPr>
+        <w:numId w:val="2"/>
+      </w:numPr>
+      <w:spacing w:line="280" w:lineRule="exact"/>
+      <w:ind w:left="576" w:hanging="288"/>
+    </w:pPr>
+    <w:rPr>
+      <w:rFonts w:asciiTheme="majorHAnsi" w:eastAsia="Cambria" w:hAnsiTheme="majorHAnsi" w:cs="Cambria"/>
+      <w:szCs w:val="24"/>
+    </w:rPr>
+  </w:style>
+  <w:style w:type="paragraph" w:customStyle="1" w:styleId="GachDauHang2">
+    <w:name w:val="GachDauHang2"/>
+    <w:basedOn w:val="GachDauDong"/>
+    <w:link w:val="GachDauHang2Char"/>
+    <w:rsid w:val="0021340A"/>
+    <w:pPr>
+      <w:ind w:left="288"/>
+    </w:pPr>
+  </w:style>
+  <w:style w:type="character" w:customStyle="1" w:styleId="GachDauDongChar">
+    <w:name w:val="GachDauDong Char"/>
+    <w:basedOn w:val="ListParagraphChar"/>
+    <w:link w:val="GachDauDong"/>
+    <w:rsid w:val="00572BB4"/>
+    <w:rPr>
+      <w:rFonts w:asciiTheme="majorHAnsi" w:eastAsia="Cambria" w:hAnsiTheme="majorHAnsi" w:cs="Cambria"/>
+      <w:szCs w:val="22"/>
+      <w:lang w:val="en-GB" w:eastAsia="ja-JP"/>
+    </w:rPr>
+  </w:style>
+  <w:style w:type="character" w:customStyle="1" w:styleId="GachDauHang2Char">
+    <w:name w:val="GachDauHang2 Char"/>
+    <w:basedOn w:val="GachDauDongChar"/>
+    <w:link w:val="GachDauHang2"/>
+    <w:rsid w:val="0021340A"/>
+    <w:rPr>
+      <w:rFonts w:asciiTheme="majorHAnsi" w:eastAsia="Cambria" w:hAnsiTheme="majorHAnsi" w:cs="Cambria"/>
+      <w:szCs w:val="22"/>
+      <w:lang w:val="en-GB" w:eastAsia="ja-JP"/>
+    </w:rPr>
+  </w:style>
+  <w:style w:type="table" w:customStyle="1" w:styleId="GridTable2-Accent11">
+    <w:name w:val="Grid Table 2 - Accent 11"/>
+    <w:basedOn w:val="TableNormal"/>
+    <w:uiPriority w:val="47"/>
+    <w:rsid w:val="006457C9"/>
+    <w:tblPr>
+      <w:tblStyleRowBandSize w:val="1"/>
+      <w:tblStyleColBandSize w:val="1"/>
+      <w:tblInd w:w="567" w:type="dxa"/>
+      <w:tblBorders>
+        <w:top w:val="single" w:sz="2" w:space="0" w:color="95B3D7" w:themeColor="accent1" w:themeTint="99"/>
+        <w:bottom w:val="single" w:sz="2" w:space="0" w:color="95B3D7" w:themeColor="accent1" w:themeTint="99"/>
+        <w:insideH w:val="single" w:sz="2" w:space="0" w:color="95B3D7" w:themeColor="accent1" w:themeTint="99"/>
+        <w:insideV w:val="single" w:sz="2" w:space="0" w:color="95B3D7" w:themeColor="accent1" w:themeTint="99"/>
+      </w:tblBorders>
+      <w:tblCellMar>
+        <w:top w:w="0" w:type="dxa"/>
+        <w:left w:w="108" w:type="dxa"/>
+        <w:bottom w:w="0" w:type="dxa"/>
+        <w:right w:w="108" w:type="dxa"/>
+      </w:tblCellMar>
+    </w:tblPr>
+    <w:tblStylePr w:type="firstRow">
+      <w:rPr>
+        <w:b/>
+        <w:bCs/>
+      </w:rPr>
+      <w:tblPr/>
+      <w:tcPr>
+        <w:tcBorders>
+          <w:top w:val="nil"/>
+          <w:bottom w:val="single" w:sz="12" w:space="0" w:color="95B3D7" w:themeColor="accent1" w:themeTint="99"/>
+          <w:insideH w:val="nil"/>
+          <w:insideV w:val="nil"/>
+        </w:tcBorders>
+        <w:shd w:val="clear" w:color="auto" w:fill="FFFFFF" w:themeFill="background1"/>
+      </w:tcPr>
+    </w:tblStylePr>
+    <w:tblStylePr w:type="lastRow">
+      <w:rPr>
+        <w:b/>
+        <w:bCs/>
+      </w:rPr>
+      <w:tblPr/>
+      <w:tcPr>
+        <w:tcBorders>
+          <w:top w:val="double" w:sz="2" w:space="0" w:color="95B3D7" w:themeColor="accent1" w:themeTint="99"/>
+          <w:bottom w:val="nil"/>
+          <w:insideH w:val="nil"/>
+          <w:insideV w:val="nil"/>
+        </w:tcBorders>
+        <w:shd w:val="clear" w:color="auto" w:fill="FFFFFF" w:themeFill="background1"/>
+      </w:tcPr>
+    </w:tblStylePr>
+    <w:tblStylePr w:type="firstCol">
+      <w:rPr>
+        <w:b/>
+        <w:bCs/>
+      </w:rPr>
+    </w:tblStylePr>
+    <w:tblStylePr w:type="lastCol">
+      <w:rPr>
+        <w:b/>
+        <w:bCs/>
+      </w:rPr>
+    </w:tblStylePr>
+    <w:tblStylePr w:type="band1Vert">
+      <w:tblPr/>
+      <w:tcPr>
+        <w:shd w:val="clear" w:color="auto" w:fill="DBE5F1" w:themeFill="accent1" w:themeFillTint="33"/>
+      </w:tcPr>
+    </w:tblStylePr>
+    <w:tblStylePr w:type="band1Horz">
+      <w:tblPr/>
+      <w:tcPr>
+        <w:shd w:val="clear" w:color="auto" w:fill="DBE5F1" w:themeFill="accent1" w:themeFillTint="33"/>
+      </w:tcPr>
+    </w:tblStylePr>
+  </w:style>
+  <w:style w:type="table" w:customStyle="1" w:styleId="GridTable2-Accent21">
+    <w:name w:val="Grid Table 2 - Accent 21"/>
+    <w:basedOn w:val="TableNormal"/>
+    <w:uiPriority w:val="47"/>
+    <w:rsid w:val="006457C9"/>
+    <w:tblPr>
+      <w:tblStyleRowBandSize w:val="1"/>
+      <w:tblStyleColBandSize w:val="1"/>
+      <w:tblInd w:w="0" w:type="dxa"/>
+      <w:tblBorders>
+        <w:top w:val="single" w:sz="2" w:space="0" w:color="D99594" w:themeColor="accent2" w:themeTint="99"/>
+        <w:bottom w:val="single" w:sz="2" w:space="0" w:color="D99594" w:themeColor="accent2" w:themeTint="99"/>
+        <w:insideH w:val="single" w:sz="2" w:space="0" w:color="D99594" w:themeColor="accent2" w:themeTint="99"/>
+        <w:insideV w:val="single" w:sz="2" w:space="0" w:color="D99594" w:themeColor="accent2" w:themeTint="99"/>
+      </w:tblBorders>
+      <w:tblCellMar>
+        <w:top w:w="0" w:type="dxa"/>
+        <w:left w:w="108" w:type="dxa"/>
+        <w:bottom w:w="0" w:type="dxa"/>
+        <w:right w:w="108" w:type="dxa"/>
+      </w:tblCellMar>
+    </w:tblPr>
+    <w:tblStylePr w:type="firstRow">
+      <w:rPr>
+        <w:b/>
+        <w:bCs/>
+      </w:rPr>
+      <w:tblPr/>
+      <w:tcPr>
+        <w:tcBorders>
+          <w:top w:val="nil"/>
+          <w:bottom w:val="single" w:sz="12" w:space="0" w:color="D99594" w:themeColor="accent2" w:themeTint="99"/>
+          <w:insideH w:val="nil"/>
+          <w:insideV w:val="nil"/>
+        </w:tcBorders>
+        <w:shd w:val="clear" w:color="auto" w:fill="FFFFFF" w:themeFill="background1"/>
+      </w:tcPr>
+    </w:tblStylePr>
+    <w:tblStylePr w:type="lastRow">
+      <w:rPr>
+        <w:b/>
+        <w:bCs/>
+      </w:rPr>
+      <w:tblPr/>
+      <w:tcPr>
+        <w:tcBorders>
+          <w:top w:val="double" w:sz="2" w:space="0" w:color="D99594" w:themeColor="accent2" w:themeTint="99"/>
+          <w:bottom w:val="nil"/>
+          <w:insideH w:val="nil"/>
+          <w:insideV w:val="nil"/>
+        </w:tcBorders>
+        <w:shd w:val="clear" w:color="auto" w:fill="FFFFFF" w:themeFill="background1"/>
+      </w:tcPr>
+    </w:tblStylePr>
+    <w:tblStylePr w:type="firstCol">
+      <w:rPr>
+        <w:b/>
+        <w:bCs/>
+      </w:rPr>
+    </w:tblStylePr>
+    <w:tblStylePr w:type="lastCol">
+      <w:rPr>
+        <w:b/>
+        <w:bCs/>
+      </w:rPr>
+    </w:tblStylePr>
+    <w:tblStylePr w:type="band1Vert">
+      <w:tblPr/>
+      <w:tcPr>
+        <w:shd w:val="clear" w:color="auto" w:fill="F2DBDB" w:themeFill="accent2" w:themeFillTint="33"/>
+      </w:tcPr>
+    </w:tblStylePr>
+    <w:tblStylePr w:type="band1Horz">
+      <w:tblPr/>
+      <w:tcPr>
+        <w:shd w:val="clear" w:color="auto" w:fill="F2DBDB" w:themeFill="accent2" w:themeFillTint="33"/>
+      </w:tcPr>
+    </w:tblStylePr>
+  </w:style>
+  <w:style w:type="table" w:styleId="LightGrid-Accent1">
+    <w:name w:val="Light Grid Accent 1"/>
+    <w:basedOn w:val="TableNormal"/>
+    <w:uiPriority w:val="62"/>
+    <w:rsid w:val="005360F9"/>
+    <w:pPr>
+      <w:ind w:left="108" w:right="108"/>
+    </w:pPr>
+    <w:tblPr>
+      <w:tblStyleRowBandSize w:val="1"/>
+      <w:tblStyleColBandSize w:val="1"/>
+      <w:tblInd w:w="0" w:type="dxa"/>
+      <w:tblBorders>
+        <w:top w:val="single" w:sz="8" w:space="0" w:color="4F81BD" w:themeColor="accent1"/>
+        <w:left w:val="single" w:sz="8" w:space="0" w:color="4F81BD" w:themeColor="accent1"/>
+        <w:bottom w:val="single" w:sz="8" w:space="0" w:color="4F81BD" w:themeColor="accent1"/>
+        <w:right w:val="single" w:sz="8" w:space="0" w:color="4F81BD" w:themeColor="accent1"/>
+        <w:insideH w:val="single" w:sz="8" w:space="0" w:color="4F81BD" w:themeColor="accent1"/>
+        <w:insideV w:val="single" w:sz="8" w:space="0" w:color="4F81BD" w:themeColor="accent1"/>
+      </w:tblBorders>
+      <w:tblCellMar>
+        <w:top w:w="0" w:type="dxa"/>
+        <w:left w:w="0" w:type="dxa"/>
+        <w:bottom w:w="0" w:type="dxa"/>
+        <w:right w:w="0" w:type="dxa"/>
+      </w:tblCellMar>
+    </w:tblPr>
+    <w:trPr>
+      <w:cantSplit/>
+    </w:trPr>
+    <w:tblStylePr w:type="firstRow">
+      <w:pPr>
+        <w:spacing w:before="0" w:after="0" w:line="240" w:lineRule="auto"/>
+        <w:jc w:val="left"/>
+      </w:pPr>
+      <w:rPr>
+        <w:rFonts w:asciiTheme="majorHAnsi" w:eastAsiaTheme="majorEastAsia" w:hAnsiTheme="majorHAnsi" w:cstheme="majorBidi"/>
+        <w:b/>
+        <w:bCs/>
+      </w:rPr>
+      <w:tblPr/>
+      <w:tcPr>
+        <w:tcBorders>
+          <w:top w:val="single" w:sz="8" w:space="0" w:color="4F81BD" w:themeColor="accent1"/>
+          <w:left w:val="single" w:sz="8" w:space="0" w:color="4F81BD" w:themeColor="accent1"/>
+          <w:bottom w:val="single" w:sz="18" w:space="0" w:color="4F81BD" w:themeColor="accent1"/>
+          <w:right w:val="single" w:sz="8" w:space="0" w:color="4F81BD" w:themeColor="accent1"/>
+          <w:insideH w:val="nil"/>
+          <w:insideV w:val="single" w:sz="8" w:space="0" w:color="4F81BD" w:themeColor="accent1"/>
+        </w:tcBorders>
+        <w:vAlign w:val="center"/>
+      </w:tcPr>
+    </w:tblStylePr>
+    <w:tblStylePr w:type="lastRow">
+      <w:pPr>
+        <w:spacing w:before="0" w:after="0" w:line="240" w:lineRule="auto"/>
+      </w:pPr>
+      <w:rPr>
+        <w:rFonts w:asciiTheme="majorHAnsi" w:eastAsiaTheme="majorEastAsia" w:hAnsiTheme="majorHAnsi" w:cstheme="majorBidi"/>
+        <w:b/>
+        <w:bCs/>
+      </w:rPr>
+      <w:tblPr/>
+      <w:tcPr>
+        <w:tcBorders>
+          <w:top w:val="double" w:sz="6" w:space="0" w:color="4F81BD" w:themeColor="accent1"/>
+          <w:left w:val="single" w:sz="8" w:space="0" w:color="4F81BD" w:themeColor="accent1"/>
+          <w:bottom w:val="single" w:sz="8" w:space="0" w:color="4F81BD" w:themeColor="accent1"/>
+          <w:right w:val="single" w:sz="8" w:space="0" w:color="4F81BD" w:themeColor="accent1"/>
+          <w:insideH w:val="nil"/>
+          <w:insideV w:val="single" w:sz="8" w:space="0" w:color="4F81BD" w:themeColor="accent1"/>
+        </w:tcBorders>
+      </w:tcPr>
+    </w:tblStylePr>
+    <w:tblStylePr w:type="firstCol">
+      <w:rPr>
+        <w:rFonts w:asciiTheme="majorHAnsi" w:eastAsiaTheme="majorEastAsia" w:hAnsiTheme="majorHAnsi" w:cstheme="majorBidi"/>
+        <w:b/>
+        <w:bCs/>
+      </w:rPr>
+    </w:tblStylePr>
+    <w:tblStylePr w:type="lastCol">
+      <w:rPr>
+        <w:rFonts w:asciiTheme="majorHAnsi" w:eastAsiaTheme="majorEastAsia" w:hAnsiTheme="majorHAnsi" w:cstheme="majorBidi"/>
+        <w:b/>
+        <w:bCs/>
+      </w:rPr>
+      <w:tblPr/>
+      <w:tcPr>
+        <w:tcBorders>
+          <w:top w:val="single" w:sz="8" w:space="0" w:color="4F81BD" w:themeColor="accent1"/>
+          <w:left w:val="single" w:sz="8" w:space="0" w:color="4F81BD" w:themeColor="accent1"/>
+          <w:bottom w:val="single" w:sz="8" w:space="0" w:color="4F81BD" w:themeColor="accent1"/>
+          <w:right w:val="single" w:sz="8" w:space="0" w:color="4F81BD" w:themeColor="accent1"/>
+        </w:tcBorders>
+      </w:tcPr>
+    </w:tblStylePr>
+    <w:tblStylePr w:type="band1Vert">
+      <w:tblPr/>
+      <w:tcPr>
+        <w:tcBorders>
+          <w:top w:val="single" w:sz="8" w:space="0" w:color="4F81BD" w:themeColor="accent1"/>
+          <w:left w:val="single" w:sz="8" w:space="0" w:color="4F81BD" w:themeColor="accent1"/>
+          <w:bottom w:val="single" w:sz="8" w:space="0" w:color="4F81BD" w:themeColor="accent1"/>
+          <w:right w:val="single" w:sz="8" w:space="0" w:color="4F81BD" w:themeColor="accent1"/>
+        </w:tcBorders>
+        <w:shd w:val="clear" w:color="auto" w:fill="D3DFEE" w:themeFill="accent1" w:themeFillTint="3F"/>
+      </w:tcPr>
+    </w:tblStylePr>
+    <w:tblStylePr w:type="band1Horz">
+      <w:tblPr/>
+      <w:tcPr>
+        <w:tcBorders>
+          <w:top w:val="single" w:sz="8" w:space="0" w:color="4F81BD" w:themeColor="accent1"/>
+          <w:left w:val="single" w:sz="8" w:space="0" w:color="4F81BD" w:themeColor="accent1"/>
+          <w:bottom w:val="single" w:sz="8" w:space="0" w:color="4F81BD" w:themeColor="accent1"/>
+          <w:right w:val="single" w:sz="8" w:space="0" w:color="4F81BD" w:themeColor="accent1"/>
+          <w:insideV w:val="single" w:sz="8" w:space="0" w:color="4F81BD" w:themeColor="accent1"/>
+        </w:tcBorders>
+        <w:shd w:val="clear" w:color="auto" w:fill="D3DFEE" w:themeFill="accent1" w:themeFillTint="3F"/>
+      </w:tcPr>
+    </w:tblStylePr>
+    <w:tblStylePr w:type="band2Horz">
+      <w:tblPr/>
+      <w:tcPr>
+        <w:tcBorders>
+          <w:top w:val="single" w:sz="8" w:space="0" w:color="4F81BD" w:themeColor="accent1"/>
+          <w:left w:val="single" w:sz="8" w:space="0" w:color="4F81BD" w:themeColor="accent1"/>
+          <w:bottom w:val="single" w:sz="8" w:space="0" w:color="4F81BD" w:themeColor="accent1"/>
+          <w:right w:val="single" w:sz="8" w:space="0" w:color="4F81BD" w:themeColor="accent1"/>
+          <w:insideV w:val="single" w:sz="8" w:space="0" w:color="4F81BD" w:themeColor="accent1"/>
+        </w:tcBorders>
+      </w:tcPr>
+    </w:tblStylePr>
+  </w:style>
+  <w:style w:type="table" w:styleId="LightList-Accent5">
+    <w:name w:val="Light List Accent 5"/>
+    <w:basedOn w:val="TableNormal"/>
+    <w:uiPriority w:val="61"/>
+    <w:rsid w:val="00F306DC"/>
+    <w:tblPr>
+      <w:tblStyleRowBandSize w:val="1"/>
+      <w:tblStyleColBandSize w:val="1"/>
+      <w:tblInd w:w="0" w:type="dxa"/>
+      <w:tblBorders>
+        <w:top w:val="single" w:sz="8" w:space="0" w:color="4BACC6" w:themeColor="accent5"/>
+        <w:left w:val="single" w:sz="8" w:space="0" w:color="4BACC6" w:themeColor="accent5"/>
+        <w:bottom w:val="single" w:sz="8" w:space="0" w:color="4BACC6" w:themeColor="accent5"/>
+        <w:right w:val="single" w:sz="8" w:space="0" w:color="4BACC6" w:themeColor="accent5"/>
+      </w:tblBorders>
+      <w:tblCellMar>
+        <w:top w:w="0" w:type="dxa"/>
+        <w:left w:w="108" w:type="dxa"/>
+        <w:bottom w:w="0" w:type="dxa"/>
+        <w:right w:w="108" w:type="dxa"/>
+      </w:tblCellMar>
+    </w:tblPr>
+    <w:tblStylePr w:type="firstRow">
+      <w:pPr>
+        <w:spacing w:before="0" w:after="0" w:line="240" w:lineRule="auto"/>
+      </w:pPr>
+      <w:rPr>
+        <w:b/>
+        <w:bCs/>
+        <w:color w:val="FFFFFF" w:themeColor="background1"/>
+      </w:rPr>
+      <w:tblPr/>
+      <w:tcPr>
+        <w:shd w:val="clear" w:color="auto" w:fill="4BACC6" w:themeFill="accent5"/>
+      </w:tcPr>
+    </w:tblStylePr>
+    <w:tblStylePr w:type="lastRow">
+      <w:pPr>
+        <w:spacing w:before="0" w:after="0" w:line="240" w:lineRule="auto"/>
+      </w:pPr>
+      <w:rPr>
+        <w:b/>
+        <w:bCs/>
+      </w:rPr>
+      <w:tblPr/>
+      <w:tcPr>
+        <w:tcBorders>
+          <w:top w:val="double" w:sz="6" w:space="0" w:color="4BACC6" w:themeColor="accent5"/>
+          <w:left w:val="single" w:sz="8" w:space="0" w:color="4BACC6" w:themeColor="accent5"/>
+          <w:bottom w:val="single" w:sz="8" w:space="0" w:color="4BACC6" w:themeColor="accent5"/>
+          <w:right w:val="single" w:sz="8" w:space="0" w:color="4BACC6" w:themeColor="accent5"/>
+        </w:tcBorders>
+      </w:tcPr>
+    </w:tblStylePr>
+    <w:tblStylePr w:type="firstCol">
+      <w:rPr>
+        <w:b/>
+        <w:bCs/>
+      </w:rPr>
+    </w:tblStylePr>
+    <w:tblStylePr w:type="lastCol">
+      <w:rPr>
+        <w:b/>
+        <w:bCs/>
+      </w:rPr>
+    </w:tblStylePr>
+    <w:tblStylePr w:type="band1Vert">
+      <w:tblPr/>
+      <w:tcPr>
+        <w:tcBorders>
+          <w:top w:val="single" w:sz="8" w:space="0" w:color="4BACC6" w:themeColor="accent5"/>
+          <w:left w:val="single" w:sz="8" w:space="0" w:color="4BACC6" w:themeColor="accent5"/>
+          <w:bottom w:val="single" w:sz="8" w:space="0" w:color="4BACC6" w:themeColor="accent5"/>
+          <w:right w:val="single" w:sz="8" w:space="0" w:color="4BACC6" w:themeColor="accent5"/>
+        </w:tcBorders>
+      </w:tcPr>
+    </w:tblStylePr>
+    <w:tblStylePr w:type="band1Horz">
+      <w:tblPr/>
+      <w:tcPr>
+        <w:tcBorders>
+          <w:top w:val="single" w:sz="8" w:space="0" w:color="4BACC6" w:themeColor="accent5"/>
+          <w:left w:val="single" w:sz="8" w:space="0" w:color="4BACC6" w:themeColor="accent5"/>
+          <w:bottom w:val="single" w:sz="8" w:space="0" w:color="4BACC6" w:themeColor="accent5"/>
+          <w:right w:val="single" w:sz="8" w:space="0" w:color="4BACC6" w:themeColor="accent5"/>
+        </w:tcBorders>
+      </w:tcPr>
+    </w:tblStylePr>
+  </w:style>
+  <w:style w:type="paragraph" w:customStyle="1" w:styleId="Heading2NoNumber">
+    <w:name w:val="Heading 2 No Number"/>
+    <w:basedOn w:val="Heading2"/>
+    <w:next w:val="Normal"/>
+    <w:link w:val="Heading2NoNumberChar"/>
+    <w:autoRedefine/>
+    <w:qFormat/>
+    <w:rsid w:val="00613C09"/>
+    <w:pPr>
+      <w:pageBreakBefore/>
+      <w:numPr>
+        <w:ilvl w:val="0"/>
+        <w:numId w:val="0"/>
+      </w:numPr>
+    </w:pPr>
+    <w:rPr>
+      <w:color w:val="17365D" w:themeColor="text2" w:themeShade="BF"/>
+      <w:kern w:val="32"/>
+    </w:rPr>
+  </w:style>
+  <w:style w:type="character" w:customStyle="1" w:styleId="Heading2NoNumberChar">
+    <w:name w:val="Heading 2 No Number Char"/>
+    <w:basedOn w:val="Heading1Char"/>
+    <w:link w:val="Heading2NoNumber"/>
+    <w:rsid w:val="00613C09"/>
+    <w:rPr>
+      <w:rFonts w:asciiTheme="majorHAnsi" w:eastAsiaTheme="majorEastAsia" w:hAnsiTheme="majorHAnsi" w:cstheme="majorBidi"/>
+      <w:b/>
+      <w:bCs/>
+      <w:iCs/>
+      <w:color w:val="17365D" w:themeColor="text2" w:themeShade="BF"/>
+      <w:kern w:val="32"/>
+      <w:sz w:val="40"/>
+      <w:szCs w:val="28"/>
+    </w:rPr>
+  </w:style>
+  <w:style w:type="numbering" w:customStyle="1" w:styleId="ULStyle1">
+    <w:name w:val="UL Style 1"/>
+    <w:uiPriority w:val="99"/>
+    <w:rsid w:val="004C257C"/>
+    <w:pPr>
+      <w:numPr>
+        <w:numId w:val="3"/>
+      </w:numPr>
+    </w:pPr>
+  </w:style>
+  <w:style w:type="table" w:styleId="LightShading-Accent1">
+    <w:name w:val="Light Shading Accent 1"/>
+    <w:basedOn w:val="TableNormal"/>
+    <w:uiPriority w:val="60"/>
+    <w:rsid w:val="00850475"/>
+    <w:pPr>
+      <w:keepNext/>
+      <w:keepLines/>
+      <w:ind w:left="108" w:right="108"/>
+    </w:pPr>
+    <w:rPr>
+      <w:color w:val="365F91" w:themeColor="accent1" w:themeShade="BF"/>
+    </w:rPr>
+    <w:tblPr>
+      <w:tblStyleRowBandSize w:val="1"/>
+      <w:tblStyleColBandSize w:val="1"/>
+      <w:tblInd w:w="0" w:type="dxa"/>
+      <w:tblBorders>
+        <w:top w:val="single" w:sz="8" w:space="0" w:color="4F81BD" w:themeColor="accent1"/>
+        <w:bottom w:val="single" w:sz="8" w:space="0" w:color="4F81BD" w:themeColor="accent1"/>
+      </w:tblBorders>
+      <w:tblCellMar>
+        <w:top w:w="0" w:type="dxa"/>
+        <w:left w:w="108" w:type="dxa"/>
+        <w:bottom w:w="0" w:type="dxa"/>
+        <w:right w:w="108" w:type="dxa"/>
+      </w:tblCellMar>
+    </w:tblPr>
+    <w:trPr>
+      <w:cantSplit/>
+    </w:trPr>
+    <w:tcPr>
+      <w:tcMar>
+        <w:left w:w="0" w:type="dxa"/>
+        <w:right w:w="0" w:type="dxa"/>
+      </w:tcMar>
+    </w:tcPr>
+    <w:tblStylePr w:type="firstRow">
+      <w:pPr>
+        <w:spacing w:before="0" w:after="0" w:line="240" w:lineRule="auto"/>
+      </w:pPr>
+      <w:rPr>
+        <w:b/>
+        <w:bCs/>
+      </w:rPr>
+      <w:tblPr/>
+      <w:tcPr>
+        <w:tcBorders>
+          <w:top w:val="single" w:sz="8" w:space="0" w:color="4F81BD" w:themeColor="accent1"/>
+          <w:left w:val="nil"/>
+          <w:bottom w:val="single" w:sz="8" w:space="0" w:color="4F81BD" w:themeColor="accent1"/>
+          <w:right w:val="nil"/>
+          <w:insideH w:val="nil"/>
+          <w:insideV w:val="nil"/>
+        </w:tcBorders>
+      </w:tcPr>
+    </w:tblStylePr>
+    <w:tblStylePr w:type="lastRow">
+      <w:pPr>
+        <w:spacing w:before="0" w:after="0" w:line="240" w:lineRule="auto"/>
+      </w:pPr>
+      <w:rPr>
+        <w:b/>
+        <w:bCs/>
+      </w:rPr>
+      <w:tblPr/>
+      <w:tcPr>
+        <w:tcBorders>
+          <w:top w:val="single" w:sz="8" w:space="0" w:color="4F81BD" w:themeColor="accent1"/>
+          <w:left w:val="nil"/>
+          <w:bottom w:val="single" w:sz="8" w:space="0" w:color="4F81BD" w:themeColor="accent1"/>
+          <w:right w:val="nil"/>
+          <w:insideH w:val="nil"/>
+          <w:insideV w:val="nil"/>
+        </w:tcBorders>
+      </w:tcPr>
+    </w:tblStylePr>
+    <w:tblStylePr w:type="firstCol">
+      <w:rPr>
+        <w:b/>
+        <w:bCs/>
+      </w:rPr>
+    </w:tblStylePr>
+    <w:tblStylePr w:type="lastCol">
+      <w:rPr>
+        <w:b/>
+        <w:bCs/>
+      </w:rPr>
+    </w:tblStylePr>
+    <w:tblStylePr w:type="band1Vert">
+      <w:tblPr/>
+      <w:tcPr>
+        <w:tcBorders>
+          <w:left w:val="nil"/>
+          <w:right w:val="nil"/>
+          <w:insideH w:val="nil"/>
+          <w:insideV w:val="nil"/>
+        </w:tcBorders>
+        <w:shd w:val="clear" w:color="auto" w:fill="D3DFEE" w:themeFill="accent1" w:themeFillTint="3F"/>
+      </w:tcPr>
+    </w:tblStylePr>
+    <w:tblStylePr w:type="band1Horz">
+      <w:tblPr/>
+      <w:tcPr>
+        <w:tcBorders>
+          <w:left w:val="nil"/>
+          <w:right w:val="nil"/>
+          <w:insideH w:val="nil"/>
+          <w:insideV w:val="nil"/>
+        </w:tcBorders>
+        <w:shd w:val="clear" w:color="auto" w:fill="D3DFEE" w:themeFill="accent1" w:themeFillTint="3F"/>
+      </w:tcPr>
+    </w:tblStylePr>
+  </w:style>
+  <w:style w:type="table" w:styleId="LightGrid">
+    <w:name w:val="Light Grid"/>
+    <w:basedOn w:val="TableNormal"/>
+    <w:uiPriority w:val="62"/>
+    <w:rsid w:val="006F4F4C"/>
+    <w:tblPr>
+      <w:tblStyleRowBandSize w:val="1"/>
+      <w:tblStyleColBandSize w:val="1"/>
+      <w:tblInd w:w="0" w:type="dxa"/>
+      <w:tblBorders>
+        <w:top w:val="single" w:sz="8" w:space="0" w:color="000000" w:themeColor="text1"/>
+        <w:left w:val="single" w:sz="8" w:space="0" w:color="000000" w:themeColor="text1"/>
+        <w:bottom w:val="single" w:sz="8" w:space="0" w:color="000000" w:themeColor="text1"/>
+        <w:right w:val="single" w:sz="8" w:space="0" w:color="000000" w:themeColor="text1"/>
+        <w:insideH w:val="single" w:sz="8" w:space="0" w:color="000000" w:themeColor="text1"/>
+        <w:insideV w:val="single" w:sz="8" w:space="0" w:color="000000" w:themeColor="text1"/>
+      </w:tblBorders>
+      <w:tblCellMar>
+        <w:top w:w="0" w:type="dxa"/>
+        <w:left w:w="108" w:type="dxa"/>
+        <w:bottom w:w="0" w:type="dxa"/>
+        <w:right w:w="108" w:type="dxa"/>
+      </w:tblCellMar>
     </w:tblPr>
     <w:tblStylePr w:type="firstRow">
       <w:pPr>
@@ -32257,7 +34521,7 @@
 </file>
 
 <file path=word/glossary/document.xml><?xml version="1.0" encoding="utf-8"?>
-<w:glossaryDocument xmlns:wpc="http://schemas.microsoft.com/office/word/2010/wordprocessingCanvas" xmlns:mc="http://schemas.openxmlformats.org/markup-compatibility/2006" xmlns:o="urn:schemas-microsoft-com:office:office" xmlns:r="http://schemas.openxmlformats.org/officeDocument/2006/relationships" xmlns:m="http://schemas.openxmlformats.org/officeDocument/2006/math" xmlns:v="urn:schemas-microsoft-com:vml" xmlns:wp14="http://schemas.microsoft.com/office/word/2010/wordprocessingDrawing" xmlns:wp="http://schemas.openxmlformats.org/drawingml/2006/wordprocessingDrawing" xmlns:w10="urn:schemas-microsoft-com:office:word" xmlns:w="http://schemas.openxmlformats.org/wordprocessingml/2006/main" xmlns:w14="http://schemas.microsoft.com/office/word/2010/wordml" xmlns:w15="http://schemas.microsoft.com/office/word/2012/wordml" xmlns:wpg="http://schemas.microsoft.com/office/word/2010/wordprocessingGroup" xmlns:wpi="http://schemas.microsoft.com/office/word/2010/wordprocessingInk" xmlns:wne="http://schemas.microsoft.com/office/word/2006/wordml" xmlns:wps="http://schemas.microsoft.com/office/word/2010/wordprocessingShape" mc:Ignorable="w14 w15 wp14">
+<w:glossaryDocument xmlns:wpc="http://schemas.microsoft.com/office/word/2010/wordprocessingCanvas" xmlns:mc="http://schemas.openxmlformats.org/markup-compatibility/2006" xmlns:o="urn:schemas-microsoft-com:office:office" xmlns:r="http://schemas.openxmlformats.org/officeDocument/2006/relationships" xmlns:m="http://schemas.openxmlformats.org/officeDocument/2006/math" xmlns:v="urn:schemas-microsoft-com:vml" xmlns:wp14="http://schemas.microsoft.com/office/word/2010/wordprocessingDrawing" xmlns:wp="http://schemas.openxmlformats.org/drawingml/2006/wordprocessingDrawing" xmlns:w10="urn:schemas-microsoft-com:office:word" xmlns:w="http://schemas.openxmlformats.org/wordprocessingml/2006/main" xmlns:w14="http://schemas.microsoft.com/office/word/2010/wordml" xmlns:wpg="http://schemas.microsoft.com/office/word/2010/wordprocessingGroup" xmlns:wpi="http://schemas.microsoft.com/office/word/2010/wordprocessingInk" xmlns:wne="http://schemas.microsoft.com/office/word/2006/wordml" xmlns:wps="http://schemas.microsoft.com/office/word/2010/wordprocessingShape" mc:Ignorable="w14 wp14">
   <w:docParts>
     <w:docPart>
       <w:docPartPr>
@@ -32380,13 +34644,13 @@
 </file>
 
 <file path=word/glossary/fontTable.xml><?xml version="1.0" encoding="utf-8"?>
-<w:fonts xmlns:mc="http://schemas.openxmlformats.org/markup-compatibility/2006" xmlns:r="http://schemas.openxmlformats.org/officeDocument/2006/relationships" xmlns:w="http://schemas.openxmlformats.org/wordprocessingml/2006/main" xmlns:w14="http://schemas.microsoft.com/office/word/2010/wordml" xmlns:w15="http://schemas.microsoft.com/office/word/2012/wordml" mc:Ignorable="w14 w15">
+<w:fonts xmlns:mc="http://schemas.openxmlformats.org/markup-compatibility/2006" xmlns:r="http://schemas.openxmlformats.org/officeDocument/2006/relationships" xmlns:w="http://schemas.openxmlformats.org/wordprocessingml/2006/main" xmlns:w14="http://schemas.microsoft.com/office/word/2010/wordml" mc:Ignorable="w14">
   <w:font w:name="Times New Roman">
     <w:panose1 w:val="02020603050405020304"/>
     <w:charset w:val="00"/>
     <w:family w:val="roman"/>
     <w:pitch w:val="variable"/>
-    <w:sig w:usb0="E0002EFF" w:usb1="C0007843" w:usb2="00000009" w:usb3="00000000" w:csb0="000001FF" w:csb1="00000000"/>
+    <w:sig w:usb0="E0002AFF" w:usb1="C0007841" w:usb2="00000009" w:usb3="00000000" w:csb0="000001FF" w:csb1="00000000"/>
   </w:font>
   <w:font w:name="Courier New">
     <w:panose1 w:val="02070309020205020404"/>
@@ -32422,7 +34686,7 @@
     <w:charset w:val="80"/>
     <w:family w:val="modern"/>
     <w:pitch w:val="fixed"/>
-    <w:sig w:usb0="E00002FF" w:usb1="6AC7FDFB" w:usb2="08000012" w:usb3="00000000" w:csb0="0002009F" w:csb1="00000000"/>
+    <w:sig w:usb0="E00002FF" w:usb1="6AC7FDFB" w:usb2="00000012" w:usb3="00000000" w:csb0="0002009F" w:csb1="00000000"/>
   </w:font>
   <w:font w:name="MS Mincho">
     <w:altName w:val="ＭＳ 明朝"/>
@@ -32430,14 +34694,14 @@
     <w:charset w:val="80"/>
     <w:family w:val="modern"/>
     <w:pitch w:val="fixed"/>
-    <w:sig w:usb0="E00002FF" w:usb1="6AC7FDFB" w:usb2="08000012" w:usb3="00000000" w:csb0="0002009F" w:csb1="00000000"/>
+    <w:sig w:usb0="E00002FF" w:usb1="6AC7FDFB" w:usb2="00000012" w:usb3="00000000" w:csb0="0002009F" w:csb1="00000000"/>
   </w:font>
   <w:font w:name="Calibri">
     <w:panose1 w:val="020F0502020204030204"/>
     <w:charset w:val="00"/>
     <w:family w:val="swiss"/>
     <w:pitch w:val="variable"/>
-    <w:sig w:usb0="E00002FF" w:usb1="4000ACFF" w:usb2="00000001" w:usb3="00000000" w:csb0="0000019F" w:csb1="00000000"/>
+    <w:sig w:usb0="E10002FF" w:usb1="4000ACFF" w:usb2="00000009" w:usb3="00000000" w:csb0="0000019F" w:csb1="00000000"/>
   </w:font>
   <w:font w:name="Tahoma">
     <w:panose1 w:val="020B0604030504040204"/>
@@ -32469,18 +34733,11 @@
     <w:notTrueType/>
     <w:pitch w:val="default"/>
   </w:font>
-  <w:font w:name="Calibri Light">
-    <w:panose1 w:val="020F0302020204030204"/>
-    <w:charset w:val="00"/>
-    <w:family w:val="swiss"/>
-    <w:pitch w:val="variable"/>
-    <w:sig w:usb0="A00002EF" w:usb1="4000207B" w:usb2="00000000" w:usb3="00000000" w:csb0="0000019F" w:csb1="00000000"/>
-  </w:font>
 </w:fonts>
 </file>
 
 <file path=word/glossary/settings.xml><?xml version="1.0" encoding="utf-8"?>
-<w:settings xmlns:mc="http://schemas.openxmlformats.org/markup-compatibility/2006" xmlns:o="urn:schemas-microsoft-com:office:office" xmlns:r="http://schemas.openxmlformats.org/officeDocument/2006/relationships" xmlns:m="http://schemas.openxmlformats.org/officeDocument/2006/math" xmlns:v="urn:schemas-microsoft-com:vml" xmlns:w10="urn:schemas-microsoft-com:office:word" xmlns:w="http://schemas.openxmlformats.org/wordprocessingml/2006/main" xmlns:w14="http://schemas.microsoft.com/office/word/2010/wordml" xmlns:w15="http://schemas.microsoft.com/office/word/2012/wordml" xmlns:sl="http://schemas.openxmlformats.org/schemaLibrary/2006/main" mc:Ignorable="w14 w15">
+<w:settings xmlns:mc="http://schemas.openxmlformats.org/markup-compatibility/2006" xmlns:o="urn:schemas-microsoft-com:office:office" xmlns:r="http://schemas.openxmlformats.org/officeDocument/2006/relationships" xmlns:m="http://schemas.openxmlformats.org/officeDocument/2006/math" xmlns:v="urn:schemas-microsoft-com:vml" xmlns:w10="urn:schemas-microsoft-com:office:word" xmlns:w="http://schemas.openxmlformats.org/wordprocessingml/2006/main" xmlns:w14="http://schemas.microsoft.com/office/word/2010/wordml" xmlns:sl="http://schemas.openxmlformats.org/schemaLibrary/2006/main" mc:Ignorable="w14">
   <w:view w:val="normal"/>
   <w:defaultTabStop w:val="720"/>
   <w:characterSpacingControl w:val="doNotCompress"/>
@@ -32495,6 +34752,7 @@
     <w:rsidRoot w:val="004D3BD8"/>
     <w:rsid w:val="002637C8"/>
     <w:rsid w:val="002C61B2"/>
+    <w:rsid w:val="00325A41"/>
     <w:rsid w:val="00330228"/>
     <w:rsid w:val="003B353B"/>
     <w:rsid w:val="004D3BD8"/>
@@ -32538,7 +34796,7 @@
 </file>
 
 <file path=word/glossary/styles.xml><?xml version="1.0" encoding="utf-8"?>
-<w:styles xmlns:mc="http://schemas.openxmlformats.org/markup-compatibility/2006" xmlns:r="http://schemas.openxmlformats.org/officeDocument/2006/relationships" xmlns:w="http://schemas.openxmlformats.org/wordprocessingml/2006/main" xmlns:w14="http://schemas.microsoft.com/office/word/2010/wordml" xmlns:w15="http://schemas.microsoft.com/office/word/2012/wordml" mc:Ignorable="w14 w15">
+<w:styles xmlns:mc="http://schemas.openxmlformats.org/markup-compatibility/2006" xmlns:r="http://schemas.openxmlformats.org/officeDocument/2006/relationships" xmlns:w="http://schemas.openxmlformats.org/wordprocessingml/2006/main" xmlns:w14="http://schemas.microsoft.com/office/word/2010/wordml" mc:Ignorable="w14">
   <w:docDefaults>
     <w:rPrDefault>
       <w:rPr>
@@ -32554,378 +34812,355 @@
       </w:pPr>
     </w:pPrDefault>
   </w:docDefaults>
-  <w:latentStyles w:defLockedState="0" w:defUIPriority="99" w:defSemiHidden="0" w:defUnhideWhenUsed="0" w:defQFormat="0" w:count="371">
-    <w:lsdException w:name="Normal" w:uiPriority="0" w:qFormat="1"/>
-    <w:lsdException w:name="heading 1" w:uiPriority="9" w:qFormat="1"/>
-    <w:lsdException w:name="heading 2" w:semiHidden="1" w:uiPriority="9" w:unhideWhenUsed="1" w:qFormat="1"/>
-    <w:lsdException w:name="heading 3" w:semiHidden="1" w:uiPriority="9" w:unhideWhenUsed="1" w:qFormat="1"/>
-    <w:lsdException w:name="heading 4" w:semiHidden="1" w:uiPriority="9" w:unhideWhenUsed="1" w:qFormat="1"/>
-    <w:lsdException w:name="heading 5" w:semiHidden="1" w:uiPriority="9" w:unhideWhenUsed="1" w:qFormat="1"/>
-    <w:lsdException w:name="heading 6" w:semiHidden="1" w:uiPriority="9" w:unhideWhenUsed="1" w:qFormat="1"/>
-    <w:lsdException w:name="heading 7" w:semiHidden="1" w:uiPriority="9" w:unhideWhenUsed="1" w:qFormat="1"/>
-    <w:lsdException w:name="heading 8" w:semiHidden="1" w:uiPriority="9" w:unhideWhenUsed="1" w:qFormat="1"/>
-    <w:lsdException w:name="heading 9" w:semiHidden="1" w:uiPriority="9" w:unhideWhenUsed="1" w:qFormat="1"/>
-    <w:lsdException w:name="index 1" w:semiHidden="1" w:unhideWhenUsed="1"/>
-    <w:lsdException w:name="index 2" w:semiHidden="1" w:unhideWhenUsed="1"/>
-    <w:lsdException w:name="index 3" w:semiHidden="1" w:unhideWhenUsed="1"/>
-    <w:lsdException w:name="index 4" w:semiHidden="1" w:unhideWhenUsed="1"/>
-    <w:lsdException w:name="index 5" w:semiHidden="1" w:unhideWhenUsed="1"/>
-    <w:lsdException w:name="index 6" w:semiHidden="1" w:unhideWhenUsed="1"/>
-    <w:lsdException w:name="index 7" w:semiHidden="1" w:unhideWhenUsed="1"/>
-    <w:lsdException w:name="index 8" w:semiHidden="1" w:unhideWhenUsed="1"/>
-    <w:lsdException w:name="index 9" w:semiHidden="1" w:unhideWhenUsed="1"/>
-    <w:lsdException w:name="toc 1" w:semiHidden="1" w:uiPriority="39" w:unhideWhenUsed="1"/>
-    <w:lsdException w:name="toc 2" w:semiHidden="1" w:uiPriority="39" w:unhideWhenUsed="1"/>
-    <w:lsdException w:name="toc 3" w:semiHidden="1" w:uiPriority="39" w:unhideWhenUsed="1"/>
-    <w:lsdException w:name="toc 4" w:semiHidden="1" w:uiPriority="39" w:unhideWhenUsed="1"/>
-    <w:lsdException w:name="toc 5" w:semiHidden="1" w:uiPriority="39" w:unhideWhenUsed="1"/>
-    <w:lsdException w:name="toc 6" w:semiHidden="1" w:uiPriority="39" w:unhideWhenUsed="1"/>
-    <w:lsdException w:name="toc 7" w:semiHidden="1" w:uiPriority="39" w:unhideWhenUsed="1"/>
-    <w:lsdException w:name="toc 8" w:semiHidden="1" w:uiPriority="39" w:unhideWhenUsed="1"/>
-    <w:lsdException w:name="toc 9" w:semiHidden="1" w:uiPriority="39" w:unhideWhenUsed="1"/>
-    <w:lsdException w:name="Normal Indent" w:semiHidden="1" w:unhideWhenUsed="1"/>
-    <w:lsdException w:name="footnote text" w:semiHidden="1" w:unhideWhenUsed="1"/>
-    <w:lsdException w:name="annotation text" w:semiHidden="1" w:unhideWhenUsed="1"/>
-    <w:lsdException w:name="header" w:semiHidden="1" w:unhideWhenUsed="1"/>
-    <w:lsdException w:name="footer" w:semiHidden="1" w:unhideWhenUsed="1"/>
-    <w:lsdException w:name="index heading" w:semiHidden="1" w:unhideWhenUsed="1"/>
-    <w:lsdException w:name="caption" w:semiHidden="1" w:uiPriority="35" w:unhideWhenUsed="1" w:qFormat="1"/>
-    <w:lsdException w:name="table of figures" w:semiHidden="1" w:unhideWhenUsed="1"/>
-    <w:lsdException w:name="envelope address" w:semiHidden="1" w:unhideWhenUsed="1"/>
-    <w:lsdException w:name="envelope return" w:semiHidden="1" w:unhideWhenUsed="1"/>
-    <w:lsdException w:name="footnote reference" w:semiHidden="1" w:unhideWhenUsed="1"/>
-    <w:lsdException w:name="annotation reference" w:semiHidden="1" w:unhideWhenUsed="1"/>
-    <w:lsdException w:name="line number" w:semiHidden="1" w:unhideWhenUsed="1"/>
-    <w:lsdException w:name="page number" w:semiHidden="1" w:unhideWhenUsed="1"/>
-    <w:lsdException w:name="endnote reference" w:semiHidden="1" w:unhideWhenUsed="1"/>
-    <w:lsdException w:name="endnote text" w:semiHidden="1" w:unhideWhenUsed="1"/>
-    <w:lsdException w:name="table of authorities" w:semiHidden="1" w:unhideWhenUsed="1"/>
-    <w:lsdException w:name="macro" w:semiHidden="1" w:unhideWhenUsed="1"/>
-    <w:lsdException w:name="toa heading" w:semiHidden="1" w:unhideWhenUsed="1"/>
-    <w:lsdException w:name="List" w:semiHidden="1" w:unhideWhenUsed="1"/>
-    <w:lsdException w:name="List Bullet" w:semiHidden="1" w:unhideWhenUsed="1"/>
-    <w:lsdException w:name="List Number" w:semiHidden="1" w:unhideWhenUsed="1"/>
-    <w:lsdException w:name="List 2" w:semiHidden="1" w:unhideWhenUsed="1"/>
-    <w:lsdException w:name="List 3" w:semiHidden="1" w:unhideWhenUsed="1"/>
-    <w:lsdException w:name="List 4" w:semiHidden="1" w:unhideWhenUsed="1"/>
-    <w:lsdException w:name="List 5" w:semiHidden="1" w:unhideWhenUsed="1"/>
-    <w:lsdException w:name="List Bullet 2" w:semiHidden="1" w:unhideWhenUsed="1"/>
-    <w:lsdException w:name="List Bullet 3" w:semiHidden="1" w:unhideWhenUsed="1"/>
-    <w:lsdException w:name="List Bullet 4" w:semiHidden="1" w:unhideWhenUsed="1"/>
-    <w:lsdException w:name="List Bullet 5" w:semiHidden="1" w:unhideWhenUsed="1"/>
-    <w:lsdException w:name="List Number 2" w:semiHidden="1" w:unhideWhenUsed="1"/>
-    <w:lsdException w:name="List Number 3" w:semiHidden="1" w:unhideWhenUsed="1"/>
-    <w:lsdException w:name="List Number 4" w:semiHidden="1" w:unhideWhenUsed="1"/>
-    <w:lsdException w:name="List Number 5" w:semiHidden="1" w:unhideWhenUsed="1"/>
-    <w:lsdException w:name="Title" w:uiPriority="10" w:qFormat="1"/>
-    <w:lsdException w:name="Closing" w:semiHidden="1" w:unhideWhenUsed="1"/>
-    <w:lsdException w:name="Signature" w:semiHidden="1" w:unhideWhenUsed="1"/>
-    <w:lsdException w:name="Default Paragraph Font" w:semiHidden="1" w:uiPriority="1" w:unhideWhenUsed="1"/>
-    <w:lsdException w:name="Body Text" w:semiHidden="1" w:unhideWhenUsed="1"/>
-    <w:lsdException w:name="Body Text Indent" w:semiHidden="1" w:unhideWhenUsed="1"/>
-    <w:lsdException w:name="List Continue" w:semiHidden="1" w:unhideWhenUsed="1"/>
-    <w:lsdException w:name="List Continue 2" w:semiHidden="1" w:unhideWhenUsed="1"/>
-    <w:lsdException w:name="List Continue 3" w:semiHidden="1" w:unhideWhenUsed="1"/>
-    <w:lsdException w:name="List Continue 4" w:semiHidden="1" w:unhideWhenUsed="1"/>
-    <w:lsdException w:name="List Continue 5" w:semiHidden="1" w:unhideWhenUsed="1"/>
-    <w:lsdException w:name="Message Header" w:semiHidden="1" w:unhideWhenUsed="1"/>
-    <w:lsdException w:name="Subtitle" w:uiPriority="11" w:qFormat="1"/>
-    <w:lsdException w:name="Salutation" w:semiHidden="1" w:unhideWhenUsed="1"/>
-    <w:lsdException w:name="Date" w:semiHidden="1" w:unhideWhenUsed="1"/>
-    <w:lsdException w:name="Body Text First Indent" w:semiHidden="1" w:unhideWhenUsed="1"/>
-    <w:lsdException w:name="Body Text First Indent 2" w:semiHidden="1" w:unhideWhenUsed="1"/>
-    <w:lsdException w:name="Note Heading" w:semiHidden="1" w:unhideWhenUsed="1"/>
-    <w:lsdException w:name="Body Text 2" w:semiHidden="1" w:unhideWhenUsed="1"/>
-    <w:lsdException w:name="Body Text 3" w:semiHidden="1" w:unhideWhenUsed="1"/>
-    <w:lsdException w:name="Body Text Indent 2" w:semiHidden="1" w:unhideWhenUsed="1"/>
-    <w:lsdException w:name="Body Text Indent 3" w:semiHidden="1" w:unhideWhenUsed="1"/>
-    <w:lsdException w:name="Block Text" w:semiHidden="1" w:unhideWhenUsed="1"/>
-    <w:lsdException w:name="Hyperlink" w:semiHidden="1" w:unhideWhenUsed="1"/>
-    <w:lsdException w:name="FollowedHyperlink" w:semiHidden="1" w:unhideWhenUsed="1"/>
-    <w:lsdException w:name="Strong" w:uiPriority="22" w:qFormat="1"/>
-    <w:lsdException w:name="Emphasis" w:uiPriority="20" w:qFormat="1"/>
-    <w:lsdException w:name="Document Map" w:semiHidden="1" w:unhideWhenUsed="1"/>
-    <w:lsdException w:name="Plain Text" w:semiHidden="1" w:unhideWhenUsed="1"/>
-    <w:lsdException w:name="E-mail Signature" w:semiHidden="1" w:unhideWhenUsed="1"/>
-    <w:lsdException w:name="HTML Top of Form" w:semiHidden="1" w:unhideWhenUsed="1"/>
-    <w:lsdException w:name="HTML Bottom of Form" w:semiHidden="1" w:unhideWhenUsed="1"/>
-    <w:lsdException w:name="Normal (Web)" w:semiHidden="1" w:unhideWhenUsed="1"/>
-    <w:lsdException w:name="HTML Acronym" w:semiHidden="1" w:unhideWhenUsed="1"/>
-    <w:lsdException w:name="HTML Address" w:semiHidden="1" w:unhideWhenUsed="1"/>
-    <w:lsdException w:name="HTML Cite" w:semiHidden="1" w:unhideWhenUsed="1"/>
-    <w:lsdException w:name="HTML Code" w:semiHidden="1" w:unhideWhenUsed="1"/>
-    <w:lsdException w:name="HTML Definition" w:semiHidden="1" w:unhideWhenUsed="1"/>
-    <w:lsdException w:name="HTML Keyboard" w:semiHidden="1" w:unhideWhenUsed="1"/>
-    <w:lsdException w:name="HTML Preformatted" w:semiHidden="1" w:unhideWhenUsed="1"/>
-    <w:lsdException w:name="HTML Sample" w:semiHidden="1" w:unhideWhenUsed="1"/>
-    <w:lsdException w:name="HTML Typewriter" w:semiHidden="1" w:unhideWhenUsed="1"/>
-    <w:lsdException w:name="HTML Variable" w:semiHidden="1" w:unhideWhenUsed="1"/>
-    <w:lsdException w:name="Normal Table" w:semiHidden="1" w:unhideWhenUsed="1"/>
-    <w:lsdException w:name="annotation subject" w:semiHidden="1" w:unhideWhenUsed="1"/>
-    <w:lsdException w:name="No List" w:semiHidden="1" w:unhideWhenUsed="1"/>
-    <w:lsdException w:name="Outline List 1" w:semiHidden="1" w:unhideWhenUsed="1"/>
-    <w:lsdException w:name="Outline List 2" w:semiHidden="1" w:unhideWhenUsed="1"/>
-    <w:lsdException w:name="Outline List 3" w:semiHidden="1" w:unhideWhenUsed="1"/>
-    <w:lsdException w:name="Table Simple 1" w:semiHidden="1" w:unhideWhenUsed="1"/>
-    <w:lsdException w:name="Table Simple 2" w:semiHidden="1" w:unhideWhenUsed="1"/>
-    <w:lsdException w:name="Table Simple 3" w:semiHidden="1" w:unhideWhenUsed="1"/>
-    <w:lsdException w:name="Table Classic 1" w:semiHidden="1" w:unhideWhenUsed="1"/>
-    <w:lsdException w:name="Table Classic 2" w:semiHidden="1" w:unhideWhenUsed="1"/>
-    <w:lsdException w:name="Table Classic 3" w:semiHidden="1" w:unhideWhenUsed="1"/>
-    <w:lsdException w:name="Table Classic 4" w:semiHidden="1" w:unhideWhenUsed="1"/>
-    <w:lsdException w:name="Table Colorful 1" w:semiHidden="1" w:unhideWhenUsed="1"/>
-    <w:lsdException w:name="Table Colorful 2" w:semiHidden="1" w:unhideWhenUsed="1"/>
-    <w:lsdException w:name="Table Colorful 3" w:semiHidden="1" w:unhideWhenUsed="1"/>
-    <w:lsdException w:name="Table Columns 1" w:semiHidden="1" w:unhideWhenUsed="1"/>
-    <w:lsdException w:name="Table Columns 2" w:semiHidden="1" w:unhideWhenUsed="1"/>
-    <w:lsdException w:name="Table Columns 3" w:semiHidden="1" w:unhideWhenUsed="1"/>
-    <w:lsdException w:name="Table Columns 4" w:semiHidden="1" w:unhideWhenUsed="1"/>
-    <w:lsdException w:name="Table Columns 5" w:semiHidden="1" w:unhideWhenUsed="1"/>
-    <w:lsdException w:name="Table Grid 1" w:semiHidden="1" w:unhideWhenUsed="1"/>
-    <w:lsdException w:name="Table Grid 2" w:semiHidden="1" w:unhideWhenUsed="1"/>
-    <w:lsdException w:name="Table Grid 3" w:semiHidden="1" w:unhideWhenUsed="1"/>
-    <w:lsdException w:name="Table Grid 4" w:semiHidden="1" w:unhideWhenUsed="1"/>
-    <w:lsdException w:name="Table Grid 5" w:semiHidden="1" w:unhideWhenUsed="1"/>
-    <w:lsdException w:name="Table Grid 6" w:semiHidden="1" w:unhideWhenUsed="1"/>
-    <w:lsdException w:name="Table Grid 7" w:semiHidden="1" w:unhideWhenUsed="1"/>
-    <w:lsdException w:name="Table Grid 8" w:semiHidden="1" w:unhideWhenUsed="1"/>
-    <w:lsdException w:name="Table List 1" w:semiHidden="1" w:unhideWhenUsed="1"/>
-    <w:lsdException w:name="Table List 2" w:semiHidden="1" w:unhideWhenUsed="1"/>
-    <w:lsdException w:name="Table List 3" w:semiHidden="1" w:unhideWhenUsed="1"/>
-    <w:lsdException w:name="Table List 4" w:semiHidden="1" w:unhideWhenUsed="1"/>
-    <w:lsdException w:name="Table List 5" w:semiHidden="1" w:unhideWhenUsed="1"/>
-    <w:lsdException w:name="Table List 6" w:semiHidden="1" w:unhideWhenUsed="1"/>
-    <w:lsdException w:name="Table List 7" w:semiHidden="1" w:unhideWhenUsed="1"/>
-    <w:lsdException w:name="Table List 8" w:semiHidden="1" w:unhideWhenUsed="1"/>
-    <w:lsdException w:name="Table 3D effects 1" w:semiHidden="1" w:unhideWhenUsed="1"/>
-    <w:lsdException w:name="Table 3D effects 2" w:semiHidden="1" w:unhideWhenUsed="1"/>
-    <w:lsdException w:name="Table 3D effects 3" w:semiHidden="1" w:unhideWhenUsed="1"/>
-    <w:lsdException w:name="Table Contemporary" w:semiHidden="1" w:unhideWhenUsed="1"/>
-    <w:lsdException w:name="Table Elegant" w:semiHidden="1" w:unhideWhenUsed="1"/>
-    <w:lsdException w:name="Table Professional" w:semiHidden="1" w:unhideWhenUsed="1"/>
-    <w:lsdException w:name="Table Subtle 1" w:semiHidden="1" w:unhideWhenUsed="1"/>
-    <w:lsdException w:name="Table Subtle 2" w:semiHidden="1" w:unhideWhenUsed="1"/>
-    <w:lsdException w:name="Table Web 1" w:semiHidden="1" w:unhideWhenUsed="1"/>
-    <w:lsdException w:name="Table Web 2" w:semiHidden="1" w:unhideWhenUsed="1"/>
-    <w:lsdException w:name="Table Web 3" w:semiHidden="1" w:unhideWhenUsed="1"/>
-    <w:lsdException w:name="Balloon Text" w:semiHidden="1" w:unhideWhenUsed="1"/>
-    <w:lsdException w:name="Table Grid" w:uiPriority="59"/>
-    <w:lsdException w:name="Table Theme" w:semiHidden="1" w:unhideWhenUsed="1"/>
-    <w:lsdException w:name="Placeholder Text" w:semiHidden="1"/>
-    <w:lsdException w:name="No Spacing" w:uiPriority="1" w:qFormat="1"/>
-    <w:lsdException w:name="Light Shading" w:uiPriority="60"/>
-    <w:lsdException w:name="Light List" w:uiPriority="61"/>
-    <w:lsdException w:name="Light Grid" w:uiPriority="62"/>
-    <w:lsdException w:name="Medium Shading 1" w:uiPriority="63"/>
-    <w:lsdException w:name="Medium Shading 2" w:uiPriority="64"/>
-    <w:lsdException w:name="Medium List 1" w:uiPriority="65"/>
-    <w:lsdException w:name="Medium List 2" w:uiPriority="66"/>
-    <w:lsdException w:name="Medium Grid 1" w:uiPriority="67"/>
-    <w:lsdException w:name="Medium Grid 2" w:uiPriority="68"/>
-    <w:lsdException w:name="Medium Grid 3" w:uiPriority="69"/>
-    <w:lsdException w:name="Dark List" w:uiPriority="70"/>
-    <w:lsdException w:name="Colorful Shading" w:uiPriority="71"/>
-    <w:lsdException w:name="Colorful List" w:uiPriority="72"/>
-    <w:lsdException w:name="Colorful Grid" w:uiPriority="73"/>
-    <w:lsdException w:name="Light Shading Accent 1" w:uiPriority="60"/>
-    <w:lsdException w:name="Light List Accent 1" w:uiPriority="61"/>
-    <w:lsdException w:name="Light Grid Accent 1" w:uiPriority="62"/>
-    <w:lsdException w:name="Medium Shading 1 Accent 1" w:uiPriority="63"/>
-    <w:lsdException w:name="Medium Shading 2 Accent 1" w:uiPriority="64"/>
-    <w:lsdException w:name="Medium List 1 Accent 1" w:uiPriority="65"/>
-    <w:lsdException w:name="Revision" w:semiHidden="1"/>
-    <w:lsdException w:name="List Paragraph" w:uiPriority="34" w:qFormat="1"/>
-    <w:lsdException w:name="Quote" w:uiPriority="29" w:qFormat="1"/>
-    <w:lsdException w:name="Intense Quote" w:uiPriority="30" w:qFormat="1"/>
-    <w:lsdException w:name="Medium List 2 Accent 1" w:uiPriority="66"/>
-    <w:lsdException w:name="Medium Grid 1 Accent 1" w:uiPriority="67"/>
-    <w:lsdException w:name="Medium Grid 2 Accent 1" w:uiPriority="68"/>
-    <w:lsdException w:name="Medium Grid 3 Accent 1" w:uiPriority="69"/>
-    <w:lsdException w:name="Dark List Accent 1" w:uiPriority="70"/>
-    <w:lsdException w:name="Colorful Shading Accent 1" w:uiPriority="71"/>
-    <w:lsdException w:name="Colorful List Accent 1" w:uiPriority="72"/>
-    <w:lsdException w:name="Colorful Grid Accent 1" w:uiPriority="73"/>
-    <w:lsdException w:name="Light Shading Accent 2" w:uiPriority="60"/>
-    <w:lsdException w:name="Light List Accent 2" w:uiPriority="61"/>
-    <w:lsdException w:name="Light Grid Accent 2" w:uiPriority="62"/>
-    <w:lsdException w:name="Medium Shading 1 Accent 2" w:uiPriority="63"/>
-    <w:lsdException w:name="Medium Shading 2 Accent 2" w:uiPriority="64"/>
-    <w:lsdException w:name="Medium List 1 Accent 2" w:uiPriority="65"/>
-    <w:lsdException w:name="Medium List 2 Accent 2" w:uiPriority="66"/>
-    <w:lsdException w:name="Medium Grid 1 Accent 2" w:uiPriority="67"/>
-    <w:lsdException w:name="Medium Grid 2 Accent 2" w:uiPriority="68"/>
-    <w:lsdException w:name="Medium Grid 3 Accent 2" w:uiPriority="69"/>
-    <w:lsdException w:name="Dark List Accent 2" w:uiPriority="70"/>
-    <w:lsdException w:name="Colorful Shading Accent 2" w:uiPriority="71"/>
-    <w:lsdException w:name="Colorful List Accent 2" w:uiPriority="72"/>
-    <w:lsdException w:name="Colorful Grid Accent 2" w:uiPriority="73"/>
-    <w:lsdException w:name="Light Shading Accent 3" w:uiPriority="60"/>
-    <w:lsdException w:name="Light List Accent 3" w:uiPriority="61"/>
-    <w:lsdException w:name="Light Grid Accent 3" w:uiPriority="62"/>
-    <w:lsdException w:name="Medium Shading 1 Accent 3" w:uiPriority="63"/>
-    <w:lsdException w:name="Medium Shading 2 Accent 3" w:uiPriority="64"/>
-    <w:lsdException w:name="Medium List 1 Accent 3" w:uiPriority="65"/>
-    <w:lsdException w:name="Medium List 2 Accent 3" w:uiPriority="66"/>
-    <w:lsdException w:name="Medium Grid 1 Accent 3" w:uiPriority="67"/>
-    <w:lsdException w:name="Medium Grid 2 Accent 3" w:uiPriority="68"/>
-    <w:lsdException w:name="Medium Grid 3 Accent 3" w:uiPriority="69"/>
-    <w:lsdException w:name="Dark List Accent 3" w:uiPriority="70"/>
-    <w:lsdException w:name="Colorful Shading Accent 3" w:uiPriority="71"/>
-    <w:lsdException w:name="Colorful List Accent 3" w:uiPriority="72"/>
-    <w:lsdException w:name="Colorful Grid Accent 3" w:uiPriority="73"/>
-    <w:lsdException w:name="Light Shading Accent 4" w:uiPriority="60"/>
-    <w:lsdException w:name="Light List Accent 4" w:uiPriority="61"/>
-    <w:lsdException w:name="Light Grid Accent 4" w:uiPriority="62"/>
-    <w:lsdException w:name="Medium Shading 1 Accent 4" w:uiPriority="63"/>
-    <w:lsdException w:name="Medium Shading 2 Accent 4" w:uiPriority="64"/>
-    <w:lsdException w:name="Medium List 1 Accent 4" w:uiPriority="65"/>
-    <w:lsdException w:name="Medium List 2 Accent 4" w:uiPriority="66"/>
-    <w:lsdException w:name="Medium Grid 1 Accent 4" w:uiPriority="67"/>
-    <w:lsdException w:name="Medium Grid 2 Accent 4" w:uiPriority="68"/>
-    <w:lsdException w:name="Medium Grid 3 Accent 4" w:uiPriority="69"/>
-    <w:lsdException w:name="Dark List Accent 4" w:uiPriority="70"/>
-    <w:lsdException w:name="Colorful Shading Accent 4" w:uiPriority="71"/>
-    <w:lsdException w:name="Colorful List Accent 4" w:uiPriority="72"/>
-    <w:lsdException w:name="Colorful Grid Accent 4" w:uiPriority="73"/>
-    <w:lsdException w:name="Light Shading Accent 5" w:uiPriority="60"/>
-    <w:lsdException w:name="Light List Accent 5" w:uiPriority="61"/>
-    <w:lsdException w:name="Light Grid Accent 5" w:uiPriority="62"/>
-    <w:lsdException w:name="Medium Shading 1 Accent 5" w:uiPriority="63"/>
-    <w:lsdException w:name="Medium Shading 2 Accent 5" w:uiPriority="64"/>
-    <w:lsdException w:name="Medium List 1 Accent 5" w:uiPriority="65"/>
-    <w:lsdException w:name="Medium List 2 Accent 5" w:uiPriority="66"/>
-    <w:lsdException w:name="Medium Grid 1 Accent 5" w:uiPriority="67"/>
-    <w:lsdException w:name="Medium Grid 2 Accent 5" w:uiPriority="68"/>
-    <w:lsdException w:name="Medium Grid 3 Accent 5" w:uiPriority="69"/>
-    <w:lsdException w:name="Dark List Accent 5" w:uiPriority="70"/>
-    <w:lsdException w:name="Colorful Shading Accent 5" w:uiPriority="71"/>
-    <w:lsdException w:name="Colorful List Accent 5" w:uiPriority="72"/>
-    <w:lsdException w:name="Colorful Grid Accent 5" w:uiPriority="73"/>
-    <w:lsdException w:name="Light Shading Accent 6" w:uiPriority="60"/>
-    <w:lsdException w:name="Light List Accent 6" w:uiPriority="61"/>
-    <w:lsdException w:name="Light Grid Accent 6" w:uiPriority="62"/>
-    <w:lsdException w:name="Medium Shading 1 Accent 6" w:uiPriority="63"/>
-    <w:lsdException w:name="Medium Shading 2 Accent 6" w:uiPriority="64"/>
-    <w:lsdException w:name="Medium List 1 Accent 6" w:uiPriority="65"/>
-    <w:lsdException w:name="Medium List 2 Accent 6" w:uiPriority="66"/>
-    <w:lsdException w:name="Medium Grid 1 Accent 6" w:uiPriority="67"/>
-    <w:lsdException w:name="Medium Grid 2 Accent 6" w:uiPriority="68"/>
-    <w:lsdException w:name="Medium Grid 3 Accent 6" w:uiPriority="69"/>
-    <w:lsdException w:name="Dark List Accent 6" w:uiPriority="70"/>
-    <w:lsdException w:name="Colorful Shading Accent 6" w:uiPriority="71"/>
-    <w:lsdException w:name="Colorful List Accent 6" w:uiPriority="72"/>
-    <w:lsdException w:name="Colorful Grid Accent 6" w:uiPriority="73"/>
-    <w:lsdException w:name="Subtle Emphasis" w:uiPriority="19" w:qFormat="1"/>
-    <w:lsdException w:name="Intense Emphasis" w:uiPriority="21" w:qFormat="1"/>
-    <w:lsdException w:name="Subtle Reference" w:uiPriority="31" w:qFormat="1"/>
-    <w:lsdException w:name="Intense Reference" w:uiPriority="32" w:qFormat="1"/>
-    <w:lsdException w:name="Book Title" w:uiPriority="33" w:qFormat="1"/>
-    <w:lsdException w:name="Bibliography" w:semiHidden="1" w:uiPriority="37" w:unhideWhenUsed="1"/>
-    <w:lsdException w:name="TOC Heading" w:semiHidden="1" w:uiPriority="39" w:unhideWhenUsed="1" w:qFormat="1"/>
-    <w:lsdException w:name="Plain Table 1" w:uiPriority="41"/>
-    <w:lsdException w:name="Plain Table 2" w:uiPriority="42"/>
-    <w:lsdException w:name="Plain Table 3" w:uiPriority="43"/>
-    <w:lsdException w:name="Plain Table 4" w:uiPriority="44"/>
-    <w:lsdException w:name="Plain Table 5" w:uiPriority="45"/>
-    <w:lsdException w:name="Grid Table Light" w:uiPriority="40"/>
-    <w:lsdException w:name="Grid Table 1 Light" w:uiPriority="46"/>
-    <w:lsdException w:name="Grid Table 2" w:uiPriority="47"/>
-    <w:lsdException w:name="Grid Table 3" w:uiPriority="48"/>
-    <w:lsdException w:name="Grid Table 4" w:uiPriority="49"/>
-    <w:lsdException w:name="Grid Table 5 Dark" w:uiPriority="50"/>
-    <w:lsdException w:name="Grid Table 6 Colorful" w:uiPriority="51"/>
-    <w:lsdException w:name="Grid Table 7 Colorful" w:uiPriority="52"/>
-    <w:lsdException w:name="Grid Table 1 Light Accent 1" w:uiPriority="46"/>
-    <w:lsdException w:name="Grid Table 2 Accent 1" w:uiPriority="47"/>
-    <w:lsdException w:name="Grid Table 3 Accent 1" w:uiPriority="48"/>
-    <w:lsdException w:name="Grid Table 4 Accent 1" w:uiPriority="49"/>
-    <w:lsdException w:name="Grid Table 5 Dark Accent 1" w:uiPriority="50"/>
-    <w:lsdException w:name="Grid Table 6 Colorful Accent 1" w:uiPriority="51"/>
-    <w:lsdException w:name="Grid Table 7 Colorful Accent 1" w:uiPriority="52"/>
-    <w:lsdException w:name="Grid Table 1 Light Accent 2" w:uiPriority="46"/>
-    <w:lsdException w:name="Grid Table 2 Accent 2" w:uiPriority="47"/>
-    <w:lsdException w:name="Grid Table 3 Accent 2" w:uiPriority="48"/>
-    <w:lsdException w:name="Grid Table 4 Accent 2" w:uiPriority="49"/>
-    <w:lsdException w:name="Grid Table 5 Dark Accent 2" w:uiPriority="50"/>
-    <w:lsdException w:name="Grid Table 6 Colorful Accent 2" w:uiPriority="51"/>
-    <w:lsdException w:name="Grid Table 7 Colorful Accent 2" w:uiPriority="52"/>
-    <w:lsdException w:name="Grid Table 1 Light Accent 3" w:uiPriority="46"/>
-    <w:lsdException w:name="Grid Table 2 Accent 3" w:uiPriority="47"/>
-    <w:lsdException w:name="Grid Table 3 Accent 3" w:uiPriority="48"/>
-    <w:lsdException w:name="Grid Table 4 Accent 3" w:uiPriority="49"/>
-    <w:lsdException w:name="Grid Table 5 Dark Accent 3" w:uiPriority="50"/>
-    <w:lsdException w:name="Grid Table 6 Colorful Accent 3" w:uiPriority="51"/>
-    <w:lsdException w:name="Grid Table 7 Colorful Accent 3" w:uiPriority="52"/>
-    <w:lsdException w:name="Grid Table 1 Light Accent 4" w:uiPriority="46"/>
-    <w:lsdException w:name="Grid Table 2 Accent 4" w:uiPriority="47"/>
-    <w:lsdException w:name="Grid Table 3 Accent 4" w:uiPriority="48"/>
-    <w:lsdException w:name="Grid Table 4 Accent 4" w:uiPriority="49"/>
-    <w:lsdException w:name="Grid Table 5 Dark Accent 4" w:uiPriority="50"/>
-    <w:lsdException w:name="Grid Table 6 Colorful Accent 4" w:uiPriority="51"/>
-    <w:lsdException w:name="Grid Table 7 Colorful Accent 4" w:uiPriority="52"/>
-    <w:lsdException w:name="Grid Table 1 Light Accent 5" w:uiPriority="46"/>
-    <w:lsdException w:name="Grid Table 2 Accent 5" w:uiPriority="47"/>
-    <w:lsdException w:name="Grid Table 3 Accent 5" w:uiPriority="48"/>
-    <w:lsdException w:name="Grid Table 4 Accent 5" w:uiPriority="49"/>
-    <w:lsdException w:name="Grid Table 5 Dark Accent 5" w:uiPriority="50"/>
-    <w:lsdException w:name="Grid Table 6 Colorful Accent 5" w:uiPriority="51"/>
-    <w:lsdException w:name="Grid Table 7 Colorful Accent 5" w:uiPriority="52"/>
-    <w:lsdException w:name="Grid Table 1 Light Accent 6" w:uiPriority="46"/>
-    <w:lsdException w:name="Grid Table 2 Accent 6" w:uiPriority="47"/>
-    <w:lsdException w:name="Grid Table 3 Accent 6" w:uiPriority="48"/>
-    <w:lsdException w:name="Grid Table 4 Accent 6" w:uiPriority="49"/>
-    <w:lsdException w:name="Grid Table 5 Dark Accent 6" w:uiPriority="50"/>
-    <w:lsdException w:name="Grid Table 6 Colorful Accent 6" w:uiPriority="51"/>
-    <w:lsdException w:name="Grid Table 7 Colorful Accent 6" w:uiPriority="52"/>
-    <w:lsdException w:name="List Table 1 Light" w:uiPriority="46"/>
-    <w:lsdException w:name="List Table 2" w:uiPriority="47"/>
-    <w:lsdException w:name="List Table 3" w:uiPriority="48"/>
-    <w:lsdException w:name="List Table 4" w:uiPriority="49"/>
-    <w:lsdException w:name="List Table 5 Dark" w:uiPriority="50"/>
-    <w:lsdException w:name="List Table 6 Colorful" w:uiPriority="51"/>
-    <w:lsdException w:name="List Table 7 Colorful" w:uiPriority="52"/>
-    <w:lsdException w:name="List Table 1 Light Accent 1" w:uiPriority="46"/>
-    <w:lsdException w:name="List Table 2 Accent 1" w:uiPriority="47"/>
-    <w:lsdException w:name="List Table 3 Accent 1" w:uiPriority="48"/>
-    <w:lsdException w:name="List Table 4 Accent 1" w:uiPriority="49"/>
-    <w:lsdException w:name="List Table 5 Dark Accent 1" w:uiPriority="50"/>
-    <w:lsdException w:name="List Table 6 Colorful Accent 1" w:uiPriority="51"/>
-    <w:lsdException w:name="List Table 7 Colorful Accent 1" w:uiPriority="52"/>
-    <w:lsdException w:name="List Table 1 Light Accent 2" w:uiPriority="46"/>
-    <w:lsdException w:name="List Table 2 Accent 2" w:uiPriority="47"/>
-    <w:lsdException w:name="List Table 3 Accent 2" w:uiPriority="48"/>
-    <w:lsdException w:name="List Table 4 Accent 2" w:uiPriority="49"/>
-    <w:lsdException w:name="List Table 5 Dark Accent 2" w:uiPriority="50"/>
-    <w:lsdException w:name="List Table 6 Colorful Accent 2" w:uiPriority="51"/>
-    <w:lsdException w:name="List Table 7 Colorful Accent 2" w:uiPriority="52"/>
-    <w:lsdException w:name="List Table 1 Light Accent 3" w:uiPriority="46"/>
-    <w:lsdException w:name="List Table 2 Accent 3" w:uiPriority="47"/>
-    <w:lsdException w:name="List Table 3 Accent 3" w:uiPriority="48"/>
-    <w:lsdException w:name="List Table 4 Accent 3" w:uiPriority="49"/>
-    <w:lsdException w:name="List Table 5 Dark Accent 3" w:uiPriority="50"/>
-    <w:lsdException w:name="List Table 6 Colorful Accent 3" w:uiPriority="51"/>
-    <w:lsdException w:name="List Table 7 Colorful Accent 3" w:uiPriority="52"/>
-    <w:lsdException w:name="List Table 1 Light Accent 4" w:uiPriority="46"/>
-    <w:lsdException w:name="List Table 2 Accent 4" w:uiPriority="47"/>
-    <w:lsdException w:name="List Table 3 Accent 4" w:uiPriority="48"/>
-    <w:lsdException w:name="List Table 4 Accent 4" w:uiPriority="49"/>
-    <w:lsdException w:name="List Table 5 Dark Accent 4" w:uiPriority="50"/>
-    <w:lsdException w:name="List Table 6 Colorful Accent 4" w:uiPriority="51"/>
-    <w:lsdException w:name="List Table 7 Colorful Accent 4" w:uiPriority="52"/>
-    <w:lsdException w:name="List Table 1 Light Accent 5" w:uiPriority="46"/>
-    <w:lsdException w:name="List Table 2 Accent 5" w:uiPriority="47"/>
-    <w:lsdException w:name="List Table 3 Accent 5" w:uiPriority="48"/>
-    <w:lsdException w:name="List Table 4 Accent 5" w:uiPriority="49"/>
-    <w:lsdException w:name="List Table 5 Dark Accent 5" w:uiPriority="50"/>
-    <w:lsdException w:name="List Table 6 Colorful Accent 5" w:uiPriority="51"/>
-    <w:lsdException w:name="List Table 7 Colorful Accent 5" w:uiPriority="52"/>
-    <w:lsdException w:name="List Table 1 Light Accent 6" w:uiPriority="46"/>
-    <w:lsdException w:name="List Table 2 Accent 6" w:uiPriority="47"/>
-    <w:lsdException w:name="List Table 3 Accent 6" w:uiPriority="48"/>
-    <w:lsdException w:name="List Table 4 Accent 6" w:uiPriority="49"/>
-    <w:lsdException w:name="List Table 5 Dark Accent 6" w:uiPriority="50"/>
-    <w:lsdException w:name="List Table 6 Colorful Accent 6" w:uiPriority="51"/>
-    <w:lsdException w:name="List Table 7 Colorful Accent 6" w:uiPriority="52"/>
+  <w:latentStyles w:defLockedState="0" w:defUIPriority="99" w:defSemiHidden="1" w:defUnhideWhenUsed="1" w:defQFormat="0" w:count="267">
+    <w:lsdException w:name="Normal" w:semiHidden="0" w:uiPriority="0" w:unhideWhenUsed="0" w:qFormat="1"/>
+    <w:lsdException w:name="heading 1" w:semiHidden="0" w:uiPriority="9" w:unhideWhenUsed="0" w:qFormat="1"/>
+    <w:lsdException w:name="heading 2" w:uiPriority="9" w:qFormat="1"/>
+    <w:lsdException w:name="heading 3" w:uiPriority="9" w:qFormat="1"/>
+    <w:lsdException w:name="heading 4" w:uiPriority="9" w:qFormat="1"/>
+    <w:lsdException w:name="heading 5" w:uiPriority="9" w:qFormat="1"/>
+    <w:lsdException w:name="heading 6" w:uiPriority="9" w:qFormat="1"/>
+    <w:lsdException w:name="heading 7" w:uiPriority="9" w:qFormat="1"/>
+    <w:lsdException w:name="heading 8" w:uiPriority="9" w:qFormat="1"/>
+    <w:lsdException w:name="heading 9" w:uiPriority="9" w:qFormat="1"/>
+    <w:lsdException w:name="toc 1" w:uiPriority="39"/>
+    <w:lsdException w:name="toc 2" w:uiPriority="39"/>
+    <w:lsdException w:name="toc 3" w:uiPriority="39"/>
+    <w:lsdException w:name="toc 4" w:uiPriority="39"/>
+    <w:lsdException w:name="toc 5" w:uiPriority="39"/>
+    <w:lsdException w:name="toc 6" w:uiPriority="39"/>
+    <w:lsdException w:name="toc 7" w:uiPriority="39"/>
+    <w:lsdException w:name="toc 8" w:uiPriority="39"/>
+    <w:lsdException w:name="toc 9" w:uiPriority="39"/>
+    <w:lsdException w:name="caption" w:uiPriority="35" w:qFormat="1"/>
+    <w:lsdException w:name="Title" w:semiHidden="0" w:uiPriority="10" w:unhideWhenUsed="0" w:qFormat="1"/>
+    <w:lsdException w:name="Default Paragraph Font" w:uiPriority="1"/>
+    <w:lsdException w:name="Subtitle" w:semiHidden="0" w:uiPriority="11" w:unhideWhenUsed="0" w:qFormat="1"/>
+    <w:lsdException w:name="Strong" w:semiHidden="0" w:uiPriority="22" w:unhideWhenUsed="0" w:qFormat="1"/>
+    <w:lsdException w:name="Emphasis" w:semiHidden="0" w:uiPriority="20" w:unhideWhenUsed="0" w:qFormat="1"/>
+    <w:lsdException w:name="Table Grid" w:semiHidden="0" w:uiPriority="59" w:unhideWhenUsed="0"/>
+    <w:lsdException w:name="Placeholder Text" w:unhideWhenUsed="0"/>
+    <w:lsdException w:name="No Spacing" w:semiHidden="0" w:uiPriority="1" w:unhideWhenUsed="0" w:qFormat="1"/>
+    <w:lsdException w:name="Light Shading" w:semiHidden="0" w:uiPriority="60" w:unhideWhenUsed="0"/>
+    <w:lsdException w:name="Light List" w:semiHidden="0" w:uiPriority="61" w:unhideWhenUsed="0"/>
+    <w:lsdException w:name="Light Grid" w:semiHidden="0" w:uiPriority="62" w:unhideWhenUsed="0"/>
+    <w:lsdException w:name="Medium Shading 1" w:semiHidden="0" w:uiPriority="63" w:unhideWhenUsed="0"/>
+    <w:lsdException w:name="Medium Shading 2" w:semiHidden="0" w:uiPriority="64" w:unhideWhenUsed="0"/>
+    <w:lsdException w:name="Medium List 1" w:semiHidden="0" w:uiPriority="65" w:unhideWhenUsed="0"/>
+    <w:lsdException w:name="Medium List 2" w:semiHidden="0" w:uiPriority="66" w:unhideWhenUsed="0"/>
+    <w:lsdException w:name="Medium Grid 1" w:semiHidden="0" w:uiPriority="67" w:unhideWhenUsed="0"/>
+    <w:lsdException w:name="Medium Grid 2" w:semiHidden="0" w:uiPriority="68" w:unhideWhenUsed="0"/>
+    <w:lsdException w:name="Medium Grid 3" w:semiHidden="0" w:uiPriority="69" w:unhideWhenUsed="0"/>
+    <w:lsdException w:name="Dark List" w:semiHidden="0" w:uiPriority="70" w:unhideWhenUsed="0"/>
+    <w:lsdException w:name="Colorful Shading" w:semiHidden="0" w:uiPriority="71" w:unhideWhenUsed="0"/>
+    <w:lsdException w:name="Colorful List" w:semiHidden="0" w:uiPriority="72" w:unhideWhenUsed="0"/>
+    <w:lsdException w:name="Colorful Grid" w:semiHidden="0" w:uiPriority="73" w:unhideWhenUsed="0"/>
+    <w:lsdException w:name="Light Shading Accent 1" w:semiHidden="0" w:uiPriority="60" w:unhideWhenUsed="0"/>
+    <w:lsdException w:name="Light List Accent 1" w:semiHidden="0" w:uiPriority="61" w:unhideWhenUsed="0"/>
+    <w:lsdException w:name="Light Grid Accent 1" w:semiHidden="0" w:uiPriority="62" w:unhideWhenUsed="0"/>
+    <w:lsdException w:name="Medium Shading 1 Accent 1" w:semiHidden="0" w:uiPriority="63" w:unhideWhenUsed="0"/>
+    <w:lsdException w:name="Medium Shading 2 Accent 1" w:semiHidden="0" w:uiPriority="64" w:unhideWhenUsed="0"/>
+    <w:lsdException w:name="Medium List 1 Accent 1" w:semiHidden="0" w:uiPriority="65" w:unhideWhenUsed="0"/>
+    <w:lsdException w:name="Revision" w:unhideWhenUsed="0"/>
+    <w:lsdException w:name="List Paragraph" w:semiHidden="0" w:uiPriority="34" w:unhideWhenUsed="0" w:qFormat="1"/>
+    <w:lsdException w:name="Quote" w:semiHidden="0" w:uiPriority="29" w:unhideWhenUsed="0" w:qFormat="1"/>
+    <w:lsdException w:name="Intense Quote" w:semiHidden="0" w:uiPriority="30" w:unhideWhenUsed="0" w:qFormat="1"/>
+    <w:lsdException w:name="Medium List 2 Accent 1" w:semiHidden="0" w:uiPriority="66" w:unhideWhenUsed="0"/>
+    <w:lsdException w:name="Medium Grid 1 Accent 1" w:semiHidden="0" w:uiPriority="67" w:unhideWhenUsed="0"/>
+    <w:lsdException w:name="Medium Grid 2 Accent 1" w:semiHidden="0" w:uiPriority="68" w:unhideWhenUsed="0"/>
+    <w:lsdException w:name="Medium Grid 3 Accent 1" w:semiHidden="0" w:uiPriority="69" w:unhideWhenUsed="0"/>
+    <w:lsdException w:name="Dark List Accent 1" w:semiHidden="0" w:uiPriority="70" w:unhideWhenUsed="0"/>
+    <w:lsdException w:name="Colorful Shading Accent 1" w:semiHidden="0" w:uiPriority="71" w:unhideWhenUsed="0"/>
+    <w:lsdException w:name="Colorful List Accent 1" w:semiHidden="0" w:uiPriority="72" w:unhideWhenUsed="0"/>
+    <w:lsdException w:name="Colorful Grid Accent 1" w:semiHidden="0" w:uiPriority="73" w:unhideWhenUsed="0"/>
+    <w:lsdException w:name="Light Shading Accent 2" w:semiHidden="0" w:uiPriority="60" w:unhideWhenUsed="0"/>
+    <w:lsdException w:name="Light List Accent 2" w:semiHidden="0" w:uiPriority="61" w:unhideWhenUsed="0"/>
+    <w:lsdException w:name="Light Grid Accent 2" w:semiHidden="0" w:uiPriority="62" w:unhideWhenUsed="0"/>
+    <w:lsdException w:name="Medium Shading 1 Accent 2" w:semiHidden="0" w:uiPriority="63" w:unhideWhenUsed="0"/>
+    <w:lsdException w:name="Medium Shading 2 Accent 2" w:semiHidden="0" w:uiPriority="64" w:unhideWhenUsed="0"/>
+    <w:lsdException w:name="Medium List 1 Accent 2" w:semiHidden="0" w:uiPriority="65" w:unhideWhenUsed="0"/>
+    <w:lsdException w:name="Medium List 2 Accent 2" w:semiHidden="0" w:uiPriority="66" w:unhideWhenUsed="0"/>
+    <w:lsdException w:name="Medium Grid 1 Accent 2" w:semiHidden="0" w:uiPriority="67" w:unhideWhenUsed="0"/>
+    <w:lsdException w:name="Medium Grid 2 Accent 2" w:semiHidden="0" w:uiPriority="68" w:unhideWhenUsed="0"/>
+    <w:lsdException w:name="Medium Grid 3 Accent 2" w:semiHidden="0" w:uiPriority="69" w:unhideWhenUsed="0"/>
+    <w:lsdException w:name="Dark List Accent 2" w:semiHidden="0" w:uiPriority="70" w:unhideWhenUsed="0"/>
+    <w:lsdException w:name="Colorful Shading Accent 2" w:semiHidden="0" w:uiPriority="71" w:unhideWhenUsed="0"/>
+    <w:lsdException w:name="Colorful List Accent 2" w:semiHidden="0" w:uiPriority="72" w:unhideWhenUsed="0"/>
+    <w:lsdException w:name="Colorful Grid Accent 2" w:semiHidden="0" w:uiPriority="73" w:unhideWhenUsed="0"/>
+    <w:lsdException w:name="Light Shading Accent 3" w:semiHidden="0" w:uiPriority="60" w:unhideWhenUsed="0"/>
+    <w:lsdException w:name="Light List Accent 3" w:semiHidden="0" w:uiPriority="61" w:unhideWhenUsed="0"/>
+    <w:lsdException w:name="Light Grid Accent 3" w:semiHidden="0" w:uiPriority="62" w:unhideWhenUsed="0"/>
+    <w:lsdException w:name="Medium Shading 1 Accent 3" w:semiHidden="0" w:uiPriority="63" w:unhideWhenUsed="0"/>
+    <w:lsdException w:name="Medium Shading 2 Accent 3" w:semiHidden="0" w:uiPriority="64" w:unhideWhenUsed="0"/>
+    <w:lsdException w:name="Medium List 1 Accent 3" w:semiHidden="0" w:uiPriority="65" w:unhideWhenUsed="0"/>
+    <w:lsdException w:name="Medium List 2 Accent 3" w:semiHidden="0" w:uiPriority="66" w:unhideWhenUsed="0"/>
+    <w:lsdException w:name="Medium Grid 1 Accent 3" w:semiHidden="0" w:uiPriority="67" w:unhideWhenUsed="0"/>
+    <w:lsdException w:name="Medium Grid 2 Accent 3" w:semiHidden="0" w:uiPriority="68" w:unhideWhenUsed="0"/>
+    <w:lsdException w:name="Medium Grid 3 Accent 3" w:semiHidden="0" w:uiPriority="69" w:unhideWhenUsed="0"/>
+    <w:lsdException w:name="Dark List Accent 3" w:semiHidden="0" w:uiPriority="70" w:unhideWhenUsed="0"/>
+    <w:lsdException w:name="Colorful Shading Accent 3" w:semiHidden="0" w:uiPriority="71" w:unhideWhenUsed="0"/>
+    <w:lsdException w:name="Colorful List Accent 3" w:semiHidden="0" w:uiPriority="72" w:unhideWhenUsed="0"/>
+    <w:lsdException w:name="Colorful Grid Accent 3" w:semiHidden="0" w:uiPriority="73" w:unhideWhenUsed="0"/>
+    <w:lsdException w:name="Light Shading Accent 4" w:semiHidden="0" w:uiPriority="60" w:unhideWhenUsed="0"/>
+    <w:lsdException w:name="Light List Accent 4" w:semiHidden="0" w:uiPriority="61" w:unhideWhenUsed="0"/>
+    <w:lsdException w:name="Light Grid Accent 4" w:semiHidden="0" w:uiPriority="62" w:unhideWhenUsed="0"/>
+    <w:lsdException w:name="Medium Shading 1 Accent 4" w:semiHidden="0" w:uiPriority="63" w:unhideWhenUsed="0"/>
+    <w:lsdException w:name="Medium Shading 2 Accent 4" w:semiHidden="0" w:uiPriority="64" w:unhideWhenUsed="0"/>
+    <w:lsdException w:name="Medium List 1 Accent 4" w:semiHidden="0" w:uiPriority="65" w:unhideWhenUsed="0"/>
+    <w:lsdException w:name="Medium List 2 Accent 4" w:semiHidden="0" w:uiPriority="66" w:unhideWhenUsed="0"/>
+    <w:lsdException w:name="Medium Grid 1 Accent 4" w:semiHidden="0" w:uiPriority="67" w:unhideWhenUsed="0"/>
+    <w:lsdException w:name="Medium Grid 2 Accent 4" w:semiHidden="0" w:uiPriority="68" w:unhideWhenUsed="0"/>
+    <w:lsdException w:name="Medium Grid 3 Accent 4" w:semiHidden="0" w:uiPriority="69" w:unhideWhenUsed="0"/>
+    <w:lsdException w:name="Dark List Accent 4" w:semiHidden="0" w:uiPriority="70" w:unhideWhenUsed="0"/>
+    <w:lsdException w:name="Colorful Shading Accent 4" w:semiHidden="0" w:uiPriority="71" w:unhideWhenUsed="0"/>
+    <w:lsdException w:name="Colorful List Accent 4" w:semiHidden="0" w:uiPriority="72" w:unhideWhenUsed="0"/>
+    <w:lsdException w:name="Colorful Grid Accent 4" w:semiHidden="0" w:uiPriority="73" w:unhideWhenUsed="0"/>
+    <w:lsdException w:name="Light Shading Accent 5" w:semiHidden="0" w:uiPriority="60" w:unhideWhenUsed="0"/>
+    <w:lsdException w:name="Light List Accent 5" w:semiHidden="0" w:uiPriority="61" w:unhideWhenUsed="0"/>
+    <w:lsdException w:name="Light Grid Accent 5" w:semiHidden="0" w:uiPriority="62" w:unhideWhenUsed="0"/>
+    <w:lsdException w:name="Medium Shading 1 Accent 5" w:semiHidden="0" w:uiPriority="63" w:unhideWhenUsed="0"/>
+    <w:lsdException w:name="Medium Shading 2 Accent 5" w:semiHidden="0" w:uiPriority="64" w:unhideWhenUsed="0"/>
+    <w:lsdException w:name="Medium List 1 Accent 5" w:semiHidden="0" w:uiPriority="65" w:unhideWhenUsed="0"/>
+    <w:lsdException w:name="Medium List 2 Accent 5" w:semiHidden="0" w:uiPriority="66" w:unhideWhenUsed="0"/>
+    <w:lsdException w:name="Medium Grid 1 Accent 5" w:semiHidden="0" w:uiPriority="67" w:unhideWhenUsed="0"/>
+    <w:lsdException w:name="Medium Grid 2 Accent 5" w:semiHidden="0" w:uiPriority="68" w:unhideWhenUsed="0"/>
+    <w:lsdException w:name="Medium Grid 3 Accent 5" w:semiHidden="0" w:uiPriority="69" w:unhideWhenUsed="0"/>
+    <w:lsdException w:name="Dark List Accent 5" w:semiHidden="0" w:uiPriority="70" w:unhideWhenUsed="0"/>
+    <w:lsdException w:name="Colorful Shading Accent 5" w:semiHidden="0" w:uiPriority="71" w:unhideWhenUsed="0"/>
+    <w:lsdException w:name="Colorful List Accent 5" w:semiHidden="0" w:uiPriority="72" w:unhideWhenUsed="0"/>
+    <w:lsdException w:name="Colorful Grid Accent 5" w:semiHidden="0" w:uiPriority="73" w:unhideWhenUsed="0"/>
+    <w:lsdException w:name="Light Shading Accent 6" w:semiHidden="0" w:uiPriority="60" w:unhideWhenUsed="0"/>
+    <w:lsdException w:name="Light List Accent 6" w:semiHidden="0" w:uiPriority="61" w:unhideWhenUsed="0"/>
+    <w:lsdException w:name="Light Grid Accent 6" w:semiHidden="0" w:uiPriority="62" w:unhideWhenUsed="0"/>
+    <w:lsdException w:name="Medium Shading 1 Accent 6" w:semiHidden="0" w:uiPriority="63" w:unhideWhenUsed="0"/>
+    <w:lsdException w:name="Medium Shading 2 Accent 6" w:semiHidden="0" w:uiPriority="64" w:unhideWhenUsed="0"/>
+    <w:lsdException w:name="Medium List 1 Accent 6" w:semiHidden="0" w:uiPriority="65" w:unhideWhenUsed="0"/>
+    <w:lsdException w:name="Medium List 2 Accent 6" w:semiHidden="0" w:uiPriority="66" w:unhideWhenUsed="0"/>
+    <w:lsdException w:name="Medium Grid 1 Accent 6" w:semiHidden="0" w:uiPriority="67" w:unhideWhenUsed="0"/>
+    <w:lsdException w:name="Medium Grid 2 Accent 6" w:semiHidden="0" w:uiPriority="68" w:unhideWhenUsed="0"/>
+    <w:lsdException w:name="Medium Grid 3 Accent 6" w:semiHidden="0" w:uiPriority="69" w:unhideWhenUsed="0"/>
+    <w:lsdException w:name="Dark List Accent 6" w:semiHidden="0" w:uiPriority="70" w:unhideWhenUsed="0"/>
+    <w:lsdException w:name="Colorful Shading Accent 6" w:semiHidden="0" w:uiPriority="71" w:unhideWhenUsed="0"/>
+    <w:lsdException w:name="Colorful List Accent 6" w:semiHidden="0" w:uiPriority="72" w:unhideWhenUsed="0"/>
+    <w:lsdException w:name="Colorful Grid Accent 6" w:semiHidden="0" w:uiPriority="73" w:unhideWhenUsed="0"/>
+    <w:lsdException w:name="Subtle Emphasis" w:semiHidden="0" w:uiPriority="19" w:unhideWhenUsed="0" w:qFormat="1"/>
+    <w:lsdException w:name="Intense Emphasis" w:semiHidden="0" w:uiPriority="21" w:unhideWhenUsed="0" w:qFormat="1"/>
+    <w:lsdException w:name="Subtle Reference" w:semiHidden="0" w:uiPriority="31" w:unhideWhenUsed="0" w:qFormat="1"/>
+    <w:lsdException w:name="Intense Reference" w:semiHidden="0" w:uiPriority="32" w:unhideWhenUsed="0" w:qFormat="1"/>
+    <w:lsdException w:name="Book Title" w:semiHidden="0" w:uiPriority="33" w:unhideWhenUsed="0" w:qFormat="1"/>
+    <w:lsdException w:name="Bibliography" w:uiPriority="37"/>
+    <w:lsdException w:name="TOC Heading" w:uiPriority="39" w:qFormat="1"/>
+  </w:latentStyles>
+  <w:style w:type="paragraph" w:default="1" w:styleId="Normal">
+    <w:name w:val="Normal"/>
+    <w:qFormat/>
+  </w:style>
+  <w:style w:type="character" w:default="1" w:styleId="DefaultParagraphFont">
+    <w:name w:val="Default Paragraph Font"/>
+    <w:uiPriority w:val="1"/>
+    <w:semiHidden/>
+    <w:unhideWhenUsed/>
+  </w:style>
+  <w:style w:type="table" w:default="1" w:styleId="TableNormal">
+    <w:name w:val="Normal Table"/>
+    <w:uiPriority w:val="99"/>
+    <w:semiHidden/>
+    <w:unhideWhenUsed/>
+    <w:tblPr>
+      <w:tblInd w:w="0" w:type="dxa"/>
+      <w:tblCellMar>
+        <w:top w:w="0" w:type="dxa"/>
+        <w:left w:w="108" w:type="dxa"/>
+        <w:bottom w:w="0" w:type="dxa"/>
+        <w:right w:w="108" w:type="dxa"/>
+      </w:tblCellMar>
+    </w:tblPr>
+  </w:style>
+  <w:style w:type="numbering" w:default="1" w:styleId="NoList">
+    <w:name w:val="No List"/>
+    <w:uiPriority w:val="99"/>
+    <w:semiHidden/>
+    <w:unhideWhenUsed/>
+  </w:style>
+  <w:style w:type="character" w:styleId="PlaceholderText">
+    <w:name w:val="Placeholder Text"/>
+    <w:basedOn w:val="DefaultParagraphFont"/>
+    <w:uiPriority w:val="99"/>
+    <w:semiHidden/>
+    <w:rPr>
+      <w:color w:val="808080"/>
+    </w:rPr>
+  </w:style>
+  <w:style w:type="paragraph" w:customStyle="1" w:styleId="0C3877AB50BE46FCB618DE86B472A3FA">
+    <w:name w:val="0C3877AB50BE46FCB618DE86B472A3FA"/>
+  </w:style>
+  <w:style w:type="paragraph" w:customStyle="1" w:styleId="DC447512A77547D78834223488B2588B">
+    <w:name w:val="DC447512A77547D78834223488B2588B"/>
+  </w:style>
+  <w:style w:type="paragraph" w:customStyle="1" w:styleId="12D2CA68FDC94907AAC3C1660E62CBE0">
+    <w:name w:val="12D2CA68FDC94907AAC3C1660E62CBE0"/>
+  </w:style>
+  <w:style w:type="paragraph" w:customStyle="1" w:styleId="AC45478AFD0A4AB3B5CC8678880875EB">
+    <w:name w:val="AC45478AFD0A4AB3B5CC8678880875EB"/>
+  </w:style>
+</w:styles>
+</file>
+
+<file path=word/glossary/stylesWithEffects.xml><?xml version="1.0" encoding="utf-8"?>
+<w:styles xmlns:wpc="http://schemas.microsoft.com/office/word/2010/wordprocessingCanvas" xmlns:mc="http://schemas.openxmlformats.org/markup-compatibility/2006" xmlns:o="urn:schemas-microsoft-com:office:office" xmlns:r="http://schemas.openxmlformats.org/officeDocument/2006/relationships" xmlns:m="http://schemas.openxmlformats.org/officeDocument/2006/math" xmlns:v="urn:schemas-microsoft-com:vml" xmlns:wp14="http://schemas.microsoft.com/office/word/2010/wordprocessingDrawing" xmlns:wp="http://schemas.openxmlformats.org/drawingml/2006/wordprocessingDrawing" xmlns:w10="urn:schemas-microsoft-com:office:word" xmlns:w="http://schemas.openxmlformats.org/wordprocessingml/2006/main" xmlns:w14="http://schemas.microsoft.com/office/word/2010/wordml" xmlns:wpg="http://schemas.microsoft.com/office/word/2010/wordprocessingGroup" xmlns:wpi="http://schemas.microsoft.com/office/word/2010/wordprocessingInk" xmlns:wne="http://schemas.microsoft.com/office/word/2006/wordml" xmlns:wps="http://schemas.microsoft.com/office/word/2010/wordprocessingShape" mc:Ignorable="w14 wp14">
+  <w:docDefaults>
+    <w:rPrDefault>
+      <w:rPr>
+        <w:rFonts w:asciiTheme="minorHAnsi" w:eastAsiaTheme="minorEastAsia" w:hAnsiTheme="minorHAnsi" w:cstheme="minorBidi"/>
+        <w:sz w:val="22"/>
+        <w:szCs w:val="22"/>
+        <w:lang w:val="en-US" w:eastAsia="en-US" w:bidi="ar-SA"/>
+      </w:rPr>
+    </w:rPrDefault>
+    <w:pPrDefault>
+      <w:pPr>
+        <w:spacing w:after="200" w:line="276" w:lineRule="auto"/>
+      </w:pPr>
+    </w:pPrDefault>
+  </w:docDefaults>
+  <w:latentStyles w:defLockedState="0" w:defUIPriority="99" w:defSemiHidden="1" w:defUnhideWhenUsed="1" w:defQFormat="0" w:count="267">
+    <w:lsdException w:name="Normal" w:semiHidden="0" w:uiPriority="0" w:unhideWhenUsed="0" w:qFormat="1"/>
+    <w:lsdException w:name="heading 1" w:semiHidden="0" w:uiPriority="9" w:unhideWhenUsed="0" w:qFormat="1"/>
+    <w:lsdException w:name="heading 2" w:uiPriority="9" w:qFormat="1"/>
+    <w:lsdException w:name="heading 3" w:uiPriority="9" w:qFormat="1"/>
+    <w:lsdException w:name="heading 4" w:uiPriority="9" w:qFormat="1"/>
+    <w:lsdException w:name="heading 5" w:uiPriority="9" w:qFormat="1"/>
+    <w:lsdException w:name="heading 6" w:uiPriority="9" w:qFormat="1"/>
+    <w:lsdException w:name="heading 7" w:uiPriority="9" w:qFormat="1"/>
+    <w:lsdException w:name="heading 8" w:uiPriority="9" w:qFormat="1"/>
+    <w:lsdException w:name="heading 9" w:uiPriority="9" w:qFormat="1"/>
+    <w:lsdException w:name="toc 1" w:uiPriority="39"/>
+    <w:lsdException w:name="toc 2" w:uiPriority="39"/>
+    <w:lsdException w:name="toc 3" w:uiPriority="39"/>
+    <w:lsdException w:name="toc 4" w:uiPriority="39"/>
+    <w:lsdException w:name="toc 5" w:uiPriority="39"/>
+    <w:lsdException w:name="toc 6" w:uiPriority="39"/>
+    <w:lsdException w:name="toc 7" w:uiPriority="39"/>
+    <w:lsdException w:name="toc 8" w:uiPriority="39"/>
+    <w:lsdException w:name="toc 9" w:uiPriority="39"/>
+    <w:lsdException w:name="caption" w:uiPriority="35" w:qFormat="1"/>
+    <w:lsdException w:name="Title" w:semiHidden="0" w:uiPriority="10" w:unhideWhenUsed="0" w:qFormat="1"/>
+    <w:lsdException w:name="Default Paragraph Font" w:uiPriority="1"/>
+    <w:lsdException w:name="Subtitle" w:semiHidden="0" w:uiPriority="11" w:unhideWhenUsed="0" w:qFormat="1"/>
+    <w:lsdException w:name="Strong" w:semiHidden="0" w:uiPriority="22" w:unhideWhenUsed="0" w:qFormat="1"/>
+    <w:lsdException w:name="Emphasis" w:semiHidden="0" w:uiPriority="20" w:unhideWhenUsed="0" w:qFormat="1"/>
+    <w:lsdException w:name="Table Grid" w:semiHidden="0" w:uiPriority="59" w:unhideWhenUsed="0"/>
+    <w:lsdException w:name="Placeholder Text" w:unhideWhenUsed="0"/>
+    <w:lsdException w:name="No Spacing" w:semiHidden="0" w:uiPriority="1" w:unhideWhenUsed="0" w:qFormat="1"/>
+    <w:lsdException w:name="Light Shading" w:semiHidden="0" w:uiPriority="60" w:unhideWhenUsed="0"/>
+    <w:lsdException w:name="Light List" w:semiHidden="0" w:uiPriority="61" w:unhideWhenUsed="0"/>
+    <w:lsdException w:name="Light Grid" w:semiHidden="0" w:uiPriority="62" w:unhideWhenUsed="0"/>
+    <w:lsdException w:name="Medium Shading 1" w:semiHidden="0" w:uiPriority="63" w:unhideWhenUsed="0"/>
+    <w:lsdException w:name="Medium Shading 2" w:semiHidden="0" w:uiPriority="64" w:unhideWhenUsed="0"/>
+    <w:lsdException w:name="Medium List 1" w:semiHidden="0" w:uiPriority="65" w:unhideWhenUsed="0"/>
+    <w:lsdException w:name="Medium List 2" w:semiHidden="0" w:uiPriority="66" w:unhideWhenUsed="0"/>
+    <w:lsdException w:name="Medium Grid 1" w:semiHidden="0" w:uiPriority="67" w:unhideWhenUsed="0"/>
+    <w:lsdException w:name="Medium Grid 2" w:semiHidden="0" w:uiPriority="68" w:unhideWhenUsed="0"/>
+    <w:lsdException w:name="Medium Grid 3" w:semiHidden="0" w:uiPriority="69" w:unhideWhenUsed="0"/>
+    <w:lsdException w:name="Dark List" w:semiHidden="0" w:uiPriority="70" w:unhideWhenUsed="0"/>
+    <w:lsdException w:name="Colorful Shading" w:semiHidden="0" w:uiPriority="71" w:unhideWhenUsed="0"/>
+    <w:lsdException w:name="Colorful List" w:semiHidden="0" w:uiPriority="72" w:unhideWhenUsed="0"/>
+    <w:lsdException w:name="Colorful Grid" w:semiHidden="0" w:uiPriority="73" w:unhideWhenUsed="0"/>
+    <w:lsdException w:name="Light Shading Accent 1" w:semiHidden="0" w:uiPriority="60" w:unhideWhenUsed="0"/>
+    <w:lsdException w:name="Light List Accent 1" w:semiHidden="0" w:uiPriority="61" w:unhideWhenUsed="0"/>
+    <w:lsdException w:name="Light Grid Accent 1" w:semiHidden="0" w:uiPriority="62" w:unhideWhenUsed="0"/>
+    <w:lsdException w:name="Medium Shading 1 Accent 1" w:semiHidden="0" w:uiPriority="63" w:unhideWhenUsed="0"/>
+    <w:lsdException w:name="Medium Shading 2 Accent 1" w:semiHidden="0" w:uiPriority="64" w:unhideWhenUsed="0"/>
+    <w:lsdException w:name="Medium List 1 Accent 1" w:semiHidden="0" w:uiPriority="65" w:unhideWhenUsed="0"/>
+    <w:lsdException w:name="Revision" w:unhideWhenUsed="0"/>
+    <w:lsdException w:name="List Paragraph" w:semiHidden="0" w:uiPriority="34" w:unhideWhenUsed="0" w:qFormat="1"/>
+    <w:lsdException w:name="Quote" w:semiHidden="0" w:uiPriority="29" w:unhideWhenUsed="0" w:qFormat="1"/>
+    <w:lsdException w:name="Intense Quote" w:semiHidden="0" w:uiPriority="30" w:unhideWhenUsed="0" w:qFormat="1"/>
+    <w:lsdException w:name="Medium List 2 Accent 1" w:semiHidden="0" w:uiPriority="66" w:unhideWhenUsed="0"/>
+    <w:lsdException w:name="Medium Grid 1 Accent 1" w:semiHidden="0" w:uiPriority="67" w:unhideWhenUsed="0"/>
+    <w:lsdException w:name="Medium Grid 2 Accent 1" w:semiHidden="0" w:uiPriority="68" w:unhideWhenUsed="0"/>
+    <w:lsdException w:name="Medium Grid 3 Accent 1" w:semiHidden="0" w:uiPriority="69" w:unhideWhenUsed="0"/>
+    <w:lsdException w:name="Dark List Accent 1" w:semiHidden="0" w:uiPriority="70" w:unhideWhenUsed="0"/>
+    <w:lsdException w:name="Colorful Shading Accent 1" w:semiHidden="0" w:uiPriority="71" w:unhideWhenUsed="0"/>
+    <w:lsdException w:name="Colorful List Accent 1" w:semiHidden="0" w:uiPriority="72" w:unhideWhenUsed="0"/>
+    <w:lsdException w:name="Colorful Grid Accent 1" w:semiHidden="0" w:uiPriority="73" w:unhideWhenUsed="0"/>
+    <w:lsdException w:name="Light Shading Accent 2" w:semiHidden="0" w:uiPriority="60" w:unhideWhenUsed="0"/>
+    <w:lsdException w:name="Light List Accent 2" w:semiHidden="0" w:uiPriority="61" w:unhideWhenUsed="0"/>
+    <w:lsdException w:name="Light Grid Accent 2" w:semiHidden="0" w:uiPriority="62" w:unhideWhenUsed="0"/>
+    <w:lsdException w:name="Medium Shading 1 Accent 2" w:semiHidden="0" w:uiPriority="63" w:unhideWhenUsed="0"/>
+    <w:lsdException w:name="Medium Shading 2 Accent 2" w:semiHidden="0" w:uiPriority="64" w:unhideWhenUsed="0"/>
+    <w:lsdException w:name="Medium List 1 Accent 2" w:semiHidden="0" w:uiPriority="65" w:unhideWhenUsed="0"/>
+    <w:lsdException w:name="Medium List 2 Accent 2" w:semiHidden="0" w:uiPriority="66" w:unhideWhenUsed="0"/>
+    <w:lsdException w:name="Medium Grid 1 Accent 2" w:semiHidden="0" w:uiPriority="67" w:unhideWhenUsed="0"/>
+    <w:lsdException w:name="Medium Grid 2 Accent 2" w:semiHidden="0" w:uiPriority="68" w:unhideWhenUsed="0"/>
+    <w:lsdException w:name="Medium Grid 3 Accent 2" w:semiHidden="0" w:uiPriority="69" w:unhideWhenUsed="0"/>
+    <w:lsdException w:name="Dark List Accent 2" w:semiHidden="0" w:uiPriority="70" w:unhideWhenUsed="0"/>
+    <w:lsdException w:name="Colorful Shading Accent 2" w:semiHidden="0" w:uiPriority="71" w:unhideWhenUsed="0"/>
+    <w:lsdException w:name="Colorful List Accent 2" w:semiHidden="0" w:uiPriority="72" w:unhideWhenUsed="0"/>
+    <w:lsdException w:name="Colorful Grid Accent 2" w:semiHidden="0" w:uiPriority="73" w:unhideWhenUsed="0"/>
+    <w:lsdException w:name="Light Shading Accent 3" w:semiHidden="0" w:uiPriority="60" w:unhideWhenUsed="0"/>
+    <w:lsdException w:name="Light List Accent 3" w:semiHidden="0" w:uiPriority="61" w:unhideWhenUsed="0"/>
+    <w:lsdException w:name="Light Grid Accent 3" w:semiHidden="0" w:uiPriority="62" w:unhideWhenUsed="0"/>
+    <w:lsdException w:name="Medium Shading 1 Accent 3" w:semiHidden="0" w:uiPriority="63" w:unhideWhenUsed="0"/>
+    <w:lsdException w:name="Medium Shading 2 Accent 3" w:semiHidden="0" w:uiPriority="64" w:unhideWhenUsed="0"/>
+    <w:lsdException w:name="Medium List 1 Accent 3" w:semiHidden="0" w:uiPriority="65" w:unhideWhenUsed="0"/>
+    <w:lsdException w:name="Medium List 2 Accent 3" w:semiHidden="0" w:uiPriority="66" w:unhideWhenUsed="0"/>
+    <w:lsdException w:name="Medium Grid 1 Accent 3" w:semiHidden="0" w:uiPriority="67" w:unhideWhenUsed="0"/>
+    <w:lsdException w:name="Medium Grid 2 Accent 3" w:semiHidden="0" w:uiPriority="68" w:unhideWhenUsed="0"/>
+    <w:lsdException w:name="Medium Grid 3 Accent 3" w:semiHidden="0" w:uiPriority="69" w:unhideWhenUsed="0"/>
+    <w:lsdException w:name="Dark List Accent 3" w:semiHidden="0" w:uiPriority="70" w:unhideWhenUsed="0"/>
+    <w:lsdException w:name="Colorful Shading Accent 3" w:semiHidden="0" w:uiPriority="71" w:unhideWhenUsed="0"/>
+    <w:lsdException w:name="Colorful List Accent 3" w:semiHidden="0" w:uiPriority="72" w:unhideWhenUsed="0"/>
+    <w:lsdException w:name="Colorful Grid Accent 3" w:semiHidden="0" w:uiPriority="73" w:unhideWhenUsed="0"/>
+    <w:lsdException w:name="Light Shading Accent 4" w:semiHidden="0" w:uiPriority="60" w:unhideWhenUsed="0"/>
+    <w:lsdException w:name="Light List Accent 4" w:semiHidden="0" w:uiPriority="61" w:unhideWhenUsed="0"/>
+    <w:lsdException w:name="Light Grid Accent 4" w:semiHidden="0" w:uiPriority="62" w:unhideWhenUsed="0"/>
+    <w:lsdException w:name="Medium Shading 1 Accent 4" w:semiHidden="0" w:uiPriority="63" w:unhideWhenUsed="0"/>
+    <w:lsdException w:name="Medium Shading 2 Accent 4" w:semiHidden="0" w:uiPriority="64" w:unhideWhenUsed="0"/>
+    <w:lsdException w:name="Medium List 1 Accent 4" w:semiHidden="0" w:uiPriority="65" w:unhideWhenUsed="0"/>
+    <w:lsdException w:name="Medium List 2 Accent 4" w:semiHidden="0" w:uiPriority="66" w:unhideWhenUsed="0"/>
+    <w:lsdException w:name="Medium Grid 1 Accent 4" w:semiHidden="0" w:uiPriority="67" w:unhideWhenUsed="0"/>
+    <w:lsdException w:name="Medium Grid 2 Accent 4" w:semiHidden="0" w:uiPriority="68" w:unhideWhenUsed="0"/>
+    <w:lsdException w:name="Medium Grid 3 Accent 4" w:semiHidden="0" w:uiPriority="69" w:unhideWhenUsed="0"/>
+    <w:lsdException w:name="Dark List Accent 4" w:semiHidden="0" w:uiPriority="70" w:unhideWhenUsed="0"/>
+    <w:lsdException w:name="Colorful Shading Accent 4" w:semiHidden="0" w:uiPriority="71" w:unhideWhenUsed="0"/>
+    <w:lsdException w:name="Colorful List Accent 4" w:semiHidden="0" w:uiPriority="72" w:unhideWhenUsed="0"/>
+    <w:lsdException w:name="Colorful Grid Accent 4" w:semiHidden="0" w:uiPriority="73" w:unhideWhenUsed="0"/>
+    <w:lsdException w:name="Light Shading Accent 5" w:semiHidden="0" w:uiPriority="60" w:unhideWhenUsed="0"/>
+    <w:lsdException w:name="Light List Accent 5" w:semiHidden="0" w:uiPriority="61" w:unhideWhenUsed="0"/>
+    <w:lsdException w:name="Light Grid Accent 5" w:semiHidden="0" w:uiPriority="62" w:unhideWhenUsed="0"/>
+    <w:lsdException w:name="Medium Shading 1 Accent 5" w:semiHidden="0" w:uiPriority="63" w:unhideWhenUsed="0"/>
+    <w:lsdException w:name="Medium Shading 2 Accent 5" w:semiHidden="0" w:uiPriority="64" w:unhideWhenUsed="0"/>
+    <w:lsdException w:name="Medium List 1 Accent 5" w:semiHidden="0" w:uiPriority="65" w:unhideWhenUsed="0"/>
+    <w:lsdException w:name="Medium List 2 Accent 5" w:semiHidden="0" w:uiPriority="66" w:unhideWhenUsed="0"/>
+    <w:lsdException w:name="Medium Grid 1 Accent 5" w:semiHidden="0" w:uiPriority="67" w:unhideWhenUsed="0"/>
+    <w:lsdException w:name="Medium Grid 2 Accent 5" w:semiHidden="0" w:uiPriority="68" w:unhideWhenUsed="0"/>
+    <w:lsdException w:name="Medium Grid 3 Accent 5" w:semiHidden="0" w:uiPriority="69" w:unhideWhenUsed="0"/>
+    <w:lsdException w:name="Dark List Accent 5" w:semiHidden="0" w:uiPriority="70" w:unhideWhenUsed="0"/>
+    <w:lsdException w:name="Colorful Shading Accent 5" w:semiHidden="0" w:uiPriority="71" w:unhideWhenUsed="0"/>
+    <w:lsdException w:name="Colorful List Accent 5" w:semiHidden="0" w:uiPriority="72" w:unhideWhenUsed="0"/>
+    <w:lsdException w:name="Colorful Grid Accent 5" w:semiHidden="0" w:uiPriority="73" w:unhideWhenUsed="0"/>
+    <w:lsdException w:name="Light Shading Accent 6" w:semiHidden="0" w:uiPriority="60" w:unhideWhenUsed="0"/>
+    <w:lsdException w:name="Light List Accent 6" w:semiHidden="0" w:uiPriority="61" w:unhideWhenUsed="0"/>
+    <w:lsdException w:name="Light Grid Accent 6" w:semiHidden="0" w:uiPriority="62" w:unhideWhenUsed="0"/>
+    <w:lsdException w:name="Medium Shading 1 Accent 6" w:semiHidden="0" w:uiPriority="63" w:unhideWhenUsed="0"/>
+    <w:lsdException w:name="Medium Shading 2 Accent 6" w:semiHidden="0" w:uiPriority="64" w:unhideWhenUsed="0"/>
+    <w:lsdException w:name="Medium List 1 Accent 6" w:semiHidden="0" w:uiPriority="65" w:unhideWhenUsed="0"/>
+    <w:lsdException w:name="Medium List 2 Accent 6" w:semiHidden="0" w:uiPriority="66" w:unhideWhenUsed="0"/>
+    <w:lsdException w:name="Medium Grid 1 Accent 6" w:semiHidden="0" w:uiPriority="67" w:unhideWhenUsed="0"/>
+    <w:lsdException w:name="Medium Grid 2 Accent 6" w:semiHidden="0" w:uiPriority="68" w:unhideWhenUsed="0"/>
+    <w:lsdException w:name="Medium Grid 3 Accent 6" w:semiHidden="0" w:uiPriority="69" w:unhideWhenUsed="0"/>
+    <w:lsdException w:name="Dark List Accent 6" w:semiHidden="0" w:uiPriority="70" w:unhideWhenUsed="0"/>
+    <w:lsdException w:name="Colorful Shading Accent 6" w:semiHidden="0" w:uiPriority="71" w:unhideWhenUsed="0"/>
+    <w:lsdException w:name="Colorful List Accent 6" w:semiHidden="0" w:uiPriority="72" w:unhideWhenUsed="0"/>
+    <w:lsdException w:name="Colorful Grid Accent 6" w:semiHidden="0" w:uiPriority="73" w:unhideWhenUsed="0"/>
+    <w:lsdException w:name="Subtle Emphasis" w:semiHidden="0" w:uiPriority="19" w:unhideWhenUsed="0" w:qFormat="1"/>
+    <w:lsdException w:name="Intense Emphasis" w:semiHidden="0" w:uiPriority="21" w:unhideWhenUsed="0" w:qFormat="1"/>
+    <w:lsdException w:name="Subtle Reference" w:semiHidden="0" w:uiPriority="31" w:unhideWhenUsed="0" w:qFormat="1"/>
+    <w:lsdException w:name="Intense Reference" w:semiHidden="0" w:uiPriority="32" w:unhideWhenUsed="0" w:qFormat="1"/>
+    <w:lsdException w:name="Book Title" w:semiHidden="0" w:uiPriority="33" w:unhideWhenUsed="0" w:qFormat="1"/>
+    <w:lsdException w:name="Bibliography" w:uiPriority="37"/>
+    <w:lsdException w:name="TOC Heading" w:uiPriority="39" w:qFormat="1"/>
   </w:latentStyles>
   <w:style w:type="paragraph" w:default="1" w:styleId="Normal">
     <w:name w:val="Normal"/>
@@ -32983,7 +35218,7 @@
 </file>
 
 <file path=word/glossary/webSettings.xml><?xml version="1.0" encoding="utf-8"?>
-<w:webSettings xmlns:mc="http://schemas.openxmlformats.org/markup-compatibility/2006" xmlns:r="http://schemas.openxmlformats.org/officeDocument/2006/relationships" xmlns:w="http://schemas.openxmlformats.org/wordprocessingml/2006/main" xmlns:w14="http://schemas.microsoft.com/office/word/2010/wordml" xmlns:w15="http://schemas.microsoft.com/office/word/2012/wordml" mc:Ignorable="w14 w15">
+<w:webSettings xmlns:mc="http://schemas.openxmlformats.org/markup-compatibility/2006" xmlns:r="http://schemas.openxmlformats.org/officeDocument/2006/relationships" xmlns:w="http://schemas.openxmlformats.org/wordprocessingml/2006/main" xmlns:w14="http://schemas.microsoft.com/office/word/2010/wordml" mc:Ignorable="w14">
   <w:optimizeForBrowser/>
   <w:allowPNG/>
 </w:webSettings>
@@ -33356,7 +35591,7 @@
 </file>
 
 <file path=customXml/itemProps1.xml><?xml version="1.0" encoding="utf-8"?>
-<ds:datastoreItem xmlns:ds="http://schemas.openxmlformats.org/officeDocument/2006/customXml" ds:itemID="{6C9EF2B1-8888-4C86-A50D-6E6F9B29FA6C}">
+<ds:datastoreItem xmlns:ds="http://schemas.openxmlformats.org/officeDocument/2006/customXml" ds:itemID="{BEC4B33A-977F-4885-97B4-552A68C60CF7}">
   <ds:schemaRefs>
     <ds:schemaRef ds:uri="http://schemas.openxmlformats.org/officeDocument/2006/bibliography"/>
   </ds:schemaRefs>

</xml_diff>

<commit_message>
DucHC:sửa Capstone Project Document.docx update table format
</commit_message>
<xml_diff>
--- a/Source/Document/Capstone Project Document.docx
+++ b/Source/Document/Capstone Project Document.docx
@@ -1,6 +1,6 @@
 
 <file path=word/document.xml><?xml version="1.0" encoding="utf-8"?>
-<w:document xmlns:wpc="http://schemas.microsoft.com/office/word/2010/wordprocessingCanvas" xmlns:mc="http://schemas.openxmlformats.org/markup-compatibility/2006" xmlns:o="urn:schemas-microsoft-com:office:office" xmlns:r="http://schemas.openxmlformats.org/officeDocument/2006/relationships" xmlns:m="http://schemas.openxmlformats.org/officeDocument/2006/math" xmlns:v="urn:schemas-microsoft-com:vml" xmlns:wp14="http://schemas.microsoft.com/office/word/2010/wordprocessingDrawing" xmlns:wp="http://schemas.openxmlformats.org/drawingml/2006/wordprocessingDrawing" xmlns:w10="urn:schemas-microsoft-com:office:word" xmlns:w="http://schemas.openxmlformats.org/wordprocessingml/2006/main" xmlns:w14="http://schemas.microsoft.com/office/word/2010/wordml" xmlns:wpg="http://schemas.microsoft.com/office/word/2010/wordprocessingGroup" xmlns:wpi="http://schemas.microsoft.com/office/word/2010/wordprocessingInk" xmlns:wne="http://schemas.microsoft.com/office/word/2006/wordml" xmlns:wps="http://schemas.microsoft.com/office/word/2010/wordprocessingShape" mc:Ignorable="w14 wp14">
+<w:document xmlns:wpc="http://schemas.microsoft.com/office/word/2010/wordprocessingCanvas" xmlns:mc="http://schemas.openxmlformats.org/markup-compatibility/2006" xmlns:o="urn:schemas-microsoft-com:office:office" xmlns:r="http://schemas.openxmlformats.org/officeDocument/2006/relationships" xmlns:m="http://schemas.openxmlformats.org/officeDocument/2006/math" xmlns:v="urn:schemas-microsoft-com:vml" xmlns:wp14="http://schemas.microsoft.com/office/word/2010/wordprocessingDrawing" xmlns:wp="http://schemas.openxmlformats.org/drawingml/2006/wordprocessingDrawing" xmlns:w10="urn:schemas-microsoft-com:office:word" xmlns:w="http://schemas.openxmlformats.org/wordprocessingml/2006/main" xmlns:w14="http://schemas.microsoft.com/office/word/2010/wordml" xmlns:w15="http://schemas.microsoft.com/office/word/2012/wordml" xmlns:wpg="http://schemas.microsoft.com/office/word/2010/wordprocessingGroup" xmlns:wpi="http://schemas.microsoft.com/office/word/2010/wordprocessingInk" xmlns:wne="http://schemas.microsoft.com/office/word/2006/wordml" xmlns:wps="http://schemas.microsoft.com/office/word/2010/wordprocessingShape" mc:Ignorable="w14 w15 wp14">
   <w:body>
     <w:tbl>
       <w:tblPr>
@@ -70,7 +70,7 @@
                           <pic:cNvPicPr/>
                         </pic:nvPicPr>
                         <pic:blipFill>
-                          <a:blip r:embed="rId9" cstate="print">
+                          <a:blip r:embed="rId8" cstate="print">
                             <a:extLst>
                               <a:ext uri="{28A0092B-C50C-407E-A947-70E740481C1C}">
                                 <a14:useLocalDpi xmlns:a14="http://schemas.microsoft.com/office/drawing/2010/main" val="0"/>
@@ -160,6 +160,7 @@
                 <w:dataBinding w:prefixMappings="xmlns:ns0='http://schemas.openxmlformats.org/officeDocument/2006/extended-properties' " w:xpath="/ns0:Properties[1]/ns0:Company[1]" w:storeItemID="{6668398D-A668-4E3E-A5EB-62B293D839F1}"/>
                 <w:text/>
               </w:sdtPr>
+              <w:sdtEndPr/>
               <w:sdtContent>
                 <w:r>
                   <w:rPr>
@@ -187,6 +188,7 @@
             <w:dataBinding w:prefixMappings="xmlns:ns0='http://purl.org/dc/elements/1.1/' xmlns:ns1='http://schemas.openxmlformats.org/package/2006/metadata/core-properties' " w:xpath="/ns1:coreProperties[1]/ns0:title[1]" w:storeItemID="{6C3C8BC8-F283-45AE-878A-BAB7291924A1}"/>
             <w:text/>
           </w:sdtPr>
+          <w:sdtEndPr/>
           <w:sdtContent>
             <w:tc>
               <w:tcPr>
@@ -224,6 +226,7 @@
             <w:dataBinding w:prefixMappings="xmlns:ns0='http://purl.org/dc/elements/1.1/' xmlns:ns1='http://schemas.openxmlformats.org/package/2006/metadata/core-properties' " w:xpath="/ns1:coreProperties[1]/ns0:subject[1]" w:storeItemID="{6C3C8BC8-F283-45AE-878A-BAB7291924A1}"/>
             <w:text/>
           </w:sdtPr>
+          <w:sdtEndPr/>
           <w:sdtContent>
             <w:tc>
               <w:tcPr>
@@ -267,6 +270,7 @@
             <w:dataBinding w:prefixMappings="xmlns:ns0='http://purl.org/dc/elements/1.1/' xmlns:ns1='http://schemas.openxmlformats.org/package/2006/metadata/core-properties' " w:xpath="/ns1:coreProperties[1]/ns0:creator[1]" w:storeItemID="{6C3C8BC8-F283-45AE-878A-BAB7291924A1}"/>
             <w:text/>
           </w:sdtPr>
+          <w:sdtEndPr/>
           <w:sdtContent>
             <w:tc>
               <w:tcPr>
@@ -695,12 +699,12 @@
           <w:szCs w:val="26"/>
         </w:rPr>
         <w:sectPr>
-          <w:headerReference w:type="even" r:id="rId10"/>
-          <w:headerReference w:type="default" r:id="rId11"/>
-          <w:footerReference w:type="even" r:id="rId12"/>
-          <w:footerReference w:type="default" r:id="rId13"/>
-          <w:headerReference w:type="first" r:id="rId14"/>
-          <w:footerReference w:type="first" r:id="rId15"/>
+          <w:headerReference w:type="even" r:id="rId9"/>
+          <w:headerReference w:type="default" r:id="rId10"/>
+          <w:footerReference w:type="even" r:id="rId11"/>
+          <w:footerReference w:type="default" r:id="rId12"/>
+          <w:headerReference w:type="first" r:id="rId13"/>
+          <w:footerReference w:type="first" r:id="rId14"/>
           <w:pgSz w:w="11920" w:h="16840"/>
           <w:pgMar w:top="1418" w:right="1134" w:bottom="1418" w:left="1985" w:header="0" w:footer="288" w:gutter="0"/>
           <w:cols w:space="720"/>
@@ -10669,7 +10673,7 @@
                 <w:rFonts w:eastAsia="Cambria"/>
               </w:rPr>
             </w:pPr>
-            <w:hyperlink r:id="rId16" w:history="1">
+            <w:hyperlink r:id="rId15" w:history="1">
               <w:r>
                 <w:rPr>
                   <w:rStyle w:val="Hyperlink"/>
@@ -10775,7 +10779,7 @@
                 <w:rFonts w:eastAsia="Cambria"/>
               </w:rPr>
             </w:pPr>
-            <w:hyperlink r:id="rId17" w:history="1">
+            <w:hyperlink r:id="rId16" w:history="1">
               <w:r>
                 <w:rPr>
                   <w:rStyle w:val="Hyperlink"/>
@@ -10878,7 +10882,7 @@
                 <w:rFonts w:eastAsia="Cambria"/>
               </w:rPr>
             </w:pPr>
-            <w:hyperlink r:id="rId18" w:history="1">
+            <w:hyperlink r:id="rId17" w:history="1">
               <w:r>
                 <w:rPr>
                   <w:rStyle w:val="Hyperlink"/>
@@ -10978,7 +10982,7 @@
                 <w:rFonts w:eastAsia="Cambria"/>
               </w:rPr>
             </w:pPr>
-            <w:hyperlink r:id="rId19" w:history="1">
+            <w:hyperlink r:id="rId18" w:history="1">
               <w:r>
                 <w:rPr>
                   <w:rStyle w:val="Hyperlink"/>
@@ -11081,7 +11085,7 @@
                 <w:rFonts w:eastAsia="Cambria"/>
               </w:rPr>
             </w:pPr>
-            <w:hyperlink r:id="rId20" w:history="1">
+            <w:hyperlink r:id="rId19" w:history="1">
               <w:r>
                 <w:rPr>
                   <w:rStyle w:val="Hyperlink"/>
@@ -12163,6 +12167,7 @@
         <w:rPr>
           <w:lang w:val="vi-VN" w:eastAsia="ja-JP"/>
         </w:rPr>
+        <w:lastRenderedPageBreak/>
         <w:t>Development Environment</w:t>
       </w:r>
     </w:p>
@@ -12211,6 +12216,7 @@
           </w:tcPr>
           <w:p>
             <w:pPr>
+              <w:keepNext/>
               <w:rPr>
                 <w:lang w:val="vi-VN" w:eastAsia="ja-JP"/>
               </w:rPr>
@@ -12229,6 +12235,7 @@
           </w:tcPr>
           <w:p>
             <w:pPr>
+              <w:keepNext/>
               <w:cnfStyle w:val="100000000000" w:firstRow="1" w:lastRow="0" w:firstColumn="0" w:lastColumn="0" w:oddVBand="0" w:evenVBand="0" w:oddHBand="0" w:evenHBand="0" w:firstRowFirstColumn="0" w:firstRowLastColumn="0" w:lastRowFirstColumn="0" w:lastRowLastColumn="0"/>
               <w:rPr>
                 <w:lang w:val="vi-VN" w:eastAsia="ja-JP"/>
@@ -12248,6 +12255,7 @@
           </w:tcPr>
           <w:p>
             <w:pPr>
+              <w:keepNext/>
               <w:cnfStyle w:val="100000000000" w:firstRow="1" w:lastRow="0" w:firstColumn="0" w:lastColumn="0" w:oddVBand="0" w:evenVBand="0" w:oddHBand="0" w:evenHBand="0" w:firstRowFirstColumn="0" w:firstRowLastColumn="0" w:lastRowFirstColumn="0" w:lastRowLastColumn="0"/>
               <w:rPr>
                 <w:lang w:val="vi-VN" w:eastAsia="ja-JP"/>
@@ -12264,8 +12272,7 @@
       </w:tr>
       <w:tr>
         <w:trPr>
-          <w:cnfStyle w:val="100000000000" w:firstRow="1" w:lastRow="0" w:firstColumn="0" w:lastColumn="0" w:oddVBand="0" w:evenVBand="0" w:oddHBand="0" w:evenHBand="0" w:firstRowFirstColumn="0" w:firstRowLastColumn="0" w:lastRowFirstColumn="0" w:lastRowLastColumn="0"/>
-          <w:tblHeader/>
+          <w:cnfStyle w:val="000000100000" w:firstRow="0" w:lastRow="0" w:firstColumn="0" w:lastColumn="0" w:oddVBand="0" w:evenVBand="0" w:oddHBand="1" w:evenHBand="0" w:firstRowFirstColumn="0" w:firstRowLastColumn="0" w:lastRowFirstColumn="0" w:lastRowLastColumn="0"/>
         </w:trPr>
         <w:tc>
           <w:tcPr>
@@ -12274,6 +12281,7 @@
           </w:tcPr>
           <w:p>
             <w:pPr>
+              <w:keepNext/>
               <w:rPr>
                 <w:lang w:val="vi-VN" w:eastAsia="ja-JP"/>
               </w:rPr>
@@ -12282,7 +12290,6 @@
               <w:rPr>
                 <w:lang w:val="vi-VN" w:eastAsia="ja-JP"/>
               </w:rPr>
-              <w:lastRenderedPageBreak/>
               <w:t>Internet Connection</w:t>
             </w:r>
           </w:p>
@@ -12293,7 +12300,8 @@
           </w:tcPr>
           <w:p>
             <w:pPr>
-              <w:cnfStyle w:val="100000000000" w:firstRow="1" w:lastRow="0" w:firstColumn="0" w:lastColumn="0" w:oddVBand="0" w:evenVBand="0" w:oddHBand="0" w:evenHBand="0" w:firstRowFirstColumn="0" w:firstRowLastColumn="0" w:lastRowFirstColumn="0" w:lastRowLastColumn="0"/>
+              <w:keepNext/>
+              <w:cnfStyle w:val="000000100000" w:firstRow="0" w:lastRow="0" w:firstColumn="0" w:lastColumn="0" w:oddVBand="0" w:evenVBand="0" w:oddHBand="1" w:evenHBand="0" w:firstRowFirstColumn="0" w:firstRowLastColumn="0" w:lastRowFirstColumn="0" w:lastRowLastColumn="0"/>
             </w:pPr>
             <w:r>
               <w:t>Cable, Wifi (4Mbps)</w:t>
@@ -12306,7 +12314,8 @@
           </w:tcPr>
           <w:p>
             <w:pPr>
-              <w:cnfStyle w:val="100000000000" w:firstRow="1" w:lastRow="0" w:firstColumn="0" w:lastColumn="0" w:oddVBand="0" w:evenVBand="0" w:oddHBand="0" w:evenHBand="0" w:firstRowFirstColumn="0" w:firstRowLastColumn="0" w:lastRowFirstColumn="0" w:lastRowLastColumn="0"/>
+              <w:keepNext/>
+              <w:cnfStyle w:val="000000100000" w:firstRow="0" w:lastRow="0" w:firstColumn="0" w:lastColumn="0" w:oddVBand="0" w:evenVBand="0" w:oddHBand="1" w:evenHBand="0" w:firstRowFirstColumn="0" w:firstRowLastColumn="0" w:lastRowFirstColumn="0" w:lastRowLastColumn="0"/>
             </w:pPr>
             <w:r>
               <w:t>Cable, Wifi (8Mbps)</w:t>
@@ -12316,8 +12325,7 @@
       </w:tr>
       <w:tr>
         <w:trPr>
-          <w:cnfStyle w:val="100000000000" w:firstRow="1" w:lastRow="0" w:firstColumn="0" w:lastColumn="0" w:oddVBand="0" w:evenVBand="0" w:oddHBand="0" w:evenHBand="0" w:firstRowFirstColumn="0" w:firstRowLastColumn="0" w:lastRowFirstColumn="0" w:lastRowLastColumn="0"/>
-          <w:tblHeader/>
+          <w:cnfStyle w:val="000000010000" w:firstRow="0" w:lastRow="0" w:firstColumn="0" w:lastColumn="0" w:oddVBand="0" w:evenVBand="0" w:oddHBand="0" w:evenHBand="1" w:firstRowFirstColumn="0" w:firstRowLastColumn="0" w:lastRowFirstColumn="0" w:lastRowLastColumn="0"/>
         </w:trPr>
         <w:tc>
           <w:tcPr>
@@ -12326,6 +12334,7 @@
           </w:tcPr>
           <w:p>
             <w:pPr>
+              <w:keepNext/>
               <w:rPr>
                 <w:lang w:val="vi-VN" w:eastAsia="ja-JP"/>
               </w:rPr>
@@ -12344,7 +12353,8 @@
           </w:tcPr>
           <w:p>
             <w:pPr>
-              <w:cnfStyle w:val="100000000000" w:firstRow="1" w:lastRow="0" w:firstColumn="0" w:lastColumn="0" w:oddVBand="0" w:evenVBand="0" w:oddHBand="0" w:evenHBand="0" w:firstRowFirstColumn="0" w:firstRowLastColumn="0" w:lastRowFirstColumn="0" w:lastRowLastColumn="0"/>
+              <w:keepNext/>
+              <w:cnfStyle w:val="000000010000" w:firstRow="0" w:lastRow="0" w:firstColumn="0" w:lastColumn="0" w:oddVBand="0" w:evenVBand="0" w:oddHBand="0" w:evenHBand="1" w:firstRowFirstColumn="0" w:firstRowLastColumn="0" w:lastRowFirstColumn="0" w:lastRowLastColumn="0"/>
             </w:pPr>
             <w:r>
               <w:t>Window Server 2008 Enterprise</w:t>
@@ -12357,7 +12367,8 @@
           </w:tcPr>
           <w:p>
             <w:pPr>
-              <w:cnfStyle w:val="100000000000" w:firstRow="1" w:lastRow="0" w:firstColumn="0" w:lastColumn="0" w:oddVBand="0" w:evenVBand="0" w:oddHBand="0" w:evenHBand="0" w:firstRowFirstColumn="0" w:firstRowLastColumn="0" w:lastRowFirstColumn="0" w:lastRowLastColumn="0"/>
+              <w:keepNext/>
+              <w:cnfStyle w:val="000000010000" w:firstRow="0" w:lastRow="0" w:firstColumn="0" w:lastColumn="0" w:oddVBand="0" w:evenVBand="0" w:oddHBand="0" w:evenHBand="1" w:firstRowFirstColumn="0" w:firstRowLastColumn="0" w:lastRowFirstColumn="0" w:lastRowLastColumn="0"/>
             </w:pPr>
             <w:r>
               <w:t xml:space="preserve">Window </w:t>
@@ -12373,8 +12384,7 @@
       </w:tr>
       <w:tr>
         <w:trPr>
-          <w:cnfStyle w:val="100000000000" w:firstRow="1" w:lastRow="0" w:firstColumn="0" w:lastColumn="0" w:oddVBand="0" w:evenVBand="0" w:oddHBand="0" w:evenHBand="0" w:firstRowFirstColumn="0" w:firstRowLastColumn="0" w:lastRowFirstColumn="0" w:lastRowLastColumn="0"/>
-          <w:tblHeader/>
+          <w:cnfStyle w:val="000000100000" w:firstRow="0" w:lastRow="0" w:firstColumn="0" w:lastColumn="0" w:oddVBand="0" w:evenVBand="0" w:oddHBand="1" w:evenHBand="0" w:firstRowFirstColumn="0" w:firstRowLastColumn="0" w:lastRowFirstColumn="0" w:lastRowLastColumn="0"/>
         </w:trPr>
         <w:tc>
           <w:tcPr>
@@ -12383,6 +12393,7 @@
           </w:tcPr>
           <w:p>
             <w:pPr>
+              <w:keepNext/>
               <w:rPr>
                 <w:lang w:val="vi-VN" w:eastAsia="ja-JP"/>
               </w:rPr>
@@ -12401,7 +12412,8 @@
           </w:tcPr>
           <w:p>
             <w:pPr>
-              <w:cnfStyle w:val="100000000000" w:firstRow="1" w:lastRow="0" w:firstColumn="0" w:lastColumn="0" w:oddVBand="0" w:evenVBand="0" w:oddHBand="0" w:evenHBand="0" w:firstRowFirstColumn="0" w:firstRowLastColumn="0" w:lastRowFirstColumn="0" w:lastRowLastColumn="0"/>
+              <w:keepNext/>
+              <w:cnfStyle w:val="000000100000" w:firstRow="0" w:lastRow="0" w:firstColumn="0" w:lastColumn="0" w:oddVBand="0" w:evenVBand="0" w:oddHBand="1" w:evenHBand="0" w:firstRowFirstColumn="0" w:firstRowLastColumn="0" w:lastRowFirstColumn="0" w:lastRowLastColumn="0"/>
             </w:pPr>
             <w:r>
               <w:t>Intel® Core 2 Duo</w:t>
@@ -12414,7 +12426,8 @@
           </w:tcPr>
           <w:p>
             <w:pPr>
-              <w:cnfStyle w:val="100000000000" w:firstRow="1" w:lastRow="0" w:firstColumn="0" w:lastColumn="0" w:oddVBand="0" w:evenVBand="0" w:oddHBand="0" w:evenHBand="0" w:firstRowFirstColumn="0" w:firstRowLastColumn="0" w:lastRowFirstColumn="0" w:lastRowLastColumn="0"/>
+              <w:keepNext/>
+              <w:cnfStyle w:val="000000100000" w:firstRow="0" w:lastRow="0" w:firstColumn="0" w:lastColumn="0" w:oddVBand="0" w:evenVBand="0" w:oddHBand="1" w:evenHBand="0" w:firstRowFirstColumn="0" w:firstRowLastColumn="0" w:lastRowFirstColumn="0" w:lastRowLastColumn="0"/>
             </w:pPr>
             <w:r>
               <w:t>Intel® Core(TM) i5 CPU , M 460 @ 2.53Gz</w:t>
@@ -12424,8 +12437,7 @@
       </w:tr>
       <w:tr>
         <w:trPr>
-          <w:cnfStyle w:val="100000000000" w:firstRow="1" w:lastRow="0" w:firstColumn="0" w:lastColumn="0" w:oddVBand="0" w:evenVBand="0" w:oddHBand="0" w:evenHBand="0" w:firstRowFirstColumn="0" w:firstRowLastColumn="0" w:lastRowFirstColumn="0" w:lastRowLastColumn="0"/>
-          <w:tblHeader/>
+          <w:cnfStyle w:val="000000010000" w:firstRow="0" w:lastRow="0" w:firstColumn="0" w:lastColumn="0" w:oddVBand="0" w:evenVBand="0" w:oddHBand="0" w:evenHBand="1" w:firstRowFirstColumn="0" w:firstRowLastColumn="0" w:lastRowFirstColumn="0" w:lastRowLastColumn="0"/>
         </w:trPr>
         <w:tc>
           <w:tcPr>
@@ -12434,6 +12446,7 @@
           </w:tcPr>
           <w:p>
             <w:pPr>
+              <w:keepNext/>
               <w:rPr>
                 <w:lang w:val="vi-VN" w:eastAsia="ja-JP"/>
               </w:rPr>
@@ -12452,7 +12465,8 @@
           </w:tcPr>
           <w:p>
             <w:pPr>
-              <w:cnfStyle w:val="100000000000" w:firstRow="1" w:lastRow="0" w:firstColumn="0" w:lastColumn="0" w:oddVBand="0" w:evenVBand="0" w:oddHBand="0" w:evenHBand="0" w:firstRowFirstColumn="0" w:firstRowLastColumn="0" w:lastRowFirstColumn="0" w:lastRowLastColumn="0"/>
+              <w:keepNext/>
+              <w:cnfStyle w:val="000000010000" w:firstRow="0" w:lastRow="0" w:firstColumn="0" w:lastColumn="0" w:oddVBand="0" w:evenVBand="0" w:oddHBand="0" w:evenHBand="1" w:firstRowFirstColumn="0" w:firstRowLastColumn="0" w:lastRowFirstColumn="0" w:lastRowLastColumn="0"/>
             </w:pPr>
             <w:r>
               <w:t>1.5 GB RAM</w:t>
@@ -12465,7 +12479,8 @@
           </w:tcPr>
           <w:p>
             <w:pPr>
-              <w:cnfStyle w:val="100000000000" w:firstRow="1" w:lastRow="0" w:firstColumn="0" w:lastColumn="0" w:oddVBand="0" w:evenVBand="0" w:oddHBand="0" w:evenHBand="0" w:firstRowFirstColumn="0" w:firstRowLastColumn="0" w:lastRowFirstColumn="0" w:lastRowLastColumn="0"/>
+              <w:keepNext/>
+              <w:cnfStyle w:val="000000010000" w:firstRow="0" w:lastRow="0" w:firstColumn="0" w:lastColumn="0" w:oddVBand="0" w:evenVBand="0" w:oddHBand="0" w:evenHBand="1" w:firstRowFirstColumn="0" w:firstRowLastColumn="0" w:lastRowFirstColumn="0" w:lastRowLastColumn="0"/>
             </w:pPr>
             <w:r>
               <w:t>4 GB RAM</w:t>
@@ -12681,6 +12696,7 @@
           <w:id w:val="1721090940"/>
           <w:citation/>
         </w:sdtPr>
+        <w:sdtEndPr/>
         <w:sdtContent>
           <w:r>
             <w:fldChar w:fldCharType="begin"/>
@@ -13609,6 +13625,7 @@
         <w:rPr>
           <w:rFonts w:eastAsia="Cambria"/>
           <w:noProof/>
+          <w:lang w:eastAsia="ja-JP"/>
         </w:rPr>
         <w:drawing>
           <wp:inline distT="0" distB="0" distL="0" distR="0" wp14:anchorId="6C59CEC9" wp14:editId="4C5EF765">
@@ -13628,7 +13645,7 @@
                     </pic:cNvPicPr>
                   </pic:nvPicPr>
                   <pic:blipFill>
-                    <a:blip r:embed="rId21">
+                    <a:blip r:embed="rId20">
                       <a:extLst>
                         <a:ext uri="{28A0092B-C50C-407E-A947-70E740481C1C}">
                           <a14:useLocalDpi xmlns:a14="http://schemas.microsoft.com/office/drawing/2010/main" val="0"/>
@@ -13698,6 +13715,7 @@
           <w:id w:val="-2057846188"/>
           <w:citation/>
         </w:sdtPr>
+        <w:sdtEndPr/>
         <w:sdtContent>
           <w:r>
             <w:fldChar w:fldCharType="begin"/>
@@ -15685,8 +15703,6 @@
               </w:rPr>
               <w:t>Communication</w:t>
             </w:r>
-            <w:bookmarkStart w:id="31" w:name="_GoBack"/>
-            <w:bookmarkEnd w:id="31"/>
             <w:r>
               <w:rPr>
                 <w:rFonts w:eastAsia="Cambria"/>
@@ -16633,7 +16649,7 @@
       <w:pPr>
         <w:pStyle w:val="Caption"/>
       </w:pPr>
-      <w:bookmarkStart w:id="32" w:name="_Toc419810282"/>
+      <w:bookmarkStart w:id="31" w:name="_Toc419810282"/>
       <w:r>
         <w:t xml:space="preserve">Table </w:t>
       </w:r>
@@ -16658,7 +16674,7 @@
       <w:r>
         <w:t>: Software Development Life Cycle Detail</w:t>
       </w:r>
-      <w:bookmarkEnd w:id="32"/>
+      <w:bookmarkEnd w:id="31"/>
     </w:p>
     <w:p>
       <w:pPr>
@@ -16667,7 +16683,7 @@
           <w:lang w:val="vi-VN" w:eastAsia="ja-JP"/>
         </w:rPr>
       </w:pPr>
-      <w:bookmarkStart w:id="33" w:name="_Toc419313029"/>
+      <w:bookmarkStart w:id="32" w:name="_Toc419313029"/>
       <w:r>
         <w:rPr>
           <w:lang w:val="vi-VN" w:eastAsia="ja-JP"/>
@@ -16675,7 +16691,7 @@
         <w:lastRenderedPageBreak/>
         <w:t>Phase Detail</w:t>
       </w:r>
-      <w:bookmarkEnd w:id="33"/>
+      <w:bookmarkEnd w:id="32"/>
     </w:p>
     <w:p>
       <w:pPr>
@@ -17197,7 +17213,7 @@
       <w:pPr>
         <w:pStyle w:val="Caption"/>
       </w:pPr>
-      <w:bookmarkStart w:id="34" w:name="_Toc419810283"/>
+      <w:bookmarkStart w:id="33" w:name="_Toc419810283"/>
       <w:r>
         <w:t xml:space="preserve">Table </w:t>
       </w:r>
@@ -17222,7 +17238,7 @@
       <w:r>
         <w:t>: Phase 1: Requirement Analysis</w:t>
       </w:r>
-      <w:bookmarkEnd w:id="34"/>
+      <w:bookmarkEnd w:id="33"/>
     </w:p>
     <w:p>
       <w:pPr>
@@ -17561,7 +17577,37 @@
                 <w:rFonts w:eastAsia="Cambria"/>
                 <w:lang w:eastAsia="ja-JP"/>
               </w:rPr>
-              <w:t>Research solution for order function.</w:t>
+              <w:t>Research solution for order</w:t>
+            </w:r>
+            <w:r>
+              <w:rPr>
+                <w:rFonts w:eastAsia="Cambria"/>
+                <w:lang w:eastAsia="ja-JP"/>
+              </w:rPr>
+              <w:t>ed</w:t>
+            </w:r>
+            <w:r>
+              <w:rPr>
+                <w:rFonts w:eastAsia="Cambria"/>
+                <w:lang w:eastAsia="ja-JP"/>
+              </w:rPr>
+              <w:t xml:space="preserve"> function</w:t>
+            </w:r>
+            <w:r>
+              <w:rPr>
+                <w:rFonts w:eastAsia="Cambria"/>
+                <w:lang w:eastAsia="ja-JP"/>
+              </w:rPr>
+              <w:t>s</w:t>
+            </w:r>
+            <w:bookmarkStart w:id="34" w:name="_GoBack"/>
+            <w:bookmarkEnd w:id="34"/>
+            <w:r>
+              <w:rPr>
+                <w:rFonts w:eastAsia="Cambria"/>
+                <w:lang w:eastAsia="ja-JP"/>
+              </w:rPr>
+              <w:t>.</w:t>
             </w:r>
           </w:p>
         </w:tc>
@@ -19346,7 +19392,7 @@
       <w:r>
         <w:t xml:space="preserve"> </w:t>
       </w:r>
-      <w:hyperlink r:id="rId22" w:history="1">
+      <w:hyperlink r:id="rId21" w:history="1">
         <w:r>
           <w:rPr>
             <w:rStyle w:val="Hyperlink"/>
@@ -19776,7 +19822,7 @@
         </w:rPr>
         <w:t xml:space="preserve"> </w:t>
       </w:r>
-      <w:hyperlink r:id="rId23" w:history="1">
+      <w:hyperlink r:id="rId22" w:history="1">
         <w:r>
           <w:rPr>
             <w:rStyle w:val="Hyperlink"/>
@@ -19820,7 +19866,7 @@
         </w:rPr>
         <w:t xml:space="preserve"> </w:t>
       </w:r>
-      <w:hyperlink r:id="rId24" w:history="1">
+      <w:hyperlink r:id="rId23" w:history="1">
         <w:r>
           <w:rPr>
             <w:rStyle w:val="Hyperlink"/>
@@ -19864,7 +19910,7 @@
         </w:rPr>
         <w:t xml:space="preserve"> </w:t>
       </w:r>
-      <w:hyperlink r:id="rId25" w:history="1">
+      <w:hyperlink r:id="rId24" w:history="1">
         <w:r>
           <w:rPr>
             <w:rStyle w:val="Hyperlink"/>
@@ -20159,6 +20205,7 @@
         <w:rPr>
           <w:rFonts w:eastAsia="Cambria"/>
           <w:noProof/>
+          <w:lang w:eastAsia="ja-JP"/>
         </w:rPr>
         <w:lastRenderedPageBreak/>
         <w:drawing>
@@ -20179,7 +20226,7 @@
                     </pic:cNvPicPr>
                   </pic:nvPicPr>
                   <pic:blipFill>
-                    <a:blip r:embed="rId26">
+                    <a:blip r:embed="rId25">
                       <a:extLst>
                         <a:ext uri="{28A0092B-C50C-407E-A947-70E740481C1C}">
                           <a14:useLocalDpi xmlns:a14="http://schemas.microsoft.com/office/drawing/2010/main" val="0"/>
@@ -20340,6 +20387,7 @@
         <w:rPr>
           <w:rFonts w:eastAsia="Cambria"/>
           <w:noProof/>
+          <w:lang w:eastAsia="ja-JP"/>
         </w:rPr>
         <w:drawing>
           <wp:inline distT="0" distB="0" distL="0" distR="0" wp14:anchorId="02EF384B" wp14:editId="2E4F3B16">
@@ -20359,7 +20407,7 @@
                     </pic:cNvPicPr>
                   </pic:nvPicPr>
                   <pic:blipFill>
-                    <a:blip r:embed="rId27">
+                    <a:blip r:embed="rId26">
                       <a:extLst>
                         <a:ext uri="{28A0092B-C50C-407E-A947-70E740481C1C}">
                           <a14:useLocalDpi xmlns:a14="http://schemas.microsoft.com/office/drawing/2010/main" val="0"/>
@@ -20496,6 +20544,7 @@
         <w:rPr>
           <w:rFonts w:eastAsia="Cambria"/>
           <w:noProof/>
+          <w:lang w:eastAsia="ja-JP"/>
         </w:rPr>
         <w:drawing>
           <wp:inline distT="0" distB="0" distL="0" distR="0" wp14:anchorId="309A8A6B" wp14:editId="33BD0A08">
@@ -20515,7 +20564,7 @@
                     </pic:cNvPicPr>
                   </pic:nvPicPr>
                   <pic:blipFill>
-                    <a:blip r:embed="rId28">
+                    <a:blip r:embed="rId27">
                       <a:extLst>
                         <a:ext uri="{28A0092B-C50C-407E-A947-70E740481C1C}">
                           <a14:useLocalDpi xmlns:a14="http://schemas.microsoft.com/office/drawing/2010/main" val="0"/>
@@ -20697,6 +20746,7 @@
                 <w:showingPlcHdr/>
                 <w:text/>
               </w:sdtPr>
+              <w:sdtEndPr/>
               <w:sdtContent>
                 <w:r>
                   <w:rPr>
@@ -20748,6 +20798,7 @@
             <w:showingPlcHdr/>
             <w:text/>
           </w:sdtPr>
+          <w:sdtEndPr/>
           <w:sdtContent>
             <w:tc>
               <w:tcPr>
@@ -20808,6 +20859,7 @@
             <w:showingPlcHdr/>
             <w:text/>
           </w:sdtPr>
+          <w:sdtEndPr/>
           <w:sdtContent>
             <w:tc>
               <w:tcPr>
@@ -20872,6 +20924,7 @@
             <w:showingPlcHdr/>
             <w:text/>
           </w:sdtPr>
+          <w:sdtEndPr/>
           <w:sdtContent>
             <w:tc>
               <w:tcPr>
@@ -20941,6 +20994,7 @@
               <w:listItem w:displayText="DucHC" w:value="DucHC"/>
             </w:comboBox>
           </w:sdtPr>
+          <w:sdtEndPr/>
           <w:sdtContent>
             <w:tc>
               <w:tcPr>
@@ -21009,6 +21063,7 @@
               <w:calendar w:val="gregorian"/>
             </w:date>
           </w:sdtPr>
+          <w:sdtEndPr/>
           <w:sdtContent>
             <w:tc>
               <w:tcPr>
@@ -21071,6 +21126,7 @@
               <w:listItem w:displayText="Normal" w:value="Normal"/>
             </w:comboBox>
           </w:sdtPr>
+          <w:sdtEndPr/>
           <w:sdtContent>
             <w:tc>
               <w:tcPr>
@@ -23805,6 +23861,7 @@
         <w:rPr>
           <w:rFonts w:eastAsia="Cambria"/>
           <w:noProof/>
+          <w:lang w:eastAsia="ja-JP"/>
         </w:rPr>
         <w:lastRenderedPageBreak/>
         <w:drawing>
@@ -23825,7 +23882,7 @@
                     </pic:cNvPicPr>
                   </pic:nvPicPr>
                   <pic:blipFill>
-                    <a:blip r:embed="rId29">
+                    <a:blip r:embed="rId28">
                       <a:extLst>
                         <a:ext uri="{28A0092B-C50C-407E-A947-70E740481C1C}">
                           <a14:useLocalDpi xmlns:a14="http://schemas.microsoft.com/office/drawing/2010/main" val="0"/>
@@ -23946,6 +24003,7 @@
         <w:rPr>
           <w:rFonts w:eastAsia="Cambria"/>
           <w:noProof/>
+          <w:lang w:eastAsia="ja-JP"/>
         </w:rPr>
         <w:lastRenderedPageBreak/>
         <w:drawing>
@@ -23966,7 +24024,7 @@
                     </pic:cNvPicPr>
                   </pic:nvPicPr>
                   <pic:blipFill>
-                    <a:blip r:embed="rId30">
+                    <a:blip r:embed="rId29">
                       <a:extLst>
                         <a:ext uri="{28A0092B-C50C-407E-A947-70E740481C1C}">
                           <a14:useLocalDpi xmlns:a14="http://schemas.microsoft.com/office/drawing/2010/main" val="0"/>
@@ -24141,6 +24199,7 @@
       <w:r>
         <w:rPr>
           <w:noProof/>
+          <w:lang w:eastAsia="ja-JP"/>
         </w:rPr>
         <w:drawing>
           <wp:inline distT="0" distB="0" distL="0" distR="0" wp14:anchorId="10DF87DB" wp14:editId="6A6BA8FC">
@@ -24160,7 +24219,7 @@
                     </pic:cNvPicPr>
                   </pic:nvPicPr>
                   <pic:blipFill>
-                    <a:blip r:embed="rId31">
+                    <a:blip r:embed="rId30">
                       <a:extLst>
                         <a:ext uri="{28A0092B-C50C-407E-A947-70E740481C1C}">
                           <a14:useLocalDpi xmlns:a14="http://schemas.microsoft.com/office/drawing/2010/main" val="0"/>
@@ -25827,6 +25886,7 @@
         <w:rPr>
           <w:rFonts w:eastAsia="Cambria"/>
           <w:noProof/>
+          <w:lang w:eastAsia="ja-JP"/>
         </w:rPr>
         <w:drawing>
           <wp:inline distT="0" distB="0" distL="0" distR="0" wp14:anchorId="3F3EAFE0" wp14:editId="62EE0687">
@@ -25846,7 +25906,7 @@
                     </pic:cNvPicPr>
                   </pic:nvPicPr>
                   <pic:blipFill rotWithShape="1">
-                    <a:blip r:embed="rId32">
+                    <a:blip r:embed="rId31">
                       <a:extLst>
                         <a:ext uri="{28A0092B-C50C-407E-A947-70E740481C1C}">
                           <a14:useLocalDpi xmlns:a14="http://schemas.microsoft.com/office/drawing/2010/main" val="0"/>
@@ -27421,6 +27481,7 @@
         <w:rPr>
           <w:rFonts w:eastAsia="Cambria"/>
           <w:noProof/>
+          <w:lang w:eastAsia="ja-JP"/>
         </w:rPr>
         <w:drawing>
           <wp:inline distT="0" distB="0" distL="0" distR="0" wp14:anchorId="607D674C" wp14:editId="45F0AAEC">
@@ -27440,7 +27501,7 @@
                     </pic:cNvPicPr>
                   </pic:nvPicPr>
                   <pic:blipFill>
-                    <a:blip r:embed="rId33">
+                    <a:blip r:embed="rId32">
                       <a:extLst>
                         <a:ext uri="{28A0092B-C50C-407E-A947-70E740481C1C}">
                           <a14:useLocalDpi xmlns:a14="http://schemas.microsoft.com/office/drawing/2010/main" val="0"/>
@@ -28127,7 +28188,7 @@
         </w:rPr>
         <w:t xml:space="preserve"> </w:t>
       </w:r>
-      <w:hyperlink r:id="rId34" w:history="1">
+      <w:hyperlink r:id="rId33" w:history="1">
         <w:r>
           <w:rPr>
             <w:rStyle w:val="Hyperlink"/>
@@ -28256,7 +28317,7 @@
 </file>
 
 <file path=word/endnotes.xml><?xml version="1.0" encoding="utf-8"?>
-<w:endnotes xmlns:wpc="http://schemas.microsoft.com/office/word/2010/wordprocessingCanvas" xmlns:mc="http://schemas.openxmlformats.org/markup-compatibility/2006" xmlns:o="urn:schemas-microsoft-com:office:office" xmlns:r="http://schemas.openxmlformats.org/officeDocument/2006/relationships" xmlns:m="http://schemas.openxmlformats.org/officeDocument/2006/math" xmlns:v="urn:schemas-microsoft-com:vml" xmlns:wp14="http://schemas.microsoft.com/office/word/2010/wordprocessingDrawing" xmlns:wp="http://schemas.openxmlformats.org/drawingml/2006/wordprocessingDrawing" xmlns:w10="urn:schemas-microsoft-com:office:word" xmlns:w="http://schemas.openxmlformats.org/wordprocessingml/2006/main" xmlns:w14="http://schemas.microsoft.com/office/word/2010/wordml" xmlns:wpg="http://schemas.microsoft.com/office/word/2010/wordprocessingGroup" xmlns:wpi="http://schemas.microsoft.com/office/word/2010/wordprocessingInk" xmlns:wne="http://schemas.microsoft.com/office/word/2006/wordml" xmlns:wps="http://schemas.microsoft.com/office/word/2010/wordprocessingShape" mc:Ignorable="w14 wp14">
+<w:endnotes xmlns:wpc="http://schemas.microsoft.com/office/word/2010/wordprocessingCanvas" xmlns:mc="http://schemas.openxmlformats.org/markup-compatibility/2006" xmlns:o="urn:schemas-microsoft-com:office:office" xmlns:r="http://schemas.openxmlformats.org/officeDocument/2006/relationships" xmlns:m="http://schemas.openxmlformats.org/officeDocument/2006/math" xmlns:v="urn:schemas-microsoft-com:vml" xmlns:wp14="http://schemas.microsoft.com/office/word/2010/wordprocessingDrawing" xmlns:wp="http://schemas.openxmlformats.org/drawingml/2006/wordprocessingDrawing" xmlns:w10="urn:schemas-microsoft-com:office:word" xmlns:w="http://schemas.openxmlformats.org/wordprocessingml/2006/main" xmlns:w14="http://schemas.microsoft.com/office/word/2010/wordml" xmlns:w15="http://schemas.microsoft.com/office/word/2012/wordml" xmlns:wpg="http://schemas.microsoft.com/office/word/2010/wordprocessingGroup" xmlns:wpi="http://schemas.microsoft.com/office/word/2010/wordprocessingInk" xmlns:wne="http://schemas.microsoft.com/office/word/2006/wordml" xmlns:wps="http://schemas.microsoft.com/office/word/2010/wordprocessingShape" mc:Ignorable="w14 w15 wp14">
   <w:endnote w:type="separator" w:id="-1">
     <w:p>
       <w:r>
@@ -28275,7 +28336,7 @@
 </file>
 
 <file path=word/footer1.xml><?xml version="1.0" encoding="utf-8"?>
-<w:ftr xmlns:wpc="http://schemas.microsoft.com/office/word/2010/wordprocessingCanvas" xmlns:mc="http://schemas.openxmlformats.org/markup-compatibility/2006" xmlns:o="urn:schemas-microsoft-com:office:office" xmlns:r="http://schemas.openxmlformats.org/officeDocument/2006/relationships" xmlns:m="http://schemas.openxmlformats.org/officeDocument/2006/math" xmlns:v="urn:schemas-microsoft-com:vml" xmlns:wp14="http://schemas.microsoft.com/office/word/2010/wordprocessingDrawing" xmlns:wp="http://schemas.openxmlformats.org/drawingml/2006/wordprocessingDrawing" xmlns:w10="urn:schemas-microsoft-com:office:word" xmlns:w="http://schemas.openxmlformats.org/wordprocessingml/2006/main" xmlns:w14="http://schemas.microsoft.com/office/word/2010/wordml" xmlns:wpg="http://schemas.microsoft.com/office/word/2010/wordprocessingGroup" xmlns:wpi="http://schemas.microsoft.com/office/word/2010/wordprocessingInk" xmlns:wne="http://schemas.microsoft.com/office/word/2006/wordml" xmlns:wps="http://schemas.microsoft.com/office/word/2010/wordprocessingShape" mc:Ignorable="w14 wp14">
+<w:ftr xmlns:wpc="http://schemas.microsoft.com/office/word/2010/wordprocessingCanvas" xmlns:mc="http://schemas.openxmlformats.org/markup-compatibility/2006" xmlns:o="urn:schemas-microsoft-com:office:office" xmlns:r="http://schemas.openxmlformats.org/officeDocument/2006/relationships" xmlns:m="http://schemas.openxmlformats.org/officeDocument/2006/math" xmlns:v="urn:schemas-microsoft-com:vml" xmlns:wp14="http://schemas.microsoft.com/office/word/2010/wordprocessingDrawing" xmlns:wp="http://schemas.openxmlformats.org/drawingml/2006/wordprocessingDrawing" xmlns:w10="urn:schemas-microsoft-com:office:word" xmlns:w="http://schemas.openxmlformats.org/wordprocessingml/2006/main" xmlns:w14="http://schemas.microsoft.com/office/word/2010/wordml" xmlns:w15="http://schemas.microsoft.com/office/word/2012/wordml" xmlns:wpg="http://schemas.microsoft.com/office/word/2010/wordprocessingGroup" xmlns:wpi="http://schemas.microsoft.com/office/word/2010/wordprocessingInk" xmlns:wne="http://schemas.microsoft.com/office/word/2006/wordml" xmlns:wps="http://schemas.microsoft.com/office/word/2010/wordprocessingShape" mc:Ignorable="w14 w15 wp14">
   <w:p>
     <w:pPr>
       <w:pStyle w:val="Footer"/>
@@ -28285,7 +28346,7 @@
 </file>
 
 <file path=word/footer2.xml><?xml version="1.0" encoding="utf-8"?>
-<w:ftr xmlns:wpc="http://schemas.microsoft.com/office/word/2010/wordprocessingCanvas" xmlns:mc="http://schemas.openxmlformats.org/markup-compatibility/2006" xmlns:o="urn:schemas-microsoft-com:office:office" xmlns:r="http://schemas.openxmlformats.org/officeDocument/2006/relationships" xmlns:m="http://schemas.openxmlformats.org/officeDocument/2006/math" xmlns:v="urn:schemas-microsoft-com:vml" xmlns:wp14="http://schemas.microsoft.com/office/word/2010/wordprocessingDrawing" xmlns:wp="http://schemas.openxmlformats.org/drawingml/2006/wordprocessingDrawing" xmlns:w10="urn:schemas-microsoft-com:office:word" xmlns:w="http://schemas.openxmlformats.org/wordprocessingml/2006/main" xmlns:w14="http://schemas.microsoft.com/office/word/2010/wordml" xmlns:wpg="http://schemas.microsoft.com/office/word/2010/wordprocessingGroup" xmlns:wpi="http://schemas.microsoft.com/office/word/2010/wordprocessingInk" xmlns:wne="http://schemas.microsoft.com/office/word/2006/wordml" xmlns:wps="http://schemas.microsoft.com/office/word/2010/wordprocessingShape" mc:Ignorable="w14 wp14">
+<w:ftr xmlns:wpc="http://schemas.microsoft.com/office/word/2010/wordprocessingCanvas" xmlns:mc="http://schemas.openxmlformats.org/markup-compatibility/2006" xmlns:o="urn:schemas-microsoft-com:office:office" xmlns:r="http://schemas.openxmlformats.org/officeDocument/2006/relationships" xmlns:m="http://schemas.openxmlformats.org/officeDocument/2006/math" xmlns:v="urn:schemas-microsoft-com:vml" xmlns:wp14="http://schemas.microsoft.com/office/word/2010/wordprocessingDrawing" xmlns:wp="http://schemas.openxmlformats.org/drawingml/2006/wordprocessingDrawing" xmlns:w10="urn:schemas-microsoft-com:office:word" xmlns:w="http://schemas.openxmlformats.org/wordprocessingml/2006/main" xmlns:w14="http://schemas.microsoft.com/office/word/2010/wordml" xmlns:w15="http://schemas.microsoft.com/office/word/2012/wordml" xmlns:wpg="http://schemas.microsoft.com/office/word/2010/wordprocessingGroup" xmlns:wpi="http://schemas.microsoft.com/office/word/2010/wordprocessingInk" xmlns:wne="http://schemas.microsoft.com/office/word/2006/wordml" xmlns:wps="http://schemas.microsoft.com/office/word/2010/wordprocessingShape" mc:Ignorable="w14 w15 wp14">
   <w:tbl>
     <w:tblPr>
       <w:tblStyle w:val="TableGrid"/>
@@ -28352,9 +28413,7 @@
               </w:r>
               <w:r>
                 <w:rPr>
-                  <w:rFonts w:ascii="Cambria" w:hAnsi="Cambria"/>
                   <w:b w:val="0"/>
-                  <w:sz w:val="24"/>
                 </w:rPr>
                 <w:fldChar w:fldCharType="separate"/>
               </w:r>
@@ -28362,7 +28421,7 @@
                 <w:rPr>
                   <w:noProof/>
                 </w:rPr>
-                <w:t>21</w:t>
+                <w:t>35</w:t>
               </w:r>
               <w:r>
                 <w:rPr>
@@ -28386,7 +28445,7 @@
 </file>
 
 <file path=word/footer3.xml><?xml version="1.0" encoding="utf-8"?>
-<w:ftr xmlns:wpc="http://schemas.microsoft.com/office/word/2010/wordprocessingCanvas" xmlns:mc="http://schemas.openxmlformats.org/markup-compatibility/2006" xmlns:o="urn:schemas-microsoft-com:office:office" xmlns:r="http://schemas.openxmlformats.org/officeDocument/2006/relationships" xmlns:m="http://schemas.openxmlformats.org/officeDocument/2006/math" xmlns:v="urn:schemas-microsoft-com:vml" xmlns:wp14="http://schemas.microsoft.com/office/word/2010/wordprocessingDrawing" xmlns:wp="http://schemas.openxmlformats.org/drawingml/2006/wordprocessingDrawing" xmlns:w10="urn:schemas-microsoft-com:office:word" xmlns:w="http://schemas.openxmlformats.org/wordprocessingml/2006/main" xmlns:w14="http://schemas.microsoft.com/office/word/2010/wordml" xmlns:wpg="http://schemas.microsoft.com/office/word/2010/wordprocessingGroup" xmlns:wpi="http://schemas.microsoft.com/office/word/2010/wordprocessingInk" xmlns:wne="http://schemas.microsoft.com/office/word/2006/wordml" xmlns:wps="http://schemas.microsoft.com/office/word/2010/wordprocessingShape" mc:Ignorable="w14 wp14">
+<w:ftr xmlns:wpc="http://schemas.microsoft.com/office/word/2010/wordprocessingCanvas" xmlns:mc="http://schemas.openxmlformats.org/markup-compatibility/2006" xmlns:o="urn:schemas-microsoft-com:office:office" xmlns:r="http://schemas.openxmlformats.org/officeDocument/2006/relationships" xmlns:m="http://schemas.openxmlformats.org/officeDocument/2006/math" xmlns:v="urn:schemas-microsoft-com:vml" xmlns:wp14="http://schemas.microsoft.com/office/word/2010/wordprocessingDrawing" xmlns:wp="http://schemas.openxmlformats.org/drawingml/2006/wordprocessingDrawing" xmlns:w10="urn:schemas-microsoft-com:office:word" xmlns:w="http://schemas.openxmlformats.org/wordprocessingml/2006/main" xmlns:w14="http://schemas.microsoft.com/office/word/2010/wordml" xmlns:w15="http://schemas.microsoft.com/office/word/2012/wordml" xmlns:wpg="http://schemas.microsoft.com/office/word/2010/wordprocessingGroup" xmlns:wpi="http://schemas.microsoft.com/office/word/2010/wordprocessingInk" xmlns:wne="http://schemas.microsoft.com/office/word/2006/wordml" xmlns:wps="http://schemas.microsoft.com/office/word/2010/wordprocessingShape" mc:Ignorable="w14 w15 wp14">
   <w:p>
     <w:pPr>
       <w:pStyle w:val="Footer"/>
@@ -28396,7 +28455,7 @@
 </file>
 
 <file path=word/footnotes.xml><?xml version="1.0" encoding="utf-8"?>
-<w:footnotes xmlns:wpc="http://schemas.microsoft.com/office/word/2010/wordprocessingCanvas" xmlns:mc="http://schemas.openxmlformats.org/markup-compatibility/2006" xmlns:o="urn:schemas-microsoft-com:office:office" xmlns:r="http://schemas.openxmlformats.org/officeDocument/2006/relationships" xmlns:m="http://schemas.openxmlformats.org/officeDocument/2006/math" xmlns:v="urn:schemas-microsoft-com:vml" xmlns:wp14="http://schemas.microsoft.com/office/word/2010/wordprocessingDrawing" xmlns:wp="http://schemas.openxmlformats.org/drawingml/2006/wordprocessingDrawing" xmlns:w10="urn:schemas-microsoft-com:office:word" xmlns:w="http://schemas.openxmlformats.org/wordprocessingml/2006/main" xmlns:w14="http://schemas.microsoft.com/office/word/2010/wordml" xmlns:wpg="http://schemas.microsoft.com/office/word/2010/wordprocessingGroup" xmlns:wpi="http://schemas.microsoft.com/office/word/2010/wordprocessingInk" xmlns:wne="http://schemas.microsoft.com/office/word/2006/wordml" xmlns:wps="http://schemas.microsoft.com/office/word/2010/wordprocessingShape" mc:Ignorable="w14 wp14">
+<w:footnotes xmlns:wpc="http://schemas.microsoft.com/office/word/2010/wordprocessingCanvas" xmlns:mc="http://schemas.openxmlformats.org/markup-compatibility/2006" xmlns:o="urn:schemas-microsoft-com:office:office" xmlns:r="http://schemas.openxmlformats.org/officeDocument/2006/relationships" xmlns:m="http://schemas.openxmlformats.org/officeDocument/2006/math" xmlns:v="urn:schemas-microsoft-com:vml" xmlns:wp14="http://schemas.microsoft.com/office/word/2010/wordprocessingDrawing" xmlns:wp="http://schemas.openxmlformats.org/drawingml/2006/wordprocessingDrawing" xmlns:w10="urn:schemas-microsoft-com:office:word" xmlns:w="http://schemas.openxmlformats.org/wordprocessingml/2006/main" xmlns:w14="http://schemas.microsoft.com/office/word/2010/wordml" xmlns:w15="http://schemas.microsoft.com/office/word/2012/wordml" xmlns:wpg="http://schemas.microsoft.com/office/word/2010/wordprocessingGroup" xmlns:wpi="http://schemas.microsoft.com/office/word/2010/wordprocessingInk" xmlns:wne="http://schemas.microsoft.com/office/word/2006/wordml" xmlns:wps="http://schemas.microsoft.com/office/word/2010/wordprocessingShape" mc:Ignorable="w14 w15 wp14">
   <w:footnote w:type="separator" w:id="-1">
     <w:p>
       <w:r>
@@ -28415,7 +28474,7 @@
 </file>
 
 <file path=word/header1.xml><?xml version="1.0" encoding="utf-8"?>
-<w:hdr xmlns:wpc="http://schemas.microsoft.com/office/word/2010/wordprocessingCanvas" xmlns:mc="http://schemas.openxmlformats.org/markup-compatibility/2006" xmlns:o="urn:schemas-microsoft-com:office:office" xmlns:r="http://schemas.openxmlformats.org/officeDocument/2006/relationships" xmlns:m="http://schemas.openxmlformats.org/officeDocument/2006/math" xmlns:v="urn:schemas-microsoft-com:vml" xmlns:wp14="http://schemas.microsoft.com/office/word/2010/wordprocessingDrawing" xmlns:wp="http://schemas.openxmlformats.org/drawingml/2006/wordprocessingDrawing" xmlns:w10="urn:schemas-microsoft-com:office:word" xmlns:w="http://schemas.openxmlformats.org/wordprocessingml/2006/main" xmlns:w14="http://schemas.microsoft.com/office/word/2010/wordml" xmlns:wpg="http://schemas.microsoft.com/office/word/2010/wordprocessingGroup" xmlns:wpi="http://schemas.microsoft.com/office/word/2010/wordprocessingInk" xmlns:wne="http://schemas.microsoft.com/office/word/2006/wordml" xmlns:wps="http://schemas.microsoft.com/office/word/2010/wordprocessingShape" mc:Ignorable="w14 wp14">
+<w:hdr xmlns:wpc="http://schemas.microsoft.com/office/word/2010/wordprocessingCanvas" xmlns:mc="http://schemas.openxmlformats.org/markup-compatibility/2006" xmlns:o="urn:schemas-microsoft-com:office:office" xmlns:r="http://schemas.openxmlformats.org/officeDocument/2006/relationships" xmlns:m="http://schemas.openxmlformats.org/officeDocument/2006/math" xmlns:v="urn:schemas-microsoft-com:vml" xmlns:wp14="http://schemas.microsoft.com/office/word/2010/wordprocessingDrawing" xmlns:wp="http://schemas.openxmlformats.org/drawingml/2006/wordprocessingDrawing" xmlns:w10="urn:schemas-microsoft-com:office:word" xmlns:w="http://schemas.openxmlformats.org/wordprocessingml/2006/main" xmlns:w14="http://schemas.microsoft.com/office/word/2010/wordml" xmlns:w15="http://schemas.microsoft.com/office/word/2012/wordml" xmlns:wpg="http://schemas.microsoft.com/office/word/2010/wordprocessingGroup" xmlns:wpi="http://schemas.microsoft.com/office/word/2010/wordprocessingInk" xmlns:wne="http://schemas.microsoft.com/office/word/2006/wordml" xmlns:wps="http://schemas.microsoft.com/office/word/2010/wordprocessingShape" mc:Ignorable="w14 w15 wp14">
   <w:p>
     <w:pPr>
       <w:pStyle w:val="Header"/>
@@ -28425,7 +28484,7 @@
 </file>
 
 <file path=word/header2.xml><?xml version="1.0" encoding="utf-8"?>
-<w:hdr xmlns:wpc="http://schemas.microsoft.com/office/word/2010/wordprocessingCanvas" xmlns:mc="http://schemas.openxmlformats.org/markup-compatibility/2006" xmlns:o="urn:schemas-microsoft-com:office:office" xmlns:r="http://schemas.openxmlformats.org/officeDocument/2006/relationships" xmlns:m="http://schemas.openxmlformats.org/officeDocument/2006/math" xmlns:v="urn:schemas-microsoft-com:vml" xmlns:wp14="http://schemas.microsoft.com/office/word/2010/wordprocessingDrawing" xmlns:wp="http://schemas.openxmlformats.org/drawingml/2006/wordprocessingDrawing" xmlns:w10="urn:schemas-microsoft-com:office:word" xmlns:w="http://schemas.openxmlformats.org/wordprocessingml/2006/main" xmlns:w14="http://schemas.microsoft.com/office/word/2010/wordml" xmlns:wpg="http://schemas.microsoft.com/office/word/2010/wordprocessingGroup" xmlns:wpi="http://schemas.microsoft.com/office/word/2010/wordprocessingInk" xmlns:wne="http://schemas.microsoft.com/office/word/2006/wordml" xmlns:wps="http://schemas.microsoft.com/office/word/2010/wordprocessingShape" mc:Ignorable="w14 wp14">
+<w:hdr xmlns:wpc="http://schemas.microsoft.com/office/word/2010/wordprocessingCanvas" xmlns:mc="http://schemas.openxmlformats.org/markup-compatibility/2006" xmlns:o="urn:schemas-microsoft-com:office:office" xmlns:r="http://schemas.openxmlformats.org/officeDocument/2006/relationships" xmlns:m="http://schemas.openxmlformats.org/officeDocument/2006/math" xmlns:v="urn:schemas-microsoft-com:vml" xmlns:wp14="http://schemas.microsoft.com/office/word/2010/wordprocessingDrawing" xmlns:wp="http://schemas.openxmlformats.org/drawingml/2006/wordprocessingDrawing" xmlns:w10="urn:schemas-microsoft-com:office:word" xmlns:w="http://schemas.openxmlformats.org/wordprocessingml/2006/main" xmlns:w14="http://schemas.microsoft.com/office/word/2010/wordml" xmlns:w15="http://schemas.microsoft.com/office/word/2012/wordml" xmlns:wpg="http://schemas.microsoft.com/office/word/2010/wordprocessingGroup" xmlns:wpi="http://schemas.microsoft.com/office/word/2010/wordprocessingInk" xmlns:wne="http://schemas.microsoft.com/office/word/2006/wordml" xmlns:wps="http://schemas.microsoft.com/office/word/2010/wordprocessingShape" mc:Ignorable="w14 w15 wp14">
   <w:p>
     <w:pPr>
       <w:pStyle w:val="Header"/>
@@ -28435,7 +28494,7 @@
 </file>
 
 <file path=word/header3.xml><?xml version="1.0" encoding="utf-8"?>
-<w:hdr xmlns:wpc="http://schemas.microsoft.com/office/word/2010/wordprocessingCanvas" xmlns:mc="http://schemas.openxmlformats.org/markup-compatibility/2006" xmlns:o="urn:schemas-microsoft-com:office:office" xmlns:r="http://schemas.openxmlformats.org/officeDocument/2006/relationships" xmlns:m="http://schemas.openxmlformats.org/officeDocument/2006/math" xmlns:v="urn:schemas-microsoft-com:vml" xmlns:wp14="http://schemas.microsoft.com/office/word/2010/wordprocessingDrawing" xmlns:wp="http://schemas.openxmlformats.org/drawingml/2006/wordprocessingDrawing" xmlns:w10="urn:schemas-microsoft-com:office:word" xmlns:w="http://schemas.openxmlformats.org/wordprocessingml/2006/main" xmlns:w14="http://schemas.microsoft.com/office/word/2010/wordml" xmlns:wpg="http://schemas.microsoft.com/office/word/2010/wordprocessingGroup" xmlns:wpi="http://schemas.microsoft.com/office/word/2010/wordprocessingInk" xmlns:wne="http://schemas.microsoft.com/office/word/2006/wordml" xmlns:wps="http://schemas.microsoft.com/office/word/2010/wordprocessingShape" mc:Ignorable="w14 wp14">
+<w:hdr xmlns:wpc="http://schemas.microsoft.com/office/word/2010/wordprocessingCanvas" xmlns:mc="http://schemas.openxmlformats.org/markup-compatibility/2006" xmlns:o="urn:schemas-microsoft-com:office:office" xmlns:r="http://schemas.openxmlformats.org/officeDocument/2006/relationships" xmlns:m="http://schemas.openxmlformats.org/officeDocument/2006/math" xmlns:v="urn:schemas-microsoft-com:vml" xmlns:wp14="http://schemas.microsoft.com/office/word/2010/wordprocessingDrawing" xmlns:wp="http://schemas.openxmlformats.org/drawingml/2006/wordprocessingDrawing" xmlns:w10="urn:schemas-microsoft-com:office:word" xmlns:w="http://schemas.openxmlformats.org/wordprocessingml/2006/main" xmlns:w14="http://schemas.microsoft.com/office/word/2010/wordml" xmlns:w15="http://schemas.microsoft.com/office/word/2012/wordml" xmlns:wpg="http://schemas.microsoft.com/office/word/2010/wordprocessingGroup" xmlns:wpi="http://schemas.microsoft.com/office/word/2010/wordprocessingInk" xmlns:wne="http://schemas.microsoft.com/office/word/2006/wordml" xmlns:wps="http://schemas.microsoft.com/office/word/2010/wordprocessingShape" mc:Ignorable="w14 w15 wp14">
   <w:p>
     <w:pPr>
       <w:pStyle w:val="Header"/>
@@ -28445,7 +28504,7 @@
 </file>
 
 <file path=word/numbering.xml><?xml version="1.0" encoding="utf-8"?>
-<w:numbering xmlns:wpc="http://schemas.microsoft.com/office/word/2010/wordprocessingCanvas" xmlns:mc="http://schemas.openxmlformats.org/markup-compatibility/2006" xmlns:o="urn:schemas-microsoft-com:office:office" xmlns:r="http://schemas.openxmlformats.org/officeDocument/2006/relationships" xmlns:m="http://schemas.openxmlformats.org/officeDocument/2006/math" xmlns:v="urn:schemas-microsoft-com:vml" xmlns:wp14="http://schemas.microsoft.com/office/word/2010/wordprocessingDrawing" xmlns:wp="http://schemas.openxmlformats.org/drawingml/2006/wordprocessingDrawing" xmlns:w10="urn:schemas-microsoft-com:office:word" xmlns:w="http://schemas.openxmlformats.org/wordprocessingml/2006/main" xmlns:w14="http://schemas.microsoft.com/office/word/2010/wordml" xmlns:wpg="http://schemas.microsoft.com/office/word/2010/wordprocessingGroup" xmlns:wpi="http://schemas.microsoft.com/office/word/2010/wordprocessingInk" xmlns:wne="http://schemas.microsoft.com/office/word/2006/wordml" xmlns:wps="http://schemas.microsoft.com/office/word/2010/wordprocessingShape" mc:Ignorable="w14 wp14">
+<w:numbering xmlns:wpc="http://schemas.microsoft.com/office/word/2010/wordprocessingCanvas" xmlns:mc="http://schemas.openxmlformats.org/markup-compatibility/2006" xmlns:o="urn:schemas-microsoft-com:office:office" xmlns:r="http://schemas.openxmlformats.org/officeDocument/2006/relationships" xmlns:m="http://schemas.openxmlformats.org/officeDocument/2006/math" xmlns:v="urn:schemas-microsoft-com:vml" xmlns:wp14="http://schemas.microsoft.com/office/word/2010/wordprocessingDrawing" xmlns:wp="http://schemas.openxmlformats.org/drawingml/2006/wordprocessingDrawing" xmlns:w10="urn:schemas-microsoft-com:office:word" xmlns:w="http://schemas.openxmlformats.org/wordprocessingml/2006/main" xmlns:w14="http://schemas.microsoft.com/office/word/2010/wordml" xmlns:w15="http://schemas.microsoft.com/office/word/2012/wordml" xmlns:wpg="http://schemas.microsoft.com/office/word/2010/wordprocessingGroup" xmlns:wpi="http://schemas.microsoft.com/office/word/2010/wordprocessingInk" xmlns:wne="http://schemas.microsoft.com/office/word/2006/wordml" xmlns:wps="http://schemas.microsoft.com/office/word/2010/wordprocessingShape" mc:Ignorable="w14 w15 wp14">
   <w:abstractNum w:abstractNumId="0">
     <w:nsid w:val="01B102BF"/>
     <w:multiLevelType w:val="multilevel"/>
@@ -29705,7 +29764,7 @@
 </file>
 
 <file path=word/styles.xml><?xml version="1.0" encoding="utf-8"?>
-<w:styles xmlns:mc="http://schemas.openxmlformats.org/markup-compatibility/2006" xmlns:r="http://schemas.openxmlformats.org/officeDocument/2006/relationships" xmlns:w="http://schemas.openxmlformats.org/wordprocessingml/2006/main" xmlns:w14="http://schemas.microsoft.com/office/word/2010/wordml" mc:Ignorable="w14">
+<w:styles xmlns:mc="http://schemas.openxmlformats.org/markup-compatibility/2006" xmlns:r="http://schemas.openxmlformats.org/officeDocument/2006/relationships" xmlns:w="http://schemas.openxmlformats.org/wordprocessingml/2006/main" xmlns:w14="http://schemas.microsoft.com/office/word/2010/wordml" xmlns:w15="http://schemas.microsoft.com/office/word/2012/wordml" mc:Ignorable="w14 w15">
   <w:docDefaults>
     <w:rPrDefault>
       <w:rPr>
@@ -29717,144 +29776,378 @@
     </w:rPrDefault>
     <w:pPrDefault/>
   </w:docDefaults>
-  <w:latentStyles w:defLockedState="0" w:defUIPriority="99" w:defSemiHidden="1" w:defUnhideWhenUsed="1" w:defQFormat="0" w:count="267">
-    <w:lsdException w:name="Normal" w:semiHidden="0" w:uiPriority="0" w:unhideWhenUsed="0" w:qFormat="1"/>
-    <w:lsdException w:name="heading 1" w:semiHidden="0" w:uiPriority="9" w:unhideWhenUsed="0" w:qFormat="1"/>
-    <w:lsdException w:name="heading 2" w:uiPriority="9" w:qFormat="1"/>
-    <w:lsdException w:name="heading 3" w:uiPriority="9" w:qFormat="1"/>
-    <w:lsdException w:name="heading 4" w:uiPriority="9" w:qFormat="1"/>
-    <w:lsdException w:name="heading 5" w:uiPriority="9" w:qFormat="1"/>
-    <w:lsdException w:name="heading 6" w:uiPriority="9" w:qFormat="1"/>
-    <w:lsdException w:name="heading 7" w:uiPriority="9" w:qFormat="1"/>
-    <w:lsdException w:name="heading 8" w:uiPriority="9" w:qFormat="1"/>
-    <w:lsdException w:name="heading 9" w:uiPriority="9" w:qFormat="1"/>
-    <w:lsdException w:name="toc 1" w:uiPriority="39"/>
-    <w:lsdException w:name="toc 2" w:uiPriority="39"/>
-    <w:lsdException w:name="toc 3" w:uiPriority="39"/>
-    <w:lsdException w:name="toc 4" w:uiPriority="39"/>
-    <w:lsdException w:name="toc 5" w:uiPriority="39"/>
-    <w:lsdException w:name="toc 6" w:uiPriority="39"/>
-    <w:lsdException w:name="toc 7" w:uiPriority="39"/>
-    <w:lsdException w:name="toc 8" w:uiPriority="39"/>
-    <w:lsdException w:name="toc 9" w:uiPriority="39"/>
-    <w:lsdException w:name="caption" w:uiPriority="35"/>
-    <w:lsdException w:name="Title" w:semiHidden="0" w:uiPriority="10" w:unhideWhenUsed="0" w:qFormat="1"/>
-    <w:lsdException w:name="Default Paragraph Font" w:uiPriority="1"/>
-    <w:lsdException w:name="Subtitle" w:semiHidden="0" w:uiPriority="11" w:unhideWhenUsed="0" w:qFormat="1"/>
-    <w:lsdException w:name="Strong" w:semiHidden="0" w:uiPriority="22" w:unhideWhenUsed="0" w:qFormat="1"/>
-    <w:lsdException w:name="Emphasis" w:semiHidden="0" w:uiPriority="20" w:unhideWhenUsed="0" w:qFormat="1"/>
-    <w:lsdException w:name="Table Grid" w:semiHidden="0" w:uiPriority="59" w:unhideWhenUsed="0"/>
-    <w:lsdException w:name="Placeholder Text" w:unhideWhenUsed="0"/>
-    <w:lsdException w:name="No Spacing" w:semiHidden="0" w:uiPriority="1" w:unhideWhenUsed="0"/>
-    <w:lsdException w:name="Light Shading" w:semiHidden="0" w:uiPriority="60" w:unhideWhenUsed="0"/>
-    <w:lsdException w:name="Light List" w:semiHidden="0" w:uiPriority="61" w:unhideWhenUsed="0"/>
-    <w:lsdException w:name="Light Grid" w:semiHidden="0" w:uiPriority="62" w:unhideWhenUsed="0"/>
-    <w:lsdException w:name="Medium Shading 1" w:semiHidden="0" w:uiPriority="63" w:unhideWhenUsed="0"/>
-    <w:lsdException w:name="Medium Shading 2" w:semiHidden="0" w:uiPriority="64" w:unhideWhenUsed="0"/>
-    <w:lsdException w:name="Medium List 1" w:semiHidden="0" w:uiPriority="65" w:unhideWhenUsed="0"/>
-    <w:lsdException w:name="Medium List 2" w:semiHidden="0" w:uiPriority="66" w:unhideWhenUsed="0"/>
-    <w:lsdException w:name="Medium Grid 1" w:semiHidden="0" w:uiPriority="67" w:unhideWhenUsed="0"/>
-    <w:lsdException w:name="Medium Grid 2" w:semiHidden="0" w:uiPriority="68" w:unhideWhenUsed="0"/>
-    <w:lsdException w:name="Medium Grid 3" w:semiHidden="0" w:uiPriority="69" w:unhideWhenUsed="0"/>
-    <w:lsdException w:name="Dark List" w:semiHidden="0" w:uiPriority="70" w:unhideWhenUsed="0"/>
-    <w:lsdException w:name="Colorful Shading" w:semiHidden="0" w:uiPriority="71" w:unhideWhenUsed="0"/>
-    <w:lsdException w:name="Colorful List" w:semiHidden="0" w:uiPriority="72" w:unhideWhenUsed="0"/>
-    <w:lsdException w:name="Colorful Grid" w:semiHidden="0" w:uiPriority="73" w:unhideWhenUsed="0"/>
-    <w:lsdException w:name="Light Shading Accent 1" w:semiHidden="0" w:uiPriority="60" w:unhideWhenUsed="0"/>
-    <w:lsdException w:name="Light List Accent 1" w:semiHidden="0" w:uiPriority="61" w:unhideWhenUsed="0"/>
-    <w:lsdException w:name="Light Grid Accent 1" w:semiHidden="0" w:uiPriority="62" w:unhideWhenUsed="0"/>
-    <w:lsdException w:name="Medium Shading 1 Accent 1" w:semiHidden="0" w:uiPriority="63" w:unhideWhenUsed="0"/>
-    <w:lsdException w:name="Medium Shading 2 Accent 1" w:semiHidden="0" w:uiPriority="64" w:unhideWhenUsed="0"/>
-    <w:lsdException w:name="Medium List 1 Accent 1" w:semiHidden="0" w:uiPriority="65" w:unhideWhenUsed="0"/>
-    <w:lsdException w:name="Revision" w:unhideWhenUsed="0"/>
-    <w:lsdException w:name="List Paragraph" w:semiHidden="0" w:uiPriority="34" w:unhideWhenUsed="0" w:qFormat="1"/>
-    <w:lsdException w:name="Quote" w:semiHidden="0" w:uiPriority="29" w:unhideWhenUsed="0"/>
-    <w:lsdException w:name="Intense Quote" w:semiHidden="0" w:uiPriority="30" w:unhideWhenUsed="0"/>
-    <w:lsdException w:name="Medium List 2 Accent 1" w:semiHidden="0" w:uiPriority="66" w:unhideWhenUsed="0"/>
-    <w:lsdException w:name="Medium Grid 1 Accent 1" w:semiHidden="0" w:uiPriority="67" w:unhideWhenUsed="0"/>
-    <w:lsdException w:name="Medium Grid 2 Accent 1" w:semiHidden="0" w:uiPriority="68" w:unhideWhenUsed="0"/>
-    <w:lsdException w:name="Medium Grid 3 Accent 1" w:semiHidden="0" w:uiPriority="69" w:unhideWhenUsed="0"/>
-    <w:lsdException w:name="Dark List Accent 1" w:semiHidden="0" w:uiPriority="70" w:unhideWhenUsed="0"/>
-    <w:lsdException w:name="Colorful Shading Accent 1" w:semiHidden="0" w:uiPriority="71" w:unhideWhenUsed="0"/>
-    <w:lsdException w:name="Colorful List Accent 1" w:semiHidden="0" w:uiPriority="72" w:unhideWhenUsed="0"/>
-    <w:lsdException w:name="Colorful Grid Accent 1" w:semiHidden="0" w:uiPriority="73" w:unhideWhenUsed="0"/>
-    <w:lsdException w:name="Light Shading Accent 2" w:semiHidden="0" w:uiPriority="60" w:unhideWhenUsed="0"/>
-    <w:lsdException w:name="Light List Accent 2" w:semiHidden="0" w:uiPriority="61" w:unhideWhenUsed="0"/>
-    <w:lsdException w:name="Light Grid Accent 2" w:semiHidden="0" w:uiPriority="62" w:unhideWhenUsed="0"/>
-    <w:lsdException w:name="Medium Shading 1 Accent 2" w:semiHidden="0" w:uiPriority="63" w:unhideWhenUsed="0"/>
-    <w:lsdException w:name="Medium Shading 2 Accent 2" w:semiHidden="0" w:uiPriority="64" w:unhideWhenUsed="0"/>
-    <w:lsdException w:name="Medium List 1 Accent 2" w:semiHidden="0" w:uiPriority="65" w:unhideWhenUsed="0"/>
-    <w:lsdException w:name="Medium List 2 Accent 2" w:semiHidden="0" w:uiPriority="66" w:unhideWhenUsed="0"/>
-    <w:lsdException w:name="Medium Grid 1 Accent 2" w:semiHidden="0" w:uiPriority="67" w:unhideWhenUsed="0"/>
-    <w:lsdException w:name="Medium Grid 2 Accent 2" w:semiHidden="0" w:uiPriority="68" w:unhideWhenUsed="0"/>
-    <w:lsdException w:name="Medium Grid 3 Accent 2" w:semiHidden="0" w:uiPriority="69" w:unhideWhenUsed="0"/>
-    <w:lsdException w:name="Dark List Accent 2" w:semiHidden="0" w:uiPriority="70" w:unhideWhenUsed="0"/>
-    <w:lsdException w:name="Colorful Shading Accent 2" w:semiHidden="0" w:uiPriority="71" w:unhideWhenUsed="0"/>
-    <w:lsdException w:name="Colorful List Accent 2" w:semiHidden="0" w:uiPriority="72" w:unhideWhenUsed="0"/>
-    <w:lsdException w:name="Colorful Grid Accent 2" w:semiHidden="0" w:uiPriority="73" w:unhideWhenUsed="0"/>
-    <w:lsdException w:name="Light Shading Accent 3" w:semiHidden="0" w:uiPriority="60" w:unhideWhenUsed="0"/>
-    <w:lsdException w:name="Light List Accent 3" w:semiHidden="0" w:uiPriority="61" w:unhideWhenUsed="0"/>
-    <w:lsdException w:name="Light Grid Accent 3" w:semiHidden="0" w:uiPriority="62" w:unhideWhenUsed="0"/>
-    <w:lsdException w:name="Medium Shading 1 Accent 3" w:semiHidden="0" w:uiPriority="63" w:unhideWhenUsed="0"/>
-    <w:lsdException w:name="Medium Shading 2 Accent 3" w:semiHidden="0" w:uiPriority="64" w:unhideWhenUsed="0"/>
-    <w:lsdException w:name="Medium List 1 Accent 3" w:semiHidden="0" w:uiPriority="65" w:unhideWhenUsed="0"/>
-    <w:lsdException w:name="Medium List 2 Accent 3" w:semiHidden="0" w:uiPriority="66" w:unhideWhenUsed="0"/>
-    <w:lsdException w:name="Medium Grid 1 Accent 3" w:semiHidden="0" w:uiPriority="67" w:unhideWhenUsed="0"/>
-    <w:lsdException w:name="Medium Grid 2 Accent 3" w:semiHidden="0" w:uiPriority="68" w:unhideWhenUsed="0"/>
-    <w:lsdException w:name="Medium Grid 3 Accent 3" w:semiHidden="0" w:uiPriority="69" w:unhideWhenUsed="0"/>
-    <w:lsdException w:name="Dark List Accent 3" w:semiHidden="0" w:uiPriority="70" w:unhideWhenUsed="0"/>
-    <w:lsdException w:name="Colorful Shading Accent 3" w:semiHidden="0" w:uiPriority="71" w:unhideWhenUsed="0"/>
-    <w:lsdException w:name="Colorful List Accent 3" w:semiHidden="0" w:uiPriority="72" w:unhideWhenUsed="0"/>
-    <w:lsdException w:name="Colorful Grid Accent 3" w:semiHidden="0" w:uiPriority="73" w:unhideWhenUsed="0"/>
-    <w:lsdException w:name="Light Shading Accent 4" w:semiHidden="0" w:uiPriority="60" w:unhideWhenUsed="0"/>
-    <w:lsdException w:name="Light List Accent 4" w:semiHidden="0" w:uiPriority="61" w:unhideWhenUsed="0"/>
-    <w:lsdException w:name="Light Grid Accent 4" w:semiHidden="0" w:uiPriority="62" w:unhideWhenUsed="0"/>
-    <w:lsdException w:name="Medium Shading 1 Accent 4" w:semiHidden="0" w:uiPriority="63" w:unhideWhenUsed="0"/>
-    <w:lsdException w:name="Medium Shading 2 Accent 4" w:semiHidden="0" w:uiPriority="64" w:unhideWhenUsed="0"/>
-    <w:lsdException w:name="Medium List 1 Accent 4" w:semiHidden="0" w:uiPriority="65" w:unhideWhenUsed="0"/>
-    <w:lsdException w:name="Medium List 2 Accent 4" w:semiHidden="0" w:uiPriority="66" w:unhideWhenUsed="0"/>
-    <w:lsdException w:name="Medium Grid 1 Accent 4" w:semiHidden="0" w:uiPriority="67" w:unhideWhenUsed="0"/>
-    <w:lsdException w:name="Medium Grid 2 Accent 4" w:semiHidden="0" w:uiPriority="68" w:unhideWhenUsed="0"/>
-    <w:lsdException w:name="Medium Grid 3 Accent 4" w:semiHidden="0" w:uiPriority="69" w:unhideWhenUsed="0"/>
-    <w:lsdException w:name="Dark List Accent 4" w:semiHidden="0" w:uiPriority="70" w:unhideWhenUsed="0"/>
-    <w:lsdException w:name="Colorful Shading Accent 4" w:semiHidden="0" w:uiPriority="71" w:unhideWhenUsed="0"/>
-    <w:lsdException w:name="Colorful List Accent 4" w:semiHidden="0" w:uiPriority="72" w:unhideWhenUsed="0"/>
-    <w:lsdException w:name="Colorful Grid Accent 4" w:semiHidden="0" w:uiPriority="73" w:unhideWhenUsed="0"/>
-    <w:lsdException w:name="Light Shading Accent 5" w:semiHidden="0" w:uiPriority="60" w:unhideWhenUsed="0"/>
-    <w:lsdException w:name="Light List Accent 5" w:semiHidden="0" w:uiPriority="61" w:unhideWhenUsed="0"/>
-    <w:lsdException w:name="Light Grid Accent 5" w:semiHidden="0" w:uiPriority="62" w:unhideWhenUsed="0"/>
-    <w:lsdException w:name="Medium Shading 1 Accent 5" w:semiHidden="0" w:uiPriority="63" w:unhideWhenUsed="0"/>
-    <w:lsdException w:name="Medium Shading 2 Accent 5" w:semiHidden="0" w:uiPriority="64" w:unhideWhenUsed="0"/>
-    <w:lsdException w:name="Medium List 1 Accent 5" w:semiHidden="0" w:uiPriority="65" w:unhideWhenUsed="0"/>
-    <w:lsdException w:name="Medium List 2 Accent 5" w:semiHidden="0" w:uiPriority="66" w:unhideWhenUsed="0"/>
-    <w:lsdException w:name="Medium Grid 1 Accent 5" w:semiHidden="0" w:uiPriority="67" w:unhideWhenUsed="0"/>
-    <w:lsdException w:name="Medium Grid 2 Accent 5" w:semiHidden="0" w:uiPriority="68" w:unhideWhenUsed="0"/>
-    <w:lsdException w:name="Medium Grid 3 Accent 5" w:semiHidden="0" w:uiPriority="69" w:unhideWhenUsed="0"/>
-    <w:lsdException w:name="Dark List Accent 5" w:semiHidden="0" w:uiPriority="70" w:unhideWhenUsed="0"/>
-    <w:lsdException w:name="Colorful Shading Accent 5" w:semiHidden="0" w:uiPriority="71" w:unhideWhenUsed="0"/>
-    <w:lsdException w:name="Colorful List Accent 5" w:semiHidden="0" w:uiPriority="72" w:unhideWhenUsed="0"/>
-    <w:lsdException w:name="Colorful Grid Accent 5" w:semiHidden="0" w:uiPriority="73" w:unhideWhenUsed="0"/>
-    <w:lsdException w:name="Light Shading Accent 6" w:semiHidden="0" w:uiPriority="60" w:unhideWhenUsed="0"/>
-    <w:lsdException w:name="Light List Accent 6" w:semiHidden="0" w:uiPriority="61" w:unhideWhenUsed="0"/>
-    <w:lsdException w:name="Light Grid Accent 6" w:semiHidden="0" w:uiPriority="62" w:unhideWhenUsed="0"/>
-    <w:lsdException w:name="Medium Shading 1 Accent 6" w:semiHidden="0" w:uiPriority="63" w:unhideWhenUsed="0"/>
-    <w:lsdException w:name="Medium Shading 2 Accent 6" w:semiHidden="0" w:uiPriority="64" w:unhideWhenUsed="0"/>
-    <w:lsdException w:name="Medium List 1 Accent 6" w:semiHidden="0" w:uiPriority="65" w:unhideWhenUsed="0"/>
-    <w:lsdException w:name="Medium List 2 Accent 6" w:semiHidden="0" w:uiPriority="66" w:unhideWhenUsed="0"/>
-    <w:lsdException w:name="Medium Grid 1 Accent 6" w:semiHidden="0" w:uiPriority="67" w:unhideWhenUsed="0"/>
-    <w:lsdException w:name="Medium Grid 2 Accent 6" w:semiHidden="0" w:uiPriority="68" w:unhideWhenUsed="0"/>
-    <w:lsdException w:name="Medium Grid 3 Accent 6" w:semiHidden="0" w:uiPriority="69" w:unhideWhenUsed="0"/>
-    <w:lsdException w:name="Dark List Accent 6" w:semiHidden="0" w:uiPriority="70" w:unhideWhenUsed="0"/>
-    <w:lsdException w:name="Colorful Shading Accent 6" w:semiHidden="0" w:uiPriority="71" w:unhideWhenUsed="0"/>
-    <w:lsdException w:name="Colorful List Accent 6" w:semiHidden="0" w:uiPriority="72" w:unhideWhenUsed="0"/>
-    <w:lsdException w:name="Colorful Grid Accent 6" w:semiHidden="0" w:uiPriority="73" w:unhideWhenUsed="0"/>
-    <w:lsdException w:name="Subtle Emphasis" w:semiHidden="0" w:uiPriority="19" w:unhideWhenUsed="0"/>
-    <w:lsdException w:name="Intense Emphasis" w:semiHidden="0" w:uiPriority="21" w:unhideWhenUsed="0"/>
-    <w:lsdException w:name="Subtle Reference" w:semiHidden="0" w:uiPriority="31" w:unhideWhenUsed="0"/>
-    <w:lsdException w:name="Intense Reference" w:semiHidden="0" w:uiPriority="32" w:unhideWhenUsed="0"/>
-    <w:lsdException w:name="Book Title" w:semiHidden="0" w:uiPriority="33" w:unhideWhenUsed="0"/>
-    <w:lsdException w:name="Bibliography" w:uiPriority="37"/>
-    <w:lsdException w:name="TOC Heading" w:uiPriority="39"/>
+  <w:latentStyles w:defLockedState="0" w:defUIPriority="99" w:defSemiHidden="0" w:defUnhideWhenUsed="0" w:defQFormat="0" w:count="371">
+    <w:lsdException w:name="Normal" w:uiPriority="0" w:qFormat="1"/>
+    <w:lsdException w:name="heading 1" w:uiPriority="9" w:qFormat="1"/>
+    <w:lsdException w:name="heading 2" w:semiHidden="1" w:uiPriority="9" w:unhideWhenUsed="1" w:qFormat="1"/>
+    <w:lsdException w:name="heading 3" w:semiHidden="1" w:uiPriority="9" w:unhideWhenUsed="1" w:qFormat="1"/>
+    <w:lsdException w:name="heading 4" w:semiHidden="1" w:uiPriority="9" w:unhideWhenUsed="1" w:qFormat="1"/>
+    <w:lsdException w:name="heading 5" w:semiHidden="1" w:uiPriority="9" w:unhideWhenUsed="1" w:qFormat="1"/>
+    <w:lsdException w:name="heading 6" w:semiHidden="1" w:uiPriority="9" w:unhideWhenUsed="1" w:qFormat="1"/>
+    <w:lsdException w:name="heading 7" w:semiHidden="1" w:uiPriority="9" w:unhideWhenUsed="1" w:qFormat="1"/>
+    <w:lsdException w:name="heading 8" w:semiHidden="1" w:uiPriority="9" w:unhideWhenUsed="1" w:qFormat="1"/>
+    <w:lsdException w:name="heading 9" w:semiHidden="1" w:uiPriority="9" w:unhideWhenUsed="1" w:qFormat="1"/>
+    <w:lsdException w:name="index 1" w:semiHidden="1" w:unhideWhenUsed="1"/>
+    <w:lsdException w:name="index 2" w:semiHidden="1" w:unhideWhenUsed="1"/>
+    <w:lsdException w:name="index 3" w:semiHidden="1" w:unhideWhenUsed="1"/>
+    <w:lsdException w:name="index 4" w:semiHidden="1" w:unhideWhenUsed="1"/>
+    <w:lsdException w:name="index 5" w:semiHidden="1" w:unhideWhenUsed="1"/>
+    <w:lsdException w:name="index 6" w:semiHidden="1" w:unhideWhenUsed="1"/>
+    <w:lsdException w:name="index 7" w:semiHidden="1" w:unhideWhenUsed="1"/>
+    <w:lsdException w:name="index 8" w:semiHidden="1" w:unhideWhenUsed="1"/>
+    <w:lsdException w:name="index 9" w:semiHidden="1" w:unhideWhenUsed="1"/>
+    <w:lsdException w:name="toc 1" w:semiHidden="1" w:uiPriority="39" w:unhideWhenUsed="1"/>
+    <w:lsdException w:name="toc 2" w:semiHidden="1" w:uiPriority="39" w:unhideWhenUsed="1"/>
+    <w:lsdException w:name="toc 3" w:semiHidden="1" w:uiPriority="39" w:unhideWhenUsed="1"/>
+    <w:lsdException w:name="toc 4" w:semiHidden="1" w:uiPriority="39" w:unhideWhenUsed="1"/>
+    <w:lsdException w:name="toc 5" w:semiHidden="1" w:uiPriority="39" w:unhideWhenUsed="1"/>
+    <w:lsdException w:name="toc 6" w:semiHidden="1" w:uiPriority="39" w:unhideWhenUsed="1"/>
+    <w:lsdException w:name="toc 7" w:semiHidden="1" w:uiPriority="39" w:unhideWhenUsed="1"/>
+    <w:lsdException w:name="toc 8" w:semiHidden="1" w:uiPriority="39" w:unhideWhenUsed="1"/>
+    <w:lsdException w:name="toc 9" w:semiHidden="1" w:uiPriority="39" w:unhideWhenUsed="1"/>
+    <w:lsdException w:name="Normal Indent" w:semiHidden="1" w:unhideWhenUsed="1"/>
+    <w:lsdException w:name="footnote text" w:semiHidden="1" w:unhideWhenUsed="1"/>
+    <w:lsdException w:name="annotation text" w:semiHidden="1" w:unhideWhenUsed="1"/>
+    <w:lsdException w:name="header" w:semiHidden="1" w:unhideWhenUsed="1"/>
+    <w:lsdException w:name="footer" w:semiHidden="1" w:unhideWhenUsed="1"/>
+    <w:lsdException w:name="index heading" w:semiHidden="1" w:unhideWhenUsed="1"/>
+    <w:lsdException w:name="caption" w:semiHidden="1" w:uiPriority="35" w:unhideWhenUsed="1"/>
+    <w:lsdException w:name="table of figures" w:semiHidden="1" w:unhideWhenUsed="1"/>
+    <w:lsdException w:name="envelope address" w:semiHidden="1" w:unhideWhenUsed="1"/>
+    <w:lsdException w:name="envelope return" w:semiHidden="1" w:unhideWhenUsed="1"/>
+    <w:lsdException w:name="footnote reference" w:semiHidden="1" w:unhideWhenUsed="1"/>
+    <w:lsdException w:name="annotation reference" w:semiHidden="1" w:unhideWhenUsed="1"/>
+    <w:lsdException w:name="line number" w:semiHidden="1" w:unhideWhenUsed="1"/>
+    <w:lsdException w:name="page number" w:semiHidden="1" w:unhideWhenUsed="1"/>
+    <w:lsdException w:name="endnote reference" w:semiHidden="1" w:unhideWhenUsed="1"/>
+    <w:lsdException w:name="endnote text" w:semiHidden="1" w:unhideWhenUsed="1"/>
+    <w:lsdException w:name="table of authorities" w:semiHidden="1" w:unhideWhenUsed="1"/>
+    <w:lsdException w:name="macro" w:semiHidden="1" w:unhideWhenUsed="1"/>
+    <w:lsdException w:name="toa heading" w:semiHidden="1" w:unhideWhenUsed="1"/>
+    <w:lsdException w:name="List" w:semiHidden="1" w:unhideWhenUsed="1"/>
+    <w:lsdException w:name="List Bullet" w:semiHidden="1" w:unhideWhenUsed="1"/>
+    <w:lsdException w:name="List Number" w:semiHidden="1" w:unhideWhenUsed="1"/>
+    <w:lsdException w:name="List 2" w:semiHidden="1" w:unhideWhenUsed="1"/>
+    <w:lsdException w:name="List 3" w:semiHidden="1" w:unhideWhenUsed="1"/>
+    <w:lsdException w:name="List 4" w:semiHidden="1" w:unhideWhenUsed="1"/>
+    <w:lsdException w:name="List 5" w:semiHidden="1" w:unhideWhenUsed="1"/>
+    <w:lsdException w:name="List Bullet 2" w:semiHidden="1" w:unhideWhenUsed="1"/>
+    <w:lsdException w:name="List Bullet 3" w:semiHidden="1" w:unhideWhenUsed="1"/>
+    <w:lsdException w:name="List Bullet 4" w:semiHidden="1" w:unhideWhenUsed="1"/>
+    <w:lsdException w:name="List Bullet 5" w:semiHidden="1" w:unhideWhenUsed="1"/>
+    <w:lsdException w:name="List Number 2" w:semiHidden="1" w:unhideWhenUsed="1"/>
+    <w:lsdException w:name="List Number 3" w:semiHidden="1" w:unhideWhenUsed="1"/>
+    <w:lsdException w:name="List Number 4" w:semiHidden="1" w:unhideWhenUsed="1"/>
+    <w:lsdException w:name="List Number 5" w:semiHidden="1" w:unhideWhenUsed="1"/>
+    <w:lsdException w:name="Title" w:uiPriority="10" w:qFormat="1"/>
+    <w:lsdException w:name="Closing" w:semiHidden="1" w:unhideWhenUsed="1"/>
+    <w:lsdException w:name="Signature" w:semiHidden="1" w:unhideWhenUsed="1"/>
+    <w:lsdException w:name="Default Paragraph Font" w:semiHidden="1" w:uiPriority="1" w:unhideWhenUsed="1"/>
+    <w:lsdException w:name="Body Text" w:semiHidden="1" w:unhideWhenUsed="1"/>
+    <w:lsdException w:name="Body Text Indent" w:semiHidden="1" w:unhideWhenUsed="1"/>
+    <w:lsdException w:name="List Continue" w:semiHidden="1" w:unhideWhenUsed="1"/>
+    <w:lsdException w:name="List Continue 2" w:semiHidden="1" w:unhideWhenUsed="1"/>
+    <w:lsdException w:name="List Continue 3" w:semiHidden="1" w:unhideWhenUsed="1"/>
+    <w:lsdException w:name="List Continue 4" w:semiHidden="1" w:unhideWhenUsed="1"/>
+    <w:lsdException w:name="List Continue 5" w:semiHidden="1" w:unhideWhenUsed="1"/>
+    <w:lsdException w:name="Message Header" w:semiHidden="1" w:unhideWhenUsed="1"/>
+    <w:lsdException w:name="Subtitle" w:uiPriority="11" w:qFormat="1"/>
+    <w:lsdException w:name="Salutation" w:semiHidden="1" w:unhideWhenUsed="1"/>
+    <w:lsdException w:name="Date" w:semiHidden="1" w:unhideWhenUsed="1"/>
+    <w:lsdException w:name="Body Text First Indent" w:semiHidden="1" w:unhideWhenUsed="1"/>
+    <w:lsdException w:name="Body Text First Indent 2" w:semiHidden="1" w:unhideWhenUsed="1"/>
+    <w:lsdException w:name="Note Heading" w:semiHidden="1" w:unhideWhenUsed="1"/>
+    <w:lsdException w:name="Body Text 2" w:semiHidden="1" w:unhideWhenUsed="1"/>
+    <w:lsdException w:name="Body Text 3" w:semiHidden="1" w:unhideWhenUsed="1"/>
+    <w:lsdException w:name="Body Text Indent 2" w:semiHidden="1" w:unhideWhenUsed="1"/>
+    <w:lsdException w:name="Body Text Indent 3" w:semiHidden="1" w:unhideWhenUsed="1"/>
+    <w:lsdException w:name="Block Text" w:semiHidden="1" w:unhideWhenUsed="1"/>
+    <w:lsdException w:name="Hyperlink" w:semiHidden="1" w:unhideWhenUsed="1"/>
+    <w:lsdException w:name="FollowedHyperlink" w:semiHidden="1" w:unhideWhenUsed="1"/>
+    <w:lsdException w:name="Strong" w:uiPriority="22" w:qFormat="1"/>
+    <w:lsdException w:name="Emphasis" w:uiPriority="20" w:qFormat="1"/>
+    <w:lsdException w:name="Document Map" w:semiHidden="1" w:unhideWhenUsed="1"/>
+    <w:lsdException w:name="Plain Text" w:semiHidden="1" w:unhideWhenUsed="1"/>
+    <w:lsdException w:name="E-mail Signature" w:semiHidden="1" w:unhideWhenUsed="1"/>
+    <w:lsdException w:name="HTML Top of Form" w:semiHidden="1" w:unhideWhenUsed="1"/>
+    <w:lsdException w:name="HTML Bottom of Form" w:semiHidden="1" w:unhideWhenUsed="1"/>
+    <w:lsdException w:name="Normal (Web)" w:semiHidden="1" w:unhideWhenUsed="1"/>
+    <w:lsdException w:name="HTML Acronym" w:semiHidden="1" w:unhideWhenUsed="1"/>
+    <w:lsdException w:name="HTML Address" w:semiHidden="1" w:unhideWhenUsed="1"/>
+    <w:lsdException w:name="HTML Cite" w:semiHidden="1" w:unhideWhenUsed="1"/>
+    <w:lsdException w:name="HTML Code" w:semiHidden="1" w:unhideWhenUsed="1"/>
+    <w:lsdException w:name="HTML Definition" w:semiHidden="1" w:unhideWhenUsed="1"/>
+    <w:lsdException w:name="HTML Keyboard" w:semiHidden="1" w:unhideWhenUsed="1"/>
+    <w:lsdException w:name="HTML Preformatted" w:semiHidden="1" w:unhideWhenUsed="1"/>
+    <w:lsdException w:name="HTML Sample" w:semiHidden="1" w:unhideWhenUsed="1"/>
+    <w:lsdException w:name="HTML Typewriter" w:semiHidden="1" w:unhideWhenUsed="1"/>
+    <w:lsdException w:name="HTML Variable" w:semiHidden="1" w:unhideWhenUsed="1"/>
+    <w:lsdException w:name="Normal Table" w:semiHidden="1" w:unhideWhenUsed="1"/>
+    <w:lsdException w:name="annotation subject" w:semiHidden="1" w:unhideWhenUsed="1"/>
+    <w:lsdException w:name="No List" w:semiHidden="1" w:unhideWhenUsed="1"/>
+    <w:lsdException w:name="Outline List 1" w:semiHidden="1" w:unhideWhenUsed="1"/>
+    <w:lsdException w:name="Outline List 2" w:semiHidden="1" w:unhideWhenUsed="1"/>
+    <w:lsdException w:name="Outline List 3" w:semiHidden="1" w:unhideWhenUsed="1"/>
+    <w:lsdException w:name="Table Simple 1" w:semiHidden="1" w:unhideWhenUsed="1"/>
+    <w:lsdException w:name="Table Simple 2" w:semiHidden="1" w:unhideWhenUsed="1"/>
+    <w:lsdException w:name="Table Simple 3" w:semiHidden="1" w:unhideWhenUsed="1"/>
+    <w:lsdException w:name="Table Classic 1" w:semiHidden="1" w:unhideWhenUsed="1"/>
+    <w:lsdException w:name="Table Classic 2" w:semiHidden="1" w:unhideWhenUsed="1"/>
+    <w:lsdException w:name="Table Classic 3" w:semiHidden="1" w:unhideWhenUsed="1"/>
+    <w:lsdException w:name="Table Classic 4" w:semiHidden="1" w:unhideWhenUsed="1"/>
+    <w:lsdException w:name="Table Colorful 1" w:semiHidden="1" w:unhideWhenUsed="1"/>
+    <w:lsdException w:name="Table Colorful 2" w:semiHidden="1" w:unhideWhenUsed="1"/>
+    <w:lsdException w:name="Table Colorful 3" w:semiHidden="1" w:unhideWhenUsed="1"/>
+    <w:lsdException w:name="Table Columns 1" w:semiHidden="1" w:unhideWhenUsed="1"/>
+    <w:lsdException w:name="Table Columns 2" w:semiHidden="1" w:unhideWhenUsed="1"/>
+    <w:lsdException w:name="Table Columns 3" w:semiHidden="1" w:unhideWhenUsed="1"/>
+    <w:lsdException w:name="Table Columns 4" w:semiHidden="1" w:unhideWhenUsed="1"/>
+    <w:lsdException w:name="Table Columns 5" w:semiHidden="1" w:unhideWhenUsed="1"/>
+    <w:lsdException w:name="Table Grid 1" w:semiHidden="1" w:unhideWhenUsed="1"/>
+    <w:lsdException w:name="Table Grid 2" w:semiHidden="1" w:unhideWhenUsed="1"/>
+    <w:lsdException w:name="Table Grid 3" w:semiHidden="1" w:unhideWhenUsed="1"/>
+    <w:lsdException w:name="Table Grid 4" w:semiHidden="1" w:unhideWhenUsed="1"/>
+    <w:lsdException w:name="Table Grid 5" w:semiHidden="1" w:unhideWhenUsed="1"/>
+    <w:lsdException w:name="Table Grid 6" w:semiHidden="1" w:unhideWhenUsed="1"/>
+    <w:lsdException w:name="Table Grid 7" w:semiHidden="1" w:unhideWhenUsed="1"/>
+    <w:lsdException w:name="Table Grid 8" w:semiHidden="1" w:unhideWhenUsed="1"/>
+    <w:lsdException w:name="Table List 1" w:semiHidden="1" w:unhideWhenUsed="1"/>
+    <w:lsdException w:name="Table List 2" w:semiHidden="1" w:unhideWhenUsed="1"/>
+    <w:lsdException w:name="Table List 3" w:semiHidden="1" w:unhideWhenUsed="1"/>
+    <w:lsdException w:name="Table List 4" w:semiHidden="1" w:unhideWhenUsed="1"/>
+    <w:lsdException w:name="Table List 5" w:semiHidden="1" w:unhideWhenUsed="1"/>
+    <w:lsdException w:name="Table List 6" w:semiHidden="1" w:unhideWhenUsed="1"/>
+    <w:lsdException w:name="Table List 7" w:semiHidden="1" w:unhideWhenUsed="1"/>
+    <w:lsdException w:name="Table List 8" w:semiHidden="1" w:unhideWhenUsed="1"/>
+    <w:lsdException w:name="Table 3D effects 1" w:semiHidden="1" w:unhideWhenUsed="1"/>
+    <w:lsdException w:name="Table 3D effects 2" w:semiHidden="1" w:unhideWhenUsed="1"/>
+    <w:lsdException w:name="Table 3D effects 3" w:semiHidden="1" w:unhideWhenUsed="1"/>
+    <w:lsdException w:name="Table Contemporary" w:semiHidden="1" w:unhideWhenUsed="1"/>
+    <w:lsdException w:name="Table Elegant" w:semiHidden="1" w:unhideWhenUsed="1"/>
+    <w:lsdException w:name="Table Professional" w:semiHidden="1" w:unhideWhenUsed="1"/>
+    <w:lsdException w:name="Table Subtle 1" w:semiHidden="1" w:unhideWhenUsed="1"/>
+    <w:lsdException w:name="Table Subtle 2" w:semiHidden="1" w:unhideWhenUsed="1"/>
+    <w:lsdException w:name="Table Web 1" w:semiHidden="1" w:unhideWhenUsed="1"/>
+    <w:lsdException w:name="Table Web 2" w:semiHidden="1" w:unhideWhenUsed="1"/>
+    <w:lsdException w:name="Table Web 3" w:semiHidden="1" w:unhideWhenUsed="1"/>
+    <w:lsdException w:name="Balloon Text" w:semiHidden="1" w:unhideWhenUsed="1"/>
+    <w:lsdException w:name="Table Grid" w:uiPriority="59"/>
+    <w:lsdException w:name="Table Theme" w:semiHidden="1" w:unhideWhenUsed="1"/>
+    <w:lsdException w:name="Placeholder Text" w:semiHidden="1"/>
+    <w:lsdException w:name="No Spacing" w:uiPriority="1"/>
+    <w:lsdException w:name="Light Shading" w:uiPriority="60"/>
+    <w:lsdException w:name="Light List" w:uiPriority="61"/>
+    <w:lsdException w:name="Light Grid" w:uiPriority="62"/>
+    <w:lsdException w:name="Medium Shading 1" w:uiPriority="63"/>
+    <w:lsdException w:name="Medium Shading 2" w:uiPriority="64"/>
+    <w:lsdException w:name="Medium List 1" w:uiPriority="65"/>
+    <w:lsdException w:name="Medium List 2" w:uiPriority="66"/>
+    <w:lsdException w:name="Medium Grid 1" w:uiPriority="67"/>
+    <w:lsdException w:name="Medium Grid 2" w:uiPriority="68"/>
+    <w:lsdException w:name="Medium Grid 3" w:uiPriority="69"/>
+    <w:lsdException w:name="Dark List" w:uiPriority="70"/>
+    <w:lsdException w:name="Colorful Shading" w:uiPriority="71"/>
+    <w:lsdException w:name="Colorful List" w:uiPriority="72"/>
+    <w:lsdException w:name="Colorful Grid" w:uiPriority="73"/>
+    <w:lsdException w:name="Light Shading Accent 1" w:uiPriority="60"/>
+    <w:lsdException w:name="Light List Accent 1" w:uiPriority="61"/>
+    <w:lsdException w:name="Light Grid Accent 1" w:uiPriority="62"/>
+    <w:lsdException w:name="Medium Shading 1 Accent 1" w:uiPriority="63"/>
+    <w:lsdException w:name="Medium Shading 2 Accent 1" w:uiPriority="64"/>
+    <w:lsdException w:name="Medium List 1 Accent 1" w:uiPriority="65"/>
+    <w:lsdException w:name="Revision" w:semiHidden="1"/>
+    <w:lsdException w:name="List Paragraph" w:uiPriority="34" w:qFormat="1"/>
+    <w:lsdException w:name="Quote" w:uiPriority="29"/>
+    <w:lsdException w:name="Intense Quote" w:uiPriority="30"/>
+    <w:lsdException w:name="Medium List 2 Accent 1" w:uiPriority="66"/>
+    <w:lsdException w:name="Medium Grid 1 Accent 1" w:uiPriority="67"/>
+    <w:lsdException w:name="Medium Grid 2 Accent 1" w:uiPriority="68"/>
+    <w:lsdException w:name="Medium Grid 3 Accent 1" w:uiPriority="69"/>
+    <w:lsdException w:name="Dark List Accent 1" w:uiPriority="70"/>
+    <w:lsdException w:name="Colorful Shading Accent 1" w:uiPriority="71"/>
+    <w:lsdException w:name="Colorful List Accent 1" w:uiPriority="72"/>
+    <w:lsdException w:name="Colorful Grid Accent 1" w:uiPriority="73"/>
+    <w:lsdException w:name="Light Shading Accent 2" w:uiPriority="60"/>
+    <w:lsdException w:name="Light List Accent 2" w:uiPriority="61"/>
+    <w:lsdException w:name="Light Grid Accent 2" w:uiPriority="62"/>
+    <w:lsdException w:name="Medium Shading 1 Accent 2" w:uiPriority="63"/>
+    <w:lsdException w:name="Medium Shading 2 Accent 2" w:uiPriority="64"/>
+    <w:lsdException w:name="Medium List 1 Accent 2" w:uiPriority="65"/>
+    <w:lsdException w:name="Medium List 2 Accent 2" w:uiPriority="66"/>
+    <w:lsdException w:name="Medium Grid 1 Accent 2" w:uiPriority="67"/>
+    <w:lsdException w:name="Medium Grid 2 Accent 2" w:uiPriority="68"/>
+    <w:lsdException w:name="Medium Grid 3 Accent 2" w:uiPriority="69"/>
+    <w:lsdException w:name="Dark List Accent 2" w:uiPriority="70"/>
+    <w:lsdException w:name="Colorful Shading Accent 2" w:uiPriority="71"/>
+    <w:lsdException w:name="Colorful List Accent 2" w:uiPriority="72"/>
+    <w:lsdException w:name="Colorful Grid Accent 2" w:uiPriority="73"/>
+    <w:lsdException w:name="Light Shading Accent 3" w:uiPriority="60"/>
+    <w:lsdException w:name="Light List Accent 3" w:uiPriority="61"/>
+    <w:lsdException w:name="Light Grid Accent 3" w:uiPriority="62"/>
+    <w:lsdException w:name="Medium Shading 1 Accent 3" w:uiPriority="63"/>
+    <w:lsdException w:name="Medium Shading 2 Accent 3" w:uiPriority="64"/>
+    <w:lsdException w:name="Medium List 1 Accent 3" w:uiPriority="65"/>
+    <w:lsdException w:name="Medium List 2 Accent 3" w:uiPriority="66"/>
+    <w:lsdException w:name="Medium Grid 1 Accent 3" w:uiPriority="67"/>
+    <w:lsdException w:name="Medium Grid 2 Accent 3" w:uiPriority="68"/>
+    <w:lsdException w:name="Medium Grid 3 Accent 3" w:uiPriority="69"/>
+    <w:lsdException w:name="Dark List Accent 3" w:uiPriority="70"/>
+    <w:lsdException w:name="Colorful Shading Accent 3" w:uiPriority="71"/>
+    <w:lsdException w:name="Colorful List Accent 3" w:uiPriority="72"/>
+    <w:lsdException w:name="Colorful Grid Accent 3" w:uiPriority="73"/>
+    <w:lsdException w:name="Light Shading Accent 4" w:uiPriority="60"/>
+    <w:lsdException w:name="Light List Accent 4" w:uiPriority="61"/>
+    <w:lsdException w:name="Light Grid Accent 4" w:uiPriority="62"/>
+    <w:lsdException w:name="Medium Shading 1 Accent 4" w:uiPriority="63"/>
+    <w:lsdException w:name="Medium Shading 2 Accent 4" w:uiPriority="64"/>
+    <w:lsdException w:name="Medium List 1 Accent 4" w:uiPriority="65"/>
+    <w:lsdException w:name="Medium List 2 Accent 4" w:uiPriority="66"/>
+    <w:lsdException w:name="Medium Grid 1 Accent 4" w:uiPriority="67"/>
+    <w:lsdException w:name="Medium Grid 2 Accent 4" w:uiPriority="68"/>
+    <w:lsdException w:name="Medium Grid 3 Accent 4" w:uiPriority="69"/>
+    <w:lsdException w:name="Dark List Accent 4" w:uiPriority="70"/>
+    <w:lsdException w:name="Colorful Shading Accent 4" w:uiPriority="71"/>
+    <w:lsdException w:name="Colorful List Accent 4" w:uiPriority="72"/>
+    <w:lsdException w:name="Colorful Grid Accent 4" w:uiPriority="73"/>
+    <w:lsdException w:name="Light Shading Accent 5" w:uiPriority="60"/>
+    <w:lsdException w:name="Light List Accent 5" w:uiPriority="61"/>
+    <w:lsdException w:name="Light Grid Accent 5" w:uiPriority="62"/>
+    <w:lsdException w:name="Medium Shading 1 Accent 5" w:uiPriority="63"/>
+    <w:lsdException w:name="Medium Shading 2 Accent 5" w:uiPriority="64"/>
+    <w:lsdException w:name="Medium List 1 Accent 5" w:uiPriority="65"/>
+    <w:lsdException w:name="Medium List 2 Accent 5" w:uiPriority="66"/>
+    <w:lsdException w:name="Medium Grid 1 Accent 5" w:uiPriority="67"/>
+    <w:lsdException w:name="Medium Grid 2 Accent 5" w:uiPriority="68"/>
+    <w:lsdException w:name="Medium Grid 3 Accent 5" w:uiPriority="69"/>
+    <w:lsdException w:name="Dark List Accent 5" w:uiPriority="70"/>
+    <w:lsdException w:name="Colorful Shading Accent 5" w:uiPriority="71"/>
+    <w:lsdException w:name="Colorful List Accent 5" w:uiPriority="72"/>
+    <w:lsdException w:name="Colorful Grid Accent 5" w:uiPriority="73"/>
+    <w:lsdException w:name="Light Shading Accent 6" w:uiPriority="60"/>
+    <w:lsdException w:name="Light List Accent 6" w:uiPriority="61"/>
+    <w:lsdException w:name="Light Grid Accent 6" w:uiPriority="62"/>
+    <w:lsdException w:name="Medium Shading 1 Accent 6" w:uiPriority="63"/>
+    <w:lsdException w:name="Medium Shading 2 Accent 6" w:uiPriority="64"/>
+    <w:lsdException w:name="Medium List 1 Accent 6" w:uiPriority="65"/>
+    <w:lsdException w:name="Medium List 2 Accent 6" w:uiPriority="66"/>
+    <w:lsdException w:name="Medium Grid 1 Accent 6" w:uiPriority="67"/>
+    <w:lsdException w:name="Medium Grid 2 Accent 6" w:uiPriority="68"/>
+    <w:lsdException w:name="Medium Grid 3 Accent 6" w:uiPriority="69"/>
+    <w:lsdException w:name="Dark List Accent 6" w:uiPriority="70"/>
+    <w:lsdException w:name="Colorful Shading Accent 6" w:uiPriority="71"/>
+    <w:lsdException w:name="Colorful List Accent 6" w:uiPriority="72"/>
+    <w:lsdException w:name="Colorful Grid Accent 6" w:uiPriority="73"/>
+    <w:lsdException w:name="Subtle Emphasis" w:uiPriority="19"/>
+    <w:lsdException w:name="Intense Emphasis" w:uiPriority="21"/>
+    <w:lsdException w:name="Subtle Reference" w:uiPriority="31"/>
+    <w:lsdException w:name="Intense Reference" w:uiPriority="32"/>
+    <w:lsdException w:name="Book Title" w:uiPriority="33"/>
+    <w:lsdException w:name="Bibliography" w:semiHidden="1" w:uiPriority="37" w:unhideWhenUsed="1"/>
+    <w:lsdException w:name="TOC Heading" w:semiHidden="1" w:uiPriority="39" w:unhideWhenUsed="1"/>
+    <w:lsdException w:name="Plain Table 1" w:uiPriority="41"/>
+    <w:lsdException w:name="Plain Table 2" w:uiPriority="42"/>
+    <w:lsdException w:name="Plain Table 3" w:uiPriority="43"/>
+    <w:lsdException w:name="Plain Table 4" w:uiPriority="44"/>
+    <w:lsdException w:name="Plain Table 5" w:uiPriority="45"/>
+    <w:lsdException w:name="Grid Table Light" w:uiPriority="40"/>
+    <w:lsdException w:name="Grid Table 1 Light" w:uiPriority="46"/>
+    <w:lsdException w:name="Grid Table 2" w:uiPriority="47"/>
+    <w:lsdException w:name="Grid Table 3" w:uiPriority="48"/>
+    <w:lsdException w:name="Grid Table 4" w:uiPriority="49"/>
+    <w:lsdException w:name="Grid Table 5 Dark" w:uiPriority="50"/>
+    <w:lsdException w:name="Grid Table 6 Colorful" w:uiPriority="51"/>
+    <w:lsdException w:name="Grid Table 7 Colorful" w:uiPriority="52"/>
+    <w:lsdException w:name="Grid Table 1 Light Accent 1" w:uiPriority="46"/>
+    <w:lsdException w:name="Grid Table 2 Accent 1" w:uiPriority="47"/>
+    <w:lsdException w:name="Grid Table 3 Accent 1" w:uiPriority="48"/>
+    <w:lsdException w:name="Grid Table 4 Accent 1" w:uiPriority="49"/>
+    <w:lsdException w:name="Grid Table 5 Dark Accent 1" w:uiPriority="50"/>
+    <w:lsdException w:name="Grid Table 6 Colorful Accent 1" w:uiPriority="51"/>
+    <w:lsdException w:name="Grid Table 7 Colorful Accent 1" w:uiPriority="52"/>
+    <w:lsdException w:name="Grid Table 1 Light Accent 2" w:uiPriority="46"/>
+    <w:lsdException w:name="Grid Table 2 Accent 2" w:uiPriority="47"/>
+    <w:lsdException w:name="Grid Table 3 Accent 2" w:uiPriority="48"/>
+    <w:lsdException w:name="Grid Table 4 Accent 2" w:uiPriority="49"/>
+    <w:lsdException w:name="Grid Table 5 Dark Accent 2" w:uiPriority="50"/>
+    <w:lsdException w:name="Grid Table 6 Colorful Accent 2" w:uiPriority="51"/>
+    <w:lsdException w:name="Grid Table 7 Colorful Accent 2" w:uiPriority="52"/>
+    <w:lsdException w:name="Grid Table 1 Light Accent 3" w:uiPriority="46"/>
+    <w:lsdException w:name="Grid Table 2 Accent 3" w:uiPriority="47"/>
+    <w:lsdException w:name="Grid Table 3 Accent 3" w:uiPriority="48"/>
+    <w:lsdException w:name="Grid Table 4 Accent 3" w:uiPriority="49"/>
+    <w:lsdException w:name="Grid Table 5 Dark Accent 3" w:uiPriority="50"/>
+    <w:lsdException w:name="Grid Table 6 Colorful Accent 3" w:uiPriority="51"/>
+    <w:lsdException w:name="Grid Table 7 Colorful Accent 3" w:uiPriority="52"/>
+    <w:lsdException w:name="Grid Table 1 Light Accent 4" w:uiPriority="46"/>
+    <w:lsdException w:name="Grid Table 2 Accent 4" w:uiPriority="47"/>
+    <w:lsdException w:name="Grid Table 3 Accent 4" w:uiPriority="48"/>
+    <w:lsdException w:name="Grid Table 4 Accent 4" w:uiPriority="49"/>
+    <w:lsdException w:name="Grid Table 5 Dark Accent 4" w:uiPriority="50"/>
+    <w:lsdException w:name="Grid Table 6 Colorful Accent 4" w:uiPriority="51"/>
+    <w:lsdException w:name="Grid Table 7 Colorful Accent 4" w:uiPriority="52"/>
+    <w:lsdException w:name="Grid Table 1 Light Accent 5" w:uiPriority="46"/>
+    <w:lsdException w:name="Grid Table 2 Accent 5" w:uiPriority="47"/>
+    <w:lsdException w:name="Grid Table 3 Accent 5" w:uiPriority="48"/>
+    <w:lsdException w:name="Grid Table 4 Accent 5" w:uiPriority="49"/>
+    <w:lsdException w:name="Grid Table 5 Dark Accent 5" w:uiPriority="50"/>
+    <w:lsdException w:name="Grid Table 6 Colorful Accent 5" w:uiPriority="51"/>
+    <w:lsdException w:name="Grid Table 7 Colorful Accent 5" w:uiPriority="52"/>
+    <w:lsdException w:name="Grid Table 1 Light Accent 6" w:uiPriority="46"/>
+    <w:lsdException w:name="Grid Table 2 Accent 6" w:uiPriority="47"/>
+    <w:lsdException w:name="Grid Table 3 Accent 6" w:uiPriority="48"/>
+    <w:lsdException w:name="Grid Table 4 Accent 6" w:uiPriority="49"/>
+    <w:lsdException w:name="Grid Table 5 Dark Accent 6" w:uiPriority="50"/>
+    <w:lsdException w:name="Grid Table 6 Colorful Accent 6" w:uiPriority="51"/>
+    <w:lsdException w:name="Grid Table 7 Colorful Accent 6" w:uiPriority="52"/>
+    <w:lsdException w:name="List Table 1 Light" w:uiPriority="46"/>
+    <w:lsdException w:name="List Table 2" w:uiPriority="47"/>
+    <w:lsdException w:name="List Table 3" w:uiPriority="48"/>
+    <w:lsdException w:name="List Table 4" w:uiPriority="49"/>
+    <w:lsdException w:name="List Table 5 Dark" w:uiPriority="50"/>
+    <w:lsdException w:name="List Table 6 Colorful" w:uiPriority="51"/>
+    <w:lsdException w:name="List Table 7 Colorful" w:uiPriority="52"/>
+    <w:lsdException w:name="List Table 1 Light Accent 1" w:uiPriority="46"/>
+    <w:lsdException w:name="List Table 2 Accent 1" w:uiPriority="47"/>
+    <w:lsdException w:name="List Table 3 Accent 1" w:uiPriority="48"/>
+    <w:lsdException w:name="List Table 4 Accent 1" w:uiPriority="49"/>
+    <w:lsdException w:name="List Table 5 Dark Accent 1" w:uiPriority="50"/>
+    <w:lsdException w:name="List Table 6 Colorful Accent 1" w:uiPriority="51"/>
+    <w:lsdException w:name="List Table 7 Colorful Accent 1" w:uiPriority="52"/>
+    <w:lsdException w:name="List Table 1 Light Accent 2" w:uiPriority="46"/>
+    <w:lsdException w:name="List Table 2 Accent 2" w:uiPriority="47"/>
+    <w:lsdException w:name="List Table 3 Accent 2" w:uiPriority="48"/>
+    <w:lsdException w:name="List Table 4 Accent 2" w:uiPriority="49"/>
+    <w:lsdException w:name="List Table 5 Dark Accent 2" w:uiPriority="50"/>
+    <w:lsdException w:name="List Table 6 Colorful Accent 2" w:uiPriority="51"/>
+    <w:lsdException w:name="List Table 7 Colorful Accent 2" w:uiPriority="52"/>
+    <w:lsdException w:name="List Table 1 Light Accent 3" w:uiPriority="46"/>
+    <w:lsdException w:name="List Table 2 Accent 3" w:uiPriority="47"/>
+    <w:lsdException w:name="List Table 3 Accent 3" w:uiPriority="48"/>
+    <w:lsdException w:name="List Table 4 Accent 3" w:uiPriority="49"/>
+    <w:lsdException w:name="List Table 5 Dark Accent 3" w:uiPriority="50"/>
+    <w:lsdException w:name="List Table 6 Colorful Accent 3" w:uiPriority="51"/>
+    <w:lsdException w:name="List Table 7 Colorful Accent 3" w:uiPriority="52"/>
+    <w:lsdException w:name="List Table 1 Light Accent 4" w:uiPriority="46"/>
+    <w:lsdException w:name="List Table 2 Accent 4" w:uiPriority="47"/>
+    <w:lsdException w:name="List Table 3 Accent 4" w:uiPriority="48"/>
+    <w:lsdException w:name="List Table 4 Accent 4" w:uiPriority="49"/>
+    <w:lsdException w:name="List Table 5 Dark Accent 4" w:uiPriority="50"/>
+    <w:lsdException w:name="List Table 6 Colorful Accent 4" w:uiPriority="51"/>
+    <w:lsdException w:name="List Table 7 Colorful Accent 4" w:uiPriority="52"/>
+    <w:lsdException w:name="List Table 1 Light Accent 5" w:uiPriority="46"/>
+    <w:lsdException w:name="List Table 2 Accent 5" w:uiPriority="47"/>
+    <w:lsdException w:name="List Table 3 Accent 5" w:uiPriority="48"/>
+    <w:lsdException w:name="List Table 4 Accent 5" w:uiPriority="49"/>
+    <w:lsdException w:name="List Table 5 Dark Accent 5" w:uiPriority="50"/>
+    <w:lsdException w:name="List Table 6 Colorful Accent 5" w:uiPriority="51"/>
+    <w:lsdException w:name="List Table 7 Colorful Accent 5" w:uiPriority="52"/>
+    <w:lsdException w:name="List Table 1 Light Accent 6" w:uiPriority="46"/>
+    <w:lsdException w:name="List Table 2 Accent 6" w:uiPriority="47"/>
+    <w:lsdException w:name="List Table 3 Accent 6" w:uiPriority="48"/>
+    <w:lsdException w:name="List Table 4 Accent 6" w:uiPriority="49"/>
+    <w:lsdException w:name="List Table 5 Dark Accent 6" w:uiPriority="50"/>
+    <w:lsdException w:name="List Table 6 Colorful Accent 6" w:uiPriority="51"/>
+    <w:lsdException w:name="List Table 7 Colorful Accent 6" w:uiPriority="52"/>
   </w:latentStyles>
   <w:style w:type="paragraph" w:default="1" w:styleId="Normal">
     <w:name w:val="Normal"/>
@@ -30397,7 +30690,6 @@
       <w:lang w:val="en-GB" w:eastAsia="ja-JP"/>
     </w:rPr>
     <w:tblPr>
-      <w:tblInd w:w="0" w:type="dxa"/>
       <w:tblBorders>
         <w:top w:val="single" w:sz="4" w:space="0" w:color="auto"/>
         <w:left w:val="single" w:sz="4" w:space="0" w:color="auto"/>
@@ -30406,12 +30698,6 @@
         <w:insideH w:val="single" w:sz="4" w:space="0" w:color="auto"/>
         <w:insideV w:val="single" w:sz="4" w:space="0" w:color="auto"/>
       </w:tblBorders>
-      <w:tblCellMar>
-        <w:top w:w="0" w:type="dxa"/>
-        <w:left w:w="108" w:type="dxa"/>
-        <w:bottom w:w="0" w:type="dxa"/>
-        <w:right w:w="108" w:type="dxa"/>
-      </w:tblCellMar>
     </w:tblPr>
   </w:style>
   <w:style w:type="paragraph" w:styleId="Header">
@@ -30539,7 +30825,6 @@
     <w:tblPr>
       <w:tblStyleRowBandSize w:val="1"/>
       <w:tblStyleColBandSize w:val="1"/>
-      <w:tblInd w:w="0" w:type="dxa"/>
       <w:tblBorders>
         <w:top w:val="single" w:sz="8" w:space="0" w:color="000000" w:themeColor="text1"/>
         <w:left w:val="single" w:sz="8" w:space="0" w:color="000000" w:themeColor="text1"/>
@@ -30548,12 +30833,6 @@
         <w:insideH w:val="single" w:sz="8" w:space="0" w:color="000000" w:themeColor="text1"/>
         <w:insideV w:val="single" w:sz="8" w:space="0" w:color="000000" w:themeColor="text1"/>
       </w:tblBorders>
-      <w:tblCellMar>
-        <w:top w:w="0" w:type="dxa"/>
-        <w:left w:w="108" w:type="dxa"/>
-        <w:bottom w:w="0" w:type="dxa"/>
-        <w:right w:w="108" w:type="dxa"/>
-      </w:tblCellMar>
     </w:tblPr>
     <w:tblStylePr w:type="firstRow">
       <w:pPr>
@@ -31061,17 +31340,10 @@
     <w:tblPr>
       <w:tblStyleRowBandSize w:val="1"/>
       <w:tblStyleColBandSize w:val="1"/>
-      <w:tblInd w:w="0" w:type="dxa"/>
       <w:tblBorders>
         <w:top w:val="single" w:sz="8" w:space="0" w:color="4BACC6" w:themeColor="accent5"/>
         <w:bottom w:val="single" w:sz="8" w:space="0" w:color="4BACC6" w:themeColor="accent5"/>
       </w:tblBorders>
-      <w:tblCellMar>
-        <w:top w:w="0" w:type="dxa"/>
-        <w:left w:w="108" w:type="dxa"/>
-        <w:bottom w:w="0" w:type="dxa"/>
-        <w:right w:w="108" w:type="dxa"/>
-      </w:tblCellMar>
     </w:tblPr>
     <w:tblStylePr w:type="firstRow">
       <w:pPr>
@@ -31316,12 +31588,6 @@
         <w:insideH w:val="single" w:sz="2" w:space="0" w:color="95B3D7" w:themeColor="accent1" w:themeTint="99"/>
         <w:insideV w:val="single" w:sz="2" w:space="0" w:color="95B3D7" w:themeColor="accent1" w:themeTint="99"/>
       </w:tblBorders>
-      <w:tblCellMar>
-        <w:top w:w="0" w:type="dxa"/>
-        <w:left w:w="108" w:type="dxa"/>
-        <w:bottom w:w="0" w:type="dxa"/>
-        <w:right w:w="108" w:type="dxa"/>
-      </w:tblCellMar>
     </w:tblPr>
     <w:tblStylePr w:type="firstRow">
       <w:rPr>
@@ -31388,19 +31654,12 @@
     <w:tblPr>
       <w:tblStyleRowBandSize w:val="1"/>
       <w:tblStyleColBandSize w:val="1"/>
-      <w:tblInd w:w="0" w:type="dxa"/>
       <w:tblBorders>
         <w:top w:val="single" w:sz="2" w:space="0" w:color="D99594" w:themeColor="accent2" w:themeTint="99"/>
         <w:bottom w:val="single" w:sz="2" w:space="0" w:color="D99594" w:themeColor="accent2" w:themeTint="99"/>
         <w:insideH w:val="single" w:sz="2" w:space="0" w:color="D99594" w:themeColor="accent2" w:themeTint="99"/>
         <w:insideV w:val="single" w:sz="2" w:space="0" w:color="D99594" w:themeColor="accent2" w:themeTint="99"/>
       </w:tblBorders>
-      <w:tblCellMar>
-        <w:top w:w="0" w:type="dxa"/>
-        <w:left w:w="108" w:type="dxa"/>
-        <w:bottom w:w="0" w:type="dxa"/>
-        <w:right w:w="108" w:type="dxa"/>
-      </w:tblCellMar>
     </w:tblPr>
     <w:tblStylePr w:type="firstRow">
       <w:rPr>
@@ -31470,7 +31729,6 @@
     <w:tblPr>
       <w:tblStyleRowBandSize w:val="1"/>
       <w:tblStyleColBandSize w:val="1"/>
-      <w:tblInd w:w="0" w:type="dxa"/>
       <w:tblBorders>
         <w:top w:val="single" w:sz="8" w:space="0" w:color="4F81BD" w:themeColor="accent1"/>
         <w:left w:val="single" w:sz="8" w:space="0" w:color="4F81BD" w:themeColor="accent1"/>
@@ -31480,9 +31738,7 @@
         <w:insideV w:val="single" w:sz="8" w:space="0" w:color="4F81BD" w:themeColor="accent1"/>
       </w:tblBorders>
       <w:tblCellMar>
-        <w:top w:w="0" w:type="dxa"/>
         <w:left w:w="0" w:type="dxa"/>
-        <w:bottom w:w="0" w:type="dxa"/>
         <w:right w:w="0" w:type="dxa"/>
       </w:tblCellMar>
     </w:tblPr>
@@ -31602,19 +31858,12 @@
     <w:tblPr>
       <w:tblStyleRowBandSize w:val="1"/>
       <w:tblStyleColBandSize w:val="1"/>
-      <w:tblInd w:w="0" w:type="dxa"/>
       <w:tblBorders>
         <w:top w:val="single" w:sz="8" w:space="0" w:color="4BACC6" w:themeColor="accent5"/>
         <w:left w:val="single" w:sz="8" w:space="0" w:color="4BACC6" w:themeColor="accent5"/>
         <w:bottom w:val="single" w:sz="8" w:space="0" w:color="4BACC6" w:themeColor="accent5"/>
         <w:right w:val="single" w:sz="8" w:space="0" w:color="4BACC6" w:themeColor="accent5"/>
       </w:tblBorders>
-      <w:tblCellMar>
-        <w:top w:w="0" w:type="dxa"/>
-        <w:left w:w="108" w:type="dxa"/>
-        <w:bottom w:w="0" w:type="dxa"/>
-        <w:right w:w="108" w:type="dxa"/>
-      </w:tblCellMar>
     </w:tblPr>
     <w:tblStylePr w:type="firstRow">
       <w:pPr>
@@ -31745,17 +31994,10 @@
     <w:tblPr>
       <w:tblStyleRowBandSize w:val="1"/>
       <w:tblStyleColBandSize w:val="1"/>
-      <w:tblInd w:w="0" w:type="dxa"/>
       <w:tblBorders>
         <w:top w:val="single" w:sz="8" w:space="0" w:color="4F81BD" w:themeColor="accent1"/>
         <w:bottom w:val="single" w:sz="8" w:space="0" w:color="4F81BD" w:themeColor="accent1"/>
       </w:tblBorders>
-      <w:tblCellMar>
-        <w:top w:w="0" w:type="dxa"/>
-        <w:left w:w="108" w:type="dxa"/>
-        <w:bottom w:w="0" w:type="dxa"/>
-        <w:right w:w="108" w:type="dxa"/>
-      </w:tblCellMar>
     </w:tblPr>
     <w:trPr>
       <w:cantSplit/>
@@ -31851,7 +32093,6 @@
     <w:tblPr>
       <w:tblStyleRowBandSize w:val="1"/>
       <w:tblStyleColBandSize w:val="1"/>
-      <w:tblInd w:w="0" w:type="dxa"/>
       <w:tblBorders>
         <w:top w:val="single" w:sz="8" w:space="0" w:color="000000" w:themeColor="text1"/>
         <w:left w:val="single" w:sz="8" w:space="0" w:color="000000" w:themeColor="text1"/>
@@ -31860,2420 +32101,6 @@
         <w:insideH w:val="single" w:sz="8" w:space="0" w:color="000000" w:themeColor="text1"/>
         <w:insideV w:val="single" w:sz="8" w:space="0" w:color="000000" w:themeColor="text1"/>
       </w:tblBorders>
-      <w:tblCellMar>
-        <w:top w:w="0" w:type="dxa"/>
-        <w:left w:w="108" w:type="dxa"/>
-        <w:bottom w:w="0" w:type="dxa"/>
-        <w:right w:w="108" w:type="dxa"/>
-      </w:tblCellMar>
-    </w:tblPr>
-    <w:tblStylePr w:type="firstRow">
-      <w:pPr>
-        <w:spacing w:before="0" w:after="0" w:line="240" w:lineRule="auto"/>
-      </w:pPr>
-      <w:rPr>
-        <w:rFonts w:asciiTheme="majorHAnsi" w:eastAsiaTheme="majorEastAsia" w:hAnsiTheme="majorHAnsi" w:cstheme="majorBidi"/>
-        <w:b/>
-        <w:bCs/>
-      </w:rPr>
-      <w:tblPr/>
-      <w:tcPr>
-        <w:tcBorders>
-          <w:top w:val="single" w:sz="8" w:space="0" w:color="000000" w:themeColor="text1"/>
-          <w:left w:val="single" w:sz="8" w:space="0" w:color="000000" w:themeColor="text1"/>
-          <w:bottom w:val="single" w:sz="18" w:space="0" w:color="000000" w:themeColor="text1"/>
-          <w:right w:val="single" w:sz="8" w:space="0" w:color="000000" w:themeColor="text1"/>
-          <w:insideH w:val="nil"/>
-          <w:insideV w:val="single" w:sz="8" w:space="0" w:color="000000" w:themeColor="text1"/>
-        </w:tcBorders>
-      </w:tcPr>
-    </w:tblStylePr>
-    <w:tblStylePr w:type="lastRow">
-      <w:pPr>
-        <w:spacing w:before="0" w:after="0" w:line="240" w:lineRule="auto"/>
-      </w:pPr>
-      <w:rPr>
-        <w:rFonts w:asciiTheme="majorHAnsi" w:eastAsiaTheme="majorEastAsia" w:hAnsiTheme="majorHAnsi" w:cstheme="majorBidi"/>
-        <w:b/>
-        <w:bCs/>
-      </w:rPr>
-      <w:tblPr/>
-      <w:tcPr>
-        <w:tcBorders>
-          <w:top w:val="double" w:sz="6" w:space="0" w:color="000000" w:themeColor="text1"/>
-          <w:left w:val="single" w:sz="8" w:space="0" w:color="000000" w:themeColor="text1"/>
-          <w:bottom w:val="single" w:sz="8" w:space="0" w:color="000000" w:themeColor="text1"/>
-          <w:right w:val="single" w:sz="8" w:space="0" w:color="000000" w:themeColor="text1"/>
-          <w:insideH w:val="nil"/>
-          <w:insideV w:val="single" w:sz="8" w:space="0" w:color="000000" w:themeColor="text1"/>
-        </w:tcBorders>
-      </w:tcPr>
-    </w:tblStylePr>
-    <w:tblStylePr w:type="firstCol">
-      <w:rPr>
-        <w:rFonts w:asciiTheme="majorHAnsi" w:eastAsiaTheme="majorEastAsia" w:hAnsiTheme="majorHAnsi" w:cstheme="majorBidi"/>
-        <w:b/>
-        <w:bCs/>
-      </w:rPr>
-    </w:tblStylePr>
-    <w:tblStylePr w:type="lastCol">
-      <w:rPr>
-        <w:rFonts w:asciiTheme="majorHAnsi" w:eastAsiaTheme="majorEastAsia" w:hAnsiTheme="majorHAnsi" w:cstheme="majorBidi"/>
-        <w:b/>
-        <w:bCs/>
-      </w:rPr>
-      <w:tblPr/>
-      <w:tcPr>
-        <w:tcBorders>
-          <w:top w:val="single" w:sz="8" w:space="0" w:color="000000" w:themeColor="text1"/>
-          <w:left w:val="single" w:sz="8" w:space="0" w:color="000000" w:themeColor="text1"/>
-          <w:bottom w:val="single" w:sz="8" w:space="0" w:color="000000" w:themeColor="text1"/>
-          <w:right w:val="single" w:sz="8" w:space="0" w:color="000000" w:themeColor="text1"/>
-        </w:tcBorders>
-      </w:tcPr>
-    </w:tblStylePr>
-    <w:tblStylePr w:type="band1Vert">
-      <w:tblPr/>
-      <w:tcPr>
-        <w:tcBorders>
-          <w:top w:val="single" w:sz="8" w:space="0" w:color="000000" w:themeColor="text1"/>
-          <w:left w:val="single" w:sz="8" w:space="0" w:color="000000" w:themeColor="text1"/>
-          <w:bottom w:val="single" w:sz="8" w:space="0" w:color="000000" w:themeColor="text1"/>
-          <w:right w:val="single" w:sz="8" w:space="0" w:color="000000" w:themeColor="text1"/>
-        </w:tcBorders>
-        <w:shd w:val="clear" w:color="auto" w:fill="C0C0C0" w:themeFill="text1" w:themeFillTint="3F"/>
-      </w:tcPr>
-    </w:tblStylePr>
-    <w:tblStylePr w:type="band1Horz">
-      <w:tblPr/>
-      <w:tcPr>
-        <w:tcBorders>
-          <w:top w:val="single" w:sz="8" w:space="0" w:color="000000" w:themeColor="text1"/>
-          <w:left w:val="single" w:sz="8" w:space="0" w:color="000000" w:themeColor="text1"/>
-          <w:bottom w:val="single" w:sz="8" w:space="0" w:color="000000" w:themeColor="text1"/>
-          <w:right w:val="single" w:sz="8" w:space="0" w:color="000000" w:themeColor="text1"/>
-          <w:insideV w:val="single" w:sz="8" w:space="0" w:color="000000" w:themeColor="text1"/>
-        </w:tcBorders>
-        <w:shd w:val="clear" w:color="auto" w:fill="C0C0C0" w:themeFill="text1" w:themeFillTint="3F"/>
-      </w:tcPr>
-    </w:tblStylePr>
-    <w:tblStylePr w:type="band2Horz">
-      <w:tblPr/>
-      <w:tcPr>
-        <w:tcBorders>
-          <w:top w:val="single" w:sz="8" w:space="0" w:color="000000" w:themeColor="text1"/>
-          <w:left w:val="single" w:sz="8" w:space="0" w:color="000000" w:themeColor="text1"/>
-          <w:bottom w:val="single" w:sz="8" w:space="0" w:color="000000" w:themeColor="text1"/>
-          <w:right w:val="single" w:sz="8" w:space="0" w:color="000000" w:themeColor="text1"/>
-          <w:insideV w:val="single" w:sz="8" w:space="0" w:color="000000" w:themeColor="text1"/>
-        </w:tcBorders>
-      </w:tcPr>
-    </w:tblStylePr>
-  </w:style>
-  <w:style w:type="numbering" w:customStyle="1" w:styleId="ULStyle2">
-    <w:name w:val="UL Style 2"/>
-    <w:uiPriority w:val="99"/>
-    <w:rsid w:val="0039277B"/>
-    <w:pPr>
-      <w:numPr>
-        <w:numId w:val="5"/>
-      </w:numPr>
-    </w:pPr>
-  </w:style>
-  <w:style w:type="paragraph" w:customStyle="1" w:styleId="FreeCaption">
-    <w:name w:val="Free Caption"/>
-    <w:basedOn w:val="Normal"/>
-    <w:next w:val="Normal"/>
-    <w:link w:val="FreeCaptionChar"/>
-    <w:qFormat/>
-    <w:rsid w:val="009743C4"/>
-    <w:pPr>
-      <w:keepNext/>
-      <w:keepLines/>
-      <w:spacing w:before="240"/>
-      <w:jc w:val="center"/>
-    </w:pPr>
-    <w:rPr>
-      <w:rFonts w:eastAsia="Cambria"/>
-      <w:b/>
-      <w:lang w:val="en-GB" w:eastAsia="ja-JP"/>
-    </w:rPr>
-  </w:style>
-  <w:style w:type="character" w:customStyle="1" w:styleId="FreeCaptionChar">
-    <w:name w:val="Free Caption Char"/>
-    <w:basedOn w:val="Heading5Char"/>
-    <w:link w:val="FreeCaption"/>
-    <w:rsid w:val="0041394B"/>
-    <w:rPr>
-      <w:rFonts w:asciiTheme="majorHAnsi" w:eastAsia="Cambria" w:hAnsiTheme="majorHAnsi"/>
-      <w:b w:val="0"/>
-      <w:bCs w:val="0"/>
-      <w:i/>
-      <w:iCs w:val="0"/>
-      <w:szCs w:val="26"/>
-      <w:lang w:val="en-GB" w:eastAsia="ja-JP"/>
-    </w:rPr>
-  </w:style>
-  <w:style w:type="paragraph" w:styleId="Title">
-    <w:name w:val="Title"/>
-    <w:basedOn w:val="Normal"/>
-    <w:next w:val="Normal"/>
-    <w:link w:val="TitleChar"/>
-    <w:uiPriority w:val="10"/>
-    <w:qFormat/>
-    <w:rsid w:val="00A55320"/>
-    <w:pPr>
-      <w:jc w:val="center"/>
-    </w:pPr>
-    <w:rPr>
-      <w:rFonts w:asciiTheme="majorHAnsi" w:eastAsiaTheme="minorEastAsia" w:hAnsiTheme="majorHAnsi"/>
-      <w:sz w:val="40"/>
-      <w:szCs w:val="40"/>
-      <w:lang w:val="en-GB" w:eastAsia="ja-JP"/>
-    </w:rPr>
-  </w:style>
-  <w:style w:type="character" w:customStyle="1" w:styleId="TitleChar">
-    <w:name w:val="Title Char"/>
-    <w:basedOn w:val="DefaultParagraphFont"/>
-    <w:link w:val="Title"/>
-    <w:uiPriority w:val="10"/>
-    <w:rsid w:val="00A55320"/>
-    <w:rPr>
-      <w:rFonts w:asciiTheme="majorHAnsi" w:eastAsiaTheme="minorEastAsia" w:hAnsiTheme="majorHAnsi"/>
-      <w:sz w:val="40"/>
-      <w:szCs w:val="40"/>
-      <w:lang w:val="en-GB" w:eastAsia="ja-JP"/>
-    </w:rPr>
-  </w:style>
-  <w:style w:type="character" w:styleId="IntenseEmphasis">
-    <w:name w:val="Intense Emphasis"/>
-    <w:basedOn w:val="DefaultParagraphFont"/>
-    <w:uiPriority w:val="21"/>
-    <w:rsid w:val="009743C4"/>
-    <w:rPr>
-      <w:b/>
-      <w:bCs/>
-      <w:i/>
-      <w:iCs/>
-      <w:color w:val="17365D" w:themeColor="text2" w:themeShade="BF"/>
-    </w:rPr>
-  </w:style>
-  <w:style w:type="paragraph" w:styleId="Bibliography">
-    <w:name w:val="Bibliography"/>
-    <w:basedOn w:val="Normal"/>
-    <w:next w:val="Normal"/>
-    <w:uiPriority w:val="37"/>
-    <w:unhideWhenUsed/>
-    <w:rsid w:val="00594B0B"/>
-    <w:pPr>
-      <w:keepLines/>
-      <w:ind w:left="567" w:hanging="567"/>
-    </w:pPr>
-  </w:style>
-  <w:style w:type="numbering" w:customStyle="1" w:styleId="OLStyle1">
-    <w:name w:val="OL Style 1"/>
-    <w:uiPriority w:val="99"/>
-    <w:rsid w:val="00FA1BA7"/>
-    <w:pPr>
-      <w:numPr>
-        <w:numId w:val="20"/>
-      </w:numPr>
-    </w:pPr>
-  </w:style>
-  <w:style w:type="paragraph" w:customStyle="1" w:styleId="TextBody">
-    <w:name w:val="Text Body"/>
-    <w:basedOn w:val="Normal"/>
-    <w:rsid w:val="00743552"/>
-    <w:pPr>
-      <w:widowControl w:val="0"/>
-      <w:suppressAutoHyphens/>
-      <w:spacing w:before="0" w:after="140" w:line="288" w:lineRule="auto"/>
-      <w:ind w:left="1008"/>
-      <w:jc w:val="left"/>
-    </w:pPr>
-    <w:rPr>
-      <w:rFonts w:asciiTheme="minorHAnsi" w:eastAsia="Droid Sans Fallback" w:hAnsiTheme="minorHAnsi" w:cs="FreeSans"/>
-      <w:lang w:eastAsia="zh-CN" w:bidi="hi-IN"/>
-    </w:rPr>
-  </w:style>
-  <w:style w:type="paragraph" w:styleId="BlockText">
-    <w:name w:val="Block Text"/>
-    <w:basedOn w:val="Normal"/>
-    <w:uiPriority w:val="99"/>
-    <w:unhideWhenUsed/>
-    <w:rsid w:val="004F4390"/>
-    <w:pPr>
-      <w:ind w:left="108" w:right="108"/>
-    </w:pPr>
-    <w:rPr>
-      <w:rFonts w:eastAsia="Cambria"/>
-    </w:rPr>
-  </w:style>
-</w:styles>
-</file>
-
-<file path=word/stylesWithEffects.xml><?xml version="1.0" encoding="utf-8"?>
-<w:styles xmlns:wpc="http://schemas.microsoft.com/office/word/2010/wordprocessingCanvas" xmlns:mc="http://schemas.openxmlformats.org/markup-compatibility/2006" xmlns:o="urn:schemas-microsoft-com:office:office" xmlns:r="http://schemas.openxmlformats.org/officeDocument/2006/relationships" xmlns:m="http://schemas.openxmlformats.org/officeDocument/2006/math" xmlns:v="urn:schemas-microsoft-com:vml" xmlns:wp14="http://schemas.microsoft.com/office/word/2010/wordprocessingDrawing" xmlns:wp="http://schemas.openxmlformats.org/drawingml/2006/wordprocessingDrawing" xmlns:w10="urn:schemas-microsoft-com:office:word" xmlns:w="http://schemas.openxmlformats.org/wordprocessingml/2006/main" xmlns:w14="http://schemas.microsoft.com/office/word/2010/wordml" xmlns:wpg="http://schemas.microsoft.com/office/word/2010/wordprocessingGroup" xmlns:wpi="http://schemas.microsoft.com/office/word/2010/wordprocessingInk" xmlns:wne="http://schemas.microsoft.com/office/word/2006/wordml" xmlns:wps="http://schemas.microsoft.com/office/word/2010/wordprocessingShape" mc:Ignorable="w14 wp14">
-  <w:docDefaults>
-    <w:rPrDefault>
-      <w:rPr>
-        <w:rFonts w:ascii="Cambria" w:eastAsia="Times New Roman" w:hAnsi="Cambria" w:cstheme="minorBidi"/>
-        <w:sz w:val="24"/>
-        <w:szCs w:val="24"/>
-        <w:lang w:val="en-US" w:eastAsia="en-US" w:bidi="ar-SA"/>
-      </w:rPr>
-    </w:rPrDefault>
-    <w:pPrDefault/>
-  </w:docDefaults>
-  <w:latentStyles w:defLockedState="0" w:defUIPriority="99" w:defSemiHidden="1" w:defUnhideWhenUsed="1" w:defQFormat="0" w:count="267">
-    <w:lsdException w:name="Normal" w:semiHidden="0" w:uiPriority="0" w:unhideWhenUsed="0" w:qFormat="1"/>
-    <w:lsdException w:name="heading 1" w:semiHidden="0" w:uiPriority="9" w:unhideWhenUsed="0" w:qFormat="1"/>
-    <w:lsdException w:name="heading 2" w:uiPriority="9" w:qFormat="1"/>
-    <w:lsdException w:name="heading 3" w:uiPriority="9" w:qFormat="1"/>
-    <w:lsdException w:name="heading 4" w:uiPriority="9" w:qFormat="1"/>
-    <w:lsdException w:name="heading 5" w:uiPriority="9" w:qFormat="1"/>
-    <w:lsdException w:name="heading 6" w:uiPriority="9" w:qFormat="1"/>
-    <w:lsdException w:name="heading 7" w:uiPriority="9" w:qFormat="1"/>
-    <w:lsdException w:name="heading 8" w:uiPriority="9" w:qFormat="1"/>
-    <w:lsdException w:name="heading 9" w:uiPriority="9" w:qFormat="1"/>
-    <w:lsdException w:name="toc 1" w:uiPriority="39"/>
-    <w:lsdException w:name="toc 2" w:uiPriority="39"/>
-    <w:lsdException w:name="toc 3" w:uiPriority="39"/>
-    <w:lsdException w:name="toc 4" w:uiPriority="39"/>
-    <w:lsdException w:name="toc 5" w:uiPriority="39"/>
-    <w:lsdException w:name="toc 6" w:uiPriority="39"/>
-    <w:lsdException w:name="toc 7" w:uiPriority="39"/>
-    <w:lsdException w:name="toc 8" w:uiPriority="39"/>
-    <w:lsdException w:name="toc 9" w:uiPriority="39"/>
-    <w:lsdException w:name="caption" w:uiPriority="35"/>
-    <w:lsdException w:name="Title" w:semiHidden="0" w:uiPriority="10" w:unhideWhenUsed="0" w:qFormat="1"/>
-    <w:lsdException w:name="Default Paragraph Font" w:uiPriority="1"/>
-    <w:lsdException w:name="Subtitle" w:semiHidden="0" w:uiPriority="11" w:unhideWhenUsed="0" w:qFormat="1"/>
-    <w:lsdException w:name="Strong" w:semiHidden="0" w:uiPriority="22" w:unhideWhenUsed="0" w:qFormat="1"/>
-    <w:lsdException w:name="Emphasis" w:semiHidden="0" w:uiPriority="20" w:unhideWhenUsed="0" w:qFormat="1"/>
-    <w:lsdException w:name="Table Grid" w:semiHidden="0" w:uiPriority="59" w:unhideWhenUsed="0"/>
-    <w:lsdException w:name="Placeholder Text" w:unhideWhenUsed="0"/>
-    <w:lsdException w:name="No Spacing" w:semiHidden="0" w:uiPriority="1" w:unhideWhenUsed="0"/>
-    <w:lsdException w:name="Light Shading" w:semiHidden="0" w:uiPriority="60" w:unhideWhenUsed="0"/>
-    <w:lsdException w:name="Light List" w:semiHidden="0" w:uiPriority="61" w:unhideWhenUsed="0"/>
-    <w:lsdException w:name="Light Grid" w:semiHidden="0" w:uiPriority="62" w:unhideWhenUsed="0"/>
-    <w:lsdException w:name="Medium Shading 1" w:semiHidden="0" w:uiPriority="63" w:unhideWhenUsed="0"/>
-    <w:lsdException w:name="Medium Shading 2" w:semiHidden="0" w:uiPriority="64" w:unhideWhenUsed="0"/>
-    <w:lsdException w:name="Medium List 1" w:semiHidden="0" w:uiPriority="65" w:unhideWhenUsed="0"/>
-    <w:lsdException w:name="Medium List 2" w:semiHidden="0" w:uiPriority="66" w:unhideWhenUsed="0"/>
-    <w:lsdException w:name="Medium Grid 1" w:semiHidden="0" w:uiPriority="67" w:unhideWhenUsed="0"/>
-    <w:lsdException w:name="Medium Grid 2" w:semiHidden="0" w:uiPriority="68" w:unhideWhenUsed="0"/>
-    <w:lsdException w:name="Medium Grid 3" w:semiHidden="0" w:uiPriority="69" w:unhideWhenUsed="0"/>
-    <w:lsdException w:name="Dark List" w:semiHidden="0" w:uiPriority="70" w:unhideWhenUsed="0"/>
-    <w:lsdException w:name="Colorful Shading" w:semiHidden="0" w:uiPriority="71" w:unhideWhenUsed="0"/>
-    <w:lsdException w:name="Colorful List" w:semiHidden="0" w:uiPriority="72" w:unhideWhenUsed="0"/>
-    <w:lsdException w:name="Colorful Grid" w:semiHidden="0" w:uiPriority="73" w:unhideWhenUsed="0"/>
-    <w:lsdException w:name="Light Shading Accent 1" w:semiHidden="0" w:uiPriority="60" w:unhideWhenUsed="0"/>
-    <w:lsdException w:name="Light List Accent 1" w:semiHidden="0" w:uiPriority="61" w:unhideWhenUsed="0"/>
-    <w:lsdException w:name="Light Grid Accent 1" w:semiHidden="0" w:uiPriority="62" w:unhideWhenUsed="0"/>
-    <w:lsdException w:name="Medium Shading 1 Accent 1" w:semiHidden="0" w:uiPriority="63" w:unhideWhenUsed="0"/>
-    <w:lsdException w:name="Medium Shading 2 Accent 1" w:semiHidden="0" w:uiPriority="64" w:unhideWhenUsed="0"/>
-    <w:lsdException w:name="Medium List 1 Accent 1" w:semiHidden="0" w:uiPriority="65" w:unhideWhenUsed="0"/>
-    <w:lsdException w:name="Revision" w:unhideWhenUsed="0"/>
-    <w:lsdException w:name="List Paragraph" w:semiHidden="0" w:uiPriority="34" w:unhideWhenUsed="0" w:qFormat="1"/>
-    <w:lsdException w:name="Quote" w:semiHidden="0" w:uiPriority="29" w:unhideWhenUsed="0"/>
-    <w:lsdException w:name="Intense Quote" w:semiHidden="0" w:uiPriority="30" w:unhideWhenUsed="0"/>
-    <w:lsdException w:name="Medium List 2 Accent 1" w:semiHidden="0" w:uiPriority="66" w:unhideWhenUsed="0"/>
-    <w:lsdException w:name="Medium Grid 1 Accent 1" w:semiHidden="0" w:uiPriority="67" w:unhideWhenUsed="0"/>
-    <w:lsdException w:name="Medium Grid 2 Accent 1" w:semiHidden="0" w:uiPriority="68" w:unhideWhenUsed="0"/>
-    <w:lsdException w:name="Medium Grid 3 Accent 1" w:semiHidden="0" w:uiPriority="69" w:unhideWhenUsed="0"/>
-    <w:lsdException w:name="Dark List Accent 1" w:semiHidden="0" w:uiPriority="70" w:unhideWhenUsed="0"/>
-    <w:lsdException w:name="Colorful Shading Accent 1" w:semiHidden="0" w:uiPriority="71" w:unhideWhenUsed="0"/>
-    <w:lsdException w:name="Colorful List Accent 1" w:semiHidden="0" w:uiPriority="72" w:unhideWhenUsed="0"/>
-    <w:lsdException w:name="Colorful Grid Accent 1" w:semiHidden="0" w:uiPriority="73" w:unhideWhenUsed="0"/>
-    <w:lsdException w:name="Light Shading Accent 2" w:semiHidden="0" w:uiPriority="60" w:unhideWhenUsed="0"/>
-    <w:lsdException w:name="Light List Accent 2" w:semiHidden="0" w:uiPriority="61" w:unhideWhenUsed="0"/>
-    <w:lsdException w:name="Light Grid Accent 2" w:semiHidden="0" w:uiPriority="62" w:unhideWhenUsed="0"/>
-    <w:lsdException w:name="Medium Shading 1 Accent 2" w:semiHidden="0" w:uiPriority="63" w:unhideWhenUsed="0"/>
-    <w:lsdException w:name="Medium Shading 2 Accent 2" w:semiHidden="0" w:uiPriority="64" w:unhideWhenUsed="0"/>
-    <w:lsdException w:name="Medium List 1 Accent 2" w:semiHidden="0" w:uiPriority="65" w:unhideWhenUsed="0"/>
-    <w:lsdException w:name="Medium List 2 Accent 2" w:semiHidden="0" w:uiPriority="66" w:unhideWhenUsed="0"/>
-    <w:lsdException w:name="Medium Grid 1 Accent 2" w:semiHidden="0" w:uiPriority="67" w:unhideWhenUsed="0"/>
-    <w:lsdException w:name="Medium Grid 2 Accent 2" w:semiHidden="0" w:uiPriority="68" w:unhideWhenUsed="0"/>
-    <w:lsdException w:name="Medium Grid 3 Accent 2" w:semiHidden="0" w:uiPriority="69" w:unhideWhenUsed="0"/>
-    <w:lsdException w:name="Dark List Accent 2" w:semiHidden="0" w:uiPriority="70" w:unhideWhenUsed="0"/>
-    <w:lsdException w:name="Colorful Shading Accent 2" w:semiHidden="0" w:uiPriority="71" w:unhideWhenUsed="0"/>
-    <w:lsdException w:name="Colorful List Accent 2" w:semiHidden="0" w:uiPriority="72" w:unhideWhenUsed="0"/>
-    <w:lsdException w:name="Colorful Grid Accent 2" w:semiHidden="0" w:uiPriority="73" w:unhideWhenUsed="0"/>
-    <w:lsdException w:name="Light Shading Accent 3" w:semiHidden="0" w:uiPriority="60" w:unhideWhenUsed="0"/>
-    <w:lsdException w:name="Light List Accent 3" w:semiHidden="0" w:uiPriority="61" w:unhideWhenUsed="0"/>
-    <w:lsdException w:name="Light Grid Accent 3" w:semiHidden="0" w:uiPriority="62" w:unhideWhenUsed="0"/>
-    <w:lsdException w:name="Medium Shading 1 Accent 3" w:semiHidden="0" w:uiPriority="63" w:unhideWhenUsed="0"/>
-    <w:lsdException w:name="Medium Shading 2 Accent 3" w:semiHidden="0" w:uiPriority="64" w:unhideWhenUsed="0"/>
-    <w:lsdException w:name="Medium List 1 Accent 3" w:semiHidden="0" w:uiPriority="65" w:unhideWhenUsed="0"/>
-    <w:lsdException w:name="Medium List 2 Accent 3" w:semiHidden="0" w:uiPriority="66" w:unhideWhenUsed="0"/>
-    <w:lsdException w:name="Medium Grid 1 Accent 3" w:semiHidden="0" w:uiPriority="67" w:unhideWhenUsed="0"/>
-    <w:lsdException w:name="Medium Grid 2 Accent 3" w:semiHidden="0" w:uiPriority="68" w:unhideWhenUsed="0"/>
-    <w:lsdException w:name="Medium Grid 3 Accent 3" w:semiHidden="0" w:uiPriority="69" w:unhideWhenUsed="0"/>
-    <w:lsdException w:name="Dark List Accent 3" w:semiHidden="0" w:uiPriority="70" w:unhideWhenUsed="0"/>
-    <w:lsdException w:name="Colorful Shading Accent 3" w:semiHidden="0" w:uiPriority="71" w:unhideWhenUsed="0"/>
-    <w:lsdException w:name="Colorful List Accent 3" w:semiHidden="0" w:uiPriority="72" w:unhideWhenUsed="0"/>
-    <w:lsdException w:name="Colorful Grid Accent 3" w:semiHidden="0" w:uiPriority="73" w:unhideWhenUsed="0"/>
-    <w:lsdException w:name="Light Shading Accent 4" w:semiHidden="0" w:uiPriority="60" w:unhideWhenUsed="0"/>
-    <w:lsdException w:name="Light List Accent 4" w:semiHidden="0" w:uiPriority="61" w:unhideWhenUsed="0"/>
-    <w:lsdException w:name="Light Grid Accent 4" w:semiHidden="0" w:uiPriority="62" w:unhideWhenUsed="0"/>
-    <w:lsdException w:name="Medium Shading 1 Accent 4" w:semiHidden="0" w:uiPriority="63" w:unhideWhenUsed="0"/>
-    <w:lsdException w:name="Medium Shading 2 Accent 4" w:semiHidden="0" w:uiPriority="64" w:unhideWhenUsed="0"/>
-    <w:lsdException w:name="Medium List 1 Accent 4" w:semiHidden="0" w:uiPriority="65" w:unhideWhenUsed="0"/>
-    <w:lsdException w:name="Medium List 2 Accent 4" w:semiHidden="0" w:uiPriority="66" w:unhideWhenUsed="0"/>
-    <w:lsdException w:name="Medium Grid 1 Accent 4" w:semiHidden="0" w:uiPriority="67" w:unhideWhenUsed="0"/>
-    <w:lsdException w:name="Medium Grid 2 Accent 4" w:semiHidden="0" w:uiPriority="68" w:unhideWhenUsed="0"/>
-    <w:lsdException w:name="Medium Grid 3 Accent 4" w:semiHidden="0" w:uiPriority="69" w:unhideWhenUsed="0"/>
-    <w:lsdException w:name="Dark List Accent 4" w:semiHidden="0" w:uiPriority="70" w:unhideWhenUsed="0"/>
-    <w:lsdException w:name="Colorful Shading Accent 4" w:semiHidden="0" w:uiPriority="71" w:unhideWhenUsed="0"/>
-    <w:lsdException w:name="Colorful List Accent 4" w:semiHidden="0" w:uiPriority="72" w:unhideWhenUsed="0"/>
-    <w:lsdException w:name="Colorful Grid Accent 4" w:semiHidden="0" w:uiPriority="73" w:unhideWhenUsed="0"/>
-    <w:lsdException w:name="Light Shading Accent 5" w:semiHidden="0" w:uiPriority="60" w:unhideWhenUsed="0"/>
-    <w:lsdException w:name="Light List Accent 5" w:semiHidden="0" w:uiPriority="61" w:unhideWhenUsed="0"/>
-    <w:lsdException w:name="Light Grid Accent 5" w:semiHidden="0" w:uiPriority="62" w:unhideWhenUsed="0"/>
-    <w:lsdException w:name="Medium Shading 1 Accent 5" w:semiHidden="0" w:uiPriority="63" w:unhideWhenUsed="0"/>
-    <w:lsdException w:name="Medium Shading 2 Accent 5" w:semiHidden="0" w:uiPriority="64" w:unhideWhenUsed="0"/>
-    <w:lsdException w:name="Medium List 1 Accent 5" w:semiHidden="0" w:uiPriority="65" w:unhideWhenUsed="0"/>
-    <w:lsdException w:name="Medium List 2 Accent 5" w:semiHidden="0" w:uiPriority="66" w:unhideWhenUsed="0"/>
-    <w:lsdException w:name="Medium Grid 1 Accent 5" w:semiHidden="0" w:uiPriority="67" w:unhideWhenUsed="0"/>
-    <w:lsdException w:name="Medium Grid 2 Accent 5" w:semiHidden="0" w:uiPriority="68" w:unhideWhenUsed="0"/>
-    <w:lsdException w:name="Medium Grid 3 Accent 5" w:semiHidden="0" w:uiPriority="69" w:unhideWhenUsed="0"/>
-    <w:lsdException w:name="Dark List Accent 5" w:semiHidden="0" w:uiPriority="70" w:unhideWhenUsed="0"/>
-    <w:lsdException w:name="Colorful Shading Accent 5" w:semiHidden="0" w:uiPriority="71" w:unhideWhenUsed="0"/>
-    <w:lsdException w:name="Colorful List Accent 5" w:semiHidden="0" w:uiPriority="72" w:unhideWhenUsed="0"/>
-    <w:lsdException w:name="Colorful Grid Accent 5" w:semiHidden="0" w:uiPriority="73" w:unhideWhenUsed="0"/>
-    <w:lsdException w:name="Light Shading Accent 6" w:semiHidden="0" w:uiPriority="60" w:unhideWhenUsed="0"/>
-    <w:lsdException w:name="Light List Accent 6" w:semiHidden="0" w:uiPriority="61" w:unhideWhenUsed="0"/>
-    <w:lsdException w:name="Light Grid Accent 6" w:semiHidden="0" w:uiPriority="62" w:unhideWhenUsed="0"/>
-    <w:lsdException w:name="Medium Shading 1 Accent 6" w:semiHidden="0" w:uiPriority="63" w:unhideWhenUsed="0"/>
-    <w:lsdException w:name="Medium Shading 2 Accent 6" w:semiHidden="0" w:uiPriority="64" w:unhideWhenUsed="0"/>
-    <w:lsdException w:name="Medium List 1 Accent 6" w:semiHidden="0" w:uiPriority="65" w:unhideWhenUsed="0"/>
-    <w:lsdException w:name="Medium List 2 Accent 6" w:semiHidden="0" w:uiPriority="66" w:unhideWhenUsed="0"/>
-    <w:lsdException w:name="Medium Grid 1 Accent 6" w:semiHidden="0" w:uiPriority="67" w:unhideWhenUsed="0"/>
-    <w:lsdException w:name="Medium Grid 2 Accent 6" w:semiHidden="0" w:uiPriority="68" w:unhideWhenUsed="0"/>
-    <w:lsdException w:name="Medium Grid 3 Accent 6" w:semiHidden="0" w:uiPriority="69" w:unhideWhenUsed="0"/>
-    <w:lsdException w:name="Dark List Accent 6" w:semiHidden="0" w:uiPriority="70" w:unhideWhenUsed="0"/>
-    <w:lsdException w:name="Colorful Shading Accent 6" w:semiHidden="0" w:uiPriority="71" w:unhideWhenUsed="0"/>
-    <w:lsdException w:name="Colorful List Accent 6" w:semiHidden="0" w:uiPriority="72" w:unhideWhenUsed="0"/>
-    <w:lsdException w:name="Colorful Grid Accent 6" w:semiHidden="0" w:uiPriority="73" w:unhideWhenUsed="0"/>
-    <w:lsdException w:name="Subtle Emphasis" w:semiHidden="0" w:uiPriority="19" w:unhideWhenUsed="0"/>
-    <w:lsdException w:name="Intense Emphasis" w:semiHidden="0" w:uiPriority="21" w:unhideWhenUsed="0"/>
-    <w:lsdException w:name="Subtle Reference" w:semiHidden="0" w:uiPriority="31" w:unhideWhenUsed="0"/>
-    <w:lsdException w:name="Intense Reference" w:semiHidden="0" w:uiPriority="32" w:unhideWhenUsed="0"/>
-    <w:lsdException w:name="Book Title" w:semiHidden="0" w:uiPriority="33" w:unhideWhenUsed="0"/>
-    <w:lsdException w:name="Bibliography" w:uiPriority="37"/>
-    <w:lsdException w:name="TOC Heading" w:uiPriority="39"/>
-  </w:latentStyles>
-  <w:style w:type="paragraph" w:default="1" w:styleId="Normal">
-    <w:name w:val="Normal"/>
-    <w:qFormat/>
-    <w:rsid w:val="00003253"/>
-    <w:pPr>
-      <w:spacing w:before="120" w:after="120"/>
-      <w:jc w:val="both"/>
-    </w:pPr>
-  </w:style>
-  <w:style w:type="paragraph" w:styleId="Heading1">
-    <w:name w:val="heading 1"/>
-    <w:basedOn w:val="Normal"/>
-    <w:next w:val="Normal"/>
-    <w:link w:val="Heading1Char"/>
-    <w:uiPriority w:val="9"/>
-    <w:qFormat/>
-    <w:rsid w:val="00613C09"/>
-    <w:pPr>
-      <w:keepNext/>
-      <w:keepLines/>
-      <w:pageBreakBefore/>
-      <w:numPr>
-        <w:numId w:val="42"/>
-      </w:numPr>
-      <w:pBdr>
-        <w:bottom w:val="single" w:sz="4" w:space="1" w:color="4F81BD" w:themeColor="accent1"/>
-      </w:pBdr>
-      <w:spacing w:before="240" w:after="60"/>
-      <w:jc w:val="left"/>
-      <w:outlineLvl w:val="0"/>
-    </w:pPr>
-    <w:rPr>
-      <w:rFonts w:asciiTheme="majorHAnsi" w:eastAsiaTheme="majorEastAsia" w:hAnsiTheme="majorHAnsi" w:cstheme="majorBidi"/>
-      <w:bCs/>
-      <w:color w:val="17365D" w:themeColor="text2" w:themeShade="BF"/>
-      <w:kern w:val="32"/>
-      <w:sz w:val="52"/>
-      <w:szCs w:val="52"/>
-    </w:rPr>
-  </w:style>
-  <w:style w:type="paragraph" w:styleId="Heading2">
-    <w:name w:val="heading 2"/>
-    <w:basedOn w:val="Normal"/>
-    <w:next w:val="Normal"/>
-    <w:link w:val="Heading2Char"/>
-    <w:uiPriority w:val="9"/>
-    <w:unhideWhenUsed/>
-    <w:qFormat/>
-    <w:rsid w:val="00613C09"/>
-    <w:pPr>
-      <w:keepNext/>
-      <w:keepLines/>
-      <w:numPr>
-        <w:ilvl w:val="1"/>
-        <w:numId w:val="42"/>
-      </w:numPr>
-      <w:spacing w:before="360" w:after="240" w:line="360" w:lineRule="auto"/>
-      <w:outlineLvl w:val="1"/>
-    </w:pPr>
-    <w:rPr>
-      <w:rFonts w:asciiTheme="majorHAnsi" w:eastAsiaTheme="majorEastAsia" w:hAnsiTheme="majorHAnsi" w:cstheme="majorBidi"/>
-      <w:b/>
-      <w:bCs/>
-      <w:iCs/>
-      <w:sz w:val="40"/>
-      <w:szCs w:val="28"/>
-    </w:rPr>
-  </w:style>
-  <w:style w:type="paragraph" w:styleId="Heading3">
-    <w:name w:val="heading 3"/>
-    <w:basedOn w:val="Normal"/>
-    <w:next w:val="Normal"/>
-    <w:link w:val="Heading3Char"/>
-    <w:autoRedefine/>
-    <w:uiPriority w:val="9"/>
-    <w:unhideWhenUsed/>
-    <w:qFormat/>
-    <w:rsid w:val="00613C09"/>
-    <w:pPr>
-      <w:keepNext/>
-      <w:keepLines/>
-      <w:numPr>
-        <w:ilvl w:val="2"/>
-        <w:numId w:val="42"/>
-      </w:numPr>
-      <w:spacing w:before="360" w:after="240"/>
-      <w:outlineLvl w:val="2"/>
-    </w:pPr>
-    <w:rPr>
-      <w:rFonts w:asciiTheme="majorHAnsi" w:eastAsia="Cambria" w:hAnsiTheme="majorHAnsi" w:cstheme="majorBidi"/>
-      <w:b/>
-      <w:bCs/>
-      <w:sz w:val="32"/>
-      <w:szCs w:val="28"/>
-    </w:rPr>
-  </w:style>
-  <w:style w:type="paragraph" w:styleId="Heading4">
-    <w:name w:val="heading 4"/>
-    <w:basedOn w:val="Normal"/>
-    <w:next w:val="Normal"/>
-    <w:link w:val="Heading4Char"/>
-    <w:uiPriority w:val="9"/>
-    <w:unhideWhenUsed/>
-    <w:qFormat/>
-    <w:rsid w:val="00613C09"/>
-    <w:pPr>
-      <w:keepNext/>
-      <w:keepLines/>
-      <w:numPr>
-        <w:ilvl w:val="3"/>
-        <w:numId w:val="42"/>
-      </w:numPr>
-      <w:spacing w:before="240" w:after="240"/>
-      <w:outlineLvl w:val="3"/>
-    </w:pPr>
-    <w:rPr>
-      <w:rFonts w:asciiTheme="majorHAnsi" w:eastAsiaTheme="minorEastAsia" w:hAnsiTheme="majorHAnsi"/>
-      <w:b/>
-      <w:bCs/>
-      <w:sz w:val="26"/>
-      <w:szCs w:val="28"/>
-    </w:rPr>
-  </w:style>
-  <w:style w:type="paragraph" w:styleId="Heading5">
-    <w:name w:val="heading 5"/>
-    <w:basedOn w:val="Normal"/>
-    <w:next w:val="Normal"/>
-    <w:link w:val="Heading5Char"/>
-    <w:uiPriority w:val="9"/>
-    <w:unhideWhenUsed/>
-    <w:qFormat/>
-    <w:rsid w:val="00613C09"/>
-    <w:pPr>
-      <w:keepNext/>
-      <w:keepLines/>
-      <w:numPr>
-        <w:ilvl w:val="4"/>
-        <w:numId w:val="42"/>
-      </w:numPr>
-      <w:outlineLvl w:val="4"/>
-    </w:pPr>
-    <w:rPr>
-      <w:rFonts w:asciiTheme="majorHAnsi" w:eastAsiaTheme="minorEastAsia" w:hAnsiTheme="majorHAnsi"/>
-      <w:b/>
-      <w:bCs/>
-      <w:iCs/>
-      <w:szCs w:val="26"/>
-    </w:rPr>
-  </w:style>
-  <w:style w:type="paragraph" w:styleId="Heading6">
-    <w:name w:val="heading 6"/>
-    <w:basedOn w:val="Normal"/>
-    <w:next w:val="Normal"/>
-    <w:link w:val="Heading6Char"/>
-    <w:uiPriority w:val="9"/>
-    <w:qFormat/>
-    <w:rsid w:val="00613C09"/>
-    <w:pPr>
-      <w:keepNext/>
-      <w:keepLines/>
-      <w:numPr>
-        <w:ilvl w:val="5"/>
-        <w:numId w:val="42"/>
-      </w:numPr>
-      <w:jc w:val="left"/>
-      <w:outlineLvl w:val="5"/>
-    </w:pPr>
-    <w:rPr>
-      <w:bCs/>
-      <w:szCs w:val="22"/>
-    </w:rPr>
-  </w:style>
-  <w:style w:type="paragraph" w:styleId="Heading7">
-    <w:name w:val="heading 7"/>
-    <w:basedOn w:val="Normal"/>
-    <w:next w:val="Normal"/>
-    <w:link w:val="Heading7Char"/>
-    <w:uiPriority w:val="9"/>
-    <w:semiHidden/>
-    <w:unhideWhenUsed/>
-    <w:qFormat/>
-    <w:rsid w:val="001B3490"/>
-    <w:pPr>
-      <w:numPr>
-        <w:ilvl w:val="6"/>
-        <w:numId w:val="42"/>
-      </w:numPr>
-      <w:spacing w:before="240" w:after="60"/>
-      <w:outlineLvl w:val="6"/>
-    </w:pPr>
-    <w:rPr>
-      <w:rFonts w:eastAsiaTheme="minorEastAsia"/>
-    </w:rPr>
-  </w:style>
-  <w:style w:type="paragraph" w:styleId="Heading8">
-    <w:name w:val="heading 8"/>
-    <w:basedOn w:val="Normal"/>
-    <w:next w:val="Normal"/>
-    <w:link w:val="Heading8Char"/>
-    <w:uiPriority w:val="9"/>
-    <w:semiHidden/>
-    <w:unhideWhenUsed/>
-    <w:qFormat/>
-    <w:rsid w:val="001B3490"/>
-    <w:pPr>
-      <w:numPr>
-        <w:ilvl w:val="7"/>
-        <w:numId w:val="42"/>
-      </w:numPr>
-      <w:spacing w:before="240" w:after="60"/>
-      <w:outlineLvl w:val="7"/>
-    </w:pPr>
-    <w:rPr>
-      <w:rFonts w:eastAsiaTheme="minorEastAsia"/>
-      <w:i/>
-      <w:iCs/>
-    </w:rPr>
-  </w:style>
-  <w:style w:type="paragraph" w:styleId="Heading9">
-    <w:name w:val="heading 9"/>
-    <w:basedOn w:val="Normal"/>
-    <w:next w:val="Normal"/>
-    <w:link w:val="Heading9Char"/>
-    <w:uiPriority w:val="9"/>
-    <w:semiHidden/>
-    <w:unhideWhenUsed/>
-    <w:qFormat/>
-    <w:rsid w:val="001B3490"/>
-    <w:pPr>
-      <w:numPr>
-        <w:ilvl w:val="8"/>
-        <w:numId w:val="42"/>
-      </w:numPr>
-      <w:spacing w:before="240" w:after="60"/>
-      <w:outlineLvl w:val="8"/>
-    </w:pPr>
-    <w:rPr>
-      <w:rFonts w:asciiTheme="majorHAnsi" w:eastAsiaTheme="majorEastAsia" w:hAnsiTheme="majorHAnsi" w:cstheme="majorBidi"/>
-      <w:sz w:val="22"/>
-      <w:szCs w:val="22"/>
-    </w:rPr>
-  </w:style>
-  <w:style w:type="character" w:default="1" w:styleId="DefaultParagraphFont">
-    <w:name w:val="Default Paragraph Font"/>
-    <w:uiPriority w:val="1"/>
-    <w:semiHidden/>
-    <w:unhideWhenUsed/>
-  </w:style>
-  <w:style w:type="table" w:default="1" w:styleId="TableNormal">
-    <w:name w:val="Normal Table"/>
-    <w:uiPriority w:val="99"/>
-    <w:semiHidden/>
-    <w:unhideWhenUsed/>
-    <w:tblPr>
-      <w:tblInd w:w="0" w:type="dxa"/>
-      <w:tblCellMar>
-        <w:top w:w="0" w:type="dxa"/>
-        <w:left w:w="108" w:type="dxa"/>
-        <w:bottom w:w="0" w:type="dxa"/>
-        <w:right w:w="108" w:type="dxa"/>
-      </w:tblCellMar>
-    </w:tblPr>
-  </w:style>
-  <w:style w:type="numbering" w:default="1" w:styleId="NoList">
-    <w:name w:val="No List"/>
-    <w:uiPriority w:val="99"/>
-    <w:semiHidden/>
-    <w:unhideWhenUsed/>
-  </w:style>
-  <w:style w:type="character" w:customStyle="1" w:styleId="Heading1Char">
-    <w:name w:val="Heading 1 Char"/>
-    <w:basedOn w:val="DefaultParagraphFont"/>
-    <w:link w:val="Heading1"/>
-    <w:uiPriority w:val="9"/>
-    <w:rsid w:val="00613C09"/>
-    <w:rPr>
-      <w:rFonts w:asciiTheme="majorHAnsi" w:eastAsiaTheme="majorEastAsia" w:hAnsiTheme="majorHAnsi" w:cstheme="majorBidi"/>
-      <w:bCs/>
-      <w:color w:val="17365D" w:themeColor="text2" w:themeShade="BF"/>
-      <w:kern w:val="32"/>
-      <w:sz w:val="52"/>
-      <w:szCs w:val="52"/>
-    </w:rPr>
-  </w:style>
-  <w:style w:type="character" w:customStyle="1" w:styleId="Heading2Char">
-    <w:name w:val="Heading 2 Char"/>
-    <w:basedOn w:val="DefaultParagraphFont"/>
-    <w:link w:val="Heading2"/>
-    <w:uiPriority w:val="9"/>
-    <w:rsid w:val="00613C09"/>
-    <w:rPr>
-      <w:rFonts w:asciiTheme="majorHAnsi" w:eastAsiaTheme="majorEastAsia" w:hAnsiTheme="majorHAnsi" w:cstheme="majorBidi"/>
-      <w:b/>
-      <w:bCs/>
-      <w:iCs/>
-      <w:sz w:val="40"/>
-      <w:szCs w:val="28"/>
-    </w:rPr>
-  </w:style>
-  <w:style w:type="character" w:customStyle="1" w:styleId="Heading3Char">
-    <w:name w:val="Heading 3 Char"/>
-    <w:basedOn w:val="DefaultParagraphFont"/>
-    <w:link w:val="Heading3"/>
-    <w:uiPriority w:val="9"/>
-    <w:rsid w:val="00613C09"/>
-    <w:rPr>
-      <w:rFonts w:asciiTheme="majorHAnsi" w:eastAsia="Cambria" w:hAnsiTheme="majorHAnsi" w:cstheme="majorBidi"/>
-      <w:b/>
-      <w:bCs/>
-      <w:sz w:val="32"/>
-      <w:szCs w:val="28"/>
-    </w:rPr>
-  </w:style>
-  <w:style w:type="character" w:customStyle="1" w:styleId="Heading4Char">
-    <w:name w:val="Heading 4 Char"/>
-    <w:basedOn w:val="DefaultParagraphFont"/>
-    <w:link w:val="Heading4"/>
-    <w:uiPriority w:val="9"/>
-    <w:rsid w:val="00613C09"/>
-    <w:rPr>
-      <w:rFonts w:asciiTheme="majorHAnsi" w:eastAsiaTheme="minorEastAsia" w:hAnsiTheme="majorHAnsi"/>
-      <w:b/>
-      <w:bCs/>
-      <w:sz w:val="26"/>
-      <w:szCs w:val="28"/>
-    </w:rPr>
-  </w:style>
-  <w:style w:type="character" w:customStyle="1" w:styleId="Heading5Char">
-    <w:name w:val="Heading 5 Char"/>
-    <w:basedOn w:val="DefaultParagraphFont"/>
-    <w:link w:val="Heading5"/>
-    <w:uiPriority w:val="9"/>
-    <w:rsid w:val="00613C09"/>
-    <w:rPr>
-      <w:rFonts w:asciiTheme="majorHAnsi" w:eastAsiaTheme="minorEastAsia" w:hAnsiTheme="majorHAnsi"/>
-      <w:b/>
-      <w:bCs/>
-      <w:iCs/>
-      <w:szCs w:val="26"/>
-    </w:rPr>
-  </w:style>
-  <w:style w:type="character" w:customStyle="1" w:styleId="Heading6Char">
-    <w:name w:val="Heading 6 Char"/>
-    <w:basedOn w:val="DefaultParagraphFont"/>
-    <w:link w:val="Heading6"/>
-    <w:uiPriority w:val="9"/>
-    <w:rsid w:val="00613C09"/>
-    <w:rPr>
-      <w:bCs/>
-      <w:szCs w:val="22"/>
-    </w:rPr>
-  </w:style>
-  <w:style w:type="character" w:customStyle="1" w:styleId="Heading7Char">
-    <w:name w:val="Heading 7 Char"/>
-    <w:basedOn w:val="DefaultParagraphFont"/>
-    <w:link w:val="Heading7"/>
-    <w:uiPriority w:val="9"/>
-    <w:semiHidden/>
-    <w:rsid w:val="001B3490"/>
-    <w:rPr>
-      <w:rFonts w:eastAsiaTheme="minorEastAsia"/>
-    </w:rPr>
-  </w:style>
-  <w:style w:type="character" w:customStyle="1" w:styleId="Heading8Char">
-    <w:name w:val="Heading 8 Char"/>
-    <w:basedOn w:val="DefaultParagraphFont"/>
-    <w:link w:val="Heading8"/>
-    <w:uiPriority w:val="9"/>
-    <w:semiHidden/>
-    <w:rsid w:val="001B3490"/>
-    <w:rPr>
-      <w:rFonts w:eastAsiaTheme="minorEastAsia"/>
-      <w:i/>
-      <w:iCs/>
-    </w:rPr>
-  </w:style>
-  <w:style w:type="character" w:customStyle="1" w:styleId="Heading9Char">
-    <w:name w:val="Heading 9 Char"/>
-    <w:basedOn w:val="DefaultParagraphFont"/>
-    <w:link w:val="Heading9"/>
-    <w:uiPriority w:val="9"/>
-    <w:semiHidden/>
-    <w:rsid w:val="001B3490"/>
-    <w:rPr>
-      <w:rFonts w:asciiTheme="majorHAnsi" w:eastAsiaTheme="majorEastAsia" w:hAnsiTheme="majorHAnsi" w:cstheme="majorBidi"/>
-      <w:sz w:val="22"/>
-      <w:szCs w:val="22"/>
-    </w:rPr>
-  </w:style>
-  <w:style w:type="paragraph" w:styleId="TOCHeading">
-    <w:name w:val="TOC Heading"/>
-    <w:basedOn w:val="Heading1"/>
-    <w:next w:val="Normal"/>
-    <w:uiPriority w:val="39"/>
-    <w:unhideWhenUsed/>
-    <w:rsid w:val="009F3365"/>
-    <w:pPr>
-      <w:numPr>
-        <w:numId w:val="0"/>
-      </w:numPr>
-      <w:spacing w:after="0" w:line="259" w:lineRule="auto"/>
-      <w:outlineLvl w:val="9"/>
-    </w:pPr>
-    <w:rPr>
-      <w:b/>
-      <w:bCs w:val="0"/>
-      <w:color w:val="365F91" w:themeColor="accent1" w:themeShade="BF"/>
-      <w:kern w:val="0"/>
-    </w:rPr>
-  </w:style>
-  <w:style w:type="character" w:styleId="Hyperlink">
-    <w:name w:val="Hyperlink"/>
-    <w:basedOn w:val="DefaultParagraphFont"/>
-    <w:uiPriority w:val="99"/>
-    <w:unhideWhenUsed/>
-    <w:rsid w:val="007E1B4D"/>
-    <w:rPr>
-      <w:color w:val="0000FF" w:themeColor="hyperlink"/>
-      <w:u w:val="single"/>
-    </w:rPr>
-  </w:style>
-  <w:style w:type="paragraph" w:styleId="TOC1">
-    <w:name w:val="toc 1"/>
-    <w:basedOn w:val="Normal"/>
-    <w:next w:val="Normal"/>
-    <w:autoRedefine/>
-    <w:uiPriority w:val="39"/>
-    <w:unhideWhenUsed/>
-    <w:rsid w:val="006D2944"/>
-    <w:pPr>
-      <w:tabs>
-        <w:tab w:val="right" w:leader="dot" w:pos="8789"/>
-      </w:tabs>
-      <w:spacing w:after="100" w:line="276" w:lineRule="auto"/>
-      <w:ind w:left="284" w:hanging="284"/>
-    </w:pPr>
-    <w:rPr>
-      <w:rFonts w:eastAsiaTheme="minorEastAsia"/>
-      <w:szCs w:val="22"/>
-      <w:lang w:val="en-GB" w:eastAsia="ja-JP"/>
-    </w:rPr>
-  </w:style>
-  <w:style w:type="paragraph" w:styleId="TOC2">
-    <w:name w:val="toc 2"/>
-    <w:basedOn w:val="Normal"/>
-    <w:next w:val="Normal"/>
-    <w:autoRedefine/>
-    <w:uiPriority w:val="39"/>
-    <w:unhideWhenUsed/>
-    <w:rsid w:val="006D2944"/>
-    <w:pPr>
-      <w:tabs>
-        <w:tab w:val="right" w:leader="dot" w:pos="8789"/>
-      </w:tabs>
-      <w:spacing w:after="100" w:line="276" w:lineRule="auto"/>
-      <w:ind w:left="567" w:hanging="283"/>
-    </w:pPr>
-    <w:rPr>
-      <w:rFonts w:eastAsiaTheme="minorEastAsia"/>
-      <w:szCs w:val="22"/>
-      <w:lang w:val="en-GB" w:eastAsia="ja-JP"/>
-    </w:rPr>
-  </w:style>
-  <w:style w:type="paragraph" w:styleId="TOC3">
-    <w:name w:val="toc 3"/>
-    <w:basedOn w:val="Normal"/>
-    <w:next w:val="Normal"/>
-    <w:autoRedefine/>
-    <w:uiPriority w:val="39"/>
-    <w:unhideWhenUsed/>
-    <w:rsid w:val="006D2944"/>
-    <w:pPr>
-      <w:tabs>
-        <w:tab w:val="right" w:leader="dot" w:pos="8789"/>
-      </w:tabs>
-      <w:spacing w:after="100" w:line="276" w:lineRule="auto"/>
-      <w:ind w:left="993" w:hanging="426"/>
-    </w:pPr>
-    <w:rPr>
-      <w:rFonts w:eastAsiaTheme="minorEastAsia"/>
-      <w:szCs w:val="22"/>
-      <w:lang w:val="en-GB" w:eastAsia="ja-JP"/>
-    </w:rPr>
-  </w:style>
-  <w:style w:type="paragraph" w:styleId="TableofFigures">
-    <w:name w:val="table of figures"/>
-    <w:basedOn w:val="Normal"/>
-    <w:next w:val="Normal"/>
-    <w:uiPriority w:val="99"/>
-    <w:unhideWhenUsed/>
-    <w:rsid w:val="006D2944"/>
-    <w:pPr>
-      <w:spacing w:line="276" w:lineRule="auto"/>
-    </w:pPr>
-    <w:rPr>
-      <w:rFonts w:asciiTheme="minorHAnsi" w:eastAsiaTheme="minorEastAsia" w:hAnsiTheme="minorHAnsi"/>
-      <w:szCs w:val="22"/>
-      <w:lang w:val="en-GB" w:eastAsia="ja-JP"/>
-    </w:rPr>
-  </w:style>
-  <w:style w:type="paragraph" w:styleId="BalloonText">
-    <w:name w:val="Balloon Text"/>
-    <w:basedOn w:val="Normal"/>
-    <w:link w:val="BalloonTextChar"/>
-    <w:uiPriority w:val="99"/>
-    <w:semiHidden/>
-    <w:unhideWhenUsed/>
-    <w:rsid w:val="00A04B53"/>
-    <w:rPr>
-      <w:rFonts w:ascii="Tahoma" w:eastAsiaTheme="minorEastAsia" w:hAnsi="Tahoma" w:cs="Tahoma"/>
-      <w:sz w:val="16"/>
-      <w:szCs w:val="16"/>
-      <w:lang w:val="en-GB" w:eastAsia="ja-JP"/>
-    </w:rPr>
-  </w:style>
-  <w:style w:type="character" w:customStyle="1" w:styleId="BalloonTextChar">
-    <w:name w:val="Balloon Text Char"/>
-    <w:basedOn w:val="DefaultParagraphFont"/>
-    <w:link w:val="BalloonText"/>
-    <w:uiPriority w:val="99"/>
-    <w:semiHidden/>
-    <w:rsid w:val="00A04B53"/>
-    <w:rPr>
-      <w:rFonts w:ascii="Tahoma" w:eastAsiaTheme="minorEastAsia" w:hAnsi="Tahoma" w:cs="Tahoma"/>
-      <w:sz w:val="16"/>
-      <w:szCs w:val="16"/>
-      <w:lang w:val="en-GB" w:eastAsia="ja-JP"/>
-    </w:rPr>
-  </w:style>
-  <w:style w:type="table" w:styleId="TableGrid">
-    <w:name w:val="Table Grid"/>
-    <w:basedOn w:val="TableNormal"/>
-    <w:uiPriority w:val="59"/>
-    <w:rsid w:val="00A04B53"/>
-    <w:rPr>
-      <w:rFonts w:asciiTheme="minorHAnsi" w:eastAsiaTheme="minorEastAsia" w:hAnsiTheme="minorHAnsi"/>
-      <w:sz w:val="22"/>
-      <w:szCs w:val="22"/>
-      <w:lang w:val="en-GB" w:eastAsia="ja-JP"/>
-    </w:rPr>
-    <w:tblPr>
-      <w:tblInd w:w="0" w:type="dxa"/>
-      <w:tblBorders>
-        <w:top w:val="single" w:sz="4" w:space="0" w:color="auto"/>
-        <w:left w:val="single" w:sz="4" w:space="0" w:color="auto"/>
-        <w:bottom w:val="single" w:sz="4" w:space="0" w:color="auto"/>
-        <w:right w:val="single" w:sz="4" w:space="0" w:color="auto"/>
-        <w:insideH w:val="single" w:sz="4" w:space="0" w:color="auto"/>
-        <w:insideV w:val="single" w:sz="4" w:space="0" w:color="auto"/>
-      </w:tblBorders>
-      <w:tblCellMar>
-        <w:top w:w="0" w:type="dxa"/>
-        <w:left w:w="108" w:type="dxa"/>
-        <w:bottom w:w="0" w:type="dxa"/>
-        <w:right w:w="108" w:type="dxa"/>
-      </w:tblCellMar>
-    </w:tblPr>
-  </w:style>
-  <w:style w:type="paragraph" w:styleId="Header">
-    <w:name w:val="header"/>
-    <w:basedOn w:val="Normal"/>
-    <w:link w:val="HeaderChar"/>
-    <w:uiPriority w:val="99"/>
-    <w:unhideWhenUsed/>
-    <w:rsid w:val="00A04B53"/>
-    <w:pPr>
-      <w:tabs>
-        <w:tab w:val="center" w:pos="4680"/>
-        <w:tab w:val="right" w:pos="9360"/>
-      </w:tabs>
-    </w:pPr>
-    <w:rPr>
-      <w:rFonts w:eastAsiaTheme="minorEastAsia"/>
-      <w:sz w:val="22"/>
-      <w:szCs w:val="22"/>
-      <w:lang w:val="en-GB" w:eastAsia="ja-JP"/>
-    </w:rPr>
-  </w:style>
-  <w:style w:type="character" w:customStyle="1" w:styleId="HeaderChar">
-    <w:name w:val="Header Char"/>
-    <w:basedOn w:val="DefaultParagraphFont"/>
-    <w:link w:val="Header"/>
-    <w:uiPriority w:val="99"/>
-    <w:rsid w:val="00A04B53"/>
-    <w:rPr>
-      <w:rFonts w:asciiTheme="minorHAnsi" w:eastAsiaTheme="minorEastAsia" w:hAnsiTheme="minorHAnsi" w:cstheme="minorBidi"/>
-      <w:sz w:val="22"/>
-      <w:szCs w:val="22"/>
-      <w:lang w:val="en-GB" w:eastAsia="ja-JP"/>
-    </w:rPr>
-  </w:style>
-  <w:style w:type="paragraph" w:styleId="Footer">
-    <w:name w:val="footer"/>
-    <w:basedOn w:val="Normal"/>
-    <w:link w:val="FooterChar"/>
-    <w:uiPriority w:val="99"/>
-    <w:unhideWhenUsed/>
-    <w:rsid w:val="00813A56"/>
-    <w:pPr>
-      <w:tabs>
-        <w:tab w:val="center" w:pos="4680"/>
-        <w:tab w:val="right" w:pos="9360"/>
-      </w:tabs>
-      <w:jc w:val="center"/>
-    </w:pPr>
-    <w:rPr>
-      <w:rFonts w:eastAsiaTheme="minorEastAsia"/>
-      <w:b/>
-      <w:color w:val="FFFFFF" w:themeColor="background1"/>
-      <w:szCs w:val="22"/>
-      <w:lang w:val="en-GB" w:eastAsia="ja-JP"/>
-    </w:rPr>
-  </w:style>
-  <w:style w:type="character" w:customStyle="1" w:styleId="FooterChar">
-    <w:name w:val="Footer Char"/>
-    <w:basedOn w:val="DefaultParagraphFont"/>
-    <w:link w:val="Footer"/>
-    <w:uiPriority w:val="99"/>
-    <w:rsid w:val="00813A56"/>
-    <w:rPr>
-      <w:rFonts w:eastAsiaTheme="minorEastAsia"/>
-      <w:b/>
-      <w:color w:val="FFFFFF" w:themeColor="background1"/>
-      <w:szCs w:val="22"/>
-      <w:lang w:val="en-GB" w:eastAsia="ja-JP"/>
-    </w:rPr>
-  </w:style>
-  <w:style w:type="paragraph" w:customStyle="1" w:styleId="Default">
-    <w:name w:val="Default"/>
-    <w:rsid w:val="00A04B53"/>
-    <w:pPr>
-      <w:autoSpaceDE w:val="0"/>
-      <w:autoSpaceDN w:val="0"/>
-      <w:adjustRightInd w:val="0"/>
-    </w:pPr>
-    <w:rPr>
-      <w:rFonts w:eastAsiaTheme="minorEastAsia" w:cs="Cambria"/>
-      <w:color w:val="000000"/>
-      <w:lang w:val="en-GB" w:eastAsia="ja-JP"/>
-    </w:rPr>
-  </w:style>
-  <w:style w:type="character" w:customStyle="1" w:styleId="apple-converted-space">
-    <w:name w:val="apple-converted-space"/>
-    <w:basedOn w:val="DefaultParagraphFont"/>
-    <w:rsid w:val="00A04B53"/>
-  </w:style>
-  <w:style w:type="character" w:customStyle="1" w:styleId="bxgy-byline-text">
-    <w:name w:val="bxgy-byline-text"/>
-    <w:basedOn w:val="DefaultParagraphFont"/>
-    <w:rsid w:val="00A04B53"/>
-  </w:style>
-  <w:style w:type="paragraph" w:styleId="ListParagraph">
-    <w:name w:val="List Paragraph"/>
-    <w:basedOn w:val="Normal"/>
-    <w:link w:val="ListParagraphChar"/>
-    <w:uiPriority w:val="34"/>
-    <w:qFormat/>
-    <w:rsid w:val="0071362C"/>
-    <w:pPr>
-      <w:ind w:left="567"/>
-      <w:contextualSpacing/>
-      <w:jc w:val="left"/>
-    </w:pPr>
-    <w:rPr>
-      <w:rFonts w:eastAsiaTheme="minorEastAsia"/>
-      <w:szCs w:val="22"/>
-      <w:lang w:val="en-GB" w:eastAsia="ja-JP"/>
-    </w:rPr>
-  </w:style>
-  <w:style w:type="table" w:customStyle="1" w:styleId="LightGrid1">
-    <w:name w:val="Light Grid1"/>
-    <w:basedOn w:val="TableNormal"/>
-    <w:uiPriority w:val="62"/>
-    <w:rsid w:val="00A04B53"/>
-    <w:rPr>
-      <w:rFonts w:asciiTheme="minorHAnsi" w:eastAsiaTheme="minorEastAsia" w:hAnsiTheme="minorHAnsi"/>
-      <w:sz w:val="22"/>
-      <w:szCs w:val="22"/>
-      <w:lang w:val="en-GB" w:eastAsia="ja-JP"/>
-    </w:rPr>
-    <w:tblPr>
-      <w:tblStyleRowBandSize w:val="1"/>
-      <w:tblStyleColBandSize w:val="1"/>
-      <w:tblInd w:w="0" w:type="dxa"/>
-      <w:tblBorders>
-        <w:top w:val="single" w:sz="8" w:space="0" w:color="000000" w:themeColor="text1"/>
-        <w:left w:val="single" w:sz="8" w:space="0" w:color="000000" w:themeColor="text1"/>
-        <w:bottom w:val="single" w:sz="8" w:space="0" w:color="000000" w:themeColor="text1"/>
-        <w:right w:val="single" w:sz="8" w:space="0" w:color="000000" w:themeColor="text1"/>
-        <w:insideH w:val="single" w:sz="8" w:space="0" w:color="000000" w:themeColor="text1"/>
-        <w:insideV w:val="single" w:sz="8" w:space="0" w:color="000000" w:themeColor="text1"/>
-      </w:tblBorders>
-      <w:tblCellMar>
-        <w:top w:w="0" w:type="dxa"/>
-        <w:left w:w="108" w:type="dxa"/>
-        <w:bottom w:w="0" w:type="dxa"/>
-        <w:right w:w="108" w:type="dxa"/>
-      </w:tblCellMar>
-    </w:tblPr>
-    <w:tblStylePr w:type="firstRow">
-      <w:pPr>
-        <w:spacing w:before="0" w:after="0" w:line="240" w:lineRule="auto"/>
-      </w:pPr>
-      <w:rPr>
-        <w:rFonts w:asciiTheme="majorHAnsi" w:eastAsiaTheme="majorEastAsia" w:hAnsiTheme="majorHAnsi" w:cstheme="majorBidi"/>
-        <w:b/>
-        <w:bCs/>
-      </w:rPr>
-      <w:tblPr/>
-      <w:tcPr>
-        <w:tcBorders>
-          <w:top w:val="single" w:sz="8" w:space="0" w:color="000000" w:themeColor="text1"/>
-          <w:left w:val="single" w:sz="8" w:space="0" w:color="000000" w:themeColor="text1"/>
-          <w:bottom w:val="single" w:sz="18" w:space="0" w:color="000000" w:themeColor="text1"/>
-          <w:right w:val="single" w:sz="8" w:space="0" w:color="000000" w:themeColor="text1"/>
-          <w:insideH w:val="nil"/>
-          <w:insideV w:val="single" w:sz="8" w:space="0" w:color="000000" w:themeColor="text1"/>
-        </w:tcBorders>
-      </w:tcPr>
-    </w:tblStylePr>
-    <w:tblStylePr w:type="lastRow">
-      <w:pPr>
-        <w:spacing w:before="0" w:after="0" w:line="240" w:lineRule="auto"/>
-      </w:pPr>
-      <w:rPr>
-        <w:rFonts w:asciiTheme="majorHAnsi" w:eastAsiaTheme="majorEastAsia" w:hAnsiTheme="majorHAnsi" w:cstheme="majorBidi"/>
-        <w:b/>
-        <w:bCs/>
-      </w:rPr>
-      <w:tblPr/>
-      <w:tcPr>
-        <w:tcBorders>
-          <w:top w:val="double" w:sz="6" w:space="0" w:color="000000" w:themeColor="text1"/>
-          <w:left w:val="single" w:sz="8" w:space="0" w:color="000000" w:themeColor="text1"/>
-          <w:bottom w:val="single" w:sz="8" w:space="0" w:color="000000" w:themeColor="text1"/>
-          <w:right w:val="single" w:sz="8" w:space="0" w:color="000000" w:themeColor="text1"/>
-          <w:insideH w:val="nil"/>
-          <w:insideV w:val="single" w:sz="8" w:space="0" w:color="000000" w:themeColor="text1"/>
-        </w:tcBorders>
-      </w:tcPr>
-    </w:tblStylePr>
-    <w:tblStylePr w:type="firstCol">
-      <w:rPr>
-        <w:rFonts w:asciiTheme="majorHAnsi" w:eastAsiaTheme="majorEastAsia" w:hAnsiTheme="majorHAnsi" w:cstheme="majorBidi"/>
-        <w:b/>
-        <w:bCs/>
-      </w:rPr>
-    </w:tblStylePr>
-    <w:tblStylePr w:type="lastCol">
-      <w:rPr>
-        <w:rFonts w:asciiTheme="majorHAnsi" w:eastAsiaTheme="majorEastAsia" w:hAnsiTheme="majorHAnsi" w:cstheme="majorBidi"/>
-        <w:b/>
-        <w:bCs/>
-      </w:rPr>
-      <w:tblPr/>
-      <w:tcPr>
-        <w:tcBorders>
-          <w:top w:val="single" w:sz="8" w:space="0" w:color="000000" w:themeColor="text1"/>
-          <w:left w:val="single" w:sz="8" w:space="0" w:color="000000" w:themeColor="text1"/>
-          <w:bottom w:val="single" w:sz="8" w:space="0" w:color="000000" w:themeColor="text1"/>
-          <w:right w:val="single" w:sz="8" w:space="0" w:color="000000" w:themeColor="text1"/>
-        </w:tcBorders>
-      </w:tcPr>
-    </w:tblStylePr>
-    <w:tblStylePr w:type="band1Vert">
-      <w:tblPr/>
-      <w:tcPr>
-        <w:tcBorders>
-          <w:top w:val="single" w:sz="8" w:space="0" w:color="000000" w:themeColor="text1"/>
-          <w:left w:val="single" w:sz="8" w:space="0" w:color="000000" w:themeColor="text1"/>
-          <w:bottom w:val="single" w:sz="8" w:space="0" w:color="000000" w:themeColor="text1"/>
-          <w:right w:val="single" w:sz="8" w:space="0" w:color="000000" w:themeColor="text1"/>
-        </w:tcBorders>
-        <w:shd w:val="clear" w:color="auto" w:fill="C0C0C0" w:themeFill="text1" w:themeFillTint="3F"/>
-      </w:tcPr>
-    </w:tblStylePr>
-    <w:tblStylePr w:type="band1Horz">
-      <w:tblPr/>
-      <w:tcPr>
-        <w:tcBorders>
-          <w:top w:val="single" w:sz="8" w:space="0" w:color="000000" w:themeColor="text1"/>
-          <w:left w:val="single" w:sz="8" w:space="0" w:color="000000" w:themeColor="text1"/>
-          <w:bottom w:val="single" w:sz="8" w:space="0" w:color="000000" w:themeColor="text1"/>
-          <w:right w:val="single" w:sz="8" w:space="0" w:color="000000" w:themeColor="text1"/>
-          <w:insideV w:val="single" w:sz="8" w:space="0" w:color="000000" w:themeColor="text1"/>
-        </w:tcBorders>
-        <w:shd w:val="clear" w:color="auto" w:fill="C0C0C0" w:themeFill="text1" w:themeFillTint="3F"/>
-      </w:tcPr>
-    </w:tblStylePr>
-    <w:tblStylePr w:type="band2Horz">
-      <w:tblPr/>
-      <w:tcPr>
-        <w:tcBorders>
-          <w:top w:val="single" w:sz="8" w:space="0" w:color="000000" w:themeColor="text1"/>
-          <w:left w:val="single" w:sz="8" w:space="0" w:color="000000" w:themeColor="text1"/>
-          <w:bottom w:val="single" w:sz="8" w:space="0" w:color="000000" w:themeColor="text1"/>
-          <w:right w:val="single" w:sz="8" w:space="0" w:color="000000" w:themeColor="text1"/>
-          <w:insideV w:val="single" w:sz="8" w:space="0" w:color="000000" w:themeColor="text1"/>
-        </w:tcBorders>
-      </w:tcPr>
-    </w:tblStylePr>
-  </w:style>
-  <w:style w:type="paragraph" w:styleId="Caption">
-    <w:name w:val="caption"/>
-    <w:basedOn w:val="Normal"/>
-    <w:next w:val="Normal"/>
-    <w:uiPriority w:val="35"/>
-    <w:unhideWhenUsed/>
-    <w:rsid w:val="009743C4"/>
-    <w:pPr>
-      <w:spacing w:after="240"/>
-      <w:jc w:val="center"/>
-    </w:pPr>
-    <w:rPr>
-      <w:rFonts w:asciiTheme="majorHAnsi" w:eastAsiaTheme="minorEastAsia" w:hAnsiTheme="majorHAnsi"/>
-      <w:b/>
-      <w:bCs/>
-      <w:szCs w:val="18"/>
-      <w:lang w:val="en-GB" w:eastAsia="ja-JP"/>
-    </w:rPr>
-  </w:style>
-  <w:style w:type="character" w:customStyle="1" w:styleId="fblongblurb">
-    <w:name w:val="fblongblurb"/>
-    <w:basedOn w:val="DefaultParagraphFont"/>
-    <w:rsid w:val="00A04B53"/>
-  </w:style>
-  <w:style w:type="paragraph" w:styleId="Subtitle">
-    <w:name w:val="Subtitle"/>
-    <w:basedOn w:val="Normal"/>
-    <w:next w:val="Normal"/>
-    <w:link w:val="SubtitleChar"/>
-    <w:uiPriority w:val="11"/>
-    <w:qFormat/>
-    <w:rsid w:val="00177228"/>
-    <w:pPr>
-      <w:jc w:val="center"/>
-    </w:pPr>
-    <w:rPr>
-      <w:rFonts w:asciiTheme="majorHAnsi" w:eastAsiaTheme="minorEastAsia" w:hAnsiTheme="majorHAnsi"/>
-      <w:b/>
-      <w:sz w:val="40"/>
-      <w:szCs w:val="40"/>
-      <w:lang w:val="en-GB" w:eastAsia="ja-JP"/>
-    </w:rPr>
-  </w:style>
-  <w:style w:type="character" w:customStyle="1" w:styleId="SubtitleChar">
-    <w:name w:val="Subtitle Char"/>
-    <w:basedOn w:val="DefaultParagraphFont"/>
-    <w:link w:val="Subtitle"/>
-    <w:uiPriority w:val="11"/>
-    <w:rsid w:val="00177228"/>
-    <w:rPr>
-      <w:rFonts w:asciiTheme="majorHAnsi" w:eastAsiaTheme="minorEastAsia" w:hAnsiTheme="majorHAnsi"/>
-      <w:b/>
-      <w:sz w:val="40"/>
-      <w:szCs w:val="40"/>
-      <w:lang w:val="en-GB" w:eastAsia="ja-JP"/>
-    </w:rPr>
-  </w:style>
-  <w:style w:type="character" w:styleId="Emphasis">
-    <w:name w:val="Emphasis"/>
-    <w:basedOn w:val="DefaultParagraphFont"/>
-    <w:uiPriority w:val="20"/>
-    <w:qFormat/>
-    <w:rsid w:val="00A04B53"/>
-    <w:rPr>
-      <w:i/>
-      <w:iCs/>
-    </w:rPr>
-  </w:style>
-  <w:style w:type="character" w:styleId="Strong">
-    <w:name w:val="Strong"/>
-    <w:basedOn w:val="DefaultParagraphFont"/>
-    <w:uiPriority w:val="22"/>
-    <w:qFormat/>
-    <w:rsid w:val="00A04B53"/>
-    <w:rPr>
-      <w:b/>
-      <w:bCs/>
-    </w:rPr>
-  </w:style>
-  <w:style w:type="character" w:customStyle="1" w:styleId="NormalFlowChar">
-    <w:name w:val="Normal Flow Char"/>
-    <w:basedOn w:val="DefaultParagraphFont"/>
-    <w:link w:val="NormalFlow"/>
-    <w:locked/>
-    <w:rsid w:val="00A04B53"/>
-    <w:rPr>
-      <w:rFonts w:ascii="Arial" w:hAnsi="Arial" w:cs="Arial"/>
-      <w:color w:val="000000"/>
-      <w:sz w:val="20"/>
-      <w:szCs w:val="20"/>
-    </w:rPr>
-  </w:style>
-  <w:style w:type="paragraph" w:customStyle="1" w:styleId="NormalFlow">
-    <w:name w:val="Normal Flow"/>
-    <w:basedOn w:val="BodyText"/>
-    <w:link w:val="NormalFlowChar"/>
-    <w:rsid w:val="00A04B53"/>
-    <w:pPr>
-      <w:numPr>
-        <w:numId w:val="1"/>
-      </w:numPr>
-      <w:spacing w:before="40" w:line="240" w:lineRule="auto"/>
-    </w:pPr>
-    <w:rPr>
-      <w:rFonts w:ascii="Arial" w:eastAsia="Times New Roman" w:hAnsi="Arial" w:cs="Arial"/>
-      <w:color w:val="000000"/>
-      <w:sz w:val="20"/>
-      <w:szCs w:val="20"/>
-      <w:lang w:val="en-US" w:eastAsia="en-US"/>
-    </w:rPr>
-  </w:style>
-  <w:style w:type="paragraph" w:styleId="BodyText">
-    <w:name w:val="Body Text"/>
-    <w:basedOn w:val="Normal"/>
-    <w:link w:val="BodyTextChar"/>
-    <w:uiPriority w:val="99"/>
-    <w:unhideWhenUsed/>
-    <w:rsid w:val="00A04B53"/>
-    <w:pPr>
-      <w:spacing w:line="276" w:lineRule="auto"/>
-    </w:pPr>
-    <w:rPr>
-      <w:rFonts w:eastAsiaTheme="minorEastAsia"/>
-      <w:sz w:val="22"/>
-      <w:szCs w:val="22"/>
-      <w:lang w:val="en-GB" w:eastAsia="ja-JP"/>
-    </w:rPr>
-  </w:style>
-  <w:style w:type="character" w:customStyle="1" w:styleId="BodyTextChar">
-    <w:name w:val="Body Text Char"/>
-    <w:basedOn w:val="DefaultParagraphFont"/>
-    <w:link w:val="BodyText"/>
-    <w:uiPriority w:val="99"/>
-    <w:rsid w:val="00A04B53"/>
-    <w:rPr>
-      <w:rFonts w:asciiTheme="minorHAnsi" w:eastAsiaTheme="minorEastAsia" w:hAnsiTheme="minorHAnsi" w:cstheme="minorBidi"/>
-      <w:sz w:val="22"/>
-      <w:szCs w:val="22"/>
-      <w:lang w:val="en-GB" w:eastAsia="ja-JP"/>
-    </w:rPr>
-  </w:style>
-  <w:style w:type="paragraph" w:styleId="Revision">
-    <w:name w:val="Revision"/>
-    <w:hidden/>
-    <w:uiPriority w:val="99"/>
-    <w:semiHidden/>
-    <w:rsid w:val="00A04B53"/>
-    <w:rPr>
-      <w:rFonts w:asciiTheme="minorHAnsi" w:eastAsiaTheme="minorEastAsia" w:hAnsiTheme="minorHAnsi"/>
-      <w:sz w:val="22"/>
-      <w:szCs w:val="22"/>
-      <w:lang w:val="en-GB" w:eastAsia="ja-JP"/>
-    </w:rPr>
-  </w:style>
-  <w:style w:type="paragraph" w:styleId="NormalWeb">
-    <w:name w:val="Normal (Web)"/>
-    <w:basedOn w:val="Normal"/>
-    <w:uiPriority w:val="99"/>
-    <w:unhideWhenUsed/>
-    <w:rsid w:val="00A04B53"/>
-    <w:pPr>
-      <w:spacing w:before="100" w:beforeAutospacing="1" w:after="100" w:afterAutospacing="1"/>
-    </w:pPr>
-    <w:rPr>
-      <w:lang w:val="en-GB" w:eastAsia="zh-CN"/>
-    </w:rPr>
-  </w:style>
-  <w:style w:type="character" w:customStyle="1" w:styleId="mi">
-    <w:name w:val="mi"/>
-    <w:basedOn w:val="DefaultParagraphFont"/>
-    <w:rsid w:val="00A04B53"/>
-  </w:style>
-  <w:style w:type="character" w:customStyle="1" w:styleId="mo">
-    <w:name w:val="mo"/>
-    <w:basedOn w:val="DefaultParagraphFont"/>
-    <w:rsid w:val="00A04B53"/>
-  </w:style>
-  <w:style w:type="character" w:customStyle="1" w:styleId="mtext">
-    <w:name w:val="mtext"/>
-    <w:basedOn w:val="DefaultParagraphFont"/>
-    <w:rsid w:val="00A04B53"/>
-  </w:style>
-  <w:style w:type="character" w:customStyle="1" w:styleId="mn">
-    <w:name w:val="mn"/>
-    <w:basedOn w:val="DefaultParagraphFont"/>
-    <w:rsid w:val="00A04B53"/>
-  </w:style>
-  <w:style w:type="character" w:styleId="HTMLCode">
-    <w:name w:val="HTML Code"/>
-    <w:basedOn w:val="DefaultParagraphFont"/>
-    <w:uiPriority w:val="99"/>
-    <w:semiHidden/>
-    <w:unhideWhenUsed/>
-    <w:rsid w:val="00A04B53"/>
-    <w:rPr>
-      <w:rFonts w:ascii="Courier New" w:eastAsia="Times New Roman" w:hAnsi="Courier New" w:cs="Courier New"/>
-      <w:sz w:val="20"/>
-      <w:szCs w:val="20"/>
-    </w:rPr>
-  </w:style>
-  <w:style w:type="paragraph" w:styleId="TOC4">
-    <w:name w:val="toc 4"/>
-    <w:basedOn w:val="Normal"/>
-    <w:next w:val="Normal"/>
-    <w:autoRedefine/>
-    <w:uiPriority w:val="39"/>
-    <w:unhideWhenUsed/>
-    <w:rsid w:val="00A04B53"/>
-    <w:pPr>
-      <w:spacing w:after="100" w:line="276" w:lineRule="auto"/>
-      <w:ind w:left="660"/>
-    </w:pPr>
-    <w:rPr>
-      <w:rFonts w:eastAsiaTheme="minorEastAsia"/>
-      <w:sz w:val="22"/>
-      <w:szCs w:val="22"/>
-      <w:lang w:val="en-GB" w:eastAsia="zh-CN"/>
-    </w:rPr>
-  </w:style>
-  <w:style w:type="paragraph" w:styleId="TOC5">
-    <w:name w:val="toc 5"/>
-    <w:basedOn w:val="Normal"/>
-    <w:next w:val="Normal"/>
-    <w:autoRedefine/>
-    <w:uiPriority w:val="39"/>
-    <w:unhideWhenUsed/>
-    <w:rsid w:val="00A04B53"/>
-    <w:pPr>
-      <w:spacing w:after="100" w:line="276" w:lineRule="auto"/>
-      <w:ind w:left="880"/>
-    </w:pPr>
-    <w:rPr>
-      <w:rFonts w:eastAsiaTheme="minorEastAsia"/>
-      <w:sz w:val="22"/>
-      <w:szCs w:val="22"/>
-      <w:lang w:val="en-GB" w:eastAsia="zh-CN"/>
-    </w:rPr>
-  </w:style>
-  <w:style w:type="paragraph" w:styleId="TOC6">
-    <w:name w:val="toc 6"/>
-    <w:basedOn w:val="Normal"/>
-    <w:next w:val="Normal"/>
-    <w:autoRedefine/>
-    <w:uiPriority w:val="39"/>
-    <w:unhideWhenUsed/>
-    <w:rsid w:val="00A04B53"/>
-    <w:pPr>
-      <w:spacing w:after="100" w:line="276" w:lineRule="auto"/>
-      <w:ind w:left="1100"/>
-    </w:pPr>
-    <w:rPr>
-      <w:rFonts w:eastAsiaTheme="minorEastAsia"/>
-      <w:sz w:val="22"/>
-      <w:szCs w:val="22"/>
-      <w:lang w:val="en-GB" w:eastAsia="zh-CN"/>
-    </w:rPr>
-  </w:style>
-  <w:style w:type="paragraph" w:styleId="TOC7">
-    <w:name w:val="toc 7"/>
-    <w:basedOn w:val="Normal"/>
-    <w:next w:val="Normal"/>
-    <w:autoRedefine/>
-    <w:uiPriority w:val="39"/>
-    <w:unhideWhenUsed/>
-    <w:rsid w:val="00A04B53"/>
-    <w:pPr>
-      <w:spacing w:after="100" w:line="276" w:lineRule="auto"/>
-      <w:ind w:left="1320"/>
-    </w:pPr>
-    <w:rPr>
-      <w:rFonts w:eastAsiaTheme="minorEastAsia"/>
-      <w:sz w:val="22"/>
-      <w:szCs w:val="22"/>
-      <w:lang w:val="en-GB" w:eastAsia="zh-CN"/>
-    </w:rPr>
-  </w:style>
-  <w:style w:type="paragraph" w:styleId="TOC8">
-    <w:name w:val="toc 8"/>
-    <w:basedOn w:val="Normal"/>
-    <w:next w:val="Normal"/>
-    <w:autoRedefine/>
-    <w:uiPriority w:val="39"/>
-    <w:unhideWhenUsed/>
-    <w:rsid w:val="00A04B53"/>
-    <w:pPr>
-      <w:spacing w:after="100" w:line="276" w:lineRule="auto"/>
-      <w:ind w:left="1540"/>
-    </w:pPr>
-    <w:rPr>
-      <w:rFonts w:eastAsiaTheme="minorEastAsia"/>
-      <w:sz w:val="22"/>
-      <w:szCs w:val="22"/>
-      <w:lang w:val="en-GB" w:eastAsia="zh-CN"/>
-    </w:rPr>
-  </w:style>
-  <w:style w:type="paragraph" w:styleId="TOC9">
-    <w:name w:val="toc 9"/>
-    <w:basedOn w:val="Normal"/>
-    <w:next w:val="Normal"/>
-    <w:autoRedefine/>
-    <w:uiPriority w:val="39"/>
-    <w:unhideWhenUsed/>
-    <w:rsid w:val="00A04B53"/>
-    <w:pPr>
-      <w:spacing w:after="100" w:line="276" w:lineRule="auto"/>
-      <w:ind w:left="1760"/>
-    </w:pPr>
-    <w:rPr>
-      <w:rFonts w:eastAsiaTheme="minorEastAsia"/>
-      <w:sz w:val="22"/>
-      <w:szCs w:val="22"/>
-      <w:lang w:val="en-GB" w:eastAsia="zh-CN"/>
-    </w:rPr>
-  </w:style>
-  <w:style w:type="paragraph" w:styleId="DocumentMap">
-    <w:name w:val="Document Map"/>
-    <w:basedOn w:val="Normal"/>
-    <w:link w:val="DocumentMapChar"/>
-    <w:uiPriority w:val="99"/>
-    <w:semiHidden/>
-    <w:unhideWhenUsed/>
-    <w:rsid w:val="00A04B53"/>
-    <w:rPr>
-      <w:rFonts w:ascii="Tahoma" w:eastAsiaTheme="minorEastAsia" w:hAnsi="Tahoma" w:cs="Tahoma"/>
-      <w:sz w:val="16"/>
-      <w:szCs w:val="16"/>
-      <w:lang w:val="en-GB" w:eastAsia="ja-JP"/>
-    </w:rPr>
-  </w:style>
-  <w:style w:type="character" w:customStyle="1" w:styleId="DocumentMapChar">
-    <w:name w:val="Document Map Char"/>
-    <w:basedOn w:val="DefaultParagraphFont"/>
-    <w:link w:val="DocumentMap"/>
-    <w:uiPriority w:val="99"/>
-    <w:semiHidden/>
-    <w:rsid w:val="00A04B53"/>
-    <w:rPr>
-      <w:rFonts w:ascii="Tahoma" w:eastAsiaTheme="minorEastAsia" w:hAnsi="Tahoma" w:cs="Tahoma"/>
-      <w:sz w:val="16"/>
-      <w:szCs w:val="16"/>
-      <w:lang w:val="en-GB" w:eastAsia="ja-JP"/>
-    </w:rPr>
-  </w:style>
-  <w:style w:type="paragraph" w:styleId="FootnoteText">
-    <w:name w:val="footnote text"/>
-    <w:basedOn w:val="Normal"/>
-    <w:link w:val="FootnoteTextChar"/>
-    <w:uiPriority w:val="99"/>
-    <w:semiHidden/>
-    <w:unhideWhenUsed/>
-    <w:rsid w:val="00A04B53"/>
-    <w:rPr>
-      <w:rFonts w:eastAsiaTheme="minorEastAsia"/>
-      <w:lang w:val="en-GB" w:eastAsia="ja-JP"/>
-    </w:rPr>
-  </w:style>
-  <w:style w:type="character" w:customStyle="1" w:styleId="FootnoteTextChar">
-    <w:name w:val="Footnote Text Char"/>
-    <w:basedOn w:val="DefaultParagraphFont"/>
-    <w:link w:val="FootnoteText"/>
-    <w:uiPriority w:val="99"/>
-    <w:semiHidden/>
-    <w:rsid w:val="00A04B53"/>
-    <w:rPr>
-      <w:rFonts w:asciiTheme="minorHAnsi" w:eastAsiaTheme="minorEastAsia" w:hAnsiTheme="minorHAnsi" w:cstheme="minorBidi"/>
-      <w:lang w:val="en-GB" w:eastAsia="ja-JP"/>
-    </w:rPr>
-  </w:style>
-  <w:style w:type="character" w:styleId="FootnoteReference">
-    <w:name w:val="footnote reference"/>
-    <w:basedOn w:val="DefaultParagraphFont"/>
-    <w:uiPriority w:val="99"/>
-    <w:semiHidden/>
-    <w:unhideWhenUsed/>
-    <w:rsid w:val="00A04B53"/>
-    <w:rPr>
-      <w:vertAlign w:val="superscript"/>
-    </w:rPr>
-  </w:style>
-  <w:style w:type="character" w:customStyle="1" w:styleId="go">
-    <w:name w:val="go"/>
-    <w:basedOn w:val="DefaultParagraphFont"/>
-    <w:rsid w:val="00A04B53"/>
-  </w:style>
-  <w:style w:type="character" w:customStyle="1" w:styleId="gi">
-    <w:name w:val="gi"/>
-    <w:basedOn w:val="DefaultParagraphFont"/>
-    <w:rsid w:val="00A04B53"/>
-  </w:style>
-  <w:style w:type="table" w:styleId="LightShading-Accent5">
-    <w:name w:val="Light Shading Accent 5"/>
-    <w:basedOn w:val="TableNormal"/>
-    <w:uiPriority w:val="60"/>
-    <w:rsid w:val="00A04B53"/>
-    <w:rPr>
-      <w:rFonts w:asciiTheme="minorHAnsi" w:eastAsiaTheme="minorHAnsi" w:hAnsiTheme="minorHAnsi"/>
-      <w:color w:val="31849B" w:themeColor="accent5" w:themeShade="BF"/>
-      <w:sz w:val="22"/>
-      <w:szCs w:val="22"/>
-    </w:rPr>
-    <w:tblPr>
-      <w:tblStyleRowBandSize w:val="1"/>
-      <w:tblStyleColBandSize w:val="1"/>
-      <w:tblInd w:w="0" w:type="dxa"/>
-      <w:tblBorders>
-        <w:top w:val="single" w:sz="8" w:space="0" w:color="4BACC6" w:themeColor="accent5"/>
-        <w:bottom w:val="single" w:sz="8" w:space="0" w:color="4BACC6" w:themeColor="accent5"/>
-      </w:tblBorders>
-      <w:tblCellMar>
-        <w:top w:w="0" w:type="dxa"/>
-        <w:left w:w="108" w:type="dxa"/>
-        <w:bottom w:w="0" w:type="dxa"/>
-        <w:right w:w="108" w:type="dxa"/>
-      </w:tblCellMar>
-    </w:tblPr>
-    <w:tblStylePr w:type="firstRow">
-      <w:pPr>
-        <w:spacing w:before="0" w:after="0" w:line="240" w:lineRule="auto"/>
-      </w:pPr>
-      <w:rPr>
-        <w:b/>
-        <w:bCs/>
-      </w:rPr>
-      <w:tblPr/>
-      <w:tcPr>
-        <w:tcBorders>
-          <w:top w:val="single" w:sz="8" w:space="0" w:color="4BACC6" w:themeColor="accent5"/>
-          <w:left w:val="nil"/>
-          <w:bottom w:val="single" w:sz="8" w:space="0" w:color="4BACC6" w:themeColor="accent5"/>
-          <w:right w:val="nil"/>
-          <w:insideH w:val="nil"/>
-          <w:insideV w:val="nil"/>
-        </w:tcBorders>
-      </w:tcPr>
-    </w:tblStylePr>
-    <w:tblStylePr w:type="lastRow">
-      <w:pPr>
-        <w:spacing w:before="0" w:after="0" w:line="240" w:lineRule="auto"/>
-      </w:pPr>
-      <w:rPr>
-        <w:b/>
-        <w:bCs/>
-      </w:rPr>
-      <w:tblPr/>
-      <w:tcPr>
-        <w:tcBorders>
-          <w:top w:val="single" w:sz="8" w:space="0" w:color="4BACC6" w:themeColor="accent5"/>
-          <w:left w:val="nil"/>
-          <w:bottom w:val="single" w:sz="8" w:space="0" w:color="4BACC6" w:themeColor="accent5"/>
-          <w:right w:val="nil"/>
-          <w:insideH w:val="nil"/>
-          <w:insideV w:val="nil"/>
-        </w:tcBorders>
-      </w:tcPr>
-    </w:tblStylePr>
-    <w:tblStylePr w:type="firstCol">
-      <w:rPr>
-        <w:b/>
-        <w:bCs/>
-      </w:rPr>
-    </w:tblStylePr>
-    <w:tblStylePr w:type="lastCol">
-      <w:rPr>
-        <w:b/>
-        <w:bCs/>
-      </w:rPr>
-    </w:tblStylePr>
-    <w:tblStylePr w:type="band1Vert">
-      <w:tblPr/>
-      <w:tcPr>
-        <w:tcBorders>
-          <w:left w:val="nil"/>
-          <w:right w:val="nil"/>
-          <w:insideH w:val="nil"/>
-          <w:insideV w:val="nil"/>
-        </w:tcBorders>
-        <w:shd w:val="clear" w:color="auto" w:fill="D2EAF1" w:themeFill="accent5" w:themeFillTint="3F"/>
-      </w:tcPr>
-    </w:tblStylePr>
-    <w:tblStylePr w:type="band1Horz">
-      <w:tblPr/>
-      <w:tcPr>
-        <w:tcBorders>
-          <w:left w:val="nil"/>
-          <w:right w:val="nil"/>
-          <w:insideH w:val="nil"/>
-          <w:insideV w:val="nil"/>
-        </w:tcBorders>
-        <w:shd w:val="clear" w:color="auto" w:fill="D2EAF1" w:themeFill="accent5" w:themeFillTint="3F"/>
-      </w:tcPr>
-    </w:tblStylePr>
-  </w:style>
-  <w:style w:type="character" w:customStyle="1" w:styleId="hps">
-    <w:name w:val="hps"/>
-    <w:basedOn w:val="DefaultParagraphFont"/>
-    <w:rsid w:val="00A04B53"/>
-  </w:style>
-  <w:style w:type="character" w:customStyle="1" w:styleId="ListParagraphChar">
-    <w:name w:val="List Paragraph Char"/>
-    <w:link w:val="ListParagraph"/>
-    <w:uiPriority w:val="34"/>
-    <w:locked/>
-    <w:rsid w:val="0071362C"/>
-    <w:rPr>
-      <w:rFonts w:eastAsiaTheme="minorEastAsia"/>
-      <w:szCs w:val="22"/>
-      <w:lang w:val="en-GB" w:eastAsia="ja-JP"/>
-    </w:rPr>
-  </w:style>
-  <w:style w:type="paragraph" w:styleId="HTMLPreformatted">
-    <w:name w:val="HTML Preformatted"/>
-    <w:basedOn w:val="Normal"/>
-    <w:link w:val="HTMLPreformattedChar"/>
-    <w:uiPriority w:val="99"/>
-    <w:unhideWhenUsed/>
-    <w:rsid w:val="00A04B53"/>
-    <w:pPr>
-      <w:tabs>
-        <w:tab w:val="left" w:pos="916"/>
-        <w:tab w:val="left" w:pos="1832"/>
-        <w:tab w:val="left" w:pos="2748"/>
-        <w:tab w:val="left" w:pos="3664"/>
-        <w:tab w:val="left" w:pos="4580"/>
-        <w:tab w:val="left" w:pos="5496"/>
-        <w:tab w:val="left" w:pos="6412"/>
-        <w:tab w:val="left" w:pos="7328"/>
-        <w:tab w:val="left" w:pos="8244"/>
-        <w:tab w:val="left" w:pos="9160"/>
-        <w:tab w:val="left" w:pos="10076"/>
-        <w:tab w:val="left" w:pos="10992"/>
-        <w:tab w:val="left" w:pos="11908"/>
-        <w:tab w:val="left" w:pos="12824"/>
-        <w:tab w:val="left" w:pos="13740"/>
-        <w:tab w:val="left" w:pos="14656"/>
-      </w:tabs>
-    </w:pPr>
-    <w:rPr>
-      <w:rFonts w:ascii="Courier New" w:hAnsi="Courier New" w:cs="Courier New"/>
-      <w:lang w:val="en-GB" w:eastAsia="ja-JP"/>
-    </w:rPr>
-  </w:style>
-  <w:style w:type="character" w:customStyle="1" w:styleId="HTMLPreformattedChar">
-    <w:name w:val="HTML Preformatted Char"/>
-    <w:basedOn w:val="DefaultParagraphFont"/>
-    <w:link w:val="HTMLPreformatted"/>
-    <w:uiPriority w:val="99"/>
-    <w:rsid w:val="00A04B53"/>
-    <w:rPr>
-      <w:rFonts w:ascii="Courier New" w:hAnsi="Courier New" w:cs="Courier New"/>
-      <w:lang w:val="en-GB" w:eastAsia="ja-JP"/>
-    </w:rPr>
-  </w:style>
-  <w:style w:type="character" w:styleId="PlaceholderText">
-    <w:name w:val="Placeholder Text"/>
-    <w:basedOn w:val="DefaultParagraphFont"/>
-    <w:uiPriority w:val="99"/>
-    <w:semiHidden/>
-    <w:rsid w:val="00A04B53"/>
-    <w:rPr>
-      <w:color w:val="808080"/>
-    </w:rPr>
-  </w:style>
-  <w:style w:type="paragraph" w:styleId="NoSpacing">
-    <w:name w:val="No Spacing"/>
-    <w:uiPriority w:val="1"/>
-    <w:rsid w:val="00A04B53"/>
-    <w:rPr>
-      <w:rFonts w:asciiTheme="minorHAnsi" w:eastAsiaTheme="minorEastAsia" w:hAnsiTheme="minorHAnsi"/>
-      <w:sz w:val="22"/>
-      <w:szCs w:val="22"/>
-      <w:lang w:val="en-GB" w:eastAsia="ja-JP"/>
-    </w:rPr>
-  </w:style>
-  <w:style w:type="character" w:customStyle="1" w:styleId="shorttext">
-    <w:name w:val="short_text"/>
-    <w:basedOn w:val="DefaultParagraphFont"/>
-    <w:rsid w:val="00A04B53"/>
-  </w:style>
-  <w:style w:type="character" w:customStyle="1" w:styleId="null">
-    <w:name w:val="null"/>
-    <w:basedOn w:val="DefaultParagraphFont"/>
-    <w:rsid w:val="00A04B53"/>
-  </w:style>
-  <w:style w:type="character" w:styleId="FollowedHyperlink">
-    <w:name w:val="FollowedHyperlink"/>
-    <w:basedOn w:val="DefaultParagraphFont"/>
-    <w:uiPriority w:val="99"/>
-    <w:semiHidden/>
-    <w:unhideWhenUsed/>
-    <w:rsid w:val="00A04B53"/>
-    <w:rPr>
-      <w:color w:val="800080" w:themeColor="followedHyperlink"/>
-      <w:u w:val="single"/>
-    </w:rPr>
-  </w:style>
-  <w:style w:type="paragraph" w:customStyle="1" w:styleId="GachDauDong">
-    <w:name w:val="GachDauDong"/>
-    <w:basedOn w:val="ListParagraph"/>
-    <w:link w:val="GachDauDongChar"/>
-    <w:rsid w:val="00572BB4"/>
-    <w:pPr>
-      <w:numPr>
-        <w:numId w:val="2"/>
-      </w:numPr>
-      <w:spacing w:line="280" w:lineRule="exact"/>
-      <w:ind w:left="576" w:hanging="288"/>
-    </w:pPr>
-    <w:rPr>
-      <w:rFonts w:asciiTheme="majorHAnsi" w:eastAsia="Cambria" w:hAnsiTheme="majorHAnsi" w:cs="Cambria"/>
-      <w:szCs w:val="24"/>
-    </w:rPr>
-  </w:style>
-  <w:style w:type="paragraph" w:customStyle="1" w:styleId="GachDauHang2">
-    <w:name w:val="GachDauHang2"/>
-    <w:basedOn w:val="GachDauDong"/>
-    <w:link w:val="GachDauHang2Char"/>
-    <w:rsid w:val="0021340A"/>
-    <w:pPr>
-      <w:ind w:left="288"/>
-    </w:pPr>
-  </w:style>
-  <w:style w:type="character" w:customStyle="1" w:styleId="GachDauDongChar">
-    <w:name w:val="GachDauDong Char"/>
-    <w:basedOn w:val="ListParagraphChar"/>
-    <w:link w:val="GachDauDong"/>
-    <w:rsid w:val="00572BB4"/>
-    <w:rPr>
-      <w:rFonts w:asciiTheme="majorHAnsi" w:eastAsia="Cambria" w:hAnsiTheme="majorHAnsi" w:cs="Cambria"/>
-      <w:szCs w:val="22"/>
-      <w:lang w:val="en-GB" w:eastAsia="ja-JP"/>
-    </w:rPr>
-  </w:style>
-  <w:style w:type="character" w:customStyle="1" w:styleId="GachDauHang2Char">
-    <w:name w:val="GachDauHang2 Char"/>
-    <w:basedOn w:val="GachDauDongChar"/>
-    <w:link w:val="GachDauHang2"/>
-    <w:rsid w:val="0021340A"/>
-    <w:rPr>
-      <w:rFonts w:asciiTheme="majorHAnsi" w:eastAsia="Cambria" w:hAnsiTheme="majorHAnsi" w:cs="Cambria"/>
-      <w:szCs w:val="22"/>
-      <w:lang w:val="en-GB" w:eastAsia="ja-JP"/>
-    </w:rPr>
-  </w:style>
-  <w:style w:type="table" w:customStyle="1" w:styleId="GridTable2-Accent11">
-    <w:name w:val="Grid Table 2 - Accent 11"/>
-    <w:basedOn w:val="TableNormal"/>
-    <w:uiPriority w:val="47"/>
-    <w:rsid w:val="006457C9"/>
-    <w:tblPr>
-      <w:tblStyleRowBandSize w:val="1"/>
-      <w:tblStyleColBandSize w:val="1"/>
-      <w:tblInd w:w="567" w:type="dxa"/>
-      <w:tblBorders>
-        <w:top w:val="single" w:sz="2" w:space="0" w:color="95B3D7" w:themeColor="accent1" w:themeTint="99"/>
-        <w:bottom w:val="single" w:sz="2" w:space="0" w:color="95B3D7" w:themeColor="accent1" w:themeTint="99"/>
-        <w:insideH w:val="single" w:sz="2" w:space="0" w:color="95B3D7" w:themeColor="accent1" w:themeTint="99"/>
-        <w:insideV w:val="single" w:sz="2" w:space="0" w:color="95B3D7" w:themeColor="accent1" w:themeTint="99"/>
-      </w:tblBorders>
-      <w:tblCellMar>
-        <w:top w:w="0" w:type="dxa"/>
-        <w:left w:w="108" w:type="dxa"/>
-        <w:bottom w:w="0" w:type="dxa"/>
-        <w:right w:w="108" w:type="dxa"/>
-      </w:tblCellMar>
-    </w:tblPr>
-    <w:tblStylePr w:type="firstRow">
-      <w:rPr>
-        <w:b/>
-        <w:bCs/>
-      </w:rPr>
-      <w:tblPr/>
-      <w:tcPr>
-        <w:tcBorders>
-          <w:top w:val="nil"/>
-          <w:bottom w:val="single" w:sz="12" w:space="0" w:color="95B3D7" w:themeColor="accent1" w:themeTint="99"/>
-          <w:insideH w:val="nil"/>
-          <w:insideV w:val="nil"/>
-        </w:tcBorders>
-        <w:shd w:val="clear" w:color="auto" w:fill="FFFFFF" w:themeFill="background1"/>
-      </w:tcPr>
-    </w:tblStylePr>
-    <w:tblStylePr w:type="lastRow">
-      <w:rPr>
-        <w:b/>
-        <w:bCs/>
-      </w:rPr>
-      <w:tblPr/>
-      <w:tcPr>
-        <w:tcBorders>
-          <w:top w:val="double" w:sz="2" w:space="0" w:color="95B3D7" w:themeColor="accent1" w:themeTint="99"/>
-          <w:bottom w:val="nil"/>
-          <w:insideH w:val="nil"/>
-          <w:insideV w:val="nil"/>
-        </w:tcBorders>
-        <w:shd w:val="clear" w:color="auto" w:fill="FFFFFF" w:themeFill="background1"/>
-      </w:tcPr>
-    </w:tblStylePr>
-    <w:tblStylePr w:type="firstCol">
-      <w:rPr>
-        <w:b/>
-        <w:bCs/>
-      </w:rPr>
-    </w:tblStylePr>
-    <w:tblStylePr w:type="lastCol">
-      <w:rPr>
-        <w:b/>
-        <w:bCs/>
-      </w:rPr>
-    </w:tblStylePr>
-    <w:tblStylePr w:type="band1Vert">
-      <w:tblPr/>
-      <w:tcPr>
-        <w:shd w:val="clear" w:color="auto" w:fill="DBE5F1" w:themeFill="accent1" w:themeFillTint="33"/>
-      </w:tcPr>
-    </w:tblStylePr>
-    <w:tblStylePr w:type="band1Horz">
-      <w:tblPr/>
-      <w:tcPr>
-        <w:shd w:val="clear" w:color="auto" w:fill="DBE5F1" w:themeFill="accent1" w:themeFillTint="33"/>
-      </w:tcPr>
-    </w:tblStylePr>
-  </w:style>
-  <w:style w:type="table" w:customStyle="1" w:styleId="GridTable2-Accent21">
-    <w:name w:val="Grid Table 2 - Accent 21"/>
-    <w:basedOn w:val="TableNormal"/>
-    <w:uiPriority w:val="47"/>
-    <w:rsid w:val="006457C9"/>
-    <w:tblPr>
-      <w:tblStyleRowBandSize w:val="1"/>
-      <w:tblStyleColBandSize w:val="1"/>
-      <w:tblInd w:w="0" w:type="dxa"/>
-      <w:tblBorders>
-        <w:top w:val="single" w:sz="2" w:space="0" w:color="D99594" w:themeColor="accent2" w:themeTint="99"/>
-        <w:bottom w:val="single" w:sz="2" w:space="0" w:color="D99594" w:themeColor="accent2" w:themeTint="99"/>
-        <w:insideH w:val="single" w:sz="2" w:space="0" w:color="D99594" w:themeColor="accent2" w:themeTint="99"/>
-        <w:insideV w:val="single" w:sz="2" w:space="0" w:color="D99594" w:themeColor="accent2" w:themeTint="99"/>
-      </w:tblBorders>
-      <w:tblCellMar>
-        <w:top w:w="0" w:type="dxa"/>
-        <w:left w:w="108" w:type="dxa"/>
-        <w:bottom w:w="0" w:type="dxa"/>
-        <w:right w:w="108" w:type="dxa"/>
-      </w:tblCellMar>
-    </w:tblPr>
-    <w:tblStylePr w:type="firstRow">
-      <w:rPr>
-        <w:b/>
-        <w:bCs/>
-      </w:rPr>
-      <w:tblPr/>
-      <w:tcPr>
-        <w:tcBorders>
-          <w:top w:val="nil"/>
-          <w:bottom w:val="single" w:sz="12" w:space="0" w:color="D99594" w:themeColor="accent2" w:themeTint="99"/>
-          <w:insideH w:val="nil"/>
-          <w:insideV w:val="nil"/>
-        </w:tcBorders>
-        <w:shd w:val="clear" w:color="auto" w:fill="FFFFFF" w:themeFill="background1"/>
-      </w:tcPr>
-    </w:tblStylePr>
-    <w:tblStylePr w:type="lastRow">
-      <w:rPr>
-        <w:b/>
-        <w:bCs/>
-      </w:rPr>
-      <w:tblPr/>
-      <w:tcPr>
-        <w:tcBorders>
-          <w:top w:val="double" w:sz="2" w:space="0" w:color="D99594" w:themeColor="accent2" w:themeTint="99"/>
-          <w:bottom w:val="nil"/>
-          <w:insideH w:val="nil"/>
-          <w:insideV w:val="nil"/>
-        </w:tcBorders>
-        <w:shd w:val="clear" w:color="auto" w:fill="FFFFFF" w:themeFill="background1"/>
-      </w:tcPr>
-    </w:tblStylePr>
-    <w:tblStylePr w:type="firstCol">
-      <w:rPr>
-        <w:b/>
-        <w:bCs/>
-      </w:rPr>
-    </w:tblStylePr>
-    <w:tblStylePr w:type="lastCol">
-      <w:rPr>
-        <w:b/>
-        <w:bCs/>
-      </w:rPr>
-    </w:tblStylePr>
-    <w:tblStylePr w:type="band1Vert">
-      <w:tblPr/>
-      <w:tcPr>
-        <w:shd w:val="clear" w:color="auto" w:fill="F2DBDB" w:themeFill="accent2" w:themeFillTint="33"/>
-      </w:tcPr>
-    </w:tblStylePr>
-    <w:tblStylePr w:type="band1Horz">
-      <w:tblPr/>
-      <w:tcPr>
-        <w:shd w:val="clear" w:color="auto" w:fill="F2DBDB" w:themeFill="accent2" w:themeFillTint="33"/>
-      </w:tcPr>
-    </w:tblStylePr>
-  </w:style>
-  <w:style w:type="table" w:styleId="LightGrid-Accent1">
-    <w:name w:val="Light Grid Accent 1"/>
-    <w:basedOn w:val="TableNormal"/>
-    <w:uiPriority w:val="62"/>
-    <w:rsid w:val="005360F9"/>
-    <w:pPr>
-      <w:ind w:left="108" w:right="108"/>
-    </w:pPr>
-    <w:tblPr>
-      <w:tblStyleRowBandSize w:val="1"/>
-      <w:tblStyleColBandSize w:val="1"/>
-      <w:tblInd w:w="0" w:type="dxa"/>
-      <w:tblBorders>
-        <w:top w:val="single" w:sz="8" w:space="0" w:color="4F81BD" w:themeColor="accent1"/>
-        <w:left w:val="single" w:sz="8" w:space="0" w:color="4F81BD" w:themeColor="accent1"/>
-        <w:bottom w:val="single" w:sz="8" w:space="0" w:color="4F81BD" w:themeColor="accent1"/>
-        <w:right w:val="single" w:sz="8" w:space="0" w:color="4F81BD" w:themeColor="accent1"/>
-        <w:insideH w:val="single" w:sz="8" w:space="0" w:color="4F81BD" w:themeColor="accent1"/>
-        <w:insideV w:val="single" w:sz="8" w:space="0" w:color="4F81BD" w:themeColor="accent1"/>
-      </w:tblBorders>
-      <w:tblCellMar>
-        <w:top w:w="0" w:type="dxa"/>
-        <w:left w:w="0" w:type="dxa"/>
-        <w:bottom w:w="0" w:type="dxa"/>
-        <w:right w:w="0" w:type="dxa"/>
-      </w:tblCellMar>
-    </w:tblPr>
-    <w:trPr>
-      <w:cantSplit/>
-    </w:trPr>
-    <w:tblStylePr w:type="firstRow">
-      <w:pPr>
-        <w:spacing w:before="0" w:after="0" w:line="240" w:lineRule="auto"/>
-        <w:jc w:val="left"/>
-      </w:pPr>
-      <w:rPr>
-        <w:rFonts w:asciiTheme="majorHAnsi" w:eastAsiaTheme="majorEastAsia" w:hAnsiTheme="majorHAnsi" w:cstheme="majorBidi"/>
-        <w:b/>
-        <w:bCs/>
-      </w:rPr>
-      <w:tblPr/>
-      <w:tcPr>
-        <w:tcBorders>
-          <w:top w:val="single" w:sz="8" w:space="0" w:color="4F81BD" w:themeColor="accent1"/>
-          <w:left w:val="single" w:sz="8" w:space="0" w:color="4F81BD" w:themeColor="accent1"/>
-          <w:bottom w:val="single" w:sz="18" w:space="0" w:color="4F81BD" w:themeColor="accent1"/>
-          <w:right w:val="single" w:sz="8" w:space="0" w:color="4F81BD" w:themeColor="accent1"/>
-          <w:insideH w:val="nil"/>
-          <w:insideV w:val="single" w:sz="8" w:space="0" w:color="4F81BD" w:themeColor="accent1"/>
-        </w:tcBorders>
-        <w:vAlign w:val="center"/>
-      </w:tcPr>
-    </w:tblStylePr>
-    <w:tblStylePr w:type="lastRow">
-      <w:pPr>
-        <w:spacing w:before="0" w:after="0" w:line="240" w:lineRule="auto"/>
-      </w:pPr>
-      <w:rPr>
-        <w:rFonts w:asciiTheme="majorHAnsi" w:eastAsiaTheme="majorEastAsia" w:hAnsiTheme="majorHAnsi" w:cstheme="majorBidi"/>
-        <w:b/>
-        <w:bCs/>
-      </w:rPr>
-      <w:tblPr/>
-      <w:tcPr>
-        <w:tcBorders>
-          <w:top w:val="double" w:sz="6" w:space="0" w:color="4F81BD" w:themeColor="accent1"/>
-          <w:left w:val="single" w:sz="8" w:space="0" w:color="4F81BD" w:themeColor="accent1"/>
-          <w:bottom w:val="single" w:sz="8" w:space="0" w:color="4F81BD" w:themeColor="accent1"/>
-          <w:right w:val="single" w:sz="8" w:space="0" w:color="4F81BD" w:themeColor="accent1"/>
-          <w:insideH w:val="nil"/>
-          <w:insideV w:val="single" w:sz="8" w:space="0" w:color="4F81BD" w:themeColor="accent1"/>
-        </w:tcBorders>
-      </w:tcPr>
-    </w:tblStylePr>
-    <w:tblStylePr w:type="firstCol">
-      <w:rPr>
-        <w:rFonts w:asciiTheme="majorHAnsi" w:eastAsiaTheme="majorEastAsia" w:hAnsiTheme="majorHAnsi" w:cstheme="majorBidi"/>
-        <w:b/>
-        <w:bCs/>
-      </w:rPr>
-    </w:tblStylePr>
-    <w:tblStylePr w:type="lastCol">
-      <w:rPr>
-        <w:rFonts w:asciiTheme="majorHAnsi" w:eastAsiaTheme="majorEastAsia" w:hAnsiTheme="majorHAnsi" w:cstheme="majorBidi"/>
-        <w:b/>
-        <w:bCs/>
-      </w:rPr>
-      <w:tblPr/>
-      <w:tcPr>
-        <w:tcBorders>
-          <w:top w:val="single" w:sz="8" w:space="0" w:color="4F81BD" w:themeColor="accent1"/>
-          <w:left w:val="single" w:sz="8" w:space="0" w:color="4F81BD" w:themeColor="accent1"/>
-          <w:bottom w:val="single" w:sz="8" w:space="0" w:color="4F81BD" w:themeColor="accent1"/>
-          <w:right w:val="single" w:sz="8" w:space="0" w:color="4F81BD" w:themeColor="accent1"/>
-        </w:tcBorders>
-      </w:tcPr>
-    </w:tblStylePr>
-    <w:tblStylePr w:type="band1Vert">
-      <w:tblPr/>
-      <w:tcPr>
-        <w:tcBorders>
-          <w:top w:val="single" w:sz="8" w:space="0" w:color="4F81BD" w:themeColor="accent1"/>
-          <w:left w:val="single" w:sz="8" w:space="0" w:color="4F81BD" w:themeColor="accent1"/>
-          <w:bottom w:val="single" w:sz="8" w:space="0" w:color="4F81BD" w:themeColor="accent1"/>
-          <w:right w:val="single" w:sz="8" w:space="0" w:color="4F81BD" w:themeColor="accent1"/>
-        </w:tcBorders>
-        <w:shd w:val="clear" w:color="auto" w:fill="D3DFEE" w:themeFill="accent1" w:themeFillTint="3F"/>
-      </w:tcPr>
-    </w:tblStylePr>
-    <w:tblStylePr w:type="band1Horz">
-      <w:tblPr/>
-      <w:tcPr>
-        <w:tcBorders>
-          <w:top w:val="single" w:sz="8" w:space="0" w:color="4F81BD" w:themeColor="accent1"/>
-          <w:left w:val="single" w:sz="8" w:space="0" w:color="4F81BD" w:themeColor="accent1"/>
-          <w:bottom w:val="single" w:sz="8" w:space="0" w:color="4F81BD" w:themeColor="accent1"/>
-          <w:right w:val="single" w:sz="8" w:space="0" w:color="4F81BD" w:themeColor="accent1"/>
-          <w:insideV w:val="single" w:sz="8" w:space="0" w:color="4F81BD" w:themeColor="accent1"/>
-        </w:tcBorders>
-        <w:shd w:val="clear" w:color="auto" w:fill="D3DFEE" w:themeFill="accent1" w:themeFillTint="3F"/>
-      </w:tcPr>
-    </w:tblStylePr>
-    <w:tblStylePr w:type="band2Horz">
-      <w:tblPr/>
-      <w:tcPr>
-        <w:tcBorders>
-          <w:top w:val="single" w:sz="8" w:space="0" w:color="4F81BD" w:themeColor="accent1"/>
-          <w:left w:val="single" w:sz="8" w:space="0" w:color="4F81BD" w:themeColor="accent1"/>
-          <w:bottom w:val="single" w:sz="8" w:space="0" w:color="4F81BD" w:themeColor="accent1"/>
-          <w:right w:val="single" w:sz="8" w:space="0" w:color="4F81BD" w:themeColor="accent1"/>
-          <w:insideV w:val="single" w:sz="8" w:space="0" w:color="4F81BD" w:themeColor="accent1"/>
-        </w:tcBorders>
-      </w:tcPr>
-    </w:tblStylePr>
-  </w:style>
-  <w:style w:type="table" w:styleId="LightList-Accent5">
-    <w:name w:val="Light List Accent 5"/>
-    <w:basedOn w:val="TableNormal"/>
-    <w:uiPriority w:val="61"/>
-    <w:rsid w:val="00F306DC"/>
-    <w:tblPr>
-      <w:tblStyleRowBandSize w:val="1"/>
-      <w:tblStyleColBandSize w:val="1"/>
-      <w:tblInd w:w="0" w:type="dxa"/>
-      <w:tblBorders>
-        <w:top w:val="single" w:sz="8" w:space="0" w:color="4BACC6" w:themeColor="accent5"/>
-        <w:left w:val="single" w:sz="8" w:space="0" w:color="4BACC6" w:themeColor="accent5"/>
-        <w:bottom w:val="single" w:sz="8" w:space="0" w:color="4BACC6" w:themeColor="accent5"/>
-        <w:right w:val="single" w:sz="8" w:space="0" w:color="4BACC6" w:themeColor="accent5"/>
-      </w:tblBorders>
-      <w:tblCellMar>
-        <w:top w:w="0" w:type="dxa"/>
-        <w:left w:w="108" w:type="dxa"/>
-        <w:bottom w:w="0" w:type="dxa"/>
-        <w:right w:w="108" w:type="dxa"/>
-      </w:tblCellMar>
-    </w:tblPr>
-    <w:tblStylePr w:type="firstRow">
-      <w:pPr>
-        <w:spacing w:before="0" w:after="0" w:line="240" w:lineRule="auto"/>
-      </w:pPr>
-      <w:rPr>
-        <w:b/>
-        <w:bCs/>
-        <w:color w:val="FFFFFF" w:themeColor="background1"/>
-      </w:rPr>
-      <w:tblPr/>
-      <w:tcPr>
-        <w:shd w:val="clear" w:color="auto" w:fill="4BACC6" w:themeFill="accent5"/>
-      </w:tcPr>
-    </w:tblStylePr>
-    <w:tblStylePr w:type="lastRow">
-      <w:pPr>
-        <w:spacing w:before="0" w:after="0" w:line="240" w:lineRule="auto"/>
-      </w:pPr>
-      <w:rPr>
-        <w:b/>
-        <w:bCs/>
-      </w:rPr>
-      <w:tblPr/>
-      <w:tcPr>
-        <w:tcBorders>
-          <w:top w:val="double" w:sz="6" w:space="0" w:color="4BACC6" w:themeColor="accent5"/>
-          <w:left w:val="single" w:sz="8" w:space="0" w:color="4BACC6" w:themeColor="accent5"/>
-          <w:bottom w:val="single" w:sz="8" w:space="0" w:color="4BACC6" w:themeColor="accent5"/>
-          <w:right w:val="single" w:sz="8" w:space="0" w:color="4BACC6" w:themeColor="accent5"/>
-        </w:tcBorders>
-      </w:tcPr>
-    </w:tblStylePr>
-    <w:tblStylePr w:type="firstCol">
-      <w:rPr>
-        <w:b/>
-        <w:bCs/>
-      </w:rPr>
-    </w:tblStylePr>
-    <w:tblStylePr w:type="lastCol">
-      <w:rPr>
-        <w:b/>
-        <w:bCs/>
-      </w:rPr>
-    </w:tblStylePr>
-    <w:tblStylePr w:type="band1Vert">
-      <w:tblPr/>
-      <w:tcPr>
-        <w:tcBorders>
-          <w:top w:val="single" w:sz="8" w:space="0" w:color="4BACC6" w:themeColor="accent5"/>
-          <w:left w:val="single" w:sz="8" w:space="0" w:color="4BACC6" w:themeColor="accent5"/>
-          <w:bottom w:val="single" w:sz="8" w:space="0" w:color="4BACC6" w:themeColor="accent5"/>
-          <w:right w:val="single" w:sz="8" w:space="0" w:color="4BACC6" w:themeColor="accent5"/>
-        </w:tcBorders>
-      </w:tcPr>
-    </w:tblStylePr>
-    <w:tblStylePr w:type="band1Horz">
-      <w:tblPr/>
-      <w:tcPr>
-        <w:tcBorders>
-          <w:top w:val="single" w:sz="8" w:space="0" w:color="4BACC6" w:themeColor="accent5"/>
-          <w:left w:val="single" w:sz="8" w:space="0" w:color="4BACC6" w:themeColor="accent5"/>
-          <w:bottom w:val="single" w:sz="8" w:space="0" w:color="4BACC6" w:themeColor="accent5"/>
-          <w:right w:val="single" w:sz="8" w:space="0" w:color="4BACC6" w:themeColor="accent5"/>
-        </w:tcBorders>
-      </w:tcPr>
-    </w:tblStylePr>
-  </w:style>
-  <w:style w:type="paragraph" w:customStyle="1" w:styleId="Heading2NoNumber">
-    <w:name w:val="Heading 2 No Number"/>
-    <w:basedOn w:val="Heading2"/>
-    <w:next w:val="Normal"/>
-    <w:link w:val="Heading2NoNumberChar"/>
-    <w:autoRedefine/>
-    <w:qFormat/>
-    <w:rsid w:val="00613C09"/>
-    <w:pPr>
-      <w:pageBreakBefore/>
-      <w:numPr>
-        <w:ilvl w:val="0"/>
-        <w:numId w:val="0"/>
-      </w:numPr>
-    </w:pPr>
-    <w:rPr>
-      <w:color w:val="17365D" w:themeColor="text2" w:themeShade="BF"/>
-      <w:kern w:val="32"/>
-    </w:rPr>
-  </w:style>
-  <w:style w:type="character" w:customStyle="1" w:styleId="Heading2NoNumberChar">
-    <w:name w:val="Heading 2 No Number Char"/>
-    <w:basedOn w:val="Heading1Char"/>
-    <w:link w:val="Heading2NoNumber"/>
-    <w:rsid w:val="00613C09"/>
-    <w:rPr>
-      <w:rFonts w:asciiTheme="majorHAnsi" w:eastAsiaTheme="majorEastAsia" w:hAnsiTheme="majorHAnsi" w:cstheme="majorBidi"/>
-      <w:b/>
-      <w:bCs/>
-      <w:iCs/>
-      <w:color w:val="17365D" w:themeColor="text2" w:themeShade="BF"/>
-      <w:kern w:val="32"/>
-      <w:sz w:val="40"/>
-      <w:szCs w:val="28"/>
-    </w:rPr>
-  </w:style>
-  <w:style w:type="numbering" w:customStyle="1" w:styleId="ULStyle1">
-    <w:name w:val="UL Style 1"/>
-    <w:uiPriority w:val="99"/>
-    <w:rsid w:val="004C257C"/>
-    <w:pPr>
-      <w:numPr>
-        <w:numId w:val="3"/>
-      </w:numPr>
-    </w:pPr>
-  </w:style>
-  <w:style w:type="table" w:styleId="LightShading-Accent1">
-    <w:name w:val="Light Shading Accent 1"/>
-    <w:basedOn w:val="TableNormal"/>
-    <w:uiPriority w:val="60"/>
-    <w:rsid w:val="00850475"/>
-    <w:pPr>
-      <w:keepNext/>
-      <w:keepLines/>
-      <w:ind w:left="108" w:right="108"/>
-    </w:pPr>
-    <w:rPr>
-      <w:color w:val="365F91" w:themeColor="accent1" w:themeShade="BF"/>
-    </w:rPr>
-    <w:tblPr>
-      <w:tblStyleRowBandSize w:val="1"/>
-      <w:tblStyleColBandSize w:val="1"/>
-      <w:tblInd w:w="0" w:type="dxa"/>
-      <w:tblBorders>
-        <w:top w:val="single" w:sz="8" w:space="0" w:color="4F81BD" w:themeColor="accent1"/>
-        <w:bottom w:val="single" w:sz="8" w:space="0" w:color="4F81BD" w:themeColor="accent1"/>
-      </w:tblBorders>
-      <w:tblCellMar>
-        <w:top w:w="0" w:type="dxa"/>
-        <w:left w:w="108" w:type="dxa"/>
-        <w:bottom w:w="0" w:type="dxa"/>
-        <w:right w:w="108" w:type="dxa"/>
-      </w:tblCellMar>
-    </w:tblPr>
-    <w:trPr>
-      <w:cantSplit/>
-    </w:trPr>
-    <w:tcPr>
-      <w:tcMar>
-        <w:left w:w="0" w:type="dxa"/>
-        <w:right w:w="0" w:type="dxa"/>
-      </w:tcMar>
-    </w:tcPr>
-    <w:tblStylePr w:type="firstRow">
-      <w:pPr>
-        <w:spacing w:before="0" w:after="0" w:line="240" w:lineRule="auto"/>
-      </w:pPr>
-      <w:rPr>
-        <w:b/>
-        <w:bCs/>
-      </w:rPr>
-      <w:tblPr/>
-      <w:tcPr>
-        <w:tcBorders>
-          <w:top w:val="single" w:sz="8" w:space="0" w:color="4F81BD" w:themeColor="accent1"/>
-          <w:left w:val="nil"/>
-          <w:bottom w:val="single" w:sz="8" w:space="0" w:color="4F81BD" w:themeColor="accent1"/>
-          <w:right w:val="nil"/>
-          <w:insideH w:val="nil"/>
-          <w:insideV w:val="nil"/>
-        </w:tcBorders>
-      </w:tcPr>
-    </w:tblStylePr>
-    <w:tblStylePr w:type="lastRow">
-      <w:pPr>
-        <w:spacing w:before="0" w:after="0" w:line="240" w:lineRule="auto"/>
-      </w:pPr>
-      <w:rPr>
-        <w:b/>
-        <w:bCs/>
-      </w:rPr>
-      <w:tblPr/>
-      <w:tcPr>
-        <w:tcBorders>
-          <w:top w:val="single" w:sz="8" w:space="0" w:color="4F81BD" w:themeColor="accent1"/>
-          <w:left w:val="nil"/>
-          <w:bottom w:val="single" w:sz="8" w:space="0" w:color="4F81BD" w:themeColor="accent1"/>
-          <w:right w:val="nil"/>
-          <w:insideH w:val="nil"/>
-          <w:insideV w:val="nil"/>
-        </w:tcBorders>
-      </w:tcPr>
-    </w:tblStylePr>
-    <w:tblStylePr w:type="firstCol">
-      <w:rPr>
-        <w:b/>
-        <w:bCs/>
-      </w:rPr>
-    </w:tblStylePr>
-    <w:tblStylePr w:type="lastCol">
-      <w:rPr>
-        <w:b/>
-        <w:bCs/>
-      </w:rPr>
-    </w:tblStylePr>
-    <w:tblStylePr w:type="band1Vert">
-      <w:tblPr/>
-      <w:tcPr>
-        <w:tcBorders>
-          <w:left w:val="nil"/>
-          <w:right w:val="nil"/>
-          <w:insideH w:val="nil"/>
-          <w:insideV w:val="nil"/>
-        </w:tcBorders>
-        <w:shd w:val="clear" w:color="auto" w:fill="D3DFEE" w:themeFill="accent1" w:themeFillTint="3F"/>
-      </w:tcPr>
-    </w:tblStylePr>
-    <w:tblStylePr w:type="band1Horz">
-      <w:tblPr/>
-      <w:tcPr>
-        <w:tcBorders>
-          <w:left w:val="nil"/>
-          <w:right w:val="nil"/>
-          <w:insideH w:val="nil"/>
-          <w:insideV w:val="nil"/>
-        </w:tcBorders>
-        <w:shd w:val="clear" w:color="auto" w:fill="D3DFEE" w:themeFill="accent1" w:themeFillTint="3F"/>
-      </w:tcPr>
-    </w:tblStylePr>
-  </w:style>
-  <w:style w:type="table" w:styleId="LightGrid">
-    <w:name w:val="Light Grid"/>
-    <w:basedOn w:val="TableNormal"/>
-    <w:uiPriority w:val="62"/>
-    <w:rsid w:val="006F4F4C"/>
-    <w:tblPr>
-      <w:tblStyleRowBandSize w:val="1"/>
-      <w:tblStyleColBandSize w:val="1"/>
-      <w:tblInd w:w="0" w:type="dxa"/>
-      <w:tblBorders>
-        <w:top w:val="single" w:sz="8" w:space="0" w:color="000000" w:themeColor="text1"/>
-        <w:left w:val="single" w:sz="8" w:space="0" w:color="000000" w:themeColor="text1"/>
-        <w:bottom w:val="single" w:sz="8" w:space="0" w:color="000000" w:themeColor="text1"/>
-        <w:right w:val="single" w:sz="8" w:space="0" w:color="000000" w:themeColor="text1"/>
-        <w:insideH w:val="single" w:sz="8" w:space="0" w:color="000000" w:themeColor="text1"/>
-        <w:insideV w:val="single" w:sz="8" w:space="0" w:color="000000" w:themeColor="text1"/>
-      </w:tblBorders>
-      <w:tblCellMar>
-        <w:top w:w="0" w:type="dxa"/>
-        <w:left w:w="108" w:type="dxa"/>
-        <w:bottom w:w="0" w:type="dxa"/>
-        <w:right w:w="108" w:type="dxa"/>
-      </w:tblCellMar>
     </w:tblPr>
     <w:tblStylePr w:type="firstRow">
       <w:pPr>
@@ -34521,7 +32348,7 @@
 </file>
 
 <file path=word/glossary/document.xml><?xml version="1.0" encoding="utf-8"?>
-<w:glossaryDocument xmlns:wpc="http://schemas.microsoft.com/office/word/2010/wordprocessingCanvas" xmlns:mc="http://schemas.openxmlformats.org/markup-compatibility/2006" xmlns:o="urn:schemas-microsoft-com:office:office" xmlns:r="http://schemas.openxmlformats.org/officeDocument/2006/relationships" xmlns:m="http://schemas.openxmlformats.org/officeDocument/2006/math" xmlns:v="urn:schemas-microsoft-com:vml" xmlns:wp14="http://schemas.microsoft.com/office/word/2010/wordprocessingDrawing" xmlns:wp="http://schemas.openxmlformats.org/drawingml/2006/wordprocessingDrawing" xmlns:w10="urn:schemas-microsoft-com:office:word" xmlns:w="http://schemas.openxmlformats.org/wordprocessingml/2006/main" xmlns:w14="http://schemas.microsoft.com/office/word/2010/wordml" xmlns:wpg="http://schemas.microsoft.com/office/word/2010/wordprocessingGroup" xmlns:wpi="http://schemas.microsoft.com/office/word/2010/wordprocessingInk" xmlns:wne="http://schemas.microsoft.com/office/word/2006/wordml" xmlns:wps="http://schemas.microsoft.com/office/word/2010/wordprocessingShape" mc:Ignorable="w14 wp14">
+<w:glossaryDocument xmlns:wpc="http://schemas.microsoft.com/office/word/2010/wordprocessingCanvas" xmlns:mc="http://schemas.openxmlformats.org/markup-compatibility/2006" xmlns:o="urn:schemas-microsoft-com:office:office" xmlns:r="http://schemas.openxmlformats.org/officeDocument/2006/relationships" xmlns:m="http://schemas.openxmlformats.org/officeDocument/2006/math" xmlns:v="urn:schemas-microsoft-com:vml" xmlns:wp14="http://schemas.microsoft.com/office/word/2010/wordprocessingDrawing" xmlns:wp="http://schemas.openxmlformats.org/drawingml/2006/wordprocessingDrawing" xmlns:w10="urn:schemas-microsoft-com:office:word" xmlns:w="http://schemas.openxmlformats.org/wordprocessingml/2006/main" xmlns:w14="http://schemas.microsoft.com/office/word/2010/wordml" xmlns:w15="http://schemas.microsoft.com/office/word/2012/wordml" xmlns:wpg="http://schemas.microsoft.com/office/word/2010/wordprocessingGroup" xmlns:wpi="http://schemas.microsoft.com/office/word/2010/wordprocessingInk" xmlns:wne="http://schemas.microsoft.com/office/word/2006/wordml" xmlns:wps="http://schemas.microsoft.com/office/word/2010/wordprocessingShape" mc:Ignorable="w14 w15 wp14">
   <w:docParts>
     <w:docPart>
       <w:docPartPr>
@@ -34644,13 +32471,13 @@
 </file>
 
 <file path=word/glossary/fontTable.xml><?xml version="1.0" encoding="utf-8"?>
-<w:fonts xmlns:mc="http://schemas.openxmlformats.org/markup-compatibility/2006" xmlns:r="http://schemas.openxmlformats.org/officeDocument/2006/relationships" xmlns:w="http://schemas.openxmlformats.org/wordprocessingml/2006/main" xmlns:w14="http://schemas.microsoft.com/office/word/2010/wordml" mc:Ignorable="w14">
+<w:fonts xmlns:mc="http://schemas.openxmlformats.org/markup-compatibility/2006" xmlns:r="http://schemas.openxmlformats.org/officeDocument/2006/relationships" xmlns:w="http://schemas.openxmlformats.org/wordprocessingml/2006/main" xmlns:w14="http://schemas.microsoft.com/office/word/2010/wordml" xmlns:w15="http://schemas.microsoft.com/office/word/2012/wordml" mc:Ignorable="w14 w15">
   <w:font w:name="Times New Roman">
     <w:panose1 w:val="02020603050405020304"/>
     <w:charset w:val="00"/>
     <w:family w:val="roman"/>
     <w:pitch w:val="variable"/>
-    <w:sig w:usb0="E0002AFF" w:usb1="C0007841" w:usb2="00000009" w:usb3="00000000" w:csb0="000001FF" w:csb1="00000000"/>
+    <w:sig w:usb0="E0002EFF" w:usb1="C0007843" w:usb2="00000009" w:usb3="00000000" w:csb0="000001FF" w:csb1="00000000"/>
   </w:font>
   <w:font w:name="Courier New">
     <w:panose1 w:val="02070309020205020404"/>
@@ -34686,7 +32513,7 @@
     <w:charset w:val="80"/>
     <w:family w:val="modern"/>
     <w:pitch w:val="fixed"/>
-    <w:sig w:usb0="E00002FF" w:usb1="6AC7FDFB" w:usb2="00000012" w:usb3="00000000" w:csb0="0002009F" w:csb1="00000000"/>
+    <w:sig w:usb0="E00002FF" w:usb1="6AC7FDFB" w:usb2="08000012" w:usb3="00000000" w:csb0="0002009F" w:csb1="00000000"/>
   </w:font>
   <w:font w:name="MS Mincho">
     <w:altName w:val="ＭＳ 明朝"/>
@@ -34694,14 +32521,14 @@
     <w:charset w:val="80"/>
     <w:family w:val="modern"/>
     <w:pitch w:val="fixed"/>
-    <w:sig w:usb0="E00002FF" w:usb1="6AC7FDFB" w:usb2="00000012" w:usb3="00000000" w:csb0="0002009F" w:csb1="00000000"/>
+    <w:sig w:usb0="E00002FF" w:usb1="6AC7FDFB" w:usb2="08000012" w:usb3="00000000" w:csb0="0002009F" w:csb1="00000000"/>
   </w:font>
   <w:font w:name="Calibri">
     <w:panose1 w:val="020F0502020204030204"/>
     <w:charset w:val="00"/>
     <w:family w:val="swiss"/>
     <w:pitch w:val="variable"/>
-    <w:sig w:usb0="E10002FF" w:usb1="4000ACFF" w:usb2="00000009" w:usb3="00000000" w:csb0="0000019F" w:csb1="00000000"/>
+    <w:sig w:usb0="E00002FF" w:usb1="4000ACFF" w:usb2="00000001" w:usb3="00000000" w:csb0="0000019F" w:csb1="00000000"/>
   </w:font>
   <w:font w:name="Tahoma">
     <w:panose1 w:val="020B0604030504040204"/>
@@ -34733,11 +32560,18 @@
     <w:notTrueType/>
     <w:pitch w:val="default"/>
   </w:font>
+  <w:font w:name="Calibri Light">
+    <w:panose1 w:val="020F0302020204030204"/>
+    <w:charset w:val="00"/>
+    <w:family w:val="swiss"/>
+    <w:pitch w:val="variable"/>
+    <w:sig w:usb0="A00002EF" w:usb1="4000207B" w:usb2="00000000" w:usb3="00000000" w:csb0="0000019F" w:csb1="00000000"/>
+  </w:font>
 </w:fonts>
 </file>
 
 <file path=word/glossary/settings.xml><?xml version="1.0" encoding="utf-8"?>
-<w:settings xmlns:mc="http://schemas.openxmlformats.org/markup-compatibility/2006" xmlns:o="urn:schemas-microsoft-com:office:office" xmlns:r="http://schemas.openxmlformats.org/officeDocument/2006/relationships" xmlns:m="http://schemas.openxmlformats.org/officeDocument/2006/math" xmlns:v="urn:schemas-microsoft-com:vml" xmlns:w10="urn:schemas-microsoft-com:office:word" xmlns:w="http://schemas.openxmlformats.org/wordprocessingml/2006/main" xmlns:w14="http://schemas.microsoft.com/office/word/2010/wordml" xmlns:sl="http://schemas.openxmlformats.org/schemaLibrary/2006/main" mc:Ignorable="w14">
+<w:settings xmlns:mc="http://schemas.openxmlformats.org/markup-compatibility/2006" xmlns:o="urn:schemas-microsoft-com:office:office" xmlns:r="http://schemas.openxmlformats.org/officeDocument/2006/relationships" xmlns:m="http://schemas.openxmlformats.org/officeDocument/2006/math" xmlns:v="urn:schemas-microsoft-com:vml" xmlns:w10="urn:schemas-microsoft-com:office:word" xmlns:w="http://schemas.openxmlformats.org/wordprocessingml/2006/main" xmlns:w14="http://schemas.microsoft.com/office/word/2010/wordml" xmlns:w15="http://schemas.microsoft.com/office/word/2012/wordml" xmlns:sl="http://schemas.openxmlformats.org/schemaLibrary/2006/main" mc:Ignorable="w14 w15">
   <w:view w:val="normal"/>
   <w:defaultTabStop w:val="720"/>
   <w:characterSpacingControl w:val="doNotCompress"/>
@@ -34765,6 +32599,7 @@
     <w:rsid w:val="00763865"/>
     <w:rsid w:val="00896BAE"/>
     <w:rsid w:val="009A3995"/>
+    <w:rsid w:val="00A648FB"/>
     <w:rsid w:val="00A844BC"/>
     <w:rsid w:val="00AF5389"/>
     <w:rsid w:val="00C97DD3"/>
@@ -34796,7 +32631,7 @@
 </file>
 
 <file path=word/glossary/styles.xml><?xml version="1.0" encoding="utf-8"?>
-<w:styles xmlns:mc="http://schemas.openxmlformats.org/markup-compatibility/2006" xmlns:r="http://schemas.openxmlformats.org/officeDocument/2006/relationships" xmlns:w="http://schemas.openxmlformats.org/wordprocessingml/2006/main" xmlns:w14="http://schemas.microsoft.com/office/word/2010/wordml" mc:Ignorable="w14">
+<w:styles xmlns:mc="http://schemas.openxmlformats.org/markup-compatibility/2006" xmlns:r="http://schemas.openxmlformats.org/officeDocument/2006/relationships" xmlns:w="http://schemas.openxmlformats.org/wordprocessingml/2006/main" xmlns:w14="http://schemas.microsoft.com/office/word/2010/wordml" xmlns:w15="http://schemas.microsoft.com/office/word/2012/wordml" mc:Ignorable="w14 w15">
   <w:docDefaults>
     <w:rPrDefault>
       <w:rPr>
@@ -34812,355 +32647,378 @@
       </w:pPr>
     </w:pPrDefault>
   </w:docDefaults>
-  <w:latentStyles w:defLockedState="0" w:defUIPriority="99" w:defSemiHidden="1" w:defUnhideWhenUsed="1" w:defQFormat="0" w:count="267">
-    <w:lsdException w:name="Normal" w:semiHidden="0" w:uiPriority="0" w:unhideWhenUsed="0" w:qFormat="1"/>
-    <w:lsdException w:name="heading 1" w:semiHidden="0" w:uiPriority="9" w:unhideWhenUsed="0" w:qFormat="1"/>
-    <w:lsdException w:name="heading 2" w:uiPriority="9" w:qFormat="1"/>
-    <w:lsdException w:name="heading 3" w:uiPriority="9" w:qFormat="1"/>
-    <w:lsdException w:name="heading 4" w:uiPriority="9" w:qFormat="1"/>
-    <w:lsdException w:name="heading 5" w:uiPriority="9" w:qFormat="1"/>
-    <w:lsdException w:name="heading 6" w:uiPriority="9" w:qFormat="1"/>
-    <w:lsdException w:name="heading 7" w:uiPriority="9" w:qFormat="1"/>
-    <w:lsdException w:name="heading 8" w:uiPriority="9" w:qFormat="1"/>
-    <w:lsdException w:name="heading 9" w:uiPriority="9" w:qFormat="1"/>
-    <w:lsdException w:name="toc 1" w:uiPriority="39"/>
-    <w:lsdException w:name="toc 2" w:uiPriority="39"/>
-    <w:lsdException w:name="toc 3" w:uiPriority="39"/>
-    <w:lsdException w:name="toc 4" w:uiPriority="39"/>
-    <w:lsdException w:name="toc 5" w:uiPriority="39"/>
-    <w:lsdException w:name="toc 6" w:uiPriority="39"/>
-    <w:lsdException w:name="toc 7" w:uiPriority="39"/>
-    <w:lsdException w:name="toc 8" w:uiPriority="39"/>
-    <w:lsdException w:name="toc 9" w:uiPriority="39"/>
-    <w:lsdException w:name="caption" w:uiPriority="35" w:qFormat="1"/>
-    <w:lsdException w:name="Title" w:semiHidden="0" w:uiPriority="10" w:unhideWhenUsed="0" w:qFormat="1"/>
-    <w:lsdException w:name="Default Paragraph Font" w:uiPriority="1"/>
-    <w:lsdException w:name="Subtitle" w:semiHidden="0" w:uiPriority="11" w:unhideWhenUsed="0" w:qFormat="1"/>
-    <w:lsdException w:name="Strong" w:semiHidden="0" w:uiPriority="22" w:unhideWhenUsed="0" w:qFormat="1"/>
-    <w:lsdException w:name="Emphasis" w:semiHidden="0" w:uiPriority="20" w:unhideWhenUsed="0" w:qFormat="1"/>
-    <w:lsdException w:name="Table Grid" w:semiHidden="0" w:uiPriority="59" w:unhideWhenUsed="0"/>
-    <w:lsdException w:name="Placeholder Text" w:unhideWhenUsed="0"/>
-    <w:lsdException w:name="No Spacing" w:semiHidden="0" w:uiPriority="1" w:unhideWhenUsed="0" w:qFormat="1"/>
-    <w:lsdException w:name="Light Shading" w:semiHidden="0" w:uiPriority="60" w:unhideWhenUsed="0"/>
-    <w:lsdException w:name="Light List" w:semiHidden="0" w:uiPriority="61" w:unhideWhenUsed="0"/>
-    <w:lsdException w:name="Light Grid" w:semiHidden="0" w:uiPriority="62" w:unhideWhenUsed="0"/>
-    <w:lsdException w:name="Medium Shading 1" w:semiHidden="0" w:uiPriority="63" w:unhideWhenUsed="0"/>
-    <w:lsdException w:name="Medium Shading 2" w:semiHidden="0" w:uiPriority="64" w:unhideWhenUsed="0"/>
-    <w:lsdException w:name="Medium List 1" w:semiHidden="0" w:uiPriority="65" w:unhideWhenUsed="0"/>
-    <w:lsdException w:name="Medium List 2" w:semiHidden="0" w:uiPriority="66" w:unhideWhenUsed="0"/>
-    <w:lsdException w:name="Medium Grid 1" w:semiHidden="0" w:uiPriority="67" w:unhideWhenUsed="0"/>
-    <w:lsdException w:name="Medium Grid 2" w:semiHidden="0" w:uiPriority="68" w:unhideWhenUsed="0"/>
-    <w:lsdException w:name="Medium Grid 3" w:semiHidden="0" w:uiPriority="69" w:unhideWhenUsed="0"/>
-    <w:lsdException w:name="Dark List" w:semiHidden="0" w:uiPriority="70" w:unhideWhenUsed="0"/>
-    <w:lsdException w:name="Colorful Shading" w:semiHidden="0" w:uiPriority="71" w:unhideWhenUsed="0"/>
-    <w:lsdException w:name="Colorful List" w:semiHidden="0" w:uiPriority="72" w:unhideWhenUsed="0"/>
-    <w:lsdException w:name="Colorful Grid" w:semiHidden="0" w:uiPriority="73" w:unhideWhenUsed="0"/>
-    <w:lsdException w:name="Light Shading Accent 1" w:semiHidden="0" w:uiPriority="60" w:unhideWhenUsed="0"/>
-    <w:lsdException w:name="Light List Accent 1" w:semiHidden="0" w:uiPriority="61" w:unhideWhenUsed="0"/>
-    <w:lsdException w:name="Light Grid Accent 1" w:semiHidden="0" w:uiPriority="62" w:unhideWhenUsed="0"/>
-    <w:lsdException w:name="Medium Shading 1 Accent 1" w:semiHidden="0" w:uiPriority="63" w:unhideWhenUsed="0"/>
-    <w:lsdException w:name="Medium Shading 2 Accent 1" w:semiHidden="0" w:uiPriority="64" w:unhideWhenUsed="0"/>
-    <w:lsdException w:name="Medium List 1 Accent 1" w:semiHidden="0" w:uiPriority="65" w:unhideWhenUsed="0"/>
-    <w:lsdException w:name="Revision" w:unhideWhenUsed="0"/>
-    <w:lsdException w:name="List Paragraph" w:semiHidden="0" w:uiPriority="34" w:unhideWhenUsed="0" w:qFormat="1"/>
-    <w:lsdException w:name="Quote" w:semiHidden="0" w:uiPriority="29" w:unhideWhenUsed="0" w:qFormat="1"/>
-    <w:lsdException w:name="Intense Quote" w:semiHidden="0" w:uiPriority="30" w:unhideWhenUsed="0" w:qFormat="1"/>
-    <w:lsdException w:name="Medium List 2 Accent 1" w:semiHidden="0" w:uiPriority="66" w:unhideWhenUsed="0"/>
-    <w:lsdException w:name="Medium Grid 1 Accent 1" w:semiHidden="0" w:uiPriority="67" w:unhideWhenUsed="0"/>
-    <w:lsdException w:name="Medium Grid 2 Accent 1" w:semiHidden="0" w:uiPriority="68" w:unhideWhenUsed="0"/>
-    <w:lsdException w:name="Medium Grid 3 Accent 1" w:semiHidden="0" w:uiPriority="69" w:unhideWhenUsed="0"/>
-    <w:lsdException w:name="Dark List Accent 1" w:semiHidden="0" w:uiPriority="70" w:unhideWhenUsed="0"/>
-    <w:lsdException w:name="Colorful Shading Accent 1" w:semiHidden="0" w:uiPriority="71" w:unhideWhenUsed="0"/>
-    <w:lsdException w:name="Colorful List Accent 1" w:semiHidden="0" w:uiPriority="72" w:unhideWhenUsed="0"/>
-    <w:lsdException w:name="Colorful Grid Accent 1" w:semiHidden="0" w:uiPriority="73" w:unhideWhenUsed="0"/>
-    <w:lsdException w:name="Light Shading Accent 2" w:semiHidden="0" w:uiPriority="60" w:unhideWhenUsed="0"/>
-    <w:lsdException w:name="Light List Accent 2" w:semiHidden="0" w:uiPriority="61" w:unhideWhenUsed="0"/>
-    <w:lsdException w:name="Light Grid Accent 2" w:semiHidden="0" w:uiPriority="62" w:unhideWhenUsed="0"/>
-    <w:lsdException w:name="Medium Shading 1 Accent 2" w:semiHidden="0" w:uiPriority="63" w:unhideWhenUsed="0"/>
-    <w:lsdException w:name="Medium Shading 2 Accent 2" w:semiHidden="0" w:uiPriority="64" w:unhideWhenUsed="0"/>
-    <w:lsdException w:name="Medium List 1 Accent 2" w:semiHidden="0" w:uiPriority="65" w:unhideWhenUsed="0"/>
-    <w:lsdException w:name="Medium List 2 Accent 2" w:semiHidden="0" w:uiPriority="66" w:unhideWhenUsed="0"/>
-    <w:lsdException w:name="Medium Grid 1 Accent 2" w:semiHidden="0" w:uiPriority="67" w:unhideWhenUsed="0"/>
-    <w:lsdException w:name="Medium Grid 2 Accent 2" w:semiHidden="0" w:uiPriority="68" w:unhideWhenUsed="0"/>
-    <w:lsdException w:name="Medium Grid 3 Accent 2" w:semiHidden="0" w:uiPriority="69" w:unhideWhenUsed="0"/>
-    <w:lsdException w:name="Dark List Accent 2" w:semiHidden="0" w:uiPriority="70" w:unhideWhenUsed="0"/>
-    <w:lsdException w:name="Colorful Shading Accent 2" w:semiHidden="0" w:uiPriority="71" w:unhideWhenUsed="0"/>
-    <w:lsdException w:name="Colorful List Accent 2" w:semiHidden="0" w:uiPriority="72" w:unhideWhenUsed="0"/>
-    <w:lsdException w:name="Colorful Grid Accent 2" w:semiHidden="0" w:uiPriority="73" w:unhideWhenUsed="0"/>
-    <w:lsdException w:name="Light Shading Accent 3" w:semiHidden="0" w:uiPriority="60" w:unhideWhenUsed="0"/>
-    <w:lsdException w:name="Light List Accent 3" w:semiHidden="0" w:uiPriority="61" w:unhideWhenUsed="0"/>
-    <w:lsdException w:name="Light Grid Accent 3" w:semiHidden="0" w:uiPriority="62" w:unhideWhenUsed="0"/>
-    <w:lsdException w:name="Medium Shading 1 Accent 3" w:semiHidden="0" w:uiPriority="63" w:unhideWhenUsed="0"/>
-    <w:lsdException w:name="Medium Shading 2 Accent 3" w:semiHidden="0" w:uiPriority="64" w:unhideWhenUsed="0"/>
-    <w:lsdException w:name="Medium List 1 Accent 3" w:semiHidden="0" w:uiPriority="65" w:unhideWhenUsed="0"/>
-    <w:lsdException w:name="Medium List 2 Accent 3" w:semiHidden="0" w:uiPriority="66" w:unhideWhenUsed="0"/>
-    <w:lsdException w:name="Medium Grid 1 Accent 3" w:semiHidden="0" w:uiPriority="67" w:unhideWhenUsed="0"/>
-    <w:lsdException w:name="Medium Grid 2 Accent 3" w:semiHidden="0" w:uiPriority="68" w:unhideWhenUsed="0"/>
-    <w:lsdException w:name="Medium Grid 3 Accent 3" w:semiHidden="0" w:uiPriority="69" w:unhideWhenUsed="0"/>
-    <w:lsdException w:name="Dark List Accent 3" w:semiHidden="0" w:uiPriority="70" w:unhideWhenUsed="0"/>
-    <w:lsdException w:name="Colorful Shading Accent 3" w:semiHidden="0" w:uiPriority="71" w:unhideWhenUsed="0"/>
-    <w:lsdException w:name="Colorful List Accent 3" w:semiHidden="0" w:uiPriority="72" w:unhideWhenUsed="0"/>
-    <w:lsdException w:name="Colorful Grid Accent 3" w:semiHidden="0" w:uiPriority="73" w:unhideWhenUsed="0"/>
-    <w:lsdException w:name="Light Shading Accent 4" w:semiHidden="0" w:uiPriority="60" w:unhideWhenUsed="0"/>
-    <w:lsdException w:name="Light List Accent 4" w:semiHidden="0" w:uiPriority="61" w:unhideWhenUsed="0"/>
-    <w:lsdException w:name="Light Grid Accent 4" w:semiHidden="0" w:uiPriority="62" w:unhideWhenUsed="0"/>
-    <w:lsdException w:name="Medium Shading 1 Accent 4" w:semiHidden="0" w:uiPriority="63" w:unhideWhenUsed="0"/>
-    <w:lsdException w:name="Medium Shading 2 Accent 4" w:semiHidden="0" w:uiPriority="64" w:unhideWhenUsed="0"/>
-    <w:lsdException w:name="Medium List 1 Accent 4" w:semiHidden="0" w:uiPriority="65" w:unhideWhenUsed="0"/>
-    <w:lsdException w:name="Medium List 2 Accent 4" w:semiHidden="0" w:uiPriority="66" w:unhideWhenUsed="0"/>
-    <w:lsdException w:name="Medium Grid 1 Accent 4" w:semiHidden="0" w:uiPriority="67" w:unhideWhenUsed="0"/>
-    <w:lsdException w:name="Medium Grid 2 Accent 4" w:semiHidden="0" w:uiPriority="68" w:unhideWhenUsed="0"/>
-    <w:lsdException w:name="Medium Grid 3 Accent 4" w:semiHidden="0" w:uiPriority="69" w:unhideWhenUsed="0"/>
-    <w:lsdException w:name="Dark List Accent 4" w:semiHidden="0" w:uiPriority="70" w:unhideWhenUsed="0"/>
-    <w:lsdException w:name="Colorful Shading Accent 4" w:semiHidden="0" w:uiPriority="71" w:unhideWhenUsed="0"/>
-    <w:lsdException w:name="Colorful List Accent 4" w:semiHidden="0" w:uiPriority="72" w:unhideWhenUsed="0"/>
-    <w:lsdException w:name="Colorful Grid Accent 4" w:semiHidden="0" w:uiPriority="73" w:unhideWhenUsed="0"/>
-    <w:lsdException w:name="Light Shading Accent 5" w:semiHidden="0" w:uiPriority="60" w:unhideWhenUsed="0"/>
-    <w:lsdException w:name="Light List Accent 5" w:semiHidden="0" w:uiPriority="61" w:unhideWhenUsed="0"/>
-    <w:lsdException w:name="Light Grid Accent 5" w:semiHidden="0" w:uiPriority="62" w:unhideWhenUsed="0"/>
-    <w:lsdException w:name="Medium Shading 1 Accent 5" w:semiHidden="0" w:uiPriority="63" w:unhideWhenUsed="0"/>
-    <w:lsdException w:name="Medium Shading 2 Accent 5" w:semiHidden="0" w:uiPriority="64" w:unhideWhenUsed="0"/>
-    <w:lsdException w:name="Medium List 1 Accent 5" w:semiHidden="0" w:uiPriority="65" w:unhideWhenUsed="0"/>
-    <w:lsdException w:name="Medium List 2 Accent 5" w:semiHidden="0" w:uiPriority="66" w:unhideWhenUsed="0"/>
-    <w:lsdException w:name="Medium Grid 1 Accent 5" w:semiHidden="0" w:uiPriority="67" w:unhideWhenUsed="0"/>
-    <w:lsdException w:name="Medium Grid 2 Accent 5" w:semiHidden="0" w:uiPriority="68" w:unhideWhenUsed="0"/>
-    <w:lsdException w:name="Medium Grid 3 Accent 5" w:semiHidden="0" w:uiPriority="69" w:unhideWhenUsed="0"/>
-    <w:lsdException w:name="Dark List Accent 5" w:semiHidden="0" w:uiPriority="70" w:unhideWhenUsed="0"/>
-    <w:lsdException w:name="Colorful Shading Accent 5" w:semiHidden="0" w:uiPriority="71" w:unhideWhenUsed="0"/>
-    <w:lsdException w:name="Colorful List Accent 5" w:semiHidden="0" w:uiPriority="72" w:unhideWhenUsed="0"/>
-    <w:lsdException w:name="Colorful Grid Accent 5" w:semiHidden="0" w:uiPriority="73" w:unhideWhenUsed="0"/>
-    <w:lsdException w:name="Light Shading Accent 6" w:semiHidden="0" w:uiPriority="60" w:unhideWhenUsed="0"/>
-    <w:lsdException w:name="Light List Accent 6" w:semiHidden="0" w:uiPriority="61" w:unhideWhenUsed="0"/>
-    <w:lsdException w:name="Light Grid Accent 6" w:semiHidden="0" w:uiPriority="62" w:unhideWhenUsed="0"/>
-    <w:lsdException w:name="Medium Shading 1 Accent 6" w:semiHidden="0" w:uiPriority="63" w:unhideWhenUsed="0"/>
-    <w:lsdException w:name="Medium Shading 2 Accent 6" w:semiHidden="0" w:uiPriority="64" w:unhideWhenUsed="0"/>
-    <w:lsdException w:name="Medium List 1 Accent 6" w:semiHidden="0" w:uiPriority="65" w:unhideWhenUsed="0"/>
-    <w:lsdException w:name="Medium List 2 Accent 6" w:semiHidden="0" w:uiPriority="66" w:unhideWhenUsed="0"/>
-    <w:lsdException w:name="Medium Grid 1 Accent 6" w:semiHidden="0" w:uiPriority="67" w:unhideWhenUsed="0"/>
-    <w:lsdException w:name="Medium Grid 2 Accent 6" w:semiHidden="0" w:uiPriority="68" w:unhideWhenUsed="0"/>
-    <w:lsdException w:name="Medium Grid 3 Accent 6" w:semiHidden="0" w:uiPriority="69" w:unhideWhenUsed="0"/>
-    <w:lsdException w:name="Dark List Accent 6" w:semiHidden="0" w:uiPriority="70" w:unhideWhenUsed="0"/>
-    <w:lsdException w:name="Colorful Shading Accent 6" w:semiHidden="0" w:uiPriority="71" w:unhideWhenUsed="0"/>
-    <w:lsdException w:name="Colorful List Accent 6" w:semiHidden="0" w:uiPriority="72" w:unhideWhenUsed="0"/>
-    <w:lsdException w:name="Colorful Grid Accent 6" w:semiHidden="0" w:uiPriority="73" w:unhideWhenUsed="0"/>
-    <w:lsdException w:name="Subtle Emphasis" w:semiHidden="0" w:uiPriority="19" w:unhideWhenUsed="0" w:qFormat="1"/>
-    <w:lsdException w:name="Intense Emphasis" w:semiHidden="0" w:uiPriority="21" w:unhideWhenUsed="0" w:qFormat="1"/>
-    <w:lsdException w:name="Subtle Reference" w:semiHidden="0" w:uiPriority="31" w:unhideWhenUsed="0" w:qFormat="1"/>
-    <w:lsdException w:name="Intense Reference" w:semiHidden="0" w:uiPriority="32" w:unhideWhenUsed="0" w:qFormat="1"/>
-    <w:lsdException w:name="Book Title" w:semiHidden="0" w:uiPriority="33" w:unhideWhenUsed="0" w:qFormat="1"/>
-    <w:lsdException w:name="Bibliography" w:uiPriority="37"/>
-    <w:lsdException w:name="TOC Heading" w:uiPriority="39" w:qFormat="1"/>
-  </w:latentStyles>
-  <w:style w:type="paragraph" w:default="1" w:styleId="Normal">
-    <w:name w:val="Normal"/>
-    <w:qFormat/>
-  </w:style>
-  <w:style w:type="character" w:default="1" w:styleId="DefaultParagraphFont">
-    <w:name w:val="Default Paragraph Font"/>
-    <w:uiPriority w:val="1"/>
-    <w:semiHidden/>
-    <w:unhideWhenUsed/>
-  </w:style>
-  <w:style w:type="table" w:default="1" w:styleId="TableNormal">
-    <w:name w:val="Normal Table"/>
-    <w:uiPriority w:val="99"/>
-    <w:semiHidden/>
-    <w:unhideWhenUsed/>
-    <w:tblPr>
-      <w:tblInd w:w="0" w:type="dxa"/>
-      <w:tblCellMar>
-        <w:top w:w="0" w:type="dxa"/>
-        <w:left w:w="108" w:type="dxa"/>
-        <w:bottom w:w="0" w:type="dxa"/>
-        <w:right w:w="108" w:type="dxa"/>
-      </w:tblCellMar>
-    </w:tblPr>
-  </w:style>
-  <w:style w:type="numbering" w:default="1" w:styleId="NoList">
-    <w:name w:val="No List"/>
-    <w:uiPriority w:val="99"/>
-    <w:semiHidden/>
-    <w:unhideWhenUsed/>
-  </w:style>
-  <w:style w:type="character" w:styleId="PlaceholderText">
-    <w:name w:val="Placeholder Text"/>
-    <w:basedOn w:val="DefaultParagraphFont"/>
-    <w:uiPriority w:val="99"/>
-    <w:semiHidden/>
-    <w:rPr>
-      <w:color w:val="808080"/>
-    </w:rPr>
-  </w:style>
-  <w:style w:type="paragraph" w:customStyle="1" w:styleId="0C3877AB50BE46FCB618DE86B472A3FA">
-    <w:name w:val="0C3877AB50BE46FCB618DE86B472A3FA"/>
-  </w:style>
-  <w:style w:type="paragraph" w:customStyle="1" w:styleId="DC447512A77547D78834223488B2588B">
-    <w:name w:val="DC447512A77547D78834223488B2588B"/>
-  </w:style>
-  <w:style w:type="paragraph" w:customStyle="1" w:styleId="12D2CA68FDC94907AAC3C1660E62CBE0">
-    <w:name w:val="12D2CA68FDC94907AAC3C1660E62CBE0"/>
-  </w:style>
-  <w:style w:type="paragraph" w:customStyle="1" w:styleId="AC45478AFD0A4AB3B5CC8678880875EB">
-    <w:name w:val="AC45478AFD0A4AB3B5CC8678880875EB"/>
-  </w:style>
-</w:styles>
-</file>
-
-<file path=word/glossary/stylesWithEffects.xml><?xml version="1.0" encoding="utf-8"?>
-<w:styles xmlns:wpc="http://schemas.microsoft.com/office/word/2010/wordprocessingCanvas" xmlns:mc="http://schemas.openxmlformats.org/markup-compatibility/2006" xmlns:o="urn:schemas-microsoft-com:office:office" xmlns:r="http://schemas.openxmlformats.org/officeDocument/2006/relationships" xmlns:m="http://schemas.openxmlformats.org/officeDocument/2006/math" xmlns:v="urn:schemas-microsoft-com:vml" xmlns:wp14="http://schemas.microsoft.com/office/word/2010/wordprocessingDrawing" xmlns:wp="http://schemas.openxmlformats.org/drawingml/2006/wordprocessingDrawing" xmlns:w10="urn:schemas-microsoft-com:office:word" xmlns:w="http://schemas.openxmlformats.org/wordprocessingml/2006/main" xmlns:w14="http://schemas.microsoft.com/office/word/2010/wordml" xmlns:wpg="http://schemas.microsoft.com/office/word/2010/wordprocessingGroup" xmlns:wpi="http://schemas.microsoft.com/office/word/2010/wordprocessingInk" xmlns:wne="http://schemas.microsoft.com/office/word/2006/wordml" xmlns:wps="http://schemas.microsoft.com/office/word/2010/wordprocessingShape" mc:Ignorable="w14 wp14">
-  <w:docDefaults>
-    <w:rPrDefault>
-      <w:rPr>
-        <w:rFonts w:asciiTheme="minorHAnsi" w:eastAsiaTheme="minorEastAsia" w:hAnsiTheme="minorHAnsi" w:cstheme="minorBidi"/>
-        <w:sz w:val="22"/>
-        <w:szCs w:val="22"/>
-        <w:lang w:val="en-US" w:eastAsia="en-US" w:bidi="ar-SA"/>
-      </w:rPr>
-    </w:rPrDefault>
-    <w:pPrDefault>
-      <w:pPr>
-        <w:spacing w:after="200" w:line="276" w:lineRule="auto"/>
-      </w:pPr>
-    </w:pPrDefault>
-  </w:docDefaults>
-  <w:latentStyles w:defLockedState="0" w:defUIPriority="99" w:defSemiHidden="1" w:defUnhideWhenUsed="1" w:defQFormat="0" w:count="267">
-    <w:lsdException w:name="Normal" w:semiHidden="0" w:uiPriority="0" w:unhideWhenUsed="0" w:qFormat="1"/>
-    <w:lsdException w:name="heading 1" w:semiHidden="0" w:uiPriority="9" w:unhideWhenUsed="0" w:qFormat="1"/>
-    <w:lsdException w:name="heading 2" w:uiPriority="9" w:qFormat="1"/>
-    <w:lsdException w:name="heading 3" w:uiPriority="9" w:qFormat="1"/>
-    <w:lsdException w:name="heading 4" w:uiPriority="9" w:qFormat="1"/>
-    <w:lsdException w:name="heading 5" w:uiPriority="9" w:qFormat="1"/>
-    <w:lsdException w:name="heading 6" w:uiPriority="9" w:qFormat="1"/>
-    <w:lsdException w:name="heading 7" w:uiPriority="9" w:qFormat="1"/>
-    <w:lsdException w:name="heading 8" w:uiPriority="9" w:qFormat="1"/>
-    <w:lsdException w:name="heading 9" w:uiPriority="9" w:qFormat="1"/>
-    <w:lsdException w:name="toc 1" w:uiPriority="39"/>
-    <w:lsdException w:name="toc 2" w:uiPriority="39"/>
-    <w:lsdException w:name="toc 3" w:uiPriority="39"/>
-    <w:lsdException w:name="toc 4" w:uiPriority="39"/>
-    <w:lsdException w:name="toc 5" w:uiPriority="39"/>
-    <w:lsdException w:name="toc 6" w:uiPriority="39"/>
-    <w:lsdException w:name="toc 7" w:uiPriority="39"/>
-    <w:lsdException w:name="toc 8" w:uiPriority="39"/>
-    <w:lsdException w:name="toc 9" w:uiPriority="39"/>
-    <w:lsdException w:name="caption" w:uiPriority="35" w:qFormat="1"/>
-    <w:lsdException w:name="Title" w:semiHidden="0" w:uiPriority="10" w:unhideWhenUsed="0" w:qFormat="1"/>
-    <w:lsdException w:name="Default Paragraph Font" w:uiPriority="1"/>
-    <w:lsdException w:name="Subtitle" w:semiHidden="0" w:uiPriority="11" w:unhideWhenUsed="0" w:qFormat="1"/>
-    <w:lsdException w:name="Strong" w:semiHidden="0" w:uiPriority="22" w:unhideWhenUsed="0" w:qFormat="1"/>
-    <w:lsdException w:name="Emphasis" w:semiHidden="0" w:uiPriority="20" w:unhideWhenUsed="0" w:qFormat="1"/>
-    <w:lsdException w:name="Table Grid" w:semiHidden="0" w:uiPriority="59" w:unhideWhenUsed="0"/>
-    <w:lsdException w:name="Placeholder Text" w:unhideWhenUsed="0"/>
-    <w:lsdException w:name="No Spacing" w:semiHidden="0" w:uiPriority="1" w:unhideWhenUsed="0" w:qFormat="1"/>
-    <w:lsdException w:name="Light Shading" w:semiHidden="0" w:uiPriority="60" w:unhideWhenUsed="0"/>
-    <w:lsdException w:name="Light List" w:semiHidden="0" w:uiPriority="61" w:unhideWhenUsed="0"/>
-    <w:lsdException w:name="Light Grid" w:semiHidden="0" w:uiPriority="62" w:unhideWhenUsed="0"/>
-    <w:lsdException w:name="Medium Shading 1" w:semiHidden="0" w:uiPriority="63" w:unhideWhenUsed="0"/>
-    <w:lsdException w:name="Medium Shading 2" w:semiHidden="0" w:uiPriority="64" w:unhideWhenUsed="0"/>
-    <w:lsdException w:name="Medium List 1" w:semiHidden="0" w:uiPriority="65" w:unhideWhenUsed="0"/>
-    <w:lsdException w:name="Medium List 2" w:semiHidden="0" w:uiPriority="66" w:unhideWhenUsed="0"/>
-    <w:lsdException w:name="Medium Grid 1" w:semiHidden="0" w:uiPriority="67" w:unhideWhenUsed="0"/>
-    <w:lsdException w:name="Medium Grid 2" w:semiHidden="0" w:uiPriority="68" w:unhideWhenUsed="0"/>
-    <w:lsdException w:name="Medium Grid 3" w:semiHidden="0" w:uiPriority="69" w:unhideWhenUsed="0"/>
-    <w:lsdException w:name="Dark List" w:semiHidden="0" w:uiPriority="70" w:unhideWhenUsed="0"/>
-    <w:lsdException w:name="Colorful Shading" w:semiHidden="0" w:uiPriority="71" w:unhideWhenUsed="0"/>
-    <w:lsdException w:name="Colorful List" w:semiHidden="0" w:uiPriority="72" w:unhideWhenUsed="0"/>
-    <w:lsdException w:name="Colorful Grid" w:semiHidden="0" w:uiPriority="73" w:unhideWhenUsed="0"/>
-    <w:lsdException w:name="Light Shading Accent 1" w:semiHidden="0" w:uiPriority="60" w:unhideWhenUsed="0"/>
-    <w:lsdException w:name="Light List Accent 1" w:semiHidden="0" w:uiPriority="61" w:unhideWhenUsed="0"/>
-    <w:lsdException w:name="Light Grid Accent 1" w:semiHidden="0" w:uiPriority="62" w:unhideWhenUsed="0"/>
-    <w:lsdException w:name="Medium Shading 1 Accent 1" w:semiHidden="0" w:uiPriority="63" w:unhideWhenUsed="0"/>
-    <w:lsdException w:name="Medium Shading 2 Accent 1" w:semiHidden="0" w:uiPriority="64" w:unhideWhenUsed="0"/>
-    <w:lsdException w:name="Medium List 1 Accent 1" w:semiHidden="0" w:uiPriority="65" w:unhideWhenUsed="0"/>
-    <w:lsdException w:name="Revision" w:unhideWhenUsed="0"/>
-    <w:lsdException w:name="List Paragraph" w:semiHidden="0" w:uiPriority="34" w:unhideWhenUsed="0" w:qFormat="1"/>
-    <w:lsdException w:name="Quote" w:semiHidden="0" w:uiPriority="29" w:unhideWhenUsed="0" w:qFormat="1"/>
-    <w:lsdException w:name="Intense Quote" w:semiHidden="0" w:uiPriority="30" w:unhideWhenUsed="0" w:qFormat="1"/>
-    <w:lsdException w:name="Medium List 2 Accent 1" w:semiHidden="0" w:uiPriority="66" w:unhideWhenUsed="0"/>
-    <w:lsdException w:name="Medium Grid 1 Accent 1" w:semiHidden="0" w:uiPriority="67" w:unhideWhenUsed="0"/>
-    <w:lsdException w:name="Medium Grid 2 Accent 1" w:semiHidden="0" w:uiPriority="68" w:unhideWhenUsed="0"/>
-    <w:lsdException w:name="Medium Grid 3 Accent 1" w:semiHidden="0" w:uiPriority="69" w:unhideWhenUsed="0"/>
-    <w:lsdException w:name="Dark List Accent 1" w:semiHidden="0" w:uiPriority="70" w:unhideWhenUsed="0"/>
-    <w:lsdException w:name="Colorful Shading Accent 1" w:semiHidden="0" w:uiPriority="71" w:unhideWhenUsed="0"/>
-    <w:lsdException w:name="Colorful List Accent 1" w:semiHidden="0" w:uiPriority="72" w:unhideWhenUsed="0"/>
-    <w:lsdException w:name="Colorful Grid Accent 1" w:semiHidden="0" w:uiPriority="73" w:unhideWhenUsed="0"/>
-    <w:lsdException w:name="Light Shading Accent 2" w:semiHidden="0" w:uiPriority="60" w:unhideWhenUsed="0"/>
-    <w:lsdException w:name="Light List Accent 2" w:semiHidden="0" w:uiPriority="61" w:unhideWhenUsed="0"/>
-    <w:lsdException w:name="Light Grid Accent 2" w:semiHidden="0" w:uiPriority="62" w:unhideWhenUsed="0"/>
-    <w:lsdException w:name="Medium Shading 1 Accent 2" w:semiHidden="0" w:uiPriority="63" w:unhideWhenUsed="0"/>
-    <w:lsdException w:name="Medium Shading 2 Accent 2" w:semiHidden="0" w:uiPriority="64" w:unhideWhenUsed="0"/>
-    <w:lsdException w:name="Medium List 1 Accent 2" w:semiHidden="0" w:uiPriority="65" w:unhideWhenUsed="0"/>
-    <w:lsdException w:name="Medium List 2 Accent 2" w:semiHidden="0" w:uiPriority="66" w:unhideWhenUsed="0"/>
-    <w:lsdException w:name="Medium Grid 1 Accent 2" w:semiHidden="0" w:uiPriority="67" w:unhideWhenUsed="0"/>
-    <w:lsdException w:name="Medium Grid 2 Accent 2" w:semiHidden="0" w:uiPriority="68" w:unhideWhenUsed="0"/>
-    <w:lsdException w:name="Medium Grid 3 Accent 2" w:semiHidden="0" w:uiPriority="69" w:unhideWhenUsed="0"/>
-    <w:lsdException w:name="Dark List Accent 2" w:semiHidden="0" w:uiPriority="70" w:unhideWhenUsed="0"/>
-    <w:lsdException w:name="Colorful Shading Accent 2" w:semiHidden="0" w:uiPriority="71" w:unhideWhenUsed="0"/>
-    <w:lsdException w:name="Colorful List Accent 2" w:semiHidden="0" w:uiPriority="72" w:unhideWhenUsed="0"/>
-    <w:lsdException w:name="Colorful Grid Accent 2" w:semiHidden="0" w:uiPriority="73" w:unhideWhenUsed="0"/>
-    <w:lsdException w:name="Light Shading Accent 3" w:semiHidden="0" w:uiPriority="60" w:unhideWhenUsed="0"/>
-    <w:lsdException w:name="Light List Accent 3" w:semiHidden="0" w:uiPriority="61" w:unhideWhenUsed="0"/>
-    <w:lsdException w:name="Light Grid Accent 3" w:semiHidden="0" w:uiPriority="62" w:unhideWhenUsed="0"/>
-    <w:lsdException w:name="Medium Shading 1 Accent 3" w:semiHidden="0" w:uiPriority="63" w:unhideWhenUsed="0"/>
-    <w:lsdException w:name="Medium Shading 2 Accent 3" w:semiHidden="0" w:uiPriority="64" w:unhideWhenUsed="0"/>
-    <w:lsdException w:name="Medium List 1 Accent 3" w:semiHidden="0" w:uiPriority="65" w:unhideWhenUsed="0"/>
-    <w:lsdException w:name="Medium List 2 Accent 3" w:semiHidden="0" w:uiPriority="66" w:unhideWhenUsed="0"/>
-    <w:lsdException w:name="Medium Grid 1 Accent 3" w:semiHidden="0" w:uiPriority="67" w:unhideWhenUsed="0"/>
-    <w:lsdException w:name="Medium Grid 2 Accent 3" w:semiHidden="0" w:uiPriority="68" w:unhideWhenUsed="0"/>
-    <w:lsdException w:name="Medium Grid 3 Accent 3" w:semiHidden="0" w:uiPriority="69" w:unhideWhenUsed="0"/>
-    <w:lsdException w:name="Dark List Accent 3" w:semiHidden="0" w:uiPriority="70" w:unhideWhenUsed="0"/>
-    <w:lsdException w:name="Colorful Shading Accent 3" w:semiHidden="0" w:uiPriority="71" w:unhideWhenUsed="0"/>
-    <w:lsdException w:name="Colorful List Accent 3" w:semiHidden="0" w:uiPriority="72" w:unhideWhenUsed="0"/>
-    <w:lsdException w:name="Colorful Grid Accent 3" w:semiHidden="0" w:uiPriority="73" w:unhideWhenUsed="0"/>
-    <w:lsdException w:name="Light Shading Accent 4" w:semiHidden="0" w:uiPriority="60" w:unhideWhenUsed="0"/>
-    <w:lsdException w:name="Light List Accent 4" w:semiHidden="0" w:uiPriority="61" w:unhideWhenUsed="0"/>
-    <w:lsdException w:name="Light Grid Accent 4" w:semiHidden="0" w:uiPriority="62" w:unhideWhenUsed="0"/>
-    <w:lsdException w:name="Medium Shading 1 Accent 4" w:semiHidden="0" w:uiPriority="63" w:unhideWhenUsed="0"/>
-    <w:lsdException w:name="Medium Shading 2 Accent 4" w:semiHidden="0" w:uiPriority="64" w:unhideWhenUsed="0"/>
-    <w:lsdException w:name="Medium List 1 Accent 4" w:semiHidden="0" w:uiPriority="65" w:unhideWhenUsed="0"/>
-    <w:lsdException w:name="Medium List 2 Accent 4" w:semiHidden="0" w:uiPriority="66" w:unhideWhenUsed="0"/>
-    <w:lsdException w:name="Medium Grid 1 Accent 4" w:semiHidden="0" w:uiPriority="67" w:unhideWhenUsed="0"/>
-    <w:lsdException w:name="Medium Grid 2 Accent 4" w:semiHidden="0" w:uiPriority="68" w:unhideWhenUsed="0"/>
-    <w:lsdException w:name="Medium Grid 3 Accent 4" w:semiHidden="0" w:uiPriority="69" w:unhideWhenUsed="0"/>
-    <w:lsdException w:name="Dark List Accent 4" w:semiHidden="0" w:uiPriority="70" w:unhideWhenUsed="0"/>
-    <w:lsdException w:name="Colorful Shading Accent 4" w:semiHidden="0" w:uiPriority="71" w:unhideWhenUsed="0"/>
-    <w:lsdException w:name="Colorful List Accent 4" w:semiHidden="0" w:uiPriority="72" w:unhideWhenUsed="0"/>
-    <w:lsdException w:name="Colorful Grid Accent 4" w:semiHidden="0" w:uiPriority="73" w:unhideWhenUsed="0"/>
-    <w:lsdException w:name="Light Shading Accent 5" w:semiHidden="0" w:uiPriority="60" w:unhideWhenUsed="0"/>
-    <w:lsdException w:name="Light List Accent 5" w:semiHidden="0" w:uiPriority="61" w:unhideWhenUsed="0"/>
-    <w:lsdException w:name="Light Grid Accent 5" w:semiHidden="0" w:uiPriority="62" w:unhideWhenUsed="0"/>
-    <w:lsdException w:name="Medium Shading 1 Accent 5" w:semiHidden="0" w:uiPriority="63" w:unhideWhenUsed="0"/>
-    <w:lsdException w:name="Medium Shading 2 Accent 5" w:semiHidden="0" w:uiPriority="64" w:unhideWhenUsed="0"/>
-    <w:lsdException w:name="Medium List 1 Accent 5" w:semiHidden="0" w:uiPriority="65" w:unhideWhenUsed="0"/>
-    <w:lsdException w:name="Medium List 2 Accent 5" w:semiHidden="0" w:uiPriority="66" w:unhideWhenUsed="0"/>
-    <w:lsdException w:name="Medium Grid 1 Accent 5" w:semiHidden="0" w:uiPriority="67" w:unhideWhenUsed="0"/>
-    <w:lsdException w:name="Medium Grid 2 Accent 5" w:semiHidden="0" w:uiPriority="68" w:unhideWhenUsed="0"/>
-    <w:lsdException w:name="Medium Grid 3 Accent 5" w:semiHidden="0" w:uiPriority="69" w:unhideWhenUsed="0"/>
-    <w:lsdException w:name="Dark List Accent 5" w:semiHidden="0" w:uiPriority="70" w:unhideWhenUsed="0"/>
-    <w:lsdException w:name="Colorful Shading Accent 5" w:semiHidden="0" w:uiPriority="71" w:unhideWhenUsed="0"/>
-    <w:lsdException w:name="Colorful List Accent 5" w:semiHidden="0" w:uiPriority="72" w:unhideWhenUsed="0"/>
-    <w:lsdException w:name="Colorful Grid Accent 5" w:semiHidden="0" w:uiPriority="73" w:unhideWhenUsed="0"/>
-    <w:lsdException w:name="Light Shading Accent 6" w:semiHidden="0" w:uiPriority="60" w:unhideWhenUsed="0"/>
-    <w:lsdException w:name="Light List Accent 6" w:semiHidden="0" w:uiPriority="61" w:unhideWhenUsed="0"/>
-    <w:lsdException w:name="Light Grid Accent 6" w:semiHidden="0" w:uiPriority="62" w:unhideWhenUsed="0"/>
-    <w:lsdException w:name="Medium Shading 1 Accent 6" w:semiHidden="0" w:uiPriority="63" w:unhideWhenUsed="0"/>
-    <w:lsdException w:name="Medium Shading 2 Accent 6" w:semiHidden="0" w:uiPriority="64" w:unhideWhenUsed="0"/>
-    <w:lsdException w:name="Medium List 1 Accent 6" w:semiHidden="0" w:uiPriority="65" w:unhideWhenUsed="0"/>
-    <w:lsdException w:name="Medium List 2 Accent 6" w:semiHidden="0" w:uiPriority="66" w:unhideWhenUsed="0"/>
-    <w:lsdException w:name="Medium Grid 1 Accent 6" w:semiHidden="0" w:uiPriority="67" w:unhideWhenUsed="0"/>
-    <w:lsdException w:name="Medium Grid 2 Accent 6" w:semiHidden="0" w:uiPriority="68" w:unhideWhenUsed="0"/>
-    <w:lsdException w:name="Medium Grid 3 Accent 6" w:semiHidden="0" w:uiPriority="69" w:unhideWhenUsed="0"/>
-    <w:lsdException w:name="Dark List Accent 6" w:semiHidden="0" w:uiPriority="70" w:unhideWhenUsed="0"/>
-    <w:lsdException w:name="Colorful Shading Accent 6" w:semiHidden="0" w:uiPriority="71" w:unhideWhenUsed="0"/>
-    <w:lsdException w:name="Colorful List Accent 6" w:semiHidden="0" w:uiPriority="72" w:unhideWhenUsed="0"/>
-    <w:lsdException w:name="Colorful Grid Accent 6" w:semiHidden="0" w:uiPriority="73" w:unhideWhenUsed="0"/>
-    <w:lsdException w:name="Subtle Emphasis" w:semiHidden="0" w:uiPriority="19" w:unhideWhenUsed="0" w:qFormat="1"/>
-    <w:lsdException w:name="Intense Emphasis" w:semiHidden="0" w:uiPriority="21" w:unhideWhenUsed="0" w:qFormat="1"/>
-    <w:lsdException w:name="Subtle Reference" w:semiHidden="0" w:uiPriority="31" w:unhideWhenUsed="0" w:qFormat="1"/>
-    <w:lsdException w:name="Intense Reference" w:semiHidden="0" w:uiPriority="32" w:unhideWhenUsed="0" w:qFormat="1"/>
-    <w:lsdException w:name="Book Title" w:semiHidden="0" w:uiPriority="33" w:unhideWhenUsed="0" w:qFormat="1"/>
-    <w:lsdException w:name="Bibliography" w:uiPriority="37"/>
-    <w:lsdException w:name="TOC Heading" w:uiPriority="39" w:qFormat="1"/>
+  <w:latentStyles w:defLockedState="0" w:defUIPriority="99" w:defSemiHidden="0" w:defUnhideWhenUsed="0" w:defQFormat="0" w:count="371">
+    <w:lsdException w:name="Normal" w:uiPriority="0" w:qFormat="1"/>
+    <w:lsdException w:name="heading 1" w:uiPriority="9" w:qFormat="1"/>
+    <w:lsdException w:name="heading 2" w:semiHidden="1" w:uiPriority="9" w:unhideWhenUsed="1" w:qFormat="1"/>
+    <w:lsdException w:name="heading 3" w:semiHidden="1" w:uiPriority="9" w:unhideWhenUsed="1" w:qFormat="1"/>
+    <w:lsdException w:name="heading 4" w:semiHidden="1" w:uiPriority="9" w:unhideWhenUsed="1" w:qFormat="1"/>
+    <w:lsdException w:name="heading 5" w:semiHidden="1" w:uiPriority="9" w:unhideWhenUsed="1" w:qFormat="1"/>
+    <w:lsdException w:name="heading 6" w:semiHidden="1" w:uiPriority="9" w:unhideWhenUsed="1" w:qFormat="1"/>
+    <w:lsdException w:name="heading 7" w:semiHidden="1" w:uiPriority="9" w:unhideWhenUsed="1" w:qFormat="1"/>
+    <w:lsdException w:name="heading 8" w:semiHidden="1" w:uiPriority="9" w:unhideWhenUsed="1" w:qFormat="1"/>
+    <w:lsdException w:name="heading 9" w:semiHidden="1" w:uiPriority="9" w:unhideWhenUsed="1" w:qFormat="1"/>
+    <w:lsdException w:name="index 1" w:semiHidden="1" w:unhideWhenUsed="1"/>
+    <w:lsdException w:name="index 2" w:semiHidden="1" w:unhideWhenUsed="1"/>
+    <w:lsdException w:name="index 3" w:semiHidden="1" w:unhideWhenUsed="1"/>
+    <w:lsdException w:name="index 4" w:semiHidden="1" w:unhideWhenUsed="1"/>
+    <w:lsdException w:name="index 5" w:semiHidden="1" w:unhideWhenUsed="1"/>
+    <w:lsdException w:name="index 6" w:semiHidden="1" w:unhideWhenUsed="1"/>
+    <w:lsdException w:name="index 7" w:semiHidden="1" w:unhideWhenUsed="1"/>
+    <w:lsdException w:name="index 8" w:semiHidden="1" w:unhideWhenUsed="1"/>
+    <w:lsdException w:name="index 9" w:semiHidden="1" w:unhideWhenUsed="1"/>
+    <w:lsdException w:name="toc 1" w:semiHidden="1" w:uiPriority="39" w:unhideWhenUsed="1"/>
+    <w:lsdException w:name="toc 2" w:semiHidden="1" w:uiPriority="39" w:unhideWhenUsed="1"/>
+    <w:lsdException w:name="toc 3" w:semiHidden="1" w:uiPriority="39" w:unhideWhenUsed="1"/>
+    <w:lsdException w:name="toc 4" w:semiHidden="1" w:uiPriority="39" w:unhideWhenUsed="1"/>
+    <w:lsdException w:name="toc 5" w:semiHidden="1" w:uiPriority="39" w:unhideWhenUsed="1"/>
+    <w:lsdException w:name="toc 6" w:semiHidden="1" w:uiPriority="39" w:unhideWhenUsed="1"/>
+    <w:lsdException w:name="toc 7" w:semiHidden="1" w:uiPriority="39" w:unhideWhenUsed="1"/>
+    <w:lsdException w:name="toc 8" w:semiHidden="1" w:uiPriority="39" w:unhideWhenUsed="1"/>
+    <w:lsdException w:name="toc 9" w:semiHidden="1" w:uiPriority="39" w:unhideWhenUsed="1"/>
+    <w:lsdException w:name="Normal Indent" w:semiHidden="1" w:unhideWhenUsed="1"/>
+    <w:lsdException w:name="footnote text" w:semiHidden="1" w:unhideWhenUsed="1"/>
+    <w:lsdException w:name="annotation text" w:semiHidden="1" w:unhideWhenUsed="1"/>
+    <w:lsdException w:name="header" w:semiHidden="1" w:unhideWhenUsed="1"/>
+    <w:lsdException w:name="footer" w:semiHidden="1" w:unhideWhenUsed="1"/>
+    <w:lsdException w:name="index heading" w:semiHidden="1" w:unhideWhenUsed="1"/>
+    <w:lsdException w:name="caption" w:semiHidden="1" w:uiPriority="35" w:unhideWhenUsed="1" w:qFormat="1"/>
+    <w:lsdException w:name="table of figures" w:semiHidden="1" w:unhideWhenUsed="1"/>
+    <w:lsdException w:name="envelope address" w:semiHidden="1" w:unhideWhenUsed="1"/>
+    <w:lsdException w:name="envelope return" w:semiHidden="1" w:unhideWhenUsed="1"/>
+    <w:lsdException w:name="footnote reference" w:semiHidden="1" w:unhideWhenUsed="1"/>
+    <w:lsdException w:name="annotation reference" w:semiHidden="1" w:unhideWhenUsed="1"/>
+    <w:lsdException w:name="line number" w:semiHidden="1" w:unhideWhenUsed="1"/>
+    <w:lsdException w:name="page number" w:semiHidden="1" w:unhideWhenUsed="1"/>
+    <w:lsdException w:name="endnote reference" w:semiHidden="1" w:unhideWhenUsed="1"/>
+    <w:lsdException w:name="endnote text" w:semiHidden="1" w:unhideWhenUsed="1"/>
+    <w:lsdException w:name="table of authorities" w:semiHidden="1" w:unhideWhenUsed="1"/>
+    <w:lsdException w:name="macro" w:semiHidden="1" w:unhideWhenUsed="1"/>
+    <w:lsdException w:name="toa heading" w:semiHidden="1" w:unhideWhenUsed="1"/>
+    <w:lsdException w:name="List" w:semiHidden="1" w:unhideWhenUsed="1"/>
+    <w:lsdException w:name="List Bullet" w:semiHidden="1" w:unhideWhenUsed="1"/>
+    <w:lsdException w:name="List Number" w:semiHidden="1" w:unhideWhenUsed="1"/>
+    <w:lsdException w:name="List 2" w:semiHidden="1" w:unhideWhenUsed="1"/>
+    <w:lsdException w:name="List 3" w:semiHidden="1" w:unhideWhenUsed="1"/>
+    <w:lsdException w:name="List 4" w:semiHidden="1" w:unhideWhenUsed="1"/>
+    <w:lsdException w:name="List 5" w:semiHidden="1" w:unhideWhenUsed="1"/>
+    <w:lsdException w:name="List Bullet 2" w:semiHidden="1" w:unhideWhenUsed="1"/>
+    <w:lsdException w:name="List Bullet 3" w:semiHidden="1" w:unhideWhenUsed="1"/>
+    <w:lsdException w:name="List Bullet 4" w:semiHidden="1" w:unhideWhenUsed="1"/>
+    <w:lsdException w:name="List Bullet 5" w:semiHidden="1" w:unhideWhenUsed="1"/>
+    <w:lsdException w:name="List Number 2" w:semiHidden="1" w:unhideWhenUsed="1"/>
+    <w:lsdException w:name="List Number 3" w:semiHidden="1" w:unhideWhenUsed="1"/>
+    <w:lsdException w:name="List Number 4" w:semiHidden="1" w:unhideWhenUsed="1"/>
+    <w:lsdException w:name="List Number 5" w:semiHidden="1" w:unhideWhenUsed="1"/>
+    <w:lsdException w:name="Title" w:uiPriority="10" w:qFormat="1"/>
+    <w:lsdException w:name="Closing" w:semiHidden="1" w:unhideWhenUsed="1"/>
+    <w:lsdException w:name="Signature" w:semiHidden="1" w:unhideWhenUsed="1"/>
+    <w:lsdException w:name="Default Paragraph Font" w:semiHidden="1" w:uiPriority="1" w:unhideWhenUsed="1"/>
+    <w:lsdException w:name="Body Text" w:semiHidden="1" w:unhideWhenUsed="1"/>
+    <w:lsdException w:name="Body Text Indent" w:semiHidden="1" w:unhideWhenUsed="1"/>
+    <w:lsdException w:name="List Continue" w:semiHidden="1" w:unhideWhenUsed="1"/>
+    <w:lsdException w:name="List Continue 2" w:semiHidden="1" w:unhideWhenUsed="1"/>
+    <w:lsdException w:name="List Continue 3" w:semiHidden="1" w:unhideWhenUsed="1"/>
+    <w:lsdException w:name="List Continue 4" w:semiHidden="1" w:unhideWhenUsed="1"/>
+    <w:lsdException w:name="List Continue 5" w:semiHidden="1" w:unhideWhenUsed="1"/>
+    <w:lsdException w:name="Message Header" w:semiHidden="1" w:unhideWhenUsed="1"/>
+    <w:lsdException w:name="Subtitle" w:uiPriority="11" w:qFormat="1"/>
+    <w:lsdException w:name="Salutation" w:semiHidden="1" w:unhideWhenUsed="1"/>
+    <w:lsdException w:name="Date" w:semiHidden="1" w:unhideWhenUsed="1"/>
+    <w:lsdException w:name="Body Text First Indent" w:semiHidden="1" w:unhideWhenUsed="1"/>
+    <w:lsdException w:name="Body Text First Indent 2" w:semiHidden="1" w:unhideWhenUsed="1"/>
+    <w:lsdException w:name="Note Heading" w:semiHidden="1" w:unhideWhenUsed="1"/>
+    <w:lsdException w:name="Body Text 2" w:semiHidden="1" w:unhideWhenUsed="1"/>
+    <w:lsdException w:name="Body Text 3" w:semiHidden="1" w:unhideWhenUsed="1"/>
+    <w:lsdException w:name="Body Text Indent 2" w:semiHidden="1" w:unhideWhenUsed="1"/>
+    <w:lsdException w:name="Body Text Indent 3" w:semiHidden="1" w:unhideWhenUsed="1"/>
+    <w:lsdException w:name="Block Text" w:semiHidden="1" w:unhideWhenUsed="1"/>
+    <w:lsdException w:name="Hyperlink" w:semiHidden="1" w:unhideWhenUsed="1"/>
+    <w:lsdException w:name="FollowedHyperlink" w:semiHidden="1" w:unhideWhenUsed="1"/>
+    <w:lsdException w:name="Strong" w:uiPriority="22" w:qFormat="1"/>
+    <w:lsdException w:name="Emphasis" w:uiPriority="20" w:qFormat="1"/>
+    <w:lsdException w:name="Document Map" w:semiHidden="1" w:unhideWhenUsed="1"/>
+    <w:lsdException w:name="Plain Text" w:semiHidden="1" w:unhideWhenUsed="1"/>
+    <w:lsdException w:name="E-mail Signature" w:semiHidden="1" w:unhideWhenUsed="1"/>
+    <w:lsdException w:name="HTML Top of Form" w:semiHidden="1" w:unhideWhenUsed="1"/>
+    <w:lsdException w:name="HTML Bottom of Form" w:semiHidden="1" w:unhideWhenUsed="1"/>
+    <w:lsdException w:name="Normal (Web)" w:semiHidden="1" w:unhideWhenUsed="1"/>
+    <w:lsdException w:name="HTML Acronym" w:semiHidden="1" w:unhideWhenUsed="1"/>
+    <w:lsdException w:name="HTML Address" w:semiHidden="1" w:unhideWhenUsed="1"/>
+    <w:lsdException w:name="HTML Cite" w:semiHidden="1" w:unhideWhenUsed="1"/>
+    <w:lsdException w:name="HTML Code" w:semiHidden="1" w:unhideWhenUsed="1"/>
+    <w:lsdException w:name="HTML Definition" w:semiHidden="1" w:unhideWhenUsed="1"/>
+    <w:lsdException w:name="HTML Keyboard" w:semiHidden="1" w:unhideWhenUsed="1"/>
+    <w:lsdException w:name="HTML Preformatted" w:semiHidden="1" w:unhideWhenUsed="1"/>
+    <w:lsdException w:name="HTML Sample" w:semiHidden="1" w:unhideWhenUsed="1"/>
+    <w:lsdException w:name="HTML Typewriter" w:semiHidden="1" w:unhideWhenUsed="1"/>
+    <w:lsdException w:name="HTML Variable" w:semiHidden="1" w:unhideWhenUsed="1"/>
+    <w:lsdException w:name="Normal Table" w:semiHidden="1" w:unhideWhenUsed="1"/>
+    <w:lsdException w:name="annotation subject" w:semiHidden="1" w:unhideWhenUsed="1"/>
+    <w:lsdException w:name="No List" w:semiHidden="1" w:unhideWhenUsed="1"/>
+    <w:lsdException w:name="Outline List 1" w:semiHidden="1" w:unhideWhenUsed="1"/>
+    <w:lsdException w:name="Outline List 2" w:semiHidden="1" w:unhideWhenUsed="1"/>
+    <w:lsdException w:name="Outline List 3" w:semiHidden="1" w:unhideWhenUsed="1"/>
+    <w:lsdException w:name="Table Simple 1" w:semiHidden="1" w:unhideWhenUsed="1"/>
+    <w:lsdException w:name="Table Simple 2" w:semiHidden="1" w:unhideWhenUsed="1"/>
+    <w:lsdException w:name="Table Simple 3" w:semiHidden="1" w:unhideWhenUsed="1"/>
+    <w:lsdException w:name="Table Classic 1" w:semiHidden="1" w:unhideWhenUsed="1"/>
+    <w:lsdException w:name="Table Classic 2" w:semiHidden="1" w:unhideWhenUsed="1"/>
+    <w:lsdException w:name="Table Classic 3" w:semiHidden="1" w:unhideWhenUsed="1"/>
+    <w:lsdException w:name="Table Classic 4" w:semiHidden="1" w:unhideWhenUsed="1"/>
+    <w:lsdException w:name="Table Colorful 1" w:semiHidden="1" w:unhideWhenUsed="1"/>
+    <w:lsdException w:name="Table Colorful 2" w:semiHidden="1" w:unhideWhenUsed="1"/>
+    <w:lsdException w:name="Table Colorful 3" w:semiHidden="1" w:unhideWhenUsed="1"/>
+    <w:lsdException w:name="Table Columns 1" w:semiHidden="1" w:unhideWhenUsed="1"/>
+    <w:lsdException w:name="Table Columns 2" w:semiHidden="1" w:unhideWhenUsed="1"/>
+    <w:lsdException w:name="Table Columns 3" w:semiHidden="1" w:unhideWhenUsed="1"/>
+    <w:lsdException w:name="Table Columns 4" w:semiHidden="1" w:unhideWhenUsed="1"/>
+    <w:lsdException w:name="Table Columns 5" w:semiHidden="1" w:unhideWhenUsed="1"/>
+    <w:lsdException w:name="Table Grid 1" w:semiHidden="1" w:unhideWhenUsed="1"/>
+    <w:lsdException w:name="Table Grid 2" w:semiHidden="1" w:unhideWhenUsed="1"/>
+    <w:lsdException w:name="Table Grid 3" w:semiHidden="1" w:unhideWhenUsed="1"/>
+    <w:lsdException w:name="Table Grid 4" w:semiHidden="1" w:unhideWhenUsed="1"/>
+    <w:lsdException w:name="Table Grid 5" w:semiHidden="1" w:unhideWhenUsed="1"/>
+    <w:lsdException w:name="Table Grid 6" w:semiHidden="1" w:unhideWhenUsed="1"/>
+    <w:lsdException w:name="Table Grid 7" w:semiHidden="1" w:unhideWhenUsed="1"/>
+    <w:lsdException w:name="Table Grid 8" w:semiHidden="1" w:unhideWhenUsed="1"/>
+    <w:lsdException w:name="Table List 1" w:semiHidden="1" w:unhideWhenUsed="1"/>
+    <w:lsdException w:name="Table List 2" w:semiHidden="1" w:unhideWhenUsed="1"/>
+    <w:lsdException w:name="Table List 3" w:semiHidden="1" w:unhideWhenUsed="1"/>
+    <w:lsdException w:name="Table List 4" w:semiHidden="1" w:unhideWhenUsed="1"/>
+    <w:lsdException w:name="Table List 5" w:semiHidden="1" w:unhideWhenUsed="1"/>
+    <w:lsdException w:name="Table List 6" w:semiHidden="1" w:unhideWhenUsed="1"/>
+    <w:lsdException w:name="Table List 7" w:semiHidden="1" w:unhideWhenUsed="1"/>
+    <w:lsdException w:name="Table List 8" w:semiHidden="1" w:unhideWhenUsed="1"/>
+    <w:lsdException w:name="Table 3D effects 1" w:semiHidden="1" w:unhideWhenUsed="1"/>
+    <w:lsdException w:name="Table 3D effects 2" w:semiHidden="1" w:unhideWhenUsed="1"/>
+    <w:lsdException w:name="Table 3D effects 3" w:semiHidden="1" w:unhideWhenUsed="1"/>
+    <w:lsdException w:name="Table Contemporary" w:semiHidden="1" w:unhideWhenUsed="1"/>
+    <w:lsdException w:name="Table Elegant" w:semiHidden="1" w:unhideWhenUsed="1"/>
+    <w:lsdException w:name="Table Professional" w:semiHidden="1" w:unhideWhenUsed="1"/>
+    <w:lsdException w:name="Table Subtle 1" w:semiHidden="1" w:unhideWhenUsed="1"/>
+    <w:lsdException w:name="Table Subtle 2" w:semiHidden="1" w:unhideWhenUsed="1"/>
+    <w:lsdException w:name="Table Web 1" w:semiHidden="1" w:unhideWhenUsed="1"/>
+    <w:lsdException w:name="Table Web 2" w:semiHidden="1" w:unhideWhenUsed="1"/>
+    <w:lsdException w:name="Table Web 3" w:semiHidden="1" w:unhideWhenUsed="1"/>
+    <w:lsdException w:name="Balloon Text" w:semiHidden="1" w:unhideWhenUsed="1"/>
+    <w:lsdException w:name="Table Grid" w:uiPriority="59"/>
+    <w:lsdException w:name="Table Theme" w:semiHidden="1" w:unhideWhenUsed="1"/>
+    <w:lsdException w:name="Placeholder Text" w:semiHidden="1"/>
+    <w:lsdException w:name="No Spacing" w:uiPriority="1" w:qFormat="1"/>
+    <w:lsdException w:name="Light Shading" w:uiPriority="60"/>
+    <w:lsdException w:name="Light List" w:uiPriority="61"/>
+    <w:lsdException w:name="Light Grid" w:uiPriority="62"/>
+    <w:lsdException w:name="Medium Shading 1" w:uiPriority="63"/>
+    <w:lsdException w:name="Medium Shading 2" w:uiPriority="64"/>
+    <w:lsdException w:name="Medium List 1" w:uiPriority="65"/>
+    <w:lsdException w:name="Medium List 2" w:uiPriority="66"/>
+    <w:lsdException w:name="Medium Grid 1" w:uiPriority="67"/>
+    <w:lsdException w:name="Medium Grid 2" w:uiPriority="68"/>
+    <w:lsdException w:name="Medium Grid 3" w:uiPriority="69"/>
+    <w:lsdException w:name="Dark List" w:uiPriority="70"/>
+    <w:lsdException w:name="Colorful Shading" w:uiPriority="71"/>
+    <w:lsdException w:name="Colorful List" w:uiPriority="72"/>
+    <w:lsdException w:name="Colorful Grid" w:uiPriority="73"/>
+    <w:lsdException w:name="Light Shading Accent 1" w:uiPriority="60"/>
+    <w:lsdException w:name="Light List Accent 1" w:uiPriority="61"/>
+    <w:lsdException w:name="Light Grid Accent 1" w:uiPriority="62"/>
+    <w:lsdException w:name="Medium Shading 1 Accent 1" w:uiPriority="63"/>
+    <w:lsdException w:name="Medium Shading 2 Accent 1" w:uiPriority="64"/>
+    <w:lsdException w:name="Medium List 1 Accent 1" w:uiPriority="65"/>
+    <w:lsdException w:name="Revision" w:semiHidden="1"/>
+    <w:lsdException w:name="List Paragraph" w:uiPriority="34" w:qFormat="1"/>
+    <w:lsdException w:name="Quote" w:uiPriority="29" w:qFormat="1"/>
+    <w:lsdException w:name="Intense Quote" w:uiPriority="30" w:qFormat="1"/>
+    <w:lsdException w:name="Medium List 2 Accent 1" w:uiPriority="66"/>
+    <w:lsdException w:name="Medium Grid 1 Accent 1" w:uiPriority="67"/>
+    <w:lsdException w:name="Medium Grid 2 Accent 1" w:uiPriority="68"/>
+    <w:lsdException w:name="Medium Grid 3 Accent 1" w:uiPriority="69"/>
+    <w:lsdException w:name="Dark List Accent 1" w:uiPriority="70"/>
+    <w:lsdException w:name="Colorful Shading Accent 1" w:uiPriority="71"/>
+    <w:lsdException w:name="Colorful List Accent 1" w:uiPriority="72"/>
+    <w:lsdException w:name="Colorful Grid Accent 1" w:uiPriority="73"/>
+    <w:lsdException w:name="Light Shading Accent 2" w:uiPriority="60"/>
+    <w:lsdException w:name="Light List Accent 2" w:uiPriority="61"/>
+    <w:lsdException w:name="Light Grid Accent 2" w:uiPriority="62"/>
+    <w:lsdException w:name="Medium Shading 1 Accent 2" w:uiPriority="63"/>
+    <w:lsdException w:name="Medium Shading 2 Accent 2" w:uiPriority="64"/>
+    <w:lsdException w:name="Medium List 1 Accent 2" w:uiPriority="65"/>
+    <w:lsdException w:name="Medium List 2 Accent 2" w:uiPriority="66"/>
+    <w:lsdException w:name="Medium Grid 1 Accent 2" w:uiPriority="67"/>
+    <w:lsdException w:name="Medium Grid 2 Accent 2" w:uiPriority="68"/>
+    <w:lsdException w:name="Medium Grid 3 Accent 2" w:uiPriority="69"/>
+    <w:lsdException w:name="Dark List Accent 2" w:uiPriority="70"/>
+    <w:lsdException w:name="Colorful Shading Accent 2" w:uiPriority="71"/>
+    <w:lsdException w:name="Colorful List Accent 2" w:uiPriority="72"/>
+    <w:lsdException w:name="Colorful Grid Accent 2" w:uiPriority="73"/>
+    <w:lsdException w:name="Light Shading Accent 3" w:uiPriority="60"/>
+    <w:lsdException w:name="Light List Accent 3" w:uiPriority="61"/>
+    <w:lsdException w:name="Light Grid Accent 3" w:uiPriority="62"/>
+    <w:lsdException w:name="Medium Shading 1 Accent 3" w:uiPriority="63"/>
+    <w:lsdException w:name="Medium Shading 2 Accent 3" w:uiPriority="64"/>
+    <w:lsdException w:name="Medium List 1 Accent 3" w:uiPriority="65"/>
+    <w:lsdException w:name="Medium List 2 Accent 3" w:uiPriority="66"/>
+    <w:lsdException w:name="Medium Grid 1 Accent 3" w:uiPriority="67"/>
+    <w:lsdException w:name="Medium Grid 2 Accent 3" w:uiPriority="68"/>
+    <w:lsdException w:name="Medium Grid 3 Accent 3" w:uiPriority="69"/>
+    <w:lsdException w:name="Dark List Accent 3" w:uiPriority="70"/>
+    <w:lsdException w:name="Colorful Shading Accent 3" w:uiPriority="71"/>
+    <w:lsdException w:name="Colorful List Accent 3" w:uiPriority="72"/>
+    <w:lsdException w:name="Colorful Grid Accent 3" w:uiPriority="73"/>
+    <w:lsdException w:name="Light Shading Accent 4" w:uiPriority="60"/>
+    <w:lsdException w:name="Light List Accent 4" w:uiPriority="61"/>
+    <w:lsdException w:name="Light Grid Accent 4" w:uiPriority="62"/>
+    <w:lsdException w:name="Medium Shading 1 Accent 4" w:uiPriority="63"/>
+    <w:lsdException w:name="Medium Shading 2 Accent 4" w:uiPriority="64"/>
+    <w:lsdException w:name="Medium List 1 Accent 4" w:uiPriority="65"/>
+    <w:lsdException w:name="Medium List 2 Accent 4" w:uiPriority="66"/>
+    <w:lsdException w:name="Medium Grid 1 Accent 4" w:uiPriority="67"/>
+    <w:lsdException w:name="Medium Grid 2 Accent 4" w:uiPriority="68"/>
+    <w:lsdException w:name="Medium Grid 3 Accent 4" w:uiPriority="69"/>
+    <w:lsdException w:name="Dark List Accent 4" w:uiPriority="70"/>
+    <w:lsdException w:name="Colorful Shading Accent 4" w:uiPriority="71"/>
+    <w:lsdException w:name="Colorful List Accent 4" w:uiPriority="72"/>
+    <w:lsdException w:name="Colorful Grid Accent 4" w:uiPriority="73"/>
+    <w:lsdException w:name="Light Shading Accent 5" w:uiPriority="60"/>
+    <w:lsdException w:name="Light List Accent 5" w:uiPriority="61"/>
+    <w:lsdException w:name="Light Grid Accent 5" w:uiPriority="62"/>
+    <w:lsdException w:name="Medium Shading 1 Accent 5" w:uiPriority="63"/>
+    <w:lsdException w:name="Medium Shading 2 Accent 5" w:uiPriority="64"/>
+    <w:lsdException w:name="Medium List 1 Accent 5" w:uiPriority="65"/>
+    <w:lsdException w:name="Medium List 2 Accent 5" w:uiPriority="66"/>
+    <w:lsdException w:name="Medium Grid 1 Accent 5" w:uiPriority="67"/>
+    <w:lsdException w:name="Medium Grid 2 Accent 5" w:uiPriority="68"/>
+    <w:lsdException w:name="Medium Grid 3 Accent 5" w:uiPriority="69"/>
+    <w:lsdException w:name="Dark List Accent 5" w:uiPriority="70"/>
+    <w:lsdException w:name="Colorful Shading Accent 5" w:uiPriority="71"/>
+    <w:lsdException w:name="Colorful List Accent 5" w:uiPriority="72"/>
+    <w:lsdException w:name="Colorful Grid Accent 5" w:uiPriority="73"/>
+    <w:lsdException w:name="Light Shading Accent 6" w:uiPriority="60"/>
+    <w:lsdException w:name="Light List Accent 6" w:uiPriority="61"/>
+    <w:lsdException w:name="Light Grid Accent 6" w:uiPriority="62"/>
+    <w:lsdException w:name="Medium Shading 1 Accent 6" w:uiPriority="63"/>
+    <w:lsdException w:name="Medium Shading 2 Accent 6" w:uiPriority="64"/>
+    <w:lsdException w:name="Medium List 1 Accent 6" w:uiPriority="65"/>
+    <w:lsdException w:name="Medium List 2 Accent 6" w:uiPriority="66"/>
+    <w:lsdException w:name="Medium Grid 1 Accent 6" w:uiPriority="67"/>
+    <w:lsdException w:name="Medium Grid 2 Accent 6" w:uiPriority="68"/>
+    <w:lsdException w:name="Medium Grid 3 Accent 6" w:uiPriority="69"/>
+    <w:lsdException w:name="Dark List Accent 6" w:uiPriority="70"/>
+    <w:lsdException w:name="Colorful Shading Accent 6" w:uiPriority="71"/>
+    <w:lsdException w:name="Colorful List Accent 6" w:uiPriority="72"/>
+    <w:lsdException w:name="Colorful Grid Accent 6" w:uiPriority="73"/>
+    <w:lsdException w:name="Subtle Emphasis" w:uiPriority="19" w:qFormat="1"/>
+    <w:lsdException w:name="Intense Emphasis" w:uiPriority="21" w:qFormat="1"/>
+    <w:lsdException w:name="Subtle Reference" w:uiPriority="31" w:qFormat="1"/>
+    <w:lsdException w:name="Intense Reference" w:uiPriority="32" w:qFormat="1"/>
+    <w:lsdException w:name="Book Title" w:uiPriority="33" w:qFormat="1"/>
+    <w:lsdException w:name="Bibliography" w:semiHidden="1" w:uiPriority="37" w:unhideWhenUsed="1"/>
+    <w:lsdException w:name="TOC Heading" w:semiHidden="1" w:uiPriority="39" w:unhideWhenUsed="1" w:qFormat="1"/>
+    <w:lsdException w:name="Plain Table 1" w:uiPriority="41"/>
+    <w:lsdException w:name="Plain Table 2" w:uiPriority="42"/>
+    <w:lsdException w:name="Plain Table 3" w:uiPriority="43"/>
+    <w:lsdException w:name="Plain Table 4" w:uiPriority="44"/>
+    <w:lsdException w:name="Plain Table 5" w:uiPriority="45"/>
+    <w:lsdException w:name="Grid Table Light" w:uiPriority="40"/>
+    <w:lsdException w:name="Grid Table 1 Light" w:uiPriority="46"/>
+    <w:lsdException w:name="Grid Table 2" w:uiPriority="47"/>
+    <w:lsdException w:name="Grid Table 3" w:uiPriority="48"/>
+    <w:lsdException w:name="Grid Table 4" w:uiPriority="49"/>
+    <w:lsdException w:name="Grid Table 5 Dark" w:uiPriority="50"/>
+    <w:lsdException w:name="Grid Table 6 Colorful" w:uiPriority="51"/>
+    <w:lsdException w:name="Grid Table 7 Colorful" w:uiPriority="52"/>
+    <w:lsdException w:name="Grid Table 1 Light Accent 1" w:uiPriority="46"/>
+    <w:lsdException w:name="Grid Table 2 Accent 1" w:uiPriority="47"/>
+    <w:lsdException w:name="Grid Table 3 Accent 1" w:uiPriority="48"/>
+    <w:lsdException w:name="Grid Table 4 Accent 1" w:uiPriority="49"/>
+    <w:lsdException w:name="Grid Table 5 Dark Accent 1" w:uiPriority="50"/>
+    <w:lsdException w:name="Grid Table 6 Colorful Accent 1" w:uiPriority="51"/>
+    <w:lsdException w:name="Grid Table 7 Colorful Accent 1" w:uiPriority="52"/>
+    <w:lsdException w:name="Grid Table 1 Light Accent 2" w:uiPriority="46"/>
+    <w:lsdException w:name="Grid Table 2 Accent 2" w:uiPriority="47"/>
+    <w:lsdException w:name="Grid Table 3 Accent 2" w:uiPriority="48"/>
+    <w:lsdException w:name="Grid Table 4 Accent 2" w:uiPriority="49"/>
+    <w:lsdException w:name="Grid Table 5 Dark Accent 2" w:uiPriority="50"/>
+    <w:lsdException w:name="Grid Table 6 Colorful Accent 2" w:uiPriority="51"/>
+    <w:lsdException w:name="Grid Table 7 Colorful Accent 2" w:uiPriority="52"/>
+    <w:lsdException w:name="Grid Table 1 Light Accent 3" w:uiPriority="46"/>
+    <w:lsdException w:name="Grid Table 2 Accent 3" w:uiPriority="47"/>
+    <w:lsdException w:name="Grid Table 3 Accent 3" w:uiPriority="48"/>
+    <w:lsdException w:name="Grid Table 4 Accent 3" w:uiPriority="49"/>
+    <w:lsdException w:name="Grid Table 5 Dark Accent 3" w:uiPriority="50"/>
+    <w:lsdException w:name="Grid Table 6 Colorful Accent 3" w:uiPriority="51"/>
+    <w:lsdException w:name="Grid Table 7 Colorful Accent 3" w:uiPriority="52"/>
+    <w:lsdException w:name="Grid Table 1 Light Accent 4" w:uiPriority="46"/>
+    <w:lsdException w:name="Grid Table 2 Accent 4" w:uiPriority="47"/>
+    <w:lsdException w:name="Grid Table 3 Accent 4" w:uiPriority="48"/>
+    <w:lsdException w:name="Grid Table 4 Accent 4" w:uiPriority="49"/>
+    <w:lsdException w:name="Grid Table 5 Dark Accent 4" w:uiPriority="50"/>
+    <w:lsdException w:name="Grid Table 6 Colorful Accent 4" w:uiPriority="51"/>
+    <w:lsdException w:name="Grid Table 7 Colorful Accent 4" w:uiPriority="52"/>
+    <w:lsdException w:name="Grid Table 1 Light Accent 5" w:uiPriority="46"/>
+    <w:lsdException w:name="Grid Table 2 Accent 5" w:uiPriority="47"/>
+    <w:lsdException w:name="Grid Table 3 Accent 5" w:uiPriority="48"/>
+    <w:lsdException w:name="Grid Table 4 Accent 5" w:uiPriority="49"/>
+    <w:lsdException w:name="Grid Table 5 Dark Accent 5" w:uiPriority="50"/>
+    <w:lsdException w:name="Grid Table 6 Colorful Accent 5" w:uiPriority="51"/>
+    <w:lsdException w:name="Grid Table 7 Colorful Accent 5" w:uiPriority="52"/>
+    <w:lsdException w:name="Grid Table 1 Light Accent 6" w:uiPriority="46"/>
+    <w:lsdException w:name="Grid Table 2 Accent 6" w:uiPriority="47"/>
+    <w:lsdException w:name="Grid Table 3 Accent 6" w:uiPriority="48"/>
+    <w:lsdException w:name="Grid Table 4 Accent 6" w:uiPriority="49"/>
+    <w:lsdException w:name="Grid Table 5 Dark Accent 6" w:uiPriority="50"/>
+    <w:lsdException w:name="Grid Table 6 Colorful Accent 6" w:uiPriority="51"/>
+    <w:lsdException w:name="Grid Table 7 Colorful Accent 6" w:uiPriority="52"/>
+    <w:lsdException w:name="List Table 1 Light" w:uiPriority="46"/>
+    <w:lsdException w:name="List Table 2" w:uiPriority="47"/>
+    <w:lsdException w:name="List Table 3" w:uiPriority="48"/>
+    <w:lsdException w:name="List Table 4" w:uiPriority="49"/>
+    <w:lsdException w:name="List Table 5 Dark" w:uiPriority="50"/>
+    <w:lsdException w:name="List Table 6 Colorful" w:uiPriority="51"/>
+    <w:lsdException w:name="List Table 7 Colorful" w:uiPriority="52"/>
+    <w:lsdException w:name="List Table 1 Light Accent 1" w:uiPriority="46"/>
+    <w:lsdException w:name="List Table 2 Accent 1" w:uiPriority="47"/>
+    <w:lsdException w:name="List Table 3 Accent 1" w:uiPriority="48"/>
+    <w:lsdException w:name="List Table 4 Accent 1" w:uiPriority="49"/>
+    <w:lsdException w:name="List Table 5 Dark Accent 1" w:uiPriority="50"/>
+    <w:lsdException w:name="List Table 6 Colorful Accent 1" w:uiPriority="51"/>
+    <w:lsdException w:name="List Table 7 Colorful Accent 1" w:uiPriority="52"/>
+    <w:lsdException w:name="List Table 1 Light Accent 2" w:uiPriority="46"/>
+    <w:lsdException w:name="List Table 2 Accent 2" w:uiPriority="47"/>
+    <w:lsdException w:name="List Table 3 Accent 2" w:uiPriority="48"/>
+    <w:lsdException w:name="List Table 4 Accent 2" w:uiPriority="49"/>
+    <w:lsdException w:name="List Table 5 Dark Accent 2" w:uiPriority="50"/>
+    <w:lsdException w:name="List Table 6 Colorful Accent 2" w:uiPriority="51"/>
+    <w:lsdException w:name="List Table 7 Colorful Accent 2" w:uiPriority="52"/>
+    <w:lsdException w:name="List Table 1 Light Accent 3" w:uiPriority="46"/>
+    <w:lsdException w:name="List Table 2 Accent 3" w:uiPriority="47"/>
+    <w:lsdException w:name="List Table 3 Accent 3" w:uiPriority="48"/>
+    <w:lsdException w:name="List Table 4 Accent 3" w:uiPriority="49"/>
+    <w:lsdException w:name="List Table 5 Dark Accent 3" w:uiPriority="50"/>
+    <w:lsdException w:name="List Table 6 Colorful Accent 3" w:uiPriority="51"/>
+    <w:lsdException w:name="List Table 7 Colorful Accent 3" w:uiPriority="52"/>
+    <w:lsdException w:name="List Table 1 Light Accent 4" w:uiPriority="46"/>
+    <w:lsdException w:name="List Table 2 Accent 4" w:uiPriority="47"/>
+    <w:lsdException w:name="List Table 3 Accent 4" w:uiPriority="48"/>
+    <w:lsdException w:name="List Table 4 Accent 4" w:uiPriority="49"/>
+    <w:lsdException w:name="List Table 5 Dark Accent 4" w:uiPriority="50"/>
+    <w:lsdException w:name="List Table 6 Colorful Accent 4" w:uiPriority="51"/>
+    <w:lsdException w:name="List Table 7 Colorful Accent 4" w:uiPriority="52"/>
+    <w:lsdException w:name="List Table 1 Light Accent 5" w:uiPriority="46"/>
+    <w:lsdException w:name="List Table 2 Accent 5" w:uiPriority="47"/>
+    <w:lsdException w:name="List Table 3 Accent 5" w:uiPriority="48"/>
+    <w:lsdException w:name="List Table 4 Accent 5" w:uiPriority="49"/>
+    <w:lsdException w:name="List Table 5 Dark Accent 5" w:uiPriority="50"/>
+    <w:lsdException w:name="List Table 6 Colorful Accent 5" w:uiPriority="51"/>
+    <w:lsdException w:name="List Table 7 Colorful Accent 5" w:uiPriority="52"/>
+    <w:lsdException w:name="List Table 1 Light Accent 6" w:uiPriority="46"/>
+    <w:lsdException w:name="List Table 2 Accent 6" w:uiPriority="47"/>
+    <w:lsdException w:name="List Table 3 Accent 6" w:uiPriority="48"/>
+    <w:lsdException w:name="List Table 4 Accent 6" w:uiPriority="49"/>
+    <w:lsdException w:name="List Table 5 Dark Accent 6" w:uiPriority="50"/>
+    <w:lsdException w:name="List Table 6 Colorful Accent 6" w:uiPriority="51"/>
+    <w:lsdException w:name="List Table 7 Colorful Accent 6" w:uiPriority="52"/>
   </w:latentStyles>
   <w:style w:type="paragraph" w:default="1" w:styleId="Normal">
     <w:name w:val="Normal"/>
@@ -35218,7 +33076,7 @@
 </file>
 
 <file path=word/glossary/webSettings.xml><?xml version="1.0" encoding="utf-8"?>
-<w:webSettings xmlns:mc="http://schemas.openxmlformats.org/markup-compatibility/2006" xmlns:r="http://schemas.openxmlformats.org/officeDocument/2006/relationships" xmlns:w="http://schemas.openxmlformats.org/wordprocessingml/2006/main" xmlns:w14="http://schemas.microsoft.com/office/word/2010/wordml" mc:Ignorable="w14">
+<w:webSettings xmlns:mc="http://schemas.openxmlformats.org/markup-compatibility/2006" xmlns:r="http://schemas.openxmlformats.org/officeDocument/2006/relationships" xmlns:w="http://schemas.openxmlformats.org/wordprocessingml/2006/main" xmlns:w14="http://schemas.microsoft.com/office/word/2010/wordml" xmlns:w15="http://schemas.microsoft.com/office/word/2012/wordml" mc:Ignorable="w14 w15">
   <w:optimizeForBrowser/>
   <w:allowPNG/>
 </w:webSettings>
@@ -35591,7 +33449,7 @@
 </file>
 
 <file path=customXml/itemProps1.xml><?xml version="1.0" encoding="utf-8"?>
-<ds:datastoreItem xmlns:ds="http://schemas.openxmlformats.org/officeDocument/2006/customXml" ds:itemID="{BEC4B33A-977F-4885-97B4-552A68C60CF7}">
+<ds:datastoreItem xmlns:ds="http://schemas.openxmlformats.org/officeDocument/2006/customXml" ds:itemID="{1F07D6D4-4CBC-49DB-B7CE-EDC7D1B7CA68}">
   <ds:schemaRefs>
     <ds:schemaRef ds:uri="http://schemas.openxmlformats.org/officeDocument/2006/bibliography"/>
   </ds:schemaRefs>

</xml_diff>

<commit_message>
edit feature function for report 1
</commit_message>
<xml_diff>
--- a/Source/Document/Capstone Project Document.docx
+++ b/Source/Document/Capstone Project Document.docx
@@ -9543,6 +9543,7 @@
           <w:rFonts w:asciiTheme="majorHAnsi" w:hAnsiTheme="majorHAnsi"/>
         </w:rPr>
       </w:pPr>
+      <w:bookmarkStart w:id="12" w:name="_Toc419313015"/>
       <w:r>
         <w:rPr>
           <w:rFonts w:asciiTheme="majorHAnsi" w:hAnsiTheme="majorHAnsi"/>
@@ -9566,7 +9567,19 @@
         <w:rPr>
           <w:rFonts w:asciiTheme="majorHAnsi" w:hAnsiTheme="majorHAnsi"/>
         </w:rPr>
-        <w:t>Guest can make product consignment request.</w:t>
+        <w:t>Guest can make product consignment request, negotiate with Store owner, search product and buy product. The system support Guest tracking their product status,</w:t>
+      </w:r>
+      <w:r>
+        <w:rPr>
+          <w:rFonts w:asciiTheme="majorHAnsi" w:hAnsiTheme="majorHAnsi"/>
+        </w:rPr>
+        <w:t xml:space="preserve"> </w:t>
+      </w:r>
+      <w:r>
+        <w:rPr>
+          <w:rFonts w:asciiTheme="majorHAnsi" w:hAnsiTheme="majorHAnsi"/>
+        </w:rPr>
+        <w:t>receive notification about their product status, payment online method and price suggestion.</w:t>
       </w:r>
     </w:p>
     <w:p>
@@ -9585,13 +9598,7 @@
         <w:rPr>
           <w:rFonts w:asciiTheme="majorHAnsi" w:hAnsiTheme="majorHAnsi"/>
         </w:rPr>
-        <w:t>Guest</w:t>
-      </w:r>
-      <w:r>
-        <w:rPr>
-          <w:rFonts w:asciiTheme="majorHAnsi" w:hAnsiTheme="majorHAnsi"/>
-        </w:rPr>
-        <w:t xml:space="preserve"> can receive notification about their product status.</w:t>
+        <w:t>Customer can edit profile, search and review their transaction history.</w:t>
       </w:r>
     </w:p>
     <w:p>
@@ -9610,34 +9617,42 @@
         <w:rPr>
           <w:rFonts w:asciiTheme="majorHAnsi" w:hAnsiTheme="majorHAnsi"/>
         </w:rPr>
-        <w:t>Guest</w:t>
+        <w:t>Store owner can nego</w:t>
       </w:r>
       <w:r>
         <w:rPr>
           <w:rFonts w:asciiTheme="majorHAnsi" w:hAnsiTheme="majorHAnsi"/>
         </w:rPr>
-        <w:t xml:space="preserve"> can track</w:t>
+        <w:t>tiate with Guest about consigned product, raise their products on website and manage their products. The system support Store owner tracking consigned product status, receive notification about consigned product status,</w:t>
       </w:r>
       <w:r>
         <w:rPr>
           <w:rFonts w:asciiTheme="majorHAnsi" w:hAnsiTheme="majorHAnsi"/>
         </w:rPr>
-        <w:t>ing</w:t>
+        <w:t xml:space="preserve"> </w:t>
       </w:r>
       <w:r>
         <w:rPr>
           <w:rFonts w:asciiTheme="majorHAnsi" w:hAnsiTheme="majorHAnsi"/>
         </w:rPr>
-        <w:t xml:space="preserve"> their product status.</w:t>
+        <w:t>payment online method, price suggestion,</w:t>
+      </w:r>
+      <w:r>
+        <w:rPr>
+          <w:rFonts w:asciiTheme="majorHAnsi" w:hAnsiTheme="majorHAnsi"/>
+        </w:rPr>
+        <w:t xml:space="preserve"> </w:t>
+      </w:r>
+      <w:r>
+        <w:rPr>
+          <w:rFonts w:asciiTheme="majorHAnsi" w:hAnsiTheme="majorHAnsi"/>
+        </w:rPr>
+        <w:t>website statistics.</w:t>
       </w:r>
     </w:p>
     <w:p>
       <w:pPr>
         <w:pStyle w:val="ListParagraph"/>
-        <w:numPr>
-          <w:ilvl w:val="0"/>
-          <w:numId w:val="24"/>
-        </w:numPr>
         <w:spacing w:before="0" w:after="160" w:line="256" w:lineRule="auto"/>
         <w:rPr>
           <w:rFonts w:asciiTheme="majorHAnsi" w:hAnsiTheme="majorHAnsi"/>
@@ -9647,376 +9662,17 @@
         <w:rPr>
           <w:rFonts w:asciiTheme="majorHAnsi" w:hAnsiTheme="majorHAnsi"/>
         </w:rPr>
-        <w:t>Guest can search product.</w:t>
-      </w:r>
-    </w:p>
-    <w:p>
-      <w:pPr>
-        <w:pStyle w:val="ListParagraph"/>
-        <w:numPr>
-          <w:ilvl w:val="0"/>
-          <w:numId w:val="24"/>
-        </w:numPr>
-        <w:spacing w:before="0" w:after="160" w:line="256" w:lineRule="auto"/>
-        <w:rPr>
-          <w:rFonts w:asciiTheme="majorHAnsi" w:hAnsiTheme="majorHAnsi"/>
-        </w:rPr>
-      </w:pPr>
-      <w:r>
-        <w:rPr>
-          <w:rFonts w:asciiTheme="majorHAnsi" w:hAnsiTheme="majorHAnsi"/>
-        </w:rPr>
-        <w:t>Guest can buy product.</w:t>
-      </w:r>
-    </w:p>
-    <w:p>
-      <w:pPr>
-        <w:pStyle w:val="ListParagraph"/>
-        <w:numPr>
-          <w:ilvl w:val="0"/>
-          <w:numId w:val="24"/>
-        </w:numPr>
-        <w:spacing w:before="0" w:after="160" w:line="256" w:lineRule="auto"/>
-        <w:rPr>
-          <w:rFonts w:asciiTheme="majorHAnsi" w:hAnsiTheme="majorHAnsi"/>
-        </w:rPr>
-      </w:pPr>
-      <w:r>
-        <w:rPr>
-          <w:rFonts w:asciiTheme="majorHAnsi" w:hAnsiTheme="majorHAnsi"/>
-        </w:rPr>
-        <w:t>Guest can negotiate with Store owner.</w:t>
-      </w:r>
-    </w:p>
-    <w:p>
-      <w:pPr>
-        <w:pStyle w:val="ListParagraph"/>
-        <w:numPr>
-          <w:ilvl w:val="0"/>
-          <w:numId w:val="24"/>
-        </w:numPr>
-        <w:spacing w:before="0" w:after="160" w:line="256" w:lineRule="auto"/>
-        <w:rPr>
-          <w:rFonts w:asciiTheme="majorHAnsi" w:hAnsiTheme="majorHAnsi"/>
-        </w:rPr>
-      </w:pPr>
-      <w:r>
-        <w:rPr>
-          <w:rFonts w:asciiTheme="majorHAnsi" w:hAnsiTheme="majorHAnsi"/>
-        </w:rPr>
-        <w:t>Guest can have payment online method.</w:t>
-      </w:r>
-    </w:p>
-    <w:p>
-      <w:pPr>
-        <w:pStyle w:val="ListParagraph"/>
-        <w:numPr>
-          <w:ilvl w:val="0"/>
-          <w:numId w:val="24"/>
-        </w:numPr>
-        <w:spacing w:before="0" w:after="160" w:line="256" w:lineRule="auto"/>
-        <w:rPr>
-          <w:rFonts w:asciiTheme="majorHAnsi" w:hAnsiTheme="majorHAnsi"/>
-        </w:rPr>
-      </w:pPr>
-      <w:r>
-        <w:rPr>
-          <w:rFonts w:asciiTheme="majorHAnsi" w:hAnsiTheme="majorHAnsi"/>
-        </w:rPr>
-        <w:t>Customer can edit profile.</w:t>
-      </w:r>
-    </w:p>
-    <w:p>
-      <w:pPr>
-        <w:pStyle w:val="ListParagraph"/>
-        <w:numPr>
-          <w:ilvl w:val="0"/>
-          <w:numId w:val="24"/>
-        </w:numPr>
-        <w:spacing w:before="0" w:after="160" w:line="256" w:lineRule="auto"/>
-        <w:rPr>
-          <w:rFonts w:asciiTheme="majorHAnsi" w:hAnsiTheme="majorHAnsi"/>
-        </w:rPr>
-      </w:pPr>
-      <w:r>
-        <w:rPr>
-          <w:rFonts w:asciiTheme="majorHAnsi" w:hAnsiTheme="majorHAnsi"/>
-        </w:rPr>
-        <w:t>Customer can search and review their transaction history.</w:t>
-      </w:r>
-    </w:p>
-    <w:p>
-      <w:pPr>
-        <w:pStyle w:val="ListParagraph"/>
-        <w:numPr>
-          <w:ilvl w:val="0"/>
-          <w:numId w:val="24"/>
-        </w:numPr>
-        <w:spacing w:before="0" w:after="160" w:line="256" w:lineRule="auto"/>
-        <w:rPr>
-          <w:rFonts w:asciiTheme="majorHAnsi" w:hAnsiTheme="majorHAnsi"/>
-        </w:rPr>
-      </w:pPr>
-      <w:r>
-        <w:rPr>
-          <w:rFonts w:asciiTheme="majorHAnsi" w:hAnsiTheme="majorHAnsi"/>
-        </w:rPr>
-        <w:t xml:space="preserve">Store owner can </w:t>
-      </w:r>
-      <w:r>
-        <w:rPr>
-          <w:rFonts w:asciiTheme="majorHAnsi" w:hAnsiTheme="majorHAnsi"/>
-        </w:rPr>
-        <w:t>nego</w:t>
-      </w:r>
-      <w:r>
-        <w:rPr>
-          <w:rFonts w:asciiTheme="majorHAnsi" w:hAnsiTheme="majorHAnsi"/>
-        </w:rPr>
-        <w:t>tiate with Guest about consigned product.</w:t>
-      </w:r>
-    </w:p>
-    <w:p>
-      <w:pPr>
-        <w:pStyle w:val="ListParagraph"/>
-        <w:numPr>
-          <w:ilvl w:val="0"/>
-          <w:numId w:val="24"/>
-        </w:numPr>
-        <w:spacing w:before="0" w:after="160" w:line="256" w:lineRule="auto"/>
-        <w:rPr>
-          <w:rFonts w:asciiTheme="majorHAnsi" w:hAnsiTheme="majorHAnsi"/>
-        </w:rPr>
-      </w:pPr>
-      <w:r>
-        <w:rPr>
-          <w:rFonts w:asciiTheme="majorHAnsi" w:hAnsiTheme="majorHAnsi"/>
-        </w:rPr>
+        <w:t>Store owner can have payment online method.</w:t>
+      </w:r>
+    </w:p>
+    <w:p>
+      <w:pPr>
+        <w:pStyle w:val="Heading3"/>
+      </w:pPr>
+      <w:bookmarkStart w:id="13" w:name="_GoBack"/>
+      <w:bookmarkEnd w:id="13"/>
+      <w:r>
         <w:lastRenderedPageBreak/>
-        <w:t xml:space="preserve">Store owner can </w:t>
-      </w:r>
-      <w:r>
-        <w:rPr>
-          <w:rFonts w:asciiTheme="majorHAnsi" w:hAnsiTheme="majorHAnsi"/>
-        </w:rPr>
-        <w:t>raise their products on website.</w:t>
-      </w:r>
-    </w:p>
-    <w:p>
-      <w:pPr>
-        <w:pStyle w:val="ListParagraph"/>
-        <w:numPr>
-          <w:ilvl w:val="0"/>
-          <w:numId w:val="24"/>
-        </w:numPr>
-        <w:spacing w:before="0" w:after="160" w:line="256" w:lineRule="auto"/>
-        <w:rPr>
-          <w:rFonts w:asciiTheme="majorHAnsi" w:hAnsiTheme="majorHAnsi"/>
-        </w:rPr>
-      </w:pPr>
-      <w:r>
-        <w:rPr>
-          <w:rFonts w:asciiTheme="majorHAnsi" w:hAnsiTheme="majorHAnsi"/>
-        </w:rPr>
-        <w:t>Store owner can manage their products.</w:t>
-      </w:r>
-    </w:p>
-    <w:p>
-      <w:pPr>
-        <w:pStyle w:val="ListParagraph"/>
-        <w:numPr>
-          <w:ilvl w:val="0"/>
-          <w:numId w:val="24"/>
-        </w:numPr>
-        <w:spacing w:before="0" w:after="160" w:line="256" w:lineRule="auto"/>
-        <w:rPr>
-          <w:rFonts w:asciiTheme="majorHAnsi" w:hAnsiTheme="majorHAnsi"/>
-        </w:rPr>
-      </w:pPr>
-      <w:r>
-        <w:rPr>
-          <w:rFonts w:asciiTheme="majorHAnsi" w:hAnsiTheme="majorHAnsi"/>
-        </w:rPr>
-        <w:t>Store owner can have price suggestion for their product.</w:t>
-      </w:r>
-    </w:p>
-    <w:p>
-      <w:pPr>
-        <w:pStyle w:val="ListParagraph"/>
-        <w:numPr>
-          <w:ilvl w:val="0"/>
-          <w:numId w:val="24"/>
-        </w:numPr>
-        <w:spacing w:before="0" w:after="160" w:line="256" w:lineRule="auto"/>
-        <w:rPr>
-          <w:rFonts w:asciiTheme="majorHAnsi" w:hAnsiTheme="majorHAnsi"/>
-        </w:rPr>
-      </w:pPr>
-      <w:r>
-        <w:rPr>
-          <w:rFonts w:asciiTheme="majorHAnsi" w:hAnsiTheme="majorHAnsi"/>
-        </w:rPr>
-        <w:t>Store owner can have payment online method.</w:t>
-      </w:r>
-    </w:p>
-    <w:p>
-      <w:pPr>
-        <w:pStyle w:val="ListParagraph"/>
-        <w:numPr>
-          <w:ilvl w:val="0"/>
-          <w:numId w:val="24"/>
-        </w:numPr>
-        <w:spacing w:before="0" w:after="160" w:line="256" w:lineRule="auto"/>
-        <w:rPr>
-          <w:rFonts w:asciiTheme="majorHAnsi" w:hAnsiTheme="majorHAnsi"/>
-        </w:rPr>
-      </w:pPr>
-      <w:r>
-        <w:rPr>
-          <w:rFonts w:asciiTheme="majorHAnsi" w:hAnsiTheme="majorHAnsi"/>
-        </w:rPr>
-        <w:t>Store owner can tracking consigned product status.</w:t>
-      </w:r>
-    </w:p>
-    <w:p>
-      <w:pPr>
-        <w:pStyle w:val="ListParagraph"/>
-        <w:numPr>
-          <w:ilvl w:val="0"/>
-          <w:numId w:val="24"/>
-        </w:numPr>
-        <w:spacing w:before="0" w:after="160" w:line="256" w:lineRule="auto"/>
-        <w:rPr>
-          <w:rFonts w:asciiTheme="majorHAnsi" w:hAnsiTheme="majorHAnsi"/>
-        </w:rPr>
-      </w:pPr>
-      <w:r>
-        <w:rPr>
-          <w:rFonts w:asciiTheme="majorHAnsi" w:hAnsiTheme="majorHAnsi"/>
-        </w:rPr>
-        <w:t>Store owner can receive notification about consigned product status.</w:t>
-      </w:r>
-    </w:p>
-    <w:p>
-      <w:pPr>
-        <w:pStyle w:val="ListParagraph"/>
-        <w:numPr>
-          <w:ilvl w:val="0"/>
-          <w:numId w:val="24"/>
-        </w:numPr>
-        <w:spacing w:before="0" w:after="160" w:line="256" w:lineRule="auto"/>
-        <w:rPr>
-          <w:rFonts w:asciiTheme="majorHAnsi" w:hAnsiTheme="majorHAnsi"/>
-        </w:rPr>
-      </w:pPr>
-      <w:r>
-        <w:rPr>
-          <w:rFonts w:asciiTheme="majorHAnsi" w:hAnsiTheme="majorHAnsi"/>
-        </w:rPr>
-        <w:t>Store owner can have website statistics.</w:t>
-      </w:r>
-    </w:p>
-    <w:p>
-      <w:pPr>
-        <w:pStyle w:val="ListParagraph"/>
-        <w:numPr>
-          <w:ilvl w:val="0"/>
-          <w:numId w:val="24"/>
-        </w:numPr>
-        <w:spacing w:before="0" w:after="160" w:line="256" w:lineRule="auto"/>
-        <w:rPr>
-          <w:rFonts w:asciiTheme="majorHAnsi" w:hAnsiTheme="majorHAnsi"/>
-        </w:rPr>
-      </w:pPr>
-      <w:r>
-        <w:rPr>
-          <w:rFonts w:asciiTheme="majorHAnsi" w:hAnsiTheme="majorHAnsi"/>
-        </w:rPr>
-        <w:t>System can support send and receive notification.</w:t>
-      </w:r>
-    </w:p>
-    <w:p>
-      <w:pPr>
-        <w:pStyle w:val="ListParagraph"/>
-        <w:numPr>
-          <w:ilvl w:val="0"/>
-          <w:numId w:val="24"/>
-        </w:numPr>
-        <w:spacing w:before="0" w:after="160" w:line="256" w:lineRule="auto"/>
-        <w:rPr>
-          <w:rFonts w:asciiTheme="majorHAnsi" w:hAnsiTheme="majorHAnsi"/>
-        </w:rPr>
-      </w:pPr>
-      <w:r>
-        <w:rPr>
-          <w:rFonts w:asciiTheme="majorHAnsi" w:hAnsiTheme="majorHAnsi"/>
-        </w:rPr>
-        <w:t>System can support online payment method.</w:t>
-      </w:r>
-    </w:p>
-    <w:p>
-      <w:pPr>
-        <w:pStyle w:val="ListParagraph"/>
-        <w:numPr>
-          <w:ilvl w:val="0"/>
-          <w:numId w:val="24"/>
-        </w:numPr>
-        <w:spacing w:before="0" w:after="160" w:line="256" w:lineRule="auto"/>
-        <w:rPr>
-          <w:rFonts w:asciiTheme="majorHAnsi" w:hAnsiTheme="majorHAnsi"/>
-        </w:rPr>
-      </w:pPr>
-      <w:r>
-        <w:rPr>
-          <w:rFonts w:asciiTheme="majorHAnsi" w:hAnsiTheme="majorHAnsi"/>
-        </w:rPr>
-        <w:t>System can support price suggestion.</w:t>
-      </w:r>
-    </w:p>
-    <w:p>
-      <w:pPr>
-        <w:pStyle w:val="ListParagraph"/>
-        <w:numPr>
-          <w:ilvl w:val="0"/>
-          <w:numId w:val="24"/>
-        </w:numPr>
-        <w:spacing w:before="0" w:after="160" w:line="256" w:lineRule="auto"/>
-        <w:rPr>
-          <w:rFonts w:asciiTheme="majorHAnsi" w:hAnsiTheme="majorHAnsi"/>
-        </w:rPr>
-      </w:pPr>
-      <w:r>
-        <w:rPr>
-          <w:rFonts w:asciiTheme="majorHAnsi" w:hAnsiTheme="majorHAnsi"/>
-        </w:rPr>
-        <w:t>System can support advantage product searching.</w:t>
-      </w:r>
-    </w:p>
-    <w:p>
-      <w:pPr>
-        <w:pStyle w:val="ListParagraph"/>
-        <w:numPr>
-          <w:ilvl w:val="0"/>
-          <w:numId w:val="24"/>
-        </w:numPr>
-        <w:spacing w:before="0" w:after="160" w:line="256" w:lineRule="auto"/>
-        <w:rPr>
-          <w:rFonts w:asciiTheme="majorHAnsi" w:hAnsiTheme="majorHAnsi"/>
-        </w:rPr>
-      </w:pPr>
-      <w:r>
-        <w:rPr>
-          <w:rFonts w:asciiTheme="majorHAnsi" w:hAnsiTheme="majorHAnsi"/>
-        </w:rPr>
-        <w:t>System can support website statistics,</w:t>
-      </w:r>
-    </w:p>
-    <w:p>
-      <w:pPr>
-        <w:pStyle w:val="Heading3"/>
-      </w:pPr>
-      <w:bookmarkStart w:id="12" w:name="_Toc419313015"/>
-      <w:r>
         <w:t>Advantage and disadvantages</w:t>
       </w:r>
       <w:bookmarkEnd w:id="12"/>
@@ -10255,11 +9911,11 @@
       <w:pPr>
         <w:pStyle w:val="Heading2"/>
       </w:pPr>
-      <w:bookmarkStart w:id="13" w:name="_Toc419313016"/>
+      <w:bookmarkStart w:id="14" w:name="_Toc419313016"/>
       <w:r>
         <w:t>Functional Requirements</w:t>
       </w:r>
-      <w:bookmarkEnd w:id="13"/>
+      <w:bookmarkEnd w:id="14"/>
     </w:p>
     <w:p>
       <w:r>
@@ -10371,7 +10027,6 @@
         <w:rPr>
           <w:rFonts w:asciiTheme="majorHAnsi" w:hAnsiTheme="majorHAnsi"/>
         </w:rPr>
-        <w:lastRenderedPageBreak/>
         <w:t>Price suggestion</w:t>
       </w:r>
     </w:p>
@@ -10451,11 +10106,12 @@
       <w:pPr>
         <w:pStyle w:val="Heading2"/>
       </w:pPr>
-      <w:bookmarkStart w:id="14" w:name="_Toc419313017"/>
-      <w:r>
+      <w:bookmarkStart w:id="15" w:name="_Toc419313017"/>
+      <w:r>
+        <w:lastRenderedPageBreak/>
         <w:t>Role and Responsibility</w:t>
       </w:r>
-      <w:bookmarkEnd w:id="14"/>
+      <w:bookmarkEnd w:id="15"/>
     </w:p>
     <w:tbl>
       <w:tblPr>
@@ -11102,7 +10758,7 @@
       <w:pPr>
         <w:pStyle w:val="Caption"/>
       </w:pPr>
-      <w:bookmarkStart w:id="15" w:name="_Toc419810278"/>
+      <w:bookmarkStart w:id="16" w:name="_Toc419810278"/>
       <w:r>
         <w:t xml:space="preserve">Table </w:t>
       </w:r>
@@ -11127,7 +10783,7 @@
       <w:r>
         <w:t>: Roles and Responsibilities</w:t>
       </w:r>
-      <w:bookmarkEnd w:id="15"/>
+      <w:bookmarkEnd w:id="16"/>
     </w:p>
     <w:p>
       <w:pPr>
@@ -11136,7 +10792,7 @@
           <w:lang w:eastAsia="ja-JP"/>
         </w:rPr>
       </w:pPr>
-      <w:bookmarkStart w:id="16" w:name="_Toc419313018"/>
+      <w:bookmarkStart w:id="17" w:name="_Toc419313018"/>
       <w:r>
         <w:rPr>
           <w:lang w:eastAsia="ja-JP"/>
@@ -11144,7 +10800,7 @@
         <w:lastRenderedPageBreak/>
         <w:t>Report No. 2 Software Project Management Plan</w:t>
       </w:r>
-      <w:bookmarkEnd w:id="16"/>
+      <w:bookmarkEnd w:id="17"/>
     </w:p>
     <w:p>
       <w:pPr>
@@ -11153,14 +10809,14 @@
           <w:lang w:eastAsia="ja-JP"/>
         </w:rPr>
       </w:pPr>
-      <w:bookmarkStart w:id="17" w:name="_Toc419313019"/>
+      <w:bookmarkStart w:id="18" w:name="_Toc419313019"/>
       <w:r>
         <w:rPr>
           <w:lang w:eastAsia="ja-JP"/>
         </w:rPr>
         <w:t>Problem Definition</w:t>
       </w:r>
-      <w:bookmarkEnd w:id="17"/>
+      <w:bookmarkEnd w:id="18"/>
     </w:p>
     <w:p>
       <w:pPr>
@@ -11169,14 +10825,14 @@
           <w:lang w:eastAsia="ja-JP"/>
         </w:rPr>
       </w:pPr>
-      <w:bookmarkStart w:id="18" w:name="_Toc419313020"/>
+      <w:bookmarkStart w:id="19" w:name="_Toc419313020"/>
       <w:r>
         <w:rPr>
           <w:lang w:eastAsia="ja-JP"/>
         </w:rPr>
         <w:t>Name of this Capstone Project</w:t>
       </w:r>
-      <w:bookmarkEnd w:id="18"/>
+      <w:bookmarkEnd w:id="19"/>
     </w:p>
     <w:p>
       <w:pPr>
@@ -11203,14 +10859,14 @@
           <w:lang w:eastAsia="ja-JP"/>
         </w:rPr>
       </w:pPr>
-      <w:bookmarkStart w:id="19" w:name="_Toc419313021"/>
+      <w:bookmarkStart w:id="20" w:name="_Toc419313021"/>
       <w:r>
         <w:rPr>
           <w:lang w:eastAsia="ja-JP"/>
         </w:rPr>
         <w:t>Problem Abstract</w:t>
       </w:r>
-      <w:bookmarkEnd w:id="19"/>
+      <w:bookmarkEnd w:id="20"/>
     </w:p>
     <w:p>
       <w:pPr>
@@ -11276,14 +10932,14 @@
           <w:lang w:val="vi-VN" w:eastAsia="ja-JP"/>
         </w:rPr>
       </w:pPr>
-      <w:bookmarkStart w:id="20" w:name="_Toc419313022"/>
+      <w:bookmarkStart w:id="21" w:name="_Toc419313022"/>
       <w:r>
         <w:rPr>
           <w:lang w:eastAsia="ja-JP"/>
         </w:rPr>
         <w:t>Project Overview</w:t>
       </w:r>
-      <w:bookmarkEnd w:id="20"/>
+      <w:bookmarkEnd w:id="21"/>
     </w:p>
     <w:p>
       <w:pPr>
@@ -12493,7 +12149,7 @@
       <w:pPr>
         <w:pStyle w:val="Caption"/>
       </w:pPr>
-      <w:bookmarkStart w:id="21" w:name="_Toc419810279"/>
+      <w:bookmarkStart w:id="22" w:name="_Toc419810279"/>
       <w:r>
         <w:t xml:space="preserve">Table </w:t>
       </w:r>
@@ -12518,7 +12174,7 @@
       <w:r>
         <w:t>: Hardware Requirement for Server</w:t>
       </w:r>
-      <w:bookmarkEnd w:id="21"/>
+      <w:bookmarkEnd w:id="22"/>
     </w:p>
     <w:p>
       <w:pPr>
@@ -12653,14 +12309,14 @@
           <w:lang w:val="vi-VN" w:eastAsia="ja-JP"/>
         </w:rPr>
       </w:pPr>
-      <w:bookmarkStart w:id="22" w:name="_Toc419313023"/>
+      <w:bookmarkStart w:id="23" w:name="_Toc419313023"/>
       <w:r>
         <w:rPr>
           <w:lang w:val="vi-VN" w:eastAsia="ja-JP"/>
         </w:rPr>
         <w:t>Project Organization</w:t>
       </w:r>
-      <w:bookmarkEnd w:id="22"/>
+      <w:bookmarkEnd w:id="23"/>
     </w:p>
     <w:p>
       <w:pPr>
@@ -12669,14 +12325,14 @@
           <w:lang w:val="vi-VN" w:eastAsia="ja-JP"/>
         </w:rPr>
       </w:pPr>
-      <w:bookmarkStart w:id="23" w:name="_Toc419313024"/>
+      <w:bookmarkStart w:id="24" w:name="_Toc419313024"/>
       <w:r>
         <w:rPr>
           <w:lang w:val="vi-VN" w:eastAsia="ja-JP"/>
         </w:rPr>
         <w:t>Software Process Model</w:t>
       </w:r>
-      <w:bookmarkEnd w:id="23"/>
+      <w:bookmarkEnd w:id="24"/>
     </w:p>
     <w:p>
       <w:r>
@@ -13571,7 +13227,7 @@
       <w:pPr>
         <w:pStyle w:val="Caption"/>
       </w:pPr>
-      <w:bookmarkStart w:id="24" w:name="_Toc419810280"/>
+      <w:bookmarkStart w:id="25" w:name="_Toc419810280"/>
       <w:r>
         <w:t xml:space="preserve">Table </w:t>
       </w:r>
@@ -13596,7 +13252,7 @@
       <w:r>
         <w:t>: Software Process Guideline Question Decision</w:t>
       </w:r>
-      <w:bookmarkEnd w:id="24"/>
+      <w:bookmarkEnd w:id="25"/>
     </w:p>
     <w:p>
       <w:pPr>
@@ -13625,7 +13281,6 @@
         <w:rPr>
           <w:rFonts w:eastAsia="Cambria"/>
           <w:noProof/>
-          <w:lang w:eastAsia="ja-JP"/>
         </w:rPr>
         <w:drawing>
           <wp:inline distT="0" distB="0" distL="0" distR="0" wp14:anchorId="6C59CEC9" wp14:editId="4C5EF765">
@@ -13685,7 +13340,7 @@
           <w:rFonts w:eastAsia="Cambria"/>
         </w:rPr>
       </w:pPr>
-      <w:bookmarkStart w:id="25" w:name="_Toc419810031"/>
+      <w:bookmarkStart w:id="26" w:name="_Toc419810031"/>
       <w:r>
         <w:t xml:space="preserve">Figure </w:t>
       </w:r>
@@ -13748,7 +13403,7 @@
           </w:r>
         </w:sdtContent>
       </w:sdt>
-      <w:bookmarkEnd w:id="25"/>
+      <w:bookmarkEnd w:id="26"/>
     </w:p>
     <w:p>
       <w:pPr>
@@ -13843,7 +13498,7 @@
           <w:lang w:val="vi-VN" w:eastAsia="ja-JP"/>
         </w:rPr>
       </w:pPr>
-      <w:bookmarkStart w:id="26" w:name="_Toc419313025"/>
+      <w:bookmarkStart w:id="27" w:name="_Toc419313025"/>
       <w:r>
         <w:rPr>
           <w:lang w:val="vi-VN" w:eastAsia="ja-JP"/>
@@ -13851,7 +13506,7 @@
         <w:lastRenderedPageBreak/>
         <w:t>Roles and Responsibilities</w:t>
       </w:r>
-      <w:bookmarkEnd w:id="26"/>
+      <w:bookmarkEnd w:id="27"/>
     </w:p>
     <w:tbl>
       <w:tblPr>
@@ -15107,7 +14762,7 @@
       <w:pPr>
         <w:pStyle w:val="Caption"/>
       </w:pPr>
-      <w:bookmarkStart w:id="27" w:name="_Toc419810281"/>
+      <w:bookmarkStart w:id="28" w:name="_Toc419810281"/>
       <w:r>
         <w:t xml:space="preserve">Table </w:t>
       </w:r>
@@ -15132,7 +14787,7 @@
       <w:r>
         <w:t>: Roles and Responsibilities Details</w:t>
       </w:r>
-      <w:bookmarkEnd w:id="27"/>
+      <w:bookmarkEnd w:id="28"/>
     </w:p>
     <w:p>
       <w:pPr>
@@ -15141,14 +14796,14 @@
           <w:lang w:eastAsia="ja-JP"/>
         </w:rPr>
       </w:pPr>
-      <w:bookmarkStart w:id="28" w:name="_Toc419313026"/>
+      <w:bookmarkStart w:id="29" w:name="_Toc419313026"/>
       <w:r>
         <w:rPr>
           <w:lang w:val="vi-VN" w:eastAsia="ja-JP"/>
         </w:rPr>
         <w:t>Tools and Techniques</w:t>
       </w:r>
-      <w:bookmarkEnd w:id="28"/>
+      <w:bookmarkEnd w:id="29"/>
     </w:p>
     <w:p>
       <w:pPr>
@@ -15292,7 +14947,7 @@
           <w:lang w:val="vi-VN" w:eastAsia="ja-JP"/>
         </w:rPr>
       </w:pPr>
-      <w:bookmarkStart w:id="29" w:name="_Toc419313027"/>
+      <w:bookmarkStart w:id="30" w:name="_Toc419313027"/>
       <w:r>
         <w:rPr>
           <w:lang w:val="vi-VN" w:eastAsia="ja-JP"/>
@@ -15300,7 +14955,7 @@
         <w:lastRenderedPageBreak/>
         <w:t>Project Management Plan</w:t>
       </w:r>
-      <w:bookmarkEnd w:id="29"/>
+      <w:bookmarkEnd w:id="30"/>
     </w:p>
     <w:p>
       <w:pPr>
@@ -15309,14 +14964,14 @@
           <w:lang w:eastAsia="ja-JP"/>
         </w:rPr>
       </w:pPr>
-      <w:bookmarkStart w:id="30" w:name="_Toc419313028"/>
+      <w:bookmarkStart w:id="31" w:name="_Toc419313028"/>
       <w:r>
         <w:rPr>
           <w:lang w:val="vi-VN" w:eastAsia="ja-JP"/>
         </w:rPr>
         <w:t>Software developement life cycle</w:t>
       </w:r>
-      <w:bookmarkEnd w:id="30"/>
+      <w:bookmarkEnd w:id="31"/>
     </w:p>
     <w:tbl>
       <w:tblPr>
@@ -16649,7 +16304,7 @@
       <w:pPr>
         <w:pStyle w:val="Caption"/>
       </w:pPr>
-      <w:bookmarkStart w:id="31" w:name="_Toc419810282"/>
+      <w:bookmarkStart w:id="32" w:name="_Toc419810282"/>
       <w:r>
         <w:t xml:space="preserve">Table </w:t>
       </w:r>
@@ -16674,7 +16329,7 @@
       <w:r>
         <w:t>: Software Development Life Cycle Detail</w:t>
       </w:r>
-      <w:bookmarkEnd w:id="31"/>
+      <w:bookmarkEnd w:id="32"/>
     </w:p>
     <w:p>
       <w:pPr>
@@ -16683,7 +16338,7 @@
           <w:lang w:val="vi-VN" w:eastAsia="ja-JP"/>
         </w:rPr>
       </w:pPr>
-      <w:bookmarkStart w:id="32" w:name="_Toc419313029"/>
+      <w:bookmarkStart w:id="33" w:name="_Toc419313029"/>
       <w:r>
         <w:rPr>
           <w:lang w:val="vi-VN" w:eastAsia="ja-JP"/>
@@ -16691,7 +16346,7 @@
         <w:lastRenderedPageBreak/>
         <w:t>Phase Detail</w:t>
       </w:r>
-      <w:bookmarkEnd w:id="32"/>
+      <w:bookmarkEnd w:id="33"/>
     </w:p>
     <w:p>
       <w:pPr>
@@ -17213,7 +16868,7 @@
       <w:pPr>
         <w:pStyle w:val="Caption"/>
       </w:pPr>
-      <w:bookmarkStart w:id="33" w:name="_Toc419810283"/>
+      <w:bookmarkStart w:id="34" w:name="_Toc419810283"/>
       <w:r>
         <w:t xml:space="preserve">Table </w:t>
       </w:r>
@@ -17238,7 +16893,7 @@
       <w:r>
         <w:t>: Phase 1: Requirement Analysis</w:t>
       </w:r>
-      <w:bookmarkEnd w:id="33"/>
+      <w:bookmarkEnd w:id="34"/>
     </w:p>
     <w:p>
       <w:pPr>
@@ -17600,8 +17255,6 @@
               </w:rPr>
               <w:t>s</w:t>
             </w:r>
-            <w:bookmarkStart w:id="34" w:name="_GoBack"/>
-            <w:bookmarkEnd w:id="34"/>
             <w:r>
               <w:rPr>
                 <w:rFonts w:eastAsia="Cambria"/>
@@ -20205,7 +19858,6 @@
         <w:rPr>
           <w:rFonts w:eastAsia="Cambria"/>
           <w:noProof/>
-          <w:lang w:eastAsia="ja-JP"/>
         </w:rPr>
         <w:lastRenderedPageBreak/>
         <w:drawing>
@@ -20387,7 +20039,6 @@
         <w:rPr>
           <w:rFonts w:eastAsia="Cambria"/>
           <w:noProof/>
-          <w:lang w:eastAsia="ja-JP"/>
         </w:rPr>
         <w:drawing>
           <wp:inline distT="0" distB="0" distL="0" distR="0" wp14:anchorId="02EF384B" wp14:editId="2E4F3B16">
@@ -20544,7 +20195,6 @@
         <w:rPr>
           <w:rFonts w:eastAsia="Cambria"/>
           <w:noProof/>
-          <w:lang w:eastAsia="ja-JP"/>
         </w:rPr>
         <w:drawing>
           <wp:inline distT="0" distB="0" distL="0" distR="0" wp14:anchorId="309A8A6B" wp14:editId="33BD0A08">
@@ -23861,7 +23511,6 @@
         <w:rPr>
           <w:rFonts w:eastAsia="Cambria"/>
           <w:noProof/>
-          <w:lang w:eastAsia="ja-JP"/>
         </w:rPr>
         <w:lastRenderedPageBreak/>
         <w:drawing>
@@ -24003,7 +23652,6 @@
         <w:rPr>
           <w:rFonts w:eastAsia="Cambria"/>
           <w:noProof/>
-          <w:lang w:eastAsia="ja-JP"/>
         </w:rPr>
         <w:lastRenderedPageBreak/>
         <w:drawing>
@@ -24199,7 +23847,6 @@
       <w:r>
         <w:rPr>
           <w:noProof/>
-          <w:lang w:eastAsia="ja-JP"/>
         </w:rPr>
         <w:drawing>
           <wp:inline distT="0" distB="0" distL="0" distR="0" wp14:anchorId="10DF87DB" wp14:editId="6A6BA8FC">
@@ -25886,7 +25533,6 @@
         <w:rPr>
           <w:rFonts w:eastAsia="Cambria"/>
           <w:noProof/>
-          <w:lang w:eastAsia="ja-JP"/>
         </w:rPr>
         <w:drawing>
           <wp:inline distT="0" distB="0" distL="0" distR="0" wp14:anchorId="3F3EAFE0" wp14:editId="62EE0687">
@@ -27481,7 +27127,6 @@
         <w:rPr>
           <w:rFonts w:eastAsia="Cambria"/>
           <w:noProof/>
-          <w:lang w:eastAsia="ja-JP"/>
         </w:rPr>
         <w:drawing>
           <wp:inline distT="0" distB="0" distL="0" distR="0" wp14:anchorId="607D674C" wp14:editId="45F0AAEC">
@@ -28421,7 +28066,7 @@
                 <w:rPr>
                   <w:noProof/>
                 </w:rPr>
-                <w:t>35</w:t>
+                <w:t>10</w:t>
               </w:r>
               <w:r>
                 <w:rPr>
@@ -32604,6 +32249,7 @@
     <w:rsid w:val="00AF5389"/>
     <w:rsid w:val="00C97DD3"/>
     <w:rsid w:val="00D1282B"/>
+    <w:rsid w:val="00DA4838"/>
     <w:rsid w:val="00E72D49"/>
     <w:rsid w:val="00E941DB"/>
     <w:rsid w:val="00EF1824"/>
@@ -33449,7 +33095,7 @@
 </file>
 
 <file path=customXml/itemProps1.xml><?xml version="1.0" encoding="utf-8"?>
-<ds:datastoreItem xmlns:ds="http://schemas.openxmlformats.org/officeDocument/2006/customXml" ds:itemID="{1F07D6D4-4CBC-49DB-B7CE-EDC7D1B7CA68}">
+<ds:datastoreItem xmlns:ds="http://schemas.openxmlformats.org/officeDocument/2006/customXml" ds:itemID="{671FD743-D5ED-4E03-9649-67423D8ED73B}">
   <ds:schemaRefs>
     <ds:schemaRef ds:uri="http://schemas.openxmlformats.org/officeDocument/2006/bibliography"/>
   </ds:schemaRefs>

</xml_diff>

<commit_message>
update prototype, use case spec
fix link trong trang home toi cac trang khac
</commit_message>
<xml_diff>
--- a/Source/Document/Capstone Project Document.docx
+++ b/Source/Document/Capstone Project Document.docx
@@ -1342,21 +1342,7 @@
                 <w:rStyle w:val="Hyperlink"/>
                 <w:noProof/>
               </w:rPr>
-              <w:t>1. Project Info</w:t>
-            </w:r>
-            <w:r>
-              <w:rPr>
-                <w:rStyle w:val="Hyperlink"/>
-                <w:noProof/>
-              </w:rPr>
-              <w:t>r</w:t>
-            </w:r>
-            <w:r>
-              <w:rPr>
-                <w:rStyle w:val="Hyperlink"/>
-                <w:noProof/>
-              </w:rPr>
-              <w:t>mation</w:t>
+              <w:t>1. Project Information</w:t>
             </w:r>
             <w:r>
               <w:rPr>
@@ -1424,14 +1410,7 @@
                 <w:rStyle w:val="Hyperlink"/>
                 <w:noProof/>
               </w:rPr>
-              <w:t>2. Introductio</w:t>
-            </w:r>
-            <w:r>
-              <w:rPr>
-                <w:rStyle w:val="Hyperlink"/>
-                <w:noProof/>
-              </w:rPr>
-              <w:t>n</w:t>
+              <w:t>2. Introduction</w:t>
             </w:r>
             <w:r>
               <w:rPr>
@@ -1499,21 +1478,7 @@
                 <w:rStyle w:val="Hyperlink"/>
                 <w:noProof/>
               </w:rPr>
-              <w:t>3. Curr</w:t>
-            </w:r>
-            <w:r>
-              <w:rPr>
-                <w:rStyle w:val="Hyperlink"/>
-                <w:noProof/>
-              </w:rPr>
-              <w:t>e</w:t>
-            </w:r>
-            <w:r>
-              <w:rPr>
-                <w:rStyle w:val="Hyperlink"/>
-                <w:noProof/>
-              </w:rPr>
-              <w:t>nt Situation</w:t>
+              <w:t>3. Current Situation</w:t>
             </w:r>
             <w:r>
               <w:rPr>
@@ -1785,21 +1750,7 @@
                 <w:rStyle w:val="Hyperlink"/>
                 <w:noProof/>
               </w:rPr>
-              <w:t>5.2. Advanta</w:t>
-            </w:r>
-            <w:r>
-              <w:rPr>
-                <w:rStyle w:val="Hyperlink"/>
-                <w:noProof/>
-              </w:rPr>
-              <w:t>g</w:t>
-            </w:r>
-            <w:r>
-              <w:rPr>
-                <w:rStyle w:val="Hyperlink"/>
-                <w:noProof/>
-              </w:rPr>
-              <w:t>e and disadvantages</w:t>
+              <w:t>5.2. Advantage and disadvantages</w:t>
             </w:r>
             <w:r>
               <w:rPr>
@@ -2421,23 +2372,7 @@
                 <w:noProof/>
                 <w:lang w:val="vi-VN"/>
               </w:rPr>
-              <w:t>2.1. Software Pro</w:t>
-            </w:r>
-            <w:r>
-              <w:rPr>
-                <w:rStyle w:val="Hyperlink"/>
-                <w:noProof/>
-                <w:lang w:val="vi-VN"/>
-              </w:rPr>
-              <w:t>c</w:t>
-            </w:r>
-            <w:r>
-              <w:rPr>
-                <w:rStyle w:val="Hyperlink"/>
-                <w:noProof/>
-                <w:lang w:val="vi-VN"/>
-              </w:rPr>
-              <w:t>ess Model</w:t>
+              <w:t>2.1. Software Process Model</w:t>
             </w:r>
             <w:r>
               <w:rPr>
@@ -2651,23 +2586,7 @@
                 <w:noProof/>
                 <w:lang w:val="vi-VN"/>
               </w:rPr>
-              <w:t>3. Project Man</w:t>
-            </w:r>
-            <w:r>
-              <w:rPr>
-                <w:rStyle w:val="Hyperlink"/>
-                <w:noProof/>
-                <w:lang w:val="vi-VN"/>
-              </w:rPr>
-              <w:t>a</w:t>
-            </w:r>
-            <w:r>
-              <w:rPr>
-                <w:rStyle w:val="Hyperlink"/>
-                <w:noProof/>
-                <w:lang w:val="vi-VN"/>
-              </w:rPr>
-              <w:t>gement Plan</w:t>
+              <w:t>3. Project Management Plan</w:t>
             </w:r>
             <w:r>
               <w:rPr>
@@ -7055,13 +6974,13 @@
       <w:pPr>
         <w:pStyle w:val="Heading2NoNumber"/>
       </w:pPr>
-      <w:bookmarkStart w:id="1" w:name="_Toc395974117"/>
-      <w:bookmarkStart w:id="2" w:name="_Toc420171849"/>
+      <w:bookmarkStart w:id="1" w:name="_Toc420171849"/>
+      <w:bookmarkStart w:id="2" w:name="_Toc395974117"/>
       <w:r>
         <w:lastRenderedPageBreak/>
         <w:t>List of Tables</w:t>
       </w:r>
-      <w:bookmarkEnd w:id="2"/>
+      <w:bookmarkEnd w:id="1"/>
     </w:p>
     <w:p>
       <w:pPr>
@@ -8001,7 +7920,7 @@
         <w:lastRenderedPageBreak/>
         <w:t>List of Figures</w:t>
       </w:r>
-      <w:bookmarkEnd w:id="1"/>
+      <w:bookmarkEnd w:id="2"/>
       <w:bookmarkEnd w:id="3"/>
     </w:p>
     <w:p>
@@ -12128,12 +12047,12 @@
           <w:numId w:val="30"/>
         </w:numPr>
         <w:spacing w:before="0" w:after="160" w:line="256" w:lineRule="auto"/>
-        <w:rPr>
-          <w:color w:val="FF0000"/>
-        </w:rPr>
-      </w:pPr>
-      <w:r>
-        <w:t>NetBean 8.0.2 and</w:t>
+      </w:pPr>
+      <w:r>
+        <w:t>NetBean 8</w:t>
+      </w:r>
+      <w:r>
+        <w:t>.0.2 and</w:t>
       </w:r>
       <w:r>
         <w:t xml:space="preserve"> Apache Tomcat 8.0.15</w:t>
@@ -12166,6 +12085,8 @@
       <w:r>
         <w:t xml:space="preserve"> Microsoft SQL Server 2008.</w:t>
       </w:r>
+      <w:bookmarkStart w:id="22" w:name="_GoBack"/>
+      <w:bookmarkEnd w:id="22"/>
     </w:p>
     <w:p>
       <w:pPr>
@@ -12190,14 +12111,14 @@
           <w:lang w:val="vi-VN" w:eastAsia="ja-JP"/>
         </w:rPr>
       </w:pPr>
-      <w:bookmarkStart w:id="22" w:name="_Toc420171867"/>
+      <w:bookmarkStart w:id="23" w:name="_Toc420171867"/>
       <w:r>
         <w:rPr>
           <w:lang w:val="vi-VN" w:eastAsia="ja-JP"/>
         </w:rPr>
         <w:t>Project Organization</w:t>
       </w:r>
-      <w:bookmarkEnd w:id="22"/>
+      <w:bookmarkEnd w:id="23"/>
     </w:p>
     <w:p>
       <w:pPr>
@@ -12206,14 +12127,14 @@
           <w:lang w:val="vi-VN" w:eastAsia="ja-JP"/>
         </w:rPr>
       </w:pPr>
-      <w:bookmarkStart w:id="23" w:name="_Toc420171868"/>
+      <w:bookmarkStart w:id="24" w:name="_Toc420171868"/>
       <w:r>
         <w:rPr>
           <w:lang w:val="vi-VN" w:eastAsia="ja-JP"/>
         </w:rPr>
         <w:t>Software Process Model</w:t>
       </w:r>
-      <w:bookmarkEnd w:id="23"/>
+      <w:bookmarkEnd w:id="24"/>
     </w:p>
     <w:p>
       <w:r>
@@ -13108,7 +13029,7 @@
       <w:pPr>
         <w:pStyle w:val="Caption"/>
       </w:pPr>
-      <w:bookmarkStart w:id="24" w:name="_Toc419810280"/>
+      <w:bookmarkStart w:id="25" w:name="_Toc419810280"/>
       <w:r>
         <w:t xml:space="preserve">Table </w:t>
       </w:r>
@@ -13133,7 +13054,7 @@
       <w:r>
         <w:t>: Software Process Guideline Question Decision</w:t>
       </w:r>
-      <w:bookmarkEnd w:id="24"/>
+      <w:bookmarkEnd w:id="25"/>
     </w:p>
     <w:p>
       <w:pPr>
@@ -13222,7 +13143,7 @@
           <w:rFonts w:eastAsia="Cambria"/>
         </w:rPr>
       </w:pPr>
-      <w:bookmarkStart w:id="25" w:name="_Toc419810031"/>
+      <w:bookmarkStart w:id="26" w:name="_Toc419810031"/>
       <w:r>
         <w:t xml:space="preserve">Figure </w:t>
       </w:r>
@@ -13285,7 +13206,7 @@
           </w:r>
         </w:sdtContent>
       </w:sdt>
-      <w:bookmarkEnd w:id="25"/>
+      <w:bookmarkEnd w:id="26"/>
     </w:p>
     <w:p>
       <w:pPr>
@@ -13380,7 +13301,7 @@
           <w:lang w:val="vi-VN" w:eastAsia="ja-JP"/>
         </w:rPr>
       </w:pPr>
-      <w:bookmarkStart w:id="26" w:name="_Toc420171869"/>
+      <w:bookmarkStart w:id="27" w:name="_Toc420171869"/>
       <w:r>
         <w:rPr>
           <w:lang w:val="vi-VN" w:eastAsia="ja-JP"/>
@@ -13388,7 +13309,7 @@
         <w:lastRenderedPageBreak/>
         <w:t>Roles and Responsibilities</w:t>
       </w:r>
-      <w:bookmarkEnd w:id="26"/>
+      <w:bookmarkEnd w:id="27"/>
     </w:p>
     <w:tbl>
       <w:tblPr>
@@ -14644,7 +14565,7 @@
       <w:pPr>
         <w:pStyle w:val="Caption"/>
       </w:pPr>
-      <w:bookmarkStart w:id="27" w:name="_Toc419810281"/>
+      <w:bookmarkStart w:id="28" w:name="_Toc419810281"/>
       <w:r>
         <w:t xml:space="preserve">Table </w:t>
       </w:r>
@@ -14669,7 +14590,7 @@
       <w:r>
         <w:t>: Roles and Responsibilities Details</w:t>
       </w:r>
-      <w:bookmarkEnd w:id="27"/>
+      <w:bookmarkEnd w:id="28"/>
     </w:p>
     <w:p>
       <w:pPr>
@@ -14678,14 +14599,14 @@
           <w:lang w:eastAsia="ja-JP"/>
         </w:rPr>
       </w:pPr>
-      <w:bookmarkStart w:id="28" w:name="_Toc420171870"/>
+      <w:bookmarkStart w:id="29" w:name="_Toc420171870"/>
       <w:r>
         <w:rPr>
           <w:lang w:val="vi-VN" w:eastAsia="ja-JP"/>
         </w:rPr>
         <w:t>Tools and Techniques</w:t>
       </w:r>
-      <w:bookmarkEnd w:id="28"/>
+      <w:bookmarkEnd w:id="29"/>
     </w:p>
     <w:p>
       <w:pPr>
@@ -14823,9 +14744,7 @@
           <w:lang w:val="vi-VN" w:eastAsia="ja-JP"/>
         </w:rPr>
       </w:pPr>
-      <w:bookmarkStart w:id="29" w:name="_Toc420171871"/>
-      <w:bookmarkStart w:id="30" w:name="_GoBack"/>
-      <w:bookmarkEnd w:id="30"/>
+      <w:bookmarkStart w:id="30" w:name="_Toc420171871"/>
       <w:r>
         <w:rPr>
           <w:lang w:val="vi-VN" w:eastAsia="ja-JP"/>
@@ -14833,7 +14752,7 @@
         <w:lastRenderedPageBreak/>
         <w:t>Project Management Plan</w:t>
       </w:r>
-      <w:bookmarkEnd w:id="29"/>
+      <w:bookmarkEnd w:id="30"/>
     </w:p>
     <w:p>
       <w:pPr>
@@ -27952,7 +27871,7 @@
                 <w:rPr>
                   <w:noProof/>
                 </w:rPr>
-                <w:t>20</w:t>
+                <w:t>16</w:t>
               </w:r>
               <w:r>
                 <w:rPr>
@@ -32081,6 +32000,7 @@
     <w:rsid w:val="00325A41"/>
     <w:rsid w:val="00330228"/>
     <w:rsid w:val="003B353B"/>
+    <w:rsid w:val="003C2E93"/>
     <w:rsid w:val="0042135D"/>
     <w:rsid w:val="004D3BD8"/>
     <w:rsid w:val="00526A5C"/>
@@ -32944,7 +32864,7 @@
 </file>
 
 <file path=customXml/itemProps1.xml><?xml version="1.0" encoding="utf-8"?>
-<ds:datastoreItem xmlns:ds="http://schemas.openxmlformats.org/officeDocument/2006/customXml" ds:itemID="{B33C85B4-0836-48B5-BB9C-D5998175AFF1}">
+<ds:datastoreItem xmlns:ds="http://schemas.openxmlformats.org/officeDocument/2006/customXml" ds:itemID="{A2C2E593-2A82-4839-B902-91E7C9D70DF9}">
   <ds:schemaRefs>
     <ds:schemaRef ds:uri="http://schemas.openxmlformats.org/officeDocument/2006/bibliography"/>
   </ds:schemaRefs>

</xml_diff>

<commit_message>
remove un-necessary file and folder. fix footer Document/Capstone Project Document.docx update use case spec update overall use case
</commit_message>
<xml_diff>
--- a/Source/Document/Capstone Project Document.docx
+++ b/Source/Document/Capstone Project Document.docx
@@ -678,6 +678,8 @@
           <w:rFonts w:asciiTheme="majorHAnsi" w:hAnsiTheme="majorHAnsi"/>
         </w:rPr>
       </w:pPr>
+      <w:bookmarkStart w:id="0" w:name="_GoBack"/>
+      <w:bookmarkEnd w:id="0"/>
     </w:p>
     <w:p>
       <w:pPr>
@@ -737,7 +739,7 @@
         <w:t xml:space="preserve"> page is intentionally left blank</w:t>
       </w:r>
     </w:p>
-    <w:bookmarkStart w:id="0" w:name="_Toc420171848" w:displacedByCustomXml="next"/>
+    <w:bookmarkStart w:id="1" w:name="_Toc420171848" w:displacedByCustomXml="next"/>
     <w:sdt>
       <w:sdtPr>
         <w:rPr>
@@ -772,7 +774,7 @@
           <w:r>
             <w:t>Table of Contents</w:t>
           </w:r>
-          <w:bookmarkEnd w:id="0"/>
+          <w:bookmarkEnd w:id="1"/>
         </w:p>
         <w:p>
           <w:pPr>
@@ -6974,13 +6976,13 @@
       <w:pPr>
         <w:pStyle w:val="Heading2NoNumber"/>
       </w:pPr>
-      <w:bookmarkStart w:id="1" w:name="_Toc420171849"/>
-      <w:bookmarkStart w:id="2" w:name="_Toc395974117"/>
+      <w:bookmarkStart w:id="2" w:name="_Toc420171849"/>
+      <w:bookmarkStart w:id="3" w:name="_Toc395974117"/>
       <w:r>
         <w:lastRenderedPageBreak/>
         <w:t>List of Tables</w:t>
       </w:r>
-      <w:bookmarkEnd w:id="1"/>
+      <w:bookmarkEnd w:id="2"/>
     </w:p>
     <w:p>
       <w:pPr>
@@ -7915,13 +7917,13 @@
       <w:pPr>
         <w:pStyle w:val="Heading2NoNumber"/>
       </w:pPr>
-      <w:bookmarkStart w:id="3" w:name="_Toc420171850"/>
+      <w:bookmarkStart w:id="4" w:name="_Toc420171850"/>
       <w:r>
         <w:lastRenderedPageBreak/>
         <w:t>List of Figures</w:t>
       </w:r>
-      <w:bookmarkEnd w:id="2"/>
       <w:bookmarkEnd w:id="3"/>
+      <w:bookmarkEnd w:id="4"/>
     </w:p>
     <w:p>
       <w:pPr>
@@ -8597,7 +8599,7 @@
       <w:pPr>
         <w:pStyle w:val="Heading2NoNumber"/>
       </w:pPr>
-      <w:bookmarkStart w:id="4" w:name="_Toc420171851"/>
+      <w:bookmarkStart w:id="5" w:name="_Toc420171851"/>
       <w:r>
         <w:lastRenderedPageBreak/>
         <w:t>D</w:t>
@@ -8716,7 +8718,7 @@
       <w:r>
         <w:t>ns</w:t>
       </w:r>
-      <w:bookmarkEnd w:id="4"/>
+      <w:bookmarkEnd w:id="5"/>
     </w:p>
     <w:tbl>
       <w:tblPr>
@@ -8834,7 +8836,7 @@
       <w:pPr>
         <w:pStyle w:val="Heading1"/>
       </w:pPr>
-      <w:bookmarkStart w:id="5" w:name="_Toc420171852"/>
+      <w:bookmarkStart w:id="6" w:name="_Toc420171852"/>
       <w:r>
         <w:lastRenderedPageBreak/>
         <w:t>Report No.1</w:t>
@@ -8845,17 +8847,17 @@
       <w:r>
         <w:t>Introduction</w:t>
       </w:r>
-      <w:bookmarkEnd w:id="5"/>
+      <w:bookmarkEnd w:id="6"/>
     </w:p>
     <w:p>
       <w:pPr>
         <w:pStyle w:val="Heading2"/>
       </w:pPr>
-      <w:bookmarkStart w:id="6" w:name="_Toc420171853"/>
+      <w:bookmarkStart w:id="7" w:name="_Toc420171853"/>
       <w:r>
         <w:t>Project Information</w:t>
       </w:r>
-      <w:bookmarkEnd w:id="6"/>
+      <w:bookmarkEnd w:id="7"/>
     </w:p>
     <w:p>
       <w:pPr>
@@ -8921,11 +8923,11 @@
       <w:pPr>
         <w:pStyle w:val="Heading2"/>
       </w:pPr>
-      <w:bookmarkStart w:id="7" w:name="_Toc420171854"/>
+      <w:bookmarkStart w:id="8" w:name="_Toc420171854"/>
       <w:r>
         <w:t>Introduction</w:t>
       </w:r>
-      <w:bookmarkEnd w:id="7"/>
+      <w:bookmarkEnd w:id="8"/>
     </w:p>
     <w:p>
       <w:r>
@@ -8964,11 +8966,11 @@
       <w:pPr>
         <w:pStyle w:val="Heading2"/>
       </w:pPr>
-      <w:bookmarkStart w:id="8" w:name="_Toc420171855"/>
+      <w:bookmarkStart w:id="9" w:name="_Toc420171855"/>
       <w:r>
         <w:t>Current Situation</w:t>
       </w:r>
-      <w:bookmarkEnd w:id="8"/>
+      <w:bookmarkEnd w:id="9"/>
     </w:p>
     <w:p>
       <w:r>
@@ -8979,11 +8981,11 @@
       <w:pPr>
         <w:pStyle w:val="Heading2"/>
       </w:pPr>
-      <w:bookmarkStart w:id="9" w:name="_Toc420171856"/>
+      <w:bookmarkStart w:id="10" w:name="_Toc420171856"/>
       <w:r>
         <w:t>Problem Definition</w:t>
       </w:r>
-      <w:bookmarkEnd w:id="9"/>
+      <w:bookmarkEnd w:id="10"/>
     </w:p>
     <w:p>
       <w:r>
@@ -9589,11 +9591,11 @@
       <w:pPr>
         <w:pStyle w:val="Heading2"/>
       </w:pPr>
-      <w:bookmarkStart w:id="10" w:name="_Toc420171857"/>
+      <w:bookmarkStart w:id="11" w:name="_Toc420171857"/>
       <w:r>
         <w:t>Proposed Solution</w:t>
       </w:r>
-      <w:bookmarkEnd w:id="10"/>
+      <w:bookmarkEnd w:id="11"/>
     </w:p>
     <w:p>
       <w:r>
@@ -9612,11 +9614,11 @@
       <w:pPr>
         <w:pStyle w:val="Heading3"/>
       </w:pPr>
-      <w:bookmarkStart w:id="11" w:name="_Toc420171858"/>
+      <w:bookmarkStart w:id="12" w:name="_Toc420171858"/>
       <w:r>
         <w:t>Feature functions</w:t>
       </w:r>
-      <w:bookmarkEnd w:id="11"/>
+      <w:bookmarkEnd w:id="12"/>
     </w:p>
     <w:p>
       <w:pPr>
@@ -9755,12 +9757,12 @@
       <w:pPr>
         <w:pStyle w:val="Heading3"/>
       </w:pPr>
-      <w:bookmarkStart w:id="12" w:name="_Toc420171859"/>
+      <w:bookmarkStart w:id="13" w:name="_Toc420171859"/>
       <w:r>
         <w:lastRenderedPageBreak/>
         <w:t>Advantage and disadvantages</w:t>
       </w:r>
-      <w:bookmarkEnd w:id="12"/>
+      <w:bookmarkEnd w:id="13"/>
     </w:p>
     <w:p>
       <w:pPr>
@@ -9996,11 +9998,11 @@
       <w:pPr>
         <w:pStyle w:val="Heading2"/>
       </w:pPr>
-      <w:bookmarkStart w:id="13" w:name="_Toc420171860"/>
+      <w:bookmarkStart w:id="14" w:name="_Toc420171860"/>
       <w:r>
         <w:t>Functional Requirements</w:t>
       </w:r>
-      <w:bookmarkEnd w:id="13"/>
+      <w:bookmarkEnd w:id="14"/>
     </w:p>
     <w:p>
       <w:r>
@@ -10191,12 +10193,12 @@
       <w:pPr>
         <w:pStyle w:val="Heading2"/>
       </w:pPr>
-      <w:bookmarkStart w:id="14" w:name="_Toc420171861"/>
+      <w:bookmarkStart w:id="15" w:name="_Toc420171861"/>
       <w:r>
         <w:lastRenderedPageBreak/>
         <w:t>Role and Responsibility</w:t>
       </w:r>
-      <w:bookmarkEnd w:id="14"/>
+      <w:bookmarkEnd w:id="15"/>
     </w:p>
     <w:tbl>
       <w:tblPr>
@@ -10843,7 +10845,7 @@
       <w:pPr>
         <w:pStyle w:val="Caption"/>
       </w:pPr>
-      <w:bookmarkStart w:id="15" w:name="_Toc419810278"/>
+      <w:bookmarkStart w:id="16" w:name="_Toc419810278"/>
       <w:r>
         <w:t xml:space="preserve">Table </w:t>
       </w:r>
@@ -10868,7 +10870,7 @@
       <w:r>
         <w:t>: Roles and Responsibilities</w:t>
       </w:r>
-      <w:bookmarkEnd w:id="15"/>
+      <w:bookmarkEnd w:id="16"/>
     </w:p>
     <w:p>
       <w:pPr>
@@ -10877,7 +10879,7 @@
           <w:lang w:eastAsia="ja-JP"/>
         </w:rPr>
       </w:pPr>
-      <w:bookmarkStart w:id="16" w:name="_Toc420171862"/>
+      <w:bookmarkStart w:id="17" w:name="_Toc420171862"/>
       <w:r>
         <w:rPr>
           <w:lang w:eastAsia="ja-JP"/>
@@ -10885,7 +10887,7 @@
         <w:lastRenderedPageBreak/>
         <w:t>Report No. 2 Software Project Management Plan</w:t>
       </w:r>
-      <w:bookmarkEnd w:id="16"/>
+      <w:bookmarkEnd w:id="17"/>
     </w:p>
     <w:p>
       <w:pPr>
@@ -10894,14 +10896,14 @@
           <w:lang w:eastAsia="ja-JP"/>
         </w:rPr>
       </w:pPr>
-      <w:bookmarkStart w:id="17" w:name="_Toc420171863"/>
+      <w:bookmarkStart w:id="18" w:name="_Toc420171863"/>
       <w:r>
         <w:rPr>
           <w:lang w:eastAsia="ja-JP"/>
         </w:rPr>
         <w:t>Problem Definition</w:t>
       </w:r>
-      <w:bookmarkEnd w:id="17"/>
+      <w:bookmarkEnd w:id="18"/>
     </w:p>
     <w:p>
       <w:pPr>
@@ -10910,14 +10912,14 @@
           <w:lang w:eastAsia="ja-JP"/>
         </w:rPr>
       </w:pPr>
-      <w:bookmarkStart w:id="18" w:name="_Toc420171864"/>
+      <w:bookmarkStart w:id="19" w:name="_Toc420171864"/>
       <w:r>
         <w:rPr>
           <w:lang w:eastAsia="ja-JP"/>
         </w:rPr>
         <w:t>Name of this Capstone Project</w:t>
       </w:r>
-      <w:bookmarkEnd w:id="18"/>
+      <w:bookmarkEnd w:id="19"/>
     </w:p>
     <w:p>
       <w:pPr>
@@ -10944,14 +10946,14 @@
           <w:lang w:eastAsia="ja-JP"/>
         </w:rPr>
       </w:pPr>
-      <w:bookmarkStart w:id="19" w:name="_Toc420171865"/>
+      <w:bookmarkStart w:id="20" w:name="_Toc420171865"/>
       <w:r>
         <w:rPr>
           <w:lang w:eastAsia="ja-JP"/>
         </w:rPr>
         <w:t>Problem Abstract</w:t>
       </w:r>
-      <w:bookmarkEnd w:id="19"/>
+      <w:bookmarkEnd w:id="20"/>
     </w:p>
     <w:p>
       <w:pPr>
@@ -10973,14 +10975,14 @@
           <w:lang w:val="vi-VN" w:eastAsia="ja-JP"/>
         </w:rPr>
       </w:pPr>
-      <w:bookmarkStart w:id="20" w:name="_Toc420171866"/>
+      <w:bookmarkStart w:id="21" w:name="_Toc420171866"/>
       <w:r>
         <w:rPr>
           <w:lang w:eastAsia="ja-JP"/>
         </w:rPr>
         <w:t>Project Overview</w:t>
       </w:r>
-      <w:bookmarkEnd w:id="20"/>
+      <w:bookmarkEnd w:id="21"/>
     </w:p>
     <w:p>
       <w:pPr>
@@ -11976,7 +11978,7 @@
       <w:pPr>
         <w:pStyle w:val="Caption"/>
       </w:pPr>
-      <w:bookmarkStart w:id="21" w:name="_Toc419810279"/>
+      <w:bookmarkStart w:id="22" w:name="_Toc419810279"/>
       <w:r>
         <w:t xml:space="preserve">Table </w:t>
       </w:r>
@@ -12001,7 +12003,7 @@
       <w:r>
         <w:t>: Hardware Requirement for Server</w:t>
       </w:r>
-      <w:bookmarkEnd w:id="21"/>
+      <w:bookmarkEnd w:id="22"/>
     </w:p>
     <w:p>
       <w:pPr>
@@ -12085,8 +12087,6 @@
       <w:r>
         <w:t xml:space="preserve"> Microsoft SQL Server 2008.</w:t>
       </w:r>
-      <w:bookmarkStart w:id="22" w:name="_GoBack"/>
-      <w:bookmarkEnd w:id="22"/>
     </w:p>
     <w:p>
       <w:pPr>
@@ -18452,7 +18452,6 @@
         </w:rPr>
       </w:pPr>
       <w:r>
-        <w:lastRenderedPageBreak/>
         <w:t xml:space="preserve">Phase 5: </w:t>
       </w:r>
       <w:r>
@@ -18731,6 +18730,7 @@
         <w:rPr>
           <w:lang w:val="vi-VN" w:eastAsia="ja-JP"/>
         </w:rPr>
+        <w:lastRenderedPageBreak/>
         <w:t>All Meeting Minutes</w:t>
       </w:r>
       <w:bookmarkEnd w:id="39"/>
@@ -19778,22 +19778,54 @@
           <w:rFonts w:eastAsia="Cambria"/>
           <w:lang w:val="en-GB" w:eastAsia="ja-JP"/>
         </w:rPr>
-        <w:t>&lt;Đặc tả chi tiêt Use case theo từng role&gt;</w:t>
-      </w:r>
-    </w:p>
-    <w:p>
-      <w:pPr>
+        <w:t xml:space="preserve">&lt;Đặc tả chi tiêt Use case </w:t>
+      </w:r>
+      <w:proofErr w:type="gramStart"/>
+      <w:r>
         <w:rPr>
           <w:rFonts w:eastAsia="Cambria"/>
           <w:lang w:val="en-GB" w:eastAsia="ja-JP"/>
         </w:rPr>
-      </w:pPr>
+        <w:t>theo</w:t>
+      </w:r>
+      <w:proofErr w:type="gramEnd"/>
       <w:r>
         <w:rPr>
           <w:rFonts w:eastAsia="Cambria"/>
           <w:lang w:val="en-GB" w:eastAsia="ja-JP"/>
         </w:rPr>
-        <w:t>Tách nhỏ thành phần usecase trong overview thành từng nhóm theo vai trò</w:t>
+        <w:t xml:space="preserve"> từng role&gt;</w:t>
+      </w:r>
+    </w:p>
+    <w:p>
+      <w:pPr>
+        <w:rPr>
+          <w:rFonts w:eastAsia="Cambria"/>
+          <w:lang w:val="en-GB" w:eastAsia="ja-JP"/>
+        </w:rPr>
+      </w:pPr>
+      <w:r>
+        <w:rPr>
+          <w:rFonts w:eastAsia="Cambria"/>
+          <w:lang w:val="en-GB" w:eastAsia="ja-JP"/>
+        </w:rPr>
+        <w:t xml:space="preserve">Tách nhỏ thành phần usecase trong overview thành từng nhóm </w:t>
+      </w:r>
+      <w:proofErr w:type="gramStart"/>
+      <w:r>
+        <w:rPr>
+          <w:rFonts w:eastAsia="Cambria"/>
+          <w:lang w:val="en-GB" w:eastAsia="ja-JP"/>
+        </w:rPr>
+        <w:t>theo</w:t>
+      </w:r>
+      <w:proofErr w:type="gramEnd"/>
+      <w:r>
+        <w:rPr>
+          <w:rFonts w:eastAsia="Cambria"/>
+          <w:lang w:val="en-GB" w:eastAsia="ja-JP"/>
+        </w:rPr>
+        <w:t xml:space="preserve"> vai trò</w:t>
       </w:r>
       <w:r>
         <w:rPr>
@@ -21605,12 +21637,21 @@
           <w:lang w:val="en-GB" w:eastAsia="ja-JP"/>
         </w:rPr>
       </w:pPr>
+      <w:proofErr w:type="gramStart"/>
       <w:r>
         <w:rPr>
           <w:rFonts w:eastAsia="Cambria"/>
           <w:lang w:val="en-GB" w:eastAsia="ja-JP"/>
         </w:rPr>
-        <w:t>có định lượng như thế nào&gt;</w:t>
+        <w:t>có</w:t>
+      </w:r>
+      <w:proofErr w:type="gramEnd"/>
+      <w:r>
+        <w:rPr>
+          <w:rFonts w:eastAsia="Cambria"/>
+          <w:lang w:val="en-GB" w:eastAsia="ja-JP"/>
+        </w:rPr>
+        <w:t xml:space="preserve"> định lượng như thế nào&gt;</w:t>
       </w:r>
     </w:p>
     <w:p>
@@ -22251,20 +22292,48 @@
         <w:rPr>
           <w:rFonts w:eastAsia="Cambria"/>
         </w:rPr>
-        <w:t>của dự án đang thực hiện.&gt;</w:t>
-      </w:r>
-    </w:p>
-    <w:p>
-      <w:pPr>
-        <w:rPr>
-          <w:rFonts w:eastAsia="Cambria"/>
-        </w:rPr>
-      </w:pPr>
-      <w:r>
-        <w:rPr>
-          <w:rFonts w:eastAsia="Cambria"/>
-        </w:rPr>
-        <w:t>&lt;Mô tả các thành phần của kiến trúc theo dạng bảng, và sự tương tác giữa các</w:t>
+        <w:t xml:space="preserve">của dự </w:t>
+      </w:r>
+      <w:proofErr w:type="gramStart"/>
+      <w:r>
+        <w:rPr>
+          <w:rFonts w:eastAsia="Cambria"/>
+        </w:rPr>
+        <w:t>án</w:t>
+      </w:r>
+      <w:proofErr w:type="gramEnd"/>
+      <w:r>
+        <w:rPr>
+          <w:rFonts w:eastAsia="Cambria"/>
+        </w:rPr>
+        <w:t xml:space="preserve"> đang thực hiện.&gt;</w:t>
+      </w:r>
+    </w:p>
+    <w:p>
+      <w:pPr>
+        <w:rPr>
+          <w:rFonts w:eastAsia="Cambria"/>
+        </w:rPr>
+      </w:pPr>
+      <w:r>
+        <w:rPr>
+          <w:rFonts w:eastAsia="Cambria"/>
+        </w:rPr>
+        <w:t xml:space="preserve">&lt;Mô tả các thành phần của kiến trúc </w:t>
+      </w:r>
+      <w:proofErr w:type="gramStart"/>
+      <w:r>
+        <w:rPr>
+          <w:rFonts w:eastAsia="Cambria"/>
+        </w:rPr>
+        <w:t>theo</w:t>
+      </w:r>
+      <w:proofErr w:type="gramEnd"/>
+      <w:r>
+        <w:rPr>
+          <w:rFonts w:eastAsia="Cambria"/>
+        </w:rPr>
+        <w:t xml:space="preserve"> dạng bảng, và sự tương tác giữa các</w:t>
       </w:r>
       <w:r>
         <w:rPr>
@@ -22315,7 +22384,21 @@
         <w:rPr>
           <w:rFonts w:eastAsia="Cambria"/>
         </w:rPr>
-        <w:t>Nếu ứng dụng làm web và mobile thì việc đặc tả theo mục 2.1 và 2.2</w:t>
+        <w:t xml:space="preserve">Nếu ứng dụng làm web và mobile thì việc đặc tả </w:t>
+      </w:r>
+      <w:proofErr w:type="gramStart"/>
+      <w:r>
+        <w:rPr>
+          <w:rFonts w:eastAsia="Cambria"/>
+        </w:rPr>
+        <w:t>theo</w:t>
+      </w:r>
+      <w:proofErr w:type="gramEnd"/>
+      <w:r>
+        <w:rPr>
+          <w:rFonts w:eastAsia="Cambria"/>
+        </w:rPr>
+        <w:t xml:space="preserve"> mục 2.1 và 2.2</w:t>
       </w:r>
     </w:p>
     <w:p>
@@ -22434,7 +22517,21 @@
         <w:rPr>
           <w:rFonts w:eastAsia="Cambria"/>
         </w:rPr>
-        <w:t>&lt;Mô tả từng thành phần trong hình vẽ theo bảng biểu bên dưới.&gt;</w:t>
+        <w:t xml:space="preserve">&lt;Mô tả từng thành phần trong hình vẽ </w:t>
+      </w:r>
+      <w:proofErr w:type="gramStart"/>
+      <w:r>
+        <w:rPr>
+          <w:rFonts w:eastAsia="Cambria"/>
+        </w:rPr>
+        <w:t>theo</w:t>
+      </w:r>
+      <w:proofErr w:type="gramEnd"/>
+      <w:r>
+        <w:rPr>
+          <w:rFonts w:eastAsia="Cambria"/>
+        </w:rPr>
+        <w:t xml:space="preserve"> bảng biểu bên dưới.&gt;</w:t>
       </w:r>
     </w:p>
     <w:tbl>
@@ -22627,7 +22724,21 @@
         <w:rPr>
           <w:rFonts w:eastAsia="Cambria"/>
         </w:rPr>
-        <w:t>&lt;Mô tả từng thành phần component theo bảng biểu bên dưới.&gt;</w:t>
+        <w:t xml:space="preserve">&lt;Mô tả từng thành phần component </w:t>
+      </w:r>
+      <w:proofErr w:type="gramStart"/>
+      <w:r>
+        <w:rPr>
+          <w:rFonts w:eastAsia="Cambria"/>
+        </w:rPr>
+        <w:t>theo</w:t>
+      </w:r>
+      <w:proofErr w:type="gramEnd"/>
+      <w:r>
+        <w:rPr>
+          <w:rFonts w:eastAsia="Cambria"/>
+        </w:rPr>
+        <w:t xml:space="preserve"> bảng biểu bên dưới.&gt;</w:t>
       </w:r>
     </w:p>
     <w:tbl>
@@ -24947,7 +25058,23 @@
           <w:rFonts w:eastAsia="Cambria"/>
           <w:lang w:val="en-GB" w:eastAsia="ja-JP"/>
         </w:rPr>
-        <w:t>toán khi làm bằng tay - chưa áp dụng máy tính và chương trình để cho thấy việc áp</w:t>
+        <w:t xml:space="preserve">toán khi làm bằng </w:t>
+      </w:r>
+      <w:proofErr w:type="gramStart"/>
+      <w:r>
+        <w:rPr>
+          <w:rFonts w:eastAsia="Cambria"/>
+          <w:lang w:val="en-GB" w:eastAsia="ja-JP"/>
+        </w:rPr>
+        <w:t>tay</w:t>
+      </w:r>
+      <w:proofErr w:type="gramEnd"/>
+      <w:r>
+        <w:rPr>
+          <w:rFonts w:eastAsia="Cambria"/>
+          <w:lang w:val="en-GB" w:eastAsia="ja-JP"/>
+        </w:rPr>
+        <w:t xml:space="preserve"> - chưa áp dụng máy tính và chương trình để cho thấy việc áp</w:t>
       </w:r>
       <w:r>
         <w:rPr>
@@ -25190,7 +25317,21 @@
           <w:rFonts w:eastAsia="Cambria"/>
         </w:rPr>
         <w:lastRenderedPageBreak/>
-        <w:t>Using xpath to get data of html file as we need, include h1, h2, h3,…, image, text content,..</w:t>
+        <w:t>Using xpath to get data of html file as we need, include h1, h2, h3</w:t>
+      </w:r>
+      <w:proofErr w:type="gramStart"/>
+      <w:r>
+        <w:rPr>
+          <w:rFonts w:eastAsia="Cambria"/>
+        </w:rPr>
+        <w:t>,…,</w:t>
+      </w:r>
+      <w:proofErr w:type="gramEnd"/>
+      <w:r>
+        <w:rPr>
+          <w:rFonts w:eastAsia="Cambria"/>
+        </w:rPr>
+        <w:t xml:space="preserve"> image, text content,..</w:t>
       </w:r>
     </w:p>
     <w:p>
@@ -25961,7 +26102,21 @@
         <w:rPr>
           <w:rFonts w:eastAsia="Cambria"/>
         </w:rPr>
-        <w:t>&lt;Phương pháp kiểm thử của nhóm : black box, white box ...&gt;</w:t>
+        <w:t xml:space="preserve">&lt;Phương pháp kiểm thử của </w:t>
+      </w:r>
+      <w:proofErr w:type="gramStart"/>
+      <w:r>
+        <w:rPr>
+          <w:rFonts w:eastAsia="Cambria"/>
+        </w:rPr>
+        <w:t>nhóm :</w:t>
+      </w:r>
+      <w:proofErr w:type="gramEnd"/>
+      <w:r>
+        <w:rPr>
+          <w:rFonts w:eastAsia="Cambria"/>
+        </w:rPr>
+        <w:t xml:space="preserve"> black box, white box ...&gt;</w:t>
       </w:r>
     </w:p>
     <w:p>
@@ -26029,7 +26184,21 @@
         <w:rPr>
           <w:rFonts w:eastAsia="Cambria"/>
         </w:rPr>
-        <w:t>Mô tả thành phần theo bảng biểu bên dưới</w:t>
+        <w:t xml:space="preserve">Mô tả thành phần </w:t>
+      </w:r>
+      <w:proofErr w:type="gramStart"/>
+      <w:r>
+        <w:rPr>
+          <w:rFonts w:eastAsia="Cambria"/>
+        </w:rPr>
+        <w:t>theo</w:t>
+      </w:r>
+      <w:proofErr w:type="gramEnd"/>
+      <w:r>
+        <w:rPr>
+          <w:rFonts w:eastAsia="Cambria"/>
+        </w:rPr>
+        <w:t xml:space="preserve"> bảng biểu bên dưới</w:t>
       </w:r>
     </w:p>
     <w:tbl>
@@ -27797,95 +27966,71 @@
 
 <file path=word/footer1.xml><?xml version="1.0" encoding="utf-8"?>
 <w:ftr xmlns:wpc="http://schemas.microsoft.com/office/word/2010/wordprocessingCanvas" xmlns:mc="http://schemas.openxmlformats.org/markup-compatibility/2006" xmlns:o="urn:schemas-microsoft-com:office:office" xmlns:r="http://schemas.openxmlformats.org/officeDocument/2006/relationships" xmlns:m="http://schemas.openxmlformats.org/officeDocument/2006/math" xmlns:v="urn:schemas-microsoft-com:vml" xmlns:wp14="http://schemas.microsoft.com/office/word/2010/wordprocessingDrawing" xmlns:wp="http://schemas.openxmlformats.org/drawingml/2006/wordprocessingDrawing" xmlns:w10="urn:schemas-microsoft-com:office:word" xmlns:w="http://schemas.openxmlformats.org/wordprocessingml/2006/main" xmlns:w14="http://schemas.microsoft.com/office/word/2010/wordml" xmlns:w15="http://schemas.microsoft.com/office/word/2012/wordml" xmlns:wpg="http://schemas.microsoft.com/office/word/2010/wordprocessingGroup" xmlns:wpi="http://schemas.microsoft.com/office/word/2010/wordprocessingInk" xmlns:wne="http://schemas.microsoft.com/office/word/2006/wordml" xmlns:wps="http://schemas.microsoft.com/office/word/2010/wordprocessingShape" mc:Ignorable="w14 w15 wp14">
-  <w:tbl>
-    <w:tblPr>
-      <w:tblStyle w:val="TableGrid"/>
-      <w:tblW w:w="0" w:type="auto"/>
-      <w:tblBorders>
-        <w:top w:val="none" w:sz="0" w:space="0" w:color="auto"/>
-        <w:left w:val="none" w:sz="0" w:space="0" w:color="auto"/>
-        <w:bottom w:val="none" w:sz="0" w:space="0" w:color="auto"/>
-        <w:right w:val="none" w:sz="0" w:space="0" w:color="auto"/>
-        <w:insideH w:val="none" w:sz="0" w:space="0" w:color="auto"/>
-        <w:insideV w:val="none" w:sz="0" w:space="0" w:color="auto"/>
-      </w:tblBorders>
-      <w:shd w:val="clear" w:color="auto" w:fill="4F81BD" w:themeFill="accent1"/>
-      <w:tblLook w:val="04A0" w:firstRow="1" w:lastRow="0" w:firstColumn="1" w:lastColumn="0" w:noHBand="0" w:noVBand="1"/>
-    </w:tblPr>
-    <w:tblGrid>
-      <w:gridCol w:w="9017"/>
-    </w:tblGrid>
-    <w:tr>
-      <w:trPr>
-        <w:trHeight w:val="454"/>
-      </w:trPr>
-      <w:tc>
-        <w:tcPr>
-          <w:tcW w:w="9017" w:type="dxa"/>
-          <w:shd w:val="clear" w:color="auto" w:fill="4F81BD" w:themeFill="accent1"/>
-          <w:vAlign w:val="center"/>
-        </w:tcPr>
-        <w:sdt>
-          <w:sdtPr>
-            <w:rPr>
-              <w:b w:val="0"/>
-            </w:rPr>
-            <w:id w:val="1344442055"/>
-            <w:docPartObj>
-              <w:docPartGallery w:val="Page Numbers (Bottom of Page)"/>
-              <w:docPartUnique/>
-            </w:docPartObj>
-          </w:sdtPr>
-          <w:sdtEndPr>
-            <w:rPr>
-              <w:noProof/>
-            </w:rPr>
-          </w:sdtEndPr>
-          <w:sdtContent>
-            <w:p>
-              <w:pPr>
-                <w:pStyle w:val="Footer"/>
-                <w:rPr>
-                  <w:b w:val="0"/>
-                </w:rPr>
-              </w:pPr>
-              <w:r>
-                <w:t xml:space="preserve">PAGE </w:t>
-              </w:r>
-              <w:r>
-                <w:rPr>
-                  <w:b w:val="0"/>
-                </w:rPr>
-                <w:fldChar w:fldCharType="begin"/>
-              </w:r>
-              <w:r>
-                <w:instrText xml:space="preserve"> PAGE   \* MERGEFORMAT </w:instrText>
-              </w:r>
-              <w:r>
-                <w:rPr>
-                  <w:b w:val="0"/>
-                </w:rPr>
-                <w:fldChar w:fldCharType="separate"/>
-              </w:r>
-              <w:r>
-                <w:rPr>
-                  <w:noProof/>
-                </w:rPr>
-                <w:t>16</w:t>
-              </w:r>
-              <w:r>
-                <w:rPr>
-                  <w:b w:val="0"/>
-                  <w:noProof/>
-                </w:rPr>
-                <w:fldChar w:fldCharType="end"/>
-              </w:r>
-            </w:p>
-          </w:sdtContent>
-        </w:sdt>
-      </w:tc>
-    </w:tr>
-  </w:tbl>
+  <w:p>
+    <w:pPr>
+      <w:pStyle w:val="Footer"/>
+      <w:tabs>
+        <w:tab w:val="clear" w:pos="4680"/>
+        <w:tab w:val="clear" w:pos="9360"/>
+      </w:tabs>
+      <w:rPr>
+        <w:b w:val="0"/>
+        <w:caps/>
+        <w:noProof/>
+        <w:color w:val="auto"/>
+      </w:rPr>
+    </w:pPr>
+    <w:r>
+      <w:rPr>
+        <w:b w:val="0"/>
+        <w:caps/>
+        <w:color w:val="auto"/>
+      </w:rPr>
+      <w:t xml:space="preserve">Trang </w:t>
+    </w:r>
+    <w:r>
+      <w:rPr>
+        <w:b w:val="0"/>
+        <w:caps/>
+        <w:color w:val="auto"/>
+      </w:rPr>
+      <w:fldChar w:fldCharType="begin"/>
+    </w:r>
+    <w:r>
+      <w:rPr>
+        <w:b w:val="0"/>
+        <w:caps/>
+        <w:color w:val="auto"/>
+      </w:rPr>
+      <w:instrText xml:space="preserve"> PAGE   \* MERGEFORMAT </w:instrText>
+    </w:r>
+    <w:r>
+      <w:rPr>
+        <w:b w:val="0"/>
+        <w:caps/>
+        <w:color w:val="auto"/>
+      </w:rPr>
+      <w:fldChar w:fldCharType="separate"/>
+    </w:r>
+    <w:r>
+      <w:rPr>
+        <w:b w:val="0"/>
+        <w:caps/>
+        <w:noProof/>
+        <w:color w:val="auto"/>
+      </w:rPr>
+      <w:t>20</w:t>
+    </w:r>
+    <w:r>
+      <w:rPr>
+        <w:b w:val="0"/>
+        <w:caps/>
+        <w:noProof/>
+        <w:color w:val="auto"/>
+      </w:rPr>
+      <w:fldChar w:fldCharType="end"/>
+    </w:r>
+  </w:p>
   <w:p>
     <w:pPr>
       <w:spacing w:line="200" w:lineRule="exact"/>
@@ -31942,7 +32087,7 @@
   </w:font>
   <w:font w:name="Tahoma">
     <w:panose1 w:val="020B0604030504040204"/>
-    <w:charset w:val="00"/>
+    <w:charset w:val="A3"/>
     <w:family w:val="swiss"/>
     <w:pitch w:val="variable"/>
     <w:sig w:usb0="E1002EFF" w:usb1="C000605B" w:usb2="00000029" w:usb3="00000000" w:csb0="000101FF" w:csb1="00000000"/>
@@ -32015,6 +32160,7 @@
     <w:rsid w:val="00A648FB"/>
     <w:rsid w:val="00A844BC"/>
     <w:rsid w:val="00AF5389"/>
+    <w:rsid w:val="00C13F29"/>
     <w:rsid w:val="00C97DD3"/>
     <w:rsid w:val="00D1282B"/>
     <w:rsid w:val="00DA4838"/>
@@ -32864,7 +33010,7 @@
 </file>
 
 <file path=customXml/itemProps1.xml><?xml version="1.0" encoding="utf-8"?>
-<ds:datastoreItem xmlns:ds="http://schemas.openxmlformats.org/officeDocument/2006/customXml" ds:itemID="{A2C2E593-2A82-4839-B902-91E7C9D70DF9}">
+<ds:datastoreItem xmlns:ds="http://schemas.openxmlformats.org/officeDocument/2006/customXml" ds:itemID="{3F01037F-5C5B-487B-8C76-3BE59E6130D9}">
   <ds:schemaRefs>
     <ds:schemaRef ds:uri="http://schemas.openxmlformats.org/officeDocument/2006/bibliography"/>
   </ds:schemaRefs>

</xml_diff>

<commit_message>
Update List Paragraph style and Table Grid style from Template.dotx.
</commit_message>
<xml_diff>
--- a/Source/Document/Capstone Project Document.docx
+++ b/Source/Document/Capstone Project Document.docx
@@ -55,7 +55,7 @@
                 <w:noProof/>
               </w:rPr>
               <w:drawing>
-                <wp:inline distT="0" distB="0" distL="0" distR="0" wp14:anchorId="232EFB55" wp14:editId="5C6CB828">
+                <wp:inline distT="0" distB="0" distL="0" distR="0" wp14:anchorId="66DB12A2" wp14:editId="66DB12A3">
                   <wp:extent cx="2626242" cy="617134"/>
                   <wp:effectExtent l="0" t="0" r="3175" b="0"/>
                   <wp:docPr id="11" name="Picture 11"/>
@@ -107,7 +107,6 @@
               <w:rPr>
                 <w:rFonts w:asciiTheme="majorHAnsi" w:hAnsiTheme="majorHAnsi"/>
                 <w:b/>
-                <w:sz w:val="24"/>
                 <w:szCs w:val="24"/>
               </w:rPr>
             </w:pPr>
@@ -115,7 +114,6 @@
               <w:rPr>
                 <w:rFonts w:asciiTheme="majorHAnsi" w:hAnsiTheme="majorHAnsi"/>
                 <w:b/>
-                <w:sz w:val="24"/>
                 <w:szCs w:val="24"/>
               </w:rPr>
               <w:t>MINISTRY OF EDUCATION AND TRAINING</w:t>
@@ -326,7 +324,6 @@
               <w:rPr>
                 <w:rFonts w:asciiTheme="majorHAnsi" w:hAnsiTheme="majorHAnsi"/>
                 <w:b/>
-                <w:sz w:val="24"/>
                 <w:szCs w:val="24"/>
               </w:rPr>
             </w:pPr>
@@ -334,7 +331,6 @@
               <w:rPr>
                 <w:rFonts w:asciiTheme="majorHAnsi" w:hAnsiTheme="majorHAnsi"/>
                 <w:b/>
-                <w:sz w:val="24"/>
                 <w:szCs w:val="24"/>
               </w:rPr>
               <w:t>Group members</w:t>
@@ -356,7 +352,6 @@
             <w:pPr>
               <w:rPr>
                 <w:rFonts w:asciiTheme="majorHAnsi" w:hAnsiTheme="majorHAnsi"/>
-                <w:sz w:val="24"/>
                 <w:szCs w:val="24"/>
                 <w:lang w:val="fr-FR"/>
               </w:rPr>
@@ -364,7 +359,6 @@
             <w:r>
               <w:rPr>
                 <w:rFonts w:asciiTheme="majorHAnsi" w:hAnsiTheme="majorHAnsi"/>
-                <w:sz w:val="24"/>
                 <w:szCs w:val="24"/>
                 <w:lang w:val="fr-FR"/>
               </w:rPr>
@@ -373,7 +367,6 @@
             <w:r>
               <w:rPr>
                 <w:rFonts w:asciiTheme="majorHAnsi" w:hAnsiTheme="majorHAnsi"/>
-                <w:sz w:val="24"/>
                 <w:szCs w:val="24"/>
                 <w:lang w:val="fr-FR"/>
               </w:rPr>
@@ -452,7 +445,6 @@
               <w:rPr>
                 <w:rFonts w:asciiTheme="majorHAnsi" w:hAnsiTheme="majorHAnsi"/>
                 <w:b/>
-                <w:sz w:val="24"/>
                 <w:szCs w:val="24"/>
               </w:rPr>
             </w:pPr>
@@ -460,7 +452,6 @@
               <w:rPr>
                 <w:rFonts w:asciiTheme="majorHAnsi" w:hAnsiTheme="majorHAnsi"/>
                 <w:b/>
-                <w:sz w:val="24"/>
                 <w:szCs w:val="24"/>
               </w:rPr>
               <w:t>Supervisor</w:t>
@@ -482,14 +473,12 @@
             <w:pPr>
               <w:rPr>
                 <w:rFonts w:asciiTheme="majorHAnsi" w:hAnsiTheme="majorHAnsi"/>
-                <w:sz w:val="24"/>
                 <w:szCs w:val="24"/>
               </w:rPr>
             </w:pPr>
             <w:r>
               <w:rPr>
                 <w:rFonts w:asciiTheme="majorHAnsi" w:hAnsiTheme="majorHAnsi"/>
-                <w:sz w:val="24"/>
                 <w:szCs w:val="24"/>
               </w:rPr>
               <w:t>Mr. Kieu Trong Khanh</w:t>
@@ -514,7 +503,6 @@
               <w:rPr>
                 <w:rFonts w:asciiTheme="majorHAnsi" w:hAnsiTheme="majorHAnsi"/>
                 <w:b/>
-                <w:sz w:val="24"/>
                 <w:szCs w:val="24"/>
               </w:rPr>
             </w:pPr>
@@ -522,7 +510,6 @@
               <w:rPr>
                 <w:rFonts w:asciiTheme="majorHAnsi" w:hAnsiTheme="majorHAnsi"/>
                 <w:b/>
-                <w:sz w:val="24"/>
                 <w:szCs w:val="24"/>
               </w:rPr>
               <w:t>Ext. Supervisor</w:t>
@@ -544,14 +531,12 @@
             <w:pPr>
               <w:rPr>
                 <w:rFonts w:asciiTheme="majorHAnsi" w:hAnsiTheme="majorHAnsi"/>
-                <w:sz w:val="24"/>
                 <w:szCs w:val="24"/>
               </w:rPr>
             </w:pPr>
             <w:r>
               <w:rPr>
                 <w:rFonts w:asciiTheme="majorHAnsi" w:hAnsiTheme="majorHAnsi"/>
-                <w:sz w:val="24"/>
                 <w:szCs w:val="24"/>
               </w:rPr>
               <w:t>N/A</w:t>
@@ -576,7 +561,6 @@
               <w:rPr>
                 <w:rFonts w:asciiTheme="majorHAnsi" w:hAnsiTheme="majorHAnsi"/>
                 <w:b/>
-                <w:sz w:val="24"/>
                 <w:szCs w:val="24"/>
               </w:rPr>
             </w:pPr>
@@ -584,7 +568,6 @@
               <w:rPr>
                 <w:rFonts w:asciiTheme="majorHAnsi" w:hAnsiTheme="majorHAnsi"/>
                 <w:b/>
-                <w:sz w:val="24"/>
                 <w:szCs w:val="24"/>
               </w:rPr>
               <w:t>Capstone Project Code</w:t>
@@ -606,14 +589,12 @@
             <w:pPr>
               <w:rPr>
                 <w:rFonts w:asciiTheme="majorHAnsi" w:hAnsiTheme="majorHAnsi"/>
-                <w:sz w:val="24"/>
                 <w:szCs w:val="24"/>
               </w:rPr>
             </w:pPr>
             <w:r>
               <w:rPr>
                 <w:rFonts w:asciiTheme="majorHAnsi" w:hAnsiTheme="majorHAnsi"/>
-                <w:sz w:val="24"/>
                 <w:szCs w:val="24"/>
               </w:rPr>
               <w:t>HPS</w:t>
@@ -639,14 +620,12 @@
               <w:jc w:val="center"/>
               <w:rPr>
                 <w:rFonts w:asciiTheme="majorHAnsi" w:hAnsiTheme="majorHAnsi"/>
-                <w:sz w:val="24"/>
                 <w:szCs w:val="24"/>
               </w:rPr>
             </w:pPr>
             <w:r>
               <w:rPr>
                 <w:rFonts w:asciiTheme="majorHAnsi" w:hAnsiTheme="majorHAnsi"/>
-                <w:sz w:val="24"/>
                 <w:szCs w:val="24"/>
               </w:rPr>
               <w:t xml:space="preserve">– </w:t>
@@ -654,7 +633,6 @@
             <w:r>
               <w:rPr>
                 <w:rFonts w:asciiTheme="majorHAnsi" w:hAnsiTheme="majorHAnsi"/>
-                <w:sz w:val="24"/>
                 <w:szCs w:val="24"/>
               </w:rPr>
               <w:t>Ho Chi Minh City, 11/05/2015</w:t>
@@ -662,7 +640,6 @@
             <w:r>
               <w:rPr>
                 <w:rFonts w:asciiTheme="majorHAnsi" w:hAnsiTheme="majorHAnsi"/>
-                <w:sz w:val="24"/>
                 <w:szCs w:val="24"/>
               </w:rPr>
               <w:t xml:space="preserve"> –</w:t>
@@ -678,8 +655,6 @@
           <w:rFonts w:asciiTheme="majorHAnsi" w:hAnsiTheme="majorHAnsi"/>
         </w:rPr>
       </w:pPr>
-      <w:bookmarkStart w:id="0" w:name="_GoBack"/>
-      <w:bookmarkEnd w:id="0"/>
     </w:p>
     <w:p>
       <w:pPr>
@@ -739,7 +714,7 @@
         <w:t xml:space="preserve"> page is intentionally left blank</w:t>
       </w:r>
     </w:p>
-    <w:bookmarkStart w:id="1" w:name="_Toc420171848" w:displacedByCustomXml="next"/>
+    <w:bookmarkStart w:id="0" w:name="_Toc420171848" w:displacedByCustomXml="next"/>
     <w:sdt>
       <w:sdtPr>
         <w:rPr>
@@ -774,7 +749,7 @@
           <w:r>
             <w:t>Table of Contents</w:t>
           </w:r>
-          <w:bookmarkEnd w:id="1"/>
+          <w:bookmarkEnd w:id="0"/>
         </w:p>
         <w:p>
           <w:pPr>
@@ -6976,13 +6951,13 @@
       <w:pPr>
         <w:pStyle w:val="Heading2NoNumber"/>
       </w:pPr>
-      <w:bookmarkStart w:id="2" w:name="_Toc420171849"/>
-      <w:bookmarkStart w:id="3" w:name="_Toc395974117"/>
+      <w:bookmarkStart w:id="1" w:name="_Toc420171849"/>
+      <w:bookmarkStart w:id="2" w:name="_Toc395974117"/>
       <w:r>
         <w:lastRenderedPageBreak/>
         <w:t>List of Tables</w:t>
       </w:r>
-      <w:bookmarkEnd w:id="2"/>
+      <w:bookmarkEnd w:id="1"/>
     </w:p>
     <w:p>
       <w:pPr>
@@ -7917,13 +7892,13 @@
       <w:pPr>
         <w:pStyle w:val="Heading2NoNumber"/>
       </w:pPr>
-      <w:bookmarkStart w:id="4" w:name="_Toc420171850"/>
+      <w:bookmarkStart w:id="3" w:name="_Toc420171850"/>
       <w:r>
         <w:lastRenderedPageBreak/>
         <w:t>List of Figures</w:t>
       </w:r>
+      <w:bookmarkEnd w:id="2"/>
       <w:bookmarkEnd w:id="3"/>
-      <w:bookmarkEnd w:id="4"/>
     </w:p>
     <w:p>
       <w:pPr>
@@ -8599,7 +8574,7 @@
       <w:pPr>
         <w:pStyle w:val="Heading2NoNumber"/>
       </w:pPr>
-      <w:bookmarkStart w:id="5" w:name="_Toc420171851"/>
+      <w:bookmarkStart w:id="4" w:name="_Toc420171851"/>
       <w:r>
         <w:lastRenderedPageBreak/>
         <w:t>D</w:t>
@@ -8718,7 +8693,7 @@
       <w:r>
         <w:t>ns</w:t>
       </w:r>
-      <w:bookmarkEnd w:id="5"/>
+      <w:bookmarkEnd w:id="4"/>
     </w:p>
     <w:tbl>
       <w:tblPr>
@@ -8836,7 +8811,7 @@
       <w:pPr>
         <w:pStyle w:val="Heading1"/>
       </w:pPr>
-      <w:bookmarkStart w:id="6" w:name="_Toc420171852"/>
+      <w:bookmarkStart w:id="5" w:name="_Toc420171852"/>
       <w:r>
         <w:lastRenderedPageBreak/>
         <w:t>Report No.1</w:t>
@@ -8847,17 +8822,17 @@
       <w:r>
         <w:t>Introduction</w:t>
       </w:r>
+      <w:bookmarkEnd w:id="5"/>
+    </w:p>
+    <w:p>
+      <w:pPr>
+        <w:pStyle w:val="Heading2"/>
+      </w:pPr>
+      <w:bookmarkStart w:id="6" w:name="_Toc420171853"/>
+      <w:r>
+        <w:t>Project Information</w:t>
+      </w:r>
       <w:bookmarkEnd w:id="6"/>
-    </w:p>
-    <w:p>
-      <w:pPr>
-        <w:pStyle w:val="Heading2"/>
-      </w:pPr>
-      <w:bookmarkStart w:id="7" w:name="_Toc420171853"/>
-      <w:r>
-        <w:t>Project Information</w:t>
-      </w:r>
-      <w:bookmarkEnd w:id="7"/>
     </w:p>
     <w:p>
       <w:pPr>
@@ -8923,69 +8898,69 @@
       <w:pPr>
         <w:pStyle w:val="Heading2"/>
       </w:pPr>
-      <w:bookmarkStart w:id="8" w:name="_Toc420171854"/>
+      <w:bookmarkStart w:id="7" w:name="_Toc420171854"/>
       <w:r>
         <w:t>Introduction</w:t>
       </w:r>
+      <w:bookmarkEnd w:id="7"/>
+    </w:p>
+    <w:p>
+      <w:r>
+        <w:t>Nowadays, because of the shopping hobbit, many people are willing to buy product even they just use it once. Therefore, they probably have items hanging in their closet that they never use again. Hence, consignment sales service appears.</w:t>
+      </w:r>
+    </w:p>
+    <w:p>
+      <w:r>
+        <w:t>Currently, in Viet Nam consignment services becomes more popular. There are some consignment sales services but they require consignor brings items to the s</w:t>
+      </w:r>
+      <w:r>
+        <w:t xml:space="preserve">tore and some use manually </w:t>
+      </w:r>
+      <w:r>
+        <w:t xml:space="preserve">process </w:t>
+      </w:r>
+      <w:r>
+        <w:t xml:space="preserve">in management </w:t>
+      </w:r>
+      <w:r>
+        <w:t>(give receipt</w:t>
+      </w:r>
+      <w:r>
+        <w:t>s</w:t>
+      </w:r>
+      <w:r>
+        <w:t xml:space="preserve"> to consignor for tracking).</w:t>
+      </w:r>
+    </w:p>
+    <w:p>
+      <w:r>
+        <w:t>From above mentioned reasons, this project is going to build an online system for consignment sales service.</w:t>
+      </w:r>
+    </w:p>
+    <w:p>
+      <w:pPr>
+        <w:pStyle w:val="Heading2"/>
+      </w:pPr>
+      <w:bookmarkStart w:id="8" w:name="_Toc420171855"/>
+      <w:r>
+        <w:t>Current Situation</w:t>
+      </w:r>
       <w:bookmarkEnd w:id="8"/>
     </w:p>
     <w:p>
       <w:r>
-        <w:t>Nowadays, because of the shopping hobbit, many people are willing to buy product even they just use it once. Therefore, they probably have items hanging in their closet that they never use again. Hence, consignment sales service appears.</w:t>
-      </w:r>
-    </w:p>
-    <w:p>
-      <w:r>
-        <w:t>Currently, in Viet Nam consignment services becomes more popular. There are some consignment sales services but they require consignor brings items to the s</w:t>
-      </w:r>
-      <w:r>
-        <w:t xml:space="preserve">tore and some use manually </w:t>
-      </w:r>
-      <w:r>
-        <w:t xml:space="preserve">process </w:t>
-      </w:r>
-      <w:r>
-        <w:t xml:space="preserve">in management </w:t>
-      </w:r>
-      <w:r>
-        <w:t>(give receipt</w:t>
-      </w:r>
-      <w:r>
-        <w:t>s</w:t>
-      </w:r>
-      <w:r>
-        <w:t xml:space="preserve"> to consignor for tracking).</w:t>
-      </w:r>
-    </w:p>
-    <w:p>
-      <w:r>
-        <w:t>From above mentioned reasons, this project is going to build an online system for consignment sales service.</w:t>
+        <w:t>This kind of business is now becoming more popular in daily life, with variety genres of product, no capital. In other country likes US, TheRealReal is very successful. In Viet Nam, there are some consignment sales services such as LALA-Save&amp;Share, khohanghoa.com… They are running their business and expanding their business very well.</w:t>
       </w:r>
     </w:p>
     <w:p>
       <w:pPr>
         <w:pStyle w:val="Heading2"/>
       </w:pPr>
-      <w:bookmarkStart w:id="9" w:name="_Toc420171855"/>
-      <w:r>
-        <w:t>Current Situation</w:t>
+      <w:bookmarkStart w:id="9" w:name="_Toc420171856"/>
+      <w:r>
+        <w:t>Problem Definition</w:t>
       </w:r>
       <w:bookmarkEnd w:id="9"/>
-    </w:p>
-    <w:p>
-      <w:r>
-        <w:t>This kind of business is now becoming more popular in daily life, with variety genres of product, no capital. In other country likes US, TheRealReal is very successful. In Viet Nam, there are some consignment sales services such as LALA-Save&amp;Share, khohanghoa.com… They are running their business and expanding their business very well.</w:t>
-      </w:r>
-    </w:p>
-    <w:p>
-      <w:pPr>
-        <w:pStyle w:val="Heading2"/>
-      </w:pPr>
-      <w:bookmarkStart w:id="10" w:name="_Toc420171856"/>
-      <w:r>
-        <w:t>Problem Definition</w:t>
-      </w:r>
-      <w:bookmarkEnd w:id="10"/>
     </w:p>
     <w:p>
       <w:r>
@@ -9591,34 +9566,34 @@
       <w:pPr>
         <w:pStyle w:val="Heading2"/>
       </w:pPr>
-      <w:bookmarkStart w:id="11" w:name="_Toc420171857"/>
+      <w:bookmarkStart w:id="10" w:name="_Toc420171857"/>
       <w:r>
         <w:t>Proposed Solution</w:t>
       </w:r>
+      <w:bookmarkEnd w:id="10"/>
+    </w:p>
+    <w:p>
+      <w:r>
+        <w:t xml:space="preserve">Our </w:t>
+      </w:r>
+      <w:r>
+        <w:t>system include a web app helps user sell consigned products.</w:t>
+      </w:r>
+    </w:p>
+    <w:p>
+      <w:r>
+        <w:t>In more detail, our system has the following functions:</w:t>
+      </w:r>
+    </w:p>
+    <w:p>
+      <w:pPr>
+        <w:pStyle w:val="Heading3"/>
+      </w:pPr>
+      <w:bookmarkStart w:id="11" w:name="_Toc420171858"/>
+      <w:r>
+        <w:t>Feature functions</w:t>
+      </w:r>
       <w:bookmarkEnd w:id="11"/>
-    </w:p>
-    <w:p>
-      <w:r>
-        <w:t xml:space="preserve">Our </w:t>
-      </w:r>
-      <w:r>
-        <w:t>system include a web app helps user sell consigned products.</w:t>
-      </w:r>
-    </w:p>
-    <w:p>
-      <w:r>
-        <w:t>In more detail, our system has the following functions:</w:t>
-      </w:r>
-    </w:p>
-    <w:p>
-      <w:pPr>
-        <w:pStyle w:val="Heading3"/>
-      </w:pPr>
-      <w:bookmarkStart w:id="12" w:name="_Toc420171858"/>
-      <w:r>
-        <w:t>Feature functions</w:t>
-      </w:r>
-      <w:bookmarkEnd w:id="12"/>
     </w:p>
     <w:p>
       <w:pPr>
@@ -9757,12 +9732,12 @@
       <w:pPr>
         <w:pStyle w:val="Heading3"/>
       </w:pPr>
-      <w:bookmarkStart w:id="13" w:name="_Toc420171859"/>
+      <w:bookmarkStart w:id="12" w:name="_Toc420171859"/>
       <w:r>
         <w:lastRenderedPageBreak/>
         <w:t>Advantage and disadvantages</w:t>
       </w:r>
-      <w:bookmarkEnd w:id="13"/>
+      <w:bookmarkEnd w:id="12"/>
     </w:p>
     <w:p>
       <w:pPr>
@@ -9998,11 +9973,11 @@
       <w:pPr>
         <w:pStyle w:val="Heading2"/>
       </w:pPr>
-      <w:bookmarkStart w:id="14" w:name="_Toc420171860"/>
+      <w:bookmarkStart w:id="13" w:name="_Toc420171860"/>
       <w:r>
         <w:t>Functional Requirements</w:t>
       </w:r>
-      <w:bookmarkEnd w:id="14"/>
+      <w:bookmarkEnd w:id="13"/>
     </w:p>
     <w:p>
       <w:r>
@@ -10193,12 +10168,12 @@
       <w:pPr>
         <w:pStyle w:val="Heading2"/>
       </w:pPr>
-      <w:bookmarkStart w:id="15" w:name="_Toc420171861"/>
+      <w:bookmarkStart w:id="14" w:name="_Toc420171861"/>
       <w:r>
         <w:lastRenderedPageBreak/>
         <w:t>Role and Responsibility</w:t>
       </w:r>
-      <w:bookmarkEnd w:id="15"/>
+      <w:bookmarkEnd w:id="14"/>
     </w:p>
     <w:tbl>
       <w:tblPr>
@@ -10845,7 +10820,7 @@
       <w:pPr>
         <w:pStyle w:val="Caption"/>
       </w:pPr>
-      <w:bookmarkStart w:id="16" w:name="_Toc419810278"/>
+      <w:bookmarkStart w:id="15" w:name="_Toc419810278"/>
       <w:r>
         <w:t xml:space="preserve">Table </w:t>
       </w:r>
@@ -10870,7 +10845,7 @@
       <w:r>
         <w:t>: Roles and Responsibilities</w:t>
       </w:r>
-      <w:bookmarkEnd w:id="16"/>
+      <w:bookmarkEnd w:id="15"/>
     </w:p>
     <w:p>
       <w:pPr>
@@ -10879,7 +10854,7 @@
           <w:lang w:eastAsia="ja-JP"/>
         </w:rPr>
       </w:pPr>
-      <w:bookmarkStart w:id="17" w:name="_Toc420171862"/>
+      <w:bookmarkStart w:id="16" w:name="_Toc420171862"/>
       <w:r>
         <w:rPr>
           <w:lang w:eastAsia="ja-JP"/>
@@ -10887,39 +10862,39 @@
         <w:lastRenderedPageBreak/>
         <w:t>Report No. 2 Software Project Management Plan</w:t>
       </w:r>
+      <w:bookmarkEnd w:id="16"/>
+    </w:p>
+    <w:p>
+      <w:pPr>
+        <w:pStyle w:val="Heading2"/>
+        <w:rPr>
+          <w:lang w:eastAsia="ja-JP"/>
+        </w:rPr>
+      </w:pPr>
+      <w:bookmarkStart w:id="17" w:name="_Toc420171863"/>
+      <w:r>
+        <w:rPr>
+          <w:lang w:eastAsia="ja-JP"/>
+        </w:rPr>
+        <w:t>Problem Definition</w:t>
+      </w:r>
       <w:bookmarkEnd w:id="17"/>
     </w:p>
     <w:p>
       <w:pPr>
-        <w:pStyle w:val="Heading2"/>
+        <w:pStyle w:val="Heading3"/>
         <w:rPr>
           <w:lang w:eastAsia="ja-JP"/>
         </w:rPr>
       </w:pPr>
-      <w:bookmarkStart w:id="18" w:name="_Toc420171863"/>
+      <w:bookmarkStart w:id="18" w:name="_Toc420171864"/>
       <w:r>
         <w:rPr>
           <w:lang w:eastAsia="ja-JP"/>
         </w:rPr>
-        <w:t>Problem Definition</w:t>
+        <w:t>Name of this Capstone Project</w:t>
       </w:r>
       <w:bookmarkEnd w:id="18"/>
-    </w:p>
-    <w:p>
-      <w:pPr>
-        <w:pStyle w:val="Heading3"/>
-        <w:rPr>
-          <w:lang w:eastAsia="ja-JP"/>
-        </w:rPr>
-      </w:pPr>
-      <w:bookmarkStart w:id="19" w:name="_Toc420171864"/>
-      <w:r>
-        <w:rPr>
-          <w:lang w:eastAsia="ja-JP"/>
-        </w:rPr>
-        <w:t>Name of this Capstone Project</w:t>
-      </w:r>
-      <w:bookmarkEnd w:id="19"/>
     </w:p>
     <w:p>
       <w:pPr>
@@ -10946,43 +10921,43 @@
           <w:lang w:eastAsia="ja-JP"/>
         </w:rPr>
       </w:pPr>
-      <w:bookmarkStart w:id="20" w:name="_Toc420171865"/>
+      <w:bookmarkStart w:id="19" w:name="_Toc420171865"/>
       <w:r>
         <w:rPr>
           <w:lang w:eastAsia="ja-JP"/>
         </w:rPr>
         <w:t>Problem Abstract</w:t>
       </w:r>
+      <w:bookmarkEnd w:id="19"/>
+    </w:p>
+    <w:p>
+      <w:pPr>
+        <w:rPr>
+          <w:lang w:eastAsia="ja-JP"/>
+        </w:rPr>
+      </w:pPr>
+      <w:r>
+        <w:rPr>
+          <w:lang w:eastAsia="ja-JP"/>
+        </w:rPr>
+        <w:t>With the increasing of shopping in community, the number of consignment store has started to increase too. A consignor has so many choices to consign his/her product and consignor may receive a lots of consigned product every day. Both consignor and consignee look for a way to perform business transaction online without worries. We propose a solution to solve this problem: a website where consignor and consignee can meet and do consignment business online. For consignor, we provide an easy way to get consignees’ attentions, make contract with them and track consigned product’s status. For consignee, we provide a useful tool to check the consigned products and deal with consignors.</w:t>
+      </w:r>
+    </w:p>
+    <w:p>
+      <w:pPr>
+        <w:pStyle w:val="Heading3"/>
+        <w:rPr>
+          <w:lang w:val="vi-VN" w:eastAsia="ja-JP"/>
+        </w:rPr>
+      </w:pPr>
+      <w:bookmarkStart w:id="20" w:name="_Toc420171866"/>
+      <w:r>
+        <w:rPr>
+          <w:lang w:eastAsia="ja-JP"/>
+        </w:rPr>
+        <w:t>Project Overview</w:t>
+      </w:r>
       <w:bookmarkEnd w:id="20"/>
-    </w:p>
-    <w:p>
-      <w:pPr>
-        <w:rPr>
-          <w:lang w:eastAsia="ja-JP"/>
-        </w:rPr>
-      </w:pPr>
-      <w:r>
-        <w:rPr>
-          <w:lang w:eastAsia="ja-JP"/>
-        </w:rPr>
-        <w:t>With the increasing of shopping in community, the number of consignment store has started to increase too. A consignor has so many choices to consign his/her product and consignor may receive a lots of consigned product every day. Both consignor and consignee look for a way to perform business transaction online without worries. We propose a solution to solve this problem: a website where consignor and consignee can meet and do consignment business online. For consignor, we provide an easy way to get consignees’ attentions, make contract with them and track consigned product’s status. For consignee, we provide a useful tool to check the consigned products and deal with consignors.</w:t>
-      </w:r>
-    </w:p>
-    <w:p>
-      <w:pPr>
-        <w:pStyle w:val="Heading3"/>
-        <w:rPr>
-          <w:lang w:val="vi-VN" w:eastAsia="ja-JP"/>
-        </w:rPr>
-      </w:pPr>
-      <w:bookmarkStart w:id="21" w:name="_Toc420171866"/>
-      <w:r>
-        <w:rPr>
-          <w:lang w:eastAsia="ja-JP"/>
-        </w:rPr>
-        <w:t>Project Overview</w:t>
-      </w:r>
-      <w:bookmarkEnd w:id="21"/>
     </w:p>
     <w:p>
       <w:pPr>
@@ -11978,7 +11953,7 @@
       <w:pPr>
         <w:pStyle w:val="Caption"/>
       </w:pPr>
-      <w:bookmarkStart w:id="22" w:name="_Toc419810279"/>
+      <w:bookmarkStart w:id="21" w:name="_Toc419810279"/>
       <w:r>
         <w:t xml:space="preserve">Table </w:t>
       </w:r>
@@ -12003,7 +11978,7 @@
       <w:r>
         <w:t>: Hardware Requirement for Server</w:t>
       </w:r>
-      <w:bookmarkEnd w:id="22"/>
+      <w:bookmarkEnd w:id="21"/>
     </w:p>
     <w:p>
       <w:pPr>
@@ -12111,30 +12086,30 @@
           <w:lang w:val="vi-VN" w:eastAsia="ja-JP"/>
         </w:rPr>
       </w:pPr>
-      <w:bookmarkStart w:id="23" w:name="_Toc420171867"/>
+      <w:bookmarkStart w:id="22" w:name="_Toc420171867"/>
       <w:r>
         <w:rPr>
           <w:lang w:val="vi-VN" w:eastAsia="ja-JP"/>
         </w:rPr>
         <w:t>Project Organization</w:t>
       </w:r>
+      <w:bookmarkEnd w:id="22"/>
+    </w:p>
+    <w:p>
+      <w:pPr>
+        <w:pStyle w:val="Heading3"/>
+        <w:rPr>
+          <w:lang w:val="vi-VN" w:eastAsia="ja-JP"/>
+        </w:rPr>
+      </w:pPr>
+      <w:bookmarkStart w:id="23" w:name="_Toc420171868"/>
+      <w:r>
+        <w:rPr>
+          <w:lang w:val="vi-VN" w:eastAsia="ja-JP"/>
+        </w:rPr>
+        <w:t>Software Process Model</w:t>
+      </w:r>
       <w:bookmarkEnd w:id="23"/>
-    </w:p>
-    <w:p>
-      <w:pPr>
-        <w:pStyle w:val="Heading3"/>
-        <w:rPr>
-          <w:lang w:val="vi-VN" w:eastAsia="ja-JP"/>
-        </w:rPr>
-      </w:pPr>
-      <w:bookmarkStart w:id="24" w:name="_Toc420171868"/>
-      <w:r>
-        <w:rPr>
-          <w:lang w:val="vi-VN" w:eastAsia="ja-JP"/>
-        </w:rPr>
-        <w:t>Software Process Model</w:t>
-      </w:r>
-      <w:bookmarkEnd w:id="24"/>
     </w:p>
     <w:p>
       <w:r>
@@ -13029,7 +13004,7 @@
       <w:pPr>
         <w:pStyle w:val="Caption"/>
       </w:pPr>
-      <w:bookmarkStart w:id="25" w:name="_Toc419810280"/>
+      <w:bookmarkStart w:id="24" w:name="_Toc419810280"/>
       <w:r>
         <w:t xml:space="preserve">Table </w:t>
       </w:r>
@@ -13054,7 +13029,7 @@
       <w:r>
         <w:t>: Software Process Guideline Question Decision</w:t>
       </w:r>
-      <w:bookmarkEnd w:id="25"/>
+      <w:bookmarkEnd w:id="24"/>
     </w:p>
     <w:p>
       <w:pPr>
@@ -13083,10 +13058,9 @@
         <w:rPr>
           <w:rFonts w:eastAsia="Cambria"/>
           <w:noProof/>
-          <w:lang w:eastAsia="ja-JP"/>
         </w:rPr>
         <w:drawing>
-          <wp:inline distT="0" distB="0" distL="0" distR="0" wp14:anchorId="6C59CEC9" wp14:editId="4C5EF765">
+          <wp:inline distT="0" distB="0" distL="0" distR="0" wp14:anchorId="66DB12A4" wp14:editId="66DB12A5">
             <wp:extent cx="5588635" cy="3150749"/>
             <wp:effectExtent l="0" t="0" r="0" b="0"/>
             <wp:docPr id="19" name="Picture 19"/>
@@ -13143,7 +13117,7 @@
           <w:rFonts w:eastAsia="Cambria"/>
         </w:rPr>
       </w:pPr>
-      <w:bookmarkStart w:id="26" w:name="_Toc419810031"/>
+      <w:bookmarkStart w:id="25" w:name="_Toc419810031"/>
       <w:r>
         <w:t xml:space="preserve">Figure </w:t>
       </w:r>
@@ -13206,7 +13180,7 @@
           </w:r>
         </w:sdtContent>
       </w:sdt>
-      <w:bookmarkEnd w:id="26"/>
+      <w:bookmarkEnd w:id="25"/>
     </w:p>
     <w:p>
       <w:pPr>
@@ -13301,7 +13275,7 @@
           <w:lang w:val="vi-VN" w:eastAsia="ja-JP"/>
         </w:rPr>
       </w:pPr>
-      <w:bookmarkStart w:id="27" w:name="_Toc420171869"/>
+      <w:bookmarkStart w:id="26" w:name="_Toc420171869"/>
       <w:r>
         <w:rPr>
           <w:lang w:val="vi-VN" w:eastAsia="ja-JP"/>
@@ -13309,7 +13283,7 @@
         <w:lastRenderedPageBreak/>
         <w:t>Roles and Responsibilities</w:t>
       </w:r>
-      <w:bookmarkEnd w:id="27"/>
+      <w:bookmarkEnd w:id="26"/>
     </w:p>
     <w:tbl>
       <w:tblPr>
@@ -14565,7 +14539,7 @@
       <w:pPr>
         <w:pStyle w:val="Caption"/>
       </w:pPr>
-      <w:bookmarkStart w:id="28" w:name="_Toc419810281"/>
+      <w:bookmarkStart w:id="27" w:name="_Toc419810281"/>
       <w:r>
         <w:t xml:space="preserve">Table </w:t>
       </w:r>
@@ -14590,23 +14564,23 @@
       <w:r>
         <w:t>: Roles and Responsibilities Details</w:t>
       </w:r>
+      <w:bookmarkEnd w:id="27"/>
+    </w:p>
+    <w:p>
+      <w:pPr>
+        <w:pStyle w:val="Heading3"/>
+        <w:rPr>
+          <w:lang w:eastAsia="ja-JP"/>
+        </w:rPr>
+      </w:pPr>
+      <w:bookmarkStart w:id="28" w:name="_Toc420171870"/>
+      <w:r>
+        <w:rPr>
+          <w:lang w:val="vi-VN" w:eastAsia="ja-JP"/>
+        </w:rPr>
+        <w:t>Tools and Techniques</w:t>
+      </w:r>
       <w:bookmarkEnd w:id="28"/>
-    </w:p>
-    <w:p>
-      <w:pPr>
-        <w:pStyle w:val="Heading3"/>
-        <w:rPr>
-          <w:lang w:eastAsia="ja-JP"/>
-        </w:rPr>
-      </w:pPr>
-      <w:bookmarkStart w:id="29" w:name="_Toc420171870"/>
-      <w:r>
-        <w:rPr>
-          <w:lang w:val="vi-VN" w:eastAsia="ja-JP"/>
-        </w:rPr>
-        <w:t>Tools and Techniques</w:t>
-      </w:r>
-      <w:bookmarkEnd w:id="29"/>
     </w:p>
     <w:p>
       <w:pPr>
@@ -14744,7 +14718,7 @@
           <w:lang w:val="vi-VN" w:eastAsia="ja-JP"/>
         </w:rPr>
       </w:pPr>
-      <w:bookmarkStart w:id="30" w:name="_Toc420171871"/>
+      <w:bookmarkStart w:id="29" w:name="_Toc420171871"/>
       <w:r>
         <w:rPr>
           <w:lang w:val="vi-VN" w:eastAsia="ja-JP"/>
@@ -14752,23 +14726,23 @@
         <w:lastRenderedPageBreak/>
         <w:t>Project Management Plan</w:t>
       </w:r>
+      <w:bookmarkEnd w:id="29"/>
+    </w:p>
+    <w:p>
+      <w:pPr>
+        <w:pStyle w:val="Heading3"/>
+        <w:rPr>
+          <w:lang w:eastAsia="ja-JP"/>
+        </w:rPr>
+      </w:pPr>
+      <w:bookmarkStart w:id="30" w:name="_Toc420171872"/>
+      <w:r>
+        <w:rPr>
+          <w:lang w:val="vi-VN" w:eastAsia="ja-JP"/>
+        </w:rPr>
+        <w:t>Software developement life cycle</w:t>
+      </w:r>
       <w:bookmarkEnd w:id="30"/>
-    </w:p>
-    <w:p>
-      <w:pPr>
-        <w:pStyle w:val="Heading3"/>
-        <w:rPr>
-          <w:lang w:eastAsia="ja-JP"/>
-        </w:rPr>
-      </w:pPr>
-      <w:bookmarkStart w:id="31" w:name="_Toc420171872"/>
-      <w:r>
-        <w:rPr>
-          <w:lang w:val="vi-VN" w:eastAsia="ja-JP"/>
-        </w:rPr>
-        <w:t>Software developement life cycle</w:t>
-      </w:r>
-      <w:bookmarkEnd w:id="31"/>
     </w:p>
     <w:tbl>
       <w:tblPr>
@@ -16101,7 +16075,7 @@
       <w:pPr>
         <w:pStyle w:val="Caption"/>
       </w:pPr>
-      <w:bookmarkStart w:id="32" w:name="_Toc419810282"/>
+      <w:bookmarkStart w:id="31" w:name="_Toc419810282"/>
       <w:r>
         <w:t xml:space="preserve">Table </w:t>
       </w:r>
@@ -16126,7 +16100,7 @@
       <w:r>
         <w:t>: Software Development Life Cycle Detail</w:t>
       </w:r>
-      <w:bookmarkEnd w:id="32"/>
+      <w:bookmarkEnd w:id="31"/>
     </w:p>
     <w:p>
       <w:pPr>
@@ -16135,7 +16109,7 @@
           <w:lang w:val="vi-VN" w:eastAsia="ja-JP"/>
         </w:rPr>
       </w:pPr>
-      <w:bookmarkStart w:id="33" w:name="_Toc420171873"/>
+      <w:bookmarkStart w:id="32" w:name="_Toc420171873"/>
       <w:r>
         <w:rPr>
           <w:lang w:val="vi-VN" w:eastAsia="ja-JP"/>
@@ -16143,7 +16117,7 @@
         <w:lastRenderedPageBreak/>
         <w:t>Phase Detail</w:t>
       </w:r>
-      <w:bookmarkEnd w:id="33"/>
+      <w:bookmarkEnd w:id="32"/>
     </w:p>
     <w:p>
       <w:pPr>
@@ -16707,7 +16681,7 @@
       <w:pPr>
         <w:pStyle w:val="Caption"/>
       </w:pPr>
-      <w:bookmarkStart w:id="34" w:name="_Toc419810283"/>
+      <w:bookmarkStart w:id="33" w:name="_Toc419810283"/>
       <w:r>
         <w:t xml:space="preserve">Table </w:t>
       </w:r>
@@ -16732,7 +16706,7 @@
       <w:r>
         <w:t>: Phase 1: Requirement Analysis</w:t>
       </w:r>
-      <w:bookmarkEnd w:id="34"/>
+      <w:bookmarkEnd w:id="33"/>
     </w:p>
     <w:p>
       <w:pPr>
@@ -17160,7 +17134,7 @@
       <w:pPr>
         <w:pStyle w:val="Caption"/>
       </w:pPr>
-      <w:bookmarkStart w:id="35" w:name="_Toc419810284"/>
+      <w:bookmarkStart w:id="34" w:name="_Toc419810284"/>
       <w:r>
         <w:t xml:space="preserve">Table </w:t>
       </w:r>
@@ -17185,7 +17159,7 @@
       <w:r>
         <w:t>: Phase 2: System and Software Design</w:t>
       </w:r>
-      <w:bookmarkEnd w:id="35"/>
+      <w:bookmarkEnd w:id="34"/>
     </w:p>
     <w:p>
       <w:pPr>
@@ -18137,7 +18111,7 @@
       <w:pPr>
         <w:pStyle w:val="Caption"/>
       </w:pPr>
-      <w:bookmarkStart w:id="36" w:name="_Toc419810285"/>
+      <w:bookmarkStart w:id="35" w:name="_Toc419810285"/>
       <w:r>
         <w:t xml:space="preserve">Table </w:t>
       </w:r>
@@ -18168,7 +18142,7 @@
       <w:r>
         <w:t>Implementation and Unit Testing</w:t>
       </w:r>
-      <w:bookmarkEnd w:id="36"/>
+      <w:bookmarkEnd w:id="35"/>
     </w:p>
     <w:p>
       <w:pPr>
@@ -18411,7 +18385,7 @@
       <w:pPr>
         <w:pStyle w:val="Caption"/>
       </w:pPr>
-      <w:bookmarkStart w:id="37" w:name="_Toc419810286"/>
+      <w:bookmarkStart w:id="36" w:name="_Toc419810286"/>
       <w:r>
         <w:t xml:space="preserve">Table </w:t>
       </w:r>
@@ -18442,7 +18416,7 @@
       <w:r>
         <w:t>Integration and System Testing</w:t>
       </w:r>
-      <w:bookmarkEnd w:id="37"/>
+      <w:bookmarkEnd w:id="36"/>
     </w:p>
     <w:p>
       <w:pPr>
@@ -18685,7 +18659,7 @@
       <w:pPr>
         <w:pStyle w:val="Caption"/>
       </w:pPr>
-      <w:bookmarkStart w:id="38" w:name="_Toc419810287"/>
+      <w:bookmarkStart w:id="37" w:name="_Toc419810287"/>
       <w:r>
         <w:t xml:space="preserve">Table </w:t>
       </w:r>
@@ -18716,7 +18690,7 @@
       <w:r>
         <w:t>Operation and Maintenance</w:t>
       </w:r>
-      <w:bookmarkEnd w:id="38"/>
+      <w:bookmarkEnd w:id="37"/>
     </w:p>
     <w:p>
       <w:pPr>
@@ -18725,7 +18699,7 @@
           <w:lang w:eastAsia="ja-JP"/>
         </w:rPr>
       </w:pPr>
-      <w:bookmarkStart w:id="39" w:name="_Toc420171874"/>
+      <w:bookmarkStart w:id="38" w:name="_Toc420171874"/>
       <w:r>
         <w:rPr>
           <w:lang w:val="vi-VN" w:eastAsia="ja-JP"/>
@@ -18733,7 +18707,7 @@
         <w:lastRenderedPageBreak/>
         <w:t>All Meeting Minutes</w:t>
       </w:r>
-      <w:bookmarkEnd w:id="39"/>
+      <w:bookmarkEnd w:id="38"/>
     </w:p>
     <w:p>
       <w:pPr>
@@ -18762,7 +18736,7 @@
           <w:lang w:val="vi-VN" w:eastAsia="ja-JP"/>
         </w:rPr>
       </w:pPr>
-      <w:bookmarkStart w:id="40" w:name="_Toc420171875"/>
+      <w:bookmarkStart w:id="39" w:name="_Toc420171875"/>
       <w:r>
         <w:rPr>
           <w:lang w:val="vi-VN" w:eastAsia="ja-JP"/>
@@ -18770,7 +18744,7 @@
         <w:lastRenderedPageBreak/>
         <w:t>Coding Convention</w:t>
       </w:r>
-      <w:bookmarkEnd w:id="40"/>
+      <w:bookmarkEnd w:id="39"/>
     </w:p>
     <w:p>
       <w:pPr>
@@ -18869,7 +18843,7 @@
           <w:lang w:val="vi-VN"/>
         </w:rPr>
       </w:pPr>
-      <w:bookmarkStart w:id="41" w:name="_Toc420171876"/>
+      <w:bookmarkStart w:id="40" w:name="_Toc420171876"/>
       <w:r>
         <w:rPr>
           <w:lang w:val="vi-VN"/>
@@ -18877,54 +18851,54 @@
         <w:lastRenderedPageBreak/>
         <w:t>Report No. 3 Software Requirement Specification</w:t>
       </w:r>
+      <w:bookmarkEnd w:id="40"/>
+    </w:p>
+    <w:p>
+      <w:pPr>
+        <w:pStyle w:val="Heading2"/>
+        <w:rPr>
+          <w:lang w:val="vi-VN"/>
+        </w:rPr>
+      </w:pPr>
+      <w:bookmarkStart w:id="41" w:name="_Toc420171877"/>
+      <w:r>
+        <w:rPr>
+          <w:lang w:val="vi-VN"/>
+        </w:rPr>
+        <w:t>User Requirement Specification</w:t>
+      </w:r>
       <w:bookmarkEnd w:id="41"/>
     </w:p>
     <w:p>
       <w:pPr>
-        <w:pStyle w:val="Heading2"/>
-        <w:rPr>
+        <w:rPr>
+          <w:rFonts w:eastAsia="Cambria"/>
           <w:lang w:val="vi-VN"/>
         </w:rPr>
       </w:pPr>
-      <w:bookmarkStart w:id="42" w:name="_Toc420171877"/>
-      <w:r>
-        <w:rPr>
+      <w:r>
+        <w:rPr>
+          <w:rFonts w:eastAsia="Cambria"/>
           <w:lang w:val="vi-VN"/>
         </w:rPr>
-        <w:t>User Requirement Specification</w:t>
+        <w:t>&lt;Liệt kê các yêu cầu về tính năng theo vai trò trong dự án&gt;</w:t>
+      </w:r>
+    </w:p>
+    <w:p>
+      <w:pPr>
+        <w:pStyle w:val="Heading3"/>
+        <w:rPr>
+          <w:lang w:val="vi-VN"/>
+        </w:rPr>
+      </w:pPr>
+      <w:bookmarkStart w:id="42" w:name="_Toc420171878"/>
+      <w:r>
+        <w:rPr>
+          <w:lang w:val="vi-VN"/>
+        </w:rPr>
+        <w:t>Guest Requirement</w:t>
       </w:r>
       <w:bookmarkEnd w:id="42"/>
-    </w:p>
-    <w:p>
-      <w:pPr>
-        <w:rPr>
-          <w:rFonts w:eastAsia="Cambria"/>
-          <w:lang w:val="vi-VN"/>
-        </w:rPr>
-      </w:pPr>
-      <w:r>
-        <w:rPr>
-          <w:rFonts w:eastAsia="Cambria"/>
-          <w:lang w:val="vi-VN"/>
-        </w:rPr>
-        <w:t>&lt;Liệt kê các yêu cầu về tính năng theo vai trò trong dự án&gt;</w:t>
-      </w:r>
-    </w:p>
-    <w:p>
-      <w:pPr>
-        <w:pStyle w:val="Heading3"/>
-        <w:rPr>
-          <w:lang w:val="vi-VN"/>
-        </w:rPr>
-      </w:pPr>
-      <w:bookmarkStart w:id="43" w:name="_Toc420171878"/>
-      <w:r>
-        <w:rPr>
-          <w:lang w:val="vi-VN"/>
-        </w:rPr>
-        <w:t>Guest Requirement</w:t>
-      </w:r>
-      <w:bookmarkEnd w:id="43"/>
     </w:p>
     <w:p>
       <w:pPr>
@@ -19048,13 +19022,29 @@
           <w:lang w:val="vi-VN"/>
         </w:rPr>
       </w:pPr>
-      <w:bookmarkStart w:id="44" w:name="_Toc420171879"/>
+      <w:bookmarkStart w:id="43" w:name="_Toc420171879"/>
       <w:r>
         <w:rPr>
           <w:lang w:val="vi-VN"/>
         </w:rPr>
         <w:t>Member Requirement</w:t>
       </w:r>
+      <w:bookmarkEnd w:id="43"/>
+    </w:p>
+    <w:p>
+      <w:pPr>
+        <w:pStyle w:val="Heading3"/>
+        <w:rPr>
+          <w:lang w:val="vi-VN"/>
+        </w:rPr>
+      </w:pPr>
+      <w:bookmarkStart w:id="44" w:name="_Toc420171880"/>
+      <w:r>
+        <w:rPr>
+          <w:lang w:val="vi-VN"/>
+        </w:rPr>
+        <w:t>Partner Requirement</w:t>
+      </w:r>
       <w:bookmarkEnd w:id="44"/>
     </w:p>
     <w:p>
@@ -19064,12 +19054,12 @@
           <w:lang w:val="vi-VN"/>
         </w:rPr>
       </w:pPr>
-      <w:bookmarkStart w:id="45" w:name="_Toc420171880"/>
+      <w:bookmarkStart w:id="45" w:name="_Toc420171881"/>
       <w:r>
         <w:rPr>
           <w:lang w:val="vi-VN"/>
         </w:rPr>
-        <w:t>Partner Requirement</w:t>
+        <w:t>Staff Requirement</w:t>
       </w:r>
       <w:bookmarkEnd w:id="45"/>
     </w:p>
@@ -19080,62 +19070,46 @@
           <w:lang w:val="vi-VN"/>
         </w:rPr>
       </w:pPr>
-      <w:bookmarkStart w:id="46" w:name="_Toc420171881"/>
+      <w:bookmarkStart w:id="46" w:name="_Toc420171882"/>
       <w:r>
         <w:rPr>
           <w:lang w:val="vi-VN"/>
         </w:rPr>
-        <w:t>Staff Requirement</w:t>
+        <w:t>Admin Requirement</w:t>
       </w:r>
       <w:bookmarkEnd w:id="46"/>
     </w:p>
     <w:p>
       <w:pPr>
+        <w:pStyle w:val="Heading2"/>
+        <w:rPr>
+          <w:lang w:val="vi-VN"/>
+        </w:rPr>
+      </w:pPr>
+      <w:bookmarkStart w:id="47" w:name="_Toc420171883"/>
+      <w:r>
+        <w:rPr>
+          <w:lang w:val="vi-VN"/>
+        </w:rPr>
+        <w:t>System Requirement Specification</w:t>
+      </w:r>
+      <w:bookmarkEnd w:id="47"/>
+    </w:p>
+    <w:p>
+      <w:pPr>
         <w:pStyle w:val="Heading3"/>
         <w:rPr>
           <w:lang w:val="vi-VN"/>
         </w:rPr>
       </w:pPr>
-      <w:bookmarkStart w:id="47" w:name="_Toc420171882"/>
+      <w:bookmarkStart w:id="48" w:name="_Toc420171884"/>
       <w:r>
         <w:rPr>
           <w:lang w:val="vi-VN"/>
         </w:rPr>
-        <w:t>Admin Requirement</w:t>
-      </w:r>
-      <w:bookmarkEnd w:id="47"/>
-    </w:p>
-    <w:p>
-      <w:pPr>
-        <w:pStyle w:val="Heading2"/>
-        <w:rPr>
-          <w:lang w:val="vi-VN"/>
-        </w:rPr>
-      </w:pPr>
-      <w:bookmarkStart w:id="48" w:name="_Toc420171883"/>
-      <w:r>
-        <w:rPr>
-          <w:lang w:val="vi-VN"/>
-        </w:rPr>
-        <w:t>System Requirement Specification</w:t>
+        <w:t>External Interface Requirement</w:t>
       </w:r>
       <w:bookmarkEnd w:id="48"/>
-    </w:p>
-    <w:p>
-      <w:pPr>
-        <w:pStyle w:val="Heading3"/>
-        <w:rPr>
-          <w:lang w:val="vi-VN"/>
-        </w:rPr>
-      </w:pPr>
-      <w:bookmarkStart w:id="49" w:name="_Toc420171884"/>
-      <w:r>
-        <w:rPr>
-          <w:lang w:val="vi-VN"/>
-        </w:rPr>
-        <w:t>External Interface Requirement</w:t>
-      </w:r>
-      <w:bookmarkEnd w:id="49"/>
     </w:p>
     <w:p>
       <w:pPr>
@@ -19481,14 +19455,14 @@
           <w:lang w:val="vi-VN"/>
         </w:rPr>
       </w:pPr>
-      <w:bookmarkStart w:id="50" w:name="_Toc420171885"/>
+      <w:bookmarkStart w:id="49" w:name="_Toc420171885"/>
       <w:r>
         <w:rPr>
           <w:lang w:val="vi-VN"/>
         </w:rPr>
         <w:t>System Overview Use Case</w:t>
       </w:r>
-      <w:bookmarkEnd w:id="50"/>
+      <w:bookmarkEnd w:id="49"/>
     </w:p>
     <w:p>
       <w:pPr>
@@ -19665,11 +19639,10 @@
         <w:rPr>
           <w:rFonts w:eastAsia="Cambria"/>
           <w:noProof/>
-          <w:lang w:eastAsia="ja-JP"/>
         </w:rPr>
         <w:lastRenderedPageBreak/>
         <w:drawing>
-          <wp:inline distT="0" distB="0" distL="0" distR="0" wp14:anchorId="23E4D1A2" wp14:editId="1C4AF6EA">
+          <wp:inline distT="0" distB="0" distL="0" distR="0" wp14:anchorId="66DB12A6" wp14:editId="66DB12A7">
             <wp:extent cx="5324067" cy="8516680"/>
             <wp:effectExtent l="0" t="0" r="0" b="0"/>
             <wp:docPr id="1" name="Picture 1"/>
@@ -19722,7 +19695,7 @@
       <w:pPr>
         <w:pStyle w:val="Caption"/>
       </w:pPr>
-      <w:bookmarkStart w:id="51" w:name="_Toc419810032"/>
+      <w:bookmarkStart w:id="50" w:name="_Toc419810032"/>
       <w:r>
         <w:t xml:space="preserve">Figure </w:t>
       </w:r>
@@ -19747,7 +19720,7 @@
       <w:r>
         <w:t>: System Overview Use Case</w:t>
       </w:r>
-      <w:bookmarkEnd w:id="51"/>
+      <w:bookmarkEnd w:id="50"/>
     </w:p>
     <w:p>
       <w:pPr>
@@ -19756,7 +19729,7 @@
           <w:lang w:val="en-GB" w:eastAsia="ja-JP"/>
         </w:rPr>
       </w:pPr>
-      <w:bookmarkStart w:id="52" w:name="_Toc420171886"/>
+      <w:bookmarkStart w:id="51" w:name="_Toc420171886"/>
       <w:r>
         <w:rPr>
           <w:lang w:val="en-GB" w:eastAsia="ja-JP"/>
@@ -19764,7 +19737,7 @@
         <w:lastRenderedPageBreak/>
         <w:t>List of Use Case</w:t>
       </w:r>
-      <w:bookmarkEnd w:id="52"/>
+      <w:bookmarkEnd w:id="51"/>
     </w:p>
     <w:p>
       <w:pPr>
@@ -19778,96 +19751,64 @@
           <w:rFonts w:eastAsia="Cambria"/>
           <w:lang w:val="en-GB" w:eastAsia="ja-JP"/>
         </w:rPr>
-        <w:t xml:space="preserve">&lt;Đặc tả chi tiêt Use case </w:t>
-      </w:r>
-      <w:proofErr w:type="gramStart"/>
-      <w:r>
+        <w:t>&lt;Đặc tả chi tiêt Use case theo từng role&gt;</w:t>
+      </w:r>
+    </w:p>
+    <w:p>
+      <w:pPr>
         <w:rPr>
           <w:rFonts w:eastAsia="Cambria"/>
           <w:lang w:val="en-GB" w:eastAsia="ja-JP"/>
         </w:rPr>
-        <w:t>theo</w:t>
-      </w:r>
-      <w:proofErr w:type="gramEnd"/>
+      </w:pPr>
       <w:r>
         <w:rPr>
           <w:rFonts w:eastAsia="Cambria"/>
           <w:lang w:val="en-GB" w:eastAsia="ja-JP"/>
         </w:rPr>
-        <w:t xml:space="preserve"> từng role&gt;</w:t>
-      </w:r>
-    </w:p>
-    <w:p>
-      <w:pPr>
+        <w:t>Tách nhỏ thành phần usecase trong overview thành từng nhóm theo vai trò</w:t>
+      </w:r>
+      <w:r>
         <w:rPr>
           <w:rFonts w:eastAsia="Cambria"/>
           <w:lang w:val="en-GB" w:eastAsia="ja-JP"/>
         </w:rPr>
-      </w:pPr>
+        <w:t xml:space="preserve"> </w:t>
+      </w:r>
       <w:r>
         <w:rPr>
           <w:rFonts w:eastAsia="Cambria"/>
           <w:lang w:val="en-GB" w:eastAsia="ja-JP"/>
         </w:rPr>
-        <w:t xml:space="preserve">Tách nhỏ thành phần usecase trong overview thành từng nhóm </w:t>
-      </w:r>
-      <w:proofErr w:type="gramStart"/>
-      <w:r>
+        <w:t>actor trong hệ thống đã được phân tích</w:t>
+      </w:r>
+    </w:p>
+    <w:p>
+      <w:pPr>
         <w:rPr>
           <w:rFonts w:eastAsia="Cambria"/>
           <w:lang w:val="en-GB" w:eastAsia="ja-JP"/>
         </w:rPr>
-        <w:t>theo</w:t>
-      </w:r>
-      <w:proofErr w:type="gramEnd"/>
+      </w:pPr>
       <w:r>
         <w:rPr>
           <w:rFonts w:eastAsia="Cambria"/>
           <w:lang w:val="en-GB" w:eastAsia="ja-JP"/>
         </w:rPr>
-        <w:t xml:space="preserve"> vai trò</w:t>
-      </w:r>
-      <w:r>
-        <w:rPr>
-          <w:rFonts w:eastAsia="Cambria"/>
+        <w:t>Ví dụ</w:t>
+      </w:r>
+    </w:p>
+    <w:p>
+      <w:pPr>
+        <w:pStyle w:val="Heading4"/>
+        <w:rPr>
           <w:lang w:val="en-GB" w:eastAsia="ja-JP"/>
         </w:rPr>
-        <w:t xml:space="preserve"> </w:t>
-      </w:r>
-      <w:r>
-        <w:rPr>
-          <w:rFonts w:eastAsia="Cambria"/>
+      </w:pPr>
+      <w:r>
+        <w:rPr>
           <w:lang w:val="en-GB" w:eastAsia="ja-JP"/>
         </w:rPr>
-        <w:t>actor trong hệ thống đã được phân tích</w:t>
-      </w:r>
-    </w:p>
-    <w:p>
-      <w:pPr>
-        <w:rPr>
-          <w:rFonts w:eastAsia="Cambria"/>
-          <w:lang w:val="en-GB" w:eastAsia="ja-JP"/>
-        </w:rPr>
-      </w:pPr>
-      <w:r>
-        <w:rPr>
-          <w:rFonts w:eastAsia="Cambria"/>
-          <w:lang w:val="en-GB" w:eastAsia="ja-JP"/>
-        </w:rPr>
-        <w:t>Ví dụ</w:t>
-      </w:r>
-    </w:p>
-    <w:p>
-      <w:pPr>
-        <w:pStyle w:val="Heading4"/>
-        <w:rPr>
-          <w:lang w:val="en-GB" w:eastAsia="ja-JP"/>
-        </w:rPr>
-      </w:pPr>
-      <w:r>
-        <w:rPr>
-          <w:lang w:val="en-GB" w:eastAsia="ja-JP"/>
-        </w:rPr>
         <w:t>&lt;Guest&gt;Overview Use Case</w:t>
       </w:r>
     </w:p>
@@ -19879,10 +19820,9 @@
         <w:rPr>
           <w:rFonts w:eastAsia="Cambria"/>
           <w:noProof/>
-          <w:lang w:eastAsia="ja-JP"/>
         </w:rPr>
         <w:drawing>
-          <wp:inline distT="0" distB="0" distL="0" distR="0" wp14:anchorId="02EF384B" wp14:editId="2E4F3B16">
+          <wp:inline distT="0" distB="0" distL="0" distR="0" wp14:anchorId="66DB12A8" wp14:editId="66DB12A9">
             <wp:extent cx="5588635" cy="2956958"/>
             <wp:effectExtent l="0" t="0" r="0" b="0"/>
             <wp:docPr id="2" name="Picture 2"/>
@@ -19935,7 +19875,7 @@
       <w:pPr>
         <w:pStyle w:val="Caption"/>
       </w:pPr>
-      <w:bookmarkStart w:id="53" w:name="_Toc419810033"/>
+      <w:bookmarkStart w:id="52" w:name="_Toc419810033"/>
       <w:r>
         <w:t xml:space="preserve">Figure </w:t>
       </w:r>
@@ -19960,7 +19900,7 @@
       <w:r>
         <w:t>: &lt;Guest&gt; Overview Use Case</w:t>
       </w:r>
-      <w:bookmarkEnd w:id="53"/>
+      <w:bookmarkEnd w:id="52"/>
     </w:p>
     <w:p>
       <w:pPr>
@@ -20036,10 +19976,9 @@
         <w:rPr>
           <w:rFonts w:eastAsia="Cambria"/>
           <w:noProof/>
-          <w:lang w:eastAsia="ja-JP"/>
         </w:rPr>
         <w:drawing>
-          <wp:inline distT="0" distB="0" distL="0" distR="0" wp14:anchorId="309A8A6B" wp14:editId="33BD0A08">
+          <wp:inline distT="0" distB="0" distL="0" distR="0" wp14:anchorId="66DB12AA" wp14:editId="66DB12AB">
             <wp:extent cx="3912870" cy="1595120"/>
             <wp:effectExtent l="0" t="0" r="0" b="0"/>
             <wp:docPr id="3" name="Picture 3"/>
@@ -20092,7 +20031,7 @@
       <w:pPr>
         <w:pStyle w:val="Caption"/>
       </w:pPr>
-      <w:bookmarkStart w:id="54" w:name="_Toc419810034"/>
+      <w:bookmarkStart w:id="53" w:name="_Toc419810034"/>
       <w:r>
         <w:t xml:space="preserve">Figure </w:t>
       </w:r>
@@ -20117,7 +20056,7 @@
       <w:r>
         <w:t>: &lt;Guest&gt; Register</w:t>
       </w:r>
-      <w:bookmarkEnd w:id="54"/>
+      <w:bookmarkEnd w:id="53"/>
     </w:p>
     <w:p>
       <w:pPr>
@@ -20212,7 +20151,6 @@
               <w:rPr>
                 <w:rFonts w:ascii="Cambria" w:hAnsi="Cambria"/>
                 <w:b/>
-                <w:sz w:val="24"/>
                 <w:szCs w:val="24"/>
               </w:rPr>
             </w:pPr>
@@ -20220,7 +20158,6 @@
               <w:rPr>
                 <w:rFonts w:ascii="Cambria" w:hAnsi="Cambria"/>
                 <w:b/>
-                <w:sz w:val="24"/>
                 <w:szCs w:val="24"/>
               </w:rPr>
               <w:t xml:space="preserve">USE CASE – </w:t>
@@ -20244,7 +20181,6 @@
                   <w:rPr>
                     <w:rStyle w:val="PlaceholderText"/>
                     <w:rFonts w:ascii="Cambria" w:hAnsi="Cambria"/>
-                    <w:sz w:val="24"/>
                     <w:szCs w:val="24"/>
                   </w:rPr>
                   <w:t>Click here to enter text.</w:t>
@@ -20264,17 +20200,13 @@
             <w:pPr>
               <w:widowControl w:val="0"/>
               <w:rPr>
-                <w:rFonts w:ascii="Cambria" w:hAnsi="Cambria"/>
                 <w:b/>
-                <w:sz w:val="24"/>
                 <w:szCs w:val="24"/>
               </w:rPr>
             </w:pPr>
             <w:r>
               <w:rPr>
-                <w:rFonts w:ascii="Cambria" w:hAnsi="Cambria"/>
                 <w:b/>
-                <w:sz w:val="24"/>
                 <w:szCs w:val="24"/>
               </w:rPr>
               <w:t>Use Case No.</w:t>
@@ -20300,16 +20232,12 @@
                 <w:pPr>
                   <w:widowControl w:val="0"/>
                   <w:rPr>
-                    <w:rFonts w:ascii="Cambria" w:hAnsi="Cambria"/>
-                    <w:sz w:val="24"/>
                     <w:szCs w:val="24"/>
                   </w:rPr>
                 </w:pPr>
                 <w:r>
                   <w:rPr>
                     <w:rStyle w:val="PlaceholderText"/>
-                    <w:rFonts w:ascii="Cambria" w:hAnsi="Cambria"/>
-                    <w:sz w:val="24"/>
                     <w:szCs w:val="24"/>
                   </w:rPr>
                   <w:t>Click here to enter text.</w:t>
@@ -20327,15 +20255,11 @@
             <w:pPr>
               <w:widowControl w:val="0"/>
               <w:rPr>
-                <w:rFonts w:ascii="Cambria" w:hAnsi="Cambria"/>
-                <w:sz w:val="24"/>
                 <w:szCs w:val="24"/>
               </w:rPr>
             </w:pPr>
             <w:r>
               <w:rPr>
-                <w:rFonts w:ascii="Cambria" w:hAnsi="Cambria"/>
-                <w:sz w:val="24"/>
                 <w:szCs w:val="24"/>
               </w:rPr>
               <w:t>Use Case Version</w:t>
@@ -20361,16 +20285,12 @@
                 <w:pPr>
                   <w:widowControl w:val="0"/>
                   <w:rPr>
-                    <w:rFonts w:ascii="Cambria" w:hAnsi="Cambria"/>
-                    <w:sz w:val="24"/>
                     <w:szCs w:val="24"/>
                   </w:rPr>
                 </w:pPr>
                 <w:r>
                   <w:rPr>
                     <w:rStyle w:val="PlaceholderText"/>
-                    <w:rFonts w:ascii="Cambria" w:hAnsi="Cambria"/>
-                    <w:sz w:val="24"/>
                     <w:szCs w:val="24"/>
                   </w:rPr>
                   <w:t>Click here to enter text.</w:t>
@@ -20390,17 +20310,13 @@
             <w:pPr>
               <w:widowControl w:val="0"/>
               <w:rPr>
-                <w:rFonts w:ascii="Cambria" w:hAnsi="Cambria"/>
                 <w:b/>
-                <w:sz w:val="24"/>
                 <w:szCs w:val="24"/>
               </w:rPr>
             </w:pPr>
             <w:r>
               <w:rPr>
-                <w:rFonts w:ascii="Cambria" w:hAnsi="Cambria"/>
                 <w:b/>
-                <w:sz w:val="24"/>
                 <w:szCs w:val="24"/>
               </w:rPr>
               <w:t>Use Case Name</w:t>
@@ -20427,16 +20343,12 @@
                 <w:pPr>
                   <w:widowControl w:val="0"/>
                   <w:rPr>
-                    <w:rFonts w:ascii="Cambria" w:hAnsi="Cambria"/>
-                    <w:sz w:val="24"/>
                     <w:szCs w:val="24"/>
                   </w:rPr>
                 </w:pPr>
                 <w:r>
                   <w:rPr>
                     <w:rStyle w:val="PlaceholderText"/>
-                    <w:rFonts w:ascii="Cambria" w:hAnsi="Cambria"/>
-                    <w:sz w:val="24"/>
                     <w:szCs w:val="24"/>
                   </w:rPr>
                   <w:t>Click here to enter text.</w:t>
@@ -20456,17 +20368,13 @@
             <w:pPr>
               <w:widowControl w:val="0"/>
               <w:rPr>
-                <w:rFonts w:ascii="Cambria" w:hAnsi="Cambria"/>
                 <w:b/>
-                <w:sz w:val="24"/>
                 <w:szCs w:val="24"/>
               </w:rPr>
             </w:pPr>
             <w:r>
               <w:rPr>
-                <w:rFonts w:ascii="Cambria" w:hAnsi="Cambria"/>
                 <w:b/>
-                <w:sz w:val="24"/>
                 <w:szCs w:val="24"/>
               </w:rPr>
               <w:t>Author</w:t>
@@ -20497,15 +20405,11 @@
                 <w:pPr>
                   <w:widowControl w:val="0"/>
                   <w:rPr>
-                    <w:rFonts w:ascii="Cambria" w:hAnsi="Cambria"/>
-                    <w:sz w:val="24"/>
                     <w:szCs w:val="24"/>
                   </w:rPr>
                 </w:pPr>
                 <w:r>
                   <w:rPr>
-                    <w:rFonts w:ascii="Cambria" w:hAnsi="Cambria"/>
-                    <w:sz w:val="24"/>
                     <w:szCs w:val="24"/>
                   </w:rPr>
                   <w:t>DanQT</w:t>
@@ -20525,17 +20429,13 @@
             <w:pPr>
               <w:widowControl w:val="0"/>
               <w:rPr>
-                <w:rFonts w:ascii="Cambria" w:hAnsi="Cambria"/>
                 <w:b/>
-                <w:sz w:val="24"/>
                 <w:szCs w:val="24"/>
               </w:rPr>
             </w:pPr>
             <w:r>
               <w:rPr>
-                <w:rFonts w:ascii="Cambria" w:hAnsi="Cambria"/>
                 <w:b/>
-                <w:sz w:val="24"/>
                 <w:szCs w:val="24"/>
               </w:rPr>
               <w:t>Date</w:t>
@@ -20565,15 +20465,11 @@
                 <w:pPr>
                   <w:widowControl w:val="0"/>
                   <w:rPr>
-                    <w:rFonts w:ascii="Cambria" w:hAnsi="Cambria"/>
-                    <w:sz w:val="24"/>
                     <w:szCs w:val="24"/>
                   </w:rPr>
                 </w:pPr>
                 <w:r>
                   <w:rPr>
-                    <w:rFonts w:ascii="Cambria" w:hAnsi="Cambria"/>
-                    <w:sz w:val="24"/>
                     <w:szCs w:val="24"/>
                   </w:rPr>
                   <w:t>May 13, 2015</w:t>
@@ -20591,15 +20487,11 @@
             <w:pPr>
               <w:widowControl w:val="0"/>
               <w:rPr>
-                <w:rFonts w:ascii="Cambria" w:hAnsi="Cambria"/>
-                <w:sz w:val="24"/>
                 <w:szCs w:val="24"/>
               </w:rPr>
             </w:pPr>
             <w:r>
               <w:rPr>
-                <w:rFonts w:ascii="Cambria" w:hAnsi="Cambria"/>
-                <w:sz w:val="24"/>
                 <w:szCs w:val="24"/>
               </w:rPr>
               <w:t>Priority</w:t>
@@ -20628,15 +20520,11 @@
                 <w:pPr>
                   <w:widowControl w:val="0"/>
                   <w:rPr>
-                    <w:rFonts w:ascii="Cambria" w:hAnsi="Cambria"/>
-                    <w:sz w:val="24"/>
                     <w:szCs w:val="24"/>
                   </w:rPr>
                 </w:pPr>
                 <w:r>
                   <w:rPr>
-                    <w:rFonts w:ascii="Cambria" w:hAnsi="Cambria"/>
-                    <w:sz w:val="24"/>
                     <w:szCs w:val="24"/>
                   </w:rPr>
                   <w:t>High</w:t>
@@ -20656,24 +20544,18 @@
             <w:pPr>
               <w:widowControl w:val="0"/>
               <w:rPr>
-                <w:rFonts w:ascii="Cambria" w:hAnsi="Cambria"/>
-                <w:sz w:val="24"/>
                 <w:szCs w:val="24"/>
               </w:rPr>
             </w:pPr>
             <w:r>
               <w:rPr>
-                <w:rFonts w:ascii="Cambria" w:hAnsi="Cambria"/>
                 <w:b/>
-                <w:sz w:val="24"/>
                 <w:szCs w:val="24"/>
               </w:rPr>
               <w:t>Actor</w:t>
             </w:r>
             <w:r>
               <w:rPr>
-                <w:rFonts w:ascii="Cambria" w:hAnsi="Cambria"/>
-                <w:sz w:val="24"/>
                 <w:szCs w:val="24"/>
               </w:rPr>
               <w:t>:</w:t>
@@ -20695,14 +20577,12 @@
               <w:keepNext/>
               <w:spacing w:after="0" w:line="240" w:lineRule="auto"/>
               <w:rPr>
-                <w:rFonts w:ascii="Cambria" w:hAnsi="Cambria"/>
                 <w:sz w:val="24"/>
                 <w:szCs w:val="24"/>
               </w:rPr>
             </w:pPr>
             <w:r>
               <w:rPr>
-                <w:rFonts w:ascii="Cambria" w:hAnsi="Cambria"/>
                 <w:b/>
                 <w:sz w:val="24"/>
                 <w:szCs w:val="24"/>
@@ -20711,7 +20591,6 @@
             </w:r>
             <w:r>
               <w:rPr>
-                <w:rFonts w:ascii="Cambria" w:hAnsi="Cambria"/>
                 <w:sz w:val="24"/>
                 <w:szCs w:val="24"/>
               </w:rPr>
@@ -20732,24 +20611,18 @@
             <w:pPr>
               <w:keepNext/>
               <w:rPr>
-                <w:rFonts w:ascii="Cambria" w:hAnsi="Cambria"/>
-                <w:sz w:val="24"/>
                 <w:szCs w:val="24"/>
               </w:rPr>
             </w:pPr>
             <w:r>
               <w:rPr>
-                <w:rFonts w:ascii="Cambria" w:hAnsi="Cambria"/>
                 <w:b/>
-                <w:sz w:val="24"/>
                 <w:szCs w:val="24"/>
               </w:rPr>
               <w:t>Goal</w:t>
             </w:r>
             <w:r>
               <w:rPr>
-                <w:rFonts w:ascii="Cambria" w:hAnsi="Cambria"/>
-                <w:sz w:val="24"/>
                 <w:szCs w:val="24"/>
               </w:rPr>
               <w:t>:</w:t>
@@ -20769,24 +20642,18 @@
             <w:pPr>
               <w:keepNext/>
               <w:rPr>
-                <w:rFonts w:ascii="Cambria" w:hAnsi="Cambria"/>
-                <w:sz w:val="24"/>
                 <w:szCs w:val="24"/>
               </w:rPr>
             </w:pPr>
             <w:r>
               <w:rPr>
-                <w:rFonts w:ascii="Cambria" w:hAnsi="Cambria"/>
                 <w:b/>
-                <w:sz w:val="24"/>
                 <w:szCs w:val="24"/>
               </w:rPr>
               <w:t>Triggers</w:t>
             </w:r>
             <w:r>
               <w:rPr>
-                <w:rFonts w:ascii="Cambria" w:hAnsi="Cambria"/>
-                <w:sz w:val="24"/>
                 <w:szCs w:val="24"/>
               </w:rPr>
               <w:t>:</w:t>
@@ -20806,24 +20673,18 @@
             <w:pPr>
               <w:keepNext/>
               <w:rPr>
-                <w:rFonts w:ascii="Cambria" w:hAnsi="Cambria"/>
-                <w:sz w:val="24"/>
                 <w:szCs w:val="24"/>
               </w:rPr>
             </w:pPr>
             <w:r>
               <w:rPr>
-                <w:rFonts w:ascii="Cambria" w:hAnsi="Cambria"/>
                 <w:b/>
-                <w:sz w:val="24"/>
                 <w:szCs w:val="24"/>
               </w:rPr>
               <w:t>Preconditions</w:t>
             </w:r>
             <w:r>
               <w:rPr>
-                <w:rFonts w:ascii="Cambria" w:hAnsi="Cambria"/>
-                <w:sz w:val="24"/>
                 <w:szCs w:val="24"/>
               </w:rPr>
               <w:t>:</w:t>
@@ -20843,24 +20704,18 @@
             <w:pPr>
               <w:keepNext/>
               <w:rPr>
-                <w:rFonts w:ascii="Cambria" w:hAnsi="Cambria"/>
-                <w:sz w:val="24"/>
                 <w:szCs w:val="24"/>
               </w:rPr>
             </w:pPr>
             <w:r>
               <w:rPr>
-                <w:rFonts w:ascii="Cambria" w:hAnsi="Cambria"/>
                 <w:b/>
-                <w:sz w:val="24"/>
                 <w:szCs w:val="24"/>
               </w:rPr>
               <w:t>Post Conditions</w:t>
             </w:r>
             <w:r>
               <w:rPr>
-                <w:rFonts w:ascii="Cambria" w:hAnsi="Cambria"/>
-                <w:sz w:val="24"/>
                 <w:szCs w:val="24"/>
               </w:rPr>
               <w:t>:</w:t>
@@ -20880,24 +20735,18 @@
             <w:pPr>
               <w:keepNext/>
               <w:rPr>
-                <w:rFonts w:ascii="Cambria" w:hAnsi="Cambria"/>
-                <w:sz w:val="24"/>
                 <w:szCs w:val="24"/>
               </w:rPr>
             </w:pPr>
             <w:r>
               <w:rPr>
-                <w:rFonts w:ascii="Cambria" w:hAnsi="Cambria"/>
                 <w:b/>
-                <w:sz w:val="24"/>
                 <w:szCs w:val="24"/>
               </w:rPr>
               <w:t>Main Success Scenario</w:t>
             </w:r>
             <w:r>
               <w:rPr>
-                <w:rFonts w:ascii="Cambria" w:hAnsi="Cambria"/>
-                <w:sz w:val="24"/>
                 <w:szCs w:val="24"/>
               </w:rPr>
               <w:t>:</w:t>
@@ -20928,15 +20777,11 @@
                     <w:widowControl w:val="0"/>
                     <w:jc w:val="center"/>
                     <w:rPr>
-                      <w:rFonts w:ascii="Cambria" w:hAnsi="Cambria"/>
-                      <w:sz w:val="24"/>
                       <w:szCs w:val="24"/>
                     </w:rPr>
                   </w:pPr>
                   <w:r>
                     <w:rPr>
-                      <w:rFonts w:ascii="Cambria" w:hAnsi="Cambria"/>
-                      <w:sz w:val="24"/>
                       <w:szCs w:val="24"/>
                     </w:rPr>
                     <w:t>Step</w:t>
@@ -20953,15 +20798,11 @@
                     <w:widowControl w:val="0"/>
                     <w:jc w:val="center"/>
                     <w:rPr>
-                      <w:rFonts w:ascii="Cambria" w:hAnsi="Cambria"/>
-                      <w:sz w:val="24"/>
                       <w:szCs w:val="24"/>
                     </w:rPr>
                   </w:pPr>
                   <w:r>
                     <w:rPr>
-                      <w:rFonts w:ascii="Cambria" w:hAnsi="Cambria"/>
-                      <w:sz w:val="24"/>
                       <w:szCs w:val="24"/>
                     </w:rPr>
                     <w:t>Actor Action</w:t>
@@ -20978,15 +20819,11 @@
                     <w:widowControl w:val="0"/>
                     <w:jc w:val="center"/>
                     <w:rPr>
-                      <w:rFonts w:ascii="Cambria" w:hAnsi="Cambria"/>
-                      <w:sz w:val="24"/>
                       <w:szCs w:val="24"/>
                     </w:rPr>
                   </w:pPr>
                   <w:r>
                     <w:rPr>
-                      <w:rFonts w:ascii="Cambria" w:hAnsi="Cambria"/>
-                      <w:sz w:val="24"/>
                       <w:szCs w:val="24"/>
                     </w:rPr>
                     <w:t>System Response</w:t>
@@ -21003,19 +20840,7 @@
                   <w:tcW w:w="985" w:type="dxa"/>
                 </w:tcPr>
                 <w:p>
-                  <w:pPr>
-                    <w:pStyle w:val="NormalWeb"/>
-                    <w:widowControl w:val="0"/>
-                    <w:spacing w:before="0" w:beforeAutospacing="0" w:after="0" w:afterAutospacing="0"/>
-                    <w:jc w:val="right"/>
-                    <w:rPr>
-                      <w:lang w:eastAsia="ja-JP"/>
-                    </w:rPr>
-                  </w:pPr>
                   <w:r>
-                    <w:rPr>
-                      <w:lang w:eastAsia="ja-JP"/>
-                    </w:rPr>
                     <w:t>1</w:t>
                   </w:r>
                 </w:p>
@@ -21024,31 +20849,13 @@
                 <w:tcPr>
                   <w:tcW w:w="3240" w:type="dxa"/>
                 </w:tcPr>
-                <w:p>
-                  <w:pPr>
-                    <w:widowControl w:val="0"/>
-                    <w:rPr>
-                      <w:rFonts w:ascii="Cambria" w:hAnsi="Cambria"/>
-                      <w:sz w:val="24"/>
-                      <w:szCs w:val="24"/>
-                    </w:rPr>
-                  </w:pPr>
-                </w:p>
+                <w:p/>
               </w:tc>
               <w:tc>
                 <w:tcPr>
                   <w:tcW w:w="4548" w:type="dxa"/>
                 </w:tcPr>
-                <w:p>
-                  <w:pPr>
-                    <w:widowControl w:val="0"/>
-                    <w:rPr>
-                      <w:rFonts w:ascii="Cambria" w:hAnsi="Cambria"/>
-                      <w:sz w:val="24"/>
-                      <w:szCs w:val="24"/>
-                    </w:rPr>
-                  </w:pPr>
-                </w:p>
+                <w:p/>
               </w:tc>
             </w:tr>
             <w:tr>
@@ -21060,54 +20867,24 @@
                   <w:tcW w:w="985" w:type="dxa"/>
                 </w:tcPr>
                 <w:p>
-                  <w:pPr>
-                    <w:widowControl w:val="0"/>
-                    <w:jc w:val="right"/>
-                    <w:rPr>
-                      <w:rFonts w:ascii="Cambria" w:hAnsi="Cambria"/>
-                      <w:sz w:val="24"/>
-                      <w:szCs w:val="24"/>
-                    </w:rPr>
-                  </w:pPr>
                   <w:r>
-                    <w:rPr>
-                      <w:rFonts w:ascii="Cambria" w:hAnsi="Cambria"/>
-                      <w:sz w:val="24"/>
-                      <w:szCs w:val="24"/>
-                    </w:rPr>
                     <w:t>2</w:t>
                   </w:r>
+                  <w:bookmarkStart w:id="54" w:name="_GoBack"/>
+                  <w:bookmarkEnd w:id="54"/>
                 </w:p>
               </w:tc>
               <w:tc>
                 <w:tcPr>
                   <w:tcW w:w="3240" w:type="dxa"/>
                 </w:tcPr>
-                <w:p>
-                  <w:pPr>
-                    <w:widowControl w:val="0"/>
-                    <w:rPr>
-                      <w:rFonts w:ascii="Cambria" w:hAnsi="Cambria"/>
-                      <w:sz w:val="24"/>
-                      <w:szCs w:val="24"/>
-                    </w:rPr>
-                  </w:pPr>
-                </w:p>
+                <w:p/>
               </w:tc>
               <w:tc>
                 <w:tcPr>
                   <w:tcW w:w="4548" w:type="dxa"/>
                 </w:tcPr>
-                <w:p>
-                  <w:pPr>
-                    <w:widowControl w:val="0"/>
-                    <w:rPr>
-                      <w:rFonts w:ascii="Cambria" w:hAnsi="Cambria"/>
-                      <w:sz w:val="24"/>
-                      <w:szCs w:val="24"/>
-                    </w:rPr>
-                  </w:pPr>
-                </w:p>
+                <w:p/>
               </w:tc>
             </w:tr>
           </w:tbl>
@@ -21115,8 +20892,6 @@
             <w:pPr>
               <w:widowControl w:val="0"/>
               <w:rPr>
-                <w:rFonts w:ascii="Cambria" w:hAnsi="Cambria"/>
-                <w:sz w:val="24"/>
                 <w:szCs w:val="24"/>
               </w:rPr>
             </w:pPr>
@@ -21125,24 +20900,18 @@
             <w:pPr>
               <w:keepNext/>
               <w:rPr>
-                <w:rFonts w:ascii="Cambria" w:hAnsi="Cambria"/>
-                <w:sz w:val="24"/>
                 <w:szCs w:val="24"/>
               </w:rPr>
             </w:pPr>
             <w:r>
               <w:rPr>
-                <w:rFonts w:ascii="Cambria" w:hAnsi="Cambria"/>
                 <w:b/>
-                <w:sz w:val="24"/>
                 <w:szCs w:val="24"/>
               </w:rPr>
               <w:t>Alternative Scenario</w:t>
             </w:r>
             <w:r>
               <w:rPr>
-                <w:rFonts w:ascii="Cambria" w:hAnsi="Cambria"/>
-                <w:sz w:val="24"/>
                 <w:szCs w:val="24"/>
               </w:rPr>
               <w:t>:</w:t>
@@ -21173,15 +20942,11 @@
                     <w:widowControl w:val="0"/>
                     <w:jc w:val="center"/>
                     <w:rPr>
-                      <w:rFonts w:ascii="Cambria" w:hAnsi="Cambria"/>
-                      <w:sz w:val="24"/>
                       <w:szCs w:val="24"/>
                     </w:rPr>
                   </w:pPr>
                   <w:r>
                     <w:rPr>
-                      <w:rFonts w:ascii="Cambria" w:hAnsi="Cambria"/>
-                      <w:sz w:val="24"/>
                       <w:szCs w:val="24"/>
                     </w:rPr>
                     <w:t>No</w:t>
@@ -21198,15 +20963,11 @@
                     <w:widowControl w:val="0"/>
                     <w:jc w:val="center"/>
                     <w:rPr>
-                      <w:rFonts w:ascii="Cambria" w:hAnsi="Cambria"/>
-                      <w:sz w:val="24"/>
                       <w:szCs w:val="24"/>
                     </w:rPr>
                   </w:pPr>
                   <w:r>
                     <w:rPr>
-                      <w:rFonts w:ascii="Cambria" w:hAnsi="Cambria"/>
-                      <w:sz w:val="24"/>
                       <w:szCs w:val="24"/>
                     </w:rPr>
                     <w:t>Actor Action</w:t>
@@ -21223,15 +20984,11 @@
                     <w:widowControl w:val="0"/>
                     <w:jc w:val="center"/>
                     <w:rPr>
-                      <w:rFonts w:ascii="Cambria" w:hAnsi="Cambria"/>
-                      <w:sz w:val="24"/>
                       <w:szCs w:val="24"/>
                     </w:rPr>
                   </w:pPr>
                   <w:r>
                     <w:rPr>
-                      <w:rFonts w:ascii="Cambria" w:hAnsi="Cambria"/>
-                      <w:sz w:val="24"/>
                       <w:szCs w:val="24"/>
                     </w:rPr>
                     <w:t>System Response</w:t>
@@ -21248,21 +21005,7 @@
                   <w:tcW w:w="985" w:type="dxa"/>
                 </w:tcPr>
                 <w:p>
-                  <w:pPr>
-                    <w:widowControl w:val="0"/>
-                    <w:jc w:val="right"/>
-                    <w:rPr>
-                      <w:rFonts w:ascii="Cambria" w:hAnsi="Cambria"/>
-                      <w:sz w:val="24"/>
-                      <w:szCs w:val="24"/>
-                    </w:rPr>
-                  </w:pPr>
                   <w:r>
-                    <w:rPr>
-                      <w:rFonts w:ascii="Cambria" w:hAnsi="Cambria"/>
-                      <w:sz w:val="24"/>
-                      <w:szCs w:val="24"/>
-                    </w:rPr>
                     <w:t>1</w:t>
                   </w:r>
                 </w:p>
@@ -21271,31 +21014,13 @@
                 <w:tcPr>
                   <w:tcW w:w="3240" w:type="dxa"/>
                 </w:tcPr>
-                <w:p>
-                  <w:pPr>
-                    <w:widowControl w:val="0"/>
-                    <w:rPr>
-                      <w:rFonts w:ascii="Cambria" w:hAnsi="Cambria"/>
-                      <w:sz w:val="24"/>
-                      <w:szCs w:val="24"/>
-                    </w:rPr>
-                  </w:pPr>
-                </w:p>
+                <w:p/>
               </w:tc>
               <w:tc>
                 <w:tcPr>
                   <w:tcW w:w="4548" w:type="dxa"/>
                 </w:tcPr>
-                <w:p>
-                  <w:pPr>
-                    <w:widowControl w:val="0"/>
-                    <w:rPr>
-                      <w:rFonts w:ascii="Cambria" w:hAnsi="Cambria"/>
-                      <w:sz w:val="24"/>
-                      <w:szCs w:val="24"/>
-                    </w:rPr>
-                  </w:pPr>
-                </w:p>
+                <w:p/>
               </w:tc>
             </w:tr>
           </w:tbl>
@@ -21303,8 +21028,6 @@
             <w:pPr>
               <w:widowControl w:val="0"/>
               <w:rPr>
-                <w:rFonts w:ascii="Cambria" w:hAnsi="Cambria"/>
-                <w:sz w:val="24"/>
                 <w:szCs w:val="24"/>
               </w:rPr>
             </w:pPr>
@@ -21313,25 +21036,18 @@
             <w:pPr>
               <w:keepNext/>
               <w:rPr>
-                <w:rFonts w:ascii="Cambria" w:hAnsi="Cambria"/>
-                <w:sz w:val="24"/>
                 <w:szCs w:val="24"/>
               </w:rPr>
             </w:pPr>
             <w:r>
               <w:rPr>
-                <w:rFonts w:ascii="Cambria" w:hAnsi="Cambria"/>
                 <w:b/>
-                <w:sz w:val="24"/>
                 <w:szCs w:val="24"/>
               </w:rPr>
-              <w:lastRenderedPageBreak/>
               <w:t>Exceptions</w:t>
             </w:r>
             <w:r>
               <w:rPr>
-                <w:rFonts w:ascii="Cambria" w:hAnsi="Cambria"/>
-                <w:sz w:val="24"/>
                 <w:szCs w:val="24"/>
               </w:rPr>
               <w:t>:</w:t>
@@ -21362,15 +21078,11 @@
                     <w:widowControl w:val="0"/>
                     <w:jc w:val="center"/>
                     <w:rPr>
-                      <w:rFonts w:ascii="Cambria" w:hAnsi="Cambria"/>
-                      <w:sz w:val="24"/>
                       <w:szCs w:val="24"/>
                     </w:rPr>
                   </w:pPr>
                   <w:r>
                     <w:rPr>
-                      <w:rFonts w:ascii="Cambria" w:hAnsi="Cambria"/>
-                      <w:sz w:val="24"/>
                       <w:szCs w:val="24"/>
                     </w:rPr>
                     <w:t>No</w:t>
@@ -21387,15 +21099,11 @@
                     <w:widowControl w:val="0"/>
                     <w:jc w:val="center"/>
                     <w:rPr>
-                      <w:rFonts w:ascii="Cambria" w:hAnsi="Cambria"/>
-                      <w:sz w:val="24"/>
                       <w:szCs w:val="24"/>
                     </w:rPr>
                   </w:pPr>
                   <w:r>
                     <w:rPr>
-                      <w:rFonts w:ascii="Cambria" w:hAnsi="Cambria"/>
-                      <w:sz w:val="24"/>
                       <w:szCs w:val="24"/>
                     </w:rPr>
                     <w:t>Actor Action</w:t>
@@ -21412,15 +21120,11 @@
                     <w:widowControl w:val="0"/>
                     <w:jc w:val="center"/>
                     <w:rPr>
-                      <w:rFonts w:ascii="Cambria" w:hAnsi="Cambria"/>
-                      <w:sz w:val="24"/>
                       <w:szCs w:val="24"/>
                     </w:rPr>
                   </w:pPr>
                   <w:r>
                     <w:rPr>
-                      <w:rFonts w:ascii="Cambria" w:hAnsi="Cambria"/>
-                      <w:sz w:val="24"/>
                       <w:szCs w:val="24"/>
                     </w:rPr>
                     <w:t>System Response</w:t>
@@ -21437,21 +21141,7 @@
                   <w:tcW w:w="985" w:type="dxa"/>
                 </w:tcPr>
                 <w:p>
-                  <w:pPr>
-                    <w:widowControl w:val="0"/>
-                    <w:jc w:val="right"/>
-                    <w:rPr>
-                      <w:rFonts w:ascii="Cambria" w:hAnsi="Cambria"/>
-                      <w:sz w:val="24"/>
-                      <w:szCs w:val="24"/>
-                    </w:rPr>
-                  </w:pPr>
                   <w:r>
-                    <w:rPr>
-                      <w:rFonts w:ascii="Cambria" w:hAnsi="Cambria"/>
-                      <w:sz w:val="24"/>
-                      <w:szCs w:val="24"/>
-                    </w:rPr>
                     <w:t>1</w:t>
                   </w:r>
                 </w:p>
@@ -21460,31 +21150,13 @@
                 <w:tcPr>
                   <w:tcW w:w="3240" w:type="dxa"/>
                 </w:tcPr>
-                <w:p>
-                  <w:pPr>
-                    <w:widowControl w:val="0"/>
-                    <w:rPr>
-                      <w:rFonts w:ascii="Cambria" w:hAnsi="Cambria"/>
-                      <w:sz w:val="24"/>
-                      <w:szCs w:val="24"/>
-                    </w:rPr>
-                  </w:pPr>
-                </w:p>
+                <w:p/>
               </w:tc>
               <w:tc>
                 <w:tcPr>
                   <w:tcW w:w="4548" w:type="dxa"/>
                 </w:tcPr>
-                <w:p>
-                  <w:pPr>
-                    <w:widowControl w:val="0"/>
-                    <w:rPr>
-                      <w:rFonts w:ascii="Cambria" w:hAnsi="Cambria"/>
-                      <w:sz w:val="24"/>
-                      <w:szCs w:val="24"/>
-                    </w:rPr>
-                  </w:pPr>
-                </w:p>
+                <w:p/>
               </w:tc>
             </w:tr>
           </w:tbl>
@@ -21492,8 +21164,6 @@
             <w:pPr>
               <w:widowControl w:val="0"/>
               <w:rPr>
-                <w:rFonts w:ascii="Cambria" w:hAnsi="Cambria"/>
-                <w:sz w:val="24"/>
                 <w:szCs w:val="24"/>
               </w:rPr>
             </w:pPr>
@@ -21502,24 +21172,18 @@
             <w:pPr>
               <w:keepNext/>
               <w:rPr>
-                <w:rFonts w:ascii="Cambria" w:hAnsi="Cambria"/>
-                <w:sz w:val="24"/>
                 <w:szCs w:val="24"/>
               </w:rPr>
             </w:pPr>
             <w:r>
               <w:rPr>
-                <w:rFonts w:ascii="Cambria" w:hAnsi="Cambria"/>
                 <w:b/>
-                <w:sz w:val="24"/>
                 <w:szCs w:val="24"/>
               </w:rPr>
               <w:t>Relationships</w:t>
             </w:r>
             <w:r>
               <w:rPr>
-                <w:rFonts w:ascii="Cambria" w:hAnsi="Cambria"/>
-                <w:sz w:val="24"/>
                 <w:szCs w:val="24"/>
               </w:rPr>
               <w:t>:</w:t>
@@ -21555,24 +21219,18 @@
             <w:pPr>
               <w:keepNext/>
               <w:rPr>
-                <w:rFonts w:ascii="Cambria" w:hAnsi="Cambria"/>
-                <w:sz w:val="24"/>
                 <w:szCs w:val="24"/>
               </w:rPr>
             </w:pPr>
             <w:r>
               <w:rPr>
-                <w:rFonts w:ascii="Cambria" w:hAnsi="Cambria"/>
                 <w:b/>
-                <w:sz w:val="24"/>
                 <w:szCs w:val="24"/>
               </w:rPr>
               <w:t>Business Rules</w:t>
             </w:r>
             <w:r>
               <w:rPr>
-                <w:rFonts w:ascii="Cambria" w:hAnsi="Cambria"/>
-                <w:sz w:val="24"/>
                 <w:szCs w:val="24"/>
               </w:rPr>
               <w:t>:</w:t>
@@ -21637,22 +21295,29 @@
           <w:lang w:val="en-GB" w:eastAsia="ja-JP"/>
         </w:rPr>
       </w:pPr>
-      <w:proofErr w:type="gramStart"/>
       <w:r>
         <w:rPr>
           <w:rFonts w:eastAsia="Cambria"/>
           <w:lang w:val="en-GB" w:eastAsia="ja-JP"/>
         </w:rPr>
-        <w:t>có</w:t>
-      </w:r>
-      <w:proofErr w:type="gramEnd"/>
-      <w:r>
-        <w:rPr>
-          <w:rFonts w:eastAsia="Cambria"/>
+        <w:t>có định lượng như thế nào&gt;</w:t>
+      </w:r>
+    </w:p>
+    <w:p>
+      <w:pPr>
+        <w:pStyle w:val="Heading3"/>
+        <w:rPr>
           <w:lang w:val="en-GB" w:eastAsia="ja-JP"/>
         </w:rPr>
-        <w:t xml:space="preserve"> định lượng như thế nào&gt;</w:t>
-      </w:r>
+      </w:pPr>
+      <w:bookmarkStart w:id="56" w:name="_Toc420171888"/>
+      <w:r>
+        <w:rPr>
+          <w:lang w:val="en-GB" w:eastAsia="ja-JP"/>
+        </w:rPr>
+        <w:t>Usability</w:t>
+      </w:r>
+      <w:bookmarkEnd w:id="56"/>
     </w:p>
     <w:p>
       <w:pPr>
@@ -21661,14 +21326,14 @@
           <w:lang w:val="en-GB" w:eastAsia="ja-JP"/>
         </w:rPr>
       </w:pPr>
-      <w:bookmarkStart w:id="56" w:name="_Toc420171888"/>
+      <w:bookmarkStart w:id="57" w:name="_Toc420171889"/>
       <w:r>
         <w:rPr>
           <w:lang w:val="en-GB" w:eastAsia="ja-JP"/>
         </w:rPr>
-        <w:t>Usability</w:t>
-      </w:r>
-      <w:bookmarkEnd w:id="56"/>
+        <w:t>Reliability</w:t>
+      </w:r>
+      <w:bookmarkEnd w:id="57"/>
     </w:p>
     <w:p>
       <w:pPr>
@@ -21677,14 +21342,14 @@
           <w:lang w:val="en-GB" w:eastAsia="ja-JP"/>
         </w:rPr>
       </w:pPr>
-      <w:bookmarkStart w:id="57" w:name="_Toc420171889"/>
+      <w:bookmarkStart w:id="58" w:name="_Toc420171890"/>
       <w:r>
         <w:rPr>
           <w:lang w:val="en-GB" w:eastAsia="ja-JP"/>
         </w:rPr>
-        <w:t>Reliability</w:t>
-      </w:r>
-      <w:bookmarkEnd w:id="57"/>
+        <w:t>Availability</w:t>
+      </w:r>
+      <w:bookmarkEnd w:id="58"/>
     </w:p>
     <w:p>
       <w:pPr>
@@ -21693,14 +21358,14 @@
           <w:lang w:val="en-GB" w:eastAsia="ja-JP"/>
         </w:rPr>
       </w:pPr>
-      <w:bookmarkStart w:id="58" w:name="_Toc420171890"/>
+      <w:bookmarkStart w:id="59" w:name="_Toc420171891"/>
       <w:r>
         <w:rPr>
           <w:lang w:val="en-GB" w:eastAsia="ja-JP"/>
         </w:rPr>
-        <w:t>Availability</w:t>
-      </w:r>
-      <w:bookmarkEnd w:id="58"/>
+        <w:t>Security</w:t>
+      </w:r>
+      <w:bookmarkEnd w:id="59"/>
     </w:p>
     <w:p>
       <w:pPr>
@@ -21709,14 +21374,14 @@
           <w:lang w:val="en-GB" w:eastAsia="ja-JP"/>
         </w:rPr>
       </w:pPr>
-      <w:bookmarkStart w:id="59" w:name="_Toc420171891"/>
+      <w:bookmarkStart w:id="60" w:name="_Toc420171892"/>
       <w:r>
         <w:rPr>
           <w:lang w:val="en-GB" w:eastAsia="ja-JP"/>
         </w:rPr>
-        <w:t>Security</w:t>
-      </w:r>
-      <w:bookmarkEnd w:id="59"/>
+        <w:t>Maintainability</w:t>
+      </w:r>
+      <w:bookmarkEnd w:id="60"/>
     </w:p>
     <w:p>
       <w:pPr>
@@ -21725,14 +21390,14 @@
           <w:lang w:val="en-GB" w:eastAsia="ja-JP"/>
         </w:rPr>
       </w:pPr>
-      <w:bookmarkStart w:id="60" w:name="_Toc420171892"/>
+      <w:bookmarkStart w:id="61" w:name="_Toc420171893"/>
       <w:r>
         <w:rPr>
           <w:lang w:val="en-GB" w:eastAsia="ja-JP"/>
         </w:rPr>
-        <w:t>Maintainability</w:t>
-      </w:r>
-      <w:bookmarkEnd w:id="60"/>
+        <w:t>Portability</w:t>
+      </w:r>
+      <w:bookmarkEnd w:id="61"/>
     </w:p>
     <w:p>
       <w:pPr>
@@ -21741,88 +21406,73 @@
           <w:lang w:val="en-GB" w:eastAsia="ja-JP"/>
         </w:rPr>
       </w:pPr>
-      <w:bookmarkStart w:id="61" w:name="_Toc420171893"/>
+      <w:bookmarkStart w:id="62" w:name="_Toc420171894"/>
       <w:r>
         <w:rPr>
           <w:lang w:val="en-GB" w:eastAsia="ja-JP"/>
         </w:rPr>
-        <w:t>Portability</w:t>
-      </w:r>
-      <w:bookmarkEnd w:id="61"/>
-    </w:p>
-    <w:p>
-      <w:pPr>
-        <w:pStyle w:val="Heading3"/>
+        <w:t>Performance</w:t>
+      </w:r>
+      <w:bookmarkEnd w:id="62"/>
+    </w:p>
+    <w:p>
+      <w:pPr>
+        <w:pStyle w:val="Heading2"/>
         <w:rPr>
           <w:lang w:val="en-GB" w:eastAsia="ja-JP"/>
         </w:rPr>
       </w:pPr>
-      <w:bookmarkStart w:id="62" w:name="_Toc420171894"/>
+      <w:bookmarkStart w:id="63" w:name="_Toc420171895"/>
       <w:r>
         <w:rPr>
           <w:lang w:val="en-GB" w:eastAsia="ja-JP"/>
         </w:rPr>
-        <w:t>Performance</w:t>
-      </w:r>
-      <w:bookmarkEnd w:id="62"/>
-    </w:p>
-    <w:p>
-      <w:pPr>
-        <w:pStyle w:val="Heading2"/>
-        <w:rPr>
+        <w:t>Conceptual Diagram</w:t>
+      </w:r>
+      <w:bookmarkEnd w:id="63"/>
+    </w:p>
+    <w:p>
+      <w:pPr>
+        <w:rPr>
+          <w:rFonts w:eastAsia="Cambria"/>
           <w:lang w:val="en-GB" w:eastAsia="ja-JP"/>
         </w:rPr>
       </w:pPr>
-      <w:bookmarkStart w:id="63" w:name="_Toc420171895"/>
-      <w:r>
-        <w:rPr>
+      <w:r>
+        <w:rPr>
+          <w:rFonts w:eastAsia="Cambria"/>
           <w:lang w:val="en-GB" w:eastAsia="ja-JP"/>
         </w:rPr>
-        <w:t>Conceptual Diagram</w:t>
-      </w:r>
-      <w:bookmarkEnd w:id="63"/>
-    </w:p>
-    <w:p>
-      <w:pPr>
+        <w:t>&lt;Hình mô tả về conceptual diagram của nhóm: chú ý chỉ sử dụng một tập kí</w:t>
+      </w:r>
+      <w:r>
         <w:rPr>
           <w:rFonts w:eastAsia="Cambria"/>
           <w:lang w:val="en-GB" w:eastAsia="ja-JP"/>
         </w:rPr>
-      </w:pPr>
+        <w:t xml:space="preserve"> </w:t>
+      </w:r>
       <w:r>
         <w:rPr>
           <w:rFonts w:eastAsia="Cambria"/>
           <w:lang w:val="en-GB" w:eastAsia="ja-JP"/>
         </w:rPr>
-        <w:t>&lt;Hình mô tả về conceptual diagram của nhóm: chú ý chỉ sử dụng một tập kí</w:t>
-      </w:r>
-      <w:r>
+        <w:t>hiệu và cần tham khảo mô tả tập kí hiệu để sử dụng cho chính xác.&gt;</w:t>
+      </w:r>
+    </w:p>
+    <w:p>
+      <w:pPr>
         <w:rPr>
           <w:rFonts w:eastAsia="Cambria"/>
           <w:lang w:val="en-GB" w:eastAsia="ja-JP"/>
         </w:rPr>
-        <w:t xml:space="preserve"> </w:t>
-      </w:r>
+      </w:pPr>
       <w:r>
         <w:rPr>
           <w:rFonts w:eastAsia="Cambria"/>
           <w:lang w:val="en-GB" w:eastAsia="ja-JP"/>
         </w:rPr>
-        <w:t>hiệu và cần tham khảo mô tả tập kí hiệu để sử dụng cho chính xác.&gt;</w:t>
-      </w:r>
-    </w:p>
-    <w:p>
-      <w:pPr>
-        <w:rPr>
-          <w:rFonts w:eastAsia="Cambria"/>
-          <w:lang w:val="en-GB" w:eastAsia="ja-JP"/>
-        </w:rPr>
-      </w:pPr>
-      <w:r>
-        <w:rPr>
-          <w:rFonts w:eastAsia="Cambria"/>
-          <w:lang w:val="en-GB" w:eastAsia="ja-JP"/>
-        </w:rPr>
+        <w:lastRenderedPageBreak/>
         <w:t>Các Diagram cần lớn rõ ràng, phải dàn trang cho phù hợp và nên dùng trang</w:t>
       </w:r>
       <w:r>
@@ -21874,7 +21524,6 @@
                 <w:rFonts w:eastAsia="Cambria"/>
                 <w:lang w:val="en-GB" w:eastAsia="ja-JP"/>
               </w:rPr>
-              <w:lastRenderedPageBreak/>
               <w:t>Entity Data dictionary: describe content of all entities</w:t>
             </w:r>
           </w:p>
@@ -22292,48 +21941,20 @@
         <w:rPr>
           <w:rFonts w:eastAsia="Cambria"/>
         </w:rPr>
-        <w:t xml:space="preserve">của dự </w:t>
-      </w:r>
-      <w:proofErr w:type="gramStart"/>
-      <w:r>
-        <w:rPr>
-          <w:rFonts w:eastAsia="Cambria"/>
-        </w:rPr>
-        <w:t>án</w:t>
-      </w:r>
-      <w:proofErr w:type="gramEnd"/>
-      <w:r>
-        <w:rPr>
-          <w:rFonts w:eastAsia="Cambria"/>
-        </w:rPr>
-        <w:t xml:space="preserve"> đang thực hiện.&gt;</w:t>
-      </w:r>
-    </w:p>
-    <w:p>
-      <w:pPr>
-        <w:rPr>
-          <w:rFonts w:eastAsia="Cambria"/>
-        </w:rPr>
-      </w:pPr>
-      <w:r>
-        <w:rPr>
-          <w:rFonts w:eastAsia="Cambria"/>
-        </w:rPr>
-        <w:t xml:space="preserve">&lt;Mô tả các thành phần của kiến trúc </w:t>
-      </w:r>
-      <w:proofErr w:type="gramStart"/>
-      <w:r>
-        <w:rPr>
-          <w:rFonts w:eastAsia="Cambria"/>
-        </w:rPr>
-        <w:t>theo</w:t>
-      </w:r>
-      <w:proofErr w:type="gramEnd"/>
-      <w:r>
-        <w:rPr>
-          <w:rFonts w:eastAsia="Cambria"/>
-        </w:rPr>
-        <w:t xml:space="preserve"> dạng bảng, và sự tương tác giữa các</w:t>
+        <w:t>của dự án đang thực hiện.&gt;</w:t>
+      </w:r>
+    </w:p>
+    <w:p>
+      <w:pPr>
+        <w:rPr>
+          <w:rFonts w:eastAsia="Cambria"/>
+        </w:rPr>
+      </w:pPr>
+      <w:r>
+        <w:rPr>
+          <w:rFonts w:eastAsia="Cambria"/>
+        </w:rPr>
+        <w:t>&lt;Mô tả các thành phần của kiến trúc theo dạng bảng, và sự tương tác giữa các</w:t>
       </w:r>
       <w:r>
         <w:rPr>
@@ -22384,21 +22005,7 @@
         <w:rPr>
           <w:rFonts w:eastAsia="Cambria"/>
         </w:rPr>
-        <w:t xml:space="preserve">Nếu ứng dụng làm web và mobile thì việc đặc tả </w:t>
-      </w:r>
-      <w:proofErr w:type="gramStart"/>
-      <w:r>
-        <w:rPr>
-          <w:rFonts w:eastAsia="Cambria"/>
-        </w:rPr>
-        <w:t>theo</w:t>
-      </w:r>
-      <w:proofErr w:type="gramEnd"/>
-      <w:r>
-        <w:rPr>
-          <w:rFonts w:eastAsia="Cambria"/>
-        </w:rPr>
-        <w:t xml:space="preserve"> mục 2.1 và 2.2</w:t>
+        <w:t>Nếu ứng dụng làm web và mobile thì việc đặc tả theo mục 2.1 và 2.2</w:t>
       </w:r>
     </w:p>
     <w:p>
@@ -22517,21 +22124,7 @@
         <w:rPr>
           <w:rFonts w:eastAsia="Cambria"/>
         </w:rPr>
-        <w:t xml:space="preserve">&lt;Mô tả từng thành phần trong hình vẽ </w:t>
-      </w:r>
-      <w:proofErr w:type="gramStart"/>
-      <w:r>
-        <w:rPr>
-          <w:rFonts w:eastAsia="Cambria"/>
-        </w:rPr>
-        <w:t>theo</w:t>
-      </w:r>
-      <w:proofErr w:type="gramEnd"/>
-      <w:r>
-        <w:rPr>
-          <w:rFonts w:eastAsia="Cambria"/>
-        </w:rPr>
-        <w:t xml:space="preserve"> bảng biểu bên dưới.&gt;</w:t>
+        <w:t>&lt;Mô tả từng thành phần trong hình vẽ theo bảng biểu bên dưới.&gt;</w:t>
       </w:r>
     </w:p>
     <w:tbl>
@@ -22724,21 +22317,7 @@
         <w:rPr>
           <w:rFonts w:eastAsia="Cambria"/>
         </w:rPr>
-        <w:t xml:space="preserve">&lt;Mô tả từng thành phần component </w:t>
-      </w:r>
-      <w:proofErr w:type="gramStart"/>
-      <w:r>
-        <w:rPr>
-          <w:rFonts w:eastAsia="Cambria"/>
-        </w:rPr>
-        <w:t>theo</w:t>
-      </w:r>
-      <w:proofErr w:type="gramEnd"/>
-      <w:r>
-        <w:rPr>
-          <w:rFonts w:eastAsia="Cambria"/>
-        </w:rPr>
-        <w:t xml:space="preserve"> bảng biểu bên dưới.&gt;</w:t>
+        <w:t>&lt;Mô tả từng thành phần component theo bảng biểu bên dưới.&gt;</w:t>
       </w:r>
     </w:p>
     <w:tbl>
@@ -23432,11 +23011,10 @@
         <w:rPr>
           <w:rFonts w:eastAsia="Cambria"/>
           <w:noProof/>
-          <w:lang w:eastAsia="ja-JP"/>
         </w:rPr>
         <w:lastRenderedPageBreak/>
         <w:drawing>
-          <wp:inline distT="0" distB="0" distL="0" distR="0" wp14:anchorId="7636A29B" wp14:editId="2908FC03">
+          <wp:inline distT="0" distB="0" distL="0" distR="0" wp14:anchorId="66DB12AC" wp14:editId="66DB12AD">
             <wp:extent cx="5588635" cy="4983144"/>
             <wp:effectExtent l="0" t="0" r="0" b="0"/>
             <wp:docPr id="4" name="Picture 4"/>
@@ -23574,11 +23152,10 @@
         <w:rPr>
           <w:rFonts w:eastAsia="Cambria"/>
           <w:noProof/>
-          <w:lang w:eastAsia="ja-JP"/>
         </w:rPr>
         <w:lastRenderedPageBreak/>
         <w:drawing>
-          <wp:inline distT="0" distB="0" distL="0" distR="0" wp14:anchorId="58B8C18D" wp14:editId="42E61C7C">
+          <wp:inline distT="0" distB="0" distL="0" distR="0" wp14:anchorId="66DB12AE" wp14:editId="66DB12AF">
             <wp:extent cx="5588635" cy="5408418"/>
             <wp:effectExtent l="0" t="0" r="0" b="0"/>
             <wp:docPr id="5" name="Picture 5"/>
@@ -23770,10 +23347,9 @@
       <w:r>
         <w:rPr>
           <w:noProof/>
-          <w:lang w:eastAsia="ja-JP"/>
         </w:rPr>
         <w:drawing>
-          <wp:inline distT="0" distB="0" distL="0" distR="0" wp14:anchorId="10DF87DB" wp14:editId="6A6BA8FC">
+          <wp:inline distT="0" distB="0" distL="0" distR="0" wp14:anchorId="66DB12B0" wp14:editId="66DB12B1">
             <wp:extent cx="5588635" cy="2741331"/>
             <wp:effectExtent l="0" t="0" r="0" b="0"/>
             <wp:docPr id="6" name="Picture 6"/>
@@ -25058,23 +24634,7 @@
           <w:rFonts w:eastAsia="Cambria"/>
           <w:lang w:val="en-GB" w:eastAsia="ja-JP"/>
         </w:rPr>
-        <w:t xml:space="preserve">toán khi làm bằng </w:t>
-      </w:r>
-      <w:proofErr w:type="gramStart"/>
-      <w:r>
-        <w:rPr>
-          <w:rFonts w:eastAsia="Cambria"/>
-          <w:lang w:val="en-GB" w:eastAsia="ja-JP"/>
-        </w:rPr>
-        <w:t>tay</w:t>
-      </w:r>
-      <w:proofErr w:type="gramEnd"/>
-      <w:r>
-        <w:rPr>
-          <w:rFonts w:eastAsia="Cambria"/>
-          <w:lang w:val="en-GB" w:eastAsia="ja-JP"/>
-        </w:rPr>
-        <w:t xml:space="preserve"> - chưa áp dụng máy tính và chương trình để cho thấy việc áp</w:t>
+        <w:t>toán khi làm bằng tay - chưa áp dụng máy tính và chương trình để cho thấy việc áp</w:t>
       </w:r>
       <w:r>
         <w:rPr>
@@ -25317,21 +24877,7 @@
           <w:rFonts w:eastAsia="Cambria"/>
         </w:rPr>
         <w:lastRenderedPageBreak/>
-        <w:t>Using xpath to get data of html file as we need, include h1, h2, h3</w:t>
-      </w:r>
-      <w:proofErr w:type="gramStart"/>
-      <w:r>
-        <w:rPr>
-          <w:rFonts w:eastAsia="Cambria"/>
-        </w:rPr>
-        <w:t>,…,</w:t>
-      </w:r>
-      <w:proofErr w:type="gramEnd"/>
-      <w:r>
-        <w:rPr>
-          <w:rFonts w:eastAsia="Cambria"/>
-        </w:rPr>
-        <w:t xml:space="preserve"> image, text content,..</w:t>
+        <w:t>Using xpath to get data of html file as we need, include h1, h2, h3,…, image, text content,..</w:t>
       </w:r>
     </w:p>
     <w:p>
@@ -25487,10 +25033,9 @@
         <w:rPr>
           <w:rFonts w:eastAsia="Cambria"/>
           <w:noProof/>
-          <w:lang w:eastAsia="ja-JP"/>
         </w:rPr>
         <w:drawing>
-          <wp:inline distT="0" distB="0" distL="0" distR="0" wp14:anchorId="3F3EAFE0" wp14:editId="62EE0687">
+          <wp:inline distT="0" distB="0" distL="0" distR="0" wp14:anchorId="66DB12B2" wp14:editId="66DB12B3">
             <wp:extent cx="4353067" cy="8304028"/>
             <wp:effectExtent l="0" t="0" r="0" b="0"/>
             <wp:docPr id="7" name="Picture 7"/>
@@ -26102,21 +25647,7 @@
         <w:rPr>
           <w:rFonts w:eastAsia="Cambria"/>
         </w:rPr>
-        <w:t xml:space="preserve">&lt;Phương pháp kiểm thử của </w:t>
-      </w:r>
-      <w:proofErr w:type="gramStart"/>
-      <w:r>
-        <w:rPr>
-          <w:rFonts w:eastAsia="Cambria"/>
-        </w:rPr>
-        <w:t>nhóm :</w:t>
-      </w:r>
-      <w:proofErr w:type="gramEnd"/>
-      <w:r>
-        <w:rPr>
-          <w:rFonts w:eastAsia="Cambria"/>
-        </w:rPr>
-        <w:t xml:space="preserve"> black box, white box ...&gt;</w:t>
+        <w:t>&lt;Phương pháp kiểm thử của nhóm : black box, white box ...&gt;</w:t>
       </w:r>
     </w:p>
     <w:p>
@@ -26184,21 +25715,7 @@
         <w:rPr>
           <w:rFonts w:eastAsia="Cambria"/>
         </w:rPr>
-        <w:t xml:space="preserve">Mô tả thành phần </w:t>
-      </w:r>
-      <w:proofErr w:type="gramStart"/>
-      <w:r>
-        <w:rPr>
-          <w:rFonts w:eastAsia="Cambria"/>
-        </w:rPr>
-        <w:t>theo</w:t>
-      </w:r>
-      <w:proofErr w:type="gramEnd"/>
-      <w:r>
-        <w:rPr>
-          <w:rFonts w:eastAsia="Cambria"/>
-        </w:rPr>
-        <w:t xml:space="preserve"> bảng biểu bên dưới</w:t>
+        <w:t>Mô tả thành phần theo bảng biểu bên dưới</w:t>
       </w:r>
     </w:p>
     <w:tbl>
@@ -27110,10 +26627,9 @@
         <w:rPr>
           <w:rFonts w:eastAsia="Cambria"/>
           <w:noProof/>
-          <w:lang w:eastAsia="ja-JP"/>
         </w:rPr>
         <w:drawing>
-          <wp:inline distT="0" distB="0" distL="0" distR="0" wp14:anchorId="607D674C" wp14:editId="45F0AAEC">
+          <wp:inline distT="0" distB="0" distL="0" distR="0" wp14:anchorId="66DB12B4" wp14:editId="66DB12B5">
             <wp:extent cx="5588635" cy="6411142"/>
             <wp:effectExtent l="0" t="0" r="0" b="0"/>
             <wp:docPr id="10" name="Picture 10"/>
@@ -28019,7 +27535,7 @@
         <w:noProof/>
         <w:color w:val="auto"/>
       </w:rPr>
-      <w:t>20</w:t>
+      <w:t>27</w:t>
     </w:r>
     <w:r>
       <w:rPr>
@@ -29486,7 +29002,7 @@
     <w:lsdException w:name="Table Web 2" w:semiHidden="1" w:unhideWhenUsed="1"/>
     <w:lsdException w:name="Table Web 3" w:semiHidden="1" w:unhideWhenUsed="1"/>
     <w:lsdException w:name="Balloon Text" w:semiHidden="1" w:unhideWhenUsed="1"/>
-    <w:lsdException w:name="Table Grid" w:uiPriority="59"/>
+    <w:lsdException w:name="Table Grid" w:uiPriority="39"/>
     <w:lsdException w:name="Table Theme" w:semiHidden="1" w:unhideWhenUsed="1"/>
     <w:lsdException w:name="Placeholder Text" w:semiHidden="1"/>
     <w:lsdException w:name="No Spacing" w:uiPriority="1"/>
@@ -30236,15 +29752,15 @@
   <w:style w:type="table" w:styleId="TableGrid">
     <w:name w:val="Table Grid"/>
     <w:basedOn w:val="TableNormal"/>
-    <w:uiPriority w:val="59"/>
-    <w:rsid w:val="00A04B53"/>
+    <w:uiPriority w:val="39"/>
+    <w:rsid w:val="00417779"/>
     <w:rPr>
-      <w:rFonts w:asciiTheme="minorHAnsi" w:eastAsiaTheme="minorEastAsia" w:hAnsiTheme="minorHAnsi"/>
-      <w:sz w:val="22"/>
+      <w:rFonts w:eastAsiaTheme="minorEastAsia"/>
       <w:szCs w:val="22"/>
       <w:lang w:val="en-GB" w:eastAsia="ja-JP"/>
     </w:rPr>
     <w:tblPr>
+      <w:tblInd w:w="0" w:type="dxa"/>
       <w:tblBorders>
         <w:top w:val="single" w:sz="4" w:space="0" w:color="auto"/>
         <w:left w:val="single" w:sz="4" w:space="0" w:color="auto"/>
@@ -30253,6 +29769,12 @@
         <w:insideH w:val="single" w:sz="4" w:space="0" w:color="auto"/>
         <w:insideV w:val="single" w:sz="4" w:space="0" w:color="auto"/>
       </w:tblBorders>
+      <w:tblCellMar>
+        <w:top w:w="0" w:type="dxa"/>
+        <w:left w:w="108" w:type="dxa"/>
+        <w:bottom w:w="0" w:type="dxa"/>
+        <w:right w:w="108" w:type="dxa"/>
+      </w:tblCellMar>
     </w:tblPr>
   </w:style>
   <w:style w:type="paragraph" w:styleId="Header">
@@ -30354,7 +29876,7 @@
     <w:link w:val="ListParagraphChar"/>
     <w:uiPriority w:val="34"/>
     <w:qFormat/>
-    <w:rsid w:val="0071362C"/>
+    <w:rsid w:val="00417779"/>
     <w:pPr>
       <w:ind w:left="567"/>
       <w:contextualSpacing/>
@@ -30380,6 +29902,7 @@
     <w:tblPr>
       <w:tblStyleRowBandSize w:val="1"/>
       <w:tblStyleColBandSize w:val="1"/>
+      <w:tblInd w:w="0" w:type="dxa"/>
       <w:tblBorders>
         <w:top w:val="single" w:sz="8" w:space="0" w:color="000000" w:themeColor="text1"/>
         <w:left w:val="single" w:sz="8" w:space="0" w:color="000000" w:themeColor="text1"/>
@@ -30388,6 +29911,12 @@
         <w:insideH w:val="single" w:sz="8" w:space="0" w:color="000000" w:themeColor="text1"/>
         <w:insideV w:val="single" w:sz="8" w:space="0" w:color="000000" w:themeColor="text1"/>
       </w:tblBorders>
+      <w:tblCellMar>
+        <w:top w:w="0" w:type="dxa"/>
+        <w:left w:w="108" w:type="dxa"/>
+        <w:bottom w:w="0" w:type="dxa"/>
+        <w:right w:w="108" w:type="dxa"/>
+      </w:tblCellMar>
     </w:tblPr>
     <w:tblStylePr w:type="firstRow">
       <w:pPr>
@@ -30895,10 +30424,17 @@
     <w:tblPr>
       <w:tblStyleRowBandSize w:val="1"/>
       <w:tblStyleColBandSize w:val="1"/>
+      <w:tblInd w:w="0" w:type="dxa"/>
       <w:tblBorders>
         <w:top w:val="single" w:sz="8" w:space="0" w:color="4BACC6" w:themeColor="accent5"/>
         <w:bottom w:val="single" w:sz="8" w:space="0" w:color="4BACC6" w:themeColor="accent5"/>
       </w:tblBorders>
+      <w:tblCellMar>
+        <w:top w:w="0" w:type="dxa"/>
+        <w:left w:w="108" w:type="dxa"/>
+        <w:bottom w:w="0" w:type="dxa"/>
+        <w:right w:w="108" w:type="dxa"/>
+      </w:tblCellMar>
     </w:tblPr>
     <w:tblStylePr w:type="firstRow">
       <w:pPr>
@@ -30987,7 +30523,7 @@
     <w:link w:val="ListParagraph"/>
     <w:uiPriority w:val="34"/>
     <w:locked/>
-    <w:rsid w:val="0071362C"/>
+    <w:rsid w:val="00417779"/>
     <w:rPr>
       <w:rFonts w:eastAsiaTheme="minorEastAsia"/>
       <w:szCs w:val="22"/>
@@ -31143,6 +30679,12 @@
         <w:insideH w:val="single" w:sz="2" w:space="0" w:color="95B3D7" w:themeColor="accent1" w:themeTint="99"/>
         <w:insideV w:val="single" w:sz="2" w:space="0" w:color="95B3D7" w:themeColor="accent1" w:themeTint="99"/>
       </w:tblBorders>
+      <w:tblCellMar>
+        <w:top w:w="0" w:type="dxa"/>
+        <w:left w:w="108" w:type="dxa"/>
+        <w:bottom w:w="0" w:type="dxa"/>
+        <w:right w:w="108" w:type="dxa"/>
+      </w:tblCellMar>
     </w:tblPr>
     <w:tblStylePr w:type="firstRow">
       <w:rPr>
@@ -31209,12 +30751,19 @@
     <w:tblPr>
       <w:tblStyleRowBandSize w:val="1"/>
       <w:tblStyleColBandSize w:val="1"/>
+      <w:tblInd w:w="0" w:type="dxa"/>
       <w:tblBorders>
         <w:top w:val="single" w:sz="2" w:space="0" w:color="D99594" w:themeColor="accent2" w:themeTint="99"/>
         <w:bottom w:val="single" w:sz="2" w:space="0" w:color="D99594" w:themeColor="accent2" w:themeTint="99"/>
         <w:insideH w:val="single" w:sz="2" w:space="0" w:color="D99594" w:themeColor="accent2" w:themeTint="99"/>
         <w:insideV w:val="single" w:sz="2" w:space="0" w:color="D99594" w:themeColor="accent2" w:themeTint="99"/>
       </w:tblBorders>
+      <w:tblCellMar>
+        <w:top w:w="0" w:type="dxa"/>
+        <w:left w:w="108" w:type="dxa"/>
+        <w:bottom w:w="0" w:type="dxa"/>
+        <w:right w:w="108" w:type="dxa"/>
+      </w:tblCellMar>
     </w:tblPr>
     <w:tblStylePr w:type="firstRow">
       <w:rPr>
@@ -31284,6 +30833,7 @@
     <w:tblPr>
       <w:tblStyleRowBandSize w:val="1"/>
       <w:tblStyleColBandSize w:val="1"/>
+      <w:tblInd w:w="0" w:type="dxa"/>
       <w:tblBorders>
         <w:top w:val="single" w:sz="8" w:space="0" w:color="4F81BD" w:themeColor="accent1"/>
         <w:left w:val="single" w:sz="8" w:space="0" w:color="4F81BD" w:themeColor="accent1"/>
@@ -31293,7 +30843,9 @@
         <w:insideV w:val="single" w:sz="8" w:space="0" w:color="4F81BD" w:themeColor="accent1"/>
       </w:tblBorders>
       <w:tblCellMar>
+        <w:top w:w="0" w:type="dxa"/>
         <w:left w:w="0" w:type="dxa"/>
+        <w:bottom w:w="0" w:type="dxa"/>
         <w:right w:w="0" w:type="dxa"/>
       </w:tblCellMar>
     </w:tblPr>
@@ -31413,12 +30965,19 @@
     <w:tblPr>
       <w:tblStyleRowBandSize w:val="1"/>
       <w:tblStyleColBandSize w:val="1"/>
+      <w:tblInd w:w="0" w:type="dxa"/>
       <w:tblBorders>
         <w:top w:val="single" w:sz="8" w:space="0" w:color="4BACC6" w:themeColor="accent5"/>
         <w:left w:val="single" w:sz="8" w:space="0" w:color="4BACC6" w:themeColor="accent5"/>
         <w:bottom w:val="single" w:sz="8" w:space="0" w:color="4BACC6" w:themeColor="accent5"/>
         <w:right w:val="single" w:sz="8" w:space="0" w:color="4BACC6" w:themeColor="accent5"/>
       </w:tblBorders>
+      <w:tblCellMar>
+        <w:top w:w="0" w:type="dxa"/>
+        <w:left w:w="108" w:type="dxa"/>
+        <w:bottom w:w="0" w:type="dxa"/>
+        <w:right w:w="108" w:type="dxa"/>
+      </w:tblCellMar>
     </w:tblPr>
     <w:tblStylePr w:type="firstRow">
       <w:pPr>
@@ -31549,10 +31108,17 @@
     <w:tblPr>
       <w:tblStyleRowBandSize w:val="1"/>
       <w:tblStyleColBandSize w:val="1"/>
+      <w:tblInd w:w="0" w:type="dxa"/>
       <w:tblBorders>
         <w:top w:val="single" w:sz="8" w:space="0" w:color="4F81BD" w:themeColor="accent1"/>
         <w:bottom w:val="single" w:sz="8" w:space="0" w:color="4F81BD" w:themeColor="accent1"/>
       </w:tblBorders>
+      <w:tblCellMar>
+        <w:top w:w="0" w:type="dxa"/>
+        <w:left w:w="108" w:type="dxa"/>
+        <w:bottom w:w="0" w:type="dxa"/>
+        <w:right w:w="108" w:type="dxa"/>
+      </w:tblCellMar>
     </w:tblPr>
     <w:trPr>
       <w:cantSplit/>
@@ -31648,6 +31214,7 @@
     <w:tblPr>
       <w:tblStyleRowBandSize w:val="1"/>
       <w:tblStyleColBandSize w:val="1"/>
+      <w:tblInd w:w="0" w:type="dxa"/>
       <w:tblBorders>
         <w:top w:val="single" w:sz="8" w:space="0" w:color="000000" w:themeColor="text1"/>
         <w:left w:val="single" w:sz="8" w:space="0" w:color="000000" w:themeColor="text1"/>
@@ -31656,6 +31223,12 @@
         <w:insideH w:val="single" w:sz="8" w:space="0" w:color="000000" w:themeColor="text1"/>
         <w:insideV w:val="single" w:sz="8" w:space="0" w:color="000000" w:themeColor="text1"/>
       </w:tblBorders>
+      <w:tblCellMar>
+        <w:top w:w="0" w:type="dxa"/>
+        <w:left w:w="108" w:type="dxa"/>
+        <w:bottom w:w="0" w:type="dxa"/>
+        <w:right w:w="108" w:type="dxa"/>
+      </w:tblCellMar>
     </w:tblPr>
     <w:tblStylePr w:type="firstRow">
       <w:pPr>
@@ -32029,14 +31602,14 @@
 <w:fonts xmlns:mc="http://schemas.openxmlformats.org/markup-compatibility/2006" xmlns:r="http://schemas.openxmlformats.org/officeDocument/2006/relationships" xmlns:w="http://schemas.openxmlformats.org/wordprocessingml/2006/main" xmlns:w14="http://schemas.microsoft.com/office/word/2010/wordml" xmlns:w15="http://schemas.microsoft.com/office/word/2012/wordml" mc:Ignorable="w14 w15">
   <w:font w:name="Times New Roman">
     <w:panose1 w:val="02020603050405020304"/>
-    <w:charset w:val="A3"/>
+    <w:charset w:val="00"/>
     <w:family w:val="roman"/>
     <w:pitch w:val="variable"/>
     <w:sig w:usb0="E0002AFF" w:usb1="C0007841" w:usb2="00000009" w:usb3="00000000" w:csb0="000001FF" w:csb1="00000000"/>
   </w:font>
   <w:font w:name="Courier New">
     <w:panose1 w:val="02070309020205020404"/>
-    <w:charset w:val="A3"/>
+    <w:charset w:val="00"/>
     <w:family w:val="modern"/>
     <w:pitch w:val="fixed"/>
     <w:sig w:usb0="E0002AFF" w:usb1="C0007843" w:usb2="00000009" w:usb3="00000000" w:csb0="000001FF" w:csb1="00000000"/>
@@ -32057,7 +31630,7 @@
   </w:font>
   <w:font w:name="Cambria">
     <w:panose1 w:val="02040503050406030204"/>
-    <w:charset w:val="A3"/>
+    <w:charset w:val="00"/>
     <w:family w:val="roman"/>
     <w:pitch w:val="variable"/>
     <w:sig w:usb0="E00002FF" w:usb1="400004FF" w:usb2="00000000" w:usb3="00000000" w:csb0="0000019F" w:csb1="00000000"/>
@@ -32080,21 +31653,21 @@
   </w:font>
   <w:font w:name="Calibri">
     <w:panose1 w:val="020F0502020204030204"/>
-    <w:charset w:val="A3"/>
+    <w:charset w:val="00"/>
     <w:family w:val="swiss"/>
     <w:pitch w:val="variable"/>
-    <w:sig w:usb0="E00002FF" w:usb1="4000ACFF" w:usb2="00000001" w:usb3="00000000" w:csb0="0000019F" w:csb1="00000000"/>
+    <w:sig w:usb0="E10002FF" w:usb1="4000ACFF" w:usb2="00000009" w:usb3="00000000" w:csb0="0000019F" w:csb1="00000000"/>
   </w:font>
   <w:font w:name="Tahoma">
     <w:panose1 w:val="020B0604030504040204"/>
-    <w:charset w:val="A3"/>
+    <w:charset w:val="00"/>
     <w:family w:val="swiss"/>
     <w:pitch w:val="variable"/>
     <w:sig w:usb0="E1002EFF" w:usb1="C000605B" w:usb2="00000029" w:usb3="00000000" w:csb0="000101FF" w:csb1="00000000"/>
   </w:font>
   <w:font w:name="Arial">
     <w:panose1 w:val="020B0604020202020204"/>
-    <w:charset w:val="A3"/>
+    <w:charset w:val="00"/>
     <w:family w:val="swiss"/>
     <w:pitch w:val="variable"/>
     <w:sig w:usb0="E0002AFF" w:usb1="C0007843" w:usb2="00000009" w:usb3="00000000" w:csb0="000001FF" w:csb1="00000000"/>
@@ -32117,7 +31690,7 @@
   </w:font>
   <w:font w:name="Calibri Light">
     <w:panose1 w:val="020F0302020204030204"/>
-    <w:charset w:val="A3"/>
+    <w:charset w:val="00"/>
     <w:family w:val="swiss"/>
     <w:pitch w:val="variable"/>
     <w:sig w:usb0="A00002EF" w:usb1="4000207B" w:usb2="00000000" w:usb3="00000000" w:csb0="0000019F" w:csb1="00000000"/>
@@ -33010,7 +32583,7 @@
 </file>
 
 <file path=customXml/itemProps1.xml><?xml version="1.0" encoding="utf-8"?>
-<ds:datastoreItem xmlns:ds="http://schemas.openxmlformats.org/officeDocument/2006/customXml" ds:itemID="{3F01037F-5C5B-487B-8C76-3BE59E6130D9}">
+<ds:datastoreItem xmlns:ds="http://schemas.openxmlformats.org/officeDocument/2006/customXml" ds:itemID="{CE5EE8D2-E2DC-4218-A681-FDD60E96B1C3}">
   <ds:schemaRefs>
     <ds:schemaRef ds:uri="http://schemas.openxmlformats.org/officeDocument/2006/bibliography"/>
   </ds:schemaRefs>

</xml_diff>